<commit_message>
fixed typo with study6.R update
</commit_message>
<xml_diff>
--- a/docs/dissertation_v1.docx
+++ b/docs/dissertation_v1.docx
@@ -619,7 +619,7 @@
         </w:tblBorders>
         <w:tblCellMar>
           <w:top w:w="55" w:type="dxa"/>
-          <w:left w:w="30" w:type="dxa"/>
+          <w:left w:w="27" w:type="dxa"/>
           <w:bottom w:w="55" w:type="dxa"/>
           <w:right w:w="55" w:type="dxa"/>
         </w:tblCellMar>
@@ -646,7 +646,7 @@
             </w:tcBorders>
             <w:shd w:fill="auto" w:val="clear"/>
             <w:tcMar>
-              <w:left w:w="30" w:type="dxa"/>
+              <w:left w:w="27" w:type="dxa"/>
             </w:tcMar>
           </w:tcPr>
           <w:p>
@@ -682,7 +682,7 @@
             </w:tcBorders>
             <w:shd w:fill="auto" w:val="clear"/>
             <w:tcMar>
-              <w:left w:w="30" w:type="dxa"/>
+              <w:left w:w="27" w:type="dxa"/>
             </w:tcMar>
           </w:tcPr>
           <w:p>
@@ -721,7 +721,7 @@
             </w:tcBorders>
             <w:shd w:fill="auto" w:val="clear"/>
             <w:tcMar>
-              <w:left w:w="30" w:type="dxa"/>
+              <w:left w:w="27" w:type="dxa"/>
             </w:tcMar>
           </w:tcPr>
           <w:p>
@@ -756,7 +756,7 @@
             </w:tcBorders>
             <w:shd w:fill="auto" w:val="clear"/>
             <w:tcMar>
-              <w:left w:w="30" w:type="dxa"/>
+              <w:left w:w="27" w:type="dxa"/>
             </w:tcMar>
           </w:tcPr>
           <w:p>
@@ -792,7 +792,7 @@
             </w:tcBorders>
             <w:shd w:fill="auto" w:val="clear"/>
             <w:tcMar>
-              <w:left w:w="30" w:type="dxa"/>
+              <w:left w:w="27" w:type="dxa"/>
             </w:tcMar>
           </w:tcPr>
           <w:p>
@@ -828,7 +828,7 @@
             </w:tcBorders>
             <w:shd w:fill="auto" w:val="clear"/>
             <w:tcMar>
-              <w:left w:w="30" w:type="dxa"/>
+              <w:left w:w="27" w:type="dxa"/>
             </w:tcMar>
           </w:tcPr>
           <w:p>
@@ -864,7 +864,7 @@
             </w:tcBorders>
             <w:shd w:fill="auto" w:val="clear"/>
             <w:tcMar>
-              <w:left w:w="30" w:type="dxa"/>
+              <w:left w:w="27" w:type="dxa"/>
             </w:tcMar>
           </w:tcPr>
           <w:p>
@@ -900,7 +900,7 @@
             </w:tcBorders>
             <w:shd w:fill="auto" w:val="clear"/>
             <w:tcMar>
-              <w:left w:w="30" w:type="dxa"/>
+              <w:left w:w="27" w:type="dxa"/>
             </w:tcMar>
           </w:tcPr>
           <w:p>
@@ -936,7 +936,7 @@
             </w:tcBorders>
             <w:shd w:fill="auto" w:val="clear"/>
             <w:tcMar>
-              <w:left w:w="30" w:type="dxa"/>
+              <w:left w:w="27" w:type="dxa"/>
             </w:tcMar>
           </w:tcPr>
           <w:p>
@@ -974,7 +974,7 @@
             </w:tcBorders>
             <w:shd w:fill="auto" w:val="clear"/>
             <w:tcMar>
-              <w:left w:w="30" w:type="dxa"/>
+              <w:left w:w="27" w:type="dxa"/>
             </w:tcMar>
           </w:tcPr>
           <w:p>
@@ -1013,7 +1013,7 @@
             </w:tcBorders>
             <w:shd w:fill="auto" w:val="clear"/>
             <w:tcMar>
-              <w:left w:w="30" w:type="dxa"/>
+              <w:left w:w="27" w:type="dxa"/>
             </w:tcMar>
           </w:tcPr>
           <w:p>
@@ -1057,7 +1057,7 @@
             </w:tcBorders>
             <w:shd w:fill="auto" w:val="clear"/>
             <w:tcMar>
-              <w:left w:w="30" w:type="dxa"/>
+              <w:left w:w="27" w:type="dxa"/>
             </w:tcMar>
           </w:tcPr>
           <w:p>
@@ -1098,7 +1098,7 @@
             </w:tcBorders>
             <w:shd w:fill="auto" w:val="clear"/>
             <w:tcMar>
-              <w:left w:w="30" w:type="dxa"/>
+              <w:left w:w="27" w:type="dxa"/>
             </w:tcMar>
           </w:tcPr>
           <w:p>
@@ -1134,7 +1134,7 @@
             </w:tcBorders>
             <w:shd w:fill="auto" w:val="clear"/>
             <w:tcMar>
-              <w:left w:w="30" w:type="dxa"/>
+              <w:left w:w="27" w:type="dxa"/>
             </w:tcMar>
           </w:tcPr>
           <w:p>
@@ -1170,7 +1170,7 @@
             </w:tcBorders>
             <w:shd w:fill="auto" w:val="clear"/>
             <w:tcMar>
-              <w:left w:w="30" w:type="dxa"/>
+              <w:left w:w="27" w:type="dxa"/>
             </w:tcMar>
           </w:tcPr>
           <w:p>
@@ -1206,7 +1206,7 @@
             </w:tcBorders>
             <w:shd w:fill="auto" w:val="clear"/>
             <w:tcMar>
-              <w:left w:w="30" w:type="dxa"/>
+              <w:left w:w="27" w:type="dxa"/>
             </w:tcMar>
           </w:tcPr>
           <w:p>
@@ -1244,7 +1244,7 @@
             </w:tcBorders>
             <w:shd w:fill="auto" w:val="clear"/>
             <w:tcMar>
-              <w:left w:w="30" w:type="dxa"/>
+              <w:left w:w="27" w:type="dxa"/>
             </w:tcMar>
           </w:tcPr>
           <w:p>
@@ -1283,7 +1283,7 @@
             </w:tcBorders>
             <w:shd w:fill="auto" w:val="clear"/>
             <w:tcMar>
-              <w:left w:w="30" w:type="dxa"/>
+              <w:left w:w="27" w:type="dxa"/>
             </w:tcMar>
           </w:tcPr>
           <w:p>
@@ -1327,7 +1327,7 @@
             </w:tcBorders>
             <w:shd w:fill="auto" w:val="clear"/>
             <w:tcMar>
-              <w:left w:w="30" w:type="dxa"/>
+              <w:left w:w="27" w:type="dxa"/>
             </w:tcMar>
           </w:tcPr>
           <w:p>
@@ -1363,7 +1363,7 @@
             </w:tcBorders>
             <w:shd w:fill="auto" w:val="clear"/>
             <w:tcMar>
-              <w:left w:w="30" w:type="dxa"/>
+              <w:left w:w="27" w:type="dxa"/>
             </w:tcMar>
           </w:tcPr>
           <w:p>
@@ -1413,7 +1413,7 @@
             </w:tcBorders>
             <w:shd w:fill="auto" w:val="clear"/>
             <w:tcMar>
-              <w:left w:w="30" w:type="dxa"/>
+              <w:left w:w="27" w:type="dxa"/>
             </w:tcMar>
           </w:tcPr>
           <w:p>
@@ -1449,7 +1449,7 @@
             </w:tcBorders>
             <w:shd w:fill="auto" w:val="clear"/>
             <w:tcMar>
-              <w:left w:w="30" w:type="dxa"/>
+              <w:left w:w="27" w:type="dxa"/>
             </w:tcMar>
           </w:tcPr>
           <w:p>
@@ -1485,7 +1485,7 @@
             </w:tcBorders>
             <w:shd w:fill="auto" w:val="clear"/>
             <w:tcMar>
-              <w:left w:w="30" w:type="dxa"/>
+              <w:left w:w="27" w:type="dxa"/>
             </w:tcMar>
           </w:tcPr>
           <w:p>
@@ -1523,7 +1523,7 @@
             </w:tcBorders>
             <w:shd w:fill="auto" w:val="clear"/>
             <w:tcMar>
-              <w:left w:w="30" w:type="dxa"/>
+              <w:left w:w="27" w:type="dxa"/>
             </w:tcMar>
           </w:tcPr>
           <w:p>
@@ -1558,7 +1558,7 @@
             </w:tcBorders>
             <w:shd w:fill="auto" w:val="clear"/>
             <w:tcMar>
-              <w:left w:w="30" w:type="dxa"/>
+              <w:left w:w="27" w:type="dxa"/>
             </w:tcMar>
           </w:tcPr>
           <w:p>
@@ -1602,7 +1602,7 @@
             </w:tcBorders>
             <w:shd w:fill="auto" w:val="clear"/>
             <w:tcMar>
-              <w:left w:w="30" w:type="dxa"/>
+              <w:left w:w="27" w:type="dxa"/>
             </w:tcMar>
           </w:tcPr>
           <w:p>
@@ -1643,7 +1643,7 @@
             </w:tcBorders>
             <w:shd w:fill="auto" w:val="clear"/>
             <w:tcMar>
-              <w:left w:w="30" w:type="dxa"/>
+              <w:left w:w="27" w:type="dxa"/>
             </w:tcMar>
           </w:tcPr>
           <w:p>
@@ -1693,7 +1693,7 @@
             </w:tcBorders>
             <w:shd w:fill="auto" w:val="clear"/>
             <w:tcMar>
-              <w:left w:w="30" w:type="dxa"/>
+              <w:left w:w="27" w:type="dxa"/>
             </w:tcMar>
           </w:tcPr>
           <w:p>
@@ -1729,7 +1729,7 @@
             </w:tcBorders>
             <w:shd w:fill="auto" w:val="clear"/>
             <w:tcMar>
-              <w:left w:w="30" w:type="dxa"/>
+              <w:left w:w="27" w:type="dxa"/>
             </w:tcMar>
           </w:tcPr>
           <w:p>
@@ -1765,7 +1765,7 @@
             </w:tcBorders>
             <w:shd w:fill="auto" w:val="clear"/>
             <w:tcMar>
-              <w:left w:w="30" w:type="dxa"/>
+              <w:left w:w="27" w:type="dxa"/>
             </w:tcMar>
           </w:tcPr>
           <w:p>
@@ -1803,7 +1803,7 @@
             </w:tcBorders>
             <w:shd w:fill="auto" w:val="clear"/>
             <w:tcMar>
-              <w:left w:w="30" w:type="dxa"/>
+              <w:left w:w="27" w:type="dxa"/>
             </w:tcMar>
           </w:tcPr>
           <w:p>
@@ -5723,62 +5723,7 @@
           <w:sz w:val="24"/>
           <w:szCs w:val="24"/>
         </w:rPr>
-        <w:t>The primary hypothesis was again</w:t>
-      </w:r>
-      <w:r>
-        <w:rPr>
-          <w:b w:val="false"/>
-          <w:bCs w:val="false"/>
-          <w:i w:val="false"/>
-          <w:iCs w:val="false"/>
-          <w:sz w:val="24"/>
-          <w:szCs w:val="24"/>
-        </w:rPr>
-        <w:t xml:space="preserve"> tested by regressing perceived authenticity of the negative statements on anti-fat prejudice, condition, and the interaction between the two. The interaction was </w:t>
-      </w:r>
-      <w:r>
-        <w:rPr>
-          <w:b w:val="false"/>
-          <w:bCs w:val="false"/>
-          <w:i w:val="false"/>
-          <w:iCs w:val="false"/>
-          <w:sz w:val="24"/>
-          <w:szCs w:val="24"/>
-        </w:rPr>
-        <w:t xml:space="preserve">not </w:t>
-      </w:r>
-      <w:r>
-        <w:rPr>
-          <w:b w:val="false"/>
-          <w:bCs w:val="false"/>
-          <w:i w:val="false"/>
-          <w:iCs w:val="false"/>
-          <w:sz w:val="24"/>
-          <w:szCs w:val="24"/>
-        </w:rPr>
-        <w:t xml:space="preserve">significant </w:t>
-      </w:r>
-      <w:r>
-        <w:rPr>
-          <w:b w:val="false"/>
-          <w:bCs w:val="false"/>
-          <w:i w:val="false"/>
-          <w:iCs w:val="false"/>
-          <w:sz w:val="24"/>
-          <w:szCs w:val="24"/>
-        </w:rPr>
-        <w:t>in this study,</w:t>
-      </w:r>
-      <w:r>
-        <w:rPr>
-          <w:b w:val="false"/>
-          <w:bCs w:val="false"/>
-          <w:i w:val="false"/>
-          <w:iCs w:val="false"/>
-          <w:sz w:val="24"/>
-          <w:szCs w:val="24"/>
-        </w:rPr>
-        <w:t xml:space="preserve"> </w:t>
+        <w:t xml:space="preserve">The primary hypothesis was again tested by regressing perceived authenticity of the negative statements on anti-fat prejudice, condition, and the interaction between the two. The interaction was not significant in this study, </w:t>
       </w:r>
       <w:r>
         <w:rPr>
@@ -5800,29 +5745,7 @@
           <w:sz w:val="24"/>
           <w:szCs w:val="24"/>
         </w:rPr>
-        <w:t>= .</w:t>
-      </w:r>
-      <w:r>
-        <w:rPr>
-          <w:b w:val="false"/>
-          <w:bCs w:val="false"/>
-          <w:i w:val="false"/>
-          <w:iCs w:val="false"/>
-          <w:sz w:val="24"/>
-          <w:szCs w:val="24"/>
-        </w:rPr>
-        <w:t>14</w:t>
-      </w:r>
-      <w:r>
-        <w:rPr>
-          <w:b w:val="false"/>
-          <w:bCs w:val="false"/>
-          <w:i w:val="false"/>
-          <w:iCs w:val="false"/>
-          <w:sz w:val="24"/>
-          <w:szCs w:val="24"/>
-        </w:rPr>
-        <w:t xml:space="preserve">, </w:t>
+        <w:t xml:space="preserve">= .14, </w:t>
       </w:r>
       <w:r>
         <w:rPr>
@@ -5866,73 +5789,7 @@
           <w:sz w:val="24"/>
           <w:szCs w:val="24"/>
         </w:rPr>
-        <w:t>(19</w:t>
-      </w:r>
-      <w:r>
-        <w:rPr>
-          <w:b w:val="false"/>
-          <w:bCs w:val="false"/>
-          <w:i w:val="false"/>
-          <w:iCs w:val="false"/>
-          <w:sz w:val="24"/>
-          <w:szCs w:val="24"/>
-        </w:rPr>
-        <w:t>7</w:t>
-      </w:r>
-      <w:r>
-        <w:rPr>
-          <w:b w:val="false"/>
-          <w:bCs w:val="false"/>
-          <w:i w:val="false"/>
-          <w:iCs w:val="false"/>
-          <w:sz w:val="24"/>
-          <w:szCs w:val="24"/>
-        </w:rPr>
-        <w:t xml:space="preserve">) = </w:t>
-      </w:r>
-      <w:r>
-        <w:rPr>
-          <w:b w:val="false"/>
-          <w:bCs w:val="false"/>
-          <w:i w:val="false"/>
-          <w:iCs w:val="false"/>
-          <w:sz w:val="24"/>
-          <w:szCs w:val="24"/>
-        </w:rPr>
-        <w:t>1</w:t>
-      </w:r>
-      <w:r>
-        <w:rPr>
-          <w:b w:val="false"/>
-          <w:bCs w:val="false"/>
-          <w:i w:val="false"/>
-          <w:iCs w:val="false"/>
-          <w:sz w:val="24"/>
-          <w:szCs w:val="24"/>
-        </w:rPr>
-        <w:t>.1</w:t>
-      </w:r>
-      <w:r>
-        <w:rPr>
-          <w:b w:val="false"/>
-          <w:bCs w:val="false"/>
-          <w:i w:val="false"/>
-          <w:iCs w:val="false"/>
-          <w:sz w:val="24"/>
-          <w:szCs w:val="24"/>
-        </w:rPr>
-        <w:t>4</w:t>
-      </w:r>
-      <w:r>
-        <w:rPr>
-          <w:b w:val="false"/>
-          <w:bCs w:val="false"/>
-          <w:i w:val="false"/>
-          <w:iCs w:val="false"/>
-          <w:sz w:val="24"/>
-          <w:szCs w:val="24"/>
-        </w:rPr>
-        <w:t xml:space="preserve">, </w:t>
+        <w:t xml:space="preserve">(197) = 1.14, </w:t>
       </w:r>
       <w:r>
         <w:rPr>
@@ -5954,18 +5811,7 @@
           <w:sz w:val="24"/>
           <w:szCs w:val="24"/>
         </w:rPr>
-        <w:t>= .</w:t>
-      </w:r>
-      <w:r>
-        <w:rPr>
-          <w:b w:val="false"/>
-          <w:bCs w:val="false"/>
-          <w:i w:val="false"/>
-          <w:iCs w:val="false"/>
-          <w:sz w:val="24"/>
-          <w:szCs w:val="24"/>
-        </w:rPr>
-        <w:t xml:space="preserve">255. However, the simple slopes followed the same pattern as in Study 4: Prejudice predicted perceived authenticity in the suppression condition, </w:t>
+        <w:t xml:space="preserve">= .255. However, the simple slopes followed the same pattern as in Study 4: Prejudice predicted perceived authenticity in the suppression condition, </w:t>
       </w:r>
       <w:r>
         <w:rPr>
@@ -7223,7 +7069,29 @@
           <w:sz w:val="24"/>
           <w:szCs w:val="24"/>
         </w:rPr>
-        <w:t xml:space="preserve">= 1.16, </w:t>
+        <w:t>= 1.</w:t>
+      </w:r>
+      <w:r>
+        <w:rPr>
+          <w:b w:val="false"/>
+          <w:bCs w:val="false"/>
+          <w:i w:val="false"/>
+          <w:iCs w:val="false"/>
+          <w:sz w:val="24"/>
+          <w:szCs w:val="24"/>
+        </w:rPr>
+        <w:t>74</w:t>
+      </w:r>
+      <w:r>
+        <w:rPr>
+          <w:b w:val="false"/>
+          <w:bCs w:val="false"/>
+          <w:i w:val="false"/>
+          <w:iCs w:val="false"/>
+          <w:sz w:val="24"/>
+          <w:szCs w:val="24"/>
+        </w:rPr>
+        <w:t xml:space="preserve">, </w:t>
       </w:r>
       <w:r>
         <w:rPr>
@@ -7245,7 +7113,29 @@
           <w:sz w:val="24"/>
           <w:szCs w:val="24"/>
         </w:rPr>
-        <w:t xml:space="preserve">= 1.66, </w:t>
+        <w:t xml:space="preserve">= </w:t>
+      </w:r>
+      <w:r>
+        <w:rPr>
+          <w:b w:val="false"/>
+          <w:bCs w:val="false"/>
+          <w:i w:val="false"/>
+          <w:iCs w:val="false"/>
+          <w:sz w:val="24"/>
+          <w:szCs w:val="24"/>
+        </w:rPr>
+        <w:t>2.49</w:t>
+      </w:r>
+      <w:r>
+        <w:rPr>
+          <w:b w:val="false"/>
+          <w:bCs w:val="false"/>
+          <w:i w:val="false"/>
+          <w:iCs w:val="false"/>
+          <w:sz w:val="24"/>
+          <w:szCs w:val="24"/>
+        </w:rPr>
+        <w:t xml:space="preserve">, </w:t>
       </w:r>
       <w:r>
         <w:rPr>
@@ -7383,117 +7273,7 @@
           <w:sz w:val="24"/>
           <w:szCs w:val="24"/>
         </w:rPr>
-        <w:t>I recruited 2</w:t>
-      </w:r>
-      <w:r>
-        <w:rPr>
-          <w:b w:val="false"/>
-          <w:bCs w:val="false"/>
-          <w:i w:val="false"/>
-          <w:iCs w:val="false"/>
-          <w:sz w:val="24"/>
-          <w:szCs w:val="24"/>
-        </w:rPr>
-        <w:t>2</w:t>
-      </w:r>
-      <w:r>
-        <w:rPr>
-          <w:b w:val="false"/>
-          <w:bCs w:val="false"/>
-          <w:i w:val="false"/>
-          <w:iCs w:val="false"/>
-          <w:sz w:val="24"/>
-          <w:szCs w:val="24"/>
-        </w:rPr>
-        <w:t>0 people from MTurk to participate in a “</w:t>
-      </w:r>
-      <w:r>
-        <w:rPr>
-          <w:b w:val="false"/>
-          <w:bCs w:val="false"/>
-          <w:i w:val="false"/>
-          <w:iCs w:val="false"/>
-          <w:sz w:val="24"/>
-          <w:szCs w:val="24"/>
-        </w:rPr>
-        <w:t>survey on perceiving others.”</w:t>
-      </w:r>
-      <w:r>
-        <w:rPr>
-          <w:b w:val="false"/>
-          <w:bCs w:val="false"/>
-          <w:i w:val="false"/>
-          <w:iCs w:val="false"/>
-          <w:sz w:val="24"/>
-          <w:szCs w:val="24"/>
-        </w:rPr>
-        <w:t xml:space="preserve"> </w:t>
-      </w:r>
-      <w:r>
-        <w:rPr>
-          <w:b w:val="false"/>
-          <w:bCs w:val="false"/>
-          <w:i w:val="false"/>
-          <w:iCs w:val="false"/>
-          <w:sz w:val="24"/>
-          <w:szCs w:val="24"/>
-        </w:rPr>
-        <w:t>Participants’</w:t>
-      </w:r>
-      <w:r>
-        <w:rPr>
-          <w:b w:val="false"/>
-          <w:bCs w:val="false"/>
-          <w:i w:val="false"/>
-          <w:iCs w:val="false"/>
-          <w:sz w:val="24"/>
-          <w:szCs w:val="24"/>
-        </w:rPr>
-        <w:t xml:space="preserve"> ages ranged from 1</w:t>
-      </w:r>
-      <w:r>
-        <w:rPr>
-          <w:b w:val="false"/>
-          <w:bCs w:val="false"/>
-          <w:i w:val="false"/>
-          <w:iCs w:val="false"/>
-          <w:sz w:val="24"/>
-          <w:szCs w:val="24"/>
-        </w:rPr>
-        <w:t>8</w:t>
-      </w:r>
-      <w:r>
-        <w:rPr>
-          <w:b w:val="false"/>
-          <w:bCs w:val="false"/>
-          <w:i w:val="false"/>
-          <w:iCs w:val="false"/>
-          <w:sz w:val="24"/>
-          <w:szCs w:val="24"/>
-        </w:rPr>
-        <w:t xml:space="preserve"> to </w:t>
-      </w:r>
-      <w:r>
-        <w:rPr>
-          <w:b w:val="false"/>
-          <w:bCs w:val="false"/>
-          <w:i w:val="false"/>
-          <w:iCs w:val="false"/>
-          <w:sz w:val="24"/>
-          <w:szCs w:val="24"/>
-        </w:rPr>
-        <w:t>71</w:t>
-      </w:r>
-      <w:r>
-        <w:rPr>
-          <w:b w:val="false"/>
-          <w:bCs w:val="false"/>
-          <w:i w:val="false"/>
-          <w:iCs w:val="false"/>
-          <w:sz w:val="24"/>
-          <w:szCs w:val="24"/>
-        </w:rPr>
-        <w:t xml:space="preserve"> (</w:t>
+        <w:t>I recruited 220 people from MTurk to participate in a “survey on perceiving others.” Participants’ ages ranged from 18 to 71 (</w:t>
       </w:r>
       <w:r>
         <w:rPr>
@@ -7515,51 +7295,7 @@
           <w:sz w:val="24"/>
           <w:szCs w:val="24"/>
         </w:rPr>
-        <w:t>= 3</w:t>
-      </w:r>
-      <w:r>
-        <w:rPr>
-          <w:b w:val="false"/>
-          <w:bCs w:val="false"/>
-          <w:i w:val="false"/>
-          <w:iCs w:val="false"/>
-          <w:sz w:val="24"/>
-          <w:szCs w:val="24"/>
-        </w:rPr>
-        <w:t>6</w:t>
-      </w:r>
-      <w:r>
-        <w:rPr>
-          <w:b w:val="false"/>
-          <w:bCs w:val="false"/>
-          <w:i w:val="false"/>
-          <w:iCs w:val="false"/>
-          <w:sz w:val="24"/>
-          <w:szCs w:val="24"/>
-        </w:rPr>
-        <w:t>.</w:t>
-      </w:r>
-      <w:r>
-        <w:rPr>
-          <w:b w:val="false"/>
-          <w:bCs w:val="false"/>
-          <w:i w:val="false"/>
-          <w:iCs w:val="false"/>
-          <w:sz w:val="24"/>
-          <w:szCs w:val="24"/>
-        </w:rPr>
-        <w:t>24</w:t>
-      </w:r>
-      <w:r>
-        <w:rPr>
-          <w:b w:val="false"/>
-          <w:bCs w:val="false"/>
-          <w:i w:val="false"/>
-          <w:iCs w:val="false"/>
-          <w:sz w:val="24"/>
-          <w:szCs w:val="24"/>
-        </w:rPr>
-        <w:t xml:space="preserve">, </w:t>
+        <w:t xml:space="preserve">= 36.24, </w:t>
       </w:r>
       <w:r>
         <w:rPr>
@@ -7581,95 +7317,7 @@
           <w:sz w:val="24"/>
           <w:szCs w:val="24"/>
         </w:rPr>
-        <w:t xml:space="preserve">= </w:t>
-      </w:r>
-      <w:r>
-        <w:rPr>
-          <w:b w:val="false"/>
-          <w:bCs w:val="false"/>
-          <w:i w:val="false"/>
-          <w:iCs w:val="false"/>
-          <w:sz w:val="24"/>
-          <w:szCs w:val="24"/>
-        </w:rPr>
-        <w:t>11</w:t>
-      </w:r>
-      <w:r>
-        <w:rPr>
-          <w:b w:val="false"/>
-          <w:bCs w:val="false"/>
-          <w:i w:val="false"/>
-          <w:iCs w:val="false"/>
-          <w:sz w:val="24"/>
-          <w:szCs w:val="24"/>
-        </w:rPr>
-        <w:t>.</w:t>
-      </w:r>
-      <w:r>
-        <w:rPr>
-          <w:b w:val="false"/>
-          <w:bCs w:val="false"/>
-          <w:i w:val="false"/>
-          <w:iCs w:val="false"/>
-          <w:sz w:val="24"/>
-          <w:szCs w:val="24"/>
-        </w:rPr>
-        <w:t>55</w:t>
-      </w:r>
-      <w:r>
-        <w:rPr>
-          <w:b w:val="false"/>
-          <w:bCs w:val="false"/>
-          <w:i w:val="false"/>
-          <w:iCs w:val="false"/>
-          <w:sz w:val="24"/>
-          <w:szCs w:val="24"/>
-        </w:rPr>
-        <w:t xml:space="preserve">), </w:t>
-      </w:r>
-      <w:r>
-        <w:rPr>
-          <w:b w:val="false"/>
-          <w:bCs w:val="false"/>
-          <w:i w:val="false"/>
-          <w:iCs w:val="false"/>
-          <w:sz w:val="24"/>
-          <w:szCs w:val="24"/>
-        </w:rPr>
-        <w:t>47</w:t>
-      </w:r>
-      <w:r>
-        <w:rPr>
-          <w:b w:val="false"/>
-          <w:bCs w:val="false"/>
-          <w:i w:val="false"/>
-          <w:iCs w:val="false"/>
-          <w:sz w:val="24"/>
-          <w:szCs w:val="24"/>
-        </w:rPr>
-        <w:t>% identified as male, and 7</w:t>
-      </w:r>
-      <w:r>
-        <w:rPr>
-          <w:b w:val="false"/>
-          <w:bCs w:val="false"/>
-          <w:i w:val="false"/>
-          <w:iCs w:val="false"/>
-          <w:sz w:val="24"/>
-          <w:szCs w:val="24"/>
-        </w:rPr>
-        <w:t>5</w:t>
-      </w:r>
-      <w:r>
-        <w:rPr>
-          <w:b w:val="false"/>
-          <w:bCs w:val="false"/>
-          <w:i w:val="false"/>
-          <w:iCs w:val="false"/>
-          <w:sz w:val="24"/>
-          <w:szCs w:val="24"/>
-        </w:rPr>
-        <w:t>% identified as White.</w:t>
+        <w:t>= 11.55), 47% identified as male, and 75% identified as White.</w:t>
       </w:r>
     </w:p>
     <w:p>
@@ -7691,16 +7339,6 @@
           <w:szCs w:val="24"/>
         </w:rPr>
         <w:tab/>
-      </w:r>
-      <w:r>
-        <w:rPr>
-          <w:b w:val="false"/>
-          <w:bCs w:val="false"/>
-          <w:i w:val="false"/>
-          <w:iCs w:val="false"/>
-          <w:sz w:val="24"/>
-          <w:szCs w:val="24"/>
-        </w:rPr>
         <w:t xml:space="preserve">Participants were asked to “read about someone and answer questions about something they said” and randomly assigned to either an </w:t>
       </w:r>
       <w:r>
@@ -7846,11 +7484,7 @@
         <w:spacing w:lineRule="auto" w:line="240" w:before="0" w:after="0"/>
         <w:contextualSpacing/>
         <w:jc w:val="left"/>
-        <w:rPr>
-          <w:b/>
-          <w:b/>
-          <w:bCs/>
-        </w:rPr>
+        <w:rPr/>
       </w:pPr>
       <w:r>
         <w:rPr>

</xml_diff>

<commit_message>
remove mention of corr inf in results
</commit_message>
<xml_diff>
--- a/docs/dissertation_v1.docx
+++ b/docs/dissertation_v1.docx
@@ -619,7 +619,7 @@
         </w:tblBorders>
         <w:tblCellMar>
           <w:top w:w="55" w:type="dxa"/>
-          <w:left w:w="27" w:type="dxa"/>
+          <w:left w:w="24" w:type="dxa"/>
           <w:bottom w:w="55" w:type="dxa"/>
           <w:right w:w="55" w:type="dxa"/>
         </w:tblCellMar>
@@ -646,7 +646,7 @@
             </w:tcBorders>
             <w:shd w:fill="auto" w:val="clear"/>
             <w:tcMar>
-              <w:left w:w="27" w:type="dxa"/>
+              <w:left w:w="24" w:type="dxa"/>
             </w:tcMar>
           </w:tcPr>
           <w:p>
@@ -682,7 +682,7 @@
             </w:tcBorders>
             <w:shd w:fill="auto" w:val="clear"/>
             <w:tcMar>
-              <w:left w:w="27" w:type="dxa"/>
+              <w:left w:w="24" w:type="dxa"/>
             </w:tcMar>
           </w:tcPr>
           <w:p>
@@ -721,7 +721,7 @@
             </w:tcBorders>
             <w:shd w:fill="auto" w:val="clear"/>
             <w:tcMar>
-              <w:left w:w="27" w:type="dxa"/>
+              <w:left w:w="24" w:type="dxa"/>
             </w:tcMar>
           </w:tcPr>
           <w:p>
@@ -756,7 +756,7 @@
             </w:tcBorders>
             <w:shd w:fill="auto" w:val="clear"/>
             <w:tcMar>
-              <w:left w:w="27" w:type="dxa"/>
+              <w:left w:w="24" w:type="dxa"/>
             </w:tcMar>
           </w:tcPr>
           <w:p>
@@ -792,7 +792,7 @@
             </w:tcBorders>
             <w:shd w:fill="auto" w:val="clear"/>
             <w:tcMar>
-              <w:left w:w="27" w:type="dxa"/>
+              <w:left w:w="24" w:type="dxa"/>
             </w:tcMar>
           </w:tcPr>
           <w:p>
@@ -828,7 +828,7 @@
             </w:tcBorders>
             <w:shd w:fill="auto" w:val="clear"/>
             <w:tcMar>
-              <w:left w:w="27" w:type="dxa"/>
+              <w:left w:w="24" w:type="dxa"/>
             </w:tcMar>
           </w:tcPr>
           <w:p>
@@ -864,7 +864,7 @@
             </w:tcBorders>
             <w:shd w:fill="auto" w:val="clear"/>
             <w:tcMar>
-              <w:left w:w="27" w:type="dxa"/>
+              <w:left w:w="24" w:type="dxa"/>
             </w:tcMar>
           </w:tcPr>
           <w:p>
@@ -900,7 +900,7 @@
             </w:tcBorders>
             <w:shd w:fill="auto" w:val="clear"/>
             <w:tcMar>
-              <w:left w:w="27" w:type="dxa"/>
+              <w:left w:w="24" w:type="dxa"/>
             </w:tcMar>
           </w:tcPr>
           <w:p>
@@ -936,7 +936,7 @@
             </w:tcBorders>
             <w:shd w:fill="auto" w:val="clear"/>
             <w:tcMar>
-              <w:left w:w="27" w:type="dxa"/>
+              <w:left w:w="24" w:type="dxa"/>
             </w:tcMar>
           </w:tcPr>
           <w:p>
@@ -974,7 +974,7 @@
             </w:tcBorders>
             <w:shd w:fill="auto" w:val="clear"/>
             <w:tcMar>
-              <w:left w:w="27" w:type="dxa"/>
+              <w:left w:w="24" w:type="dxa"/>
             </w:tcMar>
           </w:tcPr>
           <w:p>
@@ -1013,7 +1013,7 @@
             </w:tcBorders>
             <w:shd w:fill="auto" w:val="clear"/>
             <w:tcMar>
-              <w:left w:w="27" w:type="dxa"/>
+              <w:left w:w="24" w:type="dxa"/>
             </w:tcMar>
           </w:tcPr>
           <w:p>
@@ -1057,7 +1057,7 @@
             </w:tcBorders>
             <w:shd w:fill="auto" w:val="clear"/>
             <w:tcMar>
-              <w:left w:w="27" w:type="dxa"/>
+              <w:left w:w="24" w:type="dxa"/>
             </w:tcMar>
           </w:tcPr>
           <w:p>
@@ -1098,7 +1098,7 @@
             </w:tcBorders>
             <w:shd w:fill="auto" w:val="clear"/>
             <w:tcMar>
-              <w:left w:w="27" w:type="dxa"/>
+              <w:left w:w="24" w:type="dxa"/>
             </w:tcMar>
           </w:tcPr>
           <w:p>
@@ -1134,7 +1134,7 @@
             </w:tcBorders>
             <w:shd w:fill="auto" w:val="clear"/>
             <w:tcMar>
-              <w:left w:w="27" w:type="dxa"/>
+              <w:left w:w="24" w:type="dxa"/>
             </w:tcMar>
           </w:tcPr>
           <w:p>
@@ -1170,7 +1170,7 @@
             </w:tcBorders>
             <w:shd w:fill="auto" w:val="clear"/>
             <w:tcMar>
-              <w:left w:w="27" w:type="dxa"/>
+              <w:left w:w="24" w:type="dxa"/>
             </w:tcMar>
           </w:tcPr>
           <w:p>
@@ -1206,7 +1206,7 @@
             </w:tcBorders>
             <w:shd w:fill="auto" w:val="clear"/>
             <w:tcMar>
-              <w:left w:w="27" w:type="dxa"/>
+              <w:left w:w="24" w:type="dxa"/>
             </w:tcMar>
           </w:tcPr>
           <w:p>
@@ -1244,7 +1244,7 @@
             </w:tcBorders>
             <w:shd w:fill="auto" w:val="clear"/>
             <w:tcMar>
-              <w:left w:w="27" w:type="dxa"/>
+              <w:left w:w="24" w:type="dxa"/>
             </w:tcMar>
           </w:tcPr>
           <w:p>
@@ -1283,7 +1283,7 @@
             </w:tcBorders>
             <w:shd w:fill="auto" w:val="clear"/>
             <w:tcMar>
-              <w:left w:w="27" w:type="dxa"/>
+              <w:left w:w="24" w:type="dxa"/>
             </w:tcMar>
           </w:tcPr>
           <w:p>
@@ -1327,7 +1327,7 @@
             </w:tcBorders>
             <w:shd w:fill="auto" w:val="clear"/>
             <w:tcMar>
-              <w:left w:w="27" w:type="dxa"/>
+              <w:left w:w="24" w:type="dxa"/>
             </w:tcMar>
           </w:tcPr>
           <w:p>
@@ -1363,7 +1363,7 @@
             </w:tcBorders>
             <w:shd w:fill="auto" w:val="clear"/>
             <w:tcMar>
-              <w:left w:w="27" w:type="dxa"/>
+              <w:left w:w="24" w:type="dxa"/>
             </w:tcMar>
           </w:tcPr>
           <w:p>
@@ -1413,7 +1413,7 @@
             </w:tcBorders>
             <w:shd w:fill="auto" w:val="clear"/>
             <w:tcMar>
-              <w:left w:w="27" w:type="dxa"/>
+              <w:left w:w="24" w:type="dxa"/>
             </w:tcMar>
           </w:tcPr>
           <w:p>
@@ -1449,7 +1449,7 @@
             </w:tcBorders>
             <w:shd w:fill="auto" w:val="clear"/>
             <w:tcMar>
-              <w:left w:w="27" w:type="dxa"/>
+              <w:left w:w="24" w:type="dxa"/>
             </w:tcMar>
           </w:tcPr>
           <w:p>
@@ -1485,7 +1485,7 @@
             </w:tcBorders>
             <w:shd w:fill="auto" w:val="clear"/>
             <w:tcMar>
-              <w:left w:w="27" w:type="dxa"/>
+              <w:left w:w="24" w:type="dxa"/>
             </w:tcMar>
           </w:tcPr>
           <w:p>
@@ -1523,7 +1523,7 @@
             </w:tcBorders>
             <w:shd w:fill="auto" w:val="clear"/>
             <w:tcMar>
-              <w:left w:w="27" w:type="dxa"/>
+              <w:left w:w="24" w:type="dxa"/>
             </w:tcMar>
           </w:tcPr>
           <w:p>
@@ -1558,7 +1558,7 @@
             </w:tcBorders>
             <w:shd w:fill="auto" w:val="clear"/>
             <w:tcMar>
-              <w:left w:w="27" w:type="dxa"/>
+              <w:left w:w="24" w:type="dxa"/>
             </w:tcMar>
           </w:tcPr>
           <w:p>
@@ -1602,7 +1602,7 @@
             </w:tcBorders>
             <w:shd w:fill="auto" w:val="clear"/>
             <w:tcMar>
-              <w:left w:w="27" w:type="dxa"/>
+              <w:left w:w="24" w:type="dxa"/>
             </w:tcMar>
           </w:tcPr>
           <w:p>
@@ -1643,7 +1643,7 @@
             </w:tcBorders>
             <w:shd w:fill="auto" w:val="clear"/>
             <w:tcMar>
-              <w:left w:w="27" w:type="dxa"/>
+              <w:left w:w="24" w:type="dxa"/>
             </w:tcMar>
           </w:tcPr>
           <w:p>
@@ -1693,7 +1693,7 @@
             </w:tcBorders>
             <w:shd w:fill="auto" w:val="clear"/>
             <w:tcMar>
-              <w:left w:w="27" w:type="dxa"/>
+              <w:left w:w="24" w:type="dxa"/>
             </w:tcMar>
           </w:tcPr>
           <w:p>
@@ -1729,7 +1729,7 @@
             </w:tcBorders>
             <w:shd w:fill="auto" w:val="clear"/>
             <w:tcMar>
-              <w:left w:w="27" w:type="dxa"/>
+              <w:left w:w="24" w:type="dxa"/>
             </w:tcMar>
           </w:tcPr>
           <w:p>
@@ -1765,7 +1765,7 @@
             </w:tcBorders>
             <w:shd w:fill="auto" w:val="clear"/>
             <w:tcMar>
-              <w:left w:w="27" w:type="dxa"/>
+              <w:left w:w="24" w:type="dxa"/>
             </w:tcMar>
           </w:tcPr>
           <w:p>
@@ -1803,7 +1803,7 @@
             </w:tcBorders>
             <w:shd w:fill="auto" w:val="clear"/>
             <w:tcMar>
-              <w:left w:w="27" w:type="dxa"/>
+              <w:left w:w="24" w:type="dxa"/>
             </w:tcMar>
           </w:tcPr>
           <w:p>
@@ -3500,7 +3500,29 @@
           <w:sz w:val="24"/>
           <w:szCs w:val="24"/>
         </w:rPr>
-        <w:t xml:space="preserve">&lt; .001. In contrast to what would be predicted from correspondent inference theory, the </w:t>
+        <w:t xml:space="preserve">&lt; .001. </w:t>
+      </w:r>
+      <w:r>
+        <w:rPr>
+          <w:b w:val="false"/>
+          <w:bCs w:val="false"/>
+          <w:i w:val="false"/>
+          <w:iCs w:val="false"/>
+          <w:sz w:val="24"/>
+          <w:szCs w:val="24"/>
+        </w:rPr>
+        <w:t>Additionally, t</w:t>
+      </w:r>
+      <w:r>
+        <w:rPr>
+          <w:b w:val="false"/>
+          <w:bCs w:val="false"/>
+          <w:i w:val="false"/>
+          <w:iCs w:val="false"/>
+          <w:sz w:val="24"/>
+          <w:szCs w:val="24"/>
+        </w:rPr>
+        <w:t xml:space="preserve">he </w:t>
       </w:r>
       <w:r>
         <w:rPr>
@@ -7069,29 +7091,7 @@
           <w:sz w:val="24"/>
           <w:szCs w:val="24"/>
         </w:rPr>
-        <w:t>= 1.</w:t>
-      </w:r>
-      <w:r>
-        <w:rPr>
-          <w:b w:val="false"/>
-          <w:bCs w:val="false"/>
-          <w:i w:val="false"/>
-          <w:iCs w:val="false"/>
-          <w:sz w:val="24"/>
-          <w:szCs w:val="24"/>
-        </w:rPr>
-        <w:t>74</w:t>
-      </w:r>
-      <w:r>
-        <w:rPr>
-          <w:b w:val="false"/>
-          <w:bCs w:val="false"/>
-          <w:i w:val="false"/>
-          <w:iCs w:val="false"/>
-          <w:sz w:val="24"/>
-          <w:szCs w:val="24"/>
-        </w:rPr>
-        <w:t xml:space="preserve">, </w:t>
+        <w:t xml:space="preserve">= 1.74, </w:t>
       </w:r>
       <w:r>
         <w:rPr>
@@ -7113,29 +7113,7 @@
           <w:sz w:val="24"/>
           <w:szCs w:val="24"/>
         </w:rPr>
-        <w:t xml:space="preserve">= </w:t>
-      </w:r>
-      <w:r>
-        <w:rPr>
-          <w:b w:val="false"/>
-          <w:bCs w:val="false"/>
-          <w:i w:val="false"/>
-          <w:iCs w:val="false"/>
-          <w:sz w:val="24"/>
-          <w:szCs w:val="24"/>
-        </w:rPr>
-        <w:t>2.49</w:t>
-      </w:r>
-      <w:r>
-        <w:rPr>
-          <w:b w:val="false"/>
-          <w:bCs w:val="false"/>
-          <w:i w:val="false"/>
-          <w:iCs w:val="false"/>
-          <w:sz w:val="24"/>
-          <w:szCs w:val="24"/>
-        </w:rPr>
-        <w:t xml:space="preserve">, </w:t>
+        <w:t xml:space="preserve">= 2.49, </w:t>
       </w:r>
       <w:r>
         <w:rPr>

</xml_diff>

<commit_message>
updated cor matrix for study1
</commit_message>
<xml_diff>
--- a/docs/dissertation_v1.docx
+++ b/docs/dissertation_v1.docx
@@ -228,7 +228,29 @@
           <w:sz w:val="24"/>
           <w:szCs w:val="24"/>
         </w:rPr>
-        <w:t xml:space="preserve">) how much they thought that, in saying the statement, that person was being “true to themselves,” “honest,” “authentic,” and “genuine.” For each group of statements (Muslims, politicians, control), these items were averaged together to measure </w:t>
+        <w:t xml:space="preserve">) how much they thought that, in saying the statement, that person was being “true to themselves,” “honest,” “authentic,” and “genuine.” For each group of statements (Muslims, politicians, </w:t>
+      </w:r>
+      <w:r>
+        <w:rPr>
+          <w:b w:val="false"/>
+          <w:bCs w:val="false"/>
+          <w:i w:val="false"/>
+          <w:iCs w:val="false"/>
+          <w:sz w:val="24"/>
+          <w:szCs w:val="24"/>
+        </w:rPr>
+        <w:t>cookies, beach, and pizza</w:t>
+      </w:r>
+      <w:r>
+        <w:rPr>
+          <w:b w:val="false"/>
+          <w:bCs w:val="false"/>
+          <w:i w:val="false"/>
+          <w:iCs w:val="false"/>
+          <w:sz w:val="24"/>
+          <w:szCs w:val="24"/>
+        </w:rPr>
+        <w:t xml:space="preserve">), these items were averaged together to measure </w:t>
       </w:r>
       <w:r>
         <w:rPr>
@@ -316,7 +338,29 @@
           <w:szCs w:val="24"/>
         </w:rPr>
         <w:tab/>
-        <w:t>Anti-politician prejudice was measured using seven items, some adapted from a standard social distance questionnaire (Biernat &amp; Crandall, 1999), “I would like a politician to be a close personal friend,” and others tapping into feelings toward politicians (e.g., “I admire politicians”).</w:t>
+        <w:t>Anti-politician prejudice was measured using seven items, some adapted from a standard social distance questionnaire (Biernat &amp; Crandall, 1999; “I would like a politician to be a close personal friend”</w:t>
+      </w:r>
+      <w:r>
+        <w:rPr>
+          <w:b w:val="false"/>
+          <w:bCs w:val="false"/>
+          <w:i w:val="false"/>
+          <w:iCs w:val="false"/>
+          <w:sz w:val="24"/>
+          <w:szCs w:val="24"/>
+        </w:rPr>
+        <w:t>)</w:t>
+      </w:r>
+      <w:r>
+        <w:rPr>
+          <w:b w:val="false"/>
+          <w:bCs w:val="false"/>
+          <w:i w:val="false"/>
+          <w:iCs w:val="false"/>
+          <w:sz w:val="24"/>
+          <w:szCs w:val="24"/>
+        </w:rPr>
+        <w:t xml:space="preserve"> and others tapping into feelings toward politicians (e.g., “I admire politicians”).</w:t>
       </w:r>
     </w:p>
     <w:p>
@@ -382,7 +426,7 @@
           <w:sz w:val="24"/>
           <w:szCs w:val="24"/>
         </w:rPr>
-        <w:t>). These items were reverse-scored and averaged together to indicate control dislike statements—ones that are non-normative, but trivial tastes.</w:t>
+        <w:t>). These items were reverse-scored to indicate control dislike statements—ones that are non-normative, but trivial tastes.</w:t>
       </w:r>
     </w:p>
     <w:p>
@@ -429,7 +473,7 @@
           <w:sz w:val="24"/>
           <w:szCs w:val="24"/>
         </w:rPr>
-        <w:t xml:space="preserve">Correlations that test the primary hypothesis are reported in the diagonal of the left side of Table 1; this side of the table presents the correlations between each combination of dislike and perceived authenticity measures. The more prejudice people reported toward Muslims, the more they perceived similarly-prejudiced statements about Muslims to be authentic, </w:t>
+        <w:t xml:space="preserve">Correlations that test the primary hypothesis are reported in the diagonal of Table 1; this table presents the correlations between each combination of dislike and perceived authenticity measures. The more prejudice people reported toward Muslims, the more they perceived similarly-prejudiced statements about Muslims to be authentic, </w:t>
       </w:r>
       <w:r>
         <w:rPr>
@@ -451,7 +495,40 @@
           <w:sz w:val="24"/>
           <w:szCs w:val="24"/>
         </w:rPr>
-        <w:t xml:space="preserve">= .38, and </w:t>
+        <w:t xml:space="preserve">= .38, </w:t>
+      </w:r>
+      <w:r>
+        <w:rPr>
+          <w:b w:val="false"/>
+          <w:bCs w:val="false"/>
+          <w:i/>
+          <w:iCs/>
+          <w:sz w:val="24"/>
+          <w:szCs w:val="24"/>
+        </w:rPr>
+        <w:t xml:space="preserve">p </w:t>
+      </w:r>
+      <w:r>
+        <w:rPr>
+          <w:b w:val="false"/>
+          <w:bCs w:val="false"/>
+          <w:i w:val="false"/>
+          <w:iCs w:val="false"/>
+          <w:sz w:val="24"/>
+          <w:szCs w:val="24"/>
+        </w:rPr>
+        <w:t>&lt; .001</w:t>
+      </w:r>
+      <w:r>
+        <w:rPr>
+          <w:b w:val="false"/>
+          <w:bCs w:val="false"/>
+          <w:i w:val="false"/>
+          <w:iCs w:val="false"/>
+          <w:sz w:val="24"/>
+          <w:szCs w:val="24"/>
+        </w:rPr>
+        <w:t xml:space="preserve">, and </w:t>
       </w:r>
       <w:r>
         <w:rPr>
@@ -482,38 +559,60 @@
           <w:sz w:val="24"/>
           <w:szCs w:val="24"/>
         </w:rPr>
-        <w:t>= .18. However, control dislikes</w:t>
-      </w:r>
-      <w:r>
-        <w:rPr>
-          <w:b w:val="false"/>
-          <w:bCs w:val="false"/>
-          <w:sz w:val="24"/>
-          <w:szCs w:val="24"/>
-        </w:rPr>
-        <w:t xml:space="preserve"> did not correlate with thinking the control dislike statements were authentic, </w:t>
-      </w:r>
-      <w:r>
-        <w:rPr>
-          <w:b w:val="false"/>
-          <w:bCs w:val="false"/>
-          <w:i/>
-          <w:iCs/>
-          <w:sz w:val="24"/>
-          <w:szCs w:val="24"/>
-        </w:rPr>
-        <w:t xml:space="preserve">r </w:t>
-      </w:r>
-      <w:r>
-        <w:rPr>
-          <w:b w:val="false"/>
-          <w:bCs w:val="false"/>
-          <w:i w:val="false"/>
-          <w:iCs w:val="false"/>
-          <w:sz w:val="24"/>
-          <w:szCs w:val="24"/>
-        </w:rPr>
-        <w:t>= -.06.</w:t>
+        <w:t xml:space="preserve">= .18, </w:t>
+      </w:r>
+      <w:r>
+        <w:rPr>
+          <w:b w:val="false"/>
+          <w:bCs w:val="false"/>
+          <w:i/>
+          <w:iCs/>
+          <w:sz w:val="24"/>
+          <w:szCs w:val="24"/>
+        </w:rPr>
+        <w:t xml:space="preserve">p </w:t>
+      </w:r>
+      <w:r>
+        <w:rPr>
+          <w:b w:val="false"/>
+          <w:bCs w:val="false"/>
+          <w:i w:val="false"/>
+          <w:iCs w:val="false"/>
+          <w:sz w:val="24"/>
+          <w:szCs w:val="24"/>
+        </w:rPr>
+        <w:t>= .048</w:t>
+      </w:r>
+      <w:r>
+        <w:rPr>
+          <w:b w:val="false"/>
+          <w:bCs w:val="false"/>
+          <w:i w:val="false"/>
+          <w:iCs w:val="false"/>
+          <w:sz w:val="24"/>
+          <w:szCs w:val="24"/>
+        </w:rPr>
+        <w:t>. However, control dislikes</w:t>
+      </w:r>
+      <w:r>
+        <w:rPr>
+          <w:b w:val="false"/>
+          <w:bCs w:val="false"/>
+          <w:sz w:val="24"/>
+          <w:szCs w:val="24"/>
+        </w:rPr>
+        <w:t xml:space="preserve"> did not correlate with thinking the control dislike statements were authentic</w:t>
+      </w:r>
+      <w:r>
+        <w:rPr>
+          <w:b w:val="false"/>
+          <w:bCs w:val="false"/>
+          <w:i w:val="false"/>
+          <w:iCs w:val="false"/>
+          <w:sz w:val="24"/>
+          <w:szCs w:val="24"/>
+        </w:rPr>
+        <w:t>.</w:t>
       </w:r>
     </w:p>
     <w:p>
@@ -557,7 +656,51 @@
           <w:sz w:val="24"/>
           <w:szCs w:val="24"/>
         </w:rPr>
-        <w:t xml:space="preserve"> tendency for people who report prejudice to also think negative statements represent people’s authentic selves? This question is addressed in the right-hand side of Table 1, where the differences between dislike and perceived authenticity correlations are presented. Confidence intervals for these differences in correlations were calculated using Zou’s (2007) method (Diedenhofen &amp; Musch, 2015). For example, the correlation between prejudice against Muslims and perceived authenticity of anti-Muslim statements was .38, while the correlation between prejudice against Muslims and perceived authenticity of anti-politician statements was .05. The difference between these two was .33 [.16, .50]; the relationship between Muslim prejudice and thinking anti-Muslim statements are authentic were stronger than the relationship between prejudice against Muslims and perceived authenticity of anti-politician statements. This was also the case with anti-politician prejudice and perceived authenticity of anti-Muslim statements, .24 [.06, .41]. Prejudices against Muslims and politicians were more predictive of their respective perceived authenticity measures when compared to control statements, as well.</w:t>
+        <w:t xml:space="preserve"> tendency for people who report prejudice to also think negative statements represent people’s authentic selves? </w:t>
+      </w:r>
+      <w:r>
+        <w:rPr>
+          <w:b w:val="false"/>
+          <w:bCs w:val="false"/>
+          <w:i w:val="false"/>
+          <w:iCs w:val="false"/>
+          <w:sz w:val="24"/>
+          <w:szCs w:val="24"/>
+        </w:rPr>
+        <w:t xml:space="preserve">EXPLAIN SUCCINCTLY HERE. </w:t>
+      </w:r>
+      <w:r>
+        <w:rPr>
+          <w:b w:val="false"/>
+          <w:bCs w:val="false"/>
+          <w:i w:val="false"/>
+          <w:iCs w:val="false"/>
+          <w:sz w:val="24"/>
+          <w:szCs w:val="24"/>
+        </w:rPr>
+        <w:t xml:space="preserve">Confidence intervals for these differences in correlations were calculated using Zou’s (2007) method (Diedenhofen &amp; Musch, 2015). </w:t>
+      </w:r>
+      <w:r>
+        <w:rPr>
+          <w:b w:val="false"/>
+          <w:bCs w:val="false"/>
+          <w:i w:val="false"/>
+          <w:iCs w:val="false"/>
+          <w:sz w:val="24"/>
+          <w:szCs w:val="24"/>
+        </w:rPr>
+        <w:t>T</w:t>
+      </w:r>
+      <w:r>
+        <w:rPr>
+          <w:b w:val="false"/>
+          <w:bCs w:val="false"/>
+          <w:i w:val="false"/>
+          <w:iCs w:val="false"/>
+          <w:sz w:val="24"/>
+          <w:szCs w:val="24"/>
+        </w:rPr>
+        <w:t>he correlation between prejudice against Muslims and perceived authenticity of anti-Muslim statements was .38, while the correlation between prejudice against Muslims and perceived authenticity of anti-politician statements was .05. The difference between these two was .33 [.16, .50]; the relationship between Muslim prejudice and thinking anti-Muslim statements are authentic were stronger than the relationship between prejudice against Muslims and perceived authenticity of anti-politician statements. This was also the case with anti-politician prejudice and perceived authenticity of anti-Muslim statements, .24 [.06, .41].</w:t>
       </w:r>
     </w:p>
     <w:p>
@@ -588,11 +731,7 @@
         <w:spacing w:lineRule="auto" w:line="240" w:before="0" w:after="0"/>
         <w:contextualSpacing/>
         <w:jc w:val="left"/>
-        <w:rPr>
-          <w:i/>
-          <w:i/>
-          <w:iCs/>
-        </w:rPr>
+        <w:rPr/>
       </w:pPr>
       <w:r>
         <w:rPr>
@@ -603,142 +742,86 @@
           <w:sz w:val="24"/>
           <w:szCs w:val="24"/>
         </w:rPr>
-        <w:t>Correlations Between Dislike and Perceived Authenticity, and Differences in Correlations</w:t>
+        <w:t>Correlations Between Dislike and Perceived Authenticity</w:t>
       </w:r>
     </w:p>
     <w:tbl>
       <w:tblPr>
-        <w:tblW w:w="8933" w:type="dxa"/>
+        <w:tblW w:w="9972" w:type="dxa"/>
         <w:jc w:val="left"/>
-        <w:tblInd w:w="45" w:type="dxa"/>
+        <w:tblInd w:w="0" w:type="dxa"/>
         <w:tblBorders>
-          <w:top w:val="single" w:sz="2" w:space="0" w:color="000001"/>
-          <w:left w:val="single" w:sz="2" w:space="0" w:color="000001"/>
-          <w:bottom w:val="single" w:sz="2" w:space="0" w:color="000001"/>
-          <w:insideH w:val="single" w:sz="2" w:space="0" w:color="000001"/>
+          <w:top w:val="single" w:sz="2" w:space="0" w:color="000000"/>
+          <w:left w:val="single" w:sz="2" w:space="0" w:color="000000"/>
+          <w:bottom w:val="single" w:sz="2" w:space="0" w:color="000000"/>
+          <w:insideH w:val="single" w:sz="2" w:space="0" w:color="000000"/>
         </w:tblBorders>
         <w:tblCellMar>
           <w:top w:w="55" w:type="dxa"/>
-          <w:left w:w="24" w:type="dxa"/>
+          <w:left w:w="54" w:type="dxa"/>
           <w:bottom w:w="55" w:type="dxa"/>
           <w:right w:w="55" w:type="dxa"/>
         </w:tblCellMar>
       </w:tblPr>
       <w:tblGrid>
-        <w:gridCol w:w="1406"/>
-        <w:gridCol w:w="996"/>
-        <w:gridCol w:w="1197"/>
-        <w:gridCol w:w="896"/>
-        <w:gridCol w:w="1482"/>
-        <w:gridCol w:w="1478"/>
-        <w:gridCol w:w="1477"/>
+        <w:gridCol w:w="1662"/>
+        <w:gridCol w:w="1662"/>
+        <w:gridCol w:w="1662"/>
+        <w:gridCol w:w="1662"/>
+        <w:gridCol w:w="1662"/>
+        <w:gridCol w:w="1662"/>
       </w:tblGrid>
       <w:tr>
         <w:trPr/>
         <w:tc>
           <w:tcPr>
-            <w:tcW w:w="1406" w:type="dxa"/>
+            <w:tcW w:w="1662" w:type="dxa"/>
             <w:tcBorders>
-              <w:top w:val="single" w:sz="2" w:space="0" w:color="000001"/>
-              <w:left w:val="single" w:sz="2" w:space="0" w:color="000001"/>
-              <w:bottom w:val="single" w:sz="2" w:space="0" w:color="000001"/>
-              <w:insideH w:val="single" w:sz="2" w:space="0" w:color="000001"/>
+              <w:top w:val="single" w:sz="2" w:space="0" w:color="000000"/>
+              <w:left w:val="single" w:sz="2" w:space="0" w:color="000000"/>
+              <w:bottom w:val="single" w:sz="2" w:space="0" w:color="000000"/>
+              <w:insideH w:val="single" w:sz="2" w:space="0" w:color="000000"/>
             </w:tcBorders>
             <w:shd w:fill="auto" w:val="clear"/>
             <w:tcMar>
-              <w:left w:w="24" w:type="dxa"/>
+              <w:left w:w="54" w:type="dxa"/>
             </w:tcMar>
           </w:tcPr>
           <w:p>
             <w:pPr>
               <w:pStyle w:val="TableContents"/>
-              <w:bidi w:val="0"/>
-              <w:spacing w:lineRule="auto" w:line="240" w:before="0" w:after="0"/>
-              <w:contextualSpacing/>
-              <w:jc w:val="left"/>
-              <w:rPr>
-                <w:rFonts w:ascii="Cambria" w:hAnsi="Cambria"/>
-                <w:sz w:val="24"/>
-                <w:szCs w:val="24"/>
-              </w:rPr>
+              <w:rPr/>
             </w:pPr>
             <w:r>
-              <w:rPr>
-                <w:sz w:val="24"/>
-                <w:szCs w:val="24"/>
-              </w:rPr>
+              <w:rPr/>
             </w:r>
           </w:p>
         </w:tc>
         <w:tc>
           <w:tcPr>
-            <w:tcW w:w="3089" w:type="dxa"/>
-            <w:gridSpan w:val="3"/>
+            <w:tcW w:w="8310" w:type="dxa"/>
+            <w:gridSpan w:val="5"/>
             <w:tcBorders>
-              <w:top w:val="single" w:sz="2" w:space="0" w:color="000001"/>
-              <w:left w:val="single" w:sz="2" w:space="0" w:color="000001"/>
-              <w:bottom w:val="single" w:sz="2" w:space="0" w:color="000001"/>
-              <w:insideH w:val="single" w:sz="2" w:space="0" w:color="000001"/>
+              <w:top w:val="single" w:sz="2" w:space="0" w:color="000000"/>
+              <w:left w:val="single" w:sz="2" w:space="0" w:color="000000"/>
+              <w:bottom w:val="single" w:sz="2" w:space="0" w:color="000000"/>
+              <w:right w:val="single" w:sz="2" w:space="0" w:color="000000"/>
+              <w:insideH w:val="single" w:sz="2" w:space="0" w:color="000000"/>
+              <w:insideV w:val="single" w:sz="2" w:space="0" w:color="000000"/>
             </w:tcBorders>
             <w:shd w:fill="auto" w:val="clear"/>
             <w:tcMar>
-              <w:left w:w="24" w:type="dxa"/>
+              <w:left w:w="54" w:type="dxa"/>
             </w:tcMar>
           </w:tcPr>
           <w:p>
             <w:pPr>
               <w:pStyle w:val="TableContents"/>
-              <w:bidi w:val="0"/>
-              <w:spacing w:lineRule="auto" w:line="240" w:before="0" w:after="0"/>
-              <w:contextualSpacing/>
-              <w:jc w:val="left"/>
-              <w:rPr>
-                <w:rFonts w:ascii="Cambria" w:hAnsi="Cambria"/>
-                <w:sz w:val="24"/>
-                <w:szCs w:val="24"/>
-              </w:rPr>
+              <w:rPr/>
             </w:pPr>
             <w:r>
-              <w:rPr>
-                <w:sz w:val="24"/>
-                <w:szCs w:val="24"/>
-              </w:rPr>
+              <w:rPr/>
               <w:t>Perceived Authenticity</w:t>
-            </w:r>
-          </w:p>
-        </w:tc>
-        <w:tc>
-          <w:tcPr>
-            <w:tcW w:w="4437" w:type="dxa"/>
-            <w:gridSpan w:val="3"/>
-            <w:tcBorders>
-              <w:top w:val="single" w:sz="2" w:space="0" w:color="000001"/>
-              <w:left w:val="single" w:sz="2" w:space="0" w:color="000001"/>
-              <w:bottom w:val="single" w:sz="2" w:space="0" w:color="000001"/>
-              <w:right w:val="single" w:sz="2" w:space="0" w:color="000001"/>
-              <w:insideH w:val="single" w:sz="2" w:space="0" w:color="000001"/>
-              <w:insideV w:val="single" w:sz="2" w:space="0" w:color="000001"/>
-            </w:tcBorders>
-            <w:shd w:fill="auto" w:val="clear"/>
-            <w:tcMar>
-              <w:left w:w="24" w:type="dxa"/>
-            </w:tcMar>
-          </w:tcPr>
-          <w:p>
-            <w:pPr>
-              <w:pStyle w:val="TableContents"/>
-              <w:bidi w:val="0"/>
-              <w:spacing w:lineRule="auto" w:line="240" w:before="0" w:after="0"/>
-              <w:contextualSpacing/>
-              <w:jc w:val="left"/>
-              <w:rPr/>
-            </w:pPr>
-            <w:r>
-              <w:rPr>
-                <w:sz w:val="24"/>
-                <w:szCs w:val="24"/>
-              </w:rPr>
-              <w:t>Correlation Difference</w:t>
             </w:r>
           </w:p>
         </w:tc>
@@ -747,255 +830,147 @@
         <w:trPr/>
         <w:tc>
           <w:tcPr>
-            <w:tcW w:w="1406" w:type="dxa"/>
+            <w:tcW w:w="1662" w:type="dxa"/>
             <w:tcBorders>
-              <w:top w:val="single" w:sz="2" w:space="0" w:color="000001"/>
-              <w:left w:val="single" w:sz="2" w:space="0" w:color="000001"/>
-              <w:bottom w:val="single" w:sz="2" w:space="0" w:color="000001"/>
-              <w:insideH w:val="single" w:sz="2" w:space="0" w:color="000001"/>
+              <w:left w:val="single" w:sz="2" w:space="0" w:color="000000"/>
+              <w:bottom w:val="single" w:sz="2" w:space="0" w:color="000000"/>
+              <w:insideH w:val="single" w:sz="2" w:space="0" w:color="000000"/>
             </w:tcBorders>
             <w:shd w:fill="auto" w:val="clear"/>
             <w:tcMar>
-              <w:left w:w="24" w:type="dxa"/>
+              <w:left w:w="54" w:type="dxa"/>
             </w:tcMar>
           </w:tcPr>
           <w:p>
             <w:pPr>
               <w:pStyle w:val="TableContents"/>
-              <w:bidi w:val="0"/>
-              <w:spacing w:lineRule="auto" w:line="240" w:before="0" w:after="0"/>
-              <w:contextualSpacing/>
-              <w:jc w:val="left"/>
-              <w:rPr>
-                <w:rFonts w:ascii="Cambria" w:hAnsi="Cambria"/>
-                <w:sz w:val="24"/>
-                <w:szCs w:val="24"/>
-              </w:rPr>
+              <w:rPr/>
             </w:pPr>
             <w:r>
-              <w:rPr>
-                <w:sz w:val="24"/>
-                <w:szCs w:val="24"/>
-              </w:rPr>
+              <w:rPr/>
               <w:t>Dislike</w:t>
             </w:r>
           </w:p>
         </w:tc>
         <w:tc>
           <w:tcPr>
-            <w:tcW w:w="996" w:type="dxa"/>
+            <w:tcW w:w="1662" w:type="dxa"/>
             <w:tcBorders>
-              <w:top w:val="single" w:sz="2" w:space="0" w:color="000001"/>
-              <w:left w:val="single" w:sz="2" w:space="0" w:color="000001"/>
-              <w:bottom w:val="single" w:sz="2" w:space="0" w:color="000001"/>
-              <w:insideH w:val="single" w:sz="2" w:space="0" w:color="000001"/>
+              <w:left w:val="single" w:sz="2" w:space="0" w:color="000000"/>
+              <w:bottom w:val="single" w:sz="2" w:space="0" w:color="000000"/>
+              <w:insideH w:val="single" w:sz="2" w:space="0" w:color="000000"/>
             </w:tcBorders>
             <w:shd w:fill="auto" w:val="clear"/>
             <w:tcMar>
-              <w:left w:w="24" w:type="dxa"/>
+              <w:left w:w="54" w:type="dxa"/>
             </w:tcMar>
           </w:tcPr>
           <w:p>
             <w:pPr>
               <w:pStyle w:val="TableContents"/>
-              <w:bidi w:val="0"/>
-              <w:spacing w:lineRule="auto" w:line="240" w:before="0" w:after="0"/>
-              <w:contextualSpacing/>
-              <w:jc w:val="left"/>
-              <w:rPr>
-                <w:rFonts w:ascii="Cambria" w:hAnsi="Cambria"/>
-                <w:sz w:val="24"/>
-                <w:szCs w:val="24"/>
-              </w:rPr>
+              <w:rPr/>
             </w:pPr>
             <w:r>
-              <w:rPr>
-                <w:sz w:val="24"/>
-                <w:szCs w:val="24"/>
-              </w:rPr>
+              <w:rPr/>
               <w:t>Muslims</w:t>
             </w:r>
           </w:p>
         </w:tc>
         <w:tc>
           <w:tcPr>
-            <w:tcW w:w="1197" w:type="dxa"/>
+            <w:tcW w:w="1662" w:type="dxa"/>
             <w:tcBorders>
-              <w:top w:val="single" w:sz="2" w:space="0" w:color="000001"/>
-              <w:left w:val="single" w:sz="2" w:space="0" w:color="000001"/>
-              <w:bottom w:val="single" w:sz="2" w:space="0" w:color="000001"/>
-              <w:insideH w:val="single" w:sz="2" w:space="0" w:color="000001"/>
+              <w:left w:val="single" w:sz="2" w:space="0" w:color="000000"/>
+              <w:bottom w:val="single" w:sz="2" w:space="0" w:color="000000"/>
+              <w:insideH w:val="single" w:sz="2" w:space="0" w:color="000000"/>
             </w:tcBorders>
             <w:shd w:fill="auto" w:val="clear"/>
             <w:tcMar>
-              <w:left w:w="24" w:type="dxa"/>
+              <w:left w:w="54" w:type="dxa"/>
             </w:tcMar>
           </w:tcPr>
           <w:p>
             <w:pPr>
               <w:pStyle w:val="TableContents"/>
-              <w:bidi w:val="0"/>
-              <w:spacing w:lineRule="auto" w:line="240" w:before="0" w:after="0"/>
-              <w:contextualSpacing/>
-              <w:jc w:val="left"/>
-              <w:rPr>
-                <w:rFonts w:ascii="Cambria" w:hAnsi="Cambria"/>
-                <w:sz w:val="24"/>
-                <w:szCs w:val="24"/>
-              </w:rPr>
+              <w:rPr/>
             </w:pPr>
             <w:r>
-              <w:rPr>
-                <w:sz w:val="24"/>
-                <w:szCs w:val="24"/>
-              </w:rPr>
+              <w:rPr/>
               <w:t>Politicians</w:t>
             </w:r>
           </w:p>
         </w:tc>
         <w:tc>
           <w:tcPr>
-            <w:tcW w:w="896" w:type="dxa"/>
+            <w:tcW w:w="1662" w:type="dxa"/>
             <w:tcBorders>
-              <w:top w:val="single" w:sz="2" w:space="0" w:color="000001"/>
-              <w:left w:val="single" w:sz="2" w:space="0" w:color="000001"/>
-              <w:bottom w:val="single" w:sz="2" w:space="0" w:color="000001"/>
-              <w:insideH w:val="single" w:sz="2" w:space="0" w:color="000001"/>
+              <w:left w:val="single" w:sz="2" w:space="0" w:color="000000"/>
+              <w:bottom w:val="single" w:sz="2" w:space="0" w:color="000000"/>
+              <w:insideH w:val="single" w:sz="2" w:space="0" w:color="000000"/>
             </w:tcBorders>
             <w:shd w:fill="auto" w:val="clear"/>
             <w:tcMar>
-              <w:left w:w="24" w:type="dxa"/>
+              <w:left w:w="54" w:type="dxa"/>
             </w:tcMar>
           </w:tcPr>
           <w:p>
             <w:pPr>
               <w:pStyle w:val="TableContents"/>
-              <w:bidi w:val="0"/>
-              <w:spacing w:lineRule="auto" w:line="240" w:before="0" w:after="0"/>
-              <w:contextualSpacing/>
-              <w:jc w:val="left"/>
-              <w:rPr>
-                <w:rFonts w:ascii="Cambria" w:hAnsi="Cambria"/>
-                <w:sz w:val="24"/>
-                <w:szCs w:val="24"/>
-              </w:rPr>
+              <w:rPr/>
             </w:pPr>
             <w:r>
-              <w:rPr>
-                <w:sz w:val="24"/>
-                <w:szCs w:val="24"/>
-              </w:rPr>
-              <w:t>Control</w:t>
+              <w:rPr/>
+              <w:t>Pizza</w:t>
             </w:r>
           </w:p>
         </w:tc>
         <w:tc>
           <w:tcPr>
-            <w:tcW w:w="1482" w:type="dxa"/>
+            <w:tcW w:w="1662" w:type="dxa"/>
             <w:tcBorders>
-              <w:top w:val="single" w:sz="2" w:space="0" w:color="000001"/>
-              <w:left w:val="single" w:sz="2" w:space="0" w:color="000001"/>
-              <w:bottom w:val="single" w:sz="2" w:space="0" w:color="000001"/>
-              <w:insideH w:val="single" w:sz="2" w:space="0" w:color="000001"/>
+              <w:left w:val="single" w:sz="2" w:space="0" w:color="000000"/>
+              <w:bottom w:val="single" w:sz="2" w:space="0" w:color="000000"/>
+              <w:insideH w:val="single" w:sz="2" w:space="0" w:color="000000"/>
             </w:tcBorders>
             <w:shd w:fill="auto" w:val="clear"/>
             <w:tcMar>
-              <w:left w:w="24" w:type="dxa"/>
+              <w:left w:w="54" w:type="dxa"/>
             </w:tcMar>
           </w:tcPr>
           <w:p>
             <w:pPr>
               <w:pStyle w:val="TableContents"/>
-              <w:bidi w:val="0"/>
-              <w:spacing w:lineRule="auto" w:line="240" w:before="0" w:after="0"/>
-              <w:contextualSpacing/>
-              <w:jc w:val="left"/>
-              <w:rPr>
-                <w:rFonts w:ascii="Cambria" w:hAnsi="Cambria"/>
-                <w:sz w:val="24"/>
-                <w:szCs w:val="24"/>
-              </w:rPr>
+              <w:rPr/>
             </w:pPr>
             <w:r>
-              <w:rPr>
-                <w:sz w:val="24"/>
-                <w:szCs w:val="24"/>
-              </w:rPr>
-              <w:t>Muslims</w:t>
+              <w:rPr/>
+              <w:t>Beach</w:t>
             </w:r>
           </w:p>
         </w:tc>
         <w:tc>
           <w:tcPr>
-            <w:tcW w:w="1478" w:type="dxa"/>
+            <w:tcW w:w="1662" w:type="dxa"/>
             <w:tcBorders>
-              <w:top w:val="single" w:sz="2" w:space="0" w:color="000001"/>
-              <w:left w:val="single" w:sz="2" w:space="0" w:color="000001"/>
-              <w:bottom w:val="single" w:sz="2" w:space="0" w:color="000001"/>
-              <w:insideH w:val="single" w:sz="2" w:space="0" w:color="000001"/>
+              <w:left w:val="single" w:sz="2" w:space="0" w:color="000000"/>
+              <w:bottom w:val="single" w:sz="2" w:space="0" w:color="000000"/>
+              <w:right w:val="single" w:sz="2" w:space="0" w:color="000000"/>
+              <w:insideH w:val="single" w:sz="2" w:space="0" w:color="000000"/>
+              <w:insideV w:val="single" w:sz="2" w:space="0" w:color="000000"/>
             </w:tcBorders>
             <w:shd w:fill="auto" w:val="clear"/>
             <w:tcMar>
-              <w:left w:w="24" w:type="dxa"/>
+              <w:left w:w="54" w:type="dxa"/>
             </w:tcMar>
           </w:tcPr>
           <w:p>
             <w:pPr>
               <w:pStyle w:val="TableContents"/>
-              <w:bidi w:val="0"/>
-              <w:spacing w:lineRule="auto" w:line="240" w:before="0" w:after="0"/>
-              <w:contextualSpacing/>
-              <w:jc w:val="left"/>
-              <w:rPr>
-                <w:rFonts w:ascii="Cambria" w:hAnsi="Cambria"/>
-                <w:sz w:val="24"/>
-                <w:szCs w:val="24"/>
-              </w:rPr>
+              <w:rPr/>
             </w:pPr>
             <w:r>
-              <w:rPr>
-                <w:sz w:val="24"/>
-                <w:szCs w:val="24"/>
-              </w:rPr>
-              <w:t>Politicians</w:t>
-            </w:r>
-          </w:p>
-        </w:tc>
-        <w:tc>
-          <w:tcPr>
-            <w:tcW w:w="1477" w:type="dxa"/>
-            <w:tcBorders>
-              <w:top w:val="single" w:sz="2" w:space="0" w:color="000001"/>
-              <w:left w:val="single" w:sz="2" w:space="0" w:color="000001"/>
-              <w:bottom w:val="single" w:sz="2" w:space="0" w:color="000001"/>
-              <w:right w:val="single" w:sz="2" w:space="0" w:color="000001"/>
-              <w:insideH w:val="single" w:sz="2" w:space="0" w:color="000001"/>
-              <w:insideV w:val="single" w:sz="2" w:space="0" w:color="000001"/>
-            </w:tcBorders>
-            <w:shd w:fill="auto" w:val="clear"/>
-            <w:tcMar>
-              <w:left w:w="24" w:type="dxa"/>
-            </w:tcMar>
-          </w:tcPr>
-          <w:p>
-            <w:pPr>
-              <w:pStyle w:val="TableContents"/>
-              <w:bidi w:val="0"/>
-              <w:spacing w:lineRule="auto" w:line="240" w:before="0" w:after="0"/>
-              <w:contextualSpacing/>
-              <w:jc w:val="left"/>
-              <w:rPr>
-                <w:rFonts w:ascii="Cambria" w:hAnsi="Cambria"/>
-                <w:sz w:val="24"/>
-                <w:szCs w:val="24"/>
-              </w:rPr>
-            </w:pPr>
-            <w:r>
-              <w:rPr>
-                <w:sz w:val="24"/>
-                <w:szCs w:val="24"/>
-              </w:rPr>
-              <w:t>Control</w:t>
+              <w:rPr/>
+              <w:t>Cookies</w:t>
             </w:r>
           </w:p>
         </w:tc>
@@ -1004,268 +979,181 @@
         <w:trPr/>
         <w:tc>
           <w:tcPr>
-            <w:tcW w:w="1406" w:type="dxa"/>
+            <w:tcW w:w="1662" w:type="dxa"/>
             <w:tcBorders>
-              <w:top w:val="single" w:sz="2" w:space="0" w:color="000001"/>
-              <w:left w:val="single" w:sz="2" w:space="0" w:color="000001"/>
-              <w:bottom w:val="single" w:sz="2" w:space="0" w:color="000001"/>
-              <w:insideH w:val="single" w:sz="2" w:space="0" w:color="000001"/>
+              <w:left w:val="single" w:sz="2" w:space="0" w:color="000000"/>
+              <w:bottom w:val="single" w:sz="2" w:space="0" w:color="000000"/>
+              <w:insideH w:val="single" w:sz="2" w:space="0" w:color="000000"/>
             </w:tcBorders>
             <w:shd w:fill="auto" w:val="clear"/>
             <w:tcMar>
-              <w:left w:w="24" w:type="dxa"/>
+              <w:left w:w="54" w:type="dxa"/>
             </w:tcMar>
           </w:tcPr>
           <w:p>
             <w:pPr>
               <w:pStyle w:val="TableContents"/>
-              <w:bidi w:val="0"/>
-              <w:spacing w:lineRule="auto" w:line="240" w:before="0" w:after="0"/>
-              <w:ind w:hanging="0"/>
-              <w:contextualSpacing/>
-              <w:jc w:val="left"/>
-              <w:rPr>
-                <w:rFonts w:ascii="Cambria" w:hAnsi="Cambria"/>
-                <w:sz w:val="24"/>
-                <w:szCs w:val="24"/>
-              </w:rPr>
+              <w:rPr/>
             </w:pPr>
             <w:r>
-              <w:rPr>
-                <w:sz w:val="24"/>
-                <w:szCs w:val="24"/>
-              </w:rPr>
+              <w:rPr/>
               <w:t xml:space="preserve">    </w:t>
             </w:r>
             <w:r>
-              <w:rPr>
-                <w:sz w:val="24"/>
-                <w:szCs w:val="24"/>
-              </w:rPr>
+              <w:rPr/>
               <w:t>Muslims</w:t>
             </w:r>
           </w:p>
         </w:tc>
         <w:tc>
           <w:tcPr>
-            <w:tcW w:w="996" w:type="dxa"/>
+            <w:tcW w:w="1662" w:type="dxa"/>
             <w:tcBorders>
-              <w:top w:val="single" w:sz="2" w:space="0" w:color="000001"/>
-              <w:left w:val="single" w:sz="2" w:space="0" w:color="000001"/>
-              <w:bottom w:val="single" w:sz="2" w:space="0" w:color="000001"/>
-              <w:insideH w:val="single" w:sz="2" w:space="0" w:color="000001"/>
+              <w:left w:val="single" w:sz="2" w:space="0" w:color="000000"/>
+              <w:bottom w:val="single" w:sz="2" w:space="0" w:color="000000"/>
+              <w:insideH w:val="single" w:sz="2" w:space="0" w:color="000000"/>
             </w:tcBorders>
             <w:shd w:fill="auto" w:val="clear"/>
             <w:tcMar>
-              <w:left w:w="24" w:type="dxa"/>
+              <w:left w:w="54" w:type="dxa"/>
             </w:tcMar>
           </w:tcPr>
           <w:p>
             <w:pPr>
               <w:pStyle w:val="TableContents"/>
-              <w:bidi w:val="0"/>
-              <w:spacing w:lineRule="auto" w:line="240" w:before="0" w:after="0"/>
-              <w:contextualSpacing/>
-              <w:jc w:val="left"/>
               <w:rPr>
-                <w:rFonts w:ascii="Cambria" w:hAnsi="Cambria"/>
                 <w:b/>
                 <w:b/>
                 <w:bCs/>
-                <w:sz w:val="24"/>
-                <w:szCs w:val="24"/>
               </w:rPr>
             </w:pPr>
             <w:r>
               <w:rPr>
                 <w:b/>
                 <w:bCs/>
-                <w:sz w:val="24"/>
-                <w:szCs w:val="24"/>
               </w:rPr>
-              <w:t>.38</w:t>
+              <w:t>.</w:t>
+            </w:r>
+            <w:r>
+              <w:rPr>
+                <w:b/>
+                <w:bCs/>
+              </w:rPr>
+              <w:t>38</w:t>
             </w:r>
           </w:p>
         </w:tc>
         <w:tc>
           <w:tcPr>
-            <w:tcW w:w="1197" w:type="dxa"/>
+            <w:tcW w:w="1662" w:type="dxa"/>
             <w:tcBorders>
-              <w:top w:val="single" w:sz="2" w:space="0" w:color="000001"/>
-              <w:left w:val="single" w:sz="2" w:space="0" w:color="000001"/>
-              <w:bottom w:val="single" w:sz="2" w:space="0" w:color="000001"/>
-              <w:insideH w:val="single" w:sz="2" w:space="0" w:color="000001"/>
+              <w:left w:val="single" w:sz="2" w:space="0" w:color="000000"/>
+              <w:bottom w:val="single" w:sz="2" w:space="0" w:color="000000"/>
+              <w:insideH w:val="single" w:sz="2" w:space="0" w:color="000000"/>
             </w:tcBorders>
             <w:shd w:fill="auto" w:val="clear"/>
             <w:tcMar>
-              <w:left w:w="24" w:type="dxa"/>
+              <w:left w:w="54" w:type="dxa"/>
             </w:tcMar>
           </w:tcPr>
           <w:p>
             <w:pPr>
               <w:pStyle w:val="TableContents"/>
-              <w:bidi w:val="0"/>
-              <w:spacing w:lineRule="auto" w:line="240" w:before="0" w:after="0"/>
-              <w:contextualSpacing/>
-              <w:jc w:val="left"/>
-              <w:rPr>
-                <w:rFonts w:ascii="Cambria" w:hAnsi="Cambria"/>
-                <w:sz w:val="24"/>
-                <w:szCs w:val="24"/>
-              </w:rPr>
+              <w:rPr/>
             </w:pPr>
             <w:r>
-              <w:rPr>
-                <w:sz w:val="24"/>
-                <w:szCs w:val="24"/>
-              </w:rPr>
-              <w:t>.05</w:t>
+              <w:rPr/>
+              <w:t>.</w:t>
+            </w:r>
+            <w:r>
+              <w:rPr/>
+              <w:t>05</w:t>
             </w:r>
           </w:p>
         </w:tc>
         <w:tc>
           <w:tcPr>
-            <w:tcW w:w="896" w:type="dxa"/>
+            <w:tcW w:w="1662" w:type="dxa"/>
             <w:tcBorders>
-              <w:top w:val="single" w:sz="2" w:space="0" w:color="000001"/>
-              <w:left w:val="single" w:sz="2" w:space="0" w:color="000001"/>
-              <w:bottom w:val="single" w:sz="2" w:space="0" w:color="000001"/>
-              <w:insideH w:val="single" w:sz="2" w:space="0" w:color="000001"/>
+              <w:left w:val="single" w:sz="2" w:space="0" w:color="000000"/>
+              <w:bottom w:val="single" w:sz="2" w:space="0" w:color="000000"/>
+              <w:insideH w:val="single" w:sz="2" w:space="0" w:color="000000"/>
             </w:tcBorders>
             <w:shd w:fill="auto" w:val="clear"/>
             <w:tcMar>
-              <w:left w:w="24" w:type="dxa"/>
+              <w:left w:w="54" w:type="dxa"/>
             </w:tcMar>
           </w:tcPr>
           <w:p>
             <w:pPr>
               <w:pStyle w:val="TableContents"/>
-              <w:bidi w:val="0"/>
-              <w:spacing w:lineRule="auto" w:line="240" w:before="0" w:after="0"/>
-              <w:contextualSpacing/>
-              <w:jc w:val="left"/>
-              <w:rPr>
-                <w:rFonts w:ascii="Cambria" w:hAnsi="Cambria"/>
-                <w:sz w:val="24"/>
-                <w:szCs w:val="24"/>
-              </w:rPr>
+              <w:rPr/>
             </w:pPr>
             <w:r>
-              <w:rPr>
-                <w:sz w:val="24"/>
-                <w:szCs w:val="24"/>
-              </w:rPr>
-              <w:t>-.13</w:t>
+              <w:rPr/>
+              <w:t>-.</w:t>
+            </w:r>
+            <w:r>
+              <w:rPr/>
+              <w:t>16</w:t>
             </w:r>
           </w:p>
         </w:tc>
         <w:tc>
           <w:tcPr>
-            <w:tcW w:w="1482" w:type="dxa"/>
+            <w:tcW w:w="1662" w:type="dxa"/>
             <w:tcBorders>
-              <w:top w:val="single" w:sz="2" w:space="0" w:color="000001"/>
-              <w:left w:val="single" w:sz="2" w:space="0" w:color="000001"/>
-              <w:bottom w:val="single" w:sz="2" w:space="0" w:color="000001"/>
-              <w:insideH w:val="single" w:sz="2" w:space="0" w:color="000001"/>
+              <w:left w:val="single" w:sz="2" w:space="0" w:color="000000"/>
+              <w:bottom w:val="single" w:sz="2" w:space="0" w:color="000000"/>
+              <w:insideH w:val="single" w:sz="2" w:space="0" w:color="000000"/>
             </w:tcBorders>
             <w:shd w:fill="auto" w:val="clear"/>
             <w:tcMar>
-              <w:left w:w="24" w:type="dxa"/>
+              <w:left w:w="54" w:type="dxa"/>
             </w:tcMar>
           </w:tcPr>
           <w:p>
             <w:pPr>
               <w:pStyle w:val="TableContents"/>
-              <w:bidi w:val="0"/>
-              <w:spacing w:lineRule="auto" w:line="240" w:before="0" w:after="0"/>
-              <w:contextualSpacing/>
-              <w:jc w:val="left"/>
-              <w:rPr>
-                <w:rFonts w:ascii="Cambria" w:hAnsi="Cambria"/>
-                <w:sz w:val="24"/>
-                <w:szCs w:val="24"/>
-              </w:rPr>
+              <w:rPr/>
             </w:pPr>
             <w:r>
-              <w:rPr>
-                <w:sz w:val="24"/>
-                <w:szCs w:val="24"/>
-              </w:rPr>
-              <w:t>–</w:t>
+              <w:rPr/>
+              <w:t>-.</w:t>
+            </w:r>
+            <w:r>
+              <w:rPr/>
+              <w:t>05</w:t>
             </w:r>
           </w:p>
         </w:tc>
         <w:tc>
           <w:tcPr>
-            <w:tcW w:w="1478" w:type="dxa"/>
+            <w:tcW w:w="1662" w:type="dxa"/>
             <w:tcBorders>
-              <w:top w:val="single" w:sz="2" w:space="0" w:color="000001"/>
-              <w:left w:val="single" w:sz="2" w:space="0" w:color="000001"/>
-              <w:bottom w:val="single" w:sz="2" w:space="0" w:color="000001"/>
-              <w:insideH w:val="single" w:sz="2" w:space="0" w:color="000001"/>
+              <w:left w:val="single" w:sz="2" w:space="0" w:color="000000"/>
+              <w:bottom w:val="single" w:sz="2" w:space="0" w:color="000000"/>
+              <w:right w:val="single" w:sz="2" w:space="0" w:color="000000"/>
+              <w:insideH w:val="single" w:sz="2" w:space="0" w:color="000000"/>
+              <w:insideV w:val="single" w:sz="2" w:space="0" w:color="000000"/>
             </w:tcBorders>
             <w:shd w:fill="auto" w:val="clear"/>
             <w:tcMar>
-              <w:left w:w="24" w:type="dxa"/>
+              <w:left w:w="54" w:type="dxa"/>
             </w:tcMar>
           </w:tcPr>
           <w:p>
             <w:pPr>
               <w:pStyle w:val="TableContents"/>
-              <w:bidi w:val="0"/>
-              <w:spacing w:lineRule="auto" w:line="240" w:before="0" w:after="0"/>
-              <w:contextualSpacing/>
-              <w:jc w:val="left"/>
-              <w:rPr>
-                <w:rFonts w:ascii="Cambria" w:hAnsi="Cambria"/>
-                <w:sz w:val="24"/>
-                <w:szCs w:val="24"/>
-              </w:rPr>
+              <w:rPr/>
             </w:pPr>
             <w:r>
-              <w:rPr>
-                <w:sz w:val="24"/>
-                <w:szCs w:val="24"/>
-              </w:rPr>
-              <w:t>.33 [.16, .50]</w:t>
+              <w:rPr/>
+              <w:t>-.</w:t>
             </w:r>
-          </w:p>
-        </w:tc>
-        <w:tc>
-          <w:tcPr>
-            <w:tcW w:w="1477" w:type="dxa"/>
-            <w:tcBorders>
-              <w:top w:val="single" w:sz="2" w:space="0" w:color="000001"/>
-              <w:left w:val="single" w:sz="2" w:space="0" w:color="000001"/>
-              <w:bottom w:val="single" w:sz="2" w:space="0" w:color="000001"/>
-              <w:right w:val="single" w:sz="2" w:space="0" w:color="000001"/>
-              <w:insideH w:val="single" w:sz="2" w:space="0" w:color="000001"/>
-              <w:insideV w:val="single" w:sz="2" w:space="0" w:color="000001"/>
-            </w:tcBorders>
-            <w:shd w:fill="auto" w:val="clear"/>
-            <w:tcMar>
-              <w:left w:w="24" w:type="dxa"/>
-            </w:tcMar>
-          </w:tcPr>
-          <w:p>
-            <w:pPr>
-              <w:pStyle w:val="TableContents"/>
-              <w:bidi w:val="0"/>
-              <w:spacing w:lineRule="auto" w:line="240" w:before="0" w:after="0"/>
-              <w:contextualSpacing/>
-              <w:jc w:val="left"/>
-              <w:rPr>
-                <w:rFonts w:ascii="Cambria" w:hAnsi="Cambria"/>
-                <w:sz w:val="24"/>
-                <w:szCs w:val="24"/>
-              </w:rPr>
-            </w:pPr>
             <w:r>
-              <w:rPr>
-                <w:sz w:val="24"/>
-                <w:szCs w:val="24"/>
-              </w:rPr>
-              <w:t>.51 [.32, .69]</w:t>
+              <w:rPr/>
+              <w:t>16</w:t>
             </w:r>
           </w:p>
         </w:tc>
@@ -1274,120 +1162,86 @@
         <w:trPr/>
         <w:tc>
           <w:tcPr>
-            <w:tcW w:w="1406" w:type="dxa"/>
+            <w:tcW w:w="1662" w:type="dxa"/>
             <w:tcBorders>
-              <w:top w:val="single" w:sz="2" w:space="0" w:color="000001"/>
-              <w:left w:val="single" w:sz="2" w:space="0" w:color="000001"/>
-              <w:bottom w:val="single" w:sz="2" w:space="0" w:color="000001"/>
-              <w:insideH w:val="single" w:sz="2" w:space="0" w:color="000001"/>
+              <w:left w:val="single" w:sz="2" w:space="0" w:color="000000"/>
+              <w:bottom w:val="single" w:sz="2" w:space="0" w:color="000000"/>
+              <w:insideH w:val="single" w:sz="2" w:space="0" w:color="000000"/>
             </w:tcBorders>
             <w:shd w:fill="auto" w:val="clear"/>
             <w:tcMar>
-              <w:left w:w="24" w:type="dxa"/>
+              <w:left w:w="54" w:type="dxa"/>
             </w:tcMar>
           </w:tcPr>
           <w:p>
             <w:pPr>
               <w:pStyle w:val="TableContents"/>
-              <w:bidi w:val="0"/>
-              <w:spacing w:lineRule="auto" w:line="240" w:before="0" w:after="0"/>
-              <w:ind w:hanging="0"/>
-              <w:contextualSpacing/>
-              <w:jc w:val="left"/>
-              <w:rPr>
-                <w:rFonts w:ascii="Cambria" w:hAnsi="Cambria"/>
-                <w:sz w:val="24"/>
-                <w:szCs w:val="24"/>
-              </w:rPr>
+              <w:rPr/>
             </w:pPr>
             <w:r>
-              <w:rPr>
-                <w:sz w:val="24"/>
-                <w:szCs w:val="24"/>
-              </w:rPr>
+              <w:rPr/>
               <w:t xml:space="preserve">    </w:t>
             </w:r>
             <w:r>
-              <w:rPr>
-                <w:sz w:val="24"/>
-                <w:szCs w:val="24"/>
-              </w:rPr>
+              <w:rPr/>
               <w:t>Politicians</w:t>
             </w:r>
           </w:p>
         </w:tc>
         <w:tc>
           <w:tcPr>
-            <w:tcW w:w="996" w:type="dxa"/>
+            <w:tcW w:w="1662" w:type="dxa"/>
             <w:tcBorders>
-              <w:top w:val="single" w:sz="2" w:space="0" w:color="000001"/>
-              <w:left w:val="single" w:sz="2" w:space="0" w:color="000001"/>
-              <w:bottom w:val="single" w:sz="2" w:space="0" w:color="000001"/>
-              <w:insideH w:val="single" w:sz="2" w:space="0" w:color="000001"/>
+              <w:left w:val="single" w:sz="2" w:space="0" w:color="000000"/>
+              <w:bottom w:val="single" w:sz="2" w:space="0" w:color="000000"/>
+              <w:insideH w:val="single" w:sz="2" w:space="0" w:color="000000"/>
             </w:tcBorders>
             <w:shd w:fill="auto" w:val="clear"/>
             <w:tcMar>
-              <w:left w:w="24" w:type="dxa"/>
+              <w:left w:w="54" w:type="dxa"/>
             </w:tcMar>
           </w:tcPr>
           <w:p>
             <w:pPr>
               <w:pStyle w:val="TableContents"/>
-              <w:bidi w:val="0"/>
-              <w:spacing w:lineRule="auto" w:line="240" w:before="0" w:after="0"/>
-              <w:contextualSpacing/>
-              <w:jc w:val="left"/>
-              <w:rPr>
-                <w:rFonts w:ascii="Cambria" w:hAnsi="Cambria"/>
-                <w:sz w:val="24"/>
-                <w:szCs w:val="24"/>
-              </w:rPr>
+              <w:rPr/>
             </w:pPr>
             <w:r>
-              <w:rPr>
-                <w:sz w:val="24"/>
-                <w:szCs w:val="24"/>
-              </w:rPr>
-              <w:t>-.06</w:t>
+              <w:rPr/>
+              <w:t>-.</w:t>
+            </w:r>
+            <w:r>
+              <w:rPr/>
+              <w:t>06</w:t>
             </w:r>
           </w:p>
         </w:tc>
         <w:tc>
           <w:tcPr>
-            <w:tcW w:w="1197" w:type="dxa"/>
+            <w:tcW w:w="1662" w:type="dxa"/>
             <w:tcBorders>
-              <w:top w:val="single" w:sz="2" w:space="0" w:color="000001"/>
-              <w:left w:val="single" w:sz="2" w:space="0" w:color="000001"/>
-              <w:bottom w:val="single" w:sz="2" w:space="0" w:color="000001"/>
-              <w:insideH w:val="single" w:sz="2" w:space="0" w:color="000001"/>
+              <w:left w:val="single" w:sz="2" w:space="0" w:color="000000"/>
+              <w:bottom w:val="single" w:sz="2" w:space="0" w:color="000000"/>
+              <w:insideH w:val="single" w:sz="2" w:space="0" w:color="000000"/>
             </w:tcBorders>
             <w:shd w:fill="auto" w:val="clear"/>
             <w:tcMar>
-              <w:left w:w="24" w:type="dxa"/>
+              <w:left w:w="54" w:type="dxa"/>
             </w:tcMar>
           </w:tcPr>
           <w:p>
             <w:pPr>
               <w:pStyle w:val="TableContents"/>
-              <w:bidi w:val="0"/>
-              <w:spacing w:lineRule="auto" w:line="240" w:before="0" w:after="0"/>
-              <w:contextualSpacing/>
-              <w:jc w:val="left"/>
               <w:rPr>
-                <w:rFonts w:ascii="Cambria" w:hAnsi="Cambria"/>
-                <w:b w:val="false"/>
-                <w:b w:val="false"/>
-                <w:bCs w:val="false"/>
-                <w:sz w:val="24"/>
-                <w:szCs w:val="24"/>
+                <w:b/>
+                <w:b/>
+                <w:bCs/>
               </w:rPr>
             </w:pPr>
             <w:r>
               <w:rPr>
-                <w:b w:val="false"/>
-                <w:bCs w:val="false"/>
-                <w:sz w:val="24"/>
-                <w:szCs w:val="24"/>
+                <w:b/>
+                <w:bCs/>
               </w:rPr>
               <w:t>.</w:t>
             </w:r>
@@ -1395,8 +1249,6 @@
               <w:rPr>
                 <w:b/>
                 <w:bCs/>
-                <w:sz w:val="24"/>
-                <w:szCs w:val="24"/>
               </w:rPr>
               <w:t>18</w:t>
             </w:r>
@@ -1404,143 +1256,87 @@
         </w:tc>
         <w:tc>
           <w:tcPr>
-            <w:tcW w:w="896" w:type="dxa"/>
+            <w:tcW w:w="1662" w:type="dxa"/>
             <w:tcBorders>
-              <w:top w:val="single" w:sz="2" w:space="0" w:color="000001"/>
-              <w:left w:val="single" w:sz="2" w:space="0" w:color="000001"/>
-              <w:bottom w:val="single" w:sz="2" w:space="0" w:color="000001"/>
-              <w:insideH w:val="single" w:sz="2" w:space="0" w:color="000001"/>
+              <w:left w:val="single" w:sz="2" w:space="0" w:color="000000"/>
+              <w:bottom w:val="single" w:sz="2" w:space="0" w:color="000000"/>
+              <w:insideH w:val="single" w:sz="2" w:space="0" w:color="000000"/>
             </w:tcBorders>
             <w:shd w:fill="auto" w:val="clear"/>
             <w:tcMar>
-              <w:left w:w="24" w:type="dxa"/>
+              <w:left w:w="54" w:type="dxa"/>
             </w:tcMar>
           </w:tcPr>
           <w:p>
             <w:pPr>
               <w:pStyle w:val="TableContents"/>
-              <w:bidi w:val="0"/>
-              <w:spacing w:lineRule="auto" w:line="240" w:before="0" w:after="0"/>
-              <w:contextualSpacing/>
-              <w:jc w:val="left"/>
-              <w:rPr>
-                <w:rFonts w:ascii="Cambria" w:hAnsi="Cambria"/>
-                <w:sz w:val="24"/>
-                <w:szCs w:val="24"/>
-              </w:rPr>
+              <w:rPr/>
             </w:pPr>
             <w:r>
-              <w:rPr>
-                <w:sz w:val="24"/>
-                <w:szCs w:val="24"/>
-              </w:rPr>
-              <w:t>-.02</w:t>
+              <w:rPr/>
+              <w:t>-.</w:t>
+            </w:r>
+            <w:r>
+              <w:rPr/>
+              <w:t>02</w:t>
             </w:r>
           </w:p>
         </w:tc>
         <w:tc>
           <w:tcPr>
-            <w:tcW w:w="1482" w:type="dxa"/>
+            <w:tcW w:w="1662" w:type="dxa"/>
             <w:tcBorders>
-              <w:top w:val="single" w:sz="2" w:space="0" w:color="000001"/>
-              <w:left w:val="single" w:sz="2" w:space="0" w:color="000001"/>
-              <w:bottom w:val="single" w:sz="2" w:space="0" w:color="000001"/>
-              <w:insideH w:val="single" w:sz="2" w:space="0" w:color="000001"/>
+              <w:left w:val="single" w:sz="2" w:space="0" w:color="000000"/>
+              <w:bottom w:val="single" w:sz="2" w:space="0" w:color="000000"/>
+              <w:insideH w:val="single" w:sz="2" w:space="0" w:color="000000"/>
             </w:tcBorders>
             <w:shd w:fill="auto" w:val="clear"/>
             <w:tcMar>
-              <w:left w:w="24" w:type="dxa"/>
+              <w:left w:w="54" w:type="dxa"/>
             </w:tcMar>
           </w:tcPr>
           <w:p>
             <w:pPr>
               <w:pStyle w:val="TableContents"/>
-              <w:bidi w:val="0"/>
-              <w:spacing w:lineRule="auto" w:line="240" w:before="0" w:after="0"/>
-              <w:contextualSpacing/>
-              <w:jc w:val="left"/>
-              <w:rPr>
-                <w:rFonts w:ascii="Cambria" w:hAnsi="Cambria"/>
-                <w:sz w:val="24"/>
-                <w:szCs w:val="24"/>
-              </w:rPr>
+              <w:rPr/>
             </w:pPr>
             <w:r>
-              <w:rPr>
-                <w:sz w:val="24"/>
-                <w:szCs w:val="24"/>
-              </w:rPr>
-              <w:t>.24 [.06, .41]</w:t>
+              <w:rPr/>
+              <w:t>.</w:t>
+            </w:r>
+            <w:r>
+              <w:rPr/>
+              <w:t>02</w:t>
             </w:r>
           </w:p>
         </w:tc>
         <w:tc>
           <w:tcPr>
-            <w:tcW w:w="1478" w:type="dxa"/>
+            <w:tcW w:w="1662" w:type="dxa"/>
             <w:tcBorders>
-              <w:top w:val="single" w:sz="2" w:space="0" w:color="000001"/>
-              <w:left w:val="single" w:sz="2" w:space="0" w:color="000001"/>
-              <w:bottom w:val="single" w:sz="2" w:space="0" w:color="000001"/>
-              <w:insideH w:val="single" w:sz="2" w:space="0" w:color="000001"/>
+              <w:left w:val="single" w:sz="2" w:space="0" w:color="000000"/>
+              <w:bottom w:val="single" w:sz="2" w:space="0" w:color="000000"/>
+              <w:right w:val="single" w:sz="2" w:space="0" w:color="000000"/>
+              <w:insideH w:val="single" w:sz="2" w:space="0" w:color="000000"/>
+              <w:insideV w:val="single" w:sz="2" w:space="0" w:color="000000"/>
             </w:tcBorders>
             <w:shd w:fill="auto" w:val="clear"/>
             <w:tcMar>
-              <w:left w:w="24" w:type="dxa"/>
+              <w:left w:w="54" w:type="dxa"/>
             </w:tcMar>
           </w:tcPr>
           <w:p>
             <w:pPr>
               <w:pStyle w:val="TableContents"/>
-              <w:bidi w:val="0"/>
-              <w:spacing w:lineRule="auto" w:line="240" w:before="0" w:after="0"/>
-              <w:contextualSpacing/>
-              <w:jc w:val="left"/>
-              <w:rPr>
-                <w:rFonts w:ascii="Cambria" w:hAnsi="Cambria"/>
-                <w:sz w:val="24"/>
-                <w:szCs w:val="24"/>
-              </w:rPr>
+              <w:rPr/>
             </w:pPr>
             <w:r>
-              <w:rPr>
-                <w:sz w:val="24"/>
-                <w:szCs w:val="24"/>
-              </w:rPr>
-              <w:t xml:space="preserve">– </w:t>
+              <w:rPr/>
+              <w:t>-.</w:t>
             </w:r>
-          </w:p>
-        </w:tc>
-        <w:tc>
-          <w:tcPr>
-            <w:tcW w:w="1477" w:type="dxa"/>
-            <w:tcBorders>
-              <w:top w:val="single" w:sz="2" w:space="0" w:color="000001"/>
-              <w:left w:val="single" w:sz="2" w:space="0" w:color="000001"/>
-              <w:bottom w:val="single" w:sz="2" w:space="0" w:color="000001"/>
-              <w:right w:val="single" w:sz="2" w:space="0" w:color="000001"/>
-              <w:insideH w:val="single" w:sz="2" w:space="0" w:color="000001"/>
-              <w:insideV w:val="single" w:sz="2" w:space="0" w:color="000001"/>
-            </w:tcBorders>
-            <w:shd w:fill="auto" w:val="clear"/>
-            <w:tcMar>
-              <w:left w:w="24" w:type="dxa"/>
-            </w:tcMar>
-          </w:tcPr>
-          <w:p>
-            <w:pPr>
-              <w:pStyle w:val="TableContents"/>
-              <w:bidi w:val="0"/>
-              <w:spacing w:lineRule="auto" w:line="240" w:before="0" w:after="0"/>
-              <w:contextualSpacing/>
-              <w:jc w:val="left"/>
-              <w:rPr/>
-            </w:pPr>
             <w:r>
-              <w:rPr>
-                <w:sz w:val="24"/>
-                <w:szCs w:val="24"/>
-              </w:rPr>
-              <w:t>.19 [-.01, .39]</w:t>
+              <w:rPr/>
+              <w:t>05</w:t>
             </w:r>
           </w:p>
         </w:tc>
@@ -1549,282 +1345,537 @@
         <w:trPr/>
         <w:tc>
           <w:tcPr>
-            <w:tcW w:w="1406" w:type="dxa"/>
+            <w:tcW w:w="1662" w:type="dxa"/>
             <w:tcBorders>
-              <w:top w:val="single" w:sz="2" w:space="0" w:color="000001"/>
-              <w:left w:val="single" w:sz="2" w:space="0" w:color="000001"/>
-              <w:bottom w:val="single" w:sz="2" w:space="0" w:color="000001"/>
-              <w:insideH w:val="single" w:sz="2" w:space="0" w:color="000001"/>
+              <w:left w:val="single" w:sz="2" w:space="0" w:color="000000"/>
+              <w:bottom w:val="single" w:sz="2" w:space="0" w:color="000000"/>
+              <w:insideH w:val="single" w:sz="2" w:space="0" w:color="000000"/>
             </w:tcBorders>
             <w:shd w:fill="auto" w:val="clear"/>
             <w:tcMar>
-              <w:left w:w="24" w:type="dxa"/>
+              <w:left w:w="54" w:type="dxa"/>
             </w:tcMar>
           </w:tcPr>
           <w:p>
             <w:pPr>
               <w:pStyle w:val="TableContents"/>
-              <w:bidi w:val="0"/>
-              <w:spacing w:lineRule="auto" w:line="240" w:before="0" w:after="0"/>
-              <w:ind w:hanging="0"/>
-              <w:contextualSpacing/>
-              <w:jc w:val="left"/>
-              <w:rPr>
-                <w:rFonts w:ascii="Cambria" w:hAnsi="Cambria"/>
-                <w:sz w:val="24"/>
-                <w:szCs w:val="24"/>
-              </w:rPr>
+              <w:rPr/>
             </w:pPr>
             <w:r>
-              <w:rPr>
-                <w:sz w:val="24"/>
-                <w:szCs w:val="24"/>
-              </w:rPr>
+              <w:rPr/>
               <w:t xml:space="preserve">    </w:t>
             </w:r>
             <w:r>
-              <w:rPr>
-                <w:sz w:val="24"/>
-                <w:szCs w:val="24"/>
-              </w:rPr>
-              <w:t>Control</w:t>
+              <w:rPr/>
+              <w:t>Pizza</w:t>
             </w:r>
           </w:p>
         </w:tc>
         <w:tc>
           <w:tcPr>
-            <w:tcW w:w="996" w:type="dxa"/>
+            <w:tcW w:w="1662" w:type="dxa"/>
             <w:tcBorders>
-              <w:top w:val="single" w:sz="2" w:space="0" w:color="000001"/>
-              <w:left w:val="single" w:sz="2" w:space="0" w:color="000001"/>
-              <w:bottom w:val="single" w:sz="2" w:space="0" w:color="000001"/>
-              <w:insideH w:val="single" w:sz="2" w:space="0" w:color="000001"/>
+              <w:left w:val="single" w:sz="2" w:space="0" w:color="000000"/>
+              <w:bottom w:val="single" w:sz="2" w:space="0" w:color="000000"/>
+              <w:insideH w:val="single" w:sz="2" w:space="0" w:color="000000"/>
             </w:tcBorders>
             <w:shd w:fill="auto" w:val="clear"/>
             <w:tcMar>
-              <w:left w:w="24" w:type="dxa"/>
+              <w:left w:w="54" w:type="dxa"/>
             </w:tcMar>
           </w:tcPr>
           <w:p>
             <w:pPr>
               <w:pStyle w:val="TableContents"/>
-              <w:bidi w:val="0"/>
-              <w:spacing w:lineRule="auto" w:line="240" w:before="0" w:after="0"/>
-              <w:contextualSpacing/>
-              <w:jc w:val="left"/>
+              <w:rPr/>
+            </w:pPr>
+            <w:r>
+              <w:rPr/>
+              <w:t>-.</w:t>
+            </w:r>
+            <w:r>
+              <w:rPr/>
+              <w:t>13</w:t>
+            </w:r>
+          </w:p>
+        </w:tc>
+        <w:tc>
+          <w:tcPr>
+            <w:tcW w:w="1662" w:type="dxa"/>
+            <w:tcBorders>
+              <w:left w:val="single" w:sz="2" w:space="0" w:color="000000"/>
+              <w:bottom w:val="single" w:sz="2" w:space="0" w:color="000000"/>
+              <w:insideH w:val="single" w:sz="2" w:space="0" w:color="000000"/>
+            </w:tcBorders>
+            <w:shd w:fill="auto" w:val="clear"/>
+            <w:tcMar>
+              <w:left w:w="54" w:type="dxa"/>
+            </w:tcMar>
+          </w:tcPr>
+          <w:p>
+            <w:pPr>
+              <w:pStyle w:val="TableContents"/>
+              <w:rPr/>
+            </w:pPr>
+            <w:r>
+              <w:rPr/>
+              <w:t>-.</w:t>
+            </w:r>
+            <w:r>
+              <w:rPr/>
+              <w:t>15</w:t>
+            </w:r>
+          </w:p>
+        </w:tc>
+        <w:tc>
+          <w:tcPr>
+            <w:tcW w:w="1662" w:type="dxa"/>
+            <w:tcBorders>
+              <w:left w:val="single" w:sz="2" w:space="0" w:color="000000"/>
+              <w:bottom w:val="single" w:sz="2" w:space="0" w:color="000000"/>
+              <w:insideH w:val="single" w:sz="2" w:space="0" w:color="000000"/>
+            </w:tcBorders>
+            <w:shd w:fill="auto" w:val="clear"/>
+            <w:tcMar>
+              <w:left w:w="54" w:type="dxa"/>
+            </w:tcMar>
+          </w:tcPr>
+          <w:p>
+            <w:pPr>
+              <w:pStyle w:val="TableContents"/>
+              <w:rPr/>
+            </w:pPr>
+            <w:r>
+              <w:rPr/>
+              <w:t>-.</w:t>
+            </w:r>
+            <w:r>
+              <w:rPr/>
+              <w:t>03</w:t>
+            </w:r>
+          </w:p>
+        </w:tc>
+        <w:tc>
+          <w:tcPr>
+            <w:tcW w:w="1662" w:type="dxa"/>
+            <w:tcBorders>
+              <w:left w:val="single" w:sz="2" w:space="0" w:color="000000"/>
+              <w:bottom w:val="single" w:sz="2" w:space="0" w:color="000000"/>
+              <w:insideH w:val="single" w:sz="2" w:space="0" w:color="000000"/>
+            </w:tcBorders>
+            <w:shd w:fill="auto" w:val="clear"/>
+            <w:tcMar>
+              <w:left w:w="54" w:type="dxa"/>
+            </w:tcMar>
+          </w:tcPr>
+          <w:p>
+            <w:pPr>
+              <w:pStyle w:val="TableContents"/>
+              <w:rPr/>
+            </w:pPr>
+            <w:r>
+              <w:rPr/>
+              <w:t>.</w:t>
+            </w:r>
+            <w:r>
+              <w:rPr/>
+              <w:t>01</w:t>
+            </w:r>
+          </w:p>
+        </w:tc>
+        <w:tc>
+          <w:tcPr>
+            <w:tcW w:w="1662" w:type="dxa"/>
+            <w:tcBorders>
+              <w:left w:val="single" w:sz="2" w:space="0" w:color="000000"/>
+              <w:bottom w:val="single" w:sz="2" w:space="0" w:color="000000"/>
+              <w:right w:val="single" w:sz="2" w:space="0" w:color="000000"/>
+              <w:insideH w:val="single" w:sz="2" w:space="0" w:color="000000"/>
+              <w:insideV w:val="single" w:sz="2" w:space="0" w:color="000000"/>
+            </w:tcBorders>
+            <w:shd w:fill="auto" w:val="clear"/>
+            <w:tcMar>
+              <w:left w:w="54" w:type="dxa"/>
+            </w:tcMar>
+          </w:tcPr>
+          <w:p>
+            <w:pPr>
+              <w:pStyle w:val="TableContents"/>
+              <w:rPr/>
+            </w:pPr>
+            <w:r>
+              <w:rPr/>
+              <w:t>-.</w:t>
+            </w:r>
+            <w:r>
+              <w:rPr/>
+              <w:t>02</w:t>
+            </w:r>
+          </w:p>
+        </w:tc>
+      </w:tr>
+      <w:tr>
+        <w:trPr/>
+        <w:tc>
+          <w:tcPr>
+            <w:tcW w:w="1662" w:type="dxa"/>
+            <w:tcBorders>
+              <w:left w:val="single" w:sz="2" w:space="0" w:color="000000"/>
+              <w:bottom w:val="single" w:sz="2" w:space="0" w:color="000000"/>
+              <w:insideH w:val="single" w:sz="2" w:space="0" w:color="000000"/>
+            </w:tcBorders>
+            <w:shd w:fill="auto" w:val="clear"/>
+            <w:tcMar>
+              <w:left w:w="54" w:type="dxa"/>
+            </w:tcMar>
+          </w:tcPr>
+          <w:p>
+            <w:pPr>
+              <w:pStyle w:val="TableContents"/>
+              <w:rPr/>
+            </w:pPr>
+            <w:r>
+              <w:rPr/>
+              <w:t xml:space="preserve">    </w:t>
+            </w:r>
+            <w:r>
+              <w:rPr/>
+              <w:t>Beach</w:t>
+            </w:r>
+          </w:p>
+        </w:tc>
+        <w:tc>
+          <w:tcPr>
+            <w:tcW w:w="1662" w:type="dxa"/>
+            <w:tcBorders>
+              <w:left w:val="single" w:sz="2" w:space="0" w:color="000000"/>
+              <w:bottom w:val="single" w:sz="2" w:space="0" w:color="000000"/>
+              <w:insideH w:val="single" w:sz="2" w:space="0" w:color="000000"/>
+            </w:tcBorders>
+            <w:shd w:fill="auto" w:val="clear"/>
+            <w:tcMar>
+              <w:left w:w="54" w:type="dxa"/>
+            </w:tcMar>
+          </w:tcPr>
+          <w:p>
+            <w:pPr>
+              <w:pStyle w:val="TableContents"/>
               <w:rPr>
-                <w:rFonts w:ascii="Cambria" w:hAnsi="Cambria"/>
                 <w:b/>
                 <w:b/>
                 <w:bCs/>
-                <w:sz w:val="24"/>
-                <w:szCs w:val="24"/>
               </w:rPr>
             </w:pPr>
             <w:r>
               <w:rPr>
                 <w:b/>
                 <w:bCs/>
-                <w:sz w:val="24"/>
-                <w:szCs w:val="24"/>
               </w:rPr>
-              <w:t>-.19</w:t>
+              <w:t>-.</w:t>
+            </w:r>
+            <w:r>
+              <w:rPr>
+                <w:b/>
+                <w:bCs/>
+              </w:rPr>
+              <w:t>24</w:t>
             </w:r>
           </w:p>
         </w:tc>
         <w:tc>
           <w:tcPr>
-            <w:tcW w:w="1197" w:type="dxa"/>
+            <w:tcW w:w="1662" w:type="dxa"/>
             <w:tcBorders>
-              <w:top w:val="single" w:sz="2" w:space="0" w:color="000001"/>
-              <w:left w:val="single" w:sz="2" w:space="0" w:color="000001"/>
-              <w:bottom w:val="single" w:sz="2" w:space="0" w:color="000001"/>
-              <w:insideH w:val="single" w:sz="2" w:space="0" w:color="000001"/>
+              <w:left w:val="single" w:sz="2" w:space="0" w:color="000000"/>
+              <w:bottom w:val="single" w:sz="2" w:space="0" w:color="000000"/>
+              <w:insideH w:val="single" w:sz="2" w:space="0" w:color="000000"/>
             </w:tcBorders>
             <w:shd w:fill="auto" w:val="clear"/>
             <w:tcMar>
-              <w:left w:w="24" w:type="dxa"/>
+              <w:left w:w="54" w:type="dxa"/>
             </w:tcMar>
           </w:tcPr>
           <w:p>
             <w:pPr>
               <w:pStyle w:val="TableContents"/>
-              <w:bidi w:val="0"/>
-              <w:spacing w:lineRule="auto" w:line="240" w:before="0" w:after="0"/>
-              <w:contextualSpacing/>
-              <w:jc w:val="left"/>
               <w:rPr>
-                <w:rFonts w:ascii="Cambria" w:hAnsi="Cambria"/>
-                <w:b w:val="false"/>
-                <w:b w:val="false"/>
-                <w:bCs w:val="false"/>
-                <w:sz w:val="24"/>
-                <w:szCs w:val="24"/>
+                <w:b/>
+                <w:b/>
+                <w:bCs/>
               </w:rPr>
             </w:pPr>
             <w:r>
               <w:rPr>
-                <w:b w:val="false"/>
-                <w:bCs w:val="false"/>
-                <w:sz w:val="24"/>
-                <w:szCs w:val="24"/>
+                <w:b/>
+                <w:bCs/>
               </w:rPr>
-              <w:t>-</w:t>
+              <w:t>-.</w:t>
             </w:r>
             <w:r>
               <w:rPr>
                 <w:b/>
                 <w:bCs/>
-                <w:sz w:val="24"/>
-                <w:szCs w:val="24"/>
               </w:rPr>
-              <w:t>.25</w:t>
+              <w:t>28</w:t>
             </w:r>
           </w:p>
         </w:tc>
         <w:tc>
           <w:tcPr>
-            <w:tcW w:w="896" w:type="dxa"/>
+            <w:tcW w:w="1662" w:type="dxa"/>
             <w:tcBorders>
-              <w:top w:val="single" w:sz="2" w:space="0" w:color="000001"/>
-              <w:left w:val="single" w:sz="2" w:space="0" w:color="000001"/>
-              <w:bottom w:val="single" w:sz="2" w:space="0" w:color="000001"/>
-              <w:insideH w:val="single" w:sz="2" w:space="0" w:color="000001"/>
+              <w:left w:val="single" w:sz="2" w:space="0" w:color="000000"/>
+              <w:bottom w:val="single" w:sz="2" w:space="0" w:color="000000"/>
+              <w:insideH w:val="single" w:sz="2" w:space="0" w:color="000000"/>
             </w:tcBorders>
             <w:shd w:fill="auto" w:val="clear"/>
             <w:tcMar>
-              <w:left w:w="24" w:type="dxa"/>
+              <w:left w:w="54" w:type="dxa"/>
             </w:tcMar>
           </w:tcPr>
           <w:p>
             <w:pPr>
               <w:pStyle w:val="TableContents"/>
-              <w:bidi w:val="0"/>
-              <w:spacing w:lineRule="auto" w:line="240" w:before="0" w:after="0"/>
-              <w:contextualSpacing/>
-              <w:jc w:val="left"/>
-              <w:rPr>
-                <w:rFonts w:ascii="Cambria" w:hAnsi="Cambria"/>
-                <w:sz w:val="24"/>
-                <w:szCs w:val="24"/>
-              </w:rPr>
+              <w:rPr/>
             </w:pPr>
             <w:r>
-              <w:rPr>
-                <w:sz w:val="24"/>
-                <w:szCs w:val="24"/>
-              </w:rPr>
-              <w:t>-.06</w:t>
+              <w:rPr/>
+              <w:t>-.</w:t>
+            </w:r>
+            <w:r>
+              <w:rPr/>
+              <w:t>10</w:t>
             </w:r>
           </w:p>
         </w:tc>
         <w:tc>
           <w:tcPr>
-            <w:tcW w:w="1482" w:type="dxa"/>
+            <w:tcW w:w="1662" w:type="dxa"/>
             <w:tcBorders>
-              <w:top w:val="single" w:sz="2" w:space="0" w:color="000001"/>
-              <w:left w:val="single" w:sz="2" w:space="0" w:color="000001"/>
-              <w:bottom w:val="single" w:sz="2" w:space="0" w:color="000001"/>
-              <w:insideH w:val="single" w:sz="2" w:space="0" w:color="000001"/>
+              <w:left w:val="single" w:sz="2" w:space="0" w:color="000000"/>
+              <w:bottom w:val="single" w:sz="2" w:space="0" w:color="000000"/>
+              <w:insideH w:val="single" w:sz="2" w:space="0" w:color="000000"/>
             </w:tcBorders>
             <w:shd w:fill="auto" w:val="clear"/>
             <w:tcMar>
-              <w:left w:w="24" w:type="dxa"/>
+              <w:left w:w="54" w:type="dxa"/>
             </w:tcMar>
           </w:tcPr>
           <w:p>
             <w:pPr>
               <w:pStyle w:val="TableContents"/>
-              <w:bidi w:val="0"/>
-              <w:spacing w:lineRule="auto" w:line="240" w:before="0" w:after="0"/>
-              <w:contextualSpacing/>
-              <w:jc w:val="left"/>
-              <w:rPr>
-                <w:rFonts w:ascii="Cambria" w:hAnsi="Cambria"/>
-                <w:sz w:val="24"/>
-                <w:szCs w:val="24"/>
-              </w:rPr>
+              <w:rPr/>
             </w:pPr>
             <w:r>
-              <w:rPr>
-                <w:sz w:val="24"/>
-                <w:szCs w:val="24"/>
-              </w:rPr>
-              <w:t>.13 [-.07, .33]</w:t>
+              <w:rPr/>
+              <w:t>-.</w:t>
+            </w:r>
+            <w:r>
+              <w:rPr/>
+              <w:t>17</w:t>
             </w:r>
           </w:p>
         </w:tc>
         <w:tc>
           <w:tcPr>
-            <w:tcW w:w="1478" w:type="dxa"/>
+            <w:tcW w:w="1662" w:type="dxa"/>
             <w:tcBorders>
-              <w:top w:val="single" w:sz="2" w:space="0" w:color="000001"/>
-              <w:left w:val="single" w:sz="2" w:space="0" w:color="000001"/>
-              <w:bottom w:val="single" w:sz="2" w:space="0" w:color="000001"/>
-              <w:insideH w:val="single" w:sz="2" w:space="0" w:color="000001"/>
+              <w:left w:val="single" w:sz="2" w:space="0" w:color="000000"/>
+              <w:bottom w:val="single" w:sz="2" w:space="0" w:color="000000"/>
+              <w:right w:val="single" w:sz="2" w:space="0" w:color="000000"/>
+              <w:insideH w:val="single" w:sz="2" w:space="0" w:color="000000"/>
+              <w:insideV w:val="single" w:sz="2" w:space="0" w:color="000000"/>
             </w:tcBorders>
             <w:shd w:fill="auto" w:val="clear"/>
             <w:tcMar>
-              <w:left w:w="24" w:type="dxa"/>
+              <w:left w:w="54" w:type="dxa"/>
             </w:tcMar>
           </w:tcPr>
           <w:p>
             <w:pPr>
               <w:pStyle w:val="TableContents"/>
-              <w:bidi w:val="0"/>
-              <w:spacing w:lineRule="auto" w:line="240" w:before="0" w:after="0"/>
-              <w:contextualSpacing/>
-              <w:jc w:val="left"/>
-              <w:rPr>
-                <w:rFonts w:ascii="Cambria" w:hAnsi="Cambria"/>
-                <w:sz w:val="24"/>
-                <w:szCs w:val="24"/>
-              </w:rPr>
+              <w:rPr/>
             </w:pPr>
             <w:r>
-              <w:rPr>
-                <w:sz w:val="24"/>
-                <w:szCs w:val="24"/>
-              </w:rPr>
-              <w:t>.19 [-.01, .39]</w:t>
+              <w:rPr/>
+              <w:t>-.</w:t>
+            </w:r>
+            <w:r>
+              <w:rPr/>
+              <w:t>06</w:t>
+            </w:r>
+          </w:p>
+        </w:tc>
+      </w:tr>
+      <w:tr>
+        <w:trPr/>
+        <w:tc>
+          <w:tcPr>
+            <w:tcW w:w="1662" w:type="dxa"/>
+            <w:tcBorders>
+              <w:left w:val="single" w:sz="2" w:space="0" w:color="000000"/>
+              <w:bottom w:val="single" w:sz="2" w:space="0" w:color="000000"/>
+              <w:insideH w:val="single" w:sz="2" w:space="0" w:color="000000"/>
+            </w:tcBorders>
+            <w:shd w:fill="auto" w:val="clear"/>
+            <w:tcMar>
+              <w:left w:w="54" w:type="dxa"/>
+            </w:tcMar>
+          </w:tcPr>
+          <w:p>
+            <w:pPr>
+              <w:pStyle w:val="TableContents"/>
+              <w:rPr/>
+            </w:pPr>
+            <w:r>
+              <w:rPr/>
+              <w:t xml:space="preserve">    </w:t>
+            </w:r>
+            <w:r>
+              <w:rPr/>
+              <w:t>Cookies</w:t>
             </w:r>
           </w:p>
         </w:tc>
         <w:tc>
           <w:tcPr>
-            <w:tcW w:w="1477" w:type="dxa"/>
+            <w:tcW w:w="1662" w:type="dxa"/>
             <w:tcBorders>
-              <w:top w:val="single" w:sz="2" w:space="0" w:color="000001"/>
-              <w:left w:val="single" w:sz="2" w:space="0" w:color="000001"/>
-              <w:bottom w:val="single" w:sz="2" w:space="0" w:color="000001"/>
-              <w:right w:val="single" w:sz="2" w:space="0" w:color="000001"/>
-              <w:insideH w:val="single" w:sz="2" w:space="0" w:color="000001"/>
-              <w:insideV w:val="single" w:sz="2" w:space="0" w:color="000001"/>
+              <w:left w:val="single" w:sz="2" w:space="0" w:color="000000"/>
+              <w:bottom w:val="single" w:sz="2" w:space="0" w:color="000000"/>
+              <w:insideH w:val="single" w:sz="2" w:space="0" w:color="000000"/>
             </w:tcBorders>
             <w:shd w:fill="auto" w:val="clear"/>
             <w:tcMar>
-              <w:left w:w="24" w:type="dxa"/>
+              <w:left w:w="54" w:type="dxa"/>
             </w:tcMar>
           </w:tcPr>
           <w:p>
             <w:pPr>
               <w:pStyle w:val="TableContents"/>
-              <w:bidi w:val="0"/>
-              <w:spacing w:lineRule="auto" w:line="240" w:before="0" w:after="0"/>
-              <w:contextualSpacing/>
-              <w:jc w:val="left"/>
-              <w:rPr>
-                <w:rFonts w:ascii="Cambria" w:hAnsi="Cambria"/>
-                <w:sz w:val="24"/>
-                <w:szCs w:val="24"/>
-              </w:rPr>
+              <w:rPr/>
             </w:pPr>
             <w:r>
-              <w:rPr>
-                <w:sz w:val="24"/>
-                <w:szCs w:val="24"/>
-              </w:rPr>
-              <w:t xml:space="preserve">– </w:t>
+              <w:rPr/>
+              <w:t>-.</w:t>
+            </w:r>
+            <w:r>
+              <w:rPr/>
+              <w:t>05</w:t>
+            </w:r>
+          </w:p>
+        </w:tc>
+        <w:tc>
+          <w:tcPr>
+            <w:tcW w:w="1662" w:type="dxa"/>
+            <w:tcBorders>
+              <w:left w:val="single" w:sz="2" w:space="0" w:color="000000"/>
+              <w:bottom w:val="single" w:sz="2" w:space="0" w:color="000000"/>
+              <w:insideH w:val="single" w:sz="2" w:space="0" w:color="000000"/>
+            </w:tcBorders>
+            <w:shd w:fill="auto" w:val="clear"/>
+            <w:tcMar>
+              <w:left w:w="54" w:type="dxa"/>
+            </w:tcMar>
+          </w:tcPr>
+          <w:p>
+            <w:pPr>
+              <w:pStyle w:val="TableContents"/>
+              <w:rPr/>
+            </w:pPr>
+            <w:r>
+              <w:rPr/>
+              <w:t>-.</w:t>
+            </w:r>
+            <w:r>
+              <w:rPr/>
+              <w:t>12</w:t>
+            </w:r>
+          </w:p>
+        </w:tc>
+        <w:tc>
+          <w:tcPr>
+            <w:tcW w:w="1662" w:type="dxa"/>
+            <w:tcBorders>
+              <w:left w:val="single" w:sz="2" w:space="0" w:color="000000"/>
+              <w:bottom w:val="single" w:sz="2" w:space="0" w:color="000000"/>
+              <w:insideH w:val="single" w:sz="2" w:space="0" w:color="000000"/>
+            </w:tcBorders>
+            <w:shd w:fill="auto" w:val="clear"/>
+            <w:tcMar>
+              <w:left w:w="54" w:type="dxa"/>
+            </w:tcMar>
+          </w:tcPr>
+          <w:p>
+            <w:pPr>
+              <w:pStyle w:val="TableContents"/>
+              <w:rPr/>
+            </w:pPr>
+            <w:r>
+              <w:rPr/>
+              <w:t>.</w:t>
+            </w:r>
+            <w:r>
+              <w:rPr/>
+              <w:t>05</w:t>
+            </w:r>
+          </w:p>
+        </w:tc>
+        <w:tc>
+          <w:tcPr>
+            <w:tcW w:w="1662" w:type="dxa"/>
+            <w:tcBorders>
+              <w:left w:val="single" w:sz="2" w:space="0" w:color="000000"/>
+              <w:bottom w:val="single" w:sz="2" w:space="0" w:color="000000"/>
+              <w:insideH w:val="single" w:sz="2" w:space="0" w:color="000000"/>
+            </w:tcBorders>
+            <w:shd w:fill="auto" w:val="clear"/>
+            <w:tcMar>
+              <w:left w:w="54" w:type="dxa"/>
+            </w:tcMar>
+          </w:tcPr>
+          <w:p>
+            <w:pPr>
+              <w:pStyle w:val="TableContents"/>
+              <w:rPr/>
+            </w:pPr>
+            <w:r>
+              <w:rPr/>
+              <w:t>-.</w:t>
+            </w:r>
+            <w:r>
+              <w:rPr/>
+              <w:t>09</w:t>
+            </w:r>
+          </w:p>
+        </w:tc>
+        <w:tc>
+          <w:tcPr>
+            <w:tcW w:w="1662" w:type="dxa"/>
+            <w:tcBorders>
+              <w:left w:val="single" w:sz="2" w:space="0" w:color="000000"/>
+              <w:bottom w:val="single" w:sz="2" w:space="0" w:color="000000"/>
+              <w:right w:val="single" w:sz="2" w:space="0" w:color="000000"/>
+              <w:insideH w:val="single" w:sz="2" w:space="0" w:color="000000"/>
+              <w:insideV w:val="single" w:sz="2" w:space="0" w:color="000000"/>
+            </w:tcBorders>
+            <w:shd w:fill="auto" w:val="clear"/>
+            <w:tcMar>
+              <w:left w:w="54" w:type="dxa"/>
+            </w:tcMar>
+          </w:tcPr>
+          <w:p>
+            <w:pPr>
+              <w:pStyle w:val="TableContents"/>
+              <w:rPr/>
+            </w:pPr>
+            <w:r>
+              <w:rPr/>
+              <w:t>.</w:t>
+            </w:r>
+            <w:r>
+              <w:rPr/>
+              <w:t>05</w:t>
             </w:r>
           </w:p>
         </w:tc>
@@ -1882,7 +1933,7 @@
           <w:sz w:val="24"/>
           <w:szCs w:val="24"/>
         </w:rPr>
-        <w:t xml:space="preserve"> &lt; .05. Correlations in brackets represent 95% confidence intervals.</w:t>
+        <w:t xml:space="preserve"> &lt; .05.</w:t>
       </w:r>
     </w:p>
     <w:p>
@@ -3500,29 +3551,7 @@
           <w:sz w:val="24"/>
           <w:szCs w:val="24"/>
         </w:rPr>
-        <w:t xml:space="preserve">&lt; .001. </w:t>
-      </w:r>
-      <w:r>
-        <w:rPr>
-          <w:b w:val="false"/>
-          <w:bCs w:val="false"/>
-          <w:i w:val="false"/>
-          <w:iCs w:val="false"/>
-          <w:sz w:val="24"/>
-          <w:szCs w:val="24"/>
-        </w:rPr>
-        <w:t>Additionally, t</w:t>
-      </w:r>
-      <w:r>
-        <w:rPr>
-          <w:b w:val="false"/>
-          <w:bCs w:val="false"/>
-          <w:i w:val="false"/>
-          <w:iCs w:val="false"/>
-          <w:sz w:val="24"/>
-          <w:szCs w:val="24"/>
-        </w:rPr>
-        <w:t xml:space="preserve">he </w:t>
+        <w:t xml:space="preserve">&lt; .001. Additionally, the </w:t>
       </w:r>
       <w:r>
         <w:rPr>

</xml_diff>

<commit_message>
stomach ache, going to bed
</commit_message>
<xml_diff>
--- a/docs/dissertation_v1.docx
+++ b/docs/dissertation_v1.docx
@@ -18,7 +18,7 @@
           <w:sz w:val="24"/>
           <w:szCs w:val="24"/>
         </w:rPr>
-        <w:t>Introduction</w:t>
+        <w:t>Perceived Authenticity as a Justification for Prejudice</w:t>
       </w:r>
     </w:p>
     <w:p>
@@ -37,7 +37,7 @@
           <w:sz w:val="24"/>
           <w:szCs w:val="24"/>
         </w:rPr>
-        <w:t>Authenticity</w:t>
+        <w:t>A Brief History of the Psychological Study of Authenticity</w:t>
       </w:r>
     </w:p>
     <w:p>
@@ -57,16 +57,15 @@
           <w:szCs w:val="24"/>
         </w:rPr>
         <w:tab/>
-        <w:t xml:space="preserve">Humanist psychology. </w:t>
-      </w:r>
-      <w:r>
-        <w:rPr>
-          <w:b w:val="false"/>
-          <w:bCs w:val="false"/>
-          <w:sz w:val="24"/>
-          <w:szCs w:val="24"/>
-        </w:rPr>
-        <w:t xml:space="preserve">Philosophers have been interested in the concept of being “true to oneself”—being “authentic”—for thousands of years. The study of authenticity was first embraced in psychology by the early humanistic clinical psychologists, such as Rogers, Maslow, and Jourard. In this tradition, authenticity was vaguely defined as living in accordance with one’s true, core, inner self. These psychologists saw the inner core of people as being fundamentally good—or at least, in Maslow’s case, </w:t>
+      </w:r>
+      <w:r>
+        <w:rPr>
+          <w:b w:val="false"/>
+          <w:bCs w:val="false"/>
+          <w:sz w:val="24"/>
+          <w:szCs w:val="24"/>
+        </w:rPr>
+        <w:t xml:space="preserve">Philosophers have been interested in the concept of being “true to oneself”—being “authentic”—for thousands of years, but the study of authenticity was first embraced in psychology by the early humanistic clinical psychologists, such as Rogers, Maslow, and Jourard (Kernis &amp; Goldman, 2004). In this tradition, authenticity was vaguely defined as living in accordance with one’s true, core, inner self. These psychologists saw the inner core of people as being fundamentally good—or at least, in Maslow’s case, </w:t>
       </w:r>
       <w:r>
         <w:rPr>
@@ -273,16 +272,7 @@
         <w:spacing w:lineRule="auto" w:line="240" w:before="0" w:after="0"/>
         <w:contextualSpacing/>
         <w:jc w:val="left"/>
-        <w:rPr>
-          <w:b w:val="false"/>
-          <w:b w:val="false"/>
-          <w:bCs w:val="false"/>
-          <w:i w:val="false"/>
-          <w:i w:val="false"/>
-          <w:iCs w:val="false"/>
-          <w:sz w:val="24"/>
-          <w:szCs w:val="24"/>
-        </w:rPr>
+        <w:rPr/>
       </w:pPr>
       <w:r>
         <w:rPr>
@@ -294,17 +284,252 @@
           <w:szCs w:val="24"/>
         </w:rPr>
         <w:tab/>
-      </w:r>
-      <w:r>
-        <w:rPr>
+        <w:t>These humanistic ideas about authenticity were not subjected to many empirical tests, however, partly due to the elusiveness of measuring what the “true self” is that one was meant to be authentic to: “it is unclear what the self is being true to, when it is being true to itself” (Sheldon, 2009, p. 75). Positive psychologists (Sheldon &amp; King, 2001) undertook many empirical tests of “authenticity,” by doing away with the idea that there is an objective, inner self, given that the self is a social construct that may change between contexts and roles. Sheldon, Ryan, Rawsthorne, &amp; Ilardi (1997) defined authentic behavior as that which is “phenomenally experienced as being authentic by the self… or internally caused,” and that to act authentically is to act “with a full sense of choice and expression” (p. 1381). This is remarkably similar to the psychological need of autonomy</w:t>
+      </w:r>
+      <w:r>
+        <w:rPr>
+          <w:b w:val="false"/>
+          <w:bCs w:val="false"/>
+          <w:i/>
+          <w:iCs/>
+          <w:sz w:val="24"/>
+          <w:szCs w:val="24"/>
+        </w:rPr>
+        <w:t xml:space="preserve"> </w:t>
+      </w:r>
+      <w:r>
+        <w:rPr>
+          <w:b w:val="false"/>
+          <w:bCs w:val="false"/>
+          <w:i w:val="false"/>
+          <w:iCs w:val="false"/>
+          <w:sz w:val="24"/>
+          <w:szCs w:val="24"/>
+        </w:rPr>
+        <w:t>in the context of self-determination theory, where autonomy “connotes an inner endorsement of one’s actions” where “people experience themselves as initiators of their own behavior” (Deci &amp; Ryan, 1987, p. 1025). Unsurprisingly, then, research under the umbrella of self-determination theory has found consistent positive consequences for behaving authentically, such as increased happiness and well-being (e.g., Kernis &amp; Goldman, 2004; Ryan &amp; Deci, 2004; Sheldon &amp; Elliot, 1999).</w:t>
+      </w:r>
+    </w:p>
+    <w:p>
+      <w:pPr>
+        <w:pStyle w:val="TextBody"/>
+        <w:bidi w:val="0"/>
+        <w:spacing w:lineRule="auto" w:line="240" w:before="0" w:after="0"/>
+        <w:contextualSpacing/>
+        <w:jc w:val="left"/>
+        <w:rPr>
+          <w:b/>
           <w:b/>
           <w:bCs/>
-          <w:i w:val="false"/>
-          <w:iCs w:val="false"/>
-          <w:sz w:val="24"/>
-          <w:szCs w:val="24"/>
-        </w:rPr>
-        <w:t xml:space="preserve">Contemporary social psychology. </w:t>
+        </w:rPr>
+      </w:pPr>
+      <w:r>
+        <w:rPr>
+          <w:b/>
+          <w:bCs/>
+          <w:i w:val="false"/>
+          <w:iCs w:val="false"/>
+          <w:sz w:val="24"/>
+          <w:szCs w:val="24"/>
+        </w:rPr>
+        <w:t>Perceiving Authenticity</w:t>
+      </w:r>
+    </w:p>
+    <w:p>
+      <w:pPr>
+        <w:pStyle w:val="TextBody"/>
+        <w:bidi w:val="0"/>
+        <w:spacing w:lineRule="auto" w:line="240" w:before="0" w:after="0"/>
+        <w:contextualSpacing/>
+        <w:jc w:val="left"/>
+        <w:rPr/>
+      </w:pPr>
+      <w:r>
+        <w:rPr>
+          <w:b/>
+          <w:bCs/>
+          <w:i w:val="false"/>
+          <w:iCs w:val="false"/>
+          <w:sz w:val="24"/>
+          <w:szCs w:val="24"/>
+        </w:rPr>
+        <w:tab/>
+      </w:r>
+      <w:r>
+        <w:rPr>
+          <w:b w:val="false"/>
+          <w:bCs w:val="false"/>
+          <w:i w:val="false"/>
+          <w:iCs w:val="false"/>
+          <w:sz w:val="24"/>
+          <w:szCs w:val="24"/>
+        </w:rPr>
+        <w:t xml:space="preserve">Many definitions abound for </w:t>
+      </w:r>
+      <w:r>
+        <w:rPr>
+          <w:b w:val="false"/>
+          <w:bCs w:val="false"/>
+          <w:i w:val="false"/>
+          <w:iCs w:val="false"/>
+          <w:sz w:val="24"/>
+          <w:szCs w:val="24"/>
+        </w:rPr>
+        <w:t xml:space="preserve">the </w:t>
+      </w:r>
+      <w:r>
+        <w:rPr>
+          <w:b w:val="false"/>
+          <w:bCs w:val="false"/>
+          <w:i w:val="false"/>
+          <w:iCs w:val="false"/>
+          <w:sz w:val="24"/>
+          <w:szCs w:val="24"/>
+        </w:rPr>
+        <w:t>nebulous concept of “authenticity” (Kernis &amp; Goldman; Sheldon, 2009)</w:t>
+      </w:r>
+      <w:r>
+        <w:rPr>
+          <w:b w:val="false"/>
+          <w:bCs w:val="false"/>
+          <w:i w:val="false"/>
+          <w:iCs w:val="false"/>
+          <w:sz w:val="24"/>
+          <w:szCs w:val="24"/>
+        </w:rPr>
+        <w:t xml:space="preserve">; many researchers note that it is often ill-defined or left undefined in research (e.g., Beverland, 2005; Kadirov, 2015; Molleda &amp; Jain, 2013). What do people </w:t>
+      </w:r>
+      <w:r>
+        <w:rPr>
+          <w:b w:val="false"/>
+          <w:bCs w:val="false"/>
+          <w:i/>
+          <w:iCs/>
+          <w:sz w:val="24"/>
+          <w:szCs w:val="24"/>
+        </w:rPr>
+        <w:t xml:space="preserve">think </w:t>
+      </w:r>
+      <w:r>
+        <w:rPr>
+          <w:b w:val="false"/>
+          <w:bCs w:val="false"/>
+          <w:i w:val="false"/>
+          <w:iCs w:val="false"/>
+          <w:sz w:val="24"/>
+          <w:szCs w:val="24"/>
+        </w:rPr>
+        <w:t xml:space="preserve">“authenticity” means? </w:t>
+      </w:r>
+      <w:r>
+        <w:rPr>
+          <w:b w:val="false"/>
+          <w:bCs w:val="false"/>
+          <w:i w:val="false"/>
+          <w:iCs w:val="false"/>
+          <w:sz w:val="24"/>
+          <w:szCs w:val="24"/>
+        </w:rPr>
+        <w:t>How do they determine what is “authentic”? How do perceptions of “authenticity” affect behavior? Evidence answering each of these questions come from a wide range of areas, such as psychology, sociology, marketing, and communications.</w:t>
+      </w:r>
+    </w:p>
+    <w:p>
+      <w:pPr>
+        <w:pStyle w:val="TextBody"/>
+        <w:bidi w:val="0"/>
+        <w:spacing w:lineRule="auto" w:line="240" w:before="0" w:after="0"/>
+        <w:contextualSpacing/>
+        <w:jc w:val="left"/>
+        <w:rPr/>
+      </w:pPr>
+      <w:r>
+        <w:rPr>
+          <w:b w:val="false"/>
+          <w:bCs w:val="false"/>
+          <w:i w:val="false"/>
+          <w:iCs w:val="false"/>
+          <w:sz w:val="24"/>
+          <w:szCs w:val="24"/>
+        </w:rPr>
+        <w:tab/>
+      </w:r>
+      <w:r>
+        <w:rPr>
+          <w:b w:val="false"/>
+          <w:bCs w:val="false"/>
+          <w:i w:val="false"/>
+          <w:iCs w:val="false"/>
+          <w:sz w:val="24"/>
+          <w:szCs w:val="24"/>
+        </w:rPr>
+        <w:t>What is perceived as authentic depends on the person and the context—perceptions of authenticity are a “socially constructed interpretation… of what is observed rather than properties inherent in the object” (Beverland &amp; Farrelly, 2010, p. 839; see also Grayson &amp; Martinec, 2004). Qualitative research best shows the breadth of ways people understand authenticity.</w:t>
+      </w:r>
+    </w:p>
+    <w:p>
+      <w:pPr>
+        <w:pStyle w:val="TextBody"/>
+        <w:bidi w:val="0"/>
+        <w:spacing w:lineRule="auto" w:line="240" w:before="0" w:after="0"/>
+        <w:contextualSpacing/>
+        <w:jc w:val="left"/>
+        <w:rPr/>
+      </w:pPr>
+      <w:r>
+        <w:rPr>
+          <w:b w:val="false"/>
+          <w:bCs w:val="false"/>
+          <w:i w:val="false"/>
+          <w:iCs w:val="false"/>
+          <w:sz w:val="24"/>
+          <w:szCs w:val="24"/>
+        </w:rPr>
+        <w:tab/>
+        <w:t>Beverland and Farrelly (2010) asked participants the meanings they had for authenticity and presented these participants with about 100 images depicting various brands, cultural icons, tourist sites, etc., to facilitate discussion about what they perceived to be authentic. Among other reasons, interviewees attributed authenticity to products because the what they were advertised to do (shampoo) or gave people greater ability to develop knowledge (Apple computers), while they said products were inauthentic because the products were expensive and made with exploitative labor (Nike) or because they were unhealthy products (cigarettes).</w:t>
+      </w:r>
+    </w:p>
+    <w:p>
+      <w:pPr>
+        <w:pStyle w:val="TextBody"/>
+        <w:bidi w:val="0"/>
+        <w:spacing w:lineRule="auto" w:line="240" w:before="0" w:after="0"/>
+        <w:contextualSpacing/>
+        <w:jc w:val="left"/>
+        <w:rPr/>
+      </w:pPr>
+      <w:r>
+        <w:rPr>
+          <w:b w:val="false"/>
+          <w:bCs w:val="false"/>
+          <w:i w:val="false"/>
+          <w:iCs w:val="false"/>
+          <w:sz w:val="24"/>
+          <w:szCs w:val="24"/>
+        </w:rPr>
+        <w:tab/>
+      </w:r>
+    </w:p>
+    <w:p>
+      <w:pPr>
+        <w:pStyle w:val="TextBody"/>
+        <w:bidi w:val="0"/>
+        <w:spacing w:lineRule="auto" w:line="240" w:before="0" w:after="0"/>
+        <w:contextualSpacing/>
+        <w:jc w:val="left"/>
+        <w:rPr>
+          <w:b/>
+          <w:b/>
+          <w:bCs/>
+        </w:rPr>
+      </w:pPr>
+      <w:r>
+        <w:rPr>
+          <w:b/>
+          <w:bCs/>
+          <w:i w:val="false"/>
+          <w:iCs w:val="false"/>
+          <w:sz w:val="24"/>
+          <w:szCs w:val="24"/>
+        </w:rPr>
+        <w:t>Defining Perceived Authenticity</w:t>
       </w:r>
     </w:p>
     <w:p>
@@ -953,7 +1178,7 @@
         </w:tblBorders>
         <w:tblCellMar>
           <w:top w:w="55" w:type="dxa"/>
-          <w:left w:w="51" w:type="dxa"/>
+          <w:left w:w="45" w:type="dxa"/>
           <w:bottom w:w="55" w:type="dxa"/>
           <w:right w:w="55" w:type="dxa"/>
         </w:tblCellMar>
@@ -962,9 +1187,9 @@
         <w:gridCol w:w="1662"/>
         <w:gridCol w:w="1662"/>
         <w:gridCol w:w="1662"/>
-        <w:gridCol w:w="1663"/>
+        <w:gridCol w:w="1665"/>
         <w:gridCol w:w="1662"/>
-        <w:gridCol w:w="1660"/>
+        <w:gridCol w:w="1658"/>
       </w:tblGrid>
       <w:tr>
         <w:trPr/>
@@ -979,7 +1204,7 @@
             </w:tcBorders>
             <w:shd w:fill="auto" w:val="clear"/>
             <w:tcMar>
-              <w:left w:w="51" w:type="dxa"/>
+              <w:left w:w="45" w:type="dxa"/>
             </w:tcMar>
           </w:tcPr>
           <w:p>
@@ -1006,7 +1231,7 @@
             </w:tcBorders>
             <w:shd w:fill="auto" w:val="clear"/>
             <w:tcMar>
-              <w:left w:w="51" w:type="dxa"/>
+              <w:left w:w="45" w:type="dxa"/>
             </w:tcMar>
           </w:tcPr>
           <w:p>
@@ -1034,7 +1259,7 @@
             </w:tcBorders>
             <w:shd w:fill="auto" w:val="clear"/>
             <w:tcMar>
-              <w:left w:w="51" w:type="dxa"/>
+              <w:left w:w="45" w:type="dxa"/>
             </w:tcMar>
           </w:tcPr>
           <w:p>
@@ -1059,7 +1284,7 @@
             </w:tcBorders>
             <w:shd w:fill="auto" w:val="clear"/>
             <w:tcMar>
-              <w:left w:w="51" w:type="dxa"/>
+              <w:left w:w="45" w:type="dxa"/>
             </w:tcMar>
           </w:tcPr>
           <w:p>
@@ -1084,7 +1309,7 @@
             </w:tcBorders>
             <w:shd w:fill="auto" w:val="clear"/>
             <w:tcMar>
-              <w:left w:w="51" w:type="dxa"/>
+              <w:left w:w="45" w:type="dxa"/>
             </w:tcMar>
           </w:tcPr>
           <w:p>
@@ -1100,7 +1325,7 @@
         </w:tc>
         <w:tc>
           <w:tcPr>
-            <w:tcW w:w="1663" w:type="dxa"/>
+            <w:tcW w:w="1665" w:type="dxa"/>
             <w:tcBorders>
               <w:top w:val="single" w:sz="2" w:space="0" w:color="000001"/>
               <w:left w:val="single" w:sz="2" w:space="0" w:color="000001"/>
@@ -1109,7 +1334,7 @@
             </w:tcBorders>
             <w:shd w:fill="auto" w:val="clear"/>
             <w:tcMar>
-              <w:left w:w="51" w:type="dxa"/>
+              <w:left w:w="45" w:type="dxa"/>
             </w:tcMar>
           </w:tcPr>
           <w:p>
@@ -1134,7 +1359,7 @@
             </w:tcBorders>
             <w:shd w:fill="auto" w:val="clear"/>
             <w:tcMar>
-              <w:left w:w="51" w:type="dxa"/>
+              <w:left w:w="45" w:type="dxa"/>
             </w:tcMar>
           </w:tcPr>
           <w:p>
@@ -1150,7 +1375,7 @@
         </w:tc>
         <w:tc>
           <w:tcPr>
-            <w:tcW w:w="1660" w:type="dxa"/>
+            <w:tcW w:w="1658" w:type="dxa"/>
             <w:tcBorders>
               <w:top w:val="single" w:sz="2" w:space="0" w:color="000001"/>
               <w:left w:val="single" w:sz="2" w:space="0" w:color="000001"/>
@@ -1161,7 +1386,7 @@
             </w:tcBorders>
             <w:shd w:fill="auto" w:val="clear"/>
             <w:tcMar>
-              <w:left w:w="51" w:type="dxa"/>
+              <w:left w:w="45" w:type="dxa"/>
             </w:tcMar>
           </w:tcPr>
           <w:p>
@@ -1189,7 +1414,7 @@
             </w:tcBorders>
             <w:shd w:fill="auto" w:val="clear"/>
             <w:tcMar>
-              <w:left w:w="51" w:type="dxa"/>
+              <w:left w:w="45" w:type="dxa"/>
             </w:tcMar>
           </w:tcPr>
           <w:p>
@@ -1218,7 +1443,7 @@
             </w:tcBorders>
             <w:shd w:fill="auto" w:val="clear"/>
             <w:tcMar>
-              <w:left w:w="51" w:type="dxa"/>
+              <w:left w:w="45" w:type="dxa"/>
             </w:tcMar>
           </w:tcPr>
           <w:p>
@@ -1250,7 +1475,7 @@
             </w:tcBorders>
             <w:shd w:fill="auto" w:val="clear"/>
             <w:tcMar>
-              <w:left w:w="51" w:type="dxa"/>
+              <w:left w:w="45" w:type="dxa"/>
             </w:tcMar>
           </w:tcPr>
           <w:p>
@@ -1266,7 +1491,7 @@
         </w:tc>
         <w:tc>
           <w:tcPr>
-            <w:tcW w:w="1663" w:type="dxa"/>
+            <w:tcW w:w="1665" w:type="dxa"/>
             <w:tcBorders>
               <w:top w:val="single" w:sz="2" w:space="0" w:color="000001"/>
               <w:left w:val="single" w:sz="2" w:space="0" w:color="000001"/>
@@ -1275,7 +1500,7 @@
             </w:tcBorders>
             <w:shd w:fill="auto" w:val="clear"/>
             <w:tcMar>
-              <w:left w:w="51" w:type="dxa"/>
+              <w:left w:w="45" w:type="dxa"/>
             </w:tcMar>
           </w:tcPr>
           <w:p>
@@ -1300,7 +1525,7 @@
             </w:tcBorders>
             <w:shd w:fill="auto" w:val="clear"/>
             <w:tcMar>
-              <w:left w:w="51" w:type="dxa"/>
+              <w:left w:w="45" w:type="dxa"/>
             </w:tcMar>
           </w:tcPr>
           <w:p>
@@ -1316,7 +1541,7 @@
         </w:tc>
         <w:tc>
           <w:tcPr>
-            <w:tcW w:w="1660" w:type="dxa"/>
+            <w:tcW w:w="1658" w:type="dxa"/>
             <w:tcBorders>
               <w:top w:val="single" w:sz="2" w:space="0" w:color="000001"/>
               <w:left w:val="single" w:sz="2" w:space="0" w:color="000001"/>
@@ -1327,7 +1552,7 @@
             </w:tcBorders>
             <w:shd w:fill="auto" w:val="clear"/>
             <w:tcMar>
-              <w:left w:w="51" w:type="dxa"/>
+              <w:left w:w="45" w:type="dxa"/>
             </w:tcMar>
           </w:tcPr>
           <w:p>
@@ -1355,7 +1580,7 @@
             </w:tcBorders>
             <w:shd w:fill="auto" w:val="clear"/>
             <w:tcMar>
-              <w:left w:w="51" w:type="dxa"/>
+              <w:left w:w="45" w:type="dxa"/>
             </w:tcMar>
           </w:tcPr>
           <w:p>
@@ -1384,7 +1609,7 @@
             </w:tcBorders>
             <w:shd w:fill="auto" w:val="clear"/>
             <w:tcMar>
-              <w:left w:w="51" w:type="dxa"/>
+              <w:left w:w="45" w:type="dxa"/>
             </w:tcMar>
           </w:tcPr>
           <w:p>
@@ -1409,7 +1634,7 @@
             </w:tcBorders>
             <w:shd w:fill="auto" w:val="clear"/>
             <w:tcMar>
-              <w:left w:w="51" w:type="dxa"/>
+              <w:left w:w="45" w:type="dxa"/>
             </w:tcMar>
           </w:tcPr>
           <w:p>
@@ -1432,7 +1657,7 @@
         </w:tc>
         <w:tc>
           <w:tcPr>
-            <w:tcW w:w="1663" w:type="dxa"/>
+            <w:tcW w:w="1665" w:type="dxa"/>
             <w:tcBorders>
               <w:top w:val="single" w:sz="2" w:space="0" w:color="000001"/>
               <w:left w:val="single" w:sz="2" w:space="0" w:color="000001"/>
@@ -1441,7 +1666,7 @@
             </w:tcBorders>
             <w:shd w:fill="auto" w:val="clear"/>
             <w:tcMar>
-              <w:left w:w="51" w:type="dxa"/>
+              <w:left w:w="45" w:type="dxa"/>
             </w:tcMar>
           </w:tcPr>
           <w:p>
@@ -1466,7 +1691,7 @@
             </w:tcBorders>
             <w:shd w:fill="auto" w:val="clear"/>
             <w:tcMar>
-              <w:left w:w="51" w:type="dxa"/>
+              <w:left w:w="45" w:type="dxa"/>
             </w:tcMar>
           </w:tcPr>
           <w:p>
@@ -1482,7 +1707,7 @@
         </w:tc>
         <w:tc>
           <w:tcPr>
-            <w:tcW w:w="1660" w:type="dxa"/>
+            <w:tcW w:w="1658" w:type="dxa"/>
             <w:tcBorders>
               <w:top w:val="single" w:sz="2" w:space="0" w:color="000001"/>
               <w:left w:val="single" w:sz="2" w:space="0" w:color="000001"/>
@@ -1493,7 +1718,7 @@
             </w:tcBorders>
             <w:shd w:fill="auto" w:val="clear"/>
             <w:tcMar>
-              <w:left w:w="51" w:type="dxa"/>
+              <w:left w:w="45" w:type="dxa"/>
             </w:tcMar>
           </w:tcPr>
           <w:p>
@@ -1521,7 +1746,7 @@
             </w:tcBorders>
             <w:shd w:fill="auto" w:val="clear"/>
             <w:tcMar>
-              <w:left w:w="51" w:type="dxa"/>
+              <w:left w:w="45" w:type="dxa"/>
             </w:tcMar>
           </w:tcPr>
           <w:p>
@@ -1550,7 +1775,7 @@
             </w:tcBorders>
             <w:shd w:fill="auto" w:val="clear"/>
             <w:tcMar>
-              <w:left w:w="51" w:type="dxa"/>
+              <w:left w:w="45" w:type="dxa"/>
             </w:tcMar>
           </w:tcPr>
           <w:p>
@@ -1575,7 +1800,7 @@
             </w:tcBorders>
             <w:shd w:fill="auto" w:val="clear"/>
             <w:tcMar>
-              <w:left w:w="51" w:type="dxa"/>
+              <w:left w:w="45" w:type="dxa"/>
             </w:tcMar>
           </w:tcPr>
           <w:p>
@@ -1591,7 +1816,7 @@
         </w:tc>
         <w:tc>
           <w:tcPr>
-            <w:tcW w:w="1663" w:type="dxa"/>
+            <w:tcW w:w="1665" w:type="dxa"/>
             <w:tcBorders>
               <w:top w:val="single" w:sz="2" w:space="0" w:color="000001"/>
               <w:left w:val="single" w:sz="2" w:space="0" w:color="000001"/>
@@ -1600,7 +1825,7 @@
             </w:tcBorders>
             <w:shd w:fill="auto" w:val="clear"/>
             <w:tcMar>
-              <w:left w:w="51" w:type="dxa"/>
+              <w:left w:w="45" w:type="dxa"/>
             </w:tcMar>
           </w:tcPr>
           <w:p>
@@ -1625,7 +1850,7 @@
             </w:tcBorders>
             <w:shd w:fill="auto" w:val="clear"/>
             <w:tcMar>
-              <w:left w:w="51" w:type="dxa"/>
+              <w:left w:w="45" w:type="dxa"/>
             </w:tcMar>
           </w:tcPr>
           <w:p>
@@ -1641,7 +1866,7 @@
         </w:tc>
         <w:tc>
           <w:tcPr>
-            <w:tcW w:w="1660" w:type="dxa"/>
+            <w:tcW w:w="1658" w:type="dxa"/>
             <w:tcBorders>
               <w:top w:val="single" w:sz="2" w:space="0" w:color="000001"/>
               <w:left w:val="single" w:sz="2" w:space="0" w:color="000001"/>
@@ -1652,7 +1877,7 @@
             </w:tcBorders>
             <w:shd w:fill="auto" w:val="clear"/>
             <w:tcMar>
-              <w:left w:w="51" w:type="dxa"/>
+              <w:left w:w="45" w:type="dxa"/>
             </w:tcMar>
           </w:tcPr>
           <w:p>
@@ -1680,7 +1905,7 @@
             </w:tcBorders>
             <w:shd w:fill="auto" w:val="clear"/>
             <w:tcMar>
-              <w:left w:w="51" w:type="dxa"/>
+              <w:left w:w="45" w:type="dxa"/>
             </w:tcMar>
           </w:tcPr>
           <w:p>
@@ -1709,7 +1934,7 @@
             </w:tcBorders>
             <w:shd w:fill="auto" w:val="clear"/>
             <w:tcMar>
-              <w:left w:w="51" w:type="dxa"/>
+              <w:left w:w="45" w:type="dxa"/>
             </w:tcMar>
           </w:tcPr>
           <w:p>
@@ -1741,7 +1966,7 @@
             </w:tcBorders>
             <w:shd w:fill="auto" w:val="clear"/>
             <w:tcMar>
-              <w:left w:w="51" w:type="dxa"/>
+              <w:left w:w="45" w:type="dxa"/>
             </w:tcMar>
           </w:tcPr>
           <w:p>
@@ -1764,7 +1989,7 @@
         </w:tc>
         <w:tc>
           <w:tcPr>
-            <w:tcW w:w="1663" w:type="dxa"/>
+            <w:tcW w:w="1665" w:type="dxa"/>
             <w:tcBorders>
               <w:top w:val="single" w:sz="2" w:space="0" w:color="000001"/>
               <w:left w:val="single" w:sz="2" w:space="0" w:color="000001"/>
@@ -1773,7 +1998,7 @@
             </w:tcBorders>
             <w:shd w:fill="auto" w:val="clear"/>
             <w:tcMar>
-              <w:left w:w="51" w:type="dxa"/>
+              <w:left w:w="45" w:type="dxa"/>
             </w:tcMar>
           </w:tcPr>
           <w:p>
@@ -1798,7 +2023,7 @@
             </w:tcBorders>
             <w:shd w:fill="auto" w:val="clear"/>
             <w:tcMar>
-              <w:left w:w="51" w:type="dxa"/>
+              <w:left w:w="45" w:type="dxa"/>
             </w:tcMar>
           </w:tcPr>
           <w:p>
@@ -1814,7 +2039,7 @@
         </w:tc>
         <w:tc>
           <w:tcPr>
-            <w:tcW w:w="1660" w:type="dxa"/>
+            <w:tcW w:w="1658" w:type="dxa"/>
             <w:tcBorders>
               <w:top w:val="single" w:sz="2" w:space="0" w:color="000001"/>
               <w:left w:val="single" w:sz="2" w:space="0" w:color="000001"/>
@@ -1825,7 +2050,7 @@
             </w:tcBorders>
             <w:shd w:fill="auto" w:val="clear"/>
             <w:tcMar>
-              <w:left w:w="51" w:type="dxa"/>
+              <w:left w:w="45" w:type="dxa"/>
             </w:tcMar>
           </w:tcPr>
           <w:p>
@@ -1853,7 +2078,7 @@
             </w:tcBorders>
             <w:shd w:fill="auto" w:val="clear"/>
             <w:tcMar>
-              <w:left w:w="51" w:type="dxa"/>
+              <w:left w:w="45" w:type="dxa"/>
             </w:tcMar>
           </w:tcPr>
           <w:p>
@@ -1882,7 +2107,7 @@
             </w:tcBorders>
             <w:shd w:fill="auto" w:val="clear"/>
             <w:tcMar>
-              <w:left w:w="51" w:type="dxa"/>
+              <w:left w:w="45" w:type="dxa"/>
             </w:tcMar>
           </w:tcPr>
           <w:p>
@@ -1907,7 +2132,7 @@
             </w:tcBorders>
             <w:shd w:fill="auto" w:val="clear"/>
             <w:tcMar>
-              <w:left w:w="51" w:type="dxa"/>
+              <w:left w:w="45" w:type="dxa"/>
             </w:tcMar>
           </w:tcPr>
           <w:p>
@@ -1923,7 +2148,7 @@
         </w:tc>
         <w:tc>
           <w:tcPr>
-            <w:tcW w:w="1663" w:type="dxa"/>
+            <w:tcW w:w="1665" w:type="dxa"/>
             <w:tcBorders>
               <w:top w:val="single" w:sz="2" w:space="0" w:color="000001"/>
               <w:left w:val="single" w:sz="2" w:space="0" w:color="000001"/>
@@ -1932,7 +2157,7 @@
             </w:tcBorders>
             <w:shd w:fill="auto" w:val="clear"/>
             <w:tcMar>
-              <w:left w:w="51" w:type="dxa"/>
+              <w:left w:w="45" w:type="dxa"/>
             </w:tcMar>
           </w:tcPr>
           <w:p>
@@ -1957,7 +2182,7 @@
             </w:tcBorders>
             <w:shd w:fill="auto" w:val="clear"/>
             <w:tcMar>
-              <w:left w:w="51" w:type="dxa"/>
+              <w:left w:w="45" w:type="dxa"/>
             </w:tcMar>
           </w:tcPr>
           <w:p>
@@ -1973,7 +2198,7 @@
         </w:tc>
         <w:tc>
           <w:tcPr>
-            <w:tcW w:w="1660" w:type="dxa"/>
+            <w:tcW w:w="1658" w:type="dxa"/>
             <w:tcBorders>
               <w:top w:val="single" w:sz="2" w:space="0" w:color="000001"/>
               <w:left w:val="single" w:sz="2" w:space="0" w:color="000001"/>
@@ -1984,7 +2209,7 @@
             </w:tcBorders>
             <w:shd w:fill="auto" w:val="clear"/>
             <w:tcMar>
-              <w:left w:w="51" w:type="dxa"/>
+              <w:left w:w="45" w:type="dxa"/>
             </w:tcMar>
           </w:tcPr>
           <w:p>

</xml_diff>

<commit_message>
up to correlates of perceived auth
</commit_message>
<xml_diff>
--- a/docs/dissertation_v1.docx
+++ b/docs/dissertation_v1.docx
@@ -316,12 +316,19 @@
         <w:spacing w:lineRule="auto" w:line="240" w:before="0" w:after="0"/>
         <w:contextualSpacing/>
         <w:jc w:val="left"/>
-        <w:rPr>
-          <w:b/>
+        <w:rPr/>
+      </w:pPr>
+      <w:r>
+        <w:rPr>
           <w:b/>
           <w:bCs/>
-        </w:rPr>
-      </w:pPr>
+          <w:i w:val="false"/>
+          <w:iCs w:val="false"/>
+          <w:sz w:val="24"/>
+          <w:szCs w:val="24"/>
+        </w:rPr>
+        <w:t>Percei</w:t>
+      </w:r>
       <w:r>
         <w:rPr>
           <w:b/>
@@ -331,18 +338,8 @@
           <w:sz w:val="24"/>
           <w:szCs w:val="24"/>
         </w:rPr>
-        <w:t>Perceiving Authenticity</w:t>
-      </w:r>
-    </w:p>
-    <w:p>
-      <w:pPr>
-        <w:pStyle w:val="TextBody"/>
-        <w:bidi w:val="0"/>
-        <w:spacing w:lineRule="auto" w:line="240" w:before="0" w:after="0"/>
-        <w:contextualSpacing/>
-        <w:jc w:val="left"/>
-        <w:rPr/>
-      </w:pPr>
+        <w:t>ved</w:t>
+      </w:r>
       <w:r>
         <w:rPr>
           <w:b/>
@@ -352,6 +349,27 @@
           <w:sz w:val="24"/>
           <w:szCs w:val="24"/>
         </w:rPr>
+        <w:t xml:space="preserve"> Authenticity</w:t>
+      </w:r>
+    </w:p>
+    <w:p>
+      <w:pPr>
+        <w:pStyle w:val="TextBody"/>
+        <w:bidi w:val="0"/>
+        <w:spacing w:lineRule="auto" w:line="240" w:before="0" w:after="0"/>
+        <w:contextualSpacing/>
+        <w:jc w:val="left"/>
+        <w:rPr/>
+      </w:pPr>
+      <w:r>
+        <w:rPr>
+          <w:b/>
+          <w:bCs/>
+          <w:i w:val="false"/>
+          <w:iCs w:val="false"/>
+          <w:sz w:val="24"/>
+          <w:szCs w:val="24"/>
+        </w:rPr>
         <w:tab/>
       </w:r>
       <w:r>
@@ -451,6 +469,17 @@
           <w:szCs w:val="24"/>
         </w:rPr>
         <w:tab/>
+      </w:r>
+      <w:r>
+        <w:rPr>
+          <w:b/>
+          <w:bCs/>
+          <w:i w:val="false"/>
+          <w:iCs w:val="false"/>
+          <w:sz w:val="24"/>
+          <w:szCs w:val="24"/>
+        </w:rPr>
+        <w:t xml:space="preserve">Criteria for perceived authenticity. </w:t>
       </w:r>
       <w:r>
         <w:rPr>
@@ -505,6 +534,153 @@
           <w:szCs w:val="24"/>
         </w:rPr>
         <w:tab/>
+        <w:t xml:space="preserve">The perceived authenticity of items in museums can be “authentic” in that they are actual historical objects from an important time or relating to an important figure (Grayson &amp; Martinec, 2004; Hede, Garma, Josiassen, &amp; Thyne, 2014). Interestingly, however, people are very willing to assign authenticity to objects that they </w:t>
+      </w:r>
+      <w:r>
+        <w:rPr>
+          <w:b w:val="false"/>
+          <w:bCs w:val="false"/>
+          <w:i/>
+          <w:iCs/>
+          <w:sz w:val="24"/>
+          <w:szCs w:val="24"/>
+        </w:rPr>
+        <w:t xml:space="preserve">know </w:t>
+      </w:r>
+      <w:r>
+        <w:rPr>
+          <w:b w:val="false"/>
+          <w:bCs w:val="false"/>
+          <w:i w:val="false"/>
+          <w:iCs w:val="false"/>
+          <w:sz w:val="24"/>
+          <w:szCs w:val="24"/>
+        </w:rPr>
+        <w:t xml:space="preserve">are contrived attempts to represent a fictionalized character from history. Grayson and Martinec (2004) interviewed people visiting Shakespeare’s birthplace as well as the Sherlock Holmes museum, finding that people used different definitions of authenticity at each place in their judgments of calling these attractions “authentic.” The authors refer to </w:t>
+      </w:r>
+      <w:r>
+        <w:rPr>
+          <w:b w:val="false"/>
+          <w:bCs w:val="false"/>
+          <w:i/>
+          <w:iCs/>
+          <w:sz w:val="24"/>
+          <w:szCs w:val="24"/>
+        </w:rPr>
+        <w:t xml:space="preserve">indexical authenticity </w:t>
+      </w:r>
+      <w:r>
+        <w:rPr>
+          <w:b w:val="false"/>
+          <w:bCs w:val="false"/>
+          <w:i w:val="false"/>
+          <w:iCs w:val="false"/>
+          <w:sz w:val="24"/>
+          <w:szCs w:val="24"/>
+        </w:rPr>
+        <w:t xml:space="preserve">to refer to an object that is the “original”—that is, not a copy or replica, while </w:t>
+      </w:r>
+      <w:r>
+        <w:rPr>
+          <w:b w:val="false"/>
+          <w:bCs w:val="false"/>
+          <w:i/>
+          <w:iCs/>
+          <w:sz w:val="24"/>
+          <w:szCs w:val="24"/>
+        </w:rPr>
+        <w:t xml:space="preserve">iconic authenticity </w:t>
+      </w:r>
+      <w:r>
+        <w:rPr>
+          <w:b w:val="false"/>
+          <w:bCs w:val="false"/>
+          <w:i w:val="false"/>
+          <w:iCs w:val="false"/>
+          <w:sz w:val="24"/>
+          <w:szCs w:val="24"/>
+        </w:rPr>
+        <w:t>refers to something that accurately represents and is true to the original, without actually being the original. An indexically authentic basketball jersey is the one the player wore in a game; an iconically authentic jersey is one that is made exactly like the player’s, but was never worn by them.</w:t>
+      </w:r>
+    </w:p>
+    <w:p>
+      <w:pPr>
+        <w:pStyle w:val="TextBody"/>
+        <w:bidi w:val="0"/>
+        <w:spacing w:lineRule="auto" w:line="240" w:before="0" w:after="0"/>
+        <w:contextualSpacing/>
+        <w:jc w:val="left"/>
+        <w:rPr/>
+      </w:pPr>
+      <w:r>
+        <w:rPr>
+          <w:b w:val="false"/>
+          <w:bCs w:val="false"/>
+          <w:i w:val="false"/>
+          <w:iCs w:val="false"/>
+          <w:sz w:val="24"/>
+          <w:szCs w:val="24"/>
+        </w:rPr>
+        <w:tab/>
+        <w:t>This concept of iconic authenticity was supported by patrons of the museum finding Sherlock Holmes’s—a fictional character—“possessions” to be authentic because: “You have a feeling as if [Holmes] really touched everything” (p. 300), these are “things that Sherlock Holes might have used to solve the crimes” (p. 300), and that one could see “[Holmes’s] living quarters, and where he say, did his writings and thinking” (p. 301). Patrons also noted the authenticity of the Holmes museum because it looked like things did at that historical time; it appears as though people’s perceptions of authenticity in this case are tangled up with feelings of nostalgia for a (fictionalized) past (Baldwin, White, &amp; Sullivan, 2018).</w:t>
+      </w:r>
+    </w:p>
+    <w:p>
+      <w:pPr>
+        <w:pStyle w:val="TextBody"/>
+        <w:bidi w:val="0"/>
+        <w:spacing w:lineRule="auto" w:line="240" w:before="0" w:after="0"/>
+        <w:contextualSpacing/>
+        <w:jc w:val="left"/>
+        <w:rPr/>
+      </w:pPr>
+      <w:r>
+        <w:rPr>
+          <w:b w:val="false"/>
+          <w:bCs w:val="false"/>
+          <w:i w:val="false"/>
+          <w:iCs w:val="false"/>
+          <w:sz w:val="24"/>
+          <w:szCs w:val="24"/>
+        </w:rPr>
+        <w:tab/>
+        <w:t>Considering the perceived authenticity of restaurants, Kovacs, Carroll, and Lehman (2014) asked participants to choose or nominate words that would describe a restaurant as “authentic.” In addition to the synonyms commonly found across authenticity research, such as genuine and real, participants also said that authentic restaurants would also be skilled, traditional, historical, expert, professional, and iconic. Some of these words contradict what people perceive to be authentic in political candidates, as amateurism and non-professionalism can bring a feeling of authenticity to a candidate (Enli, 2017; Manning, Penfold-Mounce, Loader, Vromen, &amp; Xenos, 2017).</w:t>
+      </w:r>
+    </w:p>
+    <w:p>
+      <w:pPr>
+        <w:pStyle w:val="TextBody"/>
+        <w:bidi w:val="0"/>
+        <w:spacing w:lineRule="auto" w:line="240" w:before="0" w:after="0"/>
+        <w:contextualSpacing/>
+        <w:jc w:val="left"/>
+        <w:rPr>
+          <w:b w:val="false"/>
+          <w:b w:val="false"/>
+          <w:bCs w:val="false"/>
+        </w:rPr>
+      </w:pPr>
+      <w:r>
+        <w:rPr>
+          <w:b w:val="false"/>
+          <w:bCs w:val="false"/>
+          <w:i w:val="false"/>
+          <w:iCs w:val="false"/>
+          <w:sz w:val="24"/>
+          <w:szCs w:val="24"/>
+        </w:rPr>
+        <w:tab/>
+      </w:r>
+      <w:r>
+        <w:rPr>
+          <w:b/>
+          <w:bCs/>
+          <w:i w:val="false"/>
+          <w:iCs w:val="false"/>
+          <w:sz w:val="24"/>
+          <w:szCs w:val="24"/>
+        </w:rPr>
+        <w:t xml:space="preserve">Correlates, causes, and consequences of perceiving authenticity. </w:t>
       </w:r>
     </w:p>
     <w:p>

</xml_diff>

<commit_message>
more progress on perceived authenticity effects
</commit_message>
<xml_diff>
--- a/docs/dissertation_v1.docx
+++ b/docs/dissertation_v1.docx
@@ -327,8 +327,18 @@
           <w:sz w:val="24"/>
           <w:szCs w:val="24"/>
         </w:rPr>
-        <w:t>Percei</w:t>
-      </w:r>
+        <w:t>Perceived Authenticity</w:t>
+      </w:r>
+    </w:p>
+    <w:p>
+      <w:pPr>
+        <w:pStyle w:val="TextBody"/>
+        <w:bidi w:val="0"/>
+        <w:spacing w:lineRule="auto" w:line="240" w:before="0" w:after="0"/>
+        <w:contextualSpacing/>
+        <w:jc w:val="left"/>
+        <w:rPr/>
+      </w:pPr>
       <w:r>
         <w:rPr>
           <w:b/>
@@ -338,18 +348,40 @@
           <w:sz w:val="24"/>
           <w:szCs w:val="24"/>
         </w:rPr>
-        <w:t>ved</w:t>
-      </w:r>
-      <w:r>
-        <w:rPr>
-          <w:b/>
-          <w:bCs/>
-          <w:i w:val="false"/>
-          <w:iCs w:val="false"/>
-          <w:sz w:val="24"/>
-          <w:szCs w:val="24"/>
-        </w:rPr>
-        <w:t xml:space="preserve"> Authenticity</w:t>
+        <w:tab/>
+      </w:r>
+      <w:r>
+        <w:rPr>
+          <w:b w:val="false"/>
+          <w:bCs w:val="false"/>
+          <w:i w:val="false"/>
+          <w:iCs w:val="false"/>
+          <w:sz w:val="24"/>
+          <w:szCs w:val="24"/>
+        </w:rPr>
+        <w:t xml:space="preserve">Many definitions abound for the nebulous concept of “authenticity” (Kernis &amp; Goldman; Sheldon, 2009); many researchers note that it is often ill-defined or left undefined in research (e.g., Beverland, 2005; Kadirov, 2015; Molleda &amp; Jain, 2013). What do people </w:t>
+      </w:r>
+      <w:r>
+        <w:rPr>
+          <w:b w:val="false"/>
+          <w:bCs w:val="false"/>
+          <w:i/>
+          <w:iCs/>
+          <w:sz w:val="24"/>
+          <w:szCs w:val="24"/>
+        </w:rPr>
+        <w:t xml:space="preserve">think </w:t>
+      </w:r>
+      <w:r>
+        <w:rPr>
+          <w:b w:val="false"/>
+          <w:bCs w:val="false"/>
+          <w:i w:val="false"/>
+          <w:iCs w:val="false"/>
+          <w:sz w:val="24"/>
+          <w:szCs w:val="24"/>
+        </w:rPr>
+        <w:t>“authenticity” means? How do they determine what is “authentic”? How do perceptions of “authenticity” affect behavior? Evidence answering each of these questions come from a wide range of areas, such as psychology, sociology, marketing, and communications.</w:t>
       </w:r>
     </w:p>
     <w:p>
@@ -363,133 +395,14 @@
       </w:pPr>
       <w:r>
         <w:rPr>
-          <w:b/>
-          <w:bCs/>
+          <w:b w:val="false"/>
+          <w:bCs w:val="false"/>
           <w:i w:val="false"/>
           <w:iCs w:val="false"/>
           <w:sz w:val="24"/>
           <w:szCs w:val="24"/>
         </w:rPr>
         <w:tab/>
-      </w:r>
-      <w:r>
-        <w:rPr>
-          <w:b w:val="false"/>
-          <w:bCs w:val="false"/>
-          <w:i w:val="false"/>
-          <w:iCs w:val="false"/>
-          <w:sz w:val="24"/>
-          <w:szCs w:val="24"/>
-        </w:rPr>
-        <w:t xml:space="preserve">Many definitions abound for </w:t>
-      </w:r>
-      <w:r>
-        <w:rPr>
-          <w:b w:val="false"/>
-          <w:bCs w:val="false"/>
-          <w:i w:val="false"/>
-          <w:iCs w:val="false"/>
-          <w:sz w:val="24"/>
-          <w:szCs w:val="24"/>
-        </w:rPr>
-        <w:t xml:space="preserve">the </w:t>
-      </w:r>
-      <w:r>
-        <w:rPr>
-          <w:b w:val="false"/>
-          <w:bCs w:val="false"/>
-          <w:i w:val="false"/>
-          <w:iCs w:val="false"/>
-          <w:sz w:val="24"/>
-          <w:szCs w:val="24"/>
-        </w:rPr>
-        <w:t>nebulous concept of “authenticity” (Kernis &amp; Goldman; Sheldon, 2009)</w:t>
-      </w:r>
-      <w:r>
-        <w:rPr>
-          <w:b w:val="false"/>
-          <w:bCs w:val="false"/>
-          <w:i w:val="false"/>
-          <w:iCs w:val="false"/>
-          <w:sz w:val="24"/>
-          <w:szCs w:val="24"/>
-        </w:rPr>
-        <w:t xml:space="preserve">; many researchers note that it is often ill-defined or left undefined in research (e.g., Beverland, 2005; Kadirov, 2015; Molleda &amp; Jain, 2013). What do people </w:t>
-      </w:r>
-      <w:r>
-        <w:rPr>
-          <w:b w:val="false"/>
-          <w:bCs w:val="false"/>
-          <w:i/>
-          <w:iCs/>
-          <w:sz w:val="24"/>
-          <w:szCs w:val="24"/>
-        </w:rPr>
-        <w:t xml:space="preserve">think </w:t>
-      </w:r>
-      <w:r>
-        <w:rPr>
-          <w:b w:val="false"/>
-          <w:bCs w:val="false"/>
-          <w:i w:val="false"/>
-          <w:iCs w:val="false"/>
-          <w:sz w:val="24"/>
-          <w:szCs w:val="24"/>
-        </w:rPr>
-        <w:t xml:space="preserve">“authenticity” means? </w:t>
-      </w:r>
-      <w:r>
-        <w:rPr>
-          <w:b w:val="false"/>
-          <w:bCs w:val="false"/>
-          <w:i w:val="false"/>
-          <w:iCs w:val="false"/>
-          <w:sz w:val="24"/>
-          <w:szCs w:val="24"/>
-        </w:rPr>
-        <w:t>How do they determine what is “authentic”? How do perceptions of “authenticity” affect behavior? Evidence answering each of these questions come from a wide range of areas, such as psychology, sociology, marketing, and communications.</w:t>
-      </w:r>
-    </w:p>
-    <w:p>
-      <w:pPr>
-        <w:pStyle w:val="TextBody"/>
-        <w:bidi w:val="0"/>
-        <w:spacing w:lineRule="auto" w:line="240" w:before="0" w:after="0"/>
-        <w:contextualSpacing/>
-        <w:jc w:val="left"/>
-        <w:rPr/>
-      </w:pPr>
-      <w:r>
-        <w:rPr>
-          <w:b w:val="false"/>
-          <w:bCs w:val="false"/>
-          <w:i w:val="false"/>
-          <w:iCs w:val="false"/>
-          <w:sz w:val="24"/>
-          <w:szCs w:val="24"/>
-        </w:rPr>
-        <w:tab/>
-      </w:r>
-      <w:r>
-        <w:rPr>
-          <w:b/>
-          <w:bCs/>
-          <w:i w:val="false"/>
-          <w:iCs w:val="false"/>
-          <w:sz w:val="24"/>
-          <w:szCs w:val="24"/>
-        </w:rPr>
-        <w:t xml:space="preserve">Criteria for perceived authenticity. </w:t>
-      </w:r>
-      <w:r>
-        <w:rPr>
-          <w:b w:val="false"/>
-          <w:bCs w:val="false"/>
-          <w:i w:val="false"/>
-          <w:iCs w:val="false"/>
-          <w:sz w:val="24"/>
-          <w:szCs w:val="24"/>
-        </w:rPr>
         <w:t>What is perceived as authentic depends on the person and the context—perceptions of authenticity are a “socially constructed interpretation… of what is observed rather than properties inherent in the object” (Beverland &amp; Farrelly, 2010, p. 839; see also Grayson &amp; Martinec, 2004). Qualitative research best shows the breadth of ways people understand authenticity.</w:t>
       </w:r>
     </w:p>
@@ -654,11 +567,7 @@
         <w:spacing w:lineRule="auto" w:line="240" w:before="0" w:after="0"/>
         <w:contextualSpacing/>
         <w:jc w:val="left"/>
-        <w:rPr>
-          <w:b w:val="false"/>
-          <w:b w:val="false"/>
-          <w:bCs w:val="false"/>
-        </w:rPr>
+        <w:rPr/>
       </w:pPr>
       <w:r>
         <w:rPr>
@@ -673,14 +582,58 @@
       </w:r>
       <w:r>
         <w:rPr>
-          <w:b/>
-          <w:bCs/>
-          <w:i w:val="false"/>
-          <w:iCs w:val="false"/>
-          <w:sz w:val="24"/>
-          <w:szCs w:val="24"/>
-        </w:rPr>
-        <w:t xml:space="preserve">Correlates, causes, and consequences of perceiving authenticity. </w:t>
+          <w:b w:val="false"/>
+          <w:bCs w:val="false"/>
+          <w:i w:val="false"/>
+          <w:iCs w:val="false"/>
+          <w:sz w:val="24"/>
+          <w:szCs w:val="24"/>
+        </w:rPr>
+        <w:t xml:space="preserve">Researchers across disciplines have studied the correlates, causes, and consequences of perceived authenticity, in a literature that is not tied together by an overarching theoretical framework connecting the studies. Psychologists have found that perceiving romantic partners as authentic relates to greater relationship quality (e.g., increased satisfaction, less avoidance; Wickham, 2013), seeing one’s coworker as authentic relates to liking and trusting that coworker (Liu &amp; Perrew, 2006), and people high in power (i.e., CEO at a company) are seen as less authentic in expressing how they feel than those in less power (Kim et al., 2017). </w:t>
+      </w:r>
+    </w:p>
+    <w:p>
+      <w:pPr>
+        <w:pStyle w:val="TextBody"/>
+        <w:bidi w:val="0"/>
+        <w:spacing w:lineRule="auto" w:line="240" w:before="0" w:after="0"/>
+        <w:contextualSpacing/>
+        <w:jc w:val="left"/>
+        <w:rPr/>
+      </w:pPr>
+      <w:r>
+        <w:rPr>
+          <w:b w:val="false"/>
+          <w:bCs w:val="false"/>
+          <w:i w:val="false"/>
+          <w:iCs w:val="false"/>
+          <w:sz w:val="24"/>
+          <w:szCs w:val="24"/>
+        </w:rPr>
+        <w:tab/>
+        <w:t>Positive consequences have been found for perceived authenticity in marketing, as well. The more people perceive a variety of products to be authentic, the more they are willing to pay for them (Kadirov, 2015). Kovacs, Carroll, &amp; Lehman (2014) analyzed nearly 19,000 Yelp reviews for restaurants, finding that the more people mentioned authenticity-related words, the more positive of a review they left the establishment. Family-owned restaurants were perceived as authentic, while chain restaurants and restaurants categorized in multiple ways (e.g., Italian, Chinese, burgers, sandwiches, pizza) were seen as inauthentic. Kovacs and colleagues replicate these findings in a vignette experiment. The more consumers found their stay at an Airbnb to be more authentic (i.e., representative of local way of life, conducive to interacting with the local community), the more they thought they paid a reasonable price and that the stay was a good value (Lian, Choi, &amp; Joppe, 2016). Public figures are perceived as less authentic when they hire someone to write their social media posts for them (Cohen &amp; Tyler, 2016). In-depth interviews with business owners and political consultants show that authenticity is a concept thought to be very important in brand management (Beverland, 2005; Sorazio, 2017).</w:t>
+      </w:r>
+    </w:p>
+    <w:p>
+      <w:pPr>
+        <w:pStyle w:val="TextBody"/>
+        <w:bidi w:val="0"/>
+        <w:spacing w:lineRule="auto" w:line="240" w:before="0" w:after="0"/>
+        <w:contextualSpacing/>
+        <w:jc w:val="left"/>
+        <w:rPr/>
+      </w:pPr>
+      <w:r>
+        <w:rPr>
+          <w:b w:val="false"/>
+          <w:bCs w:val="false"/>
+          <w:i w:val="false"/>
+          <w:iCs w:val="false"/>
+          <w:sz w:val="24"/>
+          <w:szCs w:val="24"/>
+        </w:rPr>
+        <w:tab/>
+        <w:t>Two studies on perceived authenticity are more directly related to the current research question. Hahl, Kim &amp; Sivan (2017)</w:t>
       </w:r>
     </w:p>
     <w:p>
@@ -1354,7 +1307,7 @@
         </w:tblBorders>
         <w:tblCellMar>
           <w:top w:w="55" w:type="dxa"/>
-          <w:left w:w="45" w:type="dxa"/>
+          <w:left w:w="42" w:type="dxa"/>
           <w:bottom w:w="55" w:type="dxa"/>
           <w:right w:w="55" w:type="dxa"/>
         </w:tblCellMar>
@@ -1363,9 +1316,9 @@
         <w:gridCol w:w="1662"/>
         <w:gridCol w:w="1662"/>
         <w:gridCol w:w="1662"/>
-        <w:gridCol w:w="1665"/>
+        <w:gridCol w:w="1666"/>
         <w:gridCol w:w="1662"/>
-        <w:gridCol w:w="1658"/>
+        <w:gridCol w:w="1657"/>
       </w:tblGrid>
       <w:tr>
         <w:trPr/>
@@ -1380,7 +1333,7 @@
             </w:tcBorders>
             <w:shd w:fill="auto" w:val="clear"/>
             <w:tcMar>
-              <w:left w:w="45" w:type="dxa"/>
+              <w:left w:w="42" w:type="dxa"/>
             </w:tcMar>
           </w:tcPr>
           <w:p>
@@ -1407,7 +1360,7 @@
             </w:tcBorders>
             <w:shd w:fill="auto" w:val="clear"/>
             <w:tcMar>
-              <w:left w:w="45" w:type="dxa"/>
+              <w:left w:w="42" w:type="dxa"/>
             </w:tcMar>
           </w:tcPr>
           <w:p>
@@ -1435,7 +1388,7 @@
             </w:tcBorders>
             <w:shd w:fill="auto" w:val="clear"/>
             <w:tcMar>
-              <w:left w:w="45" w:type="dxa"/>
+              <w:left w:w="42" w:type="dxa"/>
             </w:tcMar>
           </w:tcPr>
           <w:p>
@@ -1460,7 +1413,7 @@
             </w:tcBorders>
             <w:shd w:fill="auto" w:val="clear"/>
             <w:tcMar>
-              <w:left w:w="45" w:type="dxa"/>
+              <w:left w:w="42" w:type="dxa"/>
             </w:tcMar>
           </w:tcPr>
           <w:p>
@@ -1485,7 +1438,7 @@
             </w:tcBorders>
             <w:shd w:fill="auto" w:val="clear"/>
             <w:tcMar>
-              <w:left w:w="45" w:type="dxa"/>
+              <w:left w:w="42" w:type="dxa"/>
             </w:tcMar>
           </w:tcPr>
           <w:p>
@@ -1501,7 +1454,7 @@
         </w:tc>
         <w:tc>
           <w:tcPr>
-            <w:tcW w:w="1665" w:type="dxa"/>
+            <w:tcW w:w="1666" w:type="dxa"/>
             <w:tcBorders>
               <w:top w:val="single" w:sz="2" w:space="0" w:color="000001"/>
               <w:left w:val="single" w:sz="2" w:space="0" w:color="000001"/>
@@ -1510,7 +1463,7 @@
             </w:tcBorders>
             <w:shd w:fill="auto" w:val="clear"/>
             <w:tcMar>
-              <w:left w:w="45" w:type="dxa"/>
+              <w:left w:w="42" w:type="dxa"/>
             </w:tcMar>
           </w:tcPr>
           <w:p>
@@ -1535,7 +1488,7 @@
             </w:tcBorders>
             <w:shd w:fill="auto" w:val="clear"/>
             <w:tcMar>
-              <w:left w:w="45" w:type="dxa"/>
+              <w:left w:w="42" w:type="dxa"/>
             </w:tcMar>
           </w:tcPr>
           <w:p>
@@ -1551,7 +1504,7 @@
         </w:tc>
         <w:tc>
           <w:tcPr>
-            <w:tcW w:w="1658" w:type="dxa"/>
+            <w:tcW w:w="1657" w:type="dxa"/>
             <w:tcBorders>
               <w:top w:val="single" w:sz="2" w:space="0" w:color="000001"/>
               <w:left w:val="single" w:sz="2" w:space="0" w:color="000001"/>
@@ -1562,7 +1515,7 @@
             </w:tcBorders>
             <w:shd w:fill="auto" w:val="clear"/>
             <w:tcMar>
-              <w:left w:w="45" w:type="dxa"/>
+              <w:left w:w="42" w:type="dxa"/>
             </w:tcMar>
           </w:tcPr>
           <w:p>
@@ -1590,7 +1543,7 @@
             </w:tcBorders>
             <w:shd w:fill="auto" w:val="clear"/>
             <w:tcMar>
-              <w:left w:w="45" w:type="dxa"/>
+              <w:left w:w="42" w:type="dxa"/>
             </w:tcMar>
           </w:tcPr>
           <w:p>
@@ -1619,7 +1572,7 @@
             </w:tcBorders>
             <w:shd w:fill="auto" w:val="clear"/>
             <w:tcMar>
-              <w:left w:w="45" w:type="dxa"/>
+              <w:left w:w="42" w:type="dxa"/>
             </w:tcMar>
           </w:tcPr>
           <w:p>
@@ -1651,7 +1604,7 @@
             </w:tcBorders>
             <w:shd w:fill="auto" w:val="clear"/>
             <w:tcMar>
-              <w:left w:w="45" w:type="dxa"/>
+              <w:left w:w="42" w:type="dxa"/>
             </w:tcMar>
           </w:tcPr>
           <w:p>
@@ -1667,7 +1620,7 @@
         </w:tc>
         <w:tc>
           <w:tcPr>
-            <w:tcW w:w="1665" w:type="dxa"/>
+            <w:tcW w:w="1666" w:type="dxa"/>
             <w:tcBorders>
               <w:top w:val="single" w:sz="2" w:space="0" w:color="000001"/>
               <w:left w:val="single" w:sz="2" w:space="0" w:color="000001"/>
@@ -1676,7 +1629,7 @@
             </w:tcBorders>
             <w:shd w:fill="auto" w:val="clear"/>
             <w:tcMar>
-              <w:left w:w="45" w:type="dxa"/>
+              <w:left w:w="42" w:type="dxa"/>
             </w:tcMar>
           </w:tcPr>
           <w:p>
@@ -1701,7 +1654,7 @@
             </w:tcBorders>
             <w:shd w:fill="auto" w:val="clear"/>
             <w:tcMar>
-              <w:left w:w="45" w:type="dxa"/>
+              <w:left w:w="42" w:type="dxa"/>
             </w:tcMar>
           </w:tcPr>
           <w:p>
@@ -1717,7 +1670,7 @@
         </w:tc>
         <w:tc>
           <w:tcPr>
-            <w:tcW w:w="1658" w:type="dxa"/>
+            <w:tcW w:w="1657" w:type="dxa"/>
             <w:tcBorders>
               <w:top w:val="single" w:sz="2" w:space="0" w:color="000001"/>
               <w:left w:val="single" w:sz="2" w:space="0" w:color="000001"/>
@@ -1728,7 +1681,7 @@
             </w:tcBorders>
             <w:shd w:fill="auto" w:val="clear"/>
             <w:tcMar>
-              <w:left w:w="45" w:type="dxa"/>
+              <w:left w:w="42" w:type="dxa"/>
             </w:tcMar>
           </w:tcPr>
           <w:p>
@@ -1756,7 +1709,7 @@
             </w:tcBorders>
             <w:shd w:fill="auto" w:val="clear"/>
             <w:tcMar>
-              <w:left w:w="45" w:type="dxa"/>
+              <w:left w:w="42" w:type="dxa"/>
             </w:tcMar>
           </w:tcPr>
           <w:p>
@@ -1785,7 +1738,7 @@
             </w:tcBorders>
             <w:shd w:fill="auto" w:val="clear"/>
             <w:tcMar>
-              <w:left w:w="45" w:type="dxa"/>
+              <w:left w:w="42" w:type="dxa"/>
             </w:tcMar>
           </w:tcPr>
           <w:p>
@@ -1810,7 +1763,7 @@
             </w:tcBorders>
             <w:shd w:fill="auto" w:val="clear"/>
             <w:tcMar>
-              <w:left w:w="45" w:type="dxa"/>
+              <w:left w:w="42" w:type="dxa"/>
             </w:tcMar>
           </w:tcPr>
           <w:p>
@@ -1833,7 +1786,7 @@
         </w:tc>
         <w:tc>
           <w:tcPr>
-            <w:tcW w:w="1665" w:type="dxa"/>
+            <w:tcW w:w="1666" w:type="dxa"/>
             <w:tcBorders>
               <w:top w:val="single" w:sz="2" w:space="0" w:color="000001"/>
               <w:left w:val="single" w:sz="2" w:space="0" w:color="000001"/>
@@ -1842,7 +1795,7 @@
             </w:tcBorders>
             <w:shd w:fill="auto" w:val="clear"/>
             <w:tcMar>
-              <w:left w:w="45" w:type="dxa"/>
+              <w:left w:w="42" w:type="dxa"/>
             </w:tcMar>
           </w:tcPr>
           <w:p>
@@ -1867,7 +1820,7 @@
             </w:tcBorders>
             <w:shd w:fill="auto" w:val="clear"/>
             <w:tcMar>
-              <w:left w:w="45" w:type="dxa"/>
+              <w:left w:w="42" w:type="dxa"/>
             </w:tcMar>
           </w:tcPr>
           <w:p>
@@ -1883,7 +1836,7 @@
         </w:tc>
         <w:tc>
           <w:tcPr>
-            <w:tcW w:w="1658" w:type="dxa"/>
+            <w:tcW w:w="1657" w:type="dxa"/>
             <w:tcBorders>
               <w:top w:val="single" w:sz="2" w:space="0" w:color="000001"/>
               <w:left w:val="single" w:sz="2" w:space="0" w:color="000001"/>
@@ -1894,7 +1847,7 @@
             </w:tcBorders>
             <w:shd w:fill="auto" w:val="clear"/>
             <w:tcMar>
-              <w:left w:w="45" w:type="dxa"/>
+              <w:left w:w="42" w:type="dxa"/>
             </w:tcMar>
           </w:tcPr>
           <w:p>
@@ -1922,7 +1875,7 @@
             </w:tcBorders>
             <w:shd w:fill="auto" w:val="clear"/>
             <w:tcMar>
-              <w:left w:w="45" w:type="dxa"/>
+              <w:left w:w="42" w:type="dxa"/>
             </w:tcMar>
           </w:tcPr>
           <w:p>
@@ -1951,7 +1904,7 @@
             </w:tcBorders>
             <w:shd w:fill="auto" w:val="clear"/>
             <w:tcMar>
-              <w:left w:w="45" w:type="dxa"/>
+              <w:left w:w="42" w:type="dxa"/>
             </w:tcMar>
           </w:tcPr>
           <w:p>
@@ -1976,7 +1929,7 @@
             </w:tcBorders>
             <w:shd w:fill="auto" w:val="clear"/>
             <w:tcMar>
-              <w:left w:w="45" w:type="dxa"/>
+              <w:left w:w="42" w:type="dxa"/>
             </w:tcMar>
           </w:tcPr>
           <w:p>
@@ -1992,7 +1945,7 @@
         </w:tc>
         <w:tc>
           <w:tcPr>
-            <w:tcW w:w="1665" w:type="dxa"/>
+            <w:tcW w:w="1666" w:type="dxa"/>
             <w:tcBorders>
               <w:top w:val="single" w:sz="2" w:space="0" w:color="000001"/>
               <w:left w:val="single" w:sz="2" w:space="0" w:color="000001"/>
@@ -2001,7 +1954,7 @@
             </w:tcBorders>
             <w:shd w:fill="auto" w:val="clear"/>
             <w:tcMar>
-              <w:left w:w="45" w:type="dxa"/>
+              <w:left w:w="42" w:type="dxa"/>
             </w:tcMar>
           </w:tcPr>
           <w:p>
@@ -2026,7 +1979,7 @@
             </w:tcBorders>
             <w:shd w:fill="auto" w:val="clear"/>
             <w:tcMar>
-              <w:left w:w="45" w:type="dxa"/>
+              <w:left w:w="42" w:type="dxa"/>
             </w:tcMar>
           </w:tcPr>
           <w:p>
@@ -2042,7 +1995,7 @@
         </w:tc>
         <w:tc>
           <w:tcPr>
-            <w:tcW w:w="1658" w:type="dxa"/>
+            <w:tcW w:w="1657" w:type="dxa"/>
             <w:tcBorders>
               <w:top w:val="single" w:sz="2" w:space="0" w:color="000001"/>
               <w:left w:val="single" w:sz="2" w:space="0" w:color="000001"/>
@@ -2053,7 +2006,7 @@
             </w:tcBorders>
             <w:shd w:fill="auto" w:val="clear"/>
             <w:tcMar>
-              <w:left w:w="45" w:type="dxa"/>
+              <w:left w:w="42" w:type="dxa"/>
             </w:tcMar>
           </w:tcPr>
           <w:p>
@@ -2081,7 +2034,7 @@
             </w:tcBorders>
             <w:shd w:fill="auto" w:val="clear"/>
             <w:tcMar>
-              <w:left w:w="45" w:type="dxa"/>
+              <w:left w:w="42" w:type="dxa"/>
             </w:tcMar>
           </w:tcPr>
           <w:p>
@@ -2110,7 +2063,7 @@
             </w:tcBorders>
             <w:shd w:fill="auto" w:val="clear"/>
             <w:tcMar>
-              <w:left w:w="45" w:type="dxa"/>
+              <w:left w:w="42" w:type="dxa"/>
             </w:tcMar>
           </w:tcPr>
           <w:p>
@@ -2142,7 +2095,7 @@
             </w:tcBorders>
             <w:shd w:fill="auto" w:val="clear"/>
             <w:tcMar>
-              <w:left w:w="45" w:type="dxa"/>
+              <w:left w:w="42" w:type="dxa"/>
             </w:tcMar>
           </w:tcPr>
           <w:p>
@@ -2165,7 +2118,7 @@
         </w:tc>
         <w:tc>
           <w:tcPr>
-            <w:tcW w:w="1665" w:type="dxa"/>
+            <w:tcW w:w="1666" w:type="dxa"/>
             <w:tcBorders>
               <w:top w:val="single" w:sz="2" w:space="0" w:color="000001"/>
               <w:left w:val="single" w:sz="2" w:space="0" w:color="000001"/>
@@ -2174,7 +2127,7 @@
             </w:tcBorders>
             <w:shd w:fill="auto" w:val="clear"/>
             <w:tcMar>
-              <w:left w:w="45" w:type="dxa"/>
+              <w:left w:w="42" w:type="dxa"/>
             </w:tcMar>
           </w:tcPr>
           <w:p>
@@ -2199,7 +2152,7 @@
             </w:tcBorders>
             <w:shd w:fill="auto" w:val="clear"/>
             <w:tcMar>
-              <w:left w:w="45" w:type="dxa"/>
+              <w:left w:w="42" w:type="dxa"/>
             </w:tcMar>
           </w:tcPr>
           <w:p>
@@ -2215,7 +2168,7 @@
         </w:tc>
         <w:tc>
           <w:tcPr>
-            <w:tcW w:w="1658" w:type="dxa"/>
+            <w:tcW w:w="1657" w:type="dxa"/>
             <w:tcBorders>
               <w:top w:val="single" w:sz="2" w:space="0" w:color="000001"/>
               <w:left w:val="single" w:sz="2" w:space="0" w:color="000001"/>
@@ -2226,7 +2179,7 @@
             </w:tcBorders>
             <w:shd w:fill="auto" w:val="clear"/>
             <w:tcMar>
-              <w:left w:w="45" w:type="dxa"/>
+              <w:left w:w="42" w:type="dxa"/>
             </w:tcMar>
           </w:tcPr>
           <w:p>
@@ -2254,7 +2207,7 @@
             </w:tcBorders>
             <w:shd w:fill="auto" w:val="clear"/>
             <w:tcMar>
-              <w:left w:w="45" w:type="dxa"/>
+              <w:left w:w="42" w:type="dxa"/>
             </w:tcMar>
           </w:tcPr>
           <w:p>
@@ -2283,7 +2236,7 @@
             </w:tcBorders>
             <w:shd w:fill="auto" w:val="clear"/>
             <w:tcMar>
-              <w:left w:w="45" w:type="dxa"/>
+              <w:left w:w="42" w:type="dxa"/>
             </w:tcMar>
           </w:tcPr>
           <w:p>
@@ -2308,7 +2261,7 @@
             </w:tcBorders>
             <w:shd w:fill="auto" w:val="clear"/>
             <w:tcMar>
-              <w:left w:w="45" w:type="dxa"/>
+              <w:left w:w="42" w:type="dxa"/>
             </w:tcMar>
           </w:tcPr>
           <w:p>
@@ -2324,7 +2277,7 @@
         </w:tc>
         <w:tc>
           <w:tcPr>
-            <w:tcW w:w="1665" w:type="dxa"/>
+            <w:tcW w:w="1666" w:type="dxa"/>
             <w:tcBorders>
               <w:top w:val="single" w:sz="2" w:space="0" w:color="000001"/>
               <w:left w:val="single" w:sz="2" w:space="0" w:color="000001"/>
@@ -2333,7 +2286,7 @@
             </w:tcBorders>
             <w:shd w:fill="auto" w:val="clear"/>
             <w:tcMar>
-              <w:left w:w="45" w:type="dxa"/>
+              <w:left w:w="42" w:type="dxa"/>
             </w:tcMar>
           </w:tcPr>
           <w:p>
@@ -2358,7 +2311,7 @@
             </w:tcBorders>
             <w:shd w:fill="auto" w:val="clear"/>
             <w:tcMar>
-              <w:left w:w="45" w:type="dxa"/>
+              <w:left w:w="42" w:type="dxa"/>
             </w:tcMar>
           </w:tcPr>
           <w:p>
@@ -2374,7 +2327,7 @@
         </w:tc>
         <w:tc>
           <w:tcPr>
-            <w:tcW w:w="1658" w:type="dxa"/>
+            <w:tcW w:w="1657" w:type="dxa"/>
             <w:tcBorders>
               <w:top w:val="single" w:sz="2" w:space="0" w:color="000001"/>
               <w:left w:val="single" w:sz="2" w:space="0" w:color="000001"/>
@@ -2385,7 +2338,7 @@
             </w:tcBorders>
             <w:shd w:fill="auto" w:val="clear"/>
             <w:tcMar>
-              <w:left w:w="45" w:type="dxa"/>
+              <w:left w:w="42" w:type="dxa"/>
             </w:tcMar>
           </w:tcPr>
           <w:p>

</xml_diff>

<commit_message>
finished perceived authenticity section
</commit_message>
<xml_diff>
--- a/docs/dissertation_v1.docx
+++ b/docs/dissertation_v1.docx
@@ -633,7 +633,7 @@
           <w:szCs w:val="24"/>
         </w:rPr>
         <w:tab/>
-        <w:t>Two studies on perceived authenticity are more directly related to the current research question. Hahl, Kim &amp; Sivan (2017)</w:t>
+        <w:t>Two studies on perceived authenticity are more directly related to the current research question. Hahl, Kim &amp; Sivan (2017) wondered why people could find a “lying demagogue” to be such an authentic political candidate. They found that participants who read about a candidate telling obvious lies and making misogynist remarks were found to be more authentic when the participant felt like they were from an aggrieved social group and that the political system did not represent their interests. Hahl and colleagues argued that this was due to lying and misogyny flouting the established norms of a political system the participants found illegitimate.</w:t>
       </w:r>
     </w:p>
     <w:p>
@@ -643,11 +643,50 @@
         <w:spacing w:lineRule="auto" w:line="240" w:before="0" w:after="0"/>
         <w:contextualSpacing/>
         <w:jc w:val="left"/>
-        <w:rPr>
-          <w:b/>
+        <w:rPr/>
+      </w:pPr>
+      <w:r>
+        <w:rPr>
+          <w:b w:val="false"/>
+          <w:bCs w:val="false"/>
+          <w:i w:val="false"/>
+          <w:iCs w:val="false"/>
+          <w:sz w:val="24"/>
+          <w:szCs w:val="24"/>
+        </w:rPr>
+        <w:tab/>
+        <w:t>Pillow, Crabtree, Galvin, and Hale (2017) also investigated why people found politicians to be authentic. They argued that people were motivated to see candidates they liked as authentic. In a survey about five candidates from the 2016 United States presidential election, they found that the positive relationship between perceiving the candidate to speak candidly and perceiving the candidate to be authentic was stronger when people liked the candidate than when they did not. Pillow and colleagues argue that this supports a motivated reasoning (Kunda, 1990) account, as they interpret the interaction to be due to people who like the candidate weighting perceived candor more when judging the authenticity of a candidate. They also show that perceiving the candidate as unfiltered and not “politically correct” led to people thinking the candidate was rejecting external influences on their behavior, which in turn led to them perceiving the candidate as authentic. They argue that this supports a correspondent inference (Jones &amp; Davis, 1965) account, as people assume others are acting on their own volition when when acting against prescriptive and descriptive norms.</w:t>
+      </w:r>
+    </w:p>
+    <w:p>
+      <w:pPr>
+        <w:pStyle w:val="TextBody"/>
+        <w:bidi w:val="0"/>
+        <w:spacing w:lineRule="auto" w:line="240" w:before="0" w:after="0"/>
+        <w:contextualSpacing/>
+        <w:jc w:val="left"/>
+        <w:rPr/>
+      </w:pPr>
+      <w:r>
+        <w:rPr>
           <w:b/>
           <w:bCs/>
-        </w:rPr>
+          <w:i w:val="false"/>
+          <w:iCs w:val="false"/>
+          <w:sz w:val="24"/>
+          <w:szCs w:val="24"/>
+        </w:rPr>
+        <w:t>Defining Perceived Authenticity</w:t>
+      </w:r>
+    </w:p>
+    <w:p>
+      <w:pPr>
+        <w:pStyle w:val="TextBody"/>
+        <w:bidi w:val="0"/>
+        <w:spacing w:lineRule="auto" w:line="240" w:before="0" w:after="0"/>
+        <w:contextualSpacing/>
+        <w:jc w:val="left"/>
+        <w:rPr/>
       </w:pPr>
       <w:r>
         <w:rPr>
@@ -658,7 +697,7 @@
           <w:sz w:val="24"/>
           <w:szCs w:val="24"/>
         </w:rPr>
-        <w:t>Defining Perceived Authenticity</w:t>
+        <w:tab/>
       </w:r>
     </w:p>
     <w:p>

</xml_diff>

<commit_message>
update with experimental study 4
</commit_message>
<xml_diff>
--- a/docs/dissertation_v1.docx
+++ b/docs/dissertation_v1.docx
@@ -579,16 +579,6 @@
           <w:szCs w:val="24"/>
         </w:rPr>
         <w:tab/>
-      </w:r>
-      <w:r>
-        <w:rPr>
-          <w:b w:val="false"/>
-          <w:bCs w:val="false"/>
-          <w:i w:val="false"/>
-          <w:iCs w:val="false"/>
-          <w:sz w:val="24"/>
-          <w:szCs w:val="24"/>
-        </w:rPr>
         <w:t xml:space="preserve">Researchers across disciplines have studied the correlates, causes, and consequences of perceived authenticity, in a literature that is not tied together by an overarching theoretical framework connecting the studies. Psychologists have found that perceiving romantic partners as authentic relates to greater relationship quality (e.g., increased satisfaction, less avoidance; Wickham, 2013), seeing one’s coworker as authentic relates to liking and trusting that coworker (Liu &amp; Perrew, 2006), and people high in power (i.e., CEO at a company) are seen as less authentic in expressing how they feel than those in less power (Kim et al., 2017). </w:t>
       </w:r>
     </w:p>
@@ -677,27 +667,6 @@
           <w:szCs w:val="24"/>
         </w:rPr>
         <w:t>Defining Perceived Authenticity</w:t>
-      </w:r>
-    </w:p>
-    <w:p>
-      <w:pPr>
-        <w:pStyle w:val="TextBody"/>
-        <w:bidi w:val="0"/>
-        <w:spacing w:lineRule="auto" w:line="240" w:before="0" w:after="0"/>
-        <w:contextualSpacing/>
-        <w:jc w:val="left"/>
-        <w:rPr/>
-      </w:pPr>
-      <w:r>
-        <w:rPr>
-          <w:b/>
-          <w:bCs/>
-          <w:i w:val="false"/>
-          <w:iCs w:val="false"/>
-          <w:sz w:val="24"/>
-          <w:szCs w:val="24"/>
-        </w:rPr>
-        <w:tab/>
       </w:r>
     </w:p>
     <w:p>
@@ -1346,7 +1315,7 @@
         </w:tblBorders>
         <w:tblCellMar>
           <w:top w:w="55" w:type="dxa"/>
-          <w:left w:w="42" w:type="dxa"/>
+          <w:left w:w="39" w:type="dxa"/>
           <w:bottom w:w="55" w:type="dxa"/>
           <w:right w:w="55" w:type="dxa"/>
         </w:tblCellMar>
@@ -1355,9 +1324,9 @@
         <w:gridCol w:w="1662"/>
         <w:gridCol w:w="1662"/>
         <w:gridCol w:w="1662"/>
-        <w:gridCol w:w="1666"/>
+        <w:gridCol w:w="1667"/>
         <w:gridCol w:w="1662"/>
-        <w:gridCol w:w="1657"/>
+        <w:gridCol w:w="1656"/>
       </w:tblGrid>
       <w:tr>
         <w:trPr/>
@@ -1372,7 +1341,7 @@
             </w:tcBorders>
             <w:shd w:fill="auto" w:val="clear"/>
             <w:tcMar>
-              <w:left w:w="42" w:type="dxa"/>
+              <w:left w:w="39" w:type="dxa"/>
             </w:tcMar>
           </w:tcPr>
           <w:p>
@@ -1399,7 +1368,7 @@
             </w:tcBorders>
             <w:shd w:fill="auto" w:val="clear"/>
             <w:tcMar>
-              <w:left w:w="42" w:type="dxa"/>
+              <w:left w:w="39" w:type="dxa"/>
             </w:tcMar>
           </w:tcPr>
           <w:p>
@@ -1427,7 +1396,7 @@
             </w:tcBorders>
             <w:shd w:fill="auto" w:val="clear"/>
             <w:tcMar>
-              <w:left w:w="42" w:type="dxa"/>
+              <w:left w:w="39" w:type="dxa"/>
             </w:tcMar>
           </w:tcPr>
           <w:p>
@@ -1452,7 +1421,7 @@
             </w:tcBorders>
             <w:shd w:fill="auto" w:val="clear"/>
             <w:tcMar>
-              <w:left w:w="42" w:type="dxa"/>
+              <w:left w:w="39" w:type="dxa"/>
             </w:tcMar>
           </w:tcPr>
           <w:p>
@@ -1477,7 +1446,7 @@
             </w:tcBorders>
             <w:shd w:fill="auto" w:val="clear"/>
             <w:tcMar>
-              <w:left w:w="42" w:type="dxa"/>
+              <w:left w:w="39" w:type="dxa"/>
             </w:tcMar>
           </w:tcPr>
           <w:p>
@@ -1493,7 +1462,7 @@
         </w:tc>
         <w:tc>
           <w:tcPr>
-            <w:tcW w:w="1666" w:type="dxa"/>
+            <w:tcW w:w="1667" w:type="dxa"/>
             <w:tcBorders>
               <w:top w:val="single" w:sz="2" w:space="0" w:color="000001"/>
               <w:left w:val="single" w:sz="2" w:space="0" w:color="000001"/>
@@ -1502,7 +1471,7 @@
             </w:tcBorders>
             <w:shd w:fill="auto" w:val="clear"/>
             <w:tcMar>
-              <w:left w:w="42" w:type="dxa"/>
+              <w:left w:w="39" w:type="dxa"/>
             </w:tcMar>
           </w:tcPr>
           <w:p>
@@ -1527,7 +1496,7 @@
             </w:tcBorders>
             <w:shd w:fill="auto" w:val="clear"/>
             <w:tcMar>
-              <w:left w:w="42" w:type="dxa"/>
+              <w:left w:w="39" w:type="dxa"/>
             </w:tcMar>
           </w:tcPr>
           <w:p>
@@ -1543,7 +1512,7 @@
         </w:tc>
         <w:tc>
           <w:tcPr>
-            <w:tcW w:w="1657" w:type="dxa"/>
+            <w:tcW w:w="1656" w:type="dxa"/>
             <w:tcBorders>
               <w:top w:val="single" w:sz="2" w:space="0" w:color="000001"/>
               <w:left w:val="single" w:sz="2" w:space="0" w:color="000001"/>
@@ -1554,7 +1523,7 @@
             </w:tcBorders>
             <w:shd w:fill="auto" w:val="clear"/>
             <w:tcMar>
-              <w:left w:w="42" w:type="dxa"/>
+              <w:left w:w="39" w:type="dxa"/>
             </w:tcMar>
           </w:tcPr>
           <w:p>
@@ -1582,7 +1551,7 @@
             </w:tcBorders>
             <w:shd w:fill="auto" w:val="clear"/>
             <w:tcMar>
-              <w:left w:w="42" w:type="dxa"/>
+              <w:left w:w="39" w:type="dxa"/>
             </w:tcMar>
           </w:tcPr>
           <w:p>
@@ -1611,7 +1580,7 @@
             </w:tcBorders>
             <w:shd w:fill="auto" w:val="clear"/>
             <w:tcMar>
-              <w:left w:w="42" w:type="dxa"/>
+              <w:left w:w="39" w:type="dxa"/>
             </w:tcMar>
           </w:tcPr>
           <w:p>
@@ -1643,7 +1612,7 @@
             </w:tcBorders>
             <w:shd w:fill="auto" w:val="clear"/>
             <w:tcMar>
-              <w:left w:w="42" w:type="dxa"/>
+              <w:left w:w="39" w:type="dxa"/>
             </w:tcMar>
           </w:tcPr>
           <w:p>
@@ -1659,7 +1628,7 @@
         </w:tc>
         <w:tc>
           <w:tcPr>
-            <w:tcW w:w="1666" w:type="dxa"/>
+            <w:tcW w:w="1667" w:type="dxa"/>
             <w:tcBorders>
               <w:top w:val="single" w:sz="2" w:space="0" w:color="000001"/>
               <w:left w:val="single" w:sz="2" w:space="0" w:color="000001"/>
@@ -1668,7 +1637,7 @@
             </w:tcBorders>
             <w:shd w:fill="auto" w:val="clear"/>
             <w:tcMar>
-              <w:left w:w="42" w:type="dxa"/>
+              <w:left w:w="39" w:type="dxa"/>
             </w:tcMar>
           </w:tcPr>
           <w:p>
@@ -1693,7 +1662,7 @@
             </w:tcBorders>
             <w:shd w:fill="auto" w:val="clear"/>
             <w:tcMar>
-              <w:left w:w="42" w:type="dxa"/>
+              <w:left w:w="39" w:type="dxa"/>
             </w:tcMar>
           </w:tcPr>
           <w:p>
@@ -1709,7 +1678,7 @@
         </w:tc>
         <w:tc>
           <w:tcPr>
-            <w:tcW w:w="1657" w:type="dxa"/>
+            <w:tcW w:w="1656" w:type="dxa"/>
             <w:tcBorders>
               <w:top w:val="single" w:sz="2" w:space="0" w:color="000001"/>
               <w:left w:val="single" w:sz="2" w:space="0" w:color="000001"/>
@@ -1720,7 +1689,7 @@
             </w:tcBorders>
             <w:shd w:fill="auto" w:val="clear"/>
             <w:tcMar>
-              <w:left w:w="42" w:type="dxa"/>
+              <w:left w:w="39" w:type="dxa"/>
             </w:tcMar>
           </w:tcPr>
           <w:p>
@@ -1748,7 +1717,7 @@
             </w:tcBorders>
             <w:shd w:fill="auto" w:val="clear"/>
             <w:tcMar>
-              <w:left w:w="42" w:type="dxa"/>
+              <w:left w:w="39" w:type="dxa"/>
             </w:tcMar>
           </w:tcPr>
           <w:p>
@@ -1777,7 +1746,7 @@
             </w:tcBorders>
             <w:shd w:fill="auto" w:val="clear"/>
             <w:tcMar>
-              <w:left w:w="42" w:type="dxa"/>
+              <w:left w:w="39" w:type="dxa"/>
             </w:tcMar>
           </w:tcPr>
           <w:p>
@@ -1802,7 +1771,7 @@
             </w:tcBorders>
             <w:shd w:fill="auto" w:val="clear"/>
             <w:tcMar>
-              <w:left w:w="42" w:type="dxa"/>
+              <w:left w:w="39" w:type="dxa"/>
             </w:tcMar>
           </w:tcPr>
           <w:p>
@@ -1825,7 +1794,7 @@
         </w:tc>
         <w:tc>
           <w:tcPr>
-            <w:tcW w:w="1666" w:type="dxa"/>
+            <w:tcW w:w="1667" w:type="dxa"/>
             <w:tcBorders>
               <w:top w:val="single" w:sz="2" w:space="0" w:color="000001"/>
               <w:left w:val="single" w:sz="2" w:space="0" w:color="000001"/>
@@ -1834,7 +1803,7 @@
             </w:tcBorders>
             <w:shd w:fill="auto" w:val="clear"/>
             <w:tcMar>
-              <w:left w:w="42" w:type="dxa"/>
+              <w:left w:w="39" w:type="dxa"/>
             </w:tcMar>
           </w:tcPr>
           <w:p>
@@ -1859,7 +1828,7 @@
             </w:tcBorders>
             <w:shd w:fill="auto" w:val="clear"/>
             <w:tcMar>
-              <w:left w:w="42" w:type="dxa"/>
+              <w:left w:w="39" w:type="dxa"/>
             </w:tcMar>
           </w:tcPr>
           <w:p>
@@ -1875,7 +1844,7 @@
         </w:tc>
         <w:tc>
           <w:tcPr>
-            <w:tcW w:w="1657" w:type="dxa"/>
+            <w:tcW w:w="1656" w:type="dxa"/>
             <w:tcBorders>
               <w:top w:val="single" w:sz="2" w:space="0" w:color="000001"/>
               <w:left w:val="single" w:sz="2" w:space="0" w:color="000001"/>
@@ -1886,7 +1855,7 @@
             </w:tcBorders>
             <w:shd w:fill="auto" w:val="clear"/>
             <w:tcMar>
-              <w:left w:w="42" w:type="dxa"/>
+              <w:left w:w="39" w:type="dxa"/>
             </w:tcMar>
           </w:tcPr>
           <w:p>
@@ -1914,7 +1883,7 @@
             </w:tcBorders>
             <w:shd w:fill="auto" w:val="clear"/>
             <w:tcMar>
-              <w:left w:w="42" w:type="dxa"/>
+              <w:left w:w="39" w:type="dxa"/>
             </w:tcMar>
           </w:tcPr>
           <w:p>
@@ -1943,7 +1912,7 @@
             </w:tcBorders>
             <w:shd w:fill="auto" w:val="clear"/>
             <w:tcMar>
-              <w:left w:w="42" w:type="dxa"/>
+              <w:left w:w="39" w:type="dxa"/>
             </w:tcMar>
           </w:tcPr>
           <w:p>
@@ -1968,7 +1937,7 @@
             </w:tcBorders>
             <w:shd w:fill="auto" w:val="clear"/>
             <w:tcMar>
-              <w:left w:w="42" w:type="dxa"/>
+              <w:left w:w="39" w:type="dxa"/>
             </w:tcMar>
           </w:tcPr>
           <w:p>
@@ -1984,7 +1953,7 @@
         </w:tc>
         <w:tc>
           <w:tcPr>
-            <w:tcW w:w="1666" w:type="dxa"/>
+            <w:tcW w:w="1667" w:type="dxa"/>
             <w:tcBorders>
               <w:top w:val="single" w:sz="2" w:space="0" w:color="000001"/>
               <w:left w:val="single" w:sz="2" w:space="0" w:color="000001"/>
@@ -1993,7 +1962,7 @@
             </w:tcBorders>
             <w:shd w:fill="auto" w:val="clear"/>
             <w:tcMar>
-              <w:left w:w="42" w:type="dxa"/>
+              <w:left w:w="39" w:type="dxa"/>
             </w:tcMar>
           </w:tcPr>
           <w:p>
@@ -2018,7 +1987,7 @@
             </w:tcBorders>
             <w:shd w:fill="auto" w:val="clear"/>
             <w:tcMar>
-              <w:left w:w="42" w:type="dxa"/>
+              <w:left w:w="39" w:type="dxa"/>
             </w:tcMar>
           </w:tcPr>
           <w:p>
@@ -2034,7 +2003,7 @@
         </w:tc>
         <w:tc>
           <w:tcPr>
-            <w:tcW w:w="1657" w:type="dxa"/>
+            <w:tcW w:w="1656" w:type="dxa"/>
             <w:tcBorders>
               <w:top w:val="single" w:sz="2" w:space="0" w:color="000001"/>
               <w:left w:val="single" w:sz="2" w:space="0" w:color="000001"/>
@@ -2045,7 +2014,7 @@
             </w:tcBorders>
             <w:shd w:fill="auto" w:val="clear"/>
             <w:tcMar>
-              <w:left w:w="42" w:type="dxa"/>
+              <w:left w:w="39" w:type="dxa"/>
             </w:tcMar>
           </w:tcPr>
           <w:p>
@@ -2073,7 +2042,7 @@
             </w:tcBorders>
             <w:shd w:fill="auto" w:val="clear"/>
             <w:tcMar>
-              <w:left w:w="42" w:type="dxa"/>
+              <w:left w:w="39" w:type="dxa"/>
             </w:tcMar>
           </w:tcPr>
           <w:p>
@@ -2102,7 +2071,7 @@
             </w:tcBorders>
             <w:shd w:fill="auto" w:val="clear"/>
             <w:tcMar>
-              <w:left w:w="42" w:type="dxa"/>
+              <w:left w:w="39" w:type="dxa"/>
             </w:tcMar>
           </w:tcPr>
           <w:p>
@@ -2134,7 +2103,7 @@
             </w:tcBorders>
             <w:shd w:fill="auto" w:val="clear"/>
             <w:tcMar>
-              <w:left w:w="42" w:type="dxa"/>
+              <w:left w:w="39" w:type="dxa"/>
             </w:tcMar>
           </w:tcPr>
           <w:p>
@@ -2157,7 +2126,7 @@
         </w:tc>
         <w:tc>
           <w:tcPr>
-            <w:tcW w:w="1666" w:type="dxa"/>
+            <w:tcW w:w="1667" w:type="dxa"/>
             <w:tcBorders>
               <w:top w:val="single" w:sz="2" w:space="0" w:color="000001"/>
               <w:left w:val="single" w:sz="2" w:space="0" w:color="000001"/>
@@ -2166,7 +2135,7 @@
             </w:tcBorders>
             <w:shd w:fill="auto" w:val="clear"/>
             <w:tcMar>
-              <w:left w:w="42" w:type="dxa"/>
+              <w:left w:w="39" w:type="dxa"/>
             </w:tcMar>
           </w:tcPr>
           <w:p>
@@ -2191,7 +2160,7 @@
             </w:tcBorders>
             <w:shd w:fill="auto" w:val="clear"/>
             <w:tcMar>
-              <w:left w:w="42" w:type="dxa"/>
+              <w:left w:w="39" w:type="dxa"/>
             </w:tcMar>
           </w:tcPr>
           <w:p>
@@ -2207,7 +2176,7 @@
         </w:tc>
         <w:tc>
           <w:tcPr>
-            <w:tcW w:w="1657" w:type="dxa"/>
+            <w:tcW w:w="1656" w:type="dxa"/>
             <w:tcBorders>
               <w:top w:val="single" w:sz="2" w:space="0" w:color="000001"/>
               <w:left w:val="single" w:sz="2" w:space="0" w:color="000001"/>
@@ -2218,7 +2187,7 @@
             </w:tcBorders>
             <w:shd w:fill="auto" w:val="clear"/>
             <w:tcMar>
-              <w:left w:w="42" w:type="dxa"/>
+              <w:left w:w="39" w:type="dxa"/>
             </w:tcMar>
           </w:tcPr>
           <w:p>
@@ -2246,7 +2215,7 @@
             </w:tcBorders>
             <w:shd w:fill="auto" w:val="clear"/>
             <w:tcMar>
-              <w:left w:w="42" w:type="dxa"/>
+              <w:left w:w="39" w:type="dxa"/>
             </w:tcMar>
           </w:tcPr>
           <w:p>
@@ -2275,7 +2244,7 @@
             </w:tcBorders>
             <w:shd w:fill="auto" w:val="clear"/>
             <w:tcMar>
-              <w:left w:w="42" w:type="dxa"/>
+              <w:left w:w="39" w:type="dxa"/>
             </w:tcMar>
           </w:tcPr>
           <w:p>
@@ -2300,7 +2269,7 @@
             </w:tcBorders>
             <w:shd w:fill="auto" w:val="clear"/>
             <w:tcMar>
-              <w:left w:w="42" w:type="dxa"/>
+              <w:left w:w="39" w:type="dxa"/>
             </w:tcMar>
           </w:tcPr>
           <w:p>
@@ -2316,7 +2285,7 @@
         </w:tc>
         <w:tc>
           <w:tcPr>
-            <w:tcW w:w="1666" w:type="dxa"/>
+            <w:tcW w:w="1667" w:type="dxa"/>
             <w:tcBorders>
               <w:top w:val="single" w:sz="2" w:space="0" w:color="000001"/>
               <w:left w:val="single" w:sz="2" w:space="0" w:color="000001"/>
@@ -2325,7 +2294,7 @@
             </w:tcBorders>
             <w:shd w:fill="auto" w:val="clear"/>
             <w:tcMar>
-              <w:left w:w="42" w:type="dxa"/>
+              <w:left w:w="39" w:type="dxa"/>
             </w:tcMar>
           </w:tcPr>
           <w:p>
@@ -2350,7 +2319,7 @@
             </w:tcBorders>
             <w:shd w:fill="auto" w:val="clear"/>
             <w:tcMar>
-              <w:left w:w="42" w:type="dxa"/>
+              <w:left w:w="39" w:type="dxa"/>
             </w:tcMar>
           </w:tcPr>
           <w:p>
@@ -2366,7 +2335,7 @@
         </w:tc>
         <w:tc>
           <w:tcPr>
-            <w:tcW w:w="1657" w:type="dxa"/>
+            <w:tcW w:w="1656" w:type="dxa"/>
             <w:tcBorders>
               <w:top w:val="single" w:sz="2" w:space="0" w:color="000001"/>
               <w:left w:val="single" w:sz="2" w:space="0" w:color="000001"/>
@@ -2377,7 +2346,7 @@
             </w:tcBorders>
             <w:shd w:fill="auto" w:val="clear"/>
             <w:tcMar>
-              <w:left w:w="42" w:type="dxa"/>
+              <w:left w:w="39" w:type="dxa"/>
             </w:tcMar>
           </w:tcPr>
           <w:p>
@@ -4688,28 +4657,11 @@
         <w:spacing w:lineRule="auto" w:line="240" w:before="0" w:after="0"/>
         <w:contextualSpacing/>
         <w:jc w:val="center"/>
-        <w:rPr/>
-      </w:pPr>
-      <w:r>
-        <w:rPr>
+        <w:rPr>
+          <w:b/>
           <w:b/>
           <w:bCs/>
-          <w:i w:val="false"/>
-          <w:iCs w:val="false"/>
-          <w:sz w:val="24"/>
-          <w:szCs w:val="24"/>
-        </w:rPr>
-        <w:t>Study 4</w:t>
-      </w:r>
-    </w:p>
-    <w:p>
-      <w:pPr>
-        <w:pStyle w:val="Normal"/>
-        <w:bidi w:val="0"/>
-        <w:spacing w:lineRule="auto" w:line="240" w:before="0" w:after="0"/>
-        <w:contextualSpacing/>
-        <w:jc w:val="left"/>
-        <w:rPr/>
+        </w:rPr>
       </w:pPr>
       <w:r>
         <w:rPr>
@@ -4720,7 +4672,7 @@
           <w:sz w:val="24"/>
           <w:szCs w:val="24"/>
         </w:rPr>
-        <w:t>Method</w:t>
+        <w:t>Study 4</w:t>
       </w:r>
     </w:p>
     <w:p>
@@ -4730,12 +4682,115 @@
         <w:spacing w:lineRule="auto" w:line="240" w:before="0" w:after="0"/>
         <w:contextualSpacing/>
         <w:jc w:val="left"/>
-        <w:rPr/>
-      </w:pPr>
-      <w:r>
-        <w:rPr>
+        <w:rPr>
+          <w:b/>
           <w:b/>
           <w:bCs/>
+        </w:rPr>
+      </w:pPr>
+      <w:r>
+        <w:rPr>
+          <w:b/>
+          <w:bCs/>
+          <w:i w:val="false"/>
+          <w:iCs w:val="false"/>
+          <w:sz w:val="24"/>
+          <w:szCs w:val="24"/>
+        </w:rPr>
+        <w:t>Method</w:t>
+      </w:r>
+    </w:p>
+    <w:p>
+      <w:pPr>
+        <w:pStyle w:val="Normal"/>
+        <w:bidi w:val="0"/>
+        <w:spacing w:lineRule="auto" w:line="240" w:before="0" w:after="0"/>
+        <w:contextualSpacing/>
+        <w:jc w:val="left"/>
+        <w:rPr>
+          <w:b/>
+          <w:b/>
+          <w:bCs/>
+        </w:rPr>
+      </w:pPr>
+      <w:r>
+        <w:rPr>
+          <w:b/>
+          <w:bCs/>
+          <w:i w:val="false"/>
+          <w:iCs w:val="false"/>
+          <w:sz w:val="24"/>
+          <w:szCs w:val="24"/>
+        </w:rPr>
+        <w:t>Results</w:t>
+      </w:r>
+    </w:p>
+    <w:p>
+      <w:pPr>
+        <w:pStyle w:val="Normal"/>
+        <w:bidi w:val="0"/>
+        <w:spacing w:lineRule="auto" w:line="240" w:before="0" w:after="0"/>
+        <w:contextualSpacing/>
+        <w:jc w:val="center"/>
+        <w:rPr/>
+      </w:pPr>
+      <w:r>
+        <w:rPr>
+          <w:b/>
+          <w:bCs/>
+          <w:i w:val="false"/>
+          <w:iCs w:val="false"/>
+          <w:sz w:val="24"/>
+          <w:szCs w:val="24"/>
+        </w:rPr>
+        <w:t xml:space="preserve">Study </w:t>
+      </w:r>
+      <w:r>
+        <w:rPr>
+          <w:b/>
+          <w:bCs/>
+          <w:i w:val="false"/>
+          <w:iCs w:val="false"/>
+          <w:sz w:val="24"/>
+          <w:szCs w:val="24"/>
+        </w:rPr>
+        <w:t>5</w:t>
+      </w:r>
+    </w:p>
+    <w:p>
+      <w:pPr>
+        <w:pStyle w:val="Normal"/>
+        <w:bidi w:val="0"/>
+        <w:spacing w:lineRule="auto" w:line="240" w:before="0" w:after="0"/>
+        <w:contextualSpacing/>
+        <w:jc w:val="left"/>
+        <w:rPr/>
+      </w:pPr>
+      <w:r>
+        <w:rPr>
+          <w:b/>
+          <w:bCs/>
+          <w:i w:val="false"/>
+          <w:iCs w:val="false"/>
+          <w:sz w:val="24"/>
+          <w:szCs w:val="24"/>
+        </w:rPr>
+        <w:t>Method</w:t>
+      </w:r>
+    </w:p>
+    <w:p>
+      <w:pPr>
+        <w:pStyle w:val="Normal"/>
+        <w:bidi w:val="0"/>
+        <w:spacing w:lineRule="auto" w:line="240" w:before="0" w:after="0"/>
+        <w:contextualSpacing/>
+        <w:jc w:val="left"/>
+        <w:rPr/>
+      </w:pPr>
+      <w:r>
+        <w:rPr>
+          <w:b/>
+          <w:bCs/>
           <w:i w:val="false"/>
           <w:iCs w:val="false"/>
           <w:sz w:val="24"/>
@@ -5103,7 +5158,29 @@
           <w:sz w:val="24"/>
           <w:szCs w:val="24"/>
         </w:rPr>
-        <w:t>The same four questions used in Studies 1 – 3 were used to measure the perceived authenticity of the speaker. The eight items for the negative statements were averaged together, while the eight items for the neutral statements were averaged together to measure perceived authenticity.</w:t>
+        <w:t xml:space="preserve">The same four questions used in Studies 1 – </w:t>
+      </w:r>
+      <w:r>
+        <w:rPr>
+          <w:b w:val="false"/>
+          <w:bCs w:val="false"/>
+          <w:i w:val="false"/>
+          <w:iCs w:val="false"/>
+          <w:sz w:val="24"/>
+          <w:szCs w:val="24"/>
+        </w:rPr>
+        <w:t xml:space="preserve">4 </w:t>
+      </w:r>
+      <w:r>
+        <w:rPr>
+          <w:b w:val="false"/>
+          <w:bCs w:val="false"/>
+          <w:i w:val="false"/>
+          <w:iCs w:val="false"/>
+          <w:sz w:val="24"/>
+          <w:szCs w:val="24"/>
+        </w:rPr>
+        <w:t>were used to measure the perceived authenticity of the speaker. The eight items for the negative statements were averaged together, while the eight items for the neutral statements were averaged together to measure perceived authenticity.</w:t>
       </w:r>
     </w:p>
     <w:p>
@@ -6091,18 +6168,8 @@
           <w:sz w:val="24"/>
           <w:szCs w:val="24"/>
         </w:rPr>
-        <w:t>Study 5</w:t>
-      </w:r>
-    </w:p>
-    <w:p>
-      <w:pPr>
-        <w:pStyle w:val="Normal"/>
-        <w:bidi w:val="0"/>
-        <w:spacing w:lineRule="auto" w:line="240" w:before="0" w:after="0"/>
-        <w:contextualSpacing/>
-        <w:jc w:val="left"/>
-        <w:rPr/>
-      </w:pPr>
+        <w:t xml:space="preserve">Study </w:t>
+      </w:r>
       <w:r>
         <w:rPr>
           <w:b/>
@@ -6112,7 +6179,7 @@
           <w:sz w:val="24"/>
           <w:szCs w:val="24"/>
         </w:rPr>
-        <w:t>Method</w:t>
+        <w:t>6</w:t>
       </w:r>
     </w:p>
     <w:p>
@@ -6133,6 +6200,27 @@
           <w:sz w:val="24"/>
           <w:szCs w:val="24"/>
         </w:rPr>
+        <w:t>Method</w:t>
+      </w:r>
+    </w:p>
+    <w:p>
+      <w:pPr>
+        <w:pStyle w:val="Normal"/>
+        <w:bidi w:val="0"/>
+        <w:spacing w:lineRule="auto" w:line="240" w:before="0" w:after="0"/>
+        <w:contextualSpacing/>
+        <w:jc w:val="left"/>
+        <w:rPr/>
+      </w:pPr>
+      <w:r>
+        <w:rPr>
+          <w:b/>
+          <w:bCs/>
+          <w:i w:val="false"/>
+          <w:iCs w:val="false"/>
+          <w:sz w:val="24"/>
+          <w:szCs w:val="24"/>
+        </w:rPr>
         <w:tab/>
       </w:r>
       <w:r>
@@ -6210,7 +6298,51 @@
           <w:szCs w:val="24"/>
         </w:rPr>
         <w:tab/>
-        <w:t>The procedure was identical to Study 4, and demographics and prejudice were measured the same as in Study 4. Only the measures after reading both negative and both neutral statements changed. After reading each statement, participants indicated on a seven-point scale how “authentic and genuine,” “true and honest to themselves,” “politically correct,” and “overly careful and too polite” they believed the person was being. The former two items were designed to measure perceived authenticity, with the latter two measuring perceived political correctness.</w:t>
+        <w:t xml:space="preserve">The procedure was identical to Study </w:t>
+      </w:r>
+      <w:r>
+        <w:rPr>
+          <w:b w:val="false"/>
+          <w:bCs w:val="false"/>
+          <w:i w:val="false"/>
+          <w:iCs w:val="false"/>
+          <w:sz w:val="24"/>
+          <w:szCs w:val="24"/>
+        </w:rPr>
+        <w:t>5</w:t>
+      </w:r>
+      <w:r>
+        <w:rPr>
+          <w:b w:val="false"/>
+          <w:bCs w:val="false"/>
+          <w:i w:val="false"/>
+          <w:iCs w:val="false"/>
+          <w:sz w:val="24"/>
+          <w:szCs w:val="24"/>
+        </w:rPr>
+        <w:t xml:space="preserve">, and demographics and prejudice were measured the same as in Study </w:t>
+      </w:r>
+      <w:r>
+        <w:rPr>
+          <w:b w:val="false"/>
+          <w:bCs w:val="false"/>
+          <w:i w:val="false"/>
+          <w:iCs w:val="false"/>
+          <w:sz w:val="24"/>
+          <w:szCs w:val="24"/>
+        </w:rPr>
+        <w:t>5</w:t>
+      </w:r>
+      <w:r>
+        <w:rPr>
+          <w:b w:val="false"/>
+          <w:bCs w:val="false"/>
+          <w:i w:val="false"/>
+          <w:iCs w:val="false"/>
+          <w:sz w:val="24"/>
+          <w:szCs w:val="24"/>
+        </w:rPr>
+        <w:t>. Only the measures after reading both negative and both neutral statements changed. After reading each statement, participants indicated on a seven-point scale how “authentic and genuine,” “true and honest to themselves,” “politically correct,” and “overly careful and too polite” they believed the person was being. The former two items were designed to measure perceived authenticity, with the latter two measuring perceived political correctness.</w:t>
       </w:r>
     </w:p>
     <w:p>
@@ -6857,7 +6989,18 @@
           <w:sz w:val="24"/>
           <w:szCs w:val="24"/>
         </w:rPr>
-        <w:t>Study 6</w:t>
+        <w:t xml:space="preserve">Study </w:t>
+      </w:r>
+      <w:r>
+        <w:rPr>
+          <w:b/>
+          <w:bCs/>
+          <w:i w:val="false"/>
+          <w:iCs w:val="false"/>
+          <w:sz w:val="24"/>
+          <w:szCs w:val="24"/>
+        </w:rPr>
+        <w:t>7</w:t>
       </w:r>
     </w:p>
     <w:p>
@@ -7752,12 +7895,19 @@
         <w:spacing w:lineRule="auto" w:line="240" w:before="0" w:after="0"/>
         <w:contextualSpacing/>
         <w:jc w:val="center"/>
-        <w:rPr>
-          <w:b/>
+        <w:rPr/>
+      </w:pPr>
+      <w:r>
+        <w:rPr>
           <w:b/>
           <w:bCs/>
-        </w:rPr>
-      </w:pPr>
+          <w:i w:val="false"/>
+          <w:iCs w:val="false"/>
+          <w:sz w:val="24"/>
+          <w:szCs w:val="24"/>
+        </w:rPr>
+        <w:t xml:space="preserve">Study </w:t>
+      </w:r>
       <w:r>
         <w:rPr>
           <w:b/>
@@ -7767,7 +7917,7 @@
           <w:sz w:val="24"/>
           <w:szCs w:val="24"/>
         </w:rPr>
-        <w:t>Study 7</w:t>
+        <w:t>8</w:t>
       </w:r>
     </w:p>
     <w:p>
@@ -7968,7 +8118,29 @@
           <w:szCs w:val="24"/>
         </w:rPr>
         <w:tab/>
-        <w:t>I reminded participants about their goal before measuring perceived authenticity using the same items as in Studies 1 – 4. Participants answered a demographics questionnaire. Prejudice was then measured using an eight-item, seven-point symbolic racism scale (Henry &amp; Sears, 2002; “Irish, Italian, Jewish, and many other minorities overcame prejudice and worked their way up. African-Americans should do the same, without any special favors”).</w:t>
+        <w:t xml:space="preserve">I reminded participants about their goal before measuring perceived authenticity using the same items as in Studies 1 – </w:t>
+      </w:r>
+      <w:r>
+        <w:rPr>
+          <w:b w:val="false"/>
+          <w:bCs w:val="false"/>
+          <w:i w:val="false"/>
+          <w:iCs w:val="false"/>
+          <w:sz w:val="24"/>
+          <w:szCs w:val="24"/>
+        </w:rPr>
+        <w:t>5</w:t>
+      </w:r>
+      <w:r>
+        <w:rPr>
+          <w:b w:val="false"/>
+          <w:bCs w:val="false"/>
+          <w:i w:val="false"/>
+          <w:iCs w:val="false"/>
+          <w:sz w:val="24"/>
+          <w:szCs w:val="24"/>
+        </w:rPr>
+        <w:t>. Participants answered a demographics questionnaire. Prejudice was then measured using an eight-item, seven-point symbolic racism scale (Henry &amp; Sears, 2002; “Irish, Italian, Jewish, and many other minorities overcame prejudice and worked their way up. African-Americans should do the same, without any special favors”).</w:t>
       </w:r>
     </w:p>
     <w:p>

</xml_diff>

<commit_message>
fumbled way through jsm and needs heavy editing
</commit_message>
<xml_diff>
--- a/docs/dissertation_v1.docx
+++ b/docs/dissertation_v1.docx
@@ -880,7 +880,7 @@
           <w:sz w:val="24"/>
           <w:szCs w:val="24"/>
         </w:rPr>
-        <w:t>Justifying Prejudice</w:t>
+        <w:t>Justification-Suppression Model</w:t>
       </w:r>
     </w:p>
     <w:p>
@@ -985,7 +985,7 @@
           <w:sz w:val="24"/>
           <w:szCs w:val="24"/>
         </w:rPr>
-        <w:t>is the pure, unalloyed underlying negative affect one holds toward a social group or member of a social group. This is considered to be currently unmeasurable, as any self-report will be contaminated by only being able to access conscious feelings and various biases (e.g., social desirability; CITE, XXXX). Implicit and physiological measures are promising techniques for tapping into genuine prejudice, but there are still unresolved questions about what exactly these measures are capturing, given that they tend to weakly correlate with one another (CITE, XXXX).</w:t>
+        <w:t>is the pure, unalloyed underlying negative affect one holds toward a social group or member of a social group. This is considered to be currently unmeasurable, as any self-report will be contaminated by only being able to access conscious feelings and various biases (e.g., social desirability). Implicit and physiological measures are promising techniques for tapping into genuine prejudice, but there are still unresolved questions about what exactly these measures are capturing, given that they tend to weakly correlate with one another (e.g., Fazio &amp; Olson, 2003) and do not demonstrate higher predictive validity than self-reports (Oswald, Mitchell, Blanton, Jaccard, &amp; Tetlock, 2013).</w:t>
       </w:r>
     </w:p>
     <w:p>
@@ -1032,7 +1032,171 @@
           <w:sz w:val="24"/>
           <w:szCs w:val="24"/>
         </w:rPr>
-        <w:t xml:space="preserve">refers to any social or psychological process that keeps people from expressing their prejudices. The primary example are the norms that proscribe the expression of prejudice. Prescriptive norms against expressing prejudice exist and have been formalized in American institutions, such as companies, schools, and the government (CITE, XXXX). </w:t>
+        <w:t xml:space="preserve">refers to any social or psychological process that keeps people from expressing their prejudices. The primary example are the norms that proscribe the expression of prejudice. Prescriptive norms against expressing prejudice exist and have been formalized in American institutions, such as companies, schools, and the government. These examples are </w:t>
+      </w:r>
+      <w:r>
+        <w:rPr>
+          <w:b w:val="false"/>
+          <w:bCs w:val="false"/>
+          <w:i/>
+          <w:iCs/>
+          <w:sz w:val="24"/>
+          <w:szCs w:val="24"/>
+        </w:rPr>
+        <w:t xml:space="preserve">external </w:t>
+      </w:r>
+      <w:r>
+        <w:rPr>
+          <w:b w:val="false"/>
+          <w:bCs w:val="false"/>
+          <w:i w:val="false"/>
+          <w:iCs w:val="false"/>
+          <w:sz w:val="24"/>
+          <w:szCs w:val="24"/>
+        </w:rPr>
+        <w:t xml:space="preserve">suppressive factors; however, people can also internalize these norms or be motivated by their values to suppress their prejudices—an </w:t>
+      </w:r>
+      <w:r>
+        <w:rPr>
+          <w:b w:val="false"/>
+          <w:bCs w:val="false"/>
+          <w:i/>
+          <w:iCs/>
+          <w:sz w:val="24"/>
+          <w:szCs w:val="24"/>
+        </w:rPr>
+        <w:t xml:space="preserve">internal </w:t>
+      </w:r>
+      <w:r>
+        <w:rPr>
+          <w:b w:val="false"/>
+          <w:bCs w:val="false"/>
+          <w:i w:val="false"/>
+          <w:iCs w:val="false"/>
+          <w:sz w:val="24"/>
+          <w:szCs w:val="24"/>
+        </w:rPr>
+        <w:t>motivation (Plant &amp; Devine, 1998).</w:t>
+      </w:r>
+    </w:p>
+    <w:p>
+      <w:pPr>
+        <w:pStyle w:val="TextBody"/>
+        <w:bidi w:val="0"/>
+        <w:spacing w:lineRule="auto" w:line="240" w:before="0" w:after="0"/>
+        <w:contextualSpacing/>
+        <w:jc w:val="left"/>
+        <w:rPr>
+          <w:b/>
+          <w:b/>
+          <w:bCs/>
+        </w:rPr>
+      </w:pPr>
+      <w:r>
+        <w:rPr>
+          <w:b w:val="false"/>
+          <w:bCs w:val="false"/>
+          <w:i w:val="false"/>
+          <w:iCs w:val="false"/>
+          <w:sz w:val="24"/>
+          <w:szCs w:val="24"/>
+        </w:rPr>
+        <w:tab/>
+        <w:t xml:space="preserve">People feel prejudices, but they are suppressed from expression by a number of social and psychological forces. However, people are nonetheless motivated to express these feelings. People thus search out </w:t>
+      </w:r>
+      <w:r>
+        <w:rPr>
+          <w:b w:val="false"/>
+          <w:bCs w:val="false"/>
+          <w:i/>
+          <w:iCs/>
+          <w:sz w:val="24"/>
+          <w:szCs w:val="24"/>
+        </w:rPr>
+        <w:t xml:space="preserve">justifications </w:t>
+      </w:r>
+      <w:r>
+        <w:rPr>
+          <w:b w:val="false"/>
+          <w:bCs w:val="false"/>
+          <w:i w:val="false"/>
+          <w:iCs w:val="false"/>
+          <w:sz w:val="24"/>
+          <w:szCs w:val="24"/>
+        </w:rPr>
+        <w:t xml:space="preserve">for their prejudice. Justifications refer to any social or psychological process that allows one to feel as if they can express prejudice without suffering negative internal (e.g., guilt) or external (e.g., ostracism) consequences. These justifications free people up the </w:t>
+      </w:r>
+      <w:r>
+        <w:rPr>
+          <w:b w:val="false"/>
+          <w:bCs w:val="false"/>
+          <w:i/>
+          <w:iCs/>
+          <w:sz w:val="24"/>
+          <w:szCs w:val="24"/>
+        </w:rPr>
+        <w:t xml:space="preserve">expression </w:t>
+      </w:r>
+      <w:r>
+        <w:rPr>
+          <w:b w:val="false"/>
+          <w:bCs w:val="false"/>
+          <w:i w:val="false"/>
+          <w:iCs w:val="false"/>
+          <w:sz w:val="24"/>
+          <w:szCs w:val="24"/>
+        </w:rPr>
+        <w:t>of prejudice.</w:t>
+      </w:r>
+    </w:p>
+    <w:p>
+      <w:pPr>
+        <w:pStyle w:val="TextBody"/>
+        <w:bidi w:val="0"/>
+        <w:spacing w:lineRule="auto" w:line="240" w:before="0" w:after="0"/>
+        <w:contextualSpacing/>
+        <w:jc w:val="left"/>
+        <w:rPr>
+          <w:b/>
+          <w:b/>
+          <w:bCs/>
+        </w:rPr>
+      </w:pPr>
+      <w:r>
+        <w:rPr>
+          <w:b/>
+          <w:bCs/>
+          <w:i w:val="false"/>
+          <w:iCs w:val="false"/>
+          <w:sz w:val="24"/>
+          <w:szCs w:val="24"/>
+        </w:rPr>
+        <w:t>Authenticity as Justification for Prejudice</w:t>
+      </w:r>
+    </w:p>
+    <w:p>
+      <w:pPr>
+        <w:pStyle w:val="TextBody"/>
+        <w:bidi w:val="0"/>
+        <w:spacing w:lineRule="auto" w:line="240" w:before="0" w:after="0"/>
+        <w:contextualSpacing/>
+        <w:jc w:val="left"/>
+        <w:rPr>
+          <w:b/>
+          <w:b/>
+          <w:bCs/>
+        </w:rPr>
+      </w:pPr>
+      <w:r>
+        <w:rPr>
+          <w:b/>
+          <w:bCs/>
+          <w:i w:val="false"/>
+          <w:iCs w:val="false"/>
+          <w:sz w:val="24"/>
+          <w:szCs w:val="24"/>
+        </w:rPr>
+        <w:tab/>
       </w:r>
     </w:p>
     <w:p>

</xml_diff>

<commit_message>
improved jsm talk. pushing before shower
</commit_message>
<xml_diff>
--- a/docs/dissertation_v1.docx
+++ b/docs/dissertation_v1.docx
@@ -880,7 +880,7 @@
           <w:sz w:val="24"/>
           <w:szCs w:val="24"/>
         </w:rPr>
-        <w:t>Justification-Suppression Model</w:t>
+        <w:t>Justifying Prejudice: The Justification-Suppression Model</w:t>
       </w:r>
     </w:p>
     <w:p>
@@ -898,8 +898,34 @@
       </w:pPr>
       <w:r>
         <w:rPr>
+          <w:b w:val="false"/>
+          <w:bCs w:val="false"/>
+          <w:i w:val="false"/>
+          <w:iCs w:val="false"/>
+          <w:sz w:val="24"/>
+          <w:szCs w:val="24"/>
+        </w:rPr>
+        <w:tab/>
+        <w:t>Prejudice is a negative evaluation of a social group or of an individual primarily based on their presumed group membership (Crandall &amp; Eshleman, 2003). People feel and want to express prejudice, yet it is socially unacceptable to do so—how do people manage this tension? The justification-suppression model (JSM; Crandall &amp; Eshleman, 2003) answers this question by synthesizing the commonalities between various modern theories of prejudice into a process involving four components: genuine prejudice, suppression, justification, and expression.</w:t>
+      </w:r>
+    </w:p>
+    <w:p>
+      <w:pPr>
+        <w:pStyle w:val="TextBody"/>
+        <w:bidi w:val="0"/>
+        <w:spacing w:lineRule="auto" w:line="240" w:before="0" w:after="0"/>
+        <w:contextualSpacing/>
+        <w:jc w:val="left"/>
+        <w:rPr>
+          <w:b/>
           <w:b/>
           <w:bCs/>
+        </w:rPr>
+      </w:pPr>
+      <w:r>
+        <w:rPr>
+          <w:b w:val="false"/>
+          <w:bCs w:val="false"/>
           <w:i w:val="false"/>
           <w:iCs w:val="false"/>
           <w:sz w:val="24"/>
@@ -911,34 +937,23 @@
         <w:rPr>
           <w:b w:val="false"/>
           <w:bCs w:val="false"/>
-          <w:i w:val="false"/>
-          <w:iCs w:val="false"/>
-          <w:sz w:val="24"/>
-          <w:szCs w:val="24"/>
-        </w:rPr>
-        <w:t xml:space="preserve">I define </w:t>
-      </w:r>
-      <w:r>
-        <w:rPr>
-          <w:b w:val="false"/>
-          <w:bCs w:val="false"/>
-          <w:i/>
-          <w:iCs/>
-          <w:sz w:val="24"/>
-          <w:szCs w:val="24"/>
-        </w:rPr>
-        <w:t xml:space="preserve">prejudice </w:t>
-      </w:r>
-      <w:r>
-        <w:rPr>
-          <w:b w:val="false"/>
-          <w:bCs w:val="false"/>
-          <w:i w:val="false"/>
-          <w:iCs w:val="false"/>
-          <w:sz w:val="24"/>
-          <w:szCs w:val="24"/>
-        </w:rPr>
-        <w:t>as a negative evaluation of a social group or of an individual primarily based on their presumed group membership (Crandall &amp; Eshleman, 2003). There is a tension regarding prejudice in contemporary American society. People feel and want to express prejudices, but it is socially unacceptable to do so, a norm many people have internalized; thus, expressing prejudice can lead to reprimand from others or an internal feeling of guilt. Crandall and Eshleman (2003) model this tension with their justification-suppression model of prejudice (JSM), synthesizing the theoretical commonalities shared by modern theories of prejudice. The JSM contains four elements: genuine prejudice, suppression, justification, and expression.</w:t>
+          <w:i/>
+          <w:iCs/>
+          <w:sz w:val="24"/>
+          <w:szCs w:val="24"/>
+        </w:rPr>
+        <w:t xml:space="preserve">Genuine prejudice </w:t>
+      </w:r>
+      <w:r>
+        <w:rPr>
+          <w:b w:val="false"/>
+          <w:bCs w:val="false"/>
+          <w:i w:val="false"/>
+          <w:iCs w:val="false"/>
+          <w:sz w:val="24"/>
+          <w:szCs w:val="24"/>
+        </w:rPr>
+        <w:t>is the pure, unalloyed underlying negative affect one feels toward a social group or member of a social group. It is a motivational state, like all affect (Brehm, 1999), that drives justification and expression. Unfortunately, it is considered to currently be unmeasurable, as any self-report will be contaminated by biases (e.g., social desirability) and one’s inability to report feelings they are not consciously aware they possess. Implicit and physiological measures are promising techniques for tapping into genuine prejudice, but there are still unresolved questions about what precisely these measures capture, given that they tend to correlate weakly with one another (Fazio &amp; Olson, 2003) and do not demonstrate greater predictive validity than do self-reports (Oswald, Mitchell, Blanton, Jaccard, &amp; Tetlock, 2013).</w:t>
       </w:r>
     </w:p>
     <w:p>
@@ -974,18 +989,40 @@
           <w:sz w:val="24"/>
           <w:szCs w:val="24"/>
         </w:rPr>
-        <w:t xml:space="preserve">Genuine prejudice </w:t>
-      </w:r>
-      <w:r>
-        <w:rPr>
-          <w:b w:val="false"/>
-          <w:bCs w:val="false"/>
-          <w:i w:val="false"/>
-          <w:iCs w:val="false"/>
-          <w:sz w:val="24"/>
-          <w:szCs w:val="24"/>
-        </w:rPr>
-        <w:t>is the pure, unalloyed underlying negative affect one holds toward a social group or member of a social group. This is considered to be currently unmeasurable, as any self-report will be contaminated by only being able to access conscious feelings and various biases (e.g., social desirability). Implicit and physiological measures are promising techniques for tapping into genuine prejudice, but there are still unresolved questions about what exactly these measures are capturing, given that they tend to weakly correlate with one another (e.g., Fazio &amp; Olson, 2003) and do not demonstrate higher predictive validity than self-reports (Oswald, Mitchell, Blanton, Jaccard, &amp; Tetlock, 2013).</w:t>
+        <w:t xml:space="preserve">Suppression </w:t>
+      </w:r>
+      <w:r>
+        <w:rPr>
+          <w:b w:val="false"/>
+          <w:bCs w:val="false"/>
+          <w:i w:val="false"/>
+          <w:iCs w:val="false"/>
+          <w:sz w:val="24"/>
+          <w:szCs w:val="24"/>
+        </w:rPr>
+        <w:t xml:space="preserve">is an externally or internally motivated (Plant &amp; Devine, 1998) attempt to inhibit the expression of one’s prejudice. The primary external motivators are social norms and institutional rules (e.g., workplace code of conduct) that proscribe the expression of prejudice. Internal motivators can include one internalizing these external motivations (Deci &amp; Ryan, 2000) or values and beliefs that one holds dear conflicting with expressing prejudice (e.g., egalitarianism). Crucially, suppressive forces do </w:t>
+      </w:r>
+      <w:r>
+        <w:rPr>
+          <w:b w:val="false"/>
+          <w:bCs w:val="false"/>
+          <w:i/>
+          <w:iCs/>
+          <w:sz w:val="24"/>
+          <w:szCs w:val="24"/>
+        </w:rPr>
+        <w:t>not</w:t>
+      </w:r>
+      <w:r>
+        <w:rPr>
+          <w:b w:val="false"/>
+          <w:bCs w:val="false"/>
+          <w:i w:val="false"/>
+          <w:iCs w:val="false"/>
+          <w:sz w:val="24"/>
+          <w:szCs w:val="24"/>
+        </w:rPr>
+        <w:t xml:space="preserve"> necessarily eliminate the underlying genuine prejudice—they merely keep genuine prejudice from being expressed. Crandall and Eshleman (2003) review a wide variety of research demonstrating that suppressing prejudice is taxing on an individual; suppression requires cognitive effort. Despite suppressive forces acting on an individual, people remain motivated to relax these effort and free the expression of genuine prejudice. To do so, people seek out justifications for prejudice.</w:t>
       </w:r>
     </w:p>
     <w:p>
@@ -1021,62 +1058,40 @@
           <w:sz w:val="24"/>
           <w:szCs w:val="24"/>
         </w:rPr>
-        <w:t xml:space="preserve">Suppression </w:t>
-      </w:r>
-      <w:r>
-        <w:rPr>
-          <w:b w:val="false"/>
-          <w:bCs w:val="false"/>
-          <w:i w:val="false"/>
-          <w:iCs w:val="false"/>
-          <w:sz w:val="24"/>
-          <w:szCs w:val="24"/>
-        </w:rPr>
-        <w:t xml:space="preserve">refers to any social or psychological process that keeps people from expressing their prejudices. The primary example are the norms that proscribe the expression of prejudice. Prescriptive norms against expressing prejudice exist and have been formalized in American institutions, such as companies, schools, and the government. These examples are </w:t>
-      </w:r>
-      <w:r>
-        <w:rPr>
-          <w:b w:val="false"/>
-          <w:bCs w:val="false"/>
-          <w:i/>
-          <w:iCs/>
-          <w:sz w:val="24"/>
-          <w:szCs w:val="24"/>
-        </w:rPr>
-        <w:t xml:space="preserve">external </w:t>
-      </w:r>
-      <w:r>
-        <w:rPr>
-          <w:b w:val="false"/>
-          <w:bCs w:val="false"/>
-          <w:i w:val="false"/>
-          <w:iCs w:val="false"/>
-          <w:sz w:val="24"/>
-          <w:szCs w:val="24"/>
-        </w:rPr>
-        <w:t xml:space="preserve">suppressive factors; however, people can also internalize these norms or be motivated by their values to suppress their prejudices—an </w:t>
-      </w:r>
-      <w:r>
-        <w:rPr>
-          <w:b w:val="false"/>
-          <w:bCs w:val="false"/>
-          <w:i/>
-          <w:iCs/>
-          <w:sz w:val="24"/>
-          <w:szCs w:val="24"/>
-        </w:rPr>
-        <w:t xml:space="preserve">internal </w:t>
-      </w:r>
-      <w:r>
-        <w:rPr>
-          <w:b w:val="false"/>
-          <w:bCs w:val="false"/>
-          <w:i w:val="false"/>
-          <w:iCs w:val="false"/>
-          <w:sz w:val="24"/>
-          <w:szCs w:val="24"/>
-        </w:rPr>
-        <w:t>motivation (Plant &amp; Devine, 1998).</w:t>
+        <w:t xml:space="preserve">Justifications </w:t>
+      </w:r>
+      <w:r>
+        <w:rPr>
+          <w:b w:val="false"/>
+          <w:bCs w:val="false"/>
+          <w:i w:val="false"/>
+          <w:iCs w:val="false"/>
+          <w:sz w:val="24"/>
+          <w:szCs w:val="24"/>
+        </w:rPr>
+        <w:t xml:space="preserve">are any social or psychological process that allows one to feel as if they can express prejudice without suffering negative external (e.g., reprimand from others; workplace punishment) or internal (e.g., guilt, shame) consequences. These justifications release prejudice </w:t>
+      </w:r>
+      <w:r>
+        <w:rPr>
+          <w:b w:val="false"/>
+          <w:bCs w:val="false"/>
+          <w:i/>
+          <w:iCs/>
+          <w:sz w:val="24"/>
+          <w:szCs w:val="24"/>
+        </w:rPr>
+        <w:t>expression</w:t>
+      </w:r>
+      <w:r>
+        <w:rPr>
+          <w:b w:val="false"/>
+          <w:bCs w:val="false"/>
+          <w:i w:val="false"/>
+          <w:iCs w:val="false"/>
+          <w:sz w:val="24"/>
+          <w:szCs w:val="24"/>
+        </w:rPr>
+        <w:t>. For example, when people have already demonstrated that they can be non-prejudiced, they are more likely to act in discriminatory ways (Monin &amp; Miller, 2001); more generally, people express prejudice when they feel like they have demonstrated that they have standing to do so (Miller &amp; Effron, 2010).</w:t>
       </w:r>
     </w:p>
     <w:p>
@@ -1094,59 +1109,83 @@
       </w:pPr>
       <w:r>
         <w:rPr>
-          <w:b w:val="false"/>
-          <w:bCs w:val="false"/>
+          <w:b/>
+          <w:bCs/>
+          <w:i w:val="false"/>
+          <w:iCs w:val="false"/>
+          <w:sz w:val="24"/>
+          <w:szCs w:val="24"/>
+        </w:rPr>
+        <w:t>Authenticity as Justification for Prejudice</w:t>
+      </w:r>
+    </w:p>
+    <w:p>
+      <w:pPr>
+        <w:pStyle w:val="TextBody"/>
+        <w:bidi w:val="0"/>
+        <w:spacing w:lineRule="auto" w:line="240" w:before="0" w:after="0"/>
+        <w:contextualSpacing/>
+        <w:jc w:val="left"/>
+        <w:rPr>
+          <w:b/>
+          <w:b/>
+          <w:bCs/>
+        </w:rPr>
+      </w:pPr>
+      <w:r>
+        <w:rPr>
+          <w:b/>
+          <w:bCs/>
           <w:i w:val="false"/>
           <w:iCs w:val="false"/>
           <w:sz w:val="24"/>
           <w:szCs w:val="24"/>
         </w:rPr>
         <w:tab/>
-        <w:t xml:space="preserve">People feel prejudices, but they are suppressed from expression by a number of social and psychological forces. However, people are nonetheless motivated to express these feelings. People thus search out </w:t>
-      </w:r>
-      <w:r>
-        <w:rPr>
-          <w:b w:val="false"/>
-          <w:bCs w:val="false"/>
-          <w:i/>
-          <w:iCs/>
-          <w:sz w:val="24"/>
-          <w:szCs w:val="24"/>
-        </w:rPr>
-        <w:t xml:space="preserve">justifications </w:t>
-      </w:r>
-      <w:r>
-        <w:rPr>
-          <w:b w:val="false"/>
-          <w:bCs w:val="false"/>
-          <w:i w:val="false"/>
-          <w:iCs w:val="false"/>
-          <w:sz w:val="24"/>
-          <w:szCs w:val="24"/>
-        </w:rPr>
-        <w:t xml:space="preserve">for their prejudice. Justifications refer to any social or psychological process that allows one to feel as if they can express prejudice without suffering negative internal (e.g., guilt) or external (e.g., ostracism) consequences. These justifications free people up the </w:t>
-      </w:r>
-      <w:r>
-        <w:rPr>
-          <w:b w:val="false"/>
-          <w:bCs w:val="false"/>
-          <w:i/>
-          <w:iCs/>
-          <w:sz w:val="24"/>
-          <w:szCs w:val="24"/>
-        </w:rPr>
-        <w:t xml:space="preserve">expression </w:t>
-      </w:r>
-      <w:r>
-        <w:rPr>
-          <w:b w:val="false"/>
-          <w:bCs w:val="false"/>
-          <w:i w:val="false"/>
-          <w:iCs w:val="false"/>
-          <w:sz w:val="24"/>
-          <w:szCs w:val="24"/>
-        </w:rPr>
-        <w:t>of prejudice.</w:t>
+      </w:r>
+      <w:r>
+        <w:rPr>
+          <w:b w:val="false"/>
+          <w:bCs w:val="false"/>
+          <w:i w:val="false"/>
+          <w:iCs w:val="false"/>
+          <w:sz w:val="24"/>
+          <w:szCs w:val="24"/>
+        </w:rPr>
+        <w:t xml:space="preserve">I propose that people who are prejudiced are more likely to perceive an expression of prejudice as “authentic.” How can we see this as a justification for prejudice? The perceived authenticity justification can be seen as examples of both </w:t>
+      </w:r>
+      <w:r>
+        <w:rPr>
+          <w:b w:val="false"/>
+          <w:bCs w:val="false"/>
+          <w:i/>
+          <w:iCs/>
+          <w:sz w:val="24"/>
+          <w:szCs w:val="24"/>
+        </w:rPr>
+        <w:t>vicarious justification</w:t>
+      </w:r>
+      <w:r>
+        <w:rPr>
+          <w:b w:val="false"/>
+          <w:bCs w:val="false"/>
+          <w:i w:val="false"/>
+          <w:iCs w:val="false"/>
+          <w:sz w:val="24"/>
+          <w:szCs w:val="24"/>
+        </w:rPr>
+        <w:t xml:space="preserve"> and </w:t>
+      </w:r>
+      <w:r>
+        <w:rPr>
+          <w:b w:val="false"/>
+          <w:bCs w:val="false"/>
+          <w:i/>
+          <w:iCs/>
+          <w:sz w:val="24"/>
+          <w:szCs w:val="24"/>
+        </w:rPr>
+        <w:t>justification by rearticulation.</w:t>
       </w:r>
     </w:p>
     <w:p>
@@ -1171,7 +1210,19 @@
           <w:sz w:val="24"/>
           <w:szCs w:val="24"/>
         </w:rPr>
-        <w:t>Authenticity as Justification for Prejudice</w:t>
+        <w:tab/>
+        <w:t xml:space="preserve">Vicarious justification. </w:t>
+      </w:r>
+      <w:r>
+        <w:rPr>
+          <w:b w:val="false"/>
+          <w:bCs w:val="false"/>
+          <w:i w:val="false"/>
+          <w:iCs w:val="false"/>
+          <w:sz w:val="24"/>
+          <w:szCs w:val="24"/>
+        </w:rPr>
+        <w:t xml:space="preserve">Anecdotal evidence abounds that people will justify another’s expression of prejudice; this is clear from studying the campaign and presidency of Donald Trump (e.g., Bump, 2018; Burton, 2018; Horsey, 2016; Scott, 2018). White and Crandall (2017) demonstrated this empirically. Across a series of experiments, participants were told that someone was fired for expressing (a) anti-Black prejudice or (b) control statements, such as negative statements about police or coworkers. Participants were then asked how </w:t>
       </w:r>
     </w:p>
     <w:p>
@@ -1197,6 +1248,7 @@
           <w:szCs w:val="24"/>
         </w:rPr>
         <w:tab/>
+        <w:t xml:space="preserve">Justification by rearticulation. </w:t>
       </w:r>
     </w:p>
     <w:p>
@@ -1977,6 +2029,7 @@
           <w:p>
             <w:pPr>
               <w:pStyle w:val="TableContents"/>
+              <w:jc w:val="left"/>
               <w:rPr/>
             </w:pPr>
             <w:r>
@@ -2004,6 +2057,7 @@
           <w:p>
             <w:pPr>
               <w:pStyle w:val="TableContents"/>
+              <w:jc w:val="left"/>
               <w:rPr/>
             </w:pPr>
             <w:r>
@@ -2032,6 +2086,7 @@
           <w:p>
             <w:pPr>
               <w:pStyle w:val="TableContents"/>
+              <w:jc w:val="left"/>
               <w:rPr/>
             </w:pPr>
             <w:r>
@@ -2057,6 +2112,7 @@
           <w:p>
             <w:pPr>
               <w:pStyle w:val="TableContents"/>
+              <w:jc w:val="left"/>
               <w:rPr/>
             </w:pPr>
             <w:r>
@@ -2082,6 +2138,7 @@
           <w:p>
             <w:pPr>
               <w:pStyle w:val="TableContents"/>
+              <w:jc w:val="left"/>
               <w:rPr/>
             </w:pPr>
             <w:r>
@@ -2107,6 +2164,7 @@
           <w:p>
             <w:pPr>
               <w:pStyle w:val="TableContents"/>
+              <w:jc w:val="left"/>
               <w:rPr/>
             </w:pPr>
             <w:r>
@@ -2132,6 +2190,7 @@
           <w:p>
             <w:pPr>
               <w:pStyle w:val="TableContents"/>
+              <w:jc w:val="left"/>
               <w:rPr/>
             </w:pPr>
             <w:r>
@@ -2159,6 +2218,7 @@
           <w:p>
             <w:pPr>
               <w:pStyle w:val="TableContents"/>
+              <w:jc w:val="left"/>
               <w:rPr/>
             </w:pPr>
             <w:r>
@@ -2187,6 +2247,7 @@
           <w:p>
             <w:pPr>
               <w:pStyle w:val="TableContents"/>
+              <w:jc w:val="left"/>
               <w:rPr/>
             </w:pPr>
             <w:r>
@@ -2216,6 +2277,7 @@
           <w:p>
             <w:pPr>
               <w:pStyle w:val="TableContents"/>
+              <w:jc w:val="left"/>
               <w:rPr>
                 <w:b/>
                 <w:b/>
@@ -2248,6 +2310,7 @@
           <w:p>
             <w:pPr>
               <w:pStyle w:val="TableContents"/>
+              <w:jc w:val="left"/>
               <w:rPr/>
             </w:pPr>
             <w:r>
@@ -2273,6 +2336,7 @@
           <w:p>
             <w:pPr>
               <w:pStyle w:val="TableContents"/>
+              <w:jc w:val="left"/>
               <w:rPr/>
             </w:pPr>
             <w:r>
@@ -2298,6 +2362,7 @@
           <w:p>
             <w:pPr>
               <w:pStyle w:val="TableContents"/>
+              <w:jc w:val="left"/>
               <w:rPr/>
             </w:pPr>
             <w:r>
@@ -2325,6 +2390,7 @@
           <w:p>
             <w:pPr>
               <w:pStyle w:val="TableContents"/>
+              <w:jc w:val="left"/>
               <w:rPr/>
             </w:pPr>
             <w:r>
@@ -2353,6 +2419,7 @@
           <w:p>
             <w:pPr>
               <w:pStyle w:val="TableContents"/>
+              <w:jc w:val="left"/>
               <w:rPr/>
             </w:pPr>
             <w:r>
@@ -2382,6 +2449,7 @@
           <w:p>
             <w:pPr>
               <w:pStyle w:val="TableContents"/>
+              <w:jc w:val="left"/>
               <w:rPr/>
             </w:pPr>
             <w:r>
@@ -2407,6 +2475,7 @@
           <w:p>
             <w:pPr>
               <w:pStyle w:val="TableContents"/>
+              <w:jc w:val="left"/>
               <w:rPr>
                 <w:b/>
                 <w:b/>
@@ -2439,6 +2508,7 @@
           <w:p>
             <w:pPr>
               <w:pStyle w:val="TableContents"/>
+              <w:jc w:val="left"/>
               <w:rPr/>
             </w:pPr>
             <w:r>
@@ -2464,6 +2534,7 @@
           <w:p>
             <w:pPr>
               <w:pStyle w:val="TableContents"/>
+              <w:jc w:val="left"/>
               <w:rPr/>
             </w:pPr>
             <w:r>
@@ -2491,6 +2562,7 @@
           <w:p>
             <w:pPr>
               <w:pStyle w:val="TableContents"/>
+              <w:jc w:val="left"/>
               <w:rPr/>
             </w:pPr>
             <w:r>
@@ -2519,6 +2591,7 @@
           <w:p>
             <w:pPr>
               <w:pStyle w:val="TableContents"/>
+              <w:jc w:val="left"/>
               <w:rPr/>
             </w:pPr>
             <w:r>
@@ -2548,6 +2621,7 @@
           <w:p>
             <w:pPr>
               <w:pStyle w:val="TableContents"/>
+              <w:jc w:val="left"/>
               <w:rPr/>
             </w:pPr>
             <w:r>
@@ -2573,6 +2647,7 @@
           <w:p>
             <w:pPr>
               <w:pStyle w:val="TableContents"/>
+              <w:jc w:val="left"/>
               <w:rPr/>
             </w:pPr>
             <w:r>
@@ -2598,6 +2673,7 @@
           <w:p>
             <w:pPr>
               <w:pStyle w:val="TableContents"/>
+              <w:jc w:val="left"/>
               <w:rPr/>
             </w:pPr>
             <w:r>
@@ -2623,6 +2699,7 @@
           <w:p>
             <w:pPr>
               <w:pStyle w:val="TableContents"/>
+              <w:jc w:val="left"/>
               <w:rPr/>
             </w:pPr>
             <w:r>
@@ -2650,6 +2727,7 @@
           <w:p>
             <w:pPr>
               <w:pStyle w:val="TableContents"/>
+              <w:jc w:val="left"/>
               <w:rPr/>
             </w:pPr>
             <w:r>
@@ -2678,6 +2756,7 @@
           <w:p>
             <w:pPr>
               <w:pStyle w:val="TableContents"/>
+              <w:jc w:val="left"/>
               <w:rPr/>
             </w:pPr>
             <w:r>
@@ -2707,6 +2786,7 @@
           <w:p>
             <w:pPr>
               <w:pStyle w:val="TableContents"/>
+              <w:jc w:val="left"/>
               <w:rPr>
                 <w:b/>
                 <w:b/>
@@ -2739,6 +2819,7 @@
           <w:p>
             <w:pPr>
               <w:pStyle w:val="TableContents"/>
+              <w:jc w:val="left"/>
               <w:rPr>
                 <w:b/>
                 <w:b/>
@@ -2771,6 +2852,7 @@
           <w:p>
             <w:pPr>
               <w:pStyle w:val="TableContents"/>
+              <w:jc w:val="left"/>
               <w:rPr/>
             </w:pPr>
             <w:r>
@@ -2796,6 +2878,7 @@
           <w:p>
             <w:pPr>
               <w:pStyle w:val="TableContents"/>
+              <w:jc w:val="left"/>
               <w:rPr/>
             </w:pPr>
             <w:r>
@@ -2823,6 +2906,7 @@
           <w:p>
             <w:pPr>
               <w:pStyle w:val="TableContents"/>
+              <w:jc w:val="left"/>
               <w:rPr/>
             </w:pPr>
             <w:r>
@@ -2851,6 +2935,7 @@
           <w:p>
             <w:pPr>
               <w:pStyle w:val="TableContents"/>
+              <w:jc w:val="left"/>
               <w:rPr/>
             </w:pPr>
             <w:r>
@@ -2880,6 +2965,7 @@
           <w:p>
             <w:pPr>
               <w:pStyle w:val="TableContents"/>
+              <w:jc w:val="left"/>
               <w:rPr/>
             </w:pPr>
             <w:r>
@@ -2905,6 +2991,7 @@
           <w:p>
             <w:pPr>
               <w:pStyle w:val="TableContents"/>
+              <w:jc w:val="left"/>
               <w:rPr/>
             </w:pPr>
             <w:r>
@@ -2930,6 +3017,7 @@
           <w:p>
             <w:pPr>
               <w:pStyle w:val="TableContents"/>
+              <w:jc w:val="left"/>
               <w:rPr/>
             </w:pPr>
             <w:r>
@@ -2955,6 +3043,7 @@
           <w:p>
             <w:pPr>
               <w:pStyle w:val="TableContents"/>
+              <w:jc w:val="left"/>
               <w:rPr/>
             </w:pPr>
             <w:r>
@@ -2982,6 +3071,7 @@
           <w:p>
             <w:pPr>
               <w:pStyle w:val="TableContents"/>
+              <w:jc w:val="left"/>
               <w:rPr/>
             </w:pPr>
             <w:r>

</xml_diff>

<commit_message>
through vicarious justification and rearticulation
</commit_message>
<xml_diff>
--- a/docs/dissertation_v1.docx
+++ b/docs/dissertation_v1.docx
@@ -1222,7 +1222,73 @@
           <w:sz w:val="24"/>
           <w:szCs w:val="24"/>
         </w:rPr>
-        <w:t xml:space="preserve">Anecdotal evidence abounds that people will justify another’s expression of prejudice; this is clear from studying the campaign and presidency of Donald Trump (e.g., Bump, 2018; Burton, 2018; Horsey, 2016; Scott, 2018). White and Crandall (2017) demonstrated this empirically. Across a series of experiments, participants were told that someone was fired for expressing (a) anti-Black prejudice or (b) control statements, such as negative statements about police or coworkers. Participants were then asked how </w:t>
+        <w:t xml:space="preserve">Anecdotal evidence abounds that people will justify another’s expression of prejudice; this is clear from studying the campaign and presidency of Donald Trump (e.g., Bump, 2018; Burton, 2018; Horsey, 2016; Scott, 2018). White and Crandall (2017) demonstrated this empirically. Across a series of experiments, participants were told that a man was fired for expressing (a) anti-Black prejudice or (b) control statements, such as negative statements about police or coworkers. Participants were then asked how much they agreed that firing the employee violated his freedom of speech (e.g., “[The employee’s] bosses disrespected his right to free speech”). Various measures of prejudice predicted relevance of freedom of speech in the anti-Black prejudice conditions (meta-analytic </w:t>
+      </w:r>
+      <w:r>
+        <w:rPr>
+          <w:b w:val="false"/>
+          <w:bCs w:val="false"/>
+          <w:i/>
+          <w:iCs/>
+          <w:sz w:val="24"/>
+          <w:szCs w:val="24"/>
+        </w:rPr>
+        <w:t xml:space="preserve">r </w:t>
+      </w:r>
+      <w:r>
+        <w:rPr>
+          <w:b w:val="false"/>
+          <w:bCs w:val="false"/>
+          <w:i w:val="false"/>
+          <w:iCs w:val="false"/>
+          <w:sz w:val="24"/>
+          <w:szCs w:val="24"/>
+        </w:rPr>
+        <w:t xml:space="preserve">= .43)—but not in the control conditions (meta-analytic </w:t>
+      </w:r>
+      <w:r>
+        <w:rPr>
+          <w:b w:val="false"/>
+          <w:bCs w:val="false"/>
+          <w:i/>
+          <w:iCs/>
+          <w:sz w:val="24"/>
+          <w:szCs w:val="24"/>
+        </w:rPr>
+        <w:t xml:space="preserve">r </w:t>
+      </w:r>
+      <w:r>
+        <w:rPr>
+          <w:b w:val="false"/>
+          <w:bCs w:val="false"/>
+          <w:i w:val="false"/>
+          <w:iCs w:val="false"/>
+          <w:sz w:val="24"/>
+          <w:szCs w:val="24"/>
+        </w:rPr>
+        <w:t xml:space="preserve">= .09). People were </w:t>
+      </w:r>
+      <w:r>
+        <w:rPr>
+          <w:b w:val="false"/>
+          <w:bCs w:val="false"/>
+          <w:i/>
+          <w:iCs/>
+          <w:sz w:val="24"/>
+          <w:szCs w:val="24"/>
+        </w:rPr>
+        <w:t>not</w:t>
+      </w:r>
+      <w:r>
+        <w:rPr>
+          <w:b w:val="false"/>
+          <w:bCs w:val="false"/>
+          <w:i w:val="false"/>
+          <w:iCs w:val="false"/>
+          <w:sz w:val="24"/>
+          <w:szCs w:val="24"/>
+        </w:rPr>
+        <w:t xml:space="preserve"> principled in marshaling freedom of speech: People defend others’ prejudiced expressions as a function of their own. White and Crandall found that this relationship was partially due to the termination of a prejudiced employee threatening the expressive autonomy of prejudiced participants (i.e., agreement with items such as: “I feel free to express my ideas and opinions”). People engage in vicarious justification: They feel the suppression placed on similarly-prejudiced others and strategically deploy values to protect these others. One reason to believe prejudice predicts perceived authenticity of similarly-prejudiced statements is the reasoning that people can claim an expression of prejudice is authentic as a way to vicariously justify prejudice.</w:t>
       </w:r>
     </w:p>
     <w:p>
@@ -1250,12 +1316,69 @@
         <w:tab/>
         <w:t xml:space="preserve">Justification by rearticulation. </w:t>
       </w:r>
+      <w:r>
+        <w:rPr>
+          <w:b w:val="false"/>
+          <w:bCs w:val="false"/>
+          <w:i w:val="false"/>
+          <w:iCs w:val="false"/>
+          <w:sz w:val="24"/>
+          <w:szCs w:val="24"/>
+        </w:rPr>
+        <w:t xml:space="preserve">Omi and Winant (1994) argued that racism did not necessarily decrease in the United States after the gains of the Civil Rights Movement of the 1960s; their focus is less on if racism is “getting better” or “getting worse” and more on how racist ideology changes. They argue that racism is </w:t>
+      </w:r>
+      <w:r>
+        <w:rPr>
+          <w:b w:val="false"/>
+          <w:bCs w:val="false"/>
+          <w:i/>
+          <w:iCs/>
+          <w:sz w:val="24"/>
+          <w:szCs w:val="24"/>
+        </w:rPr>
+        <w:t>rearticulated</w:t>
+      </w:r>
+      <w:r>
+        <w:rPr>
+          <w:b w:val="false"/>
+          <w:bCs w:val="false"/>
+          <w:i w:val="false"/>
+          <w:iCs w:val="false"/>
+          <w:sz w:val="24"/>
+          <w:szCs w:val="24"/>
+        </w:rPr>
+        <w:t xml:space="preserve">: “The new right generally does not display </w:t>
+      </w:r>
+      <w:r>
+        <w:rPr>
+          <w:b w:val="false"/>
+          <w:bCs w:val="false"/>
+          <w:i/>
+          <w:iCs/>
+          <w:sz w:val="24"/>
+          <w:szCs w:val="24"/>
+        </w:rPr>
+        <w:t xml:space="preserve">explicit </w:t>
+      </w:r>
+      <w:r>
+        <w:rPr>
+          <w:b w:val="false"/>
+          <w:bCs w:val="false"/>
+          <w:i w:val="false"/>
+          <w:iCs w:val="false"/>
+          <w:sz w:val="24"/>
+          <w:szCs w:val="24"/>
+        </w:rPr>
+        <w:t xml:space="preserve">racism. It has gained political currency by rearticulating racial ideology” (p. 127). Omi and Winant discuss how conservative racial ideology in the United States rearticulated from overt racism to concepts like busing, affirmative action, and reverse-discrimination. Lee Atwater, a then aide to Republican president Ronald Reagan, explicitly described his conscious effort to rearticulate racial arguments in an interview: </w:t>
+      </w:r>
     </w:p>
     <w:p>
       <w:pPr>
         <w:pStyle w:val="TextBody"/>
-        <w:bidi w:val="0"/>
-        <w:spacing w:lineRule="auto" w:line="240" w:before="0" w:after="0"/>
+        <w:widowControl/>
+        <w:bidi w:val="0"/>
+        <w:spacing w:lineRule="auto" w:line="240" w:before="0" w:after="0"/>
+        <w:ind w:left="720" w:right="629" w:hanging="0"/>
         <w:contextualSpacing/>
         <w:jc w:val="left"/>
         <w:rPr>
@@ -1266,14 +1389,63 @@
       </w:pPr>
       <w:r>
         <w:rPr>
+          <w:b w:val="false"/>
+          <w:bCs w:val="false"/>
+          <w:i w:val="false"/>
+          <w:iCs w:val="false"/>
+          <w:sz w:val="24"/>
+          <w:szCs w:val="24"/>
+        </w:rPr>
+        <w:t>You start out in 1954 by saying, “Nigger, nigger, nigger.” By 1968 you can’t say “nigger”—that hurts you, backfires. So you say stuff like, uh, forced busing, states’ rights, and all that stuff, and you’re getting so abstract. Now, you’re talking about cutting taxes, and all these things you’re talking about are totally economic things and a byproduct of them is, blacks get hurt worse than whites…. “We want to cut this,” is much more abstract that even the busing thing, uh, and a hell of a lot more abstract than “Nigger, nigger” (Perlstein, 2012).</w:t>
+      </w:r>
+    </w:p>
+    <w:p>
+      <w:pPr>
+        <w:pStyle w:val="TextBody"/>
+        <w:bidi w:val="0"/>
+        <w:spacing w:lineRule="auto" w:line="240" w:before="0" w:after="0"/>
+        <w:contextualSpacing/>
+        <w:jc w:val="left"/>
+        <w:rPr>
+          <w:b/>
           <w:b/>
           <w:bCs/>
-          <w:i w:val="false"/>
-          <w:iCs w:val="false"/>
-          <w:sz w:val="24"/>
-          <w:szCs w:val="24"/>
-        </w:rPr>
-        <w:t>Norms and Attribution</w:t>
+        </w:rPr>
+      </w:pPr>
+      <w:r>
+        <w:rPr>
+          <w:b w:val="false"/>
+          <w:bCs w:val="false"/>
+          <w:i w:val="false"/>
+          <w:iCs w:val="false"/>
+          <w:sz w:val="24"/>
+          <w:szCs w:val="24"/>
+        </w:rPr>
+        <w:t>Although Omi and Winant focus on the “new right” (focusing on Reagan-era politics) liberal politicians have also been guilty of rearticulating racism (Haney-L</w:t>
+      </w:r>
+      <w:bookmarkStart w:id="2" w:name="__DdeLink__1027_789112101"/>
+      <w:r>
+        <w:rPr>
+          <w:b w:val="false"/>
+          <w:bCs w:val="false"/>
+          <w:i w:val="false"/>
+          <w:iCs w:val="false"/>
+          <w:sz w:val="24"/>
+          <w:szCs w:val="24"/>
+        </w:rPr>
+        <w:t>ó</w:t>
+      </w:r>
+      <w:bookmarkEnd w:id="2"/>
+      <w:r>
+        <w:rPr>
+          <w:b w:val="false"/>
+          <w:bCs w:val="false"/>
+          <w:i w:val="false"/>
+          <w:iCs w:val="false"/>
+          <w:sz w:val="24"/>
+          <w:szCs w:val="24"/>
+        </w:rPr>
+        <w:t>pez, 2013).</w:t>
       </w:r>
     </w:p>
     <w:p>
@@ -1291,14 +1463,40 @@
       </w:pPr>
       <w:r>
         <w:rPr>
+          <w:b w:val="false"/>
+          <w:bCs w:val="false"/>
+          <w:i w:val="false"/>
+          <w:iCs w:val="false"/>
+          <w:sz w:val="24"/>
+          <w:szCs w:val="24"/>
+        </w:rPr>
+        <w:tab/>
+        <w:t>Another reason for the hypothesized relationship between prejudice and perceived authenticity is that claiming prejudice as being “authentic” is a rearticulated way of expressing prejudice. It is a justification in a sense that it allows someone to express the idea that they agree with the prejudiced statement in an ostensibly race-neutral way—that is, without ever explicitly mentioning the target group at all.</w:t>
+      </w:r>
+    </w:p>
+    <w:p>
+      <w:pPr>
+        <w:pStyle w:val="TextBody"/>
+        <w:bidi w:val="0"/>
+        <w:spacing w:lineRule="auto" w:line="240" w:before="0" w:after="0"/>
+        <w:contextualSpacing/>
+        <w:jc w:val="left"/>
+        <w:rPr>
+          <w:b/>
           <w:b/>
           <w:bCs/>
-          <w:i w:val="false"/>
-          <w:iCs w:val="false"/>
-          <w:sz w:val="24"/>
-          <w:szCs w:val="24"/>
-        </w:rPr>
-        <w:t>Social Projection</w:t>
+        </w:rPr>
+      </w:pPr>
+      <w:r>
+        <w:rPr>
+          <w:b/>
+          <w:bCs/>
+          <w:i w:val="false"/>
+          <w:iCs w:val="false"/>
+          <w:sz w:val="24"/>
+          <w:szCs w:val="24"/>
+        </w:rPr>
+        <w:t>Contributing Mechanisms</w:t>
       </w:r>
     </w:p>
     <w:p>
@@ -1309,21 +1507,47 @@
         <w:contextualSpacing/>
         <w:jc w:val="left"/>
         <w:rPr>
-          <w:b/>
+          <w:b w:val="false"/>
+          <w:b w:val="false"/>
+          <w:bCs w:val="false"/>
+        </w:rPr>
+      </w:pPr>
+      <w:r>
+        <w:rPr>
           <w:b/>
           <w:bCs/>
-        </w:rPr>
-      </w:pPr>
-      <w:r>
-        <w:rPr>
+          <w:i w:val="false"/>
+          <w:iCs w:val="false"/>
+          <w:sz w:val="24"/>
+          <w:szCs w:val="24"/>
+        </w:rPr>
+        <w:tab/>
+      </w:r>
+    </w:p>
+    <w:p>
+      <w:pPr>
+        <w:pStyle w:val="TextBody"/>
+        <w:bidi w:val="0"/>
+        <w:spacing w:lineRule="auto" w:line="240" w:before="0" w:after="0"/>
+        <w:contextualSpacing/>
+        <w:jc w:val="left"/>
+        <w:rPr>
+          <w:b/>
           <w:b/>
           <w:bCs/>
-          <w:i w:val="false"/>
-          <w:iCs w:val="false"/>
-          <w:sz w:val="24"/>
-          <w:szCs w:val="24"/>
-        </w:rPr>
-        <w:t>Balance</w:t>
+        </w:rPr>
+      </w:pPr>
+      <w:r>
+        <w:rPr>
+          <w:b/>
+          <w:bCs/>
+          <w:i w:val="false"/>
+          <w:iCs w:val="false"/>
+          <w:sz w:val="24"/>
+          <w:szCs w:val="24"/>
+        </w:rPr>
+        <w:tab/>
+        <w:t>Norms and attribution.</w:t>
       </w:r>
     </w:p>
     <w:p>
@@ -1348,7 +1572,85 @@
           <w:sz w:val="24"/>
           <w:szCs w:val="24"/>
         </w:rPr>
-        <w:t>Motivated Reasoning</w:t>
+        <w:tab/>
+        <w:t>Social projection.</w:t>
+      </w:r>
+    </w:p>
+    <w:p>
+      <w:pPr>
+        <w:pStyle w:val="TextBody"/>
+        <w:bidi w:val="0"/>
+        <w:spacing w:lineRule="auto" w:line="240" w:before="0" w:after="0"/>
+        <w:contextualSpacing/>
+        <w:jc w:val="left"/>
+        <w:rPr>
+          <w:b/>
+          <w:b/>
+          <w:bCs/>
+        </w:rPr>
+      </w:pPr>
+      <w:r>
+        <w:rPr>
+          <w:b/>
+          <w:bCs/>
+          <w:i w:val="false"/>
+          <w:iCs w:val="false"/>
+          <w:sz w:val="24"/>
+          <w:szCs w:val="24"/>
+        </w:rPr>
+        <w:tab/>
+        <w:t>Balance.</w:t>
+      </w:r>
+    </w:p>
+    <w:p>
+      <w:pPr>
+        <w:pStyle w:val="TextBody"/>
+        <w:bidi w:val="0"/>
+        <w:spacing w:lineRule="auto" w:line="240" w:before="0" w:after="0"/>
+        <w:contextualSpacing/>
+        <w:jc w:val="left"/>
+        <w:rPr>
+          <w:b/>
+          <w:b/>
+          <w:bCs/>
+        </w:rPr>
+      </w:pPr>
+      <w:r>
+        <w:rPr>
+          <w:b/>
+          <w:bCs/>
+          <w:i w:val="false"/>
+          <w:iCs w:val="false"/>
+          <w:sz w:val="24"/>
+          <w:szCs w:val="24"/>
+        </w:rPr>
+        <w:tab/>
+        <w:t>Motivated reasoning.</w:t>
+      </w:r>
+    </w:p>
+    <w:p>
+      <w:pPr>
+        <w:pStyle w:val="TextBody"/>
+        <w:bidi w:val="0"/>
+        <w:spacing w:lineRule="auto" w:line="240" w:before="0" w:after="0"/>
+        <w:contextualSpacing/>
+        <w:jc w:val="left"/>
+        <w:rPr>
+          <w:b/>
+          <w:b/>
+          <w:bCs/>
+        </w:rPr>
+      </w:pPr>
+      <w:r>
+        <w:rPr>
+          <w:b/>
+          <w:bCs/>
+          <w:i w:val="false"/>
+          <w:iCs w:val="false"/>
+          <w:sz w:val="24"/>
+          <w:szCs w:val="24"/>
+        </w:rPr>
+        <w:t>The Present Studies</w:t>
       </w:r>
     </w:p>
     <w:p>
@@ -6295,7 +6597,7 @@
         </w:rPr>
         <w:t xml:space="preserve">= 0.15 [-0.13, 0.43]. </w:t>
       </w:r>
-      <w:bookmarkStart w:id="2" w:name="__DdeLink__506_3960537964"/>
+      <w:bookmarkStart w:id="3" w:name="__DdeLink__506_3960537964"/>
       <w:r>
         <w:rPr>
           <w:b w:val="false"/>
@@ -6318,7 +6620,7 @@
         </w:rPr>
         <w:t>t</w:t>
       </w:r>
-      <w:bookmarkEnd w:id="2"/>
+      <w:bookmarkEnd w:id="3"/>
       <w:r>
         <w:rPr>
           <w:b w:val="false"/>
@@ -8776,7 +9078,7 @@
         </w:rPr>
         <w:tab/>
       </w:r>
-      <w:bookmarkStart w:id="3" w:name="__DdeLink__612_3753500996"/>
+      <w:bookmarkStart w:id="4" w:name="__DdeLink__612_3753500996"/>
       <w:r>
         <w:rPr>
           <w:b w:val="false"/>
@@ -9041,7 +9343,7 @@
         </w:rPr>
         <w:t xml:space="preserve">p </w:t>
       </w:r>
-      <w:bookmarkEnd w:id="3"/>
+      <w:bookmarkEnd w:id="4"/>
       <w:r>
         <w:rPr>
           <w:b w:val="false"/>

</xml_diff>

<commit_message>
midway through motivated reasoning. still reading
</commit_message>
<xml_diff>
--- a/docs/dissertation_v1.docx
+++ b/docs/dissertation_v1.docx
@@ -1953,23 +1953,96 @@
         <w:spacing w:lineRule="auto" w:line="240" w:before="0" w:after="0"/>
         <w:contextualSpacing/>
         <w:jc w:val="left"/>
-        <w:rPr>
-          <w:b/>
+        <w:rPr/>
+      </w:pPr>
+      <w:r>
+        <w:rPr>
           <w:b/>
           <w:bCs/>
-        </w:rPr>
-      </w:pPr>
-      <w:r>
-        <w:rPr>
-          <w:b/>
-          <w:bCs/>
           <w:i w:val="false"/>
           <w:iCs w:val="false"/>
           <w:sz w:val="24"/>
           <w:szCs w:val="24"/>
         </w:rPr>
         <w:tab/>
-        <w:t>Motivated reasoning.</w:t>
+        <w:t xml:space="preserve">Motivated reasoning. </w:t>
+      </w:r>
+      <w:r>
+        <w:rPr>
+          <w:b w:val="false"/>
+          <w:bCs w:val="false"/>
+          <w:i w:val="false"/>
+          <w:iCs w:val="false"/>
+          <w:sz w:val="24"/>
+          <w:szCs w:val="24"/>
+        </w:rPr>
+        <w:t xml:space="preserve">Pillow et al. (2017) found that the correlation between perceptions of a political candidate’s candor and perceived authenticity was </w:t>
+      </w:r>
+      <w:r>
+        <w:rPr>
+          <w:b w:val="false"/>
+          <w:bCs w:val="false"/>
+          <w:i/>
+          <w:iCs/>
+          <w:sz w:val="24"/>
+          <w:szCs w:val="24"/>
+        </w:rPr>
+        <w:t xml:space="preserve">weaker </w:t>
+      </w:r>
+      <w:r>
+        <w:rPr>
+          <w:b w:val="false"/>
+          <w:bCs w:val="false"/>
+          <w:i w:val="false"/>
+          <w:iCs w:val="false"/>
+          <w:sz w:val="24"/>
+          <w:szCs w:val="24"/>
+        </w:rPr>
+        <w:t>for those that did not like the candidate than for those who did. They argue this is evidence for motivated reasoning, because people relied on different information to make their judgments of authenticity depending on their pre-existing attitudes. I test this more directly in the present paper.</w:t>
+      </w:r>
+    </w:p>
+    <w:p>
+      <w:pPr>
+        <w:pStyle w:val="TextBody"/>
+        <w:bidi w:val="0"/>
+        <w:spacing w:lineRule="auto" w:line="240" w:before="0" w:after="0"/>
+        <w:contextualSpacing/>
+        <w:jc w:val="left"/>
+        <w:rPr/>
+      </w:pPr>
+      <w:r>
+        <w:rPr>
+          <w:b w:val="false"/>
+          <w:bCs w:val="false"/>
+          <w:i w:val="false"/>
+          <w:iCs w:val="false"/>
+          <w:sz w:val="24"/>
+          <w:szCs w:val="24"/>
+        </w:rPr>
+        <w:tab/>
+        <w:t xml:space="preserve">Kunda (1990) argued that “motivation may affect reasoning through reliance on a biased set of cognitive processes: strategies for accessing, constructing and evaluating beliefs” (p. 480); that is, people engaged in </w:t>
+      </w:r>
+      <w:r>
+        <w:rPr>
+          <w:b w:val="false"/>
+          <w:bCs w:val="false"/>
+          <w:i/>
+          <w:iCs/>
+          <w:sz w:val="24"/>
+          <w:szCs w:val="24"/>
+        </w:rPr>
+        <w:t xml:space="preserve">motivated reasoning. </w:t>
+      </w:r>
+      <w:r>
+        <w:rPr>
+          <w:b w:val="false"/>
+          <w:bCs w:val="false"/>
+          <w:i w:val="false"/>
+          <w:iCs w:val="false"/>
+          <w:sz w:val="24"/>
+          <w:szCs w:val="24"/>
+        </w:rPr>
+        <w:t xml:space="preserve">Kunda saw the motivation behind reasoning stemming from two categories of goals: accuracy goals and directional goals. </w:t>
       </w:r>
     </w:p>
     <w:p>
@@ -6023,22 +6096,54 @@
         <w:spacing w:lineRule="auto" w:line="240" w:before="0" w:after="0"/>
         <w:contextualSpacing/>
         <w:jc w:val="center"/>
-        <w:rPr>
-          <w:b/>
+        <w:rPr/>
+      </w:pPr>
+      <w:r>
+        <w:rPr>
           <w:b/>
           <w:bCs/>
-        </w:rPr>
-      </w:pPr>
-      <w:r>
-        <w:rPr>
-          <w:b/>
-          <w:bCs/>
           <w:i w:val="false"/>
           <w:iCs w:val="false"/>
           <w:sz w:val="24"/>
           <w:szCs w:val="24"/>
         </w:rPr>
         <w:t>Study 4</w:t>
+      </w:r>
+    </w:p>
+    <w:p>
+      <w:pPr>
+        <w:pStyle w:val="Normal"/>
+        <w:bidi w:val="0"/>
+        <w:spacing w:lineRule="auto" w:line="240" w:before="0" w:after="0"/>
+        <w:contextualSpacing/>
+        <w:jc w:val="left"/>
+        <w:rPr>
+          <w:b w:val="false"/>
+          <w:b w:val="false"/>
+          <w:bCs w:val="false"/>
+        </w:rPr>
+      </w:pPr>
+      <w:r>
+        <w:rPr>
+          <w:b w:val="false"/>
+          <w:bCs w:val="false"/>
+          <w:i w:val="false"/>
+          <w:iCs w:val="false"/>
+          <w:sz w:val="24"/>
+          <w:szCs w:val="24"/>
+        </w:rPr>
+        <w:tab/>
+      </w:r>
+      <w:r>
+        <w:rPr>
+          <w:b w:val="false"/>
+          <w:bCs w:val="false"/>
+          <w:i w:val="false"/>
+          <w:iCs w:val="false"/>
+          <w:sz w:val="24"/>
+          <w:szCs w:val="24"/>
+        </w:rPr>
+        <w:t>TOUCH ON SPECIFICS OF WHY I CHOSE THIS MANIPULATION INSTEAD OF OTHER, STANDARD ONES.</w:t>
       </w:r>
     </w:p>
     <w:p>

</xml_diff>

<commit_message>
finished rough of contributing mechanisms
</commit_message>
<xml_diff>
--- a/docs/dissertation_v1.docx
+++ b/docs/dissertation_v1.docx
@@ -1713,6 +1713,226 @@
         </w:rPr>
         <w:tab/>
       </w:r>
+      <w:r>
+        <w:rPr>
+          <w:b w:val="false"/>
+          <w:bCs w:val="false"/>
+          <w:i w:val="false"/>
+          <w:iCs w:val="false"/>
+          <w:sz w:val="24"/>
+          <w:szCs w:val="24"/>
+        </w:rPr>
+        <w:t>Perceived a</w:t>
+      </w:r>
+      <w:r>
+        <w:rPr>
+          <w:b w:val="false"/>
+          <w:bCs w:val="false"/>
+          <w:i w:val="false"/>
+          <w:iCs w:val="false"/>
+          <w:sz w:val="24"/>
+          <w:szCs w:val="24"/>
+        </w:rPr>
+        <w:t xml:space="preserve">uthenticity can also be seen as </w:t>
+      </w:r>
+      <w:r>
+        <w:rPr>
+          <w:b w:val="false"/>
+          <w:bCs w:val="false"/>
+          <w:i w:val="false"/>
+          <w:iCs w:val="false"/>
+          <w:sz w:val="24"/>
+          <w:szCs w:val="24"/>
+        </w:rPr>
+        <w:t xml:space="preserve">one making an internal, </w:t>
+      </w:r>
+      <w:r>
+        <w:rPr>
+          <w:b w:val="false"/>
+          <w:bCs w:val="false"/>
+          <w:i w:val="false"/>
+          <w:iCs w:val="false"/>
+          <w:sz w:val="24"/>
+          <w:szCs w:val="24"/>
+        </w:rPr>
+        <w:t>dispositional attribution—</w:t>
+      </w:r>
+      <w:r>
+        <w:rPr>
+          <w:b w:val="false"/>
+          <w:bCs w:val="false"/>
+          <w:i w:val="false"/>
+          <w:iCs w:val="false"/>
+          <w:sz w:val="24"/>
+          <w:szCs w:val="24"/>
+        </w:rPr>
+        <w:t>perceiv</w:t>
+      </w:r>
+      <w:r>
+        <w:rPr>
+          <w:b w:val="false"/>
+          <w:bCs w:val="false"/>
+          <w:i w:val="false"/>
+          <w:iCs w:val="false"/>
+          <w:sz w:val="24"/>
+          <w:szCs w:val="24"/>
+        </w:rPr>
+        <w:t>ing</w:t>
+      </w:r>
+      <w:r>
+        <w:rPr>
+          <w:b w:val="false"/>
+          <w:bCs w:val="false"/>
+          <w:i w:val="false"/>
+          <w:iCs w:val="false"/>
+          <w:sz w:val="24"/>
+          <w:szCs w:val="24"/>
+        </w:rPr>
+        <w:t xml:space="preserve"> the cause for the target expressing prejudice to be </w:t>
+      </w:r>
+      <w:r>
+        <w:rPr>
+          <w:b w:val="false"/>
+          <w:bCs w:val="false"/>
+          <w:i w:val="false"/>
+          <w:iCs w:val="false"/>
+          <w:sz w:val="24"/>
+          <w:szCs w:val="24"/>
+        </w:rPr>
+        <w:t xml:space="preserve">coming from </w:t>
+      </w:r>
+      <w:r>
+        <w:rPr>
+          <w:b w:val="false"/>
+          <w:bCs w:val="false"/>
+          <w:i/>
+          <w:iCs/>
+          <w:sz w:val="24"/>
+          <w:szCs w:val="24"/>
+        </w:rPr>
+        <w:t xml:space="preserve">within </w:t>
+      </w:r>
+      <w:r>
+        <w:rPr>
+          <w:b w:val="false"/>
+          <w:bCs w:val="false"/>
+          <w:i w:val="false"/>
+          <w:iCs w:val="false"/>
+          <w:sz w:val="24"/>
+          <w:szCs w:val="24"/>
+        </w:rPr>
+        <w:t>the target and their</w:t>
+      </w:r>
+      <w:r>
+        <w:rPr>
+          <w:b w:val="false"/>
+          <w:bCs w:val="false"/>
+          <w:i w:val="false"/>
+          <w:iCs w:val="false"/>
+          <w:sz w:val="24"/>
+          <w:szCs w:val="24"/>
+        </w:rPr>
+        <w:t xml:space="preserve"> personality. </w:t>
+      </w:r>
+      <w:r>
+        <w:rPr>
+          <w:b w:val="false"/>
+          <w:bCs w:val="false"/>
+          <w:i w:val="false"/>
+          <w:iCs w:val="false"/>
+          <w:sz w:val="24"/>
+          <w:szCs w:val="24"/>
+        </w:rPr>
+        <w:t xml:space="preserve">People tend to see causes of behavior coming from external factors (e.g., norms, rules, directions) or internal factors (e.g., personality, desires, goals of an actor). Prescriptive norms are an </w:t>
+      </w:r>
+      <w:r>
+        <w:rPr>
+          <w:b w:val="false"/>
+          <w:bCs w:val="false"/>
+          <w:i/>
+          <w:iCs/>
+          <w:sz w:val="24"/>
+          <w:szCs w:val="24"/>
+        </w:rPr>
+        <w:t xml:space="preserve">external </w:t>
+      </w:r>
+      <w:r>
+        <w:rPr>
+          <w:b w:val="false"/>
+          <w:bCs w:val="false"/>
+          <w:i w:val="false"/>
+          <w:iCs w:val="false"/>
+          <w:sz w:val="24"/>
+          <w:szCs w:val="24"/>
+        </w:rPr>
+        <w:t xml:space="preserve">force causing people to act in a certain way; if a target acts </w:t>
+      </w:r>
+      <w:r>
+        <w:rPr>
+          <w:b w:val="false"/>
+          <w:bCs w:val="false"/>
+          <w:i/>
+          <w:iCs/>
+          <w:sz w:val="24"/>
+          <w:szCs w:val="24"/>
+        </w:rPr>
+        <w:t xml:space="preserve">opposite </w:t>
+      </w:r>
+      <w:r>
+        <w:rPr>
+          <w:b w:val="false"/>
+          <w:bCs w:val="false"/>
+          <w:i w:val="false"/>
+          <w:iCs w:val="false"/>
+          <w:sz w:val="24"/>
+          <w:szCs w:val="24"/>
+        </w:rPr>
+        <w:t xml:space="preserve">this force, others are likely to make an internal, dispositional attribution for this action, since the external force cannot account for it (Heider, 1958, Chapter 4; Jones, 1976; Jones &amp; Davis, 1965; Jones &amp; Harris, 1967; Kelley, 1973). In the present case, when a target expresses a prejudice that is prescriptively non-normative, they are acting in a way that cannot be explained by situational factors. People are likely to see this expression as coming from within the target—a dispositional attribution, or perceiving authenticity. This implies that perceived prescriptive normativity of a given prejudice should be </w:t>
+      </w:r>
+      <w:r>
+        <w:rPr>
+          <w:b w:val="false"/>
+          <w:bCs w:val="false"/>
+          <w:i/>
+          <w:iCs/>
+          <w:sz w:val="24"/>
+          <w:szCs w:val="24"/>
+        </w:rPr>
+        <w:t xml:space="preserve">negatively </w:t>
+      </w:r>
+      <w:r>
+        <w:rPr>
+          <w:b w:val="false"/>
+          <w:bCs w:val="false"/>
+          <w:i w:val="false"/>
+          <w:iCs w:val="false"/>
+          <w:sz w:val="24"/>
+          <w:szCs w:val="24"/>
+        </w:rPr>
+        <w:t>correlated with perceived authenticity one expressing that prejudice. This is in line with Pillow et al.’s (2017) findings, which they derive from correspondent inference theory—one of the many attributional approaches that would predict this relationship.</w:t>
+      </w:r>
+    </w:p>
+    <w:p>
+      <w:pPr>
+        <w:pStyle w:val="TextBody"/>
+        <w:bidi w:val="0"/>
+        <w:spacing w:lineRule="auto" w:line="240" w:before="0" w:after="0"/>
+        <w:contextualSpacing/>
+        <w:jc w:val="left"/>
+        <w:rPr/>
+      </w:pPr>
+      <w:r>
+        <w:rPr>
+          <w:b w:val="false"/>
+          <w:bCs w:val="false"/>
+          <w:i w:val="false"/>
+          <w:iCs w:val="false"/>
+          <w:sz w:val="24"/>
+          <w:szCs w:val="24"/>
+        </w:rPr>
+        <w:tab/>
+        <w:t>However, this relationship should be stronger when the perceiver is high in prejudice, given that prejudiced people are more attuned to and feel aggrieved by the prescriptive non-normativity of prejudice (Lalonde, Doan, &amp; Patterson, 2000). Theories of norms and attribution predict that the positive relationship between prejudice and perceived authenticity should negatively depend on perceived prescriptive normativity—perceived authenticity is a mixture of “I agree with that statement,” and, “But I feel like I cannot express it myself.”</w:t>
+      </w:r>
     </w:p>
     <w:p>
       <w:pPr>
@@ -2402,7 +2622,29 @@
           <w:sz w:val="24"/>
           <w:szCs w:val="24"/>
         </w:rPr>
-        <w:t xml:space="preserve">Eight studies test the following hypotheses. </w:t>
+        <w:t xml:space="preserve">Eight studies test the </w:t>
+      </w:r>
+      <w:r>
+        <w:rPr>
+          <w:b w:val="false"/>
+          <w:bCs w:val="false"/>
+          <w:i w:val="false"/>
+          <w:iCs w:val="false"/>
+          <w:sz w:val="24"/>
+          <w:szCs w:val="24"/>
+        </w:rPr>
+        <w:t>proposed</w:t>
+      </w:r>
+      <w:r>
+        <w:rPr>
+          <w:b w:val="false"/>
+          <w:bCs w:val="false"/>
+          <w:i w:val="false"/>
+          <w:iCs w:val="false"/>
+          <w:sz w:val="24"/>
+          <w:szCs w:val="24"/>
+        </w:rPr>
+        <w:t xml:space="preserve"> hypotheses. </w:t>
       </w:r>
     </w:p>
     <w:p>

</xml_diff>

<commit_message>
done with the beef of the intro
</commit_message>
<xml_diff>
--- a/docs/dissertation_v1.docx
+++ b/docs/dissertation_v1.docx
@@ -4127,6 +4127,83 @@
           <w:szCs w:val="24"/>
         </w:rPr>
         <w:t xml:space="preserve">Eight studies test the proposed hypotheses. </w:t>
+      </w:r>
+      <w:r>
+        <w:rPr>
+          <w:b w:val="false"/>
+          <w:bCs w:val="false"/>
+          <w:i w:val="false"/>
+          <w:iCs w:val="false"/>
+          <w:sz w:val="24"/>
+          <w:szCs w:val="24"/>
+        </w:rPr>
+        <w:t xml:space="preserve">First, self-reported prejudice positively predicts perceived authenticity of prejudiced statements (Studies 1 – 3, 5 – 8). Second, self-reported prejudice should </w:t>
+      </w:r>
+      <w:r>
+        <w:rPr>
+          <w:b w:val="false"/>
+          <w:bCs w:val="false"/>
+          <w:i/>
+          <w:iCs/>
+          <w:sz w:val="24"/>
+          <w:szCs w:val="24"/>
+        </w:rPr>
+        <w:t xml:space="preserve">uniquely </w:t>
+      </w:r>
+      <w:r>
+        <w:rPr>
+          <w:b w:val="false"/>
+          <w:bCs w:val="false"/>
+          <w:i w:val="false"/>
+          <w:iCs w:val="false"/>
+          <w:sz w:val="24"/>
+          <w:szCs w:val="24"/>
+        </w:rPr>
+        <w:t xml:space="preserve">predict prejudiced statements against the </w:t>
+      </w:r>
+      <w:r>
+        <w:rPr>
+          <w:b w:val="false"/>
+          <w:bCs w:val="false"/>
+          <w:i/>
+          <w:iCs/>
+          <w:sz w:val="24"/>
+          <w:szCs w:val="24"/>
+        </w:rPr>
+        <w:t xml:space="preserve">same </w:t>
+      </w:r>
+      <w:r>
+        <w:rPr>
+          <w:b w:val="false"/>
+          <w:bCs w:val="false"/>
+          <w:i w:val="false"/>
+          <w:iCs w:val="false"/>
+          <w:sz w:val="24"/>
+          <w:szCs w:val="24"/>
+        </w:rPr>
+        <w:t>target group; there is no relationship between prejudice and the authenticity of statements in general (Studies 1 and 2). Third, the positive relationship between prejudice and perceived authenticity is stronger when the prejudice is prescriptively non-normative (Studies 3, 5, and 6). Fourth, prejudice positively predicts perceived descriptive normativity, which in turn causes people to perceive prejudiced statements as authentic (Studies 3 and 4). Fifth, the proposed relationship between prejudice and perceived authenticity should only be weaker when authenticity is perceived as negative</w:t>
+      </w:r>
+      <w:r>
+        <w:rPr>
+          <w:b w:val="false"/>
+          <w:bCs w:val="false"/>
+          <w:i/>
+          <w:iCs/>
+          <w:sz w:val="24"/>
+          <w:szCs w:val="24"/>
+        </w:rPr>
+        <w:t xml:space="preserve"> </w:t>
+      </w:r>
+      <w:r>
+        <w:rPr>
+          <w:b w:val="false"/>
+          <w:bCs w:val="false"/>
+          <w:i w:val="false"/>
+          <w:iCs w:val="false"/>
+          <w:sz w:val="24"/>
+          <w:szCs w:val="24"/>
+        </w:rPr>
+        <w:t>than when it is perceived as positive (Study 7). Sixth, participants motivated to be accurate should display a weaker relationship between prejudice and perceived authenticity than those who are motivated to express themselves (Study 8).</w:t>
       </w:r>
     </w:p>
     <w:p>

</xml_diff>

<commit_message>
finished study 1 and 4
</commit_message>
<xml_diff>
--- a/docs/dissertation_v1.docx
+++ b/docs/dissertation_v1.docx
@@ -901,51 +901,7 @@
           <w:szCs w:val="24"/>
         </w:rPr>
         <w:tab/>
-        <w:t xml:space="preserve">Prejudice is a negative evaluation of a social group or of an individual primarily based on their presumed group membership (Crandall &amp; Eshleman, 2003). People feel and want to express prejudice, yet it is socially unacceptable to do so. The justification-suppression model (JSM; Crandall &amp; Eshleman, 2003) </w:t>
-      </w:r>
-      <w:r>
-        <w:rPr>
-          <w:b w:val="false"/>
-          <w:bCs w:val="false"/>
-          <w:i w:val="false"/>
-          <w:iCs w:val="false"/>
-          <w:sz w:val="24"/>
-          <w:szCs w:val="24"/>
-        </w:rPr>
-        <w:t xml:space="preserve">models this tension, </w:t>
-      </w:r>
-      <w:r>
-        <w:rPr>
-          <w:b w:val="false"/>
-          <w:bCs w:val="false"/>
-          <w:i w:val="false"/>
-          <w:iCs w:val="false"/>
-          <w:sz w:val="24"/>
-          <w:szCs w:val="24"/>
-        </w:rPr>
-        <w:t xml:space="preserve">synthesizing the commonalities between various modern theories of prejudice into </w:t>
-      </w:r>
-      <w:r>
-        <w:rPr>
-          <w:b w:val="false"/>
-          <w:bCs w:val="false"/>
-          <w:i w:val="false"/>
-          <w:iCs w:val="false"/>
-          <w:sz w:val="24"/>
-          <w:szCs w:val="24"/>
-        </w:rPr>
-        <w:t>a process with four components</w:t>
-      </w:r>
-      <w:r>
-        <w:rPr>
-          <w:b w:val="false"/>
-          <w:bCs w:val="false"/>
-          <w:i w:val="false"/>
-          <w:iCs w:val="false"/>
-          <w:sz w:val="24"/>
-          <w:szCs w:val="24"/>
-        </w:rPr>
-        <w:t>: genuine prejudice, suppression, justification, and expression.</w:t>
+        <w:t>Prejudice is a negative evaluation of a social group or of an individual primarily based on their presumed group membership (Crandall &amp; Eshleman, 2003). People feel and want to express prejudice, yet it is socially unacceptable to do so. The justification-suppression model (JSM; Crandall &amp; Eshleman, 2003) models this tension, synthesizing the commonalities between various modern theories of prejudice into a process with four components: genuine prejudice, suppression, justification, and expression.</w:t>
       </w:r>
     </w:p>
     <w:p>
@@ -988,161 +944,7 @@
           <w:sz w:val="24"/>
           <w:szCs w:val="24"/>
         </w:rPr>
-        <w:t xml:space="preserve">is the </w:t>
-      </w:r>
-      <w:r>
-        <w:rPr>
-          <w:b w:val="false"/>
-          <w:bCs w:val="false"/>
-          <w:i w:val="false"/>
-          <w:iCs w:val="false"/>
-          <w:sz w:val="24"/>
-          <w:szCs w:val="24"/>
-        </w:rPr>
-        <w:t>unmanaged</w:t>
-      </w:r>
-      <w:r>
-        <w:rPr>
-          <w:b w:val="false"/>
-          <w:bCs w:val="false"/>
-          <w:i w:val="false"/>
-          <w:iCs w:val="false"/>
-          <w:sz w:val="24"/>
-          <w:szCs w:val="24"/>
-        </w:rPr>
-        <w:t xml:space="preserve">, unalloyed underlying negative affect one feels toward a social group or member of a social group; </w:t>
-      </w:r>
-      <w:r>
-        <w:rPr>
-          <w:b w:val="false"/>
-          <w:bCs w:val="false"/>
-          <w:i w:val="false"/>
-          <w:iCs w:val="false"/>
-          <w:sz w:val="24"/>
-          <w:szCs w:val="24"/>
-        </w:rPr>
-        <w:t>it</w:t>
-      </w:r>
-      <w:r>
-        <w:rPr>
-          <w:b w:val="false"/>
-          <w:bCs w:val="false"/>
-          <w:i w:val="false"/>
-          <w:iCs w:val="false"/>
-          <w:sz w:val="24"/>
-          <w:szCs w:val="24"/>
-        </w:rPr>
-        <w:t xml:space="preserve"> is </w:t>
-      </w:r>
-      <w:r>
-        <w:rPr>
-          <w:b w:val="false"/>
-          <w:bCs w:val="false"/>
-          <w:i w:val="false"/>
-          <w:iCs w:val="false"/>
-          <w:sz w:val="24"/>
-          <w:szCs w:val="24"/>
-        </w:rPr>
-        <w:t xml:space="preserve">the </w:t>
-      </w:r>
-      <w:r>
-        <w:rPr>
-          <w:b w:val="false"/>
-          <w:bCs w:val="false"/>
-          <w:i w:val="false"/>
-          <w:iCs w:val="false"/>
-          <w:sz w:val="24"/>
-          <w:szCs w:val="24"/>
-        </w:rPr>
-        <w:t xml:space="preserve">motivational state (Brehm, 1999) that drives justification and expression. Unfortunately, </w:t>
-      </w:r>
-      <w:r>
-        <w:rPr>
-          <w:b w:val="false"/>
-          <w:bCs w:val="false"/>
-          <w:i w:val="false"/>
-          <w:iCs w:val="false"/>
-          <w:sz w:val="24"/>
-          <w:szCs w:val="24"/>
-        </w:rPr>
-        <w:t>genuine prejudice</w:t>
-      </w:r>
-      <w:r>
-        <w:rPr>
-          <w:b w:val="false"/>
-          <w:bCs w:val="false"/>
-          <w:i w:val="false"/>
-          <w:iCs w:val="false"/>
-          <w:sz w:val="24"/>
-          <w:szCs w:val="24"/>
-        </w:rPr>
-        <w:t xml:space="preserve"> is </w:t>
-      </w:r>
-      <w:r>
-        <w:rPr>
-          <w:b w:val="false"/>
-          <w:bCs w:val="false"/>
-          <w:i w:val="false"/>
-          <w:iCs w:val="false"/>
-          <w:sz w:val="24"/>
-          <w:szCs w:val="24"/>
-        </w:rPr>
-        <w:t xml:space="preserve">currently </w:t>
-      </w:r>
-      <w:r>
-        <w:rPr>
-          <w:b w:val="false"/>
-          <w:bCs w:val="false"/>
-          <w:i w:val="false"/>
-          <w:iCs w:val="false"/>
-          <w:sz w:val="24"/>
-          <w:szCs w:val="24"/>
-        </w:rPr>
-        <w:t xml:space="preserve">considered to be unmeasurable, as any self-report will be contaminated by biases (e.g., social desirability) and one’s inability to report feelings </w:t>
-      </w:r>
-      <w:r>
-        <w:rPr>
-          <w:b w:val="false"/>
-          <w:bCs w:val="false"/>
-          <w:i w:val="false"/>
-          <w:iCs w:val="false"/>
-          <w:sz w:val="24"/>
-          <w:szCs w:val="24"/>
-        </w:rPr>
-        <w:t xml:space="preserve">of which </w:t>
-      </w:r>
-      <w:r>
-        <w:rPr>
-          <w:b w:val="false"/>
-          <w:bCs w:val="false"/>
-          <w:i w:val="false"/>
-          <w:iCs w:val="false"/>
-          <w:sz w:val="24"/>
-          <w:szCs w:val="24"/>
-        </w:rPr>
-        <w:t xml:space="preserve">they are not </w:t>
-      </w:r>
-      <w:r>
-        <w:rPr>
-          <w:b w:val="false"/>
-          <w:bCs w:val="false"/>
-          <w:i w:val="false"/>
-          <w:iCs w:val="false"/>
-          <w:sz w:val="24"/>
-          <w:szCs w:val="24"/>
-        </w:rPr>
-        <w:t>aware</w:t>
-      </w:r>
-      <w:r>
-        <w:rPr>
-          <w:b w:val="false"/>
-          <w:bCs w:val="false"/>
-          <w:i w:val="false"/>
-          <w:iCs w:val="false"/>
-          <w:sz w:val="24"/>
-          <w:szCs w:val="24"/>
-        </w:rPr>
-        <w:t>. Implicit and physiological measures are promising techniques for tapping into genuine prejudice, but there are still unresolved questions about what precisely these measures capture, given that they tend to correlate weakly with one another (Fazio &amp; Olson, 2003) and do not demonstrate greater predictive validity than do self-reports (Oswald, Mitchell, Blanton, Jaccard, &amp; Tetlock, 2013).</w:t>
+        <w:t>is the unmanaged, unalloyed underlying negative affect one feels toward a social group or member of a social group; it is the motivational state (Brehm, 1999) that drives justification and expression. Unfortunately, genuine prejudice is currently considered to be unmeasurable, as any self-report will be contaminated by biases (e.g., social desirability) and one’s inability to report feelings of which they are not aware. Implicit and physiological measures are promising techniques for tapping into genuine prejudice, but there are still unresolved questions about what precisely these measures capture, given that they tend to correlate weakly with one another (Fazio &amp; Olson, 2003) and do not demonstrate greater predictive validity than do self-reports (Oswald, Mitchell, Blanton, Jaccard, &amp; Tetlock, 2013).</w:t>
       </w:r>
     </w:p>
     <w:p>
@@ -1185,117 +987,7 @@
           <w:sz w:val="24"/>
           <w:szCs w:val="24"/>
         </w:rPr>
-        <w:t xml:space="preserve">is an externally or internally motivated (Plant &amp; Devine, 1998) attempt to inhibit the expression of one’s prejudice. The primary external motivators are social norms and institutional rules (e.g., workplace code of conduct) that proscribe the expression of prejudice. Internal motivators can </w:t>
-      </w:r>
-      <w:r>
-        <w:rPr>
-          <w:b w:val="false"/>
-          <w:bCs w:val="false"/>
-          <w:i w:val="false"/>
-          <w:iCs w:val="false"/>
-          <w:sz w:val="24"/>
-          <w:szCs w:val="24"/>
-        </w:rPr>
-        <w:t>be</w:t>
-      </w:r>
-      <w:r>
-        <w:rPr>
-          <w:b w:val="false"/>
-          <w:bCs w:val="false"/>
-          <w:i w:val="false"/>
-          <w:iCs w:val="false"/>
-          <w:sz w:val="24"/>
-          <w:szCs w:val="24"/>
-        </w:rPr>
-        <w:t xml:space="preserve"> </w:t>
-      </w:r>
-      <w:r>
-        <w:rPr>
-          <w:b w:val="false"/>
-          <w:bCs w:val="false"/>
-          <w:i w:val="false"/>
-          <w:iCs w:val="false"/>
-          <w:sz w:val="24"/>
-          <w:szCs w:val="24"/>
-        </w:rPr>
-        <w:t xml:space="preserve">one’s </w:t>
-      </w:r>
-      <w:r>
-        <w:rPr>
-          <w:b w:val="false"/>
-          <w:bCs w:val="false"/>
-          <w:i w:val="false"/>
-          <w:iCs w:val="false"/>
-          <w:sz w:val="24"/>
-          <w:szCs w:val="24"/>
-        </w:rPr>
-        <w:t xml:space="preserve">values and beliefs </w:t>
-      </w:r>
-      <w:r>
-        <w:rPr>
-          <w:b w:val="false"/>
-          <w:bCs w:val="false"/>
-          <w:i w:val="false"/>
-          <w:iCs w:val="false"/>
-          <w:sz w:val="24"/>
-          <w:szCs w:val="24"/>
-        </w:rPr>
-        <w:t>that</w:t>
-      </w:r>
-      <w:r>
-        <w:rPr>
-          <w:b w:val="false"/>
-          <w:bCs w:val="false"/>
-          <w:i w:val="false"/>
-          <w:iCs w:val="false"/>
-          <w:sz w:val="24"/>
-          <w:szCs w:val="24"/>
-        </w:rPr>
-        <w:t xml:space="preserve"> conflict with expressing prejudice (e.g., egalitarianism) </w:t>
-      </w:r>
-      <w:r>
-        <w:rPr>
-          <w:b w:val="false"/>
-          <w:bCs w:val="false"/>
-          <w:i w:val="false"/>
-          <w:iCs w:val="false"/>
-          <w:sz w:val="24"/>
-          <w:szCs w:val="24"/>
-        </w:rPr>
-        <w:t>or one internalizing external motivators (Deci &amp; Ryan, 2000)</w:t>
-      </w:r>
-      <w:r>
-        <w:rPr>
-          <w:b w:val="false"/>
-          <w:bCs w:val="false"/>
-          <w:i w:val="false"/>
-          <w:iCs w:val="false"/>
-          <w:sz w:val="24"/>
-          <w:szCs w:val="24"/>
-        </w:rPr>
-        <w:t xml:space="preserve">. </w:t>
-      </w:r>
-      <w:r>
-        <w:rPr>
-          <w:b w:val="false"/>
-          <w:bCs w:val="false"/>
-          <w:i w:val="false"/>
-          <w:iCs w:val="false"/>
-          <w:sz w:val="24"/>
-          <w:szCs w:val="24"/>
-        </w:rPr>
-        <w:t>S</w:t>
-      </w:r>
-      <w:r>
-        <w:rPr>
-          <w:b w:val="false"/>
-          <w:bCs w:val="false"/>
-          <w:i w:val="false"/>
-          <w:iCs w:val="false"/>
-          <w:sz w:val="24"/>
-          <w:szCs w:val="24"/>
-        </w:rPr>
-        <w:t xml:space="preserve">uppressive forces do </w:t>
+        <w:t xml:space="preserve">is an externally or internally motivated (Plant &amp; Devine, 1998) attempt to inhibit the expression of one’s prejudice. The primary external motivators are social norms and institutional rules (e.g., workplace code of conduct) that proscribe the expression of prejudice. Internal motivators can be one’s values and beliefs that conflict with expressing prejudice (e.g., egalitarianism) or one internalizing external motivators (Deci &amp; Ryan, 2000). Suppressive forces do </w:t>
       </w:r>
       <w:r>
         <w:rPr>
@@ -1317,95 +1009,7 @@
           <w:sz w:val="24"/>
           <w:szCs w:val="24"/>
         </w:rPr>
-        <w:t xml:space="preserve"> necessarily eliminate the underlying genuine prejudice—they merely keep genuine prejudice from being expressed. Crandall and Eshleman (2003) review a wide variety of research demonstrating that suppressing prejudice is taxing on an individual; </w:t>
-      </w:r>
-      <w:r>
-        <w:rPr>
-          <w:b w:val="false"/>
-          <w:bCs w:val="false"/>
-          <w:i w:val="false"/>
-          <w:iCs w:val="false"/>
-          <w:sz w:val="24"/>
-          <w:szCs w:val="24"/>
-        </w:rPr>
-        <w:t>it</w:t>
-      </w:r>
-      <w:r>
-        <w:rPr>
-          <w:b w:val="false"/>
-          <w:bCs w:val="false"/>
-          <w:i w:val="false"/>
-          <w:iCs w:val="false"/>
-          <w:sz w:val="24"/>
-          <w:szCs w:val="24"/>
-        </w:rPr>
-        <w:t xml:space="preserve"> requires cognitive effort. </w:t>
-      </w:r>
-      <w:r>
-        <w:rPr>
-          <w:b w:val="false"/>
-          <w:bCs w:val="false"/>
-          <w:i w:val="false"/>
-          <w:iCs w:val="false"/>
-          <w:sz w:val="24"/>
-          <w:szCs w:val="24"/>
-        </w:rPr>
-        <w:t>P</w:t>
-      </w:r>
-      <w:r>
-        <w:rPr>
-          <w:b w:val="false"/>
-          <w:bCs w:val="false"/>
-          <w:i w:val="false"/>
-          <w:iCs w:val="false"/>
-          <w:sz w:val="24"/>
-          <w:szCs w:val="24"/>
-        </w:rPr>
-        <w:t xml:space="preserve">eople </w:t>
-      </w:r>
-      <w:r>
-        <w:rPr>
-          <w:b w:val="false"/>
-          <w:bCs w:val="false"/>
-          <w:i w:val="false"/>
-          <w:iCs w:val="false"/>
-          <w:sz w:val="24"/>
-          <w:szCs w:val="24"/>
-        </w:rPr>
-        <w:t xml:space="preserve">are </w:t>
-      </w:r>
-      <w:r>
-        <w:rPr>
-          <w:b w:val="false"/>
-          <w:bCs w:val="false"/>
-          <w:i w:val="false"/>
-          <w:iCs w:val="false"/>
-          <w:sz w:val="24"/>
-          <w:szCs w:val="24"/>
-        </w:rPr>
-        <w:t xml:space="preserve">motivated to relax </w:t>
-      </w:r>
-      <w:r>
-        <w:rPr>
-          <w:b w:val="false"/>
-          <w:bCs w:val="false"/>
-          <w:i w:val="false"/>
-          <w:iCs w:val="false"/>
-          <w:sz w:val="24"/>
-          <w:szCs w:val="24"/>
-        </w:rPr>
-        <w:t>this</w:t>
-      </w:r>
-      <w:r>
-        <w:rPr>
-          <w:b w:val="false"/>
-          <w:bCs w:val="false"/>
-          <w:i w:val="false"/>
-          <w:iCs w:val="false"/>
-          <w:sz w:val="24"/>
-          <w:szCs w:val="24"/>
-        </w:rPr>
-        <w:t xml:space="preserve"> effort and free the expression of genuine prejudice. To do so, people seek out justifications for prejudice.</w:t>
+        <w:t xml:space="preserve"> necessarily eliminate the underlying genuine prejudice—they merely keep genuine prejudice from being expressed. Crandall and Eshleman (2003) review a wide variety of research demonstrating that suppressing prejudice is taxing on an individual; it requires cognitive effort. People are motivated to relax this effort and free the expression of genuine prejudice. To do so, people seek out justifications for prejudice.</w:t>
       </w:r>
     </w:p>
     <w:p>
@@ -1448,29 +1052,7 @@
           <w:sz w:val="24"/>
           <w:szCs w:val="24"/>
         </w:rPr>
-        <w:t xml:space="preserve">are any social or psychological process that allows one to feel as if they can express prejudice without suffering negative external (e.g., reprimand from others; workplace punishment) or internal (e.g., guilt, shame) consequences. These justifications release </w:t>
-      </w:r>
-      <w:r>
-        <w:rPr>
-          <w:b w:val="false"/>
-          <w:bCs w:val="false"/>
-          <w:i w:val="false"/>
-          <w:iCs w:val="false"/>
-          <w:sz w:val="24"/>
-          <w:szCs w:val="24"/>
-        </w:rPr>
-        <w:t>the</w:t>
-      </w:r>
-      <w:r>
-        <w:rPr>
-          <w:b w:val="false"/>
-          <w:bCs w:val="false"/>
-          <w:i w:val="false"/>
-          <w:iCs w:val="false"/>
-          <w:sz w:val="24"/>
-          <w:szCs w:val="24"/>
-        </w:rPr>
-        <w:t xml:space="preserve"> </w:t>
+        <w:t xml:space="preserve">are any social or psychological process that allows one to feel as if they can express prejudice without suffering negative external (e.g., reprimand from others; workplace punishment) or internal (e.g., guilt, shame) consequences. These justifications release the </w:t>
       </w:r>
       <w:r>
         <w:rPr>
@@ -1492,40 +1074,7 @@
           <w:sz w:val="24"/>
           <w:szCs w:val="24"/>
         </w:rPr>
-        <w:t>of prejudice.</w:t>
-      </w:r>
-      <w:r>
-        <w:rPr>
-          <w:b w:val="false"/>
-          <w:bCs w:val="false"/>
-          <w:i w:val="false"/>
-          <w:iCs w:val="false"/>
-          <w:sz w:val="24"/>
-          <w:szCs w:val="24"/>
-        </w:rPr>
-        <w:t xml:space="preserve"> For example, when people have already demonstrated that they can be non-prejudiced, they </w:t>
-      </w:r>
-      <w:r>
-        <w:rPr>
-          <w:b w:val="false"/>
-          <w:bCs w:val="false"/>
-          <w:i w:val="false"/>
-          <w:iCs w:val="false"/>
-          <w:sz w:val="24"/>
-          <w:szCs w:val="24"/>
-        </w:rPr>
-        <w:t xml:space="preserve">can feel justified to act in </w:t>
-      </w:r>
-      <w:r>
-        <w:rPr>
-          <w:b w:val="false"/>
-          <w:bCs w:val="false"/>
-          <w:i w:val="false"/>
-          <w:iCs w:val="false"/>
-          <w:sz w:val="24"/>
-          <w:szCs w:val="24"/>
-        </w:rPr>
-        <w:t>discriminatory ways (Monin &amp; Miller, 2001); more generally, people express prejudice when they feel like they have demonstrated that they have standing to do so (Miller &amp; Effron, 2010).</w:t>
+        <w:t>of prejudice. For example, when people have already demonstrated that they can be non-prejudiced, they can feel justified to act in discriminatory ways (Monin &amp; Miller, 2001); more generally, people express prejudice when they feel like they have demonstrated that they have standing to do so (Miller &amp; Effron, 2010).</w:t>
       </w:r>
     </w:p>
     <w:p>
@@ -1582,73 +1131,7 @@
           <w:sz w:val="24"/>
           <w:szCs w:val="24"/>
         </w:rPr>
-        <w:t xml:space="preserve">I propose that people who are prejudiced are more likely to perceive an expression of prejudice as “authentic.” </w:t>
-      </w:r>
-      <w:r>
-        <w:rPr>
-          <w:b w:val="false"/>
-          <w:bCs w:val="false"/>
-          <w:i w:val="false"/>
-          <w:iCs w:val="false"/>
-          <w:sz w:val="24"/>
-          <w:szCs w:val="24"/>
-        </w:rPr>
-        <w:t>W</w:t>
-      </w:r>
-      <w:r>
-        <w:rPr>
-          <w:b w:val="false"/>
-          <w:bCs w:val="false"/>
-          <w:i w:val="false"/>
-          <w:iCs w:val="false"/>
-          <w:sz w:val="24"/>
-          <w:szCs w:val="24"/>
-        </w:rPr>
-        <w:t xml:space="preserve">e </w:t>
-      </w:r>
-      <w:r>
-        <w:rPr>
-          <w:b w:val="false"/>
-          <w:bCs w:val="false"/>
-          <w:i w:val="false"/>
-          <w:iCs w:val="false"/>
-          <w:sz w:val="24"/>
-          <w:szCs w:val="24"/>
-        </w:rPr>
-        <w:t xml:space="preserve">can </w:t>
-      </w:r>
-      <w:r>
-        <w:rPr>
-          <w:b w:val="false"/>
-          <w:bCs w:val="false"/>
-          <w:i w:val="false"/>
-          <w:iCs w:val="false"/>
-          <w:sz w:val="24"/>
-          <w:szCs w:val="24"/>
-        </w:rPr>
-        <w:t xml:space="preserve">see this as a justification for prejudice </w:t>
-      </w:r>
-      <w:r>
-        <w:rPr>
-          <w:b w:val="false"/>
-          <w:bCs w:val="false"/>
-          <w:i w:val="false"/>
-          <w:iCs w:val="false"/>
-          <w:sz w:val="24"/>
-          <w:szCs w:val="24"/>
-        </w:rPr>
-        <w:t>by considering</w:t>
-      </w:r>
-      <w:r>
-        <w:rPr>
-          <w:b w:val="false"/>
-          <w:bCs w:val="false"/>
-          <w:i w:val="false"/>
-          <w:iCs w:val="false"/>
-          <w:sz w:val="24"/>
-          <w:szCs w:val="24"/>
-        </w:rPr>
-        <w:t xml:space="preserve"> </w:t>
+        <w:t xml:space="preserve">I propose that people who are prejudiced are more likely to perceive an expression of prejudice as “authentic.” We can see this as a justification for prejudice by considering </w:t>
       </w:r>
       <w:r>
         <w:rPr>
@@ -1758,29 +1241,7 @@
           <w:sz w:val="24"/>
           <w:szCs w:val="24"/>
         </w:rPr>
-        <w:t>= .09). P</w:t>
-      </w:r>
-      <w:r>
-        <w:rPr>
-          <w:b w:val="false"/>
-          <w:bCs w:val="false"/>
-          <w:i w:val="false"/>
-          <w:iCs w:val="false"/>
-          <w:sz w:val="24"/>
-          <w:szCs w:val="24"/>
-        </w:rPr>
-        <w:t>articipants</w:t>
-      </w:r>
-      <w:r>
-        <w:rPr>
-          <w:b w:val="false"/>
-          <w:bCs w:val="false"/>
-          <w:i w:val="false"/>
-          <w:iCs w:val="false"/>
-          <w:sz w:val="24"/>
-          <w:szCs w:val="24"/>
-        </w:rPr>
-        <w:t xml:space="preserve"> were </w:t>
+        <w:t xml:space="preserve">= .09). Participants were </w:t>
       </w:r>
       <w:r>
         <w:rPr>
@@ -1802,73 +1263,7 @@
           <w:sz w:val="24"/>
           <w:szCs w:val="24"/>
         </w:rPr>
-        <w:t xml:space="preserve"> principled in marshaling freedom of speech, </w:t>
-      </w:r>
-      <w:r>
-        <w:rPr>
-          <w:b w:val="false"/>
-          <w:bCs w:val="false"/>
-          <w:i w:val="false"/>
-          <w:iCs w:val="false"/>
-          <w:sz w:val="24"/>
-          <w:szCs w:val="24"/>
-        </w:rPr>
-        <w:t>showing</w:t>
-      </w:r>
-      <w:r>
-        <w:rPr>
-          <w:b w:val="false"/>
-          <w:bCs w:val="false"/>
-          <w:i w:val="false"/>
-          <w:iCs w:val="false"/>
-          <w:sz w:val="24"/>
-          <w:szCs w:val="24"/>
-        </w:rPr>
-        <w:t xml:space="preserve"> </w:t>
-      </w:r>
-      <w:r>
-        <w:rPr>
-          <w:b w:val="false"/>
-          <w:bCs w:val="false"/>
-          <w:i w:val="false"/>
-          <w:iCs w:val="false"/>
-          <w:sz w:val="24"/>
-          <w:szCs w:val="24"/>
-        </w:rPr>
-        <w:t>p</w:t>
-      </w:r>
-      <w:r>
-        <w:rPr>
-          <w:b w:val="false"/>
-          <w:bCs w:val="false"/>
-          <w:i w:val="false"/>
-          <w:iCs w:val="false"/>
-          <w:sz w:val="24"/>
-          <w:szCs w:val="24"/>
-        </w:rPr>
-        <w:t xml:space="preserve">eople defend others’ prejudiced expressions as a function of their own. White and Crandall found that this relationship was partially due to the termination of a prejudiced employee threatening the expressive autonomy of prejudiced participants (i.e., agreement with items such as: “I feel free to express my ideas and opinions”). People engage in vicarious justification: They feel the suppression placed on similarly-prejudiced others and strategically deploy values to protect these others. </w:t>
-      </w:r>
-      <w:r>
-        <w:rPr>
-          <w:b w:val="false"/>
-          <w:bCs w:val="false"/>
-          <w:i w:val="false"/>
-          <w:iCs w:val="false"/>
-          <w:sz w:val="24"/>
-          <w:szCs w:val="24"/>
-        </w:rPr>
-        <w:t>Labelling another’s expression of prejudice as authentic may be a</w:t>
-      </w:r>
-      <w:r>
-        <w:rPr>
-          <w:b w:val="false"/>
-          <w:bCs w:val="false"/>
-          <w:i w:val="false"/>
-          <w:iCs w:val="false"/>
-          <w:sz w:val="24"/>
-          <w:szCs w:val="24"/>
-        </w:rPr>
-        <w:t xml:space="preserve"> way to vicariously justify prejudice.</w:t>
+        <w:t xml:space="preserve"> principled in marshaling freedom of speech, showing people defend others’ prejudiced expressions as a function of their own. White and Crandall found that this relationship was partially due to the termination of a prejudiced employee threatening the expressive autonomy of prejudiced participants (i.e., agreement with items such as: “I feel free to express my ideas and opinions”). People engage in vicarious justification: They feel the suppression placed on similarly-prejudiced others and strategically deploy values to protect these others. Labelling another’s expression of prejudice as authentic may be a way to vicariously justify prejudice.</w:t>
       </w:r>
     </w:p>
     <w:p>
@@ -1901,29 +1296,7 @@
           <w:sz w:val="24"/>
           <w:szCs w:val="24"/>
         </w:rPr>
-        <w:t xml:space="preserve">Omi and Winant (1994) argued that racism did not necessarily decrease in the United States after the gains of the Civil Rights Movement; their focus is less on if racism is “getting better” and more on how racist ideology </w:t>
-      </w:r>
-      <w:r>
-        <w:rPr>
-          <w:b w:val="false"/>
-          <w:bCs w:val="false"/>
-          <w:i w:val="false"/>
-          <w:iCs w:val="false"/>
-          <w:sz w:val="24"/>
-          <w:szCs w:val="24"/>
-        </w:rPr>
-        <w:t>takes on new forms</w:t>
-      </w:r>
-      <w:r>
-        <w:rPr>
-          <w:b w:val="false"/>
-          <w:bCs w:val="false"/>
-          <w:i w:val="false"/>
-          <w:iCs w:val="false"/>
-          <w:sz w:val="24"/>
-          <w:szCs w:val="24"/>
-        </w:rPr>
-        <w:t xml:space="preserve">. They argue that racism is </w:t>
+        <w:t xml:space="preserve">Omi and Winant (1994) argued that racism did not necessarily decrease in the United States after the gains of the Civil Rights Movement; their focus is less on if racism is “getting better” and more on how racist ideology takes on new forms. They argue that racism is </w:t>
       </w:r>
       <w:r>
         <w:rPr>
@@ -2015,51 +1388,7 @@
           <w:sz w:val="24"/>
           <w:szCs w:val="24"/>
         </w:rPr>
-        <w:t>Although Omi and Winant focus on the “new right” (</w:t>
-      </w:r>
-      <w:r>
-        <w:rPr>
-          <w:b w:val="false"/>
-          <w:bCs w:val="false"/>
-          <w:i w:val="false"/>
-          <w:iCs w:val="false"/>
-          <w:sz w:val="24"/>
-          <w:szCs w:val="24"/>
-        </w:rPr>
-        <w:t xml:space="preserve">i.e., </w:t>
-      </w:r>
-      <w:r>
-        <w:rPr>
-          <w:b w:val="false"/>
-          <w:bCs w:val="false"/>
-          <w:i w:val="false"/>
-          <w:iCs w:val="false"/>
-          <w:sz w:val="24"/>
-          <w:szCs w:val="24"/>
-        </w:rPr>
-        <w:t xml:space="preserve">Reagan-era </w:t>
-      </w:r>
-      <w:r>
-        <w:rPr>
-          <w:b w:val="false"/>
-          <w:bCs w:val="false"/>
-          <w:i w:val="false"/>
-          <w:iCs w:val="false"/>
-          <w:sz w:val="24"/>
-          <w:szCs w:val="24"/>
-        </w:rPr>
-        <w:t>conservatism</w:t>
-      </w:r>
-      <w:r>
-        <w:rPr>
-          <w:b w:val="false"/>
-          <w:bCs w:val="false"/>
-          <w:i w:val="false"/>
-          <w:iCs w:val="false"/>
-          <w:sz w:val="24"/>
-          <w:szCs w:val="24"/>
-        </w:rPr>
-        <w:t>) liberal politicians have also been guilty of rearticulating racism (Haney-López, 2013).</w:t>
+        <w:t>Although Omi and Winant focus on the “new right” (i.e., Reagan-era conservatism) liberal politicians have also been guilty of rearticulating racism (Haney-López, 2013).</w:t>
       </w:r>
     </w:p>
     <w:p>
@@ -2081,50 +1410,7 @@
           <w:szCs w:val="24"/>
         </w:rPr>
         <w:tab/>
-      </w:r>
-      <w:r>
-        <w:rPr>
-          <w:b w:val="false"/>
-          <w:bCs w:val="false"/>
-          <w:i w:val="false"/>
-          <w:iCs w:val="false"/>
-          <w:sz w:val="24"/>
-          <w:szCs w:val="24"/>
-        </w:rPr>
-        <w:t>P</w:t>
-      </w:r>
-      <w:r>
-        <w:rPr>
-          <w:b w:val="false"/>
-          <w:bCs w:val="false"/>
-          <w:i w:val="false"/>
-          <w:iCs w:val="false"/>
-          <w:sz w:val="24"/>
-          <w:szCs w:val="24"/>
-        </w:rPr>
-        <w:t xml:space="preserve">rejudice and perceived authenticity </w:t>
-      </w:r>
-      <w:r>
-        <w:rPr>
-          <w:b w:val="false"/>
-          <w:bCs w:val="false"/>
-          <w:i w:val="false"/>
-          <w:iCs w:val="false"/>
-          <w:sz w:val="24"/>
-          <w:szCs w:val="24"/>
-        </w:rPr>
-        <w:t xml:space="preserve">may be positively related because </w:t>
-      </w:r>
-      <w:r>
-        <w:rPr>
-          <w:b w:val="false"/>
-          <w:bCs w:val="false"/>
-          <w:i w:val="false"/>
-          <w:iCs w:val="false"/>
-          <w:sz w:val="24"/>
-          <w:szCs w:val="24"/>
-        </w:rPr>
-        <w:t>claiming prejudice as being “authentic” is a rearticulated way of expressing prejudice. It is a justification in a sense that it allows someone to express the idea that they agree with the prejudiced statement in an ostensibly race-neutral way—that is, without ever explicitly mentioning the target group.</w:t>
+        <w:t>Prejudice and perceived authenticity may be positively related because claiming prejudice as being “authentic” is a rearticulated way of expressing prejudice. It is a justification in a sense that it allows someone to express the idea that they agree with the prejudiced statement in an ostensibly race-neutral way—that is, without ever explicitly mentioning the target group.</w:t>
       </w:r>
     </w:p>
     <w:p>
@@ -2181,51 +1467,7 @@
           <w:sz w:val="24"/>
           <w:szCs w:val="24"/>
         </w:rPr>
-        <w:t xml:space="preserve">There are a number of </w:t>
-      </w:r>
-      <w:r>
-        <w:rPr>
-          <w:b w:val="false"/>
-          <w:bCs w:val="false"/>
-          <w:i w:val="false"/>
-          <w:iCs w:val="false"/>
-          <w:sz w:val="24"/>
-          <w:szCs w:val="24"/>
-        </w:rPr>
-        <w:t xml:space="preserve">psychological phenomena, beyond simple agreement, </w:t>
-      </w:r>
-      <w:r>
-        <w:rPr>
-          <w:b w:val="false"/>
-          <w:bCs w:val="false"/>
-          <w:i w:val="false"/>
-          <w:iCs w:val="false"/>
-          <w:sz w:val="24"/>
-          <w:szCs w:val="24"/>
-        </w:rPr>
-        <w:t xml:space="preserve">that could explain the process by which people come to see the expression of prejudice as authentic. I propose four </w:t>
-      </w:r>
-      <w:r>
-        <w:rPr>
-          <w:b w:val="false"/>
-          <w:bCs w:val="false"/>
-          <w:i w:val="false"/>
-          <w:iCs w:val="false"/>
-          <w:sz w:val="24"/>
-          <w:szCs w:val="24"/>
-        </w:rPr>
-        <w:t xml:space="preserve">possible </w:t>
-      </w:r>
-      <w:r>
-        <w:rPr>
-          <w:b w:val="false"/>
-          <w:bCs w:val="false"/>
-          <w:i w:val="false"/>
-          <w:iCs w:val="false"/>
-          <w:sz w:val="24"/>
-          <w:szCs w:val="24"/>
-        </w:rPr>
-        <w:t>accounts: norms and attribution, social projection, balance, and motivated reasoning.</w:t>
+        <w:t>There are a number of psychological phenomena, beyond simple agreement, that could explain the process by which people come to see the expression of prejudice as authentic. I propose four possible accounts: norms and attribution, social projection, balance, and motivated reasoning.</w:t>
       </w:r>
     </w:p>
     <w:p>
@@ -2368,73 +1610,7 @@
           <w:szCs w:val="24"/>
         </w:rPr>
         <w:tab/>
-        <w:t xml:space="preserve">People do not need to justify their prejudices </w:t>
-      </w:r>
-      <w:r>
-        <w:rPr>
-          <w:b w:val="false"/>
-          <w:bCs w:val="false"/>
-          <w:i w:val="false"/>
-          <w:iCs w:val="false"/>
-          <w:sz w:val="24"/>
-          <w:szCs w:val="24"/>
-        </w:rPr>
-        <w:t>when</w:t>
-      </w:r>
-      <w:r>
-        <w:rPr>
-          <w:b w:val="false"/>
-          <w:bCs w:val="false"/>
-          <w:i w:val="false"/>
-          <w:iCs w:val="false"/>
-          <w:sz w:val="24"/>
-          <w:szCs w:val="24"/>
-        </w:rPr>
-        <w:t xml:space="preserve"> suppression is </w:t>
-      </w:r>
-      <w:r>
-        <w:rPr>
-          <w:b w:val="false"/>
-          <w:bCs w:val="false"/>
-          <w:i w:val="false"/>
-          <w:iCs w:val="false"/>
-          <w:sz w:val="24"/>
-          <w:szCs w:val="24"/>
-        </w:rPr>
-        <w:t>absent</w:t>
-      </w:r>
-      <w:r>
-        <w:rPr>
-          <w:b w:val="false"/>
-          <w:bCs w:val="false"/>
-          <w:i w:val="false"/>
-          <w:iCs w:val="false"/>
-          <w:sz w:val="24"/>
-          <w:szCs w:val="24"/>
-        </w:rPr>
-        <w:t xml:space="preserve">; one needs no justification in saying they hate </w:t>
-      </w:r>
-      <w:r>
-        <w:rPr>
-          <w:b w:val="false"/>
-          <w:bCs w:val="false"/>
-          <w:i w:val="false"/>
-          <w:iCs w:val="false"/>
-          <w:sz w:val="24"/>
-          <w:szCs w:val="24"/>
-        </w:rPr>
-        <w:t>rapists</w:t>
-      </w:r>
-      <w:r>
-        <w:rPr>
-          <w:b w:val="false"/>
-          <w:bCs w:val="false"/>
-          <w:i w:val="false"/>
-          <w:iCs w:val="false"/>
-          <w:sz w:val="24"/>
-          <w:szCs w:val="24"/>
-        </w:rPr>
-        <w:t xml:space="preserve">. Prescriptive norms suppressing the expression of prejudice should </w:t>
+        <w:t xml:space="preserve">People do not need to justify their prejudices when suppression is absent; one needs no justification in saying they hate rapists. Prescriptive norms suppressing the expression of prejudice should </w:t>
       </w:r>
       <w:r>
         <w:rPr>
@@ -2478,29 +1654,7 @@
           <w:sz w:val="24"/>
           <w:szCs w:val="24"/>
         </w:rPr>
-        <w:t xml:space="preserve">when the prejudice is portrayed as prescriptively non-normative </w:t>
-      </w:r>
-      <w:r>
-        <w:rPr>
-          <w:b w:val="false"/>
-          <w:bCs w:val="false"/>
-          <w:i w:val="false"/>
-          <w:iCs w:val="false"/>
-          <w:sz w:val="24"/>
-          <w:szCs w:val="24"/>
-        </w:rPr>
-        <w:t>(i.e., suppression is present)</w:t>
-      </w:r>
-      <w:r>
-        <w:rPr>
-          <w:b w:val="false"/>
-          <w:bCs w:val="false"/>
-          <w:i w:val="false"/>
-          <w:iCs w:val="false"/>
-          <w:sz w:val="24"/>
-          <w:szCs w:val="24"/>
-        </w:rPr>
-        <w:t>.</w:t>
+        <w:t>when the prejudice is portrayed as prescriptively non-normative (i.e., suppression is present).</w:t>
       </w:r>
     </w:p>
     <w:p>
@@ -2566,73 +1720,7 @@
           <w:sz w:val="24"/>
           <w:szCs w:val="24"/>
         </w:rPr>
-        <w:t xml:space="preserve">the target, </w:t>
-      </w:r>
-      <w:r>
-        <w:rPr>
-          <w:b w:val="false"/>
-          <w:bCs w:val="false"/>
-          <w:i w:val="false"/>
-          <w:iCs w:val="false"/>
-          <w:sz w:val="24"/>
-          <w:szCs w:val="24"/>
-        </w:rPr>
-        <w:t>from</w:t>
-      </w:r>
-      <w:r>
-        <w:rPr>
-          <w:b w:val="false"/>
-          <w:bCs w:val="false"/>
-          <w:i w:val="false"/>
-          <w:iCs w:val="false"/>
-          <w:sz w:val="24"/>
-          <w:szCs w:val="24"/>
-        </w:rPr>
-        <w:t xml:space="preserve"> their personality. People tend to see causes of behavior coming from </w:t>
-      </w:r>
-      <w:r>
-        <w:rPr>
-          <w:b w:val="false"/>
-          <w:bCs w:val="false"/>
-          <w:i w:val="false"/>
-          <w:iCs w:val="false"/>
-          <w:sz w:val="24"/>
-          <w:szCs w:val="24"/>
-        </w:rPr>
-        <w:t xml:space="preserve">either </w:t>
-      </w:r>
-      <w:r>
-        <w:rPr>
-          <w:b w:val="false"/>
-          <w:bCs w:val="false"/>
-          <w:i w:val="false"/>
-          <w:iCs w:val="false"/>
-          <w:sz w:val="24"/>
-          <w:szCs w:val="24"/>
-        </w:rPr>
-        <w:t xml:space="preserve">external factors (e.g., norms, rules, directions </w:t>
-      </w:r>
-      <w:r>
-        <w:rPr>
-          <w:b w:val="false"/>
-          <w:bCs w:val="false"/>
-          <w:i w:val="false"/>
-          <w:iCs w:val="false"/>
-          <w:sz w:val="24"/>
-          <w:szCs w:val="24"/>
-        </w:rPr>
-        <w:t>from others</w:t>
-      </w:r>
-      <w:r>
-        <w:rPr>
-          <w:b w:val="false"/>
-          <w:bCs w:val="false"/>
-          <w:i w:val="false"/>
-          <w:iCs w:val="false"/>
-          <w:sz w:val="24"/>
-          <w:szCs w:val="24"/>
-        </w:rPr>
-        <w:t xml:space="preserve">) or internal factors (e.g., personality, desires, goals of an actor). Prescriptive norms are an </w:t>
+        <w:t xml:space="preserve">the target, from their personality. People tend to see causes of behavior coming from either external factors (e.g., norms, rules, directions from others) or internal factors (e.g., personality, desires, goals of an actor). Prescriptive norms are an </w:t>
       </w:r>
       <w:r>
         <w:rPr>
@@ -2654,29 +1742,7 @@
           <w:sz w:val="24"/>
           <w:szCs w:val="24"/>
         </w:rPr>
-        <w:t xml:space="preserve">force </w:t>
-      </w:r>
-      <w:r>
-        <w:rPr>
-          <w:b w:val="false"/>
-          <w:bCs w:val="false"/>
-          <w:i w:val="false"/>
-          <w:iCs w:val="false"/>
-          <w:sz w:val="24"/>
-          <w:szCs w:val="24"/>
-        </w:rPr>
-        <w:t xml:space="preserve">leading people to </w:t>
-      </w:r>
-      <w:r>
-        <w:rPr>
-          <w:b w:val="false"/>
-          <w:bCs w:val="false"/>
-          <w:i w:val="false"/>
-          <w:iCs w:val="false"/>
-          <w:sz w:val="24"/>
-          <w:szCs w:val="24"/>
-        </w:rPr>
-        <w:t xml:space="preserve">act in a certain way; if a target acts </w:t>
+        <w:t xml:space="preserve">force leading people to act in a certain way; if a target acts </w:t>
       </w:r>
       <w:r>
         <w:rPr>
@@ -2720,29 +1786,7 @@
           <w:sz w:val="24"/>
           <w:szCs w:val="24"/>
         </w:rPr>
-        <w:t xml:space="preserve">correlated with perceived authenticity one expressing that prejudice. This is in line with Pillow et al.’s (2017) findings, which they </w:t>
-      </w:r>
-      <w:r>
-        <w:rPr>
-          <w:b w:val="false"/>
-          <w:bCs w:val="false"/>
-          <w:i w:val="false"/>
-          <w:iCs w:val="false"/>
-          <w:sz w:val="24"/>
-          <w:szCs w:val="24"/>
-        </w:rPr>
-        <w:t xml:space="preserve">frame within </w:t>
-      </w:r>
-      <w:r>
-        <w:rPr>
-          <w:b w:val="false"/>
-          <w:bCs w:val="false"/>
-          <w:i w:val="false"/>
-          <w:iCs w:val="false"/>
-          <w:sz w:val="24"/>
-          <w:szCs w:val="24"/>
-        </w:rPr>
-        <w:t>correspondent inference theory—one of the many attributional approaches that would predict this relationship.</w:t>
+        <w:t>correlated with perceived authenticity one expressing that prejudice. This is in line with Pillow et al.’s (2017) findings, which they frame within correspondent inference theory—one of the many attributional approaches that would predict this relationship.</w:t>
       </w:r>
     </w:p>
     <w:p>
@@ -2764,29 +1808,7 @@
           <w:szCs w:val="24"/>
         </w:rPr>
         <w:tab/>
-        <w:t>However, this relationship should be stronger when the perceiver is high in prejudice, given that prejudiced people are more attuned to and feel aggrieved by the prescriptive non-normativity of prejudice (Lalonde, Doan, &amp; Patterson, 2000). Theories of norms and attribution predict that the positive relationship between prejudice and perceived authenticity should negatively depend on perceived prescriptive normativity</w:t>
-      </w:r>
-      <w:r>
-        <w:rPr>
-          <w:b w:val="false"/>
-          <w:bCs w:val="false"/>
-          <w:i w:val="false"/>
-          <w:iCs w:val="false"/>
-          <w:sz w:val="24"/>
-          <w:szCs w:val="24"/>
-        </w:rPr>
-        <w:t xml:space="preserve">; </w:t>
-      </w:r>
-      <w:r>
-        <w:rPr>
-          <w:b w:val="false"/>
-          <w:bCs w:val="false"/>
-          <w:i w:val="false"/>
-          <w:iCs w:val="false"/>
-          <w:sz w:val="24"/>
-          <w:szCs w:val="24"/>
-        </w:rPr>
-        <w:t>perceived authenticity is a mixture of “I agree with that,” and, “But I feel like I cannot express it myself.”</w:t>
+        <w:t>However, this relationship should be stronger when the perceiver is high in prejudice, given that prejudiced people are more attuned to and feel aggrieved by the prescriptive non-normativity of prejudice (Lalonde, Doan, &amp; Patterson, 2000). Theories of norms and attribution predict that the positive relationship between prejudice and perceived authenticity should negatively depend on perceived prescriptive normativity; perceived authenticity is a mixture of “I agree with that,” and, “But I feel like I cannot express it myself.”</w:t>
       </w:r>
     </w:p>
     <w:p>
@@ -2841,51 +1863,7 @@
           <w:sz w:val="24"/>
           <w:szCs w:val="24"/>
         </w:rPr>
-        <w:t xml:space="preserve"> (Kreuger, 2007). The more prejudiced somebody is, the more common they think it is in society; for example, Watt and Larkin (2010) found that participants high in prejudice estimated 71% of people in their country would also be prejudiced; lowly prejudiced participants estimated this to be 51% (see also Pedersen, Griffiths, &amp; Watt, 2008). If prejudiced people think that prejudice is common in society, then they should be more likely to think that any given member of this society is prejudiced. </w:t>
-      </w:r>
-      <w:r>
-        <w:rPr>
-          <w:b w:val="false"/>
-          <w:bCs w:val="false"/>
-          <w:i w:val="false"/>
-          <w:iCs w:val="false"/>
-          <w:sz w:val="24"/>
-          <w:szCs w:val="24"/>
-        </w:rPr>
-        <w:t>E</w:t>
-      </w:r>
-      <w:r>
-        <w:rPr>
-          <w:b w:val="false"/>
-          <w:bCs w:val="false"/>
-          <w:i w:val="false"/>
-          <w:iCs w:val="false"/>
-          <w:sz w:val="24"/>
-          <w:szCs w:val="24"/>
-        </w:rPr>
-        <w:t xml:space="preserve">xpressing prejudice is </w:t>
-      </w:r>
-      <w:r>
-        <w:rPr>
-          <w:b w:val="false"/>
-          <w:bCs w:val="false"/>
-          <w:i w:val="false"/>
-          <w:iCs w:val="false"/>
-          <w:sz w:val="24"/>
-          <w:szCs w:val="24"/>
-        </w:rPr>
-        <w:t xml:space="preserve">thus </w:t>
-      </w:r>
-      <w:r>
-        <w:rPr>
-          <w:b w:val="false"/>
-          <w:bCs w:val="false"/>
-          <w:i w:val="false"/>
-          <w:iCs w:val="false"/>
-          <w:sz w:val="24"/>
-          <w:szCs w:val="24"/>
-        </w:rPr>
-        <w:t xml:space="preserve">perceived as more authentic. In contrast to the JSM, this social projection explanation for the positive relationship between prejudice and perceived authenticity is an unmotivated, cognitive one—it is a simple perceptual bias due to perceiving others are similar to oneself. The social projection account implies two hypotheses: First, participants’ own prejudice should positively predict perceived </w:t>
+        <w:t xml:space="preserve"> (Kreuger, 2007). The more prejudiced somebody is, the more common they think it is in society; for example, Watt and Larkin (2010) found that participants high in prejudice estimated 71% of people in their country would also be prejudiced; lowly prejudiced participants estimated this to be 51% (see also Pedersen, Griffiths, &amp; Watt, 2008). If prejudiced people think that prejudice is common in society, then they should be more likely to think that any given member of this society is prejudiced. Expressing prejudice is thus perceived as more authentic. In contrast to the JSM, this social projection explanation for the positive relationship between prejudice and perceived authenticity is an unmotivated, cognitive one—it is a simple perceptual bias due to perceiving others are similar to oneself. The social projection account implies two hypotheses: First, participants’ own prejudice should positively predict perceived </w:t>
       </w:r>
       <w:r>
         <w:rPr>
@@ -2984,29 +1962,7 @@
           <w:sz w:val="24"/>
           <w:szCs w:val="24"/>
         </w:rPr>
-        <w:t xml:space="preserve">Perhaps one of the simplest </w:t>
-      </w:r>
-      <w:r>
-        <w:rPr>
-          <w:b w:val="false"/>
-          <w:bCs w:val="false"/>
-          <w:i w:val="false"/>
-          <w:iCs w:val="false"/>
-          <w:sz w:val="24"/>
-          <w:szCs w:val="24"/>
-        </w:rPr>
-        <w:t xml:space="preserve">yet most </w:t>
-      </w:r>
-      <w:r>
-        <w:rPr>
-          <w:b w:val="false"/>
-          <w:bCs w:val="false"/>
-          <w:i w:val="false"/>
-          <w:iCs w:val="false"/>
-          <w:sz w:val="24"/>
-          <w:szCs w:val="24"/>
-        </w:rPr>
-        <w:t xml:space="preserve">elegant theories in social psychology is </w:t>
+        <w:t xml:space="preserve">Perhaps one of the simplest yet most elegant theories in social psychology is </w:t>
       </w:r>
       <w:r>
         <w:rPr>
@@ -3116,29 +2072,7 @@
           <w:sz w:val="24"/>
           <w:szCs w:val="24"/>
         </w:rPr>
-        <w:t xml:space="preserve"> can be positive or negative. A balanced state is achieved when the signs of each of the three relations multipl</w:t>
-      </w:r>
-      <w:r>
-        <w:rPr>
-          <w:b w:val="false"/>
-          <w:bCs w:val="false"/>
-          <w:i w:val="false"/>
-          <w:iCs w:val="false"/>
-          <w:sz w:val="24"/>
-          <w:szCs w:val="24"/>
-        </w:rPr>
-        <w:t>y</w:t>
-      </w:r>
-      <w:r>
-        <w:rPr>
-          <w:b w:val="false"/>
-          <w:bCs w:val="false"/>
-          <w:i w:val="false"/>
-          <w:iCs w:val="false"/>
-          <w:sz w:val="24"/>
-          <w:szCs w:val="24"/>
-        </w:rPr>
-        <w:t xml:space="preserve"> out positively. For example, Ecsch (1950) presented participants with a situation: A man named Bob (</w:t>
+        <w:t xml:space="preserve"> can be positive or negative. A balanced state is achieved when the signs of each of the three relations multiply out positively. For example, Ecsch (1950) presented participants with a situation: A man named Bob (</w:t>
       </w:r>
       <w:r>
         <w:rPr>
@@ -3204,95 +2138,7 @@
           <w:sz w:val="24"/>
           <w:szCs w:val="24"/>
         </w:rPr>
-        <w:t xml:space="preserve">) he really likes, tracks down who wrote the poems, and finds out that it was </w:t>
-      </w:r>
-      <w:r>
-        <w:rPr>
-          <w:b w:val="false"/>
-          <w:bCs w:val="false"/>
-          <w:i w:val="false"/>
-          <w:iCs w:val="false"/>
-          <w:sz w:val="24"/>
-          <w:szCs w:val="24"/>
-        </w:rPr>
-        <w:t>Jim</w:t>
-      </w:r>
-      <w:r>
-        <w:rPr>
-          <w:b w:val="false"/>
-          <w:bCs w:val="false"/>
-          <w:i w:val="false"/>
-          <w:iCs w:val="false"/>
-          <w:sz w:val="24"/>
-          <w:szCs w:val="24"/>
-        </w:rPr>
-        <w:t xml:space="preserve"> who wrote them. This situation is imbalanced: Bob has a negative opinion of Jim, a positive opinion of Jim’s poems, and Jim has a positive relationship with his poems, given that he wrote them. This multiples out negatively (</w:t>
-      </w:r>
-      <w:r>
-        <w:rPr>
-          <w:b w:val="false"/>
-          <w:bCs w:val="false"/>
-          <w:i w:val="false"/>
-          <w:iCs w:val="false"/>
-          <w:sz w:val="24"/>
-          <w:szCs w:val="24"/>
-        </w:rPr>
-        <w:t>i.e.,</w:t>
-      </w:r>
-      <w:r>
-        <w:rPr>
-          <w:b w:val="false"/>
-          <w:bCs w:val="false"/>
-          <w:i w:val="false"/>
-          <w:iCs w:val="false"/>
-          <w:sz w:val="24"/>
-          <w:szCs w:val="24"/>
-        </w:rPr>
-        <w:t xml:space="preserve"> -++ = -), thus creating imbalance. Esch asked participants to describe what would happen </w:t>
-      </w:r>
-      <w:r>
-        <w:rPr>
-          <w:b w:val="false"/>
-          <w:bCs w:val="false"/>
-          <w:i w:val="false"/>
-          <w:iCs w:val="false"/>
-          <w:sz w:val="24"/>
-          <w:szCs w:val="24"/>
-        </w:rPr>
-        <w:t>after Bob realized Jim wrote the poems</w:t>
-      </w:r>
-      <w:r>
-        <w:rPr>
-          <w:b w:val="false"/>
-          <w:bCs w:val="false"/>
-          <w:i w:val="false"/>
-          <w:iCs w:val="false"/>
-          <w:sz w:val="24"/>
-          <w:szCs w:val="24"/>
-        </w:rPr>
-        <w:t xml:space="preserve">. About 82% of the participants resolved the imbalance by changing the sign of one of the unit relations. For example, 46% of participants wrote some form of “Bob changes his mind about Jim.” (Readers might be anecdotally familiar with </w:t>
-      </w:r>
-      <w:r>
-        <w:rPr>
-          <w:b w:val="false"/>
-          <w:bCs w:val="false"/>
-          <w:i w:val="false"/>
-          <w:iCs w:val="false"/>
-          <w:sz w:val="24"/>
-          <w:szCs w:val="24"/>
-        </w:rPr>
-        <w:t xml:space="preserve">imbalanced states, such as </w:t>
-      </w:r>
-      <w:r>
-        <w:rPr>
-          <w:b w:val="false"/>
-          <w:bCs w:val="false"/>
-          <w:i w:val="false"/>
-          <w:iCs w:val="false"/>
-          <w:sz w:val="24"/>
-          <w:szCs w:val="24"/>
-        </w:rPr>
-        <w:t>the discomfort of having positive feelings toward two friends who dislike one another, or only liking one member of a married couple.) People searching for affective consistency has been the impetus for a large amount of research in social psychology and many psychological theories are consistent with balance theory’s predictions (Crandall, Silvia, N’Gabala, Tsang, &amp; Dawson, 2007; Zajonc, 1960).</w:t>
+        <w:t>) he really likes, tracks down who wrote the poems, and finds out that it was Jim who wrote them. This situation is imbalanced: Bob has a negative opinion of Jim, a positive opinion of Jim’s poems, and Jim has a positive relationship with his poems, given that he wrote them. This multiples out negatively (i.e., -++ = -), thus creating imbalance. Esch asked participants to describe what would happen after Bob realized Jim wrote the poems. About 82% of the participants resolved the imbalance by changing the sign of one of the unit relations. For example, 46% of participants wrote some form of “Bob changes his mind about Jim.” (Readers might be anecdotally familiar with imbalanced states, such as the discomfort of having positive feelings toward two friends who dislike one another, or only liking one member of a married couple.) People searching for affective consistency has been the impetus for a large amount of research in social psychology and many psychological theories are consistent with balance theory’s predictions (Crandall, Silvia, N’Gabala, Tsang, &amp; Dawson, 2007; Zajonc, 1960).</w:t>
       </w:r>
     </w:p>
     <w:p>
@@ -3380,29 +2226,7 @@
           <w:sz w:val="24"/>
           <w:szCs w:val="24"/>
         </w:rPr>
-        <w:t xml:space="preserve">) has a positive, moral connotation </w:t>
-      </w:r>
-      <w:r>
-        <w:rPr>
-          <w:b w:val="false"/>
-          <w:bCs w:val="false"/>
-          <w:i w:val="false"/>
-          <w:iCs w:val="false"/>
-          <w:sz w:val="24"/>
-          <w:szCs w:val="24"/>
-        </w:rPr>
-        <w:t>(</w:t>
-      </w:r>
-      <w:r>
-        <w:rPr>
-          <w:b w:val="false"/>
-          <w:bCs w:val="false"/>
-          <w:i w:val="false"/>
-          <w:iCs w:val="false"/>
-          <w:sz w:val="24"/>
-          <w:szCs w:val="24"/>
-        </w:rPr>
-        <w:t xml:space="preserve">it is virtually axiomatic across all fields that authenticity is generally a </w:t>
+        <w:t xml:space="preserve">) has a positive, moral connotation (it is virtually axiomatic across all fields that authenticity is generally a </w:t>
       </w:r>
       <w:r>
         <w:rPr>
@@ -3424,29 +2248,7 @@
           <w:sz w:val="24"/>
           <w:szCs w:val="24"/>
         </w:rPr>
-        <w:t>thing</w:t>
-      </w:r>
-      <w:r>
-        <w:rPr>
-          <w:b w:val="false"/>
-          <w:bCs w:val="false"/>
-          <w:i w:val="false"/>
-          <w:iCs w:val="false"/>
-          <w:sz w:val="24"/>
-          <w:szCs w:val="24"/>
-        </w:rPr>
-        <w:t>).</w:t>
-      </w:r>
-      <w:r>
-        <w:rPr>
-          <w:b w:val="false"/>
-          <w:bCs w:val="false"/>
-          <w:i w:val="false"/>
-          <w:iCs w:val="false"/>
-          <w:sz w:val="24"/>
-          <w:szCs w:val="24"/>
-        </w:rPr>
-        <w:t xml:space="preserve"> To achieve balance, this prejudiced person concludes the prejudiced statement was authentic, creating a positive unit relationship between the two and ensuring affective balance. Balance theory implies the following hypothesis: Presenting authenticity as a </w:t>
+        <w:t xml:space="preserve">thing). To achieve balance, this prejudiced person concludes the prejudiced statement was authentic, creating a positive unit relationship between the two and ensuring affective balance. Balance theory implies the following hypothesis: Presenting authenticity as a </w:t>
       </w:r>
       <w:r>
         <w:rPr>
@@ -3545,95 +2347,7 @@
           <w:sz w:val="24"/>
           <w:szCs w:val="24"/>
         </w:rPr>
-        <w:t xml:space="preserve">for those that did not like the candidate than for those who did. They argue this is evidence for motivated reasoning, because </w:t>
-      </w:r>
-      <w:r>
-        <w:rPr>
-          <w:b w:val="false"/>
-          <w:bCs w:val="false"/>
-          <w:i w:val="false"/>
-          <w:iCs w:val="false"/>
-          <w:sz w:val="24"/>
-          <w:szCs w:val="24"/>
-        </w:rPr>
-        <w:t xml:space="preserve">the </w:t>
-      </w:r>
-      <w:r>
-        <w:rPr>
-          <w:b w:val="false"/>
-          <w:bCs w:val="false"/>
-          <w:i w:val="false"/>
-          <w:iCs w:val="false"/>
-          <w:sz w:val="24"/>
-          <w:szCs w:val="24"/>
-        </w:rPr>
-        <w:t xml:space="preserve">information </w:t>
-      </w:r>
-      <w:r>
-        <w:rPr>
-          <w:b w:val="false"/>
-          <w:bCs w:val="false"/>
-          <w:i w:val="false"/>
-          <w:iCs w:val="false"/>
-          <w:sz w:val="24"/>
-          <w:szCs w:val="24"/>
-        </w:rPr>
-        <w:t xml:space="preserve">people used </w:t>
-      </w:r>
-      <w:r>
-        <w:rPr>
-          <w:b w:val="false"/>
-          <w:bCs w:val="false"/>
-          <w:i w:val="false"/>
-          <w:iCs w:val="false"/>
-          <w:sz w:val="24"/>
-          <w:szCs w:val="24"/>
-        </w:rPr>
-        <w:t>to make their judgments of authenticity depend</w:t>
-      </w:r>
-      <w:r>
-        <w:rPr>
-          <w:b w:val="false"/>
-          <w:bCs w:val="false"/>
-          <w:i w:val="false"/>
-          <w:iCs w:val="false"/>
-          <w:sz w:val="24"/>
-          <w:szCs w:val="24"/>
-        </w:rPr>
-        <w:t>ed</w:t>
-      </w:r>
-      <w:r>
-        <w:rPr>
-          <w:b w:val="false"/>
-          <w:bCs w:val="false"/>
-          <w:i w:val="false"/>
-          <w:iCs w:val="false"/>
-          <w:sz w:val="24"/>
-          <w:szCs w:val="24"/>
-        </w:rPr>
-        <w:t xml:space="preserve"> on their pre-existing attitudes. I </w:t>
-      </w:r>
-      <w:r>
-        <w:rPr>
-          <w:b w:val="false"/>
-          <w:bCs w:val="false"/>
-          <w:i w:val="false"/>
-          <w:iCs w:val="false"/>
-          <w:sz w:val="24"/>
-          <w:szCs w:val="24"/>
-        </w:rPr>
-        <w:t>test this account in a more direct way</w:t>
-      </w:r>
-      <w:r>
-        <w:rPr>
-          <w:b w:val="false"/>
-          <w:bCs w:val="false"/>
-          <w:i w:val="false"/>
-          <w:iCs w:val="false"/>
-          <w:sz w:val="24"/>
-          <w:szCs w:val="24"/>
-        </w:rPr>
-        <w:t>.</w:t>
+        <w:t>for those that did not like the candidate than for those who did. They argue this is evidence for motivated reasoning, because the information people used to make their judgments of authenticity depended on their pre-existing attitudes. I test this account in a more direct way.</w:t>
       </w:r>
     </w:p>
     <w:p>
@@ -3677,73 +2391,7 @@
           <w:sz w:val="24"/>
           <w:szCs w:val="24"/>
         </w:rPr>
-        <w:t xml:space="preserve">Kunda saw the motivations stemming from two broad categories: accuracy </w:t>
-      </w:r>
-      <w:r>
-        <w:rPr>
-          <w:b w:val="false"/>
-          <w:bCs w:val="false"/>
-          <w:i w:val="false"/>
-          <w:iCs w:val="false"/>
-          <w:sz w:val="24"/>
-          <w:szCs w:val="24"/>
-        </w:rPr>
-        <w:t xml:space="preserve">goals </w:t>
-      </w:r>
-      <w:r>
-        <w:rPr>
-          <w:b w:val="false"/>
-          <w:bCs w:val="false"/>
-          <w:i w:val="false"/>
-          <w:iCs w:val="false"/>
-          <w:sz w:val="24"/>
-          <w:szCs w:val="24"/>
-        </w:rPr>
-        <w:t xml:space="preserve">and directional </w:t>
-      </w:r>
-      <w:r>
-        <w:rPr>
-          <w:b w:val="false"/>
-          <w:bCs w:val="false"/>
-          <w:i w:val="false"/>
-          <w:iCs w:val="false"/>
-          <w:sz w:val="24"/>
-          <w:szCs w:val="24"/>
-        </w:rPr>
-        <w:t>goals</w:t>
-      </w:r>
-      <w:r>
-        <w:rPr>
-          <w:b w:val="false"/>
-          <w:bCs w:val="false"/>
-          <w:i w:val="false"/>
-          <w:iCs w:val="false"/>
-          <w:sz w:val="24"/>
-          <w:szCs w:val="24"/>
-        </w:rPr>
-        <w:t xml:space="preserve">. One has </w:t>
-      </w:r>
-      <w:r>
-        <w:rPr>
-          <w:b w:val="false"/>
-          <w:bCs w:val="false"/>
-          <w:i w:val="false"/>
-          <w:iCs w:val="false"/>
-          <w:sz w:val="24"/>
-          <w:szCs w:val="24"/>
-        </w:rPr>
-        <w:t xml:space="preserve">a </w:t>
-      </w:r>
-      <w:r>
-        <w:rPr>
-          <w:b w:val="false"/>
-          <w:bCs w:val="false"/>
-          <w:i w:val="false"/>
-          <w:iCs w:val="false"/>
-          <w:sz w:val="24"/>
-          <w:szCs w:val="24"/>
-        </w:rPr>
-        <w:t xml:space="preserve">goal for </w:t>
+        <w:t xml:space="preserve">Kunda saw the motivations stemming from two broad categories: accuracy goals and directional goals. One has a goal for </w:t>
       </w:r>
       <w:r>
         <w:rPr>
@@ -3765,29 +2413,7 @@
           <w:sz w:val="24"/>
           <w:szCs w:val="24"/>
         </w:rPr>
-        <w:t xml:space="preserve">when they are motivated to be correct; people examine information they believe is relevant to the reasoning task at hand,  spend more effort processing this information, consider alternatives, and engage with the evidence thoroughly. “Reasoning tasks” </w:t>
-      </w:r>
-      <w:r>
-        <w:rPr>
-          <w:b w:val="false"/>
-          <w:bCs w:val="false"/>
-          <w:i w:val="false"/>
-          <w:iCs w:val="false"/>
-          <w:sz w:val="24"/>
-          <w:szCs w:val="24"/>
-        </w:rPr>
-        <w:t xml:space="preserve">are a </w:t>
-      </w:r>
-      <w:r>
-        <w:rPr>
-          <w:b w:val="false"/>
-          <w:bCs w:val="false"/>
-          <w:i w:val="false"/>
-          <w:iCs w:val="false"/>
-          <w:sz w:val="24"/>
-          <w:szCs w:val="24"/>
-        </w:rPr>
-        <w:t xml:space="preserve">broad category of occasions that call for one to reason: evaluating a scientific claim, making a decision on who to vote for, impression formation, etc. </w:t>
+        <w:t xml:space="preserve">when they are motivated to be correct; people examine information they believe is relevant to the reasoning task at hand,  spend more effort processing this information, consider alternatives, and engage with the evidence thoroughly. “Reasoning tasks” are a broad category of occasions that call for one to reason: evaluating a scientific claim, making a decision on who to vote for, impression formation, etc. </w:t>
       </w:r>
     </w:p>
     <w:p>
@@ -3831,117 +2457,7 @@
           <w:sz w:val="24"/>
           <w:szCs w:val="24"/>
         </w:rPr>
-        <w:t xml:space="preserve">goal when they are motivated to arrive at a particular conclusion. People do not </w:t>
-      </w:r>
-      <w:r>
-        <w:rPr>
-          <w:b w:val="false"/>
-          <w:bCs w:val="false"/>
-          <w:i w:val="false"/>
-          <w:iCs w:val="false"/>
-          <w:sz w:val="24"/>
-          <w:szCs w:val="24"/>
-        </w:rPr>
-        <w:t>feel comfortable blatantly</w:t>
-      </w:r>
-      <w:r>
-        <w:rPr>
-          <w:b w:val="false"/>
-          <w:bCs w:val="false"/>
-          <w:i w:val="false"/>
-          <w:iCs w:val="false"/>
-          <w:sz w:val="24"/>
-          <w:szCs w:val="24"/>
-        </w:rPr>
-        <w:t xml:space="preserve"> l</w:t>
-      </w:r>
-      <w:r>
-        <w:rPr>
-          <w:b w:val="false"/>
-          <w:bCs w:val="false"/>
-          <w:i w:val="false"/>
-          <w:iCs w:val="false"/>
-          <w:sz w:val="24"/>
-          <w:szCs w:val="24"/>
-        </w:rPr>
-        <w:t>ying</w:t>
-      </w:r>
-      <w:r>
-        <w:rPr>
-          <w:b w:val="false"/>
-          <w:bCs w:val="false"/>
-          <w:i w:val="false"/>
-          <w:iCs w:val="false"/>
-          <w:sz w:val="24"/>
-          <w:szCs w:val="24"/>
-        </w:rPr>
-        <w:t xml:space="preserve"> to themselves, so they will </w:t>
-      </w:r>
-      <w:r>
-        <w:rPr>
-          <w:b w:val="false"/>
-          <w:bCs w:val="false"/>
-          <w:i w:val="false"/>
-          <w:iCs w:val="false"/>
-          <w:sz w:val="24"/>
-          <w:szCs w:val="24"/>
-        </w:rPr>
-        <w:t>still</w:t>
-      </w:r>
-      <w:r>
-        <w:rPr>
-          <w:b w:val="false"/>
-          <w:bCs w:val="false"/>
-          <w:i w:val="false"/>
-          <w:iCs w:val="false"/>
-          <w:sz w:val="24"/>
-          <w:szCs w:val="24"/>
-        </w:rPr>
-        <w:t xml:space="preserve"> search for evidence—but they will do so in a biased fashion. People do </w:t>
-      </w:r>
-      <w:r>
-        <w:rPr>
-          <w:b w:val="false"/>
-          <w:bCs w:val="false"/>
-          <w:i w:val="false"/>
-          <w:iCs w:val="false"/>
-          <w:sz w:val="24"/>
-          <w:szCs w:val="24"/>
-        </w:rPr>
-        <w:t>not</w:t>
-      </w:r>
-      <w:r>
-        <w:rPr>
-          <w:b w:val="false"/>
-          <w:bCs w:val="false"/>
-          <w:i w:val="false"/>
-          <w:iCs w:val="false"/>
-          <w:sz w:val="24"/>
-          <w:szCs w:val="24"/>
-        </w:rPr>
-        <w:t xml:space="preserve"> look for the best information dispassionately</w:t>
-      </w:r>
-      <w:r>
-        <w:rPr>
-          <w:b w:val="false"/>
-          <w:bCs w:val="false"/>
-          <w:i w:val="false"/>
-          <w:iCs w:val="false"/>
-          <w:sz w:val="24"/>
-          <w:szCs w:val="24"/>
-        </w:rPr>
-        <w:t xml:space="preserve"> and instead </w:t>
-      </w:r>
-      <w:r>
-        <w:rPr>
-          <w:b w:val="false"/>
-          <w:bCs w:val="false"/>
-          <w:i w:val="false"/>
-          <w:iCs w:val="false"/>
-          <w:sz w:val="24"/>
-          <w:szCs w:val="24"/>
-        </w:rPr>
-        <w:t>focus on evidence, information, reasoning rules, memories, etc., that support their desired conclusion.</w:t>
+        <w:t>goal when they are motivated to arrive at a particular conclusion. People do not feel comfortable blatantly lying to themselves, so they will still search for evidence—but they will do so in a biased fashion. People do not look for the best information dispassionately and instead focus on evidence, information, reasoning rules, memories, etc., that support their desired conclusion.</w:t>
       </w:r>
     </w:p>
     <w:p>
@@ -3963,95 +2479,7 @@
           <w:szCs w:val="24"/>
         </w:rPr>
         <w:tab/>
-        <w:t xml:space="preserve">Motivated reasoning can account for a number of processes in the domain of stereotyping and prejudice (Kunda, 1990; Kunda &amp; Sinclair, 1999; Sherman, Stroessner, Conrey, &amp; Azam, 2005; Stangor &amp; Ford, 1992). </w:t>
-      </w:r>
-      <w:r>
-        <w:rPr>
-          <w:b w:val="false"/>
-          <w:bCs w:val="false"/>
-          <w:i w:val="false"/>
-          <w:iCs w:val="false"/>
-          <w:sz w:val="24"/>
-          <w:szCs w:val="24"/>
-        </w:rPr>
-        <w:t>In this research, t</w:t>
-      </w:r>
-      <w:r>
-        <w:rPr>
-          <w:b w:val="false"/>
-          <w:bCs w:val="false"/>
-          <w:i w:val="false"/>
-          <w:iCs w:val="false"/>
-          <w:sz w:val="24"/>
-          <w:szCs w:val="24"/>
-        </w:rPr>
-        <w:t xml:space="preserve">he most common motivator </w:t>
-      </w:r>
-      <w:r>
-        <w:rPr>
-          <w:b w:val="false"/>
-          <w:bCs w:val="false"/>
-          <w:i w:val="false"/>
-          <w:iCs w:val="false"/>
-          <w:sz w:val="24"/>
-          <w:szCs w:val="24"/>
-        </w:rPr>
-        <w:t xml:space="preserve">presumed to shape </w:t>
-      </w:r>
-      <w:r>
-        <w:rPr>
-          <w:b w:val="false"/>
-          <w:bCs w:val="false"/>
-          <w:i w:val="false"/>
-          <w:iCs w:val="false"/>
-          <w:sz w:val="24"/>
-          <w:szCs w:val="24"/>
-        </w:rPr>
-        <w:t xml:space="preserve">directional goals is the need for positive self-regard. </w:t>
-      </w:r>
-      <w:r>
-        <w:rPr>
-          <w:b w:val="false"/>
-          <w:bCs w:val="false"/>
-          <w:i w:val="false"/>
-          <w:iCs w:val="false"/>
-          <w:sz w:val="24"/>
-          <w:szCs w:val="24"/>
-        </w:rPr>
-        <w:t>S</w:t>
-      </w:r>
-      <w:r>
-        <w:rPr>
-          <w:b w:val="false"/>
-          <w:bCs w:val="false"/>
-          <w:i w:val="false"/>
-          <w:iCs w:val="false"/>
-          <w:sz w:val="24"/>
-          <w:szCs w:val="24"/>
-        </w:rPr>
-        <w:t xml:space="preserve">tereotyping and prejudice allows people to form favorable comparisons and feel better about themselves. In accordance with the JSM, however, the goal in the </w:t>
-      </w:r>
-      <w:r>
-        <w:rPr>
-          <w:b w:val="false"/>
-          <w:bCs w:val="false"/>
-          <w:i w:val="false"/>
-          <w:iCs w:val="false"/>
-          <w:sz w:val="24"/>
-          <w:szCs w:val="24"/>
-        </w:rPr>
-        <w:t xml:space="preserve">present situation </w:t>
-      </w:r>
-      <w:r>
-        <w:rPr>
-          <w:b w:val="false"/>
-          <w:bCs w:val="false"/>
-          <w:i w:val="false"/>
-          <w:iCs w:val="false"/>
-          <w:sz w:val="24"/>
-          <w:szCs w:val="24"/>
-        </w:rPr>
-        <w:t xml:space="preserve">is to express prejudice. Crandall and Eshelman (2003) argue that motivated reasoning is a cognitive process that supports the finding of justifications. This implies the following hypothesis: The relationship between prejudice and perceived authenticity should be </w:t>
+        <w:t xml:space="preserve">Motivated reasoning can account for a number of processes in the domain of stereotyping and prejudice (Kunda, 1990; Kunda &amp; Sinclair, 1999; Sherman, Stroessner, Conrey, &amp; Azam, 2005; Stangor &amp; Ford, 1992). In this research, the most common motivator presumed to shape directional goals is the need for positive self-regard. Stereotyping and prejudice allows people to form favorable comparisons and feel better about themselves. In accordance with the JSM, however, the goal in the present situation is to express prejudice. Crandall and Eshelman (2003) argue that motivated reasoning is a cognitive process that supports the finding of justifications. This implies the following hypothesis: The relationship between prejudice and perceived authenticity should be </w:t>
       </w:r>
       <w:r>
         <w:rPr>
@@ -4126,18 +2554,7 @@
           <w:sz w:val="24"/>
           <w:szCs w:val="24"/>
         </w:rPr>
-        <w:t xml:space="preserve">Eight studies test the proposed hypotheses. </w:t>
-      </w:r>
-      <w:r>
-        <w:rPr>
-          <w:b w:val="false"/>
-          <w:bCs w:val="false"/>
-          <w:i w:val="false"/>
-          <w:iCs w:val="false"/>
-          <w:sz w:val="24"/>
-          <w:szCs w:val="24"/>
-        </w:rPr>
-        <w:t xml:space="preserve">First, self-reported prejudice positively predicts perceived authenticity of prejudiced statements (Studies 1 – 3, 5 – 8). Second, self-reported prejudice should </w:t>
+        <w:t xml:space="preserve">Eight studies test the proposed hypotheses. First, self-reported prejudice positively predicts perceived authenticity of prejudiced statements (Studies 1 – 3, 5 – 8). Second, self-reported prejudice should </w:t>
       </w:r>
       <w:r>
         <w:rPr>
@@ -4794,7 +3211,340 @@
           <w:sz w:val="24"/>
           <w:szCs w:val="24"/>
         </w:rPr>
-        <w:t xml:space="preserve"> tendency for people who report prejudice to also think negative statements represent people’s authentic selves? EXPLAIN SUCCINCTLY HERE. Confidence intervals for these differences in correlations were calculated using Zou’s (2007) method (Diedenhofen &amp; Musch, 2015). The correlation between prejudice against Muslims and perceived authenticity of anti-Muslim statements was .38, while the correlation between prejudice against Muslims and perceived authenticity of anti-politician statements was .05. The difference between these two was .33 [.16, .50]; the relationship between Muslim prejudice and thinking anti-Muslim statements are authentic were stronger than the relationship between prejudice against Muslims and perceived authenticity of anti-politician statements. This was also the case with anti-politician prejudice and perceived authenticity of anti-Muslim statements, .24 [.06, .41].</w:t>
+        <w:t xml:space="preserve"> tendency for people who report prejudice to also think negative statements represent people’s authentic selves? </w:t>
+      </w:r>
+      <w:r>
+        <w:rPr>
+          <w:b w:val="false"/>
+          <w:bCs w:val="false"/>
+          <w:i w:val="false"/>
+          <w:iCs w:val="false"/>
+          <w:sz w:val="24"/>
+          <w:szCs w:val="24"/>
+        </w:rPr>
+        <w:t xml:space="preserve">No—none of the off-diagonal correlations are significant and positive, which would be the case if this general tendency was present. All the off-diagonal correlations were smaller than </w:t>
+      </w:r>
+      <w:r>
+        <w:rPr>
+          <w:b w:val="false"/>
+          <w:bCs w:val="false"/>
+          <w:i/>
+          <w:iCs/>
+          <w:sz w:val="24"/>
+          <w:szCs w:val="24"/>
+        </w:rPr>
+        <w:t xml:space="preserve">r </w:t>
+      </w:r>
+      <w:r>
+        <w:rPr>
+          <w:b w:val="false"/>
+          <w:bCs w:val="false"/>
+          <w:i w:val="false"/>
+          <w:iCs w:val="false"/>
+          <w:sz w:val="24"/>
+          <w:szCs w:val="24"/>
+        </w:rPr>
+        <w:t>= +.05, as well. As a formal hypothesis test, I first calculated the difference between the anti-Muslim prejudice correlation with perceived authenticity of anti-Muslim (</w:t>
+      </w:r>
+      <w:r>
+        <w:rPr>
+          <w:b w:val="false"/>
+          <w:bCs w:val="false"/>
+          <w:i/>
+          <w:iCs/>
+          <w:sz w:val="24"/>
+          <w:szCs w:val="24"/>
+        </w:rPr>
+        <w:t xml:space="preserve">r </w:t>
+      </w:r>
+      <w:r>
+        <w:rPr>
+          <w:b w:val="false"/>
+          <w:bCs w:val="false"/>
+          <w:i w:val="false"/>
+          <w:iCs w:val="false"/>
+          <w:sz w:val="24"/>
+          <w:szCs w:val="24"/>
+        </w:rPr>
+        <w:t>= .38) and anti-politician (</w:t>
+      </w:r>
+      <w:r>
+        <w:rPr>
+          <w:b w:val="false"/>
+          <w:bCs w:val="false"/>
+          <w:i/>
+          <w:iCs/>
+          <w:sz w:val="24"/>
+          <w:szCs w:val="24"/>
+        </w:rPr>
+        <w:t xml:space="preserve">r </w:t>
+      </w:r>
+      <w:r>
+        <w:rPr>
+          <w:b w:val="false"/>
+          <w:bCs w:val="false"/>
+          <w:i w:val="false"/>
+          <w:iCs w:val="false"/>
+          <w:sz w:val="24"/>
+          <w:szCs w:val="24"/>
+        </w:rPr>
+        <w:t>= .05) statements; I also did the same for the anti-politician prejudice correlation with the same two perceived authenticity scales (</w:t>
+      </w:r>
+      <w:r>
+        <w:rPr>
+          <w:b w:val="false"/>
+          <w:bCs w:val="false"/>
+          <w:i/>
+          <w:iCs/>
+          <w:sz w:val="24"/>
+          <w:szCs w:val="24"/>
+        </w:rPr>
+        <w:t xml:space="preserve">r </w:t>
+      </w:r>
+      <w:r>
+        <w:rPr>
+          <w:b w:val="false"/>
+          <w:bCs w:val="false"/>
+          <w:i w:val="false"/>
+          <w:iCs w:val="false"/>
+          <w:sz w:val="24"/>
+          <w:szCs w:val="24"/>
+        </w:rPr>
+        <w:t xml:space="preserve">= -.06 and </w:t>
+      </w:r>
+      <w:r>
+        <w:rPr>
+          <w:b w:val="false"/>
+          <w:bCs w:val="false"/>
+          <w:i/>
+          <w:iCs/>
+          <w:sz w:val="24"/>
+          <w:szCs w:val="24"/>
+        </w:rPr>
+        <w:t xml:space="preserve">r </w:t>
+      </w:r>
+      <w:r>
+        <w:rPr>
+          <w:b w:val="false"/>
+          <w:bCs w:val="false"/>
+          <w:i w:val="false"/>
+          <w:iCs w:val="false"/>
+          <w:sz w:val="24"/>
+          <w:szCs w:val="24"/>
+        </w:rPr>
+        <w:t>= .18, respectively).</w:t>
+      </w:r>
+      <w:r>
+        <w:rPr>
+          <w:b w:val="false"/>
+          <w:bCs w:val="false"/>
+          <w:i w:val="false"/>
+          <w:iCs w:val="false"/>
+          <w:sz w:val="24"/>
+          <w:szCs w:val="24"/>
+        </w:rPr>
+        <w:t xml:space="preserve"> Confidence intervals for these differences in correlations were calculated using Zou’s (2007) method (Diedenhofen &amp; Musch, 2015). </w:t>
+      </w:r>
+      <w:r>
+        <w:rPr>
+          <w:b w:val="false"/>
+          <w:bCs w:val="false"/>
+          <w:i w:val="false"/>
+          <w:iCs w:val="false"/>
+          <w:sz w:val="24"/>
+          <w:szCs w:val="24"/>
+        </w:rPr>
+        <w:t>T</w:t>
+      </w:r>
+      <w:r>
+        <w:rPr>
+          <w:b w:val="false"/>
+          <w:bCs w:val="false"/>
+          <w:i w:val="false"/>
+          <w:iCs w:val="false"/>
+          <w:sz w:val="24"/>
+          <w:szCs w:val="24"/>
+        </w:rPr>
+        <w:t xml:space="preserve">he relationship between Muslim prejudice and thinking anti-Muslim statements are authentic </w:t>
+      </w:r>
+      <w:r>
+        <w:rPr>
+          <w:b w:val="false"/>
+          <w:bCs w:val="false"/>
+          <w:i w:val="false"/>
+          <w:iCs w:val="false"/>
+          <w:sz w:val="24"/>
+          <w:szCs w:val="24"/>
+        </w:rPr>
+        <w:t>was</w:t>
+      </w:r>
+      <w:r>
+        <w:rPr>
+          <w:b w:val="false"/>
+          <w:bCs w:val="false"/>
+          <w:i w:val="false"/>
+          <w:iCs w:val="false"/>
+          <w:sz w:val="24"/>
+          <w:szCs w:val="24"/>
+        </w:rPr>
+        <w:t xml:space="preserve"> stronger than the relationship between prejudice against Muslims and perceived authenticity of anti-politician statements, </w:t>
+      </w:r>
+      <w:r>
+        <w:rPr>
+          <w:b w:val="false"/>
+          <w:bCs w:val="false"/>
+          <w:i/>
+          <w:iCs/>
+          <w:sz w:val="24"/>
+          <w:szCs w:val="24"/>
+        </w:rPr>
+        <w:t>r</w:t>
+      </w:r>
+      <w:r>
+        <w:rPr>
+          <w:b w:val="false"/>
+          <w:bCs w:val="false"/>
+          <w:i/>
+          <w:iCs/>
+          <w:sz w:val="24"/>
+          <w:szCs w:val="24"/>
+          <w:vertAlign w:val="subscript"/>
+        </w:rPr>
+        <w:t>diff</w:t>
+      </w:r>
+      <w:r>
+        <w:rPr>
+          <w:b w:val="false"/>
+          <w:bCs w:val="false"/>
+          <w:i/>
+          <w:iCs/>
+          <w:position w:val="0"/>
+          <w:sz w:val="24"/>
+          <w:sz w:val="24"/>
+          <w:szCs w:val="24"/>
+          <w:vertAlign w:val="baseline"/>
+        </w:rPr>
+        <w:t xml:space="preserve"> </w:t>
+      </w:r>
+      <w:r>
+        <w:rPr>
+          <w:b w:val="false"/>
+          <w:bCs w:val="false"/>
+          <w:i w:val="false"/>
+          <w:iCs w:val="false"/>
+          <w:position w:val="0"/>
+          <w:sz w:val="24"/>
+          <w:sz w:val="24"/>
+          <w:szCs w:val="24"/>
+          <w:vertAlign w:val="baseline"/>
+        </w:rPr>
+        <w:t>=</w:t>
+      </w:r>
+      <w:r>
+        <w:rPr>
+          <w:b w:val="false"/>
+          <w:bCs w:val="false"/>
+          <w:i/>
+          <w:iCs/>
+          <w:sz w:val="24"/>
+          <w:szCs w:val="24"/>
+        </w:rPr>
+        <w:t xml:space="preserve"> </w:t>
+      </w:r>
+      <w:r>
+        <w:rPr>
+          <w:b w:val="false"/>
+          <w:bCs w:val="false"/>
+          <w:i w:val="false"/>
+          <w:iCs w:val="false"/>
+          <w:sz w:val="24"/>
+          <w:szCs w:val="24"/>
+        </w:rPr>
+        <w:t xml:space="preserve">.33 [.16, .50]; . This was also the case with anti-politician prejudice and perceived authenticity of anti-Muslim </w:t>
+      </w:r>
+      <w:r>
+        <w:rPr>
+          <w:b w:val="false"/>
+          <w:bCs w:val="false"/>
+          <w:i w:val="false"/>
+          <w:iCs w:val="false"/>
+          <w:sz w:val="24"/>
+          <w:szCs w:val="24"/>
+        </w:rPr>
+        <w:t xml:space="preserve">and anti-politician </w:t>
+      </w:r>
+      <w:r>
+        <w:rPr>
+          <w:b w:val="false"/>
+          <w:bCs w:val="false"/>
+          <w:i w:val="false"/>
+          <w:iCs w:val="false"/>
+          <w:sz w:val="24"/>
+          <w:szCs w:val="24"/>
+        </w:rPr>
+        <w:t xml:space="preserve">statements, </w:t>
+      </w:r>
+      <w:r>
+        <w:rPr>
+          <w:b w:val="false"/>
+          <w:bCs w:val="false"/>
+          <w:i/>
+          <w:iCs/>
+          <w:sz w:val="24"/>
+          <w:szCs w:val="24"/>
+        </w:rPr>
+        <w:t>r</w:t>
+      </w:r>
+      <w:r>
+        <w:rPr>
+          <w:b w:val="false"/>
+          <w:bCs w:val="false"/>
+          <w:i/>
+          <w:iCs/>
+          <w:sz w:val="24"/>
+          <w:szCs w:val="24"/>
+          <w:vertAlign w:val="subscript"/>
+        </w:rPr>
+        <w:t>diff</w:t>
+      </w:r>
+      <w:r>
+        <w:rPr>
+          <w:b w:val="false"/>
+          <w:bCs w:val="false"/>
+          <w:i/>
+          <w:iCs/>
+          <w:position w:val="0"/>
+          <w:sz w:val="24"/>
+          <w:sz w:val="24"/>
+          <w:szCs w:val="24"/>
+          <w:vertAlign w:val="baseline"/>
+        </w:rPr>
+        <w:t xml:space="preserve"> </w:t>
+      </w:r>
+      <w:r>
+        <w:rPr>
+          <w:b w:val="false"/>
+          <w:bCs w:val="false"/>
+          <w:i w:val="false"/>
+          <w:iCs w:val="false"/>
+          <w:position w:val="0"/>
+          <w:sz w:val="24"/>
+          <w:sz w:val="24"/>
+          <w:szCs w:val="24"/>
+          <w:vertAlign w:val="baseline"/>
+        </w:rPr>
+        <w:t xml:space="preserve">= </w:t>
+      </w:r>
+      <w:r>
+        <w:rPr>
+          <w:b w:val="false"/>
+          <w:bCs w:val="false"/>
+          <w:i w:val="false"/>
+          <w:iCs w:val="false"/>
+          <w:sz w:val="24"/>
+          <w:szCs w:val="24"/>
+        </w:rPr>
+        <w:t>.24 [.06, .41].</w:t>
       </w:r>
     </w:p>
     <w:p>
@@ -4852,7 +3602,7 @@
         </w:tblBorders>
         <w:tblCellMar>
           <w:top w:w="55" w:type="dxa"/>
-          <w:left w:w="24" w:type="dxa"/>
+          <w:left w:w="21" w:type="dxa"/>
           <w:bottom w:w="55" w:type="dxa"/>
           <w:right w:w="55" w:type="dxa"/>
         </w:tblCellMar>
@@ -4878,7 +3628,7 @@
             </w:tcBorders>
             <w:shd w:fill="auto" w:val="clear"/>
             <w:tcMar>
-              <w:left w:w="24" w:type="dxa"/>
+              <w:left w:w="21" w:type="dxa"/>
             </w:tcMar>
           </w:tcPr>
           <w:p>
@@ -4906,7 +3656,7 @@
             </w:tcBorders>
             <w:shd w:fill="auto" w:val="clear"/>
             <w:tcMar>
-              <w:left w:w="24" w:type="dxa"/>
+              <w:left w:w="21" w:type="dxa"/>
             </w:tcMar>
           </w:tcPr>
           <w:p>
@@ -4935,7 +3685,7 @@
             </w:tcBorders>
             <w:shd w:fill="auto" w:val="clear"/>
             <w:tcMar>
-              <w:left w:w="24" w:type="dxa"/>
+              <w:left w:w="21" w:type="dxa"/>
             </w:tcMar>
           </w:tcPr>
           <w:p>
@@ -4961,7 +3711,7 @@
             </w:tcBorders>
             <w:shd w:fill="auto" w:val="clear"/>
             <w:tcMar>
-              <w:left w:w="24" w:type="dxa"/>
+              <w:left w:w="21" w:type="dxa"/>
             </w:tcMar>
           </w:tcPr>
           <w:p>
@@ -4987,7 +3737,7 @@
             </w:tcBorders>
             <w:shd w:fill="auto" w:val="clear"/>
             <w:tcMar>
-              <w:left w:w="24" w:type="dxa"/>
+              <w:left w:w="21" w:type="dxa"/>
             </w:tcMar>
           </w:tcPr>
           <w:p>
@@ -5013,7 +3763,7 @@
             </w:tcBorders>
             <w:shd w:fill="auto" w:val="clear"/>
             <w:tcMar>
-              <w:left w:w="24" w:type="dxa"/>
+              <w:left w:w="21" w:type="dxa"/>
             </w:tcMar>
           </w:tcPr>
           <w:p>
@@ -5039,7 +3789,7 @@
             </w:tcBorders>
             <w:shd w:fill="auto" w:val="clear"/>
             <w:tcMar>
-              <w:left w:w="24" w:type="dxa"/>
+              <w:left w:w="21" w:type="dxa"/>
             </w:tcMar>
           </w:tcPr>
           <w:p>
@@ -5067,7 +3817,7 @@
             </w:tcBorders>
             <w:shd w:fill="auto" w:val="clear"/>
             <w:tcMar>
-              <w:left w:w="24" w:type="dxa"/>
+              <w:left w:w="21" w:type="dxa"/>
             </w:tcMar>
           </w:tcPr>
           <w:p>
@@ -5096,7 +3846,7 @@
             </w:tcBorders>
             <w:shd w:fill="auto" w:val="clear"/>
             <w:tcMar>
-              <w:left w:w="24" w:type="dxa"/>
+              <w:left w:w="21" w:type="dxa"/>
             </w:tcMar>
           </w:tcPr>
           <w:p>
@@ -5126,7 +3876,7 @@
             </w:tcBorders>
             <w:shd w:fill="auto" w:val="clear"/>
             <w:tcMar>
-              <w:left w:w="24" w:type="dxa"/>
+              <w:left w:w="21" w:type="dxa"/>
             </w:tcMar>
           </w:tcPr>
           <w:p>
@@ -5159,7 +3909,7 @@
             </w:tcBorders>
             <w:shd w:fill="auto" w:val="clear"/>
             <w:tcMar>
-              <w:left w:w="24" w:type="dxa"/>
+              <w:left w:w="21" w:type="dxa"/>
             </w:tcMar>
           </w:tcPr>
           <w:p>
@@ -5185,7 +3935,7 @@
             </w:tcBorders>
             <w:shd w:fill="auto" w:val="clear"/>
             <w:tcMar>
-              <w:left w:w="24" w:type="dxa"/>
+              <w:left w:w="21" w:type="dxa"/>
             </w:tcMar>
           </w:tcPr>
           <w:p>
@@ -5211,7 +3961,7 @@
             </w:tcBorders>
             <w:shd w:fill="auto" w:val="clear"/>
             <w:tcMar>
-              <w:left w:w="24" w:type="dxa"/>
+              <w:left w:w="21" w:type="dxa"/>
             </w:tcMar>
           </w:tcPr>
           <w:p>
@@ -5239,7 +3989,7 @@
             </w:tcBorders>
             <w:shd w:fill="auto" w:val="clear"/>
             <w:tcMar>
-              <w:left w:w="24" w:type="dxa"/>
+              <w:left w:w="21" w:type="dxa"/>
             </w:tcMar>
           </w:tcPr>
           <w:p>
@@ -5268,7 +4018,7 @@
             </w:tcBorders>
             <w:shd w:fill="auto" w:val="clear"/>
             <w:tcMar>
-              <w:left w:w="24" w:type="dxa"/>
+              <w:left w:w="21" w:type="dxa"/>
             </w:tcMar>
           </w:tcPr>
           <w:p>
@@ -5298,7 +4048,7 @@
             </w:tcBorders>
             <w:shd w:fill="auto" w:val="clear"/>
             <w:tcMar>
-              <w:left w:w="24" w:type="dxa"/>
+              <w:left w:w="21" w:type="dxa"/>
             </w:tcMar>
           </w:tcPr>
           <w:p>
@@ -5324,7 +4074,7 @@
             </w:tcBorders>
             <w:shd w:fill="auto" w:val="clear"/>
             <w:tcMar>
-              <w:left w:w="24" w:type="dxa"/>
+              <w:left w:w="21" w:type="dxa"/>
             </w:tcMar>
           </w:tcPr>
           <w:p>
@@ -5357,7 +4107,7 @@
             </w:tcBorders>
             <w:shd w:fill="auto" w:val="clear"/>
             <w:tcMar>
-              <w:left w:w="24" w:type="dxa"/>
+              <w:left w:w="21" w:type="dxa"/>
             </w:tcMar>
           </w:tcPr>
           <w:p>
@@ -5383,7 +4133,7 @@
             </w:tcBorders>
             <w:shd w:fill="auto" w:val="clear"/>
             <w:tcMar>
-              <w:left w:w="24" w:type="dxa"/>
+              <w:left w:w="21" w:type="dxa"/>
             </w:tcMar>
           </w:tcPr>
           <w:p>
@@ -5411,7 +4161,7 @@
             </w:tcBorders>
             <w:shd w:fill="auto" w:val="clear"/>
             <w:tcMar>
-              <w:left w:w="24" w:type="dxa"/>
+              <w:left w:w="21" w:type="dxa"/>
             </w:tcMar>
           </w:tcPr>
           <w:p>
@@ -5440,7 +4190,7 @@
             </w:tcBorders>
             <w:shd w:fill="auto" w:val="clear"/>
             <w:tcMar>
-              <w:left w:w="24" w:type="dxa"/>
+              <w:left w:w="21" w:type="dxa"/>
             </w:tcMar>
           </w:tcPr>
           <w:p>
@@ -5470,7 +4220,7 @@
             </w:tcBorders>
             <w:shd w:fill="auto" w:val="clear"/>
             <w:tcMar>
-              <w:left w:w="24" w:type="dxa"/>
+              <w:left w:w="21" w:type="dxa"/>
             </w:tcMar>
           </w:tcPr>
           <w:p>
@@ -5496,7 +4246,7 @@
             </w:tcBorders>
             <w:shd w:fill="auto" w:val="clear"/>
             <w:tcMar>
-              <w:left w:w="24" w:type="dxa"/>
+              <w:left w:w="21" w:type="dxa"/>
             </w:tcMar>
           </w:tcPr>
           <w:p>
@@ -5522,7 +4272,7 @@
             </w:tcBorders>
             <w:shd w:fill="auto" w:val="clear"/>
             <w:tcMar>
-              <w:left w:w="24" w:type="dxa"/>
+              <w:left w:w="21" w:type="dxa"/>
             </w:tcMar>
           </w:tcPr>
           <w:p>
@@ -5548,7 +4298,7 @@
             </w:tcBorders>
             <w:shd w:fill="auto" w:val="clear"/>
             <w:tcMar>
-              <w:left w:w="24" w:type="dxa"/>
+              <w:left w:w="21" w:type="dxa"/>
             </w:tcMar>
           </w:tcPr>
           <w:p>
@@ -5576,7 +4326,7 @@
             </w:tcBorders>
             <w:shd w:fill="auto" w:val="clear"/>
             <w:tcMar>
-              <w:left w:w="24" w:type="dxa"/>
+              <w:left w:w="21" w:type="dxa"/>
             </w:tcMar>
           </w:tcPr>
           <w:p>
@@ -5605,7 +4355,7 @@
             </w:tcBorders>
             <w:shd w:fill="auto" w:val="clear"/>
             <w:tcMar>
-              <w:left w:w="24" w:type="dxa"/>
+              <w:left w:w="21" w:type="dxa"/>
             </w:tcMar>
           </w:tcPr>
           <w:p>
@@ -5635,7 +4385,7 @@
             </w:tcBorders>
             <w:shd w:fill="auto" w:val="clear"/>
             <w:tcMar>
-              <w:left w:w="24" w:type="dxa"/>
+              <w:left w:w="21" w:type="dxa"/>
             </w:tcMar>
           </w:tcPr>
           <w:p>
@@ -5668,7 +4418,7 @@
             </w:tcBorders>
             <w:shd w:fill="auto" w:val="clear"/>
             <w:tcMar>
-              <w:left w:w="24" w:type="dxa"/>
+              <w:left w:w="21" w:type="dxa"/>
             </w:tcMar>
           </w:tcPr>
           <w:p>
@@ -5701,7 +4451,7 @@
             </w:tcBorders>
             <w:shd w:fill="auto" w:val="clear"/>
             <w:tcMar>
-              <w:left w:w="24" w:type="dxa"/>
+              <w:left w:w="21" w:type="dxa"/>
             </w:tcMar>
           </w:tcPr>
           <w:p>
@@ -5727,7 +4477,7 @@
             </w:tcBorders>
             <w:shd w:fill="auto" w:val="clear"/>
             <w:tcMar>
-              <w:left w:w="24" w:type="dxa"/>
+              <w:left w:w="21" w:type="dxa"/>
             </w:tcMar>
           </w:tcPr>
           <w:p>
@@ -5755,7 +4505,7 @@
             </w:tcBorders>
             <w:shd w:fill="auto" w:val="clear"/>
             <w:tcMar>
-              <w:left w:w="24" w:type="dxa"/>
+              <w:left w:w="21" w:type="dxa"/>
             </w:tcMar>
           </w:tcPr>
           <w:p>
@@ -5784,7 +4534,7 @@
             </w:tcBorders>
             <w:shd w:fill="auto" w:val="clear"/>
             <w:tcMar>
-              <w:left w:w="24" w:type="dxa"/>
+              <w:left w:w="21" w:type="dxa"/>
             </w:tcMar>
           </w:tcPr>
           <w:p>
@@ -5814,7 +4564,7 @@
             </w:tcBorders>
             <w:shd w:fill="auto" w:val="clear"/>
             <w:tcMar>
-              <w:left w:w="24" w:type="dxa"/>
+              <w:left w:w="21" w:type="dxa"/>
             </w:tcMar>
           </w:tcPr>
           <w:p>
@@ -5840,7 +4590,7 @@
             </w:tcBorders>
             <w:shd w:fill="auto" w:val="clear"/>
             <w:tcMar>
-              <w:left w:w="24" w:type="dxa"/>
+              <w:left w:w="21" w:type="dxa"/>
             </w:tcMar>
           </w:tcPr>
           <w:p>
@@ -5866,7 +4616,7 @@
             </w:tcBorders>
             <w:shd w:fill="auto" w:val="clear"/>
             <w:tcMar>
-              <w:left w:w="24" w:type="dxa"/>
+              <w:left w:w="21" w:type="dxa"/>
             </w:tcMar>
           </w:tcPr>
           <w:p>
@@ -5892,7 +4642,7 @@
             </w:tcBorders>
             <w:shd w:fill="auto" w:val="clear"/>
             <w:tcMar>
-              <w:left w:w="24" w:type="dxa"/>
+              <w:left w:w="21" w:type="dxa"/>
             </w:tcMar>
           </w:tcPr>
           <w:p>
@@ -5920,7 +4670,7 @@
             </w:tcBorders>
             <w:shd w:fill="auto" w:val="clear"/>
             <w:tcMar>
-              <w:left w:w="24" w:type="dxa"/>
+              <w:left w:w="21" w:type="dxa"/>
             </w:tcMar>
           </w:tcPr>
           <w:p>
@@ -8253,37 +7003,28 @@
         <w:spacing w:lineRule="auto" w:line="240" w:before="0" w:after="0"/>
         <w:contextualSpacing/>
         <w:jc w:val="left"/>
-        <w:rPr>
-          <w:b w:val="false"/>
-          <w:b w:val="false"/>
-          <w:bCs w:val="false"/>
-        </w:rPr>
-      </w:pPr>
-      <w:r>
-        <w:rPr>
-          <w:b w:val="false"/>
-          <w:bCs w:val="false"/>
-          <w:i w:val="false"/>
-          <w:iCs w:val="false"/>
-          <w:sz w:val="24"/>
-          <w:szCs w:val="24"/>
-        </w:rPr>
-        <w:tab/>
-        <w:t>TOUCH ON SPECIFICS OF WHY I CHOSE THIS MANIPULATION INSTEAD OF OTHER, STANDARD ONES.</w:t>
-      </w:r>
-    </w:p>
-    <w:p>
-      <w:pPr>
-        <w:pStyle w:val="Normal"/>
-        <w:bidi w:val="0"/>
-        <w:spacing w:lineRule="auto" w:line="240" w:before="0" w:after="0"/>
-        <w:contextualSpacing/>
-        <w:jc w:val="left"/>
-        <w:rPr>
-          <w:b/>
+        <w:rPr/>
+      </w:pPr>
+      <w:r>
+        <w:rPr>
           <w:b/>
           <w:bCs/>
-        </w:rPr>
+          <w:i w:val="false"/>
+          <w:iCs w:val="false"/>
+          <w:sz w:val="24"/>
+          <w:szCs w:val="24"/>
+        </w:rPr>
+        <w:t>Method</w:t>
+      </w:r>
+    </w:p>
+    <w:p>
+      <w:pPr>
+        <w:pStyle w:val="Normal"/>
+        <w:bidi w:val="0"/>
+        <w:spacing w:lineRule="auto" w:line="240" w:before="0" w:after="0"/>
+        <w:contextualSpacing/>
+        <w:jc w:val="left"/>
+        <w:rPr/>
       </w:pPr>
       <w:r>
         <w:rPr>
@@ -8294,7 +7035,84 @@
           <w:sz w:val="24"/>
           <w:szCs w:val="24"/>
         </w:rPr>
-        <w:t>Method</w:t>
+        <w:tab/>
+      </w:r>
+      <w:r>
+        <w:rPr>
+          <w:b w:val="false"/>
+          <w:bCs w:val="false"/>
+          <w:i w:val="false"/>
+          <w:iCs w:val="false"/>
+          <w:sz w:val="24"/>
+          <w:szCs w:val="24"/>
+        </w:rPr>
+        <w:t xml:space="preserve">I recruited 210 participants from MTurk to participate in a “survey on perceiving other peoples’ attitudes.” The specific prejudice I consider in this study is that against transgender people. To determine the needed sample size, I calculated the zero-order correlation from Study 3 between perceived descriptive normativity of prejudice against transgender people and perceived authenticity of a prejudiced statement toward transgender people, </w:t>
+      </w:r>
+      <w:r>
+        <w:rPr>
+          <w:b w:val="false"/>
+          <w:bCs w:val="false"/>
+          <w:i/>
+          <w:iCs/>
+          <w:sz w:val="24"/>
+          <w:szCs w:val="24"/>
+        </w:rPr>
+        <w:t xml:space="preserve">r </w:t>
+      </w:r>
+      <w:r>
+        <w:rPr>
+          <w:b w:val="false"/>
+          <w:bCs w:val="false"/>
+          <w:i w:val="false"/>
+          <w:iCs w:val="false"/>
+          <w:sz w:val="24"/>
+          <w:szCs w:val="24"/>
+        </w:rPr>
+        <w:t xml:space="preserve">= .22. The equivalent Cohen’s </w:t>
+      </w:r>
+      <w:r>
+        <w:rPr>
+          <w:b w:val="false"/>
+          <w:bCs w:val="false"/>
+          <w:i/>
+          <w:iCs/>
+          <w:sz w:val="24"/>
+          <w:szCs w:val="24"/>
+        </w:rPr>
+        <w:t xml:space="preserve">d </w:t>
+      </w:r>
+      <w:r>
+        <w:rPr>
+          <w:b w:val="false"/>
+          <w:bCs w:val="false"/>
+          <w:i w:val="false"/>
+          <w:iCs w:val="false"/>
+          <w:sz w:val="24"/>
+          <w:szCs w:val="24"/>
+        </w:rPr>
+        <w:t>= .45. I recruited enough participants to achieve 90% power at this effect size. A total of 211 people participated. Participants’ ages ranged from 18 to 71 (</w:t>
+      </w:r>
+      <w:r>
+        <w:rPr>
+          <w:b w:val="false"/>
+          <w:bCs w:val="false"/>
+          <w:i/>
+          <w:iCs/>
+          <w:sz w:val="24"/>
+          <w:szCs w:val="24"/>
+        </w:rPr>
+        <w:t xml:space="preserve">M </w:t>
+      </w:r>
+      <w:r>
+        <w:rPr>
+          <w:b w:val="false"/>
+          <w:bCs w:val="false"/>
+          <w:i w:val="false"/>
+          <w:iCs w:val="false"/>
+          <w:sz w:val="24"/>
+          <w:szCs w:val="24"/>
+        </w:rPr>
+        <w:t>= 34.41, SD = 11.21), 38% identified as male, and 73% identified as White.</w:t>
       </w:r>
     </w:p>
     <w:p>
@@ -8304,11 +7122,208 @@
         <w:spacing w:lineRule="auto" w:line="240" w:before="0" w:after="0"/>
         <w:contextualSpacing/>
         <w:jc w:val="left"/>
-        <w:rPr>
-          <w:b/>
+        <w:rPr/>
+      </w:pPr>
+      <w:r>
+        <w:rPr>
+          <w:b w:val="false"/>
+          <w:bCs w:val="false"/>
+          <w:i w:val="false"/>
+          <w:iCs w:val="false"/>
+          <w:sz w:val="24"/>
+          <w:szCs w:val="24"/>
+        </w:rPr>
+        <w:tab/>
+        <w:t xml:space="preserve">Participants were randomly assigned to either a </w:t>
+      </w:r>
+      <w:r>
+        <w:rPr>
+          <w:b w:val="false"/>
+          <w:bCs w:val="false"/>
+          <w:i/>
+          <w:iCs/>
+          <w:sz w:val="24"/>
+          <w:szCs w:val="24"/>
+        </w:rPr>
+        <w:t xml:space="preserve">high </w:t>
+      </w:r>
+      <w:r>
+        <w:rPr>
+          <w:b w:val="false"/>
+          <w:bCs w:val="false"/>
+          <w:i w:val="false"/>
+          <w:iCs w:val="false"/>
+          <w:sz w:val="24"/>
+          <w:szCs w:val="24"/>
+        </w:rPr>
+        <w:t>prejudice</w:t>
+      </w:r>
+      <w:r>
+        <w:rPr>
+          <w:b w:val="false"/>
+          <w:bCs w:val="false"/>
+          <w:i/>
+          <w:iCs/>
+          <w:sz w:val="24"/>
+          <w:szCs w:val="24"/>
+        </w:rPr>
+        <w:t xml:space="preserve"> </w:t>
+      </w:r>
+      <w:r>
+        <w:rPr>
+          <w:b w:val="false"/>
+          <w:bCs w:val="false"/>
+          <w:i w:val="false"/>
+          <w:iCs w:val="false"/>
+          <w:sz w:val="24"/>
+          <w:szCs w:val="24"/>
+        </w:rPr>
+        <w:t xml:space="preserve">norm or </w:t>
+      </w:r>
+      <w:r>
+        <w:rPr>
+          <w:b w:val="false"/>
+          <w:bCs w:val="false"/>
+          <w:i/>
+          <w:iCs/>
+          <w:sz w:val="24"/>
+          <w:szCs w:val="24"/>
+        </w:rPr>
+        <w:t xml:space="preserve">low </w:t>
+      </w:r>
+      <w:r>
+        <w:rPr>
+          <w:b w:val="false"/>
+          <w:bCs w:val="false"/>
+          <w:i w:val="false"/>
+          <w:iCs w:val="false"/>
+          <w:sz w:val="24"/>
+          <w:szCs w:val="24"/>
+        </w:rPr>
+        <w:t>prejudice</w:t>
+      </w:r>
+      <w:r>
+        <w:rPr>
+          <w:b w:val="false"/>
+          <w:bCs w:val="false"/>
+          <w:i/>
+          <w:iCs/>
+          <w:sz w:val="24"/>
+          <w:szCs w:val="24"/>
+        </w:rPr>
+        <w:t xml:space="preserve"> </w:t>
+      </w:r>
+      <w:r>
+        <w:rPr>
+          <w:b w:val="false"/>
+          <w:bCs w:val="false"/>
+          <w:i w:val="false"/>
+          <w:iCs w:val="false"/>
+          <w:sz w:val="24"/>
+          <w:szCs w:val="24"/>
+        </w:rPr>
+        <w:t>norm condition. They were given a brief description containing “results of some previous studies we have done on MTurk,” which read:</w:t>
+      </w:r>
+    </w:p>
+    <w:p>
+      <w:pPr>
+        <w:pStyle w:val="Normal"/>
+        <w:widowControl/>
+        <w:bidi w:val="0"/>
+        <w:spacing w:lineRule="auto" w:line="240" w:before="0" w:after="0"/>
+        <w:ind w:left="720" w:right="629" w:hanging="0"/>
+        <w:contextualSpacing/>
+        <w:jc w:val="left"/>
+        <w:rPr/>
+      </w:pPr>
+      <w:r>
+        <w:rPr>
+          <w:b w:val="false"/>
+          <w:bCs w:val="false"/>
+          <w:i w:val="false"/>
+          <w:iCs w:val="false"/>
+          <w:sz w:val="24"/>
+          <w:szCs w:val="24"/>
+        </w:rPr>
+        <w:t>Our lab mainly studies prejudice, and we have done many surveys on MTurk about prejudices against various social groups. One of the groups that people generally express the [highest/lowest] prejudice toward in these studies is transgender people. We have seen that MTurkers tend to express pretty [negative/positive] attitudes toward transgender people. Out of the many prejudices that we study, prejudice against transgender people is the one that is expressed [most/least] by people.</w:t>
+      </w:r>
+    </w:p>
+    <w:p>
+      <w:pPr>
+        <w:pStyle w:val="Normal"/>
+        <w:widowControl/>
+        <w:bidi w:val="0"/>
+        <w:spacing w:lineRule="auto" w:line="240" w:before="0" w:after="0"/>
+        <w:ind w:left="0" w:right="0" w:hanging="0"/>
+        <w:contextualSpacing/>
+        <w:jc w:val="left"/>
+        <w:rPr/>
+      </w:pPr>
+      <w:r>
+        <w:rPr>
+          <w:b w:val="false"/>
+          <w:bCs w:val="false"/>
+          <w:i w:val="false"/>
+          <w:iCs w:val="false"/>
+          <w:sz w:val="24"/>
+          <w:szCs w:val="24"/>
+        </w:rPr>
+        <w:t>After reading this, participants were asked: “If you had to guess, what percentage of MTurkers do you think are prejudiced against transgender people?” They responded on a sliding scale ranging 0% to 100%. I chose “MTurkers” to be the relevant group—not Americans as a whole—because I reasoned that people might easily self-categorize (Hornsey, 2008 ; Turner, Hogg, Oakes, Reicher, &amp; Wetherell, 1987) as an “MTurker” while participating in research on the website; thus, the descriptive norm is a group that is relevant to them in the experimental setting.</w:t>
+      </w:r>
+    </w:p>
+    <w:p>
+      <w:pPr>
+        <w:pStyle w:val="Normal"/>
+        <w:widowControl/>
+        <w:bidi w:val="0"/>
+        <w:spacing w:lineRule="auto" w:line="240" w:before="0" w:after="0"/>
+        <w:ind w:left="0" w:right="0" w:hanging="0"/>
+        <w:contextualSpacing/>
+        <w:jc w:val="left"/>
+        <w:rPr/>
+      </w:pPr>
+      <w:r>
+        <w:rPr>
+          <w:b w:val="false"/>
+          <w:bCs w:val="false"/>
+          <w:i w:val="false"/>
+          <w:iCs w:val="false"/>
+          <w:sz w:val="24"/>
+          <w:szCs w:val="24"/>
+        </w:rPr>
+        <w:tab/>
+        <w:t>Participants were then told: “We asked previous MTurkers that took our surveys to explain some of their feelings toward transgender people. We randomly selected one of those quotes.” This quote was: “It’s not a good idea to let transgender people around kids… It may not be safe, and kids will be confused.” Participants indicated perceived authenticity on the same scale as in Studies 1 – 3 and then answered a demographics questionnaire.</w:t>
+      </w:r>
+    </w:p>
+    <w:p>
+      <w:pPr>
+        <w:pStyle w:val="Normal"/>
+        <w:bidi w:val="0"/>
+        <w:spacing w:lineRule="auto" w:line="240" w:before="0" w:after="0"/>
+        <w:contextualSpacing/>
+        <w:jc w:val="left"/>
+        <w:rPr/>
+      </w:pPr>
+      <w:r>
+        <w:rPr>
           <w:b/>
           <w:bCs/>
-        </w:rPr>
+          <w:i w:val="false"/>
+          <w:iCs w:val="false"/>
+          <w:sz w:val="24"/>
+          <w:szCs w:val="24"/>
+        </w:rPr>
+        <w:t>Results</w:t>
+      </w:r>
+    </w:p>
+    <w:p>
+      <w:pPr>
+        <w:pStyle w:val="Normal"/>
+        <w:bidi w:val="0"/>
+        <w:spacing w:lineRule="auto" w:line="240" w:before="0" w:after="0"/>
+        <w:contextualSpacing/>
+        <w:jc w:val="left"/>
+        <w:rPr/>
       </w:pPr>
       <w:r>
         <w:rPr>
@@ -8319,7 +7334,392 @@
           <w:sz w:val="24"/>
           <w:szCs w:val="24"/>
         </w:rPr>
-        <w:t>Results</w:t>
+        <w:tab/>
+      </w:r>
+      <w:r>
+        <w:rPr>
+          <w:b w:val="false"/>
+          <w:bCs w:val="false"/>
+          <w:i w:val="false"/>
+          <w:iCs w:val="false"/>
+          <w:sz w:val="24"/>
+          <w:szCs w:val="24"/>
+        </w:rPr>
+        <w:t>Participants in the high norm condition (</w:t>
+      </w:r>
+      <w:r>
+        <w:rPr>
+          <w:b w:val="false"/>
+          <w:bCs w:val="false"/>
+          <w:i/>
+          <w:iCs/>
+          <w:sz w:val="24"/>
+          <w:szCs w:val="24"/>
+        </w:rPr>
+        <w:t xml:space="preserve">M </w:t>
+      </w:r>
+      <w:r>
+        <w:rPr>
+          <w:b w:val="false"/>
+          <w:bCs w:val="false"/>
+          <w:i w:val="false"/>
+          <w:iCs w:val="false"/>
+          <w:sz w:val="24"/>
+          <w:szCs w:val="24"/>
+        </w:rPr>
+        <w:t xml:space="preserve">= 54.65, </w:t>
+      </w:r>
+      <w:r>
+        <w:rPr>
+          <w:b w:val="false"/>
+          <w:bCs w:val="false"/>
+          <w:i/>
+          <w:iCs/>
+          <w:sz w:val="24"/>
+          <w:szCs w:val="24"/>
+        </w:rPr>
+        <w:t xml:space="preserve">SD </w:t>
+      </w:r>
+      <w:r>
+        <w:rPr>
+          <w:b w:val="false"/>
+          <w:bCs w:val="false"/>
+          <w:i w:val="false"/>
+          <w:iCs w:val="false"/>
+          <w:sz w:val="24"/>
+          <w:szCs w:val="24"/>
+        </w:rPr>
+        <w:t>= 20.50) perceived the descriptive normativity of anti-transgender prejudice to be higher than those in the low norm condition (</w:t>
+      </w:r>
+      <w:r>
+        <w:rPr>
+          <w:b w:val="false"/>
+          <w:bCs w:val="false"/>
+          <w:i/>
+          <w:iCs/>
+          <w:sz w:val="24"/>
+          <w:szCs w:val="24"/>
+        </w:rPr>
+        <w:t xml:space="preserve">M </w:t>
+      </w:r>
+      <w:r>
+        <w:rPr>
+          <w:b w:val="false"/>
+          <w:bCs w:val="false"/>
+          <w:i w:val="false"/>
+          <w:iCs w:val="false"/>
+          <w:sz w:val="24"/>
+          <w:szCs w:val="24"/>
+        </w:rPr>
+        <w:t xml:space="preserve">= 27.38, </w:t>
+      </w:r>
+      <w:r>
+        <w:rPr>
+          <w:b w:val="false"/>
+          <w:bCs w:val="false"/>
+          <w:i/>
+          <w:iCs/>
+          <w:sz w:val="24"/>
+          <w:szCs w:val="24"/>
+        </w:rPr>
+        <w:t xml:space="preserve">SD </w:t>
+      </w:r>
+      <w:r>
+        <w:rPr>
+          <w:b w:val="false"/>
+          <w:bCs w:val="false"/>
+          <w:i w:val="false"/>
+          <w:iCs w:val="false"/>
+          <w:sz w:val="24"/>
+          <w:szCs w:val="24"/>
+        </w:rPr>
+        <w:t xml:space="preserve">= 21.31), </w:t>
+      </w:r>
+      <w:r>
+        <w:rPr>
+          <w:b w:val="false"/>
+          <w:bCs w:val="false"/>
+          <w:i/>
+          <w:iCs/>
+          <w:sz w:val="24"/>
+          <w:szCs w:val="24"/>
+        </w:rPr>
+        <w:t>t</w:t>
+      </w:r>
+      <w:r>
+        <w:rPr>
+          <w:b w:val="false"/>
+          <w:bCs w:val="false"/>
+          <w:i w:val="false"/>
+          <w:iCs w:val="false"/>
+          <w:sz w:val="24"/>
+          <w:szCs w:val="24"/>
+        </w:rPr>
+        <w:t xml:space="preserve">(209) = 9.47, </w:t>
+      </w:r>
+      <w:r>
+        <w:rPr>
+          <w:b w:val="false"/>
+          <w:bCs w:val="false"/>
+          <w:i/>
+          <w:iCs/>
+          <w:sz w:val="24"/>
+          <w:szCs w:val="24"/>
+        </w:rPr>
+        <w:t xml:space="preserve">p </w:t>
+      </w:r>
+      <w:r>
+        <w:rPr>
+          <w:b w:val="false"/>
+          <w:bCs w:val="false"/>
+          <w:i w:val="false"/>
+          <w:iCs w:val="false"/>
+          <w:sz w:val="24"/>
+          <w:szCs w:val="24"/>
+        </w:rPr>
+        <w:t xml:space="preserve">&lt; .001, </w:t>
+      </w:r>
+      <w:r>
+        <w:rPr>
+          <w:b w:val="false"/>
+          <w:bCs w:val="false"/>
+          <w:i/>
+          <w:iCs/>
+          <w:sz w:val="24"/>
+          <w:szCs w:val="24"/>
+        </w:rPr>
+        <w:t xml:space="preserve">d </w:t>
+      </w:r>
+      <w:r>
+        <w:rPr>
+          <w:b w:val="false"/>
+          <w:bCs w:val="false"/>
+          <w:i w:val="false"/>
+          <w:iCs w:val="false"/>
+          <w:sz w:val="24"/>
+          <w:szCs w:val="24"/>
+        </w:rPr>
+        <w:t>= 1.30 [1.01, 1.60]; the manipulation accomplished what it was intended to do. However, the high norm condition (</w:t>
+      </w:r>
+      <w:r>
+        <w:rPr>
+          <w:b w:val="false"/>
+          <w:bCs w:val="false"/>
+          <w:i/>
+          <w:iCs/>
+          <w:sz w:val="24"/>
+          <w:szCs w:val="24"/>
+        </w:rPr>
+        <w:t xml:space="preserve">M </w:t>
+      </w:r>
+      <w:r>
+        <w:rPr>
+          <w:b w:val="false"/>
+          <w:bCs w:val="false"/>
+          <w:i w:val="false"/>
+          <w:iCs w:val="false"/>
+          <w:sz w:val="24"/>
+          <w:szCs w:val="24"/>
+        </w:rPr>
+        <w:t xml:space="preserve">= 5.25, </w:t>
+      </w:r>
+      <w:r>
+        <w:rPr>
+          <w:b w:val="false"/>
+          <w:bCs w:val="false"/>
+          <w:i/>
+          <w:iCs/>
+          <w:sz w:val="24"/>
+          <w:szCs w:val="24"/>
+        </w:rPr>
+        <w:t xml:space="preserve">SD </w:t>
+      </w:r>
+      <w:r>
+        <w:rPr>
+          <w:b w:val="false"/>
+          <w:bCs w:val="false"/>
+          <w:i w:val="false"/>
+          <w:iCs w:val="false"/>
+          <w:sz w:val="24"/>
+          <w:szCs w:val="24"/>
+        </w:rPr>
+        <w:t xml:space="preserve">= 1.39) did </w:t>
+      </w:r>
+      <w:r>
+        <w:rPr>
+          <w:b w:val="false"/>
+          <w:bCs w:val="false"/>
+          <w:i/>
+          <w:iCs/>
+          <w:sz w:val="24"/>
+          <w:szCs w:val="24"/>
+        </w:rPr>
+        <w:t xml:space="preserve">not </w:t>
+      </w:r>
+      <w:r>
+        <w:rPr>
+          <w:b w:val="false"/>
+          <w:bCs w:val="false"/>
+          <w:i w:val="false"/>
+          <w:iCs w:val="false"/>
+          <w:sz w:val="24"/>
+          <w:szCs w:val="24"/>
+        </w:rPr>
+        <w:t>lead to significantly higher perceptions of authenticity (</w:t>
+      </w:r>
+      <w:r>
+        <w:rPr>
+          <w:b w:val="false"/>
+          <w:bCs w:val="false"/>
+          <w:i/>
+          <w:iCs/>
+          <w:sz w:val="24"/>
+          <w:szCs w:val="24"/>
+        </w:rPr>
+        <w:t xml:space="preserve">M </w:t>
+      </w:r>
+      <w:r>
+        <w:rPr>
+          <w:b w:val="false"/>
+          <w:bCs w:val="false"/>
+          <w:i w:val="false"/>
+          <w:iCs w:val="false"/>
+          <w:sz w:val="24"/>
+          <w:szCs w:val="24"/>
+        </w:rPr>
+        <w:t xml:space="preserve">= 5.01, </w:t>
+      </w:r>
+      <w:r>
+        <w:rPr>
+          <w:b w:val="false"/>
+          <w:bCs w:val="false"/>
+          <w:i/>
+          <w:iCs/>
+          <w:sz w:val="24"/>
+          <w:szCs w:val="24"/>
+        </w:rPr>
+        <w:t xml:space="preserve">SD </w:t>
+      </w:r>
+      <w:r>
+        <w:rPr>
+          <w:b w:val="false"/>
+          <w:bCs w:val="false"/>
+          <w:i w:val="false"/>
+          <w:iCs w:val="false"/>
+          <w:sz w:val="24"/>
+          <w:szCs w:val="24"/>
+        </w:rPr>
+        <w:t xml:space="preserve">= 1.46), </w:t>
+      </w:r>
+      <w:r>
+        <w:rPr>
+          <w:b w:val="false"/>
+          <w:bCs w:val="false"/>
+          <w:i/>
+          <w:iCs/>
+          <w:sz w:val="24"/>
+          <w:szCs w:val="24"/>
+        </w:rPr>
+        <w:t>t</w:t>
+      </w:r>
+      <w:r>
+        <w:rPr>
+          <w:b w:val="false"/>
+          <w:bCs w:val="false"/>
+          <w:i w:val="false"/>
+          <w:iCs w:val="false"/>
+          <w:sz w:val="24"/>
+          <w:szCs w:val="24"/>
+        </w:rPr>
+        <w:t xml:space="preserve">(209) = 1.23, </w:t>
+      </w:r>
+      <w:r>
+        <w:rPr>
+          <w:b w:val="false"/>
+          <w:bCs w:val="false"/>
+          <w:i/>
+          <w:iCs/>
+          <w:sz w:val="24"/>
+          <w:szCs w:val="24"/>
+        </w:rPr>
+        <w:t xml:space="preserve">p </w:t>
+      </w:r>
+      <w:r>
+        <w:rPr>
+          <w:b w:val="false"/>
+          <w:bCs w:val="false"/>
+          <w:i w:val="false"/>
+          <w:iCs w:val="false"/>
+          <w:sz w:val="24"/>
+          <w:szCs w:val="24"/>
+        </w:rPr>
+        <w:t xml:space="preserve">= .221, </w:t>
+      </w:r>
+      <w:r>
+        <w:rPr>
+          <w:b w:val="false"/>
+          <w:bCs w:val="false"/>
+          <w:i/>
+          <w:iCs/>
+          <w:sz w:val="24"/>
+          <w:szCs w:val="24"/>
+        </w:rPr>
+        <w:t xml:space="preserve">d </w:t>
+      </w:r>
+      <w:r>
+        <w:rPr>
+          <w:b w:val="false"/>
+          <w:bCs w:val="false"/>
+          <w:i w:val="false"/>
+          <w:iCs w:val="false"/>
+          <w:sz w:val="24"/>
+          <w:szCs w:val="24"/>
+        </w:rPr>
+        <w:t xml:space="preserve">= .17 [-.10, .44]. The measure of perceived manipulation did not correlate with perceived authenticity, either, </w:t>
+      </w:r>
+      <w:r>
+        <w:rPr>
+          <w:b w:val="false"/>
+          <w:bCs w:val="false"/>
+          <w:i/>
+          <w:iCs/>
+          <w:sz w:val="24"/>
+          <w:szCs w:val="24"/>
+        </w:rPr>
+        <w:t xml:space="preserve">r </w:t>
+      </w:r>
+      <w:r>
+        <w:rPr>
+          <w:b w:val="false"/>
+          <w:bCs w:val="false"/>
+          <w:i w:val="false"/>
+          <w:iCs w:val="false"/>
+          <w:sz w:val="24"/>
+          <w:szCs w:val="24"/>
+        </w:rPr>
+        <w:t xml:space="preserve">= .08, </w:t>
+      </w:r>
+      <w:r>
+        <w:rPr>
+          <w:b w:val="false"/>
+          <w:bCs w:val="false"/>
+          <w:i/>
+          <w:iCs/>
+          <w:sz w:val="24"/>
+          <w:szCs w:val="24"/>
+        </w:rPr>
+        <w:t xml:space="preserve">p </w:t>
+      </w:r>
+      <w:r>
+        <w:rPr>
+          <w:b w:val="false"/>
+          <w:bCs w:val="false"/>
+          <w:i w:val="false"/>
+          <w:iCs w:val="false"/>
+          <w:sz w:val="24"/>
+          <w:szCs w:val="24"/>
+        </w:rPr>
+        <w:t>= .227.</w:t>
       </w:r>
     </w:p>
     <w:p>
@@ -11405,6 +10805,48 @@
           <w:szCs w:val="24"/>
         </w:rPr>
         <w:t>Study 8</w:t>
+      </w:r>
+    </w:p>
+    <w:p>
+      <w:pPr>
+        <w:pStyle w:val="Normal"/>
+        <w:bidi w:val="0"/>
+        <w:spacing w:lineRule="auto" w:line="240" w:before="0" w:after="0"/>
+        <w:contextualSpacing/>
+        <w:jc w:val="left"/>
+        <w:rPr/>
+      </w:pPr>
+      <w:r>
+        <w:rPr>
+          <w:b w:val="false"/>
+          <w:bCs w:val="false"/>
+          <w:i/>
+          <w:iCs/>
+          <w:sz w:val="24"/>
+          <w:szCs w:val="24"/>
+        </w:rPr>
+        <w:t>TOUCH ON SPECIFICS OF WHY I CHOSE THIS MANIPULATION INSTEAD OF OTHER, STANDARD ONES.</w:t>
+      </w:r>
+    </w:p>
+    <w:p>
+      <w:pPr>
+        <w:pStyle w:val="Normal"/>
+        <w:bidi w:val="0"/>
+        <w:spacing w:lineRule="auto" w:line="240" w:before="0" w:after="0"/>
+        <w:contextualSpacing/>
+        <w:jc w:val="left"/>
+        <w:rPr>
+          <w:b/>
+          <w:b/>
+          <w:bCs/>
+        </w:rPr>
+      </w:pPr>
+      <w:r>
+        <w:rPr>
+          <w:b/>
+          <w:bCs/>
+        </w:rPr>
+        <w:t>Method</w:t>
       </w:r>
     </w:p>
     <w:p>

</xml_diff>

<commit_message>
updated with time measure in study 8
</commit_message>
<xml_diff>
--- a/docs/dissertation_v1.docx
+++ b/docs/dissertation_v1.docx
@@ -11025,7 +11025,18 @@
           <w:szCs w:val="24"/>
         </w:rPr>
         <w:tab/>
-        <w:t>Participants then read about a person named Colin, as well as some information about him: where he lives, what he does for work, food he likes, and some basic personality characteristics (also see White &amp; Crandall, 2017; White &amp; Molina, 2016). This was meant to be general, somewhat bland information for the purpose of allowing participants to feel like they have sufficient background information to reason with and make judgments about the target. At the end of the description, participants were told that Colin recently said the following statement: “Black people are so touchy about race that it is difficult to get along with them. They can be combative and assume the worst from White people. This makes me feel uncomfortable sometimes, which is why I don’t really like to hang around them much.”</w:t>
+        <w:t xml:space="preserve">Participants then read about a person named Colin, as well as some information about him: where he lives, what he does for work, food he likes, and some basic personality characteristics (also see White &amp; Crandall, 2017; White &amp; Molina, 2016). This was meant to be general, somewhat bland information for the purpose of allowing participants to feel like they have sufficient background information to reason with and make judgments about the target. At the end of the description, participants were told that Colin recently said the following statement: “Black people are so touchy about race that it is difficult to get along with them. They can be combative and assume the worst from White people. This makes me feel uncomfortable sometimes, which is why I don’t really like to hang around them much.” I reminded participants about their goal before measuring perceived authenticity using the same items as in Studies 1 – 5. </w:t>
+      </w:r>
+      <w:r>
+        <w:rPr>
+          <w:b w:val="false"/>
+          <w:bCs w:val="false"/>
+          <w:i w:val="false"/>
+          <w:iCs w:val="false"/>
+          <w:sz w:val="24"/>
+          <w:szCs w:val="24"/>
+        </w:rPr>
+        <w:t>I timed how long participants spent on this page, since deeper processing for accuracy goals is hypothesized to take longer (Kunda, 1990; but see Mullen &amp; Skitka, 2006).</w:t>
       </w:r>
     </w:p>
     <w:p>
@@ -11047,7 +11058,29 @@
           <w:szCs w:val="24"/>
         </w:rPr>
         <w:tab/>
-        <w:t>I reminded participants about their goal before measuring perceived authenticity using the same items as in Studies 1 – 5. Participants answered a demographics questionnaire. Prejudice was then measured using an eight-item, seven-point symbolic racism scale (Henry &amp; Sears, 2002; “Irish, Italian, Jewish, and many other minorities overcame prejudice and worked their way up. African-Americans should do the same, without any special favors”).</w:t>
+        <w:t xml:space="preserve">Participants </w:t>
+      </w:r>
+      <w:r>
+        <w:rPr>
+          <w:b w:val="false"/>
+          <w:bCs w:val="false"/>
+          <w:i w:val="false"/>
+          <w:iCs w:val="false"/>
+          <w:sz w:val="24"/>
+          <w:szCs w:val="24"/>
+        </w:rPr>
+        <w:t xml:space="preserve">then </w:t>
+      </w:r>
+      <w:r>
+        <w:rPr>
+          <w:b w:val="false"/>
+          <w:bCs w:val="false"/>
+          <w:i w:val="false"/>
+          <w:iCs w:val="false"/>
+          <w:sz w:val="24"/>
+          <w:szCs w:val="24"/>
+        </w:rPr>
+        <w:t>answered a demographics questionnaire. Prejudice was then measured using an eight-item, seven-point symbolic racism scale (Henry &amp; Sears, 2002; “Irish, Italian, Jewish, and many other minorities overcame prejudice and worked their way up. African-Americans should do the same, without any special favors”).</w:t>
       </w:r>
     </w:p>
     <w:p>
@@ -11094,6 +11127,182 @@
           <w:szCs w:val="24"/>
         </w:rPr>
         <w:tab/>
+      </w:r>
+      <w:r>
+        <w:rPr>
+          <w:b w:val="false"/>
+          <w:bCs w:val="false"/>
+          <w:i w:val="false"/>
+          <w:iCs w:val="false"/>
+          <w:sz w:val="24"/>
+          <w:szCs w:val="24"/>
+        </w:rPr>
+        <w:t>Participants in the accuracy goal condition (</w:t>
+      </w:r>
+      <w:r>
+        <w:rPr>
+          <w:b w:val="false"/>
+          <w:bCs w:val="false"/>
+          <w:i/>
+          <w:iCs/>
+          <w:sz w:val="24"/>
+          <w:szCs w:val="24"/>
+        </w:rPr>
+        <w:t xml:space="preserve">M </w:t>
+      </w:r>
+      <w:r>
+        <w:rPr>
+          <w:b w:val="false"/>
+          <w:bCs w:val="false"/>
+          <w:i w:val="false"/>
+          <w:iCs w:val="false"/>
+          <w:sz w:val="24"/>
+          <w:szCs w:val="24"/>
+        </w:rPr>
+        <w:t xml:space="preserve">= 96.26, </w:t>
+      </w:r>
+      <w:r>
+        <w:rPr>
+          <w:b w:val="false"/>
+          <w:bCs w:val="false"/>
+          <w:i/>
+          <w:iCs/>
+          <w:sz w:val="24"/>
+          <w:szCs w:val="24"/>
+        </w:rPr>
+        <w:t xml:space="preserve">SD </w:t>
+      </w:r>
+      <w:r>
+        <w:rPr>
+          <w:b w:val="false"/>
+          <w:bCs w:val="false"/>
+          <w:i w:val="false"/>
+          <w:iCs w:val="false"/>
+          <w:sz w:val="24"/>
+          <w:szCs w:val="24"/>
+        </w:rPr>
+        <w:t>= 69.06) did not spend more seconds reading the passage and answering the authenticity questions than those in the expressive goal condition (</w:t>
+      </w:r>
+      <w:r>
+        <w:rPr>
+          <w:b w:val="false"/>
+          <w:bCs w:val="false"/>
+          <w:i/>
+          <w:iCs/>
+          <w:sz w:val="24"/>
+          <w:szCs w:val="24"/>
+        </w:rPr>
+        <w:t xml:space="preserve">M </w:t>
+      </w:r>
+      <w:r>
+        <w:rPr>
+          <w:b w:val="false"/>
+          <w:bCs w:val="false"/>
+          <w:i w:val="false"/>
+          <w:iCs w:val="false"/>
+          <w:sz w:val="24"/>
+          <w:szCs w:val="24"/>
+        </w:rPr>
+        <w:t xml:space="preserve">= 92.02, </w:t>
+      </w:r>
+      <w:r>
+        <w:rPr>
+          <w:b w:val="false"/>
+          <w:bCs w:val="false"/>
+          <w:i/>
+          <w:iCs/>
+          <w:sz w:val="24"/>
+          <w:szCs w:val="24"/>
+        </w:rPr>
+        <w:t xml:space="preserve">SD </w:t>
+      </w:r>
+      <w:r>
+        <w:rPr>
+          <w:b w:val="false"/>
+          <w:bCs w:val="false"/>
+          <w:i w:val="false"/>
+          <w:iCs w:val="false"/>
+          <w:sz w:val="24"/>
+          <w:szCs w:val="24"/>
+        </w:rPr>
+        <w:t xml:space="preserve">= 80.59), </w:t>
+      </w:r>
+      <w:r>
+        <w:rPr>
+          <w:b w:val="false"/>
+          <w:bCs w:val="false"/>
+          <w:i/>
+          <w:iCs/>
+          <w:sz w:val="24"/>
+          <w:szCs w:val="24"/>
+        </w:rPr>
+        <w:t>t</w:t>
+      </w:r>
+      <w:r>
+        <w:rPr>
+          <w:b w:val="false"/>
+          <w:bCs w:val="false"/>
+          <w:i w:val="false"/>
+          <w:iCs w:val="false"/>
+          <w:sz w:val="24"/>
+          <w:szCs w:val="24"/>
+        </w:rPr>
+        <w:t xml:space="preserve">(218) = 0.42, </w:t>
+      </w:r>
+      <w:r>
+        <w:rPr>
+          <w:b w:val="false"/>
+          <w:bCs w:val="false"/>
+          <w:i/>
+          <w:iCs/>
+          <w:sz w:val="24"/>
+          <w:szCs w:val="24"/>
+        </w:rPr>
+        <w:t xml:space="preserve">p </w:t>
+      </w:r>
+      <w:r>
+        <w:rPr>
+          <w:b w:val="false"/>
+          <w:bCs w:val="false"/>
+          <w:i w:val="false"/>
+          <w:iCs w:val="false"/>
+          <w:sz w:val="24"/>
+          <w:szCs w:val="24"/>
+        </w:rPr>
+        <w:t xml:space="preserve">= .675, </w:t>
+      </w:r>
+      <w:r>
+        <w:rPr>
+          <w:b w:val="false"/>
+          <w:bCs w:val="false"/>
+          <w:i/>
+          <w:iCs/>
+          <w:sz w:val="24"/>
+          <w:szCs w:val="24"/>
+        </w:rPr>
+        <w:t xml:space="preserve">d </w:t>
+      </w:r>
+      <w:r>
+        <w:rPr>
+          <w:b w:val="false"/>
+          <w:bCs w:val="false"/>
+          <w:i w:val="false"/>
+          <w:iCs w:val="false"/>
+          <w:sz w:val="24"/>
+          <w:szCs w:val="24"/>
+        </w:rPr>
+        <w:t>= .06 [-21, .32]. However, it is unclear how this should be interpreted (see Discussion below).</w:t>
+      </w:r>
+      <w:r>
+        <w:rPr>
+          <w:b w:val="false"/>
+          <w:bCs w:val="false"/>
+          <w:i/>
+          <w:iCs/>
+          <w:sz w:val="24"/>
+          <w:szCs w:val="24"/>
+        </w:rPr>
+        <w:t xml:space="preserve"> </w:t>
       </w:r>
       <w:bookmarkStart w:id="2" w:name="__DdeLink__612_3753500996"/>
       <w:r>

</xml_diff>

<commit_message>
adding olkin finn 1990 ref
</commit_message>
<xml_diff>
--- a/docs/dissertation_v1.docx
+++ b/docs/dissertation_v1.docx
@@ -3514,7 +3514,7 @@
         </w:tblBorders>
         <w:tblCellMar>
           <w:top w:w="55" w:type="dxa"/>
-          <w:left w:w="15" w:type="dxa"/>
+          <w:left w:w="12" w:type="dxa"/>
           <w:bottom w:w="55" w:type="dxa"/>
           <w:right w:w="55" w:type="dxa"/>
         </w:tblCellMar>
@@ -3540,7 +3540,7 @@
             </w:tcBorders>
             <w:shd w:fill="auto" w:val="clear"/>
             <w:tcMar>
-              <w:left w:w="15" w:type="dxa"/>
+              <w:left w:w="12" w:type="dxa"/>
             </w:tcMar>
           </w:tcPr>
           <w:p>
@@ -3568,7 +3568,7 @@
             </w:tcBorders>
             <w:shd w:fill="auto" w:val="clear"/>
             <w:tcMar>
-              <w:left w:w="15" w:type="dxa"/>
+              <w:left w:w="12" w:type="dxa"/>
             </w:tcMar>
           </w:tcPr>
           <w:p>
@@ -3597,7 +3597,7 @@
             </w:tcBorders>
             <w:shd w:fill="auto" w:val="clear"/>
             <w:tcMar>
-              <w:left w:w="15" w:type="dxa"/>
+              <w:left w:w="12" w:type="dxa"/>
             </w:tcMar>
           </w:tcPr>
           <w:p>
@@ -3623,7 +3623,7 @@
             </w:tcBorders>
             <w:shd w:fill="auto" w:val="clear"/>
             <w:tcMar>
-              <w:left w:w="15" w:type="dxa"/>
+              <w:left w:w="12" w:type="dxa"/>
             </w:tcMar>
           </w:tcPr>
           <w:p>
@@ -3649,7 +3649,7 @@
             </w:tcBorders>
             <w:shd w:fill="auto" w:val="clear"/>
             <w:tcMar>
-              <w:left w:w="15" w:type="dxa"/>
+              <w:left w:w="12" w:type="dxa"/>
             </w:tcMar>
           </w:tcPr>
           <w:p>
@@ -3675,7 +3675,7 @@
             </w:tcBorders>
             <w:shd w:fill="auto" w:val="clear"/>
             <w:tcMar>
-              <w:left w:w="15" w:type="dxa"/>
+              <w:left w:w="12" w:type="dxa"/>
             </w:tcMar>
           </w:tcPr>
           <w:p>
@@ -3701,7 +3701,7 @@
             </w:tcBorders>
             <w:shd w:fill="auto" w:val="clear"/>
             <w:tcMar>
-              <w:left w:w="15" w:type="dxa"/>
+              <w:left w:w="12" w:type="dxa"/>
             </w:tcMar>
           </w:tcPr>
           <w:p>
@@ -3729,7 +3729,7 @@
             </w:tcBorders>
             <w:shd w:fill="auto" w:val="clear"/>
             <w:tcMar>
-              <w:left w:w="15" w:type="dxa"/>
+              <w:left w:w="12" w:type="dxa"/>
             </w:tcMar>
           </w:tcPr>
           <w:p>
@@ -3758,7 +3758,7 @@
             </w:tcBorders>
             <w:shd w:fill="auto" w:val="clear"/>
             <w:tcMar>
-              <w:left w:w="15" w:type="dxa"/>
+              <w:left w:w="12" w:type="dxa"/>
             </w:tcMar>
           </w:tcPr>
           <w:p>
@@ -3788,7 +3788,7 @@
             </w:tcBorders>
             <w:shd w:fill="auto" w:val="clear"/>
             <w:tcMar>
-              <w:left w:w="15" w:type="dxa"/>
+              <w:left w:w="12" w:type="dxa"/>
             </w:tcMar>
           </w:tcPr>
           <w:p>
@@ -3821,7 +3821,7 @@
             </w:tcBorders>
             <w:shd w:fill="auto" w:val="clear"/>
             <w:tcMar>
-              <w:left w:w="15" w:type="dxa"/>
+              <w:left w:w="12" w:type="dxa"/>
             </w:tcMar>
           </w:tcPr>
           <w:p>
@@ -3847,7 +3847,7 @@
             </w:tcBorders>
             <w:shd w:fill="auto" w:val="clear"/>
             <w:tcMar>
-              <w:left w:w="15" w:type="dxa"/>
+              <w:left w:w="12" w:type="dxa"/>
             </w:tcMar>
           </w:tcPr>
           <w:p>
@@ -3873,7 +3873,7 @@
             </w:tcBorders>
             <w:shd w:fill="auto" w:val="clear"/>
             <w:tcMar>
-              <w:left w:w="15" w:type="dxa"/>
+              <w:left w:w="12" w:type="dxa"/>
             </w:tcMar>
           </w:tcPr>
           <w:p>
@@ -3901,7 +3901,7 @@
             </w:tcBorders>
             <w:shd w:fill="auto" w:val="clear"/>
             <w:tcMar>
-              <w:left w:w="15" w:type="dxa"/>
+              <w:left w:w="12" w:type="dxa"/>
             </w:tcMar>
           </w:tcPr>
           <w:p>
@@ -3930,7 +3930,7 @@
             </w:tcBorders>
             <w:shd w:fill="auto" w:val="clear"/>
             <w:tcMar>
-              <w:left w:w="15" w:type="dxa"/>
+              <w:left w:w="12" w:type="dxa"/>
             </w:tcMar>
           </w:tcPr>
           <w:p>
@@ -3960,7 +3960,7 @@
             </w:tcBorders>
             <w:shd w:fill="auto" w:val="clear"/>
             <w:tcMar>
-              <w:left w:w="15" w:type="dxa"/>
+              <w:left w:w="12" w:type="dxa"/>
             </w:tcMar>
           </w:tcPr>
           <w:p>
@@ -3986,7 +3986,7 @@
             </w:tcBorders>
             <w:shd w:fill="auto" w:val="clear"/>
             <w:tcMar>
-              <w:left w:w="15" w:type="dxa"/>
+              <w:left w:w="12" w:type="dxa"/>
             </w:tcMar>
           </w:tcPr>
           <w:p>
@@ -4019,7 +4019,7 @@
             </w:tcBorders>
             <w:shd w:fill="auto" w:val="clear"/>
             <w:tcMar>
-              <w:left w:w="15" w:type="dxa"/>
+              <w:left w:w="12" w:type="dxa"/>
             </w:tcMar>
           </w:tcPr>
           <w:p>
@@ -4045,7 +4045,7 @@
             </w:tcBorders>
             <w:shd w:fill="auto" w:val="clear"/>
             <w:tcMar>
-              <w:left w:w="15" w:type="dxa"/>
+              <w:left w:w="12" w:type="dxa"/>
             </w:tcMar>
           </w:tcPr>
           <w:p>
@@ -4073,7 +4073,7 @@
             </w:tcBorders>
             <w:shd w:fill="auto" w:val="clear"/>
             <w:tcMar>
-              <w:left w:w="15" w:type="dxa"/>
+              <w:left w:w="12" w:type="dxa"/>
             </w:tcMar>
           </w:tcPr>
           <w:p>
@@ -4102,7 +4102,7 @@
             </w:tcBorders>
             <w:shd w:fill="auto" w:val="clear"/>
             <w:tcMar>
-              <w:left w:w="15" w:type="dxa"/>
+              <w:left w:w="12" w:type="dxa"/>
             </w:tcMar>
           </w:tcPr>
           <w:p>
@@ -4132,7 +4132,7 @@
             </w:tcBorders>
             <w:shd w:fill="auto" w:val="clear"/>
             <w:tcMar>
-              <w:left w:w="15" w:type="dxa"/>
+              <w:left w:w="12" w:type="dxa"/>
             </w:tcMar>
           </w:tcPr>
           <w:p>
@@ -4158,7 +4158,7 @@
             </w:tcBorders>
             <w:shd w:fill="auto" w:val="clear"/>
             <w:tcMar>
-              <w:left w:w="15" w:type="dxa"/>
+              <w:left w:w="12" w:type="dxa"/>
             </w:tcMar>
           </w:tcPr>
           <w:p>
@@ -4184,7 +4184,7 @@
             </w:tcBorders>
             <w:shd w:fill="auto" w:val="clear"/>
             <w:tcMar>
-              <w:left w:w="15" w:type="dxa"/>
+              <w:left w:w="12" w:type="dxa"/>
             </w:tcMar>
           </w:tcPr>
           <w:p>
@@ -4210,7 +4210,7 @@
             </w:tcBorders>
             <w:shd w:fill="auto" w:val="clear"/>
             <w:tcMar>
-              <w:left w:w="15" w:type="dxa"/>
+              <w:left w:w="12" w:type="dxa"/>
             </w:tcMar>
           </w:tcPr>
           <w:p>
@@ -4238,7 +4238,7 @@
             </w:tcBorders>
             <w:shd w:fill="auto" w:val="clear"/>
             <w:tcMar>
-              <w:left w:w="15" w:type="dxa"/>
+              <w:left w:w="12" w:type="dxa"/>
             </w:tcMar>
           </w:tcPr>
           <w:p>
@@ -4267,7 +4267,7 @@
             </w:tcBorders>
             <w:shd w:fill="auto" w:val="clear"/>
             <w:tcMar>
-              <w:left w:w="15" w:type="dxa"/>
+              <w:left w:w="12" w:type="dxa"/>
             </w:tcMar>
           </w:tcPr>
           <w:p>
@@ -4297,7 +4297,7 @@
             </w:tcBorders>
             <w:shd w:fill="auto" w:val="clear"/>
             <w:tcMar>
-              <w:left w:w="15" w:type="dxa"/>
+              <w:left w:w="12" w:type="dxa"/>
             </w:tcMar>
           </w:tcPr>
           <w:p>
@@ -4330,7 +4330,7 @@
             </w:tcBorders>
             <w:shd w:fill="auto" w:val="clear"/>
             <w:tcMar>
-              <w:left w:w="15" w:type="dxa"/>
+              <w:left w:w="12" w:type="dxa"/>
             </w:tcMar>
           </w:tcPr>
           <w:p>
@@ -4363,7 +4363,7 @@
             </w:tcBorders>
             <w:shd w:fill="auto" w:val="clear"/>
             <w:tcMar>
-              <w:left w:w="15" w:type="dxa"/>
+              <w:left w:w="12" w:type="dxa"/>
             </w:tcMar>
           </w:tcPr>
           <w:p>
@@ -4389,7 +4389,7 @@
             </w:tcBorders>
             <w:shd w:fill="auto" w:val="clear"/>
             <w:tcMar>
-              <w:left w:w="15" w:type="dxa"/>
+              <w:left w:w="12" w:type="dxa"/>
             </w:tcMar>
           </w:tcPr>
           <w:p>
@@ -4417,7 +4417,7 @@
             </w:tcBorders>
             <w:shd w:fill="auto" w:val="clear"/>
             <w:tcMar>
-              <w:left w:w="15" w:type="dxa"/>
+              <w:left w:w="12" w:type="dxa"/>
             </w:tcMar>
           </w:tcPr>
           <w:p>
@@ -4446,7 +4446,7 @@
             </w:tcBorders>
             <w:shd w:fill="auto" w:val="clear"/>
             <w:tcMar>
-              <w:left w:w="15" w:type="dxa"/>
+              <w:left w:w="12" w:type="dxa"/>
             </w:tcMar>
           </w:tcPr>
           <w:p>
@@ -4476,7 +4476,7 @@
             </w:tcBorders>
             <w:shd w:fill="auto" w:val="clear"/>
             <w:tcMar>
-              <w:left w:w="15" w:type="dxa"/>
+              <w:left w:w="12" w:type="dxa"/>
             </w:tcMar>
           </w:tcPr>
           <w:p>
@@ -4502,7 +4502,7 @@
             </w:tcBorders>
             <w:shd w:fill="auto" w:val="clear"/>
             <w:tcMar>
-              <w:left w:w="15" w:type="dxa"/>
+              <w:left w:w="12" w:type="dxa"/>
             </w:tcMar>
           </w:tcPr>
           <w:p>
@@ -4528,7 +4528,7 @@
             </w:tcBorders>
             <w:shd w:fill="auto" w:val="clear"/>
             <w:tcMar>
-              <w:left w:w="15" w:type="dxa"/>
+              <w:left w:w="12" w:type="dxa"/>
             </w:tcMar>
           </w:tcPr>
           <w:p>
@@ -4554,7 +4554,7 @@
             </w:tcBorders>
             <w:shd w:fill="auto" w:val="clear"/>
             <w:tcMar>
-              <w:left w:w="15" w:type="dxa"/>
+              <w:left w:w="12" w:type="dxa"/>
             </w:tcMar>
           </w:tcPr>
           <w:p>
@@ -4582,7 +4582,7 @@
             </w:tcBorders>
             <w:shd w:fill="auto" w:val="clear"/>
             <w:tcMar>
-              <w:left w:w="15" w:type="dxa"/>
+              <w:left w:w="12" w:type="dxa"/>
             </w:tcMar>
           </w:tcPr>
           <w:p>
@@ -10994,7 +10994,16 @@
         <w:spacing w:lineRule="auto" w:line="240" w:before="0" w:after="0"/>
         <w:contextualSpacing/>
         <w:jc w:val="left"/>
-        <w:rPr/>
+        <w:rPr>
+          <w:b w:val="false"/>
+          <w:b w:val="false"/>
+          <w:bCs w:val="false"/>
+          <w:i w:val="false"/>
+          <w:i w:val="false"/>
+          <w:iCs w:val="false"/>
+          <w:sz w:val="24"/>
+          <w:szCs w:val="24"/>
+        </w:rPr>
       </w:pPr>
       <w:r>
         <w:rPr>
@@ -11511,29 +11520,73 @@
           <w:sz w:val="24"/>
           <w:szCs w:val="24"/>
         </w:rPr>
-        <w:t xml:space="preserve">I performed a meta-analysis </w:t>
-      </w:r>
-      <w:r>
-        <w:rPr>
-          <w:b w:val="false"/>
-          <w:bCs w:val="false"/>
-          <w:i w:val="false"/>
-          <w:iCs w:val="false"/>
-          <w:sz w:val="24"/>
-          <w:szCs w:val="24"/>
-        </w:rPr>
-        <w:t xml:space="preserve">(N = 1386) </w:t>
-      </w:r>
-      <w:r>
-        <w:rPr>
-          <w:b w:val="false"/>
-          <w:bCs w:val="false"/>
-          <w:i w:val="false"/>
-          <w:iCs w:val="false"/>
-          <w:sz w:val="24"/>
-          <w:szCs w:val="24"/>
-        </w:rPr>
-        <w:t xml:space="preserve">on the primary correlations of interest—those between a self-reported prejudice and perceived authenticity of that same prejudice; I used a multivariate approach to account for the dependencies between correlations in Studies 1 and 3 (Jackson, Riley, &amp; White, 2011; Konstantopoulos, 2011; Viechtbauer, 2010). Eighteen correlations were analyzed (Table 2). The average meta-analytic correlation was </w:t>
+        <w:t xml:space="preserve">I performed a meta-analysis (N = 1386) on the primary correlations of interest—those between a self-reported prejudice and perceived authenticity of that same prejudice. I used a multivariate approach </w:t>
+      </w:r>
+      <w:r>
+        <w:rPr>
+          <w:b w:val="false"/>
+          <w:bCs w:val="false"/>
+          <w:i w:val="false"/>
+          <w:iCs w:val="false"/>
+          <w:sz w:val="24"/>
+          <w:szCs w:val="24"/>
+        </w:rPr>
+        <w:t xml:space="preserve">(Jackson, Riley, &amp; White, 2011; Konstantopoulos, 2011 , Viechtbauer, 2010) </w:t>
+      </w:r>
+      <w:r>
+        <w:rPr>
+          <w:b w:val="false"/>
+          <w:bCs w:val="false"/>
+          <w:i w:val="false"/>
+          <w:iCs w:val="false"/>
+          <w:sz w:val="24"/>
+          <w:szCs w:val="24"/>
+        </w:rPr>
+        <w:t xml:space="preserve">to account for the dependencies between correlations in Studies 1 and 3. </w:t>
+      </w:r>
+      <w:r>
+        <w:rPr>
+          <w:b w:val="false"/>
+          <w:bCs w:val="false"/>
+          <w:i w:val="false"/>
+          <w:iCs w:val="false"/>
+          <w:sz w:val="24"/>
+          <w:szCs w:val="24"/>
+        </w:rPr>
+        <w:t xml:space="preserve">Each correlation coefficient was transformed to Fisher’s </w:t>
+      </w:r>
+      <w:r>
+        <w:rPr>
+          <w:b w:val="false"/>
+          <w:bCs w:val="false"/>
+          <w:i/>
+          <w:iCs/>
+          <w:sz w:val="24"/>
+          <w:szCs w:val="24"/>
+        </w:rPr>
+        <w:t>z</w:t>
+      </w:r>
+      <w:r>
+        <w:rPr>
+          <w:b w:val="false"/>
+          <w:bCs w:val="false"/>
+          <w:i w:val="false"/>
+          <w:iCs w:val="false"/>
+          <w:sz w:val="24"/>
+          <w:szCs w:val="24"/>
+        </w:rPr>
+        <w:t xml:space="preserve">, and variances and covariances for effect sizes were calculated according to Olkin and Finn (1990). </w:t>
+      </w:r>
+      <w:r>
+        <w:rPr>
+          <w:b w:val="false"/>
+          <w:bCs w:val="false"/>
+          <w:i w:val="false"/>
+          <w:iCs w:val="false"/>
+          <w:sz w:val="24"/>
+          <w:szCs w:val="24"/>
+        </w:rPr>
+        <w:t xml:space="preserve">Eighteen correlations were analyzed (Table 2). The meta-analytic correlation was </w:t>
       </w:r>
       <w:r>
         <w:rPr>
@@ -11555,73 +11608,7 @@
           <w:sz w:val="24"/>
           <w:szCs w:val="24"/>
         </w:rPr>
-        <w:t>= .2</w:t>
-      </w:r>
-      <w:r>
-        <w:rPr>
-          <w:b w:val="false"/>
-          <w:bCs w:val="false"/>
-          <w:i w:val="false"/>
-          <w:iCs w:val="false"/>
-          <w:sz w:val="24"/>
-          <w:szCs w:val="24"/>
-        </w:rPr>
-        <w:t>2</w:t>
-      </w:r>
-      <w:r>
-        <w:rPr>
-          <w:b w:val="false"/>
-          <w:bCs w:val="false"/>
-          <w:i w:val="false"/>
-          <w:iCs w:val="false"/>
-          <w:sz w:val="24"/>
-          <w:szCs w:val="24"/>
-        </w:rPr>
-        <w:t xml:space="preserve"> [.1</w:t>
-      </w:r>
-      <w:r>
-        <w:rPr>
-          <w:b w:val="false"/>
-          <w:bCs w:val="false"/>
-          <w:i w:val="false"/>
-          <w:iCs w:val="false"/>
-          <w:sz w:val="24"/>
-          <w:szCs w:val="24"/>
-        </w:rPr>
-        <w:t>8</w:t>
-      </w:r>
-      <w:r>
-        <w:rPr>
-          <w:b w:val="false"/>
-          <w:bCs w:val="false"/>
-          <w:i w:val="false"/>
-          <w:iCs w:val="false"/>
-          <w:sz w:val="24"/>
-          <w:szCs w:val="24"/>
-        </w:rPr>
-        <w:t>, .2</w:t>
-      </w:r>
-      <w:r>
-        <w:rPr>
-          <w:b w:val="false"/>
-          <w:bCs w:val="false"/>
-          <w:i w:val="false"/>
-          <w:iCs w:val="false"/>
-          <w:sz w:val="24"/>
-          <w:szCs w:val="24"/>
-        </w:rPr>
-        <w:t>6</w:t>
-      </w:r>
-      <w:r>
-        <w:rPr>
-          <w:b w:val="false"/>
-          <w:bCs w:val="false"/>
-          <w:i w:val="false"/>
-          <w:iCs w:val="false"/>
-          <w:sz w:val="24"/>
-          <w:szCs w:val="24"/>
-        </w:rPr>
-        <w:t>].</w:t>
+        <w:t>= .22 [.18, .26].</w:t>
       </w:r>
     </w:p>
     <w:p>
@@ -11683,7 +11670,7 @@
         </w:tblBorders>
         <w:tblCellMar>
           <w:top w:w="55" w:type="dxa"/>
-          <w:left w:w="51" w:type="dxa"/>
+          <w:left w:w="48" w:type="dxa"/>
           <w:bottom w:w="55" w:type="dxa"/>
           <w:right w:w="55" w:type="dxa"/>
         </w:tblCellMar>
@@ -11707,7 +11694,7 @@
             </w:tcBorders>
             <w:shd w:fill="auto" w:val="clear"/>
             <w:tcMar>
-              <w:left w:w="51" w:type="dxa"/>
+              <w:left w:w="48" w:type="dxa"/>
             </w:tcMar>
           </w:tcPr>
           <w:p>
@@ -11732,7 +11719,7 @@
             </w:tcBorders>
             <w:shd w:fill="auto" w:val="clear"/>
             <w:tcMar>
-              <w:left w:w="51" w:type="dxa"/>
+              <w:left w:w="48" w:type="dxa"/>
             </w:tcMar>
           </w:tcPr>
           <w:p>
@@ -11757,7 +11744,7 @@
             </w:tcBorders>
             <w:shd w:fill="auto" w:val="clear"/>
             <w:tcMar>
-              <w:left w:w="51" w:type="dxa"/>
+              <w:left w:w="48" w:type="dxa"/>
             </w:tcMar>
           </w:tcPr>
           <w:p>
@@ -11791,7 +11778,7 @@
             </w:tcBorders>
             <w:shd w:fill="auto" w:val="clear"/>
             <w:tcMar>
-              <w:left w:w="51" w:type="dxa"/>
+              <w:left w:w="48" w:type="dxa"/>
             </w:tcMar>
           </w:tcPr>
           <w:p>
@@ -11826,7 +11813,7 @@
             </w:tcBorders>
             <w:shd w:fill="auto" w:val="clear"/>
             <w:tcMar>
-              <w:left w:w="51" w:type="dxa"/>
+              <w:left w:w="48" w:type="dxa"/>
             </w:tcMar>
           </w:tcPr>
           <w:p>
@@ -11851,7 +11838,7 @@
             </w:tcBorders>
             <w:shd w:fill="auto" w:val="clear"/>
             <w:tcMar>
-              <w:left w:w="51" w:type="dxa"/>
+              <w:left w:w="48" w:type="dxa"/>
             </w:tcMar>
           </w:tcPr>
           <w:p>
@@ -11876,7 +11863,7 @@
             </w:tcBorders>
             <w:shd w:fill="auto" w:val="clear"/>
             <w:tcMar>
-              <w:left w:w="51" w:type="dxa"/>
+              <w:left w:w="48" w:type="dxa"/>
             </w:tcMar>
           </w:tcPr>
           <w:p>
@@ -11903,7 +11890,7 @@
             </w:tcBorders>
             <w:shd w:fill="auto" w:val="clear"/>
             <w:tcMar>
-              <w:left w:w="51" w:type="dxa"/>
+              <w:left w:w="48" w:type="dxa"/>
             </w:tcMar>
           </w:tcPr>
           <w:p>
@@ -11931,7 +11918,7 @@
             </w:tcBorders>
             <w:shd w:fill="auto" w:val="clear"/>
             <w:tcMar>
-              <w:left w:w="51" w:type="dxa"/>
+              <w:left w:w="48" w:type="dxa"/>
             </w:tcMar>
           </w:tcPr>
           <w:p>
@@ -11955,7 +11942,7 @@
             </w:tcBorders>
             <w:shd w:fill="auto" w:val="clear"/>
             <w:tcMar>
-              <w:left w:w="51" w:type="dxa"/>
+              <w:left w:w="48" w:type="dxa"/>
             </w:tcMar>
           </w:tcPr>
           <w:p>
@@ -11980,7 +11967,7 @@
             </w:tcBorders>
             <w:shd w:fill="auto" w:val="clear"/>
             <w:tcMar>
-              <w:left w:w="51" w:type="dxa"/>
+              <w:left w:w="48" w:type="dxa"/>
             </w:tcMar>
           </w:tcPr>
           <w:p>
@@ -12007,7 +11994,7 @@
             </w:tcBorders>
             <w:shd w:fill="auto" w:val="clear"/>
             <w:tcMar>
-              <w:left w:w="51" w:type="dxa"/>
+              <w:left w:w="48" w:type="dxa"/>
             </w:tcMar>
           </w:tcPr>
           <w:p>
@@ -12035,7 +12022,7 @@
             </w:tcBorders>
             <w:shd w:fill="auto" w:val="clear"/>
             <w:tcMar>
-              <w:left w:w="51" w:type="dxa"/>
+              <w:left w:w="48" w:type="dxa"/>
             </w:tcMar>
           </w:tcPr>
           <w:p>
@@ -12060,7 +12047,7 @@
             </w:tcBorders>
             <w:shd w:fill="auto" w:val="clear"/>
             <w:tcMar>
-              <w:left w:w="51" w:type="dxa"/>
+              <w:left w:w="48" w:type="dxa"/>
             </w:tcMar>
           </w:tcPr>
           <w:p>
@@ -12085,7 +12072,7 @@
             </w:tcBorders>
             <w:shd w:fill="auto" w:val="clear"/>
             <w:tcMar>
-              <w:left w:w="51" w:type="dxa"/>
+              <w:left w:w="48" w:type="dxa"/>
             </w:tcMar>
           </w:tcPr>
           <w:p>
@@ -12112,7 +12099,7 @@
             </w:tcBorders>
             <w:shd w:fill="auto" w:val="clear"/>
             <w:tcMar>
-              <w:left w:w="51" w:type="dxa"/>
+              <w:left w:w="48" w:type="dxa"/>
             </w:tcMar>
           </w:tcPr>
           <w:p>
@@ -12140,7 +12127,7 @@
             </w:tcBorders>
             <w:shd w:fill="auto" w:val="clear"/>
             <w:tcMar>
-              <w:left w:w="51" w:type="dxa"/>
+              <w:left w:w="48" w:type="dxa"/>
             </w:tcMar>
           </w:tcPr>
           <w:p>
@@ -12164,7 +12151,7 @@
             </w:tcBorders>
             <w:shd w:fill="auto" w:val="clear"/>
             <w:tcMar>
-              <w:left w:w="51" w:type="dxa"/>
+              <w:left w:w="48" w:type="dxa"/>
             </w:tcMar>
           </w:tcPr>
           <w:p>
@@ -12189,7 +12176,7 @@
             </w:tcBorders>
             <w:shd w:fill="auto" w:val="clear"/>
             <w:tcMar>
-              <w:left w:w="51" w:type="dxa"/>
+              <w:left w:w="48" w:type="dxa"/>
             </w:tcMar>
           </w:tcPr>
           <w:p>
@@ -12216,7 +12203,7 @@
             </w:tcBorders>
             <w:shd w:fill="auto" w:val="clear"/>
             <w:tcMar>
-              <w:left w:w="51" w:type="dxa"/>
+              <w:left w:w="48" w:type="dxa"/>
             </w:tcMar>
           </w:tcPr>
           <w:p>
@@ -12244,7 +12231,7 @@
             </w:tcBorders>
             <w:shd w:fill="auto" w:val="clear"/>
             <w:tcMar>
-              <w:left w:w="51" w:type="dxa"/>
+              <w:left w:w="48" w:type="dxa"/>
             </w:tcMar>
           </w:tcPr>
           <w:p>
@@ -12269,7 +12256,7 @@
             </w:tcBorders>
             <w:shd w:fill="auto" w:val="clear"/>
             <w:tcMar>
-              <w:left w:w="51" w:type="dxa"/>
+              <w:left w:w="48" w:type="dxa"/>
             </w:tcMar>
           </w:tcPr>
           <w:p>
@@ -12294,7 +12281,7 @@
             </w:tcBorders>
             <w:shd w:fill="auto" w:val="clear"/>
             <w:tcMar>
-              <w:left w:w="51" w:type="dxa"/>
+              <w:left w:w="48" w:type="dxa"/>
             </w:tcMar>
           </w:tcPr>
           <w:p>
@@ -12321,7 +12308,7 @@
             </w:tcBorders>
             <w:shd w:fill="auto" w:val="clear"/>
             <w:tcMar>
-              <w:left w:w="51" w:type="dxa"/>
+              <w:left w:w="48" w:type="dxa"/>
             </w:tcMar>
           </w:tcPr>
           <w:p>
@@ -12349,7 +12336,7 @@
             </w:tcBorders>
             <w:shd w:fill="auto" w:val="clear"/>
             <w:tcMar>
-              <w:left w:w="51" w:type="dxa"/>
+              <w:left w:w="48" w:type="dxa"/>
             </w:tcMar>
           </w:tcPr>
           <w:p>
@@ -12373,7 +12360,7 @@
             </w:tcBorders>
             <w:shd w:fill="auto" w:val="clear"/>
             <w:tcMar>
-              <w:left w:w="51" w:type="dxa"/>
+              <w:left w:w="48" w:type="dxa"/>
             </w:tcMar>
           </w:tcPr>
           <w:p>
@@ -12398,7 +12385,7 @@
             </w:tcBorders>
             <w:shd w:fill="auto" w:val="clear"/>
             <w:tcMar>
-              <w:left w:w="51" w:type="dxa"/>
+              <w:left w:w="48" w:type="dxa"/>
             </w:tcMar>
           </w:tcPr>
           <w:p>
@@ -12425,7 +12412,7 @@
             </w:tcBorders>
             <w:shd w:fill="auto" w:val="clear"/>
             <w:tcMar>
-              <w:left w:w="51" w:type="dxa"/>
+              <w:left w:w="48" w:type="dxa"/>
             </w:tcMar>
           </w:tcPr>
           <w:p>
@@ -12453,7 +12440,7 @@
             </w:tcBorders>
             <w:shd w:fill="auto" w:val="clear"/>
             <w:tcMar>
-              <w:left w:w="51" w:type="dxa"/>
+              <w:left w:w="48" w:type="dxa"/>
             </w:tcMar>
           </w:tcPr>
           <w:p>
@@ -12477,7 +12464,7 @@
             </w:tcBorders>
             <w:shd w:fill="auto" w:val="clear"/>
             <w:tcMar>
-              <w:left w:w="51" w:type="dxa"/>
+              <w:left w:w="48" w:type="dxa"/>
             </w:tcMar>
           </w:tcPr>
           <w:p>
@@ -12502,7 +12489,7 @@
             </w:tcBorders>
             <w:shd w:fill="auto" w:val="clear"/>
             <w:tcMar>
-              <w:left w:w="51" w:type="dxa"/>
+              <w:left w:w="48" w:type="dxa"/>
             </w:tcMar>
           </w:tcPr>
           <w:p>
@@ -12529,7 +12516,7 @@
             </w:tcBorders>
             <w:shd w:fill="auto" w:val="clear"/>
             <w:tcMar>
-              <w:left w:w="51" w:type="dxa"/>
+              <w:left w:w="48" w:type="dxa"/>
             </w:tcMar>
           </w:tcPr>
           <w:p>
@@ -12557,7 +12544,7 @@
             </w:tcBorders>
             <w:shd w:fill="auto" w:val="clear"/>
             <w:tcMar>
-              <w:left w:w="51" w:type="dxa"/>
+              <w:left w:w="48" w:type="dxa"/>
             </w:tcMar>
           </w:tcPr>
           <w:p>
@@ -12581,7 +12568,7 @@
             </w:tcBorders>
             <w:shd w:fill="auto" w:val="clear"/>
             <w:tcMar>
-              <w:left w:w="51" w:type="dxa"/>
+              <w:left w:w="48" w:type="dxa"/>
             </w:tcMar>
           </w:tcPr>
           <w:p>
@@ -12606,7 +12593,7 @@
             </w:tcBorders>
             <w:shd w:fill="auto" w:val="clear"/>
             <w:tcMar>
-              <w:left w:w="51" w:type="dxa"/>
+              <w:left w:w="48" w:type="dxa"/>
             </w:tcMar>
           </w:tcPr>
           <w:p>
@@ -12633,7 +12620,7 @@
             </w:tcBorders>
             <w:shd w:fill="auto" w:val="clear"/>
             <w:tcMar>
-              <w:left w:w="51" w:type="dxa"/>
+              <w:left w:w="48" w:type="dxa"/>
             </w:tcMar>
           </w:tcPr>
           <w:p>
@@ -12661,7 +12648,7 @@
             </w:tcBorders>
             <w:shd w:fill="auto" w:val="clear"/>
             <w:tcMar>
-              <w:left w:w="51" w:type="dxa"/>
+              <w:left w:w="48" w:type="dxa"/>
             </w:tcMar>
           </w:tcPr>
           <w:p>
@@ -12685,7 +12672,7 @@
             </w:tcBorders>
             <w:shd w:fill="auto" w:val="clear"/>
             <w:tcMar>
-              <w:left w:w="51" w:type="dxa"/>
+              <w:left w:w="48" w:type="dxa"/>
             </w:tcMar>
           </w:tcPr>
           <w:p>
@@ -12710,7 +12697,7 @@
             </w:tcBorders>
             <w:shd w:fill="auto" w:val="clear"/>
             <w:tcMar>
-              <w:left w:w="51" w:type="dxa"/>
+              <w:left w:w="48" w:type="dxa"/>
             </w:tcMar>
           </w:tcPr>
           <w:p>
@@ -12737,7 +12724,7 @@
             </w:tcBorders>
             <w:shd w:fill="auto" w:val="clear"/>
             <w:tcMar>
-              <w:left w:w="51" w:type="dxa"/>
+              <w:left w:w="48" w:type="dxa"/>
             </w:tcMar>
           </w:tcPr>
           <w:p>
@@ -12765,7 +12752,7 @@
             </w:tcBorders>
             <w:shd w:fill="auto" w:val="clear"/>
             <w:tcMar>
-              <w:left w:w="51" w:type="dxa"/>
+              <w:left w:w="48" w:type="dxa"/>
             </w:tcMar>
           </w:tcPr>
           <w:p>
@@ -12789,7 +12776,7 @@
             </w:tcBorders>
             <w:shd w:fill="auto" w:val="clear"/>
             <w:tcMar>
-              <w:left w:w="51" w:type="dxa"/>
+              <w:left w:w="48" w:type="dxa"/>
             </w:tcMar>
           </w:tcPr>
           <w:p>
@@ -12814,7 +12801,7 @@
             </w:tcBorders>
             <w:shd w:fill="auto" w:val="clear"/>
             <w:tcMar>
-              <w:left w:w="51" w:type="dxa"/>
+              <w:left w:w="48" w:type="dxa"/>
             </w:tcMar>
           </w:tcPr>
           <w:p>
@@ -12841,7 +12828,7 @@
             </w:tcBorders>
             <w:shd w:fill="auto" w:val="clear"/>
             <w:tcMar>
-              <w:left w:w="51" w:type="dxa"/>
+              <w:left w:w="48" w:type="dxa"/>
             </w:tcMar>
           </w:tcPr>
           <w:p>
@@ -12869,7 +12856,7 @@
             </w:tcBorders>
             <w:shd w:fill="auto" w:val="clear"/>
             <w:tcMar>
-              <w:left w:w="51" w:type="dxa"/>
+              <w:left w:w="48" w:type="dxa"/>
             </w:tcMar>
           </w:tcPr>
           <w:p>
@@ -12893,7 +12880,7 @@
             </w:tcBorders>
             <w:shd w:fill="auto" w:val="clear"/>
             <w:tcMar>
-              <w:left w:w="51" w:type="dxa"/>
+              <w:left w:w="48" w:type="dxa"/>
             </w:tcMar>
           </w:tcPr>
           <w:p>
@@ -12918,7 +12905,7 @@
             </w:tcBorders>
             <w:shd w:fill="auto" w:val="clear"/>
             <w:tcMar>
-              <w:left w:w="51" w:type="dxa"/>
+              <w:left w:w="48" w:type="dxa"/>
             </w:tcMar>
           </w:tcPr>
           <w:p>
@@ -12945,7 +12932,7 @@
             </w:tcBorders>
             <w:shd w:fill="auto" w:val="clear"/>
             <w:tcMar>
-              <w:left w:w="51" w:type="dxa"/>
+              <w:left w:w="48" w:type="dxa"/>
             </w:tcMar>
           </w:tcPr>
           <w:p>
@@ -12973,7 +12960,7 @@
             </w:tcBorders>
             <w:shd w:fill="auto" w:val="clear"/>
             <w:tcMar>
-              <w:left w:w="51" w:type="dxa"/>
+              <w:left w:w="48" w:type="dxa"/>
             </w:tcMar>
           </w:tcPr>
           <w:p>
@@ -12997,7 +12984,7 @@
             </w:tcBorders>
             <w:shd w:fill="auto" w:val="clear"/>
             <w:tcMar>
-              <w:left w:w="51" w:type="dxa"/>
+              <w:left w:w="48" w:type="dxa"/>
             </w:tcMar>
           </w:tcPr>
           <w:p>
@@ -13022,7 +13009,7 @@
             </w:tcBorders>
             <w:shd w:fill="auto" w:val="clear"/>
             <w:tcMar>
-              <w:left w:w="51" w:type="dxa"/>
+              <w:left w:w="48" w:type="dxa"/>
             </w:tcMar>
           </w:tcPr>
           <w:p>
@@ -13049,7 +13036,7 @@
             </w:tcBorders>
             <w:shd w:fill="auto" w:val="clear"/>
             <w:tcMar>
-              <w:left w:w="51" w:type="dxa"/>
+              <w:left w:w="48" w:type="dxa"/>
             </w:tcMar>
           </w:tcPr>
           <w:p>
@@ -13077,7 +13064,7 @@
             </w:tcBorders>
             <w:shd w:fill="auto" w:val="clear"/>
             <w:tcMar>
-              <w:left w:w="51" w:type="dxa"/>
+              <w:left w:w="48" w:type="dxa"/>
             </w:tcMar>
           </w:tcPr>
           <w:p>
@@ -13101,7 +13088,7 @@
             </w:tcBorders>
             <w:shd w:fill="auto" w:val="clear"/>
             <w:tcMar>
-              <w:left w:w="51" w:type="dxa"/>
+              <w:left w:w="48" w:type="dxa"/>
             </w:tcMar>
           </w:tcPr>
           <w:p>
@@ -13126,7 +13113,7 @@
             </w:tcBorders>
             <w:shd w:fill="auto" w:val="clear"/>
             <w:tcMar>
-              <w:left w:w="51" w:type="dxa"/>
+              <w:left w:w="48" w:type="dxa"/>
             </w:tcMar>
           </w:tcPr>
           <w:p>
@@ -13153,7 +13140,7 @@
             </w:tcBorders>
             <w:shd w:fill="auto" w:val="clear"/>
             <w:tcMar>
-              <w:left w:w="51" w:type="dxa"/>
+              <w:left w:w="48" w:type="dxa"/>
             </w:tcMar>
           </w:tcPr>
           <w:p>
@@ -13181,7 +13168,7 @@
             </w:tcBorders>
             <w:shd w:fill="auto" w:val="clear"/>
             <w:tcMar>
-              <w:left w:w="51" w:type="dxa"/>
+              <w:left w:w="48" w:type="dxa"/>
             </w:tcMar>
           </w:tcPr>
           <w:p>
@@ -13205,7 +13192,7 @@
             </w:tcBorders>
             <w:shd w:fill="auto" w:val="clear"/>
             <w:tcMar>
-              <w:left w:w="51" w:type="dxa"/>
+              <w:left w:w="48" w:type="dxa"/>
             </w:tcMar>
           </w:tcPr>
           <w:p>
@@ -13230,7 +13217,7 @@
             </w:tcBorders>
             <w:shd w:fill="auto" w:val="clear"/>
             <w:tcMar>
-              <w:left w:w="51" w:type="dxa"/>
+              <w:left w:w="48" w:type="dxa"/>
             </w:tcMar>
           </w:tcPr>
           <w:p>
@@ -13257,7 +13244,7 @@
             </w:tcBorders>
             <w:shd w:fill="auto" w:val="clear"/>
             <w:tcMar>
-              <w:left w:w="51" w:type="dxa"/>
+              <w:left w:w="48" w:type="dxa"/>
             </w:tcMar>
           </w:tcPr>
           <w:p>
@@ -13285,7 +13272,7 @@
             </w:tcBorders>
             <w:shd w:fill="auto" w:val="clear"/>
             <w:tcMar>
-              <w:left w:w="51" w:type="dxa"/>
+              <w:left w:w="48" w:type="dxa"/>
             </w:tcMar>
           </w:tcPr>
           <w:p>
@@ -13310,7 +13297,7 @@
             </w:tcBorders>
             <w:shd w:fill="auto" w:val="clear"/>
             <w:tcMar>
-              <w:left w:w="51" w:type="dxa"/>
+              <w:left w:w="48" w:type="dxa"/>
             </w:tcMar>
           </w:tcPr>
           <w:p>
@@ -13335,7 +13322,7 @@
             </w:tcBorders>
             <w:shd w:fill="auto" w:val="clear"/>
             <w:tcMar>
-              <w:left w:w="51" w:type="dxa"/>
+              <w:left w:w="48" w:type="dxa"/>
             </w:tcMar>
           </w:tcPr>
           <w:p>
@@ -13362,7 +13349,7 @@
             </w:tcBorders>
             <w:shd w:fill="auto" w:val="clear"/>
             <w:tcMar>
-              <w:left w:w="51" w:type="dxa"/>
+              <w:left w:w="48" w:type="dxa"/>
             </w:tcMar>
           </w:tcPr>
           <w:p>
@@ -13390,7 +13377,7 @@
             </w:tcBorders>
             <w:shd w:fill="auto" w:val="clear"/>
             <w:tcMar>
-              <w:left w:w="51" w:type="dxa"/>
+              <w:left w:w="48" w:type="dxa"/>
             </w:tcMar>
           </w:tcPr>
           <w:p>
@@ -13415,7 +13402,7 @@
             </w:tcBorders>
             <w:shd w:fill="auto" w:val="clear"/>
             <w:tcMar>
-              <w:left w:w="51" w:type="dxa"/>
+              <w:left w:w="48" w:type="dxa"/>
             </w:tcMar>
           </w:tcPr>
           <w:p>
@@ -13440,7 +13427,7 @@
             </w:tcBorders>
             <w:shd w:fill="auto" w:val="clear"/>
             <w:tcMar>
-              <w:left w:w="51" w:type="dxa"/>
+              <w:left w:w="48" w:type="dxa"/>
             </w:tcMar>
           </w:tcPr>
           <w:p>
@@ -13467,7 +13454,7 @@
             </w:tcBorders>
             <w:shd w:fill="auto" w:val="clear"/>
             <w:tcMar>
-              <w:left w:w="51" w:type="dxa"/>
+              <w:left w:w="48" w:type="dxa"/>
             </w:tcMar>
           </w:tcPr>
           <w:p>
@@ -13495,7 +13482,7 @@
             </w:tcBorders>
             <w:shd w:fill="auto" w:val="clear"/>
             <w:tcMar>
-              <w:left w:w="51" w:type="dxa"/>
+              <w:left w:w="48" w:type="dxa"/>
             </w:tcMar>
           </w:tcPr>
           <w:p>
@@ -13520,7 +13507,7 @@
             </w:tcBorders>
             <w:shd w:fill="auto" w:val="clear"/>
             <w:tcMar>
-              <w:left w:w="51" w:type="dxa"/>
+              <w:left w:w="48" w:type="dxa"/>
             </w:tcMar>
           </w:tcPr>
           <w:p>
@@ -13545,7 +13532,7 @@
             </w:tcBorders>
             <w:shd w:fill="auto" w:val="clear"/>
             <w:tcMar>
-              <w:left w:w="51" w:type="dxa"/>
+              <w:left w:w="48" w:type="dxa"/>
             </w:tcMar>
           </w:tcPr>
           <w:p>
@@ -13572,7 +13559,7 @@
             </w:tcBorders>
             <w:shd w:fill="auto" w:val="clear"/>
             <w:tcMar>
-              <w:left w:w="51" w:type="dxa"/>
+              <w:left w:w="48" w:type="dxa"/>
             </w:tcMar>
           </w:tcPr>
           <w:p>
@@ -13600,7 +13587,7 @@
             </w:tcBorders>
             <w:shd w:fill="auto" w:val="clear"/>
             <w:tcMar>
-              <w:left w:w="51" w:type="dxa"/>
+              <w:left w:w="48" w:type="dxa"/>
             </w:tcMar>
           </w:tcPr>
           <w:p>
@@ -13625,7 +13612,7 @@
             </w:tcBorders>
             <w:shd w:fill="auto" w:val="clear"/>
             <w:tcMar>
-              <w:left w:w="51" w:type="dxa"/>
+              <w:left w:w="48" w:type="dxa"/>
             </w:tcMar>
           </w:tcPr>
           <w:p>
@@ -13650,7 +13637,7 @@
             </w:tcBorders>
             <w:shd w:fill="auto" w:val="clear"/>
             <w:tcMar>
-              <w:left w:w="51" w:type="dxa"/>
+              <w:left w:w="48" w:type="dxa"/>
             </w:tcMar>
           </w:tcPr>
           <w:p>
@@ -13677,7 +13664,7 @@
             </w:tcBorders>
             <w:shd w:fill="auto" w:val="clear"/>
             <w:tcMar>
-              <w:left w:w="51" w:type="dxa"/>
+              <w:left w:w="48" w:type="dxa"/>
             </w:tcMar>
           </w:tcPr>
           <w:p>
@@ -13705,7 +13692,7 @@
             </w:tcBorders>
             <w:shd w:fill="auto" w:val="clear"/>
             <w:tcMar>
-              <w:left w:w="51" w:type="dxa"/>
+              <w:left w:w="48" w:type="dxa"/>
             </w:tcMar>
           </w:tcPr>
           <w:p>
@@ -13730,7 +13717,7 @@
             </w:tcBorders>
             <w:shd w:fill="auto" w:val="clear"/>
             <w:tcMar>
-              <w:left w:w="51" w:type="dxa"/>
+              <w:left w:w="48" w:type="dxa"/>
             </w:tcMar>
           </w:tcPr>
           <w:p>
@@ -13754,7 +13741,7 @@
             </w:tcBorders>
             <w:shd w:fill="auto" w:val="clear"/>
             <w:tcMar>
-              <w:left w:w="51" w:type="dxa"/>
+              <w:left w:w="48" w:type="dxa"/>
             </w:tcMar>
           </w:tcPr>
           <w:p>
@@ -13764,11 +13751,7 @@
             </w:pPr>
             <w:r>
               <w:rPr/>
-              <w:t>.2</w:t>
-            </w:r>
-            <w:r>
-              <w:rPr/>
-              <w:t>2</w:t>
+              <w:t>.22</w:t>
             </w:r>
           </w:p>
         </w:tc>
@@ -13785,7 +13768,7 @@
             </w:tcBorders>
             <w:shd w:fill="auto" w:val="clear"/>
             <w:tcMar>
-              <w:left w:w="51" w:type="dxa"/>
+              <w:left w:w="48" w:type="dxa"/>
             </w:tcMar>
           </w:tcPr>
           <w:p>
@@ -13795,23 +13778,7 @@
             </w:pPr>
             <w:r>
               <w:rPr/>
-              <w:t>[.1</w:t>
-            </w:r>
-            <w:r>
-              <w:rPr/>
-              <w:t>8</w:t>
-            </w:r>
-            <w:r>
-              <w:rPr/>
-              <w:t>, .2</w:t>
-            </w:r>
-            <w:r>
-              <w:rPr/>
-              <w:t>6</w:t>
-            </w:r>
-            <w:r>
-              <w:rPr/>
-              <w:t>]</w:t>
+              <w:t>[.18, .26]</w:t>
             </w:r>
           </w:p>
         </w:tc>

</xml_diff>

<commit_message>
completely reworked studies 5 and 6 presentation into one synthesized set
</commit_message>
<xml_diff>
--- a/docs/dissertation_v1.docx
+++ b/docs/dissertation_v1.docx
@@ -8038,7 +8038,43 @@
           <w:sz w:val="24"/>
           <w:szCs w:val="24"/>
         </w:rPr>
-        <w:t>Study 5</w:t>
+        <w:t>Stud</w:t>
+      </w:r>
+      <w:r>
+        <w:rPr>
+          <w:rFonts w:ascii="Times New Roman" w:hAnsi="Times New Roman"/>
+          <w:b/>
+          <w:bCs/>
+          <w:i w:val="false"/>
+          <w:iCs w:val="false"/>
+          <w:sz w:val="24"/>
+          <w:szCs w:val="24"/>
+        </w:rPr>
+        <w:t>ies</w:t>
+      </w:r>
+      <w:r>
+        <w:rPr>
+          <w:rFonts w:ascii="Times New Roman" w:hAnsi="Times New Roman"/>
+          <w:b/>
+          <w:bCs/>
+          <w:i w:val="false"/>
+          <w:iCs w:val="false"/>
+          <w:sz w:val="24"/>
+          <w:szCs w:val="24"/>
+        </w:rPr>
+        <w:t xml:space="preserve"> 5 </w:t>
+      </w:r>
+      <w:r>
+        <w:rPr>
+          <w:rFonts w:ascii="Times New Roman" w:hAnsi="Times New Roman"/>
+          <w:b/>
+          <w:bCs/>
+          <w:i w:val="false"/>
+          <w:iCs w:val="false"/>
+          <w:sz w:val="24"/>
+          <w:szCs w:val="24"/>
+        </w:rPr>
+        <w:t>and 6</w:t>
       </w:r>
     </w:p>
     <w:p>
@@ -8074,6 +8110,18 @@
           <w:sz w:val="24"/>
           <w:szCs w:val="24"/>
         </w:rPr>
+        <w:t xml:space="preserve">In Study 5, </w:t>
+      </w:r>
+      <w:r>
+        <w:rPr>
+          <w:rFonts w:ascii="Times New Roman" w:hAnsi="Times New Roman"/>
+          <w:b w:val="false"/>
+          <w:bCs w:val="false"/>
+          <w:i w:val="false"/>
+          <w:iCs w:val="false"/>
+          <w:sz w:val="24"/>
+          <w:szCs w:val="24"/>
+        </w:rPr>
         <w:t xml:space="preserve">I experimentally tested the prescriptive norms account for the relationship between prejudice and perceived authenticity by manipulating whether or not it was acceptable to express </w:t>
       </w:r>
       <w:r>
@@ -8259,14 +8307,26 @@
       <w:r>
         <w:rPr>
           <w:rFonts w:ascii="Times New Roman" w:hAnsi="Times New Roman"/>
-          <w:b/>
-          <w:bCs/>
-          <w:i w:val="false"/>
-          <w:iCs w:val="false"/>
-          <w:sz w:val="24"/>
-          <w:szCs w:val="24"/>
-        </w:rPr>
-        <w:t>Method</w:t>
+          <w:b w:val="false"/>
+          <w:bCs w:val="false"/>
+          <w:i w:val="false"/>
+          <w:iCs w:val="false"/>
+          <w:sz w:val="24"/>
+          <w:szCs w:val="24"/>
+        </w:rPr>
+        <w:tab/>
+      </w:r>
+      <w:r>
+        <w:rPr>
+          <w:rFonts w:ascii="Times New Roman" w:hAnsi="Times New Roman"/>
+          <w:b w:val="false"/>
+          <w:bCs w:val="false"/>
+          <w:i w:val="false"/>
+          <w:iCs w:val="false"/>
+          <w:sz w:val="24"/>
+          <w:szCs w:val="24"/>
+        </w:rPr>
+        <w:t>Study 6 was a close replication of Study 5. I also included measures of perceived political correctness of the expressed prejudice, reasoning that these could be seen as residing at opposite ends of a spectrum: One could be perceived as cowing to the forces of political correctness, allowing themselves to say what they authentically believe, or somewhere in between these two poles. I present both studies separately and then discuss them together.</w:t>
       </w:r>
     </w:p>
     <w:p>
@@ -8290,115 +8350,19 @@
           <w:sz w:val="24"/>
           <w:szCs w:val="24"/>
         </w:rPr>
-        <w:tab/>
-      </w:r>
-      <w:r>
-        <w:rPr>
-          <w:rFonts w:ascii="Times New Roman" w:hAnsi="Times New Roman"/>
-          <w:b w:val="false"/>
-          <w:bCs w:val="false"/>
-          <w:i w:val="false"/>
-          <w:iCs w:val="false"/>
-          <w:sz w:val="24"/>
-          <w:szCs w:val="24"/>
-        </w:rPr>
-        <w:t xml:space="preserve">I recruited 200 participants from MTurk to participate in a “study on person perception.” As this study aimed to eliminate the correlation between prejudice and perceived authenticity with an experimental manipulation, sample size was determined by simulating data where the correlation between two variables was </w:t>
-      </w:r>
-      <w:r>
-        <w:rPr>
-          <w:rFonts w:ascii="Times New Roman" w:hAnsi="Times New Roman"/>
-          <w:b w:val="false"/>
-          <w:bCs w:val="false"/>
-          <w:i/>
-          <w:iCs/>
-          <w:sz w:val="24"/>
-          <w:szCs w:val="24"/>
-        </w:rPr>
-        <w:t xml:space="preserve">r </w:t>
-      </w:r>
-      <w:r>
-        <w:rPr>
-          <w:rFonts w:ascii="Times New Roman" w:hAnsi="Times New Roman"/>
-          <w:b w:val="false"/>
-          <w:bCs w:val="false"/>
-          <w:i w:val="false"/>
-          <w:iCs w:val="false"/>
-          <w:sz w:val="24"/>
-          <w:szCs w:val="24"/>
-        </w:rPr>
-        <w:t xml:space="preserve">= .40 for half of the participants and </w:t>
-      </w:r>
-      <w:r>
-        <w:rPr>
-          <w:rFonts w:ascii="Times New Roman" w:hAnsi="Times New Roman"/>
-          <w:b w:val="false"/>
-          <w:bCs w:val="false"/>
-          <w:i/>
-          <w:iCs/>
-          <w:sz w:val="24"/>
-          <w:szCs w:val="24"/>
-        </w:rPr>
-        <w:t xml:space="preserve">r </w:t>
-      </w:r>
-      <w:r>
-        <w:rPr>
-          <w:rFonts w:ascii="Times New Roman" w:hAnsi="Times New Roman"/>
-          <w:b w:val="false"/>
-          <w:bCs w:val="false"/>
-          <w:i w:val="false"/>
-          <w:iCs w:val="false"/>
-          <w:sz w:val="24"/>
-          <w:szCs w:val="24"/>
-        </w:rPr>
-        <w:t>= .00 for the other half, then choosing the sample size that led to 80% power. This power analysis was used to inform sample sizes in all subsequent studies. Two participants failed to complete the writing task (described below); they were excluded from all analyses, leaving a final sample size of 198. Participants’ ages ranged from 19 to 77 (</w:t>
-      </w:r>
-      <w:r>
-        <w:rPr>
-          <w:rFonts w:ascii="Times New Roman" w:hAnsi="Times New Roman"/>
-          <w:b w:val="false"/>
-          <w:bCs w:val="false"/>
-          <w:i/>
-          <w:iCs/>
-          <w:sz w:val="24"/>
-          <w:szCs w:val="24"/>
-        </w:rPr>
-        <w:t xml:space="preserve">M </w:t>
-      </w:r>
-      <w:r>
-        <w:rPr>
-          <w:rFonts w:ascii="Times New Roman" w:hAnsi="Times New Roman"/>
-          <w:b w:val="false"/>
-          <w:bCs w:val="false"/>
-          <w:i w:val="false"/>
-          <w:iCs w:val="false"/>
-          <w:sz w:val="24"/>
-          <w:szCs w:val="24"/>
-        </w:rPr>
-        <w:t xml:space="preserve">= 36.39, </w:t>
-      </w:r>
-      <w:r>
-        <w:rPr>
-          <w:rFonts w:ascii="Times New Roman" w:hAnsi="Times New Roman"/>
-          <w:b w:val="false"/>
-          <w:bCs w:val="false"/>
-          <w:i/>
-          <w:iCs/>
-          <w:sz w:val="24"/>
-          <w:szCs w:val="24"/>
-        </w:rPr>
-        <w:t xml:space="preserve">SD </w:t>
-      </w:r>
-      <w:r>
-        <w:rPr>
-          <w:rFonts w:ascii="Times New Roman" w:hAnsi="Times New Roman"/>
-          <w:b w:val="false"/>
-          <w:bCs w:val="false"/>
-          <w:i w:val="false"/>
-          <w:iCs w:val="false"/>
-          <w:sz w:val="24"/>
-          <w:szCs w:val="24"/>
-        </w:rPr>
-        <w:t>= 11.80), 52% identified as male, and 76% identified as White.</w:t>
+        <w:t xml:space="preserve">Study 5 </w:t>
+      </w:r>
+      <w:r>
+        <w:rPr>
+          <w:rFonts w:ascii="Times New Roman" w:hAnsi="Times New Roman"/>
+          <w:b/>
+          <w:bCs/>
+          <w:i w:val="false"/>
+          <w:iCs w:val="false"/>
+          <w:sz w:val="24"/>
+          <w:szCs w:val="24"/>
+        </w:rPr>
+        <w:t>Method</w:t>
       </w:r>
     </w:p>
     <w:p>
@@ -8415,63 +8379,146 @@
       <w:r>
         <w:rPr>
           <w:rFonts w:ascii="Times New Roman" w:hAnsi="Times New Roman"/>
-          <w:b w:val="false"/>
-          <w:bCs w:val="false"/>
+          <w:b/>
+          <w:bCs/>
           <w:i w:val="false"/>
           <w:iCs w:val="false"/>
           <w:sz w:val="24"/>
           <w:szCs w:val="24"/>
         </w:rPr>
         <w:tab/>
-        <w:t xml:space="preserve">Participants were told that the study was aimed at the question, “Why do we think that others are the way they are?” They were told that they would answer a few questions and then comment on previous participants’ responses to those same questions. Participants were then randomly assigned to an </w:t>
-      </w:r>
-      <w:r>
-        <w:rPr>
-          <w:rFonts w:ascii="Times New Roman" w:hAnsi="Times New Roman"/>
-          <w:b w:val="false"/>
-          <w:bCs w:val="false"/>
-          <w:i/>
-          <w:iCs/>
-          <w:sz w:val="24"/>
-          <w:szCs w:val="24"/>
-        </w:rPr>
-        <w:t xml:space="preserve">expression condition </w:t>
-      </w:r>
-      <w:r>
-        <w:rPr>
-          <w:rFonts w:ascii="Times New Roman" w:hAnsi="Times New Roman"/>
-          <w:b w:val="false"/>
-          <w:bCs w:val="false"/>
-          <w:i w:val="false"/>
-          <w:iCs w:val="false"/>
-          <w:sz w:val="24"/>
-          <w:szCs w:val="24"/>
-        </w:rPr>
-        <w:t xml:space="preserve">or a </w:t>
-      </w:r>
-      <w:r>
-        <w:rPr>
-          <w:rFonts w:ascii="Times New Roman" w:hAnsi="Times New Roman"/>
-          <w:b w:val="false"/>
-          <w:bCs w:val="false"/>
-          <w:i/>
-          <w:iCs/>
-          <w:sz w:val="24"/>
-          <w:szCs w:val="24"/>
-        </w:rPr>
-        <w:t>suppression condition</w:t>
-      </w:r>
-      <w:r>
-        <w:rPr>
-          <w:rFonts w:ascii="Times New Roman" w:hAnsi="Times New Roman"/>
-          <w:b w:val="false"/>
-          <w:bCs w:val="false"/>
-          <w:i w:val="false"/>
-          <w:iCs w:val="false"/>
-          <w:sz w:val="24"/>
-          <w:szCs w:val="24"/>
-        </w:rPr>
-        <w:t>.</w:t>
+      </w:r>
+      <w:r>
+        <w:rPr>
+          <w:rFonts w:ascii="Times New Roman" w:hAnsi="Times New Roman"/>
+          <w:b w:val="false"/>
+          <w:bCs w:val="false"/>
+          <w:i w:val="false"/>
+          <w:iCs w:val="false"/>
+          <w:sz w:val="24"/>
+          <w:szCs w:val="24"/>
+        </w:rPr>
+        <w:t xml:space="preserve">I recruited 200 participants from MTurk to participate in a “study on person perception.” As this study aimed to eliminate the correlation between prejudice and perceived authenticity with an experimental manipulation, sample size was determined by simulating data where the correlation between two variables was </w:t>
+      </w:r>
+      <w:r>
+        <w:rPr>
+          <w:rFonts w:ascii="Times New Roman" w:hAnsi="Times New Roman"/>
+          <w:b w:val="false"/>
+          <w:bCs w:val="false"/>
+          <w:i/>
+          <w:iCs/>
+          <w:sz w:val="24"/>
+          <w:szCs w:val="24"/>
+        </w:rPr>
+        <w:t xml:space="preserve">r </w:t>
+      </w:r>
+      <w:r>
+        <w:rPr>
+          <w:rFonts w:ascii="Times New Roman" w:hAnsi="Times New Roman"/>
+          <w:b w:val="false"/>
+          <w:bCs w:val="false"/>
+          <w:i w:val="false"/>
+          <w:iCs w:val="false"/>
+          <w:sz w:val="24"/>
+          <w:szCs w:val="24"/>
+        </w:rPr>
+        <w:t xml:space="preserve">= .40 for half of the participants and </w:t>
+      </w:r>
+      <w:r>
+        <w:rPr>
+          <w:rFonts w:ascii="Times New Roman" w:hAnsi="Times New Roman"/>
+          <w:b w:val="false"/>
+          <w:bCs w:val="false"/>
+          <w:i/>
+          <w:iCs/>
+          <w:sz w:val="24"/>
+          <w:szCs w:val="24"/>
+        </w:rPr>
+        <w:t xml:space="preserve">r </w:t>
+      </w:r>
+      <w:r>
+        <w:rPr>
+          <w:rFonts w:ascii="Times New Roman" w:hAnsi="Times New Roman"/>
+          <w:b w:val="false"/>
+          <w:bCs w:val="false"/>
+          <w:i w:val="false"/>
+          <w:iCs w:val="false"/>
+          <w:sz w:val="24"/>
+          <w:szCs w:val="24"/>
+        </w:rPr>
+        <w:t xml:space="preserve">= .00 for the other half, then choosing the sample size that led to 80% power </w:t>
+      </w:r>
+      <w:r>
+        <w:rPr>
+          <w:rFonts w:ascii="Times New Roman" w:hAnsi="Times New Roman"/>
+          <w:b w:val="false"/>
+          <w:bCs w:val="false"/>
+          <w:i w:val="false"/>
+          <w:iCs w:val="false"/>
+          <w:sz w:val="24"/>
+          <w:szCs w:val="24"/>
+        </w:rPr>
+        <w:t>(see also White &amp; Crandall, 2017)</w:t>
+      </w:r>
+      <w:r>
+        <w:rPr>
+          <w:rFonts w:ascii="Times New Roman" w:hAnsi="Times New Roman"/>
+          <w:b w:val="false"/>
+          <w:bCs w:val="false"/>
+          <w:i w:val="false"/>
+          <w:iCs w:val="false"/>
+          <w:sz w:val="24"/>
+          <w:szCs w:val="24"/>
+        </w:rPr>
+        <w:t>. This power analysis was used to inform sample sizes in all subsequent studies. Two participants failed to complete the writing task (described below); they were excluded from all analyses, leaving a final sample size of 198. Participants’ ages ranged from 19 to 77 (</w:t>
+      </w:r>
+      <w:r>
+        <w:rPr>
+          <w:rFonts w:ascii="Times New Roman" w:hAnsi="Times New Roman"/>
+          <w:b w:val="false"/>
+          <w:bCs w:val="false"/>
+          <w:i/>
+          <w:iCs/>
+          <w:sz w:val="24"/>
+          <w:szCs w:val="24"/>
+        </w:rPr>
+        <w:t xml:space="preserve">M </w:t>
+      </w:r>
+      <w:r>
+        <w:rPr>
+          <w:rFonts w:ascii="Times New Roman" w:hAnsi="Times New Roman"/>
+          <w:b w:val="false"/>
+          <w:bCs w:val="false"/>
+          <w:i w:val="false"/>
+          <w:iCs w:val="false"/>
+          <w:sz w:val="24"/>
+          <w:szCs w:val="24"/>
+        </w:rPr>
+        <w:t xml:space="preserve">= 36.39, </w:t>
+      </w:r>
+      <w:r>
+        <w:rPr>
+          <w:rFonts w:ascii="Times New Roman" w:hAnsi="Times New Roman"/>
+          <w:b w:val="false"/>
+          <w:bCs w:val="false"/>
+          <w:i/>
+          <w:iCs/>
+          <w:sz w:val="24"/>
+          <w:szCs w:val="24"/>
+        </w:rPr>
+        <w:t xml:space="preserve">SD </w:t>
+      </w:r>
+      <w:r>
+        <w:rPr>
+          <w:rFonts w:ascii="Times New Roman" w:hAnsi="Times New Roman"/>
+          <w:b w:val="false"/>
+          <w:bCs w:val="false"/>
+          <w:i w:val="false"/>
+          <w:iCs w:val="false"/>
+          <w:sz w:val="24"/>
+          <w:szCs w:val="24"/>
+        </w:rPr>
+        <w:t>= 11.80), 52% identified as male, and 76% identified as White.</w:t>
       </w:r>
     </w:p>
     <w:p>
@@ -8496,31 +8543,31 @@
           <w:szCs w:val="24"/>
         </w:rPr>
         <w:tab/>
-        <w:t xml:space="preserve">In both conditions, participants were told that they were in the version of the survey about “fat people,” and they were asked to give a number of reasons why people might be fat. They were given ten blank lines below the instructions to do so. In the </w:t>
-      </w:r>
-      <w:r>
-        <w:rPr>
-          <w:rFonts w:ascii="Times New Roman" w:hAnsi="Times New Roman"/>
-          <w:b w:val="false"/>
-          <w:bCs w:val="false"/>
-          <w:i/>
-          <w:iCs/>
-          <w:sz w:val="24"/>
-          <w:szCs w:val="24"/>
-        </w:rPr>
-        <w:t>expression condition</w:t>
-      </w:r>
-      <w:r>
-        <w:rPr>
-          <w:rFonts w:ascii="Times New Roman" w:hAnsi="Times New Roman"/>
-          <w:b w:val="false"/>
-          <w:bCs w:val="false"/>
-          <w:i w:val="false"/>
-          <w:iCs w:val="false"/>
-          <w:sz w:val="24"/>
-          <w:szCs w:val="24"/>
-        </w:rPr>
-        <w:t xml:space="preserve">, they were told that it was “important that you feel free to write whatever reasons” that they think of, whether they agree with them, whether they think the reasons are nice or mean. In the </w:t>
+        <w:t xml:space="preserve">Participants were told that the study was aimed at the question, “Why do we think that others are the way they are?” They were told that they would answer a few questions and then comment on previous participants’ responses to those same questions. Participants were then randomly assigned to an </w:t>
+      </w:r>
+      <w:r>
+        <w:rPr>
+          <w:rFonts w:ascii="Times New Roman" w:hAnsi="Times New Roman"/>
+          <w:b w:val="false"/>
+          <w:bCs w:val="false"/>
+          <w:i/>
+          <w:iCs/>
+          <w:sz w:val="24"/>
+          <w:szCs w:val="24"/>
+        </w:rPr>
+        <w:t xml:space="preserve">expression condition </w:t>
+      </w:r>
+      <w:r>
+        <w:rPr>
+          <w:rFonts w:ascii="Times New Roman" w:hAnsi="Times New Roman"/>
+          <w:b w:val="false"/>
+          <w:bCs w:val="false"/>
+          <w:i w:val="false"/>
+          <w:iCs w:val="false"/>
+          <w:sz w:val="24"/>
+          <w:szCs w:val="24"/>
+        </w:rPr>
+        <w:t xml:space="preserve">or a </w:t>
       </w:r>
       <w:r>
         <w:rPr>
@@ -8544,7 +8591,7 @@
           <w:sz w:val="24"/>
           <w:szCs w:val="24"/>
         </w:rPr>
-        <w:t>, they were told that it was important that their reasons “are not focused on blaming fat people for their bodies,” because “quite a lot of research shows that blaming people for their weight is a sign of prejudice.” In this latter condition, an additional question asked them to look over their answers again, making sure that nothing they said blamed fat people for their weight. After double-checking, they were instructed to select a button that read, “Yes, I followed the directions.”</w:t>
+        <w:t>.</w:t>
       </w:r>
     </w:p>
     <w:p>
@@ -8569,79 +8616,55 @@
           <w:szCs w:val="24"/>
         </w:rPr>
         <w:tab/>
-        <w:t xml:space="preserve">On the next page, participants were told: “Some people already answered the </w:t>
-      </w:r>
-      <w:r>
-        <w:rPr>
-          <w:rFonts w:ascii="Times New Roman" w:hAnsi="Times New Roman"/>
-          <w:b w:val="false"/>
-          <w:bCs w:val="false"/>
-          <w:i/>
-          <w:iCs/>
-          <w:sz w:val="24"/>
-          <w:szCs w:val="24"/>
-        </w:rPr>
-        <w:t xml:space="preserve">exact same </w:t>
-      </w:r>
-      <w:r>
-        <w:rPr>
-          <w:rFonts w:ascii="Times New Roman" w:hAnsi="Times New Roman"/>
-          <w:b w:val="false"/>
-          <w:bCs w:val="false"/>
-          <w:i w:val="false"/>
-          <w:iCs w:val="false"/>
-          <w:sz w:val="24"/>
-          <w:szCs w:val="24"/>
-        </w:rPr>
-        <w:t xml:space="preserve">question that you just answered. Here is one of the reasons that they gave for people having obesity...” This was repeated four times, each with a new statement. Two blamed fat people for their weight (i.e., “they have no willpower,” and “they’re too lazy to exercise”)—I refer to these as the </w:t>
-      </w:r>
-      <w:r>
-        <w:rPr>
-          <w:rFonts w:ascii="Times New Roman" w:hAnsi="Times New Roman"/>
-          <w:b w:val="false"/>
-          <w:bCs w:val="false"/>
-          <w:i/>
-          <w:iCs/>
-          <w:sz w:val="24"/>
-          <w:szCs w:val="24"/>
-        </w:rPr>
-        <w:t>negative statements</w:t>
-      </w:r>
-      <w:r>
-        <w:rPr>
-          <w:rFonts w:ascii="Times New Roman" w:hAnsi="Times New Roman"/>
-          <w:b w:val="false"/>
-          <w:bCs w:val="false"/>
-          <w:i w:val="false"/>
-          <w:iCs w:val="false"/>
-          <w:sz w:val="24"/>
-          <w:szCs w:val="24"/>
-        </w:rPr>
-        <w:t xml:space="preserve">. The other two—the </w:t>
-      </w:r>
-      <w:r>
-        <w:rPr>
-          <w:rFonts w:ascii="Times New Roman" w:hAnsi="Times New Roman"/>
-          <w:b w:val="false"/>
-          <w:bCs w:val="false"/>
-          <w:i/>
-          <w:iCs/>
-          <w:sz w:val="24"/>
-          <w:szCs w:val="24"/>
-        </w:rPr>
-        <w:t>neural statements</w:t>
-      </w:r>
-      <w:r>
-        <w:rPr>
-          <w:rFonts w:ascii="Times New Roman" w:hAnsi="Times New Roman"/>
-          <w:b w:val="false"/>
-          <w:bCs w:val="false"/>
-          <w:i w:val="false"/>
-          <w:iCs w:val="false"/>
-          <w:sz w:val="24"/>
-          <w:szCs w:val="24"/>
-        </w:rPr>
-        <w:t>—did not (i.e., “their genes make them overweight,” and “environmental things like poverty or bad parenting”). Participants were asked five questions about each statement.</w:t>
+        <w:t xml:space="preserve">In both conditions, participants were told that they were in the version of the survey about “fat people,” and they were asked to give a number of reasons why people might be fat. They were given ten blank lines below the instructions to do so. In the </w:t>
+      </w:r>
+      <w:r>
+        <w:rPr>
+          <w:rFonts w:ascii="Times New Roman" w:hAnsi="Times New Roman"/>
+          <w:b w:val="false"/>
+          <w:bCs w:val="false"/>
+          <w:i/>
+          <w:iCs/>
+          <w:sz w:val="24"/>
+          <w:szCs w:val="24"/>
+        </w:rPr>
+        <w:t>expression condition</w:t>
+      </w:r>
+      <w:r>
+        <w:rPr>
+          <w:rFonts w:ascii="Times New Roman" w:hAnsi="Times New Roman"/>
+          <w:b w:val="false"/>
+          <w:bCs w:val="false"/>
+          <w:i w:val="false"/>
+          <w:iCs w:val="false"/>
+          <w:sz w:val="24"/>
+          <w:szCs w:val="24"/>
+        </w:rPr>
+        <w:t xml:space="preserve">, they were told that it was “important that you feel free to write whatever reasons” that they think of, whether they agree with them, whether they think the reasons are nice or mean. In the </w:t>
+      </w:r>
+      <w:r>
+        <w:rPr>
+          <w:rFonts w:ascii="Times New Roman" w:hAnsi="Times New Roman"/>
+          <w:b w:val="false"/>
+          <w:bCs w:val="false"/>
+          <w:i/>
+          <w:iCs/>
+          <w:sz w:val="24"/>
+          <w:szCs w:val="24"/>
+        </w:rPr>
+        <w:t>suppression condition</w:t>
+      </w:r>
+      <w:r>
+        <w:rPr>
+          <w:rFonts w:ascii="Times New Roman" w:hAnsi="Times New Roman"/>
+          <w:b w:val="false"/>
+          <w:bCs w:val="false"/>
+          <w:i w:val="false"/>
+          <w:iCs w:val="false"/>
+          <w:sz w:val="24"/>
+          <w:szCs w:val="24"/>
+        </w:rPr>
+        <w:t>, they were told that it was important that their reasons “are not focused on blaming fat people for their bodies,” because “quite a lot of research shows that blaming people for their weight is a sign of prejudice.” In this latter condition, an additional question asked them to look over their answers again, making sure that nothing they said blamed fat people for their weight. After double-checking, they were instructed to select a button that read, “Yes, I followed the directions.”</w:t>
       </w:r>
     </w:p>
     <w:p>
@@ -8666,30 +8689,79 @@
           <w:szCs w:val="24"/>
         </w:rPr>
         <w:tab/>
-      </w:r>
-      <w:r>
-        <w:rPr>
-          <w:rFonts w:ascii="Times New Roman" w:hAnsi="Times New Roman"/>
-          <w:b/>
-          <w:bCs/>
-          <w:i w:val="false"/>
-          <w:iCs w:val="false"/>
-          <w:sz w:val="24"/>
-          <w:szCs w:val="24"/>
-        </w:rPr>
-        <w:t xml:space="preserve">Perceived authenticity. </w:t>
-      </w:r>
-      <w:r>
-        <w:rPr>
-          <w:rFonts w:ascii="Times New Roman" w:hAnsi="Times New Roman"/>
-          <w:b w:val="false"/>
-          <w:bCs w:val="false"/>
-          <w:i w:val="false"/>
-          <w:iCs w:val="false"/>
-          <w:sz w:val="24"/>
-          <w:szCs w:val="24"/>
-        </w:rPr>
-        <w:t>The same four questions used in Studies 1 – 4 were used to measure the perceived authenticity of the speaker. The eight items for the negative statements were averaged together, while the eight items for the neutral statements were averaged together to measure perceived authenticity.</w:t>
+        <w:t xml:space="preserve">On the next page, participants were told: “Some people already answered the </w:t>
+      </w:r>
+      <w:r>
+        <w:rPr>
+          <w:rFonts w:ascii="Times New Roman" w:hAnsi="Times New Roman"/>
+          <w:b w:val="false"/>
+          <w:bCs w:val="false"/>
+          <w:i/>
+          <w:iCs/>
+          <w:sz w:val="24"/>
+          <w:szCs w:val="24"/>
+        </w:rPr>
+        <w:t xml:space="preserve">exact same </w:t>
+      </w:r>
+      <w:r>
+        <w:rPr>
+          <w:rFonts w:ascii="Times New Roman" w:hAnsi="Times New Roman"/>
+          <w:b w:val="false"/>
+          <w:bCs w:val="false"/>
+          <w:i w:val="false"/>
+          <w:iCs w:val="false"/>
+          <w:sz w:val="24"/>
+          <w:szCs w:val="24"/>
+        </w:rPr>
+        <w:t xml:space="preserve">question that you just answered. Here is one of the reasons that they gave for people having obesity...” This was repeated four times, each with a new statement. Two blamed fat people for their weight (i.e., “they have no willpower,” and “they’re too lazy to exercise”)—I refer to these as the </w:t>
+      </w:r>
+      <w:r>
+        <w:rPr>
+          <w:rFonts w:ascii="Times New Roman" w:hAnsi="Times New Roman"/>
+          <w:b w:val="false"/>
+          <w:bCs w:val="false"/>
+          <w:i/>
+          <w:iCs/>
+          <w:sz w:val="24"/>
+          <w:szCs w:val="24"/>
+        </w:rPr>
+        <w:t>negative statements</w:t>
+      </w:r>
+      <w:r>
+        <w:rPr>
+          <w:rFonts w:ascii="Times New Roman" w:hAnsi="Times New Roman"/>
+          <w:b w:val="false"/>
+          <w:bCs w:val="false"/>
+          <w:i w:val="false"/>
+          <w:iCs w:val="false"/>
+          <w:sz w:val="24"/>
+          <w:szCs w:val="24"/>
+        </w:rPr>
+        <w:t xml:space="preserve">. The other two—the </w:t>
+      </w:r>
+      <w:r>
+        <w:rPr>
+          <w:rFonts w:ascii="Times New Roman" w:hAnsi="Times New Roman"/>
+          <w:b w:val="false"/>
+          <w:bCs w:val="false"/>
+          <w:i/>
+          <w:iCs/>
+          <w:sz w:val="24"/>
+          <w:szCs w:val="24"/>
+        </w:rPr>
+        <w:t>neural statements</w:t>
+      </w:r>
+      <w:r>
+        <w:rPr>
+          <w:rFonts w:ascii="Times New Roman" w:hAnsi="Times New Roman"/>
+          <w:b w:val="false"/>
+          <w:bCs w:val="false"/>
+          <w:i w:val="false"/>
+          <w:iCs w:val="false"/>
+          <w:sz w:val="24"/>
+          <w:szCs w:val="24"/>
+        </w:rPr>
+        <w:t>—did not (i.e., “their genes make them overweight,” and “environmental things like poverty or bad parenting”). Participants were asked five questions about each statement.</w:t>
       </w:r>
     </w:p>
     <w:p>
@@ -8725,67 +8797,19 @@
           <w:sz w:val="24"/>
           <w:szCs w:val="24"/>
         </w:rPr>
-        <w:t xml:space="preserve">Manipulation check. </w:t>
-      </w:r>
-      <w:r>
-        <w:rPr>
-          <w:rFonts w:ascii="Times New Roman" w:hAnsi="Times New Roman"/>
-          <w:b w:val="false"/>
-          <w:bCs w:val="false"/>
-          <w:i w:val="false"/>
-          <w:iCs w:val="false"/>
-          <w:sz w:val="24"/>
-          <w:szCs w:val="24"/>
-        </w:rPr>
-        <w:t xml:space="preserve">Participants were asked how much they agreed with the statement, “This answer follows the rules of the task,” on a seven-point scale (1, </w:t>
-      </w:r>
-      <w:r>
-        <w:rPr>
-          <w:rFonts w:ascii="Times New Roman" w:hAnsi="Times New Roman"/>
-          <w:b w:val="false"/>
-          <w:bCs w:val="false"/>
-          <w:i/>
-          <w:iCs/>
-          <w:sz w:val="24"/>
-          <w:szCs w:val="24"/>
-        </w:rPr>
-        <w:t>Strongly disagree</w:t>
-      </w:r>
-      <w:r>
-        <w:rPr>
-          <w:rFonts w:ascii="Times New Roman" w:hAnsi="Times New Roman"/>
-          <w:b w:val="false"/>
-          <w:bCs w:val="false"/>
-          <w:i w:val="false"/>
-          <w:iCs w:val="false"/>
-          <w:sz w:val="24"/>
-          <w:szCs w:val="24"/>
-        </w:rPr>
-        <w:t xml:space="preserve"> to 7, </w:t>
-      </w:r>
-      <w:r>
-        <w:rPr>
-          <w:rFonts w:ascii="Times New Roman" w:hAnsi="Times New Roman"/>
-          <w:b w:val="false"/>
-          <w:bCs w:val="false"/>
-          <w:i/>
-          <w:iCs/>
-          <w:sz w:val="24"/>
-          <w:szCs w:val="24"/>
-        </w:rPr>
-        <w:t>Strongly agree</w:t>
-      </w:r>
-      <w:r>
-        <w:rPr>
-          <w:rFonts w:ascii="Times New Roman" w:hAnsi="Times New Roman"/>
-          <w:b w:val="false"/>
-          <w:bCs w:val="false"/>
-          <w:i w:val="false"/>
-          <w:iCs w:val="false"/>
-          <w:sz w:val="24"/>
-          <w:szCs w:val="24"/>
-        </w:rPr>
-        <w:t>). The items for the positive and neutral statements were again averaged together separately.</w:t>
+        <w:t xml:space="preserve">Perceived authenticity. </w:t>
+      </w:r>
+      <w:r>
+        <w:rPr>
+          <w:rFonts w:ascii="Times New Roman" w:hAnsi="Times New Roman"/>
+          <w:b w:val="false"/>
+          <w:bCs w:val="false"/>
+          <w:i w:val="false"/>
+          <w:iCs w:val="false"/>
+          <w:sz w:val="24"/>
+          <w:szCs w:val="24"/>
+        </w:rPr>
+        <w:t>The same four questions used in Studies 1 – 4 were used to measure the perceived authenticity of the speaker. The eight items for the negative statements were averaged together, while the eight items for the neutral statements were averaged together to measure perceived authenticity.</w:t>
       </w:r>
     </w:p>
     <w:p>
@@ -8810,7 +8834,30 @@
           <w:szCs w:val="24"/>
         </w:rPr>
         <w:tab/>
-        <w:t xml:space="preserve">Participants then answered a demographics questionnaire, followed by Crandall’s (1994) anti-fat attitudes questionnaire. In line with the theory behind the scale, I used the “Dislike” subscale as my measure of anti-fat prejudice. An example item reads: “I really don’t like fat people much.” Participants indicated how much they agreed with these statements on a seven-point scale (1, </w:t>
+      </w:r>
+      <w:r>
+        <w:rPr>
+          <w:rFonts w:ascii="Times New Roman" w:hAnsi="Times New Roman"/>
+          <w:b/>
+          <w:bCs/>
+          <w:i w:val="false"/>
+          <w:iCs w:val="false"/>
+          <w:sz w:val="24"/>
+          <w:szCs w:val="24"/>
+        </w:rPr>
+        <w:t xml:space="preserve">Manipulation check. </w:t>
+      </w:r>
+      <w:r>
+        <w:rPr>
+          <w:rFonts w:ascii="Times New Roman" w:hAnsi="Times New Roman"/>
+          <w:b w:val="false"/>
+          <w:bCs w:val="false"/>
+          <w:i w:val="false"/>
+          <w:iCs w:val="false"/>
+          <w:sz w:val="24"/>
+          <w:szCs w:val="24"/>
+        </w:rPr>
+        <w:t xml:space="preserve">Participants were asked how much they agreed with the statement, “This answer follows the rules of the task,” on a seven-point scale (1, </w:t>
       </w:r>
       <w:r>
         <w:rPr>
@@ -8858,7 +8905,7 @@
           <w:sz w:val="24"/>
           <w:szCs w:val="24"/>
         </w:rPr>
-        <w:t>).</w:t>
+        <w:t>). The items for the positive and neutral statements were again averaged together separately.</w:t>
       </w:r>
     </w:p>
     <w:p>
@@ -8875,14 +8922,63 @@
       <w:r>
         <w:rPr>
           <w:rFonts w:ascii="Times New Roman" w:hAnsi="Times New Roman"/>
-          <w:b/>
-          <w:bCs/>
-          <w:i w:val="false"/>
-          <w:iCs w:val="false"/>
-          <w:sz w:val="24"/>
-          <w:szCs w:val="24"/>
-        </w:rPr>
-        <w:t>Results</w:t>
+          <w:b w:val="false"/>
+          <w:bCs w:val="false"/>
+          <w:i w:val="false"/>
+          <w:iCs w:val="false"/>
+          <w:sz w:val="24"/>
+          <w:szCs w:val="24"/>
+        </w:rPr>
+        <w:tab/>
+        <w:t xml:space="preserve">Participants then answered a demographics questionnaire, followed by Crandall’s (1994) anti-fat attitudes questionnaire. In line with the theory behind the scale, I used the “Dislike” subscale as my measure of anti-fat prejudice. An example item reads: “I really don’t like fat people much.” Participants indicated how much they agreed with these statements on a seven-point scale (1, </w:t>
+      </w:r>
+      <w:r>
+        <w:rPr>
+          <w:rFonts w:ascii="Times New Roman" w:hAnsi="Times New Roman"/>
+          <w:b w:val="false"/>
+          <w:bCs w:val="false"/>
+          <w:i/>
+          <w:iCs/>
+          <w:sz w:val="24"/>
+          <w:szCs w:val="24"/>
+        </w:rPr>
+        <w:t>Strongly disagree</w:t>
+      </w:r>
+      <w:r>
+        <w:rPr>
+          <w:rFonts w:ascii="Times New Roman" w:hAnsi="Times New Roman"/>
+          <w:b w:val="false"/>
+          <w:bCs w:val="false"/>
+          <w:i w:val="false"/>
+          <w:iCs w:val="false"/>
+          <w:sz w:val="24"/>
+          <w:szCs w:val="24"/>
+        </w:rPr>
+        <w:t xml:space="preserve"> to 7, </w:t>
+      </w:r>
+      <w:r>
+        <w:rPr>
+          <w:rFonts w:ascii="Times New Roman" w:hAnsi="Times New Roman"/>
+          <w:b w:val="false"/>
+          <w:bCs w:val="false"/>
+          <w:i/>
+          <w:iCs/>
+          <w:sz w:val="24"/>
+          <w:szCs w:val="24"/>
+        </w:rPr>
+        <w:t>Strongly agree</w:t>
+      </w:r>
+      <w:r>
+        <w:rPr>
+          <w:rFonts w:ascii="Times New Roman" w:hAnsi="Times New Roman"/>
+          <w:b w:val="false"/>
+          <w:bCs w:val="false"/>
+          <w:i w:val="false"/>
+          <w:iCs w:val="false"/>
+          <w:sz w:val="24"/>
+          <w:szCs w:val="24"/>
+        </w:rPr>
+        <w:t>).</w:t>
       </w:r>
     </w:p>
     <w:p>
@@ -8906,297 +9002,19 @@
           <w:sz w:val="24"/>
           <w:szCs w:val="24"/>
         </w:rPr>
-        <w:tab/>
-      </w:r>
-      <w:r>
-        <w:rPr>
-          <w:rFonts w:ascii="Times New Roman" w:hAnsi="Times New Roman"/>
-          <w:b w:val="false"/>
-          <w:bCs w:val="false"/>
-          <w:i w:val="false"/>
-          <w:iCs w:val="false"/>
-          <w:sz w:val="24"/>
-          <w:szCs w:val="24"/>
-        </w:rPr>
-        <w:t>The two negative statements were seen as following the rules less in the suppression condition (</w:t>
-      </w:r>
-      <w:r>
-        <w:rPr>
-          <w:rFonts w:ascii="Times New Roman" w:hAnsi="Times New Roman"/>
-          <w:b w:val="false"/>
-          <w:bCs w:val="false"/>
-          <w:i/>
-          <w:iCs/>
-          <w:sz w:val="24"/>
-          <w:szCs w:val="24"/>
-        </w:rPr>
-        <w:t xml:space="preserve">M </w:t>
-      </w:r>
-      <w:r>
-        <w:rPr>
-          <w:rFonts w:ascii="Times New Roman" w:hAnsi="Times New Roman"/>
-          <w:b w:val="false"/>
-          <w:bCs w:val="false"/>
-          <w:i w:val="false"/>
-          <w:iCs w:val="false"/>
-          <w:sz w:val="24"/>
-          <w:szCs w:val="24"/>
-        </w:rPr>
-        <w:t xml:space="preserve">= 1.89, </w:t>
-      </w:r>
-      <w:r>
-        <w:rPr>
-          <w:rFonts w:ascii="Times New Roman" w:hAnsi="Times New Roman"/>
-          <w:b w:val="false"/>
-          <w:bCs w:val="false"/>
-          <w:i/>
-          <w:iCs/>
-          <w:sz w:val="24"/>
-          <w:szCs w:val="24"/>
-        </w:rPr>
-        <w:t xml:space="preserve">SD </w:t>
-      </w:r>
-      <w:r>
-        <w:rPr>
-          <w:rFonts w:ascii="Times New Roman" w:hAnsi="Times New Roman"/>
-          <w:b w:val="false"/>
-          <w:bCs w:val="false"/>
-          <w:i w:val="false"/>
-          <w:iCs w:val="false"/>
-          <w:sz w:val="24"/>
-          <w:szCs w:val="24"/>
-        </w:rPr>
-        <w:t>= 1.27) than in the expression condition (</w:t>
-      </w:r>
-      <w:r>
-        <w:rPr>
-          <w:rFonts w:ascii="Times New Roman" w:hAnsi="Times New Roman"/>
-          <w:b w:val="false"/>
-          <w:bCs w:val="false"/>
-          <w:i/>
-          <w:iCs/>
-          <w:sz w:val="24"/>
-          <w:szCs w:val="24"/>
-        </w:rPr>
-        <w:t xml:space="preserve">M </w:t>
-      </w:r>
-      <w:r>
-        <w:rPr>
-          <w:rFonts w:ascii="Times New Roman" w:hAnsi="Times New Roman"/>
-          <w:b w:val="false"/>
-          <w:bCs w:val="false"/>
-          <w:i w:val="false"/>
-          <w:iCs w:val="false"/>
-          <w:sz w:val="24"/>
-          <w:szCs w:val="24"/>
-        </w:rPr>
-        <w:t xml:space="preserve">= 6.1, </w:t>
-      </w:r>
-      <w:r>
-        <w:rPr>
-          <w:rFonts w:ascii="Times New Roman" w:hAnsi="Times New Roman"/>
-          <w:b w:val="false"/>
-          <w:bCs w:val="false"/>
-          <w:i/>
-          <w:iCs/>
-          <w:sz w:val="24"/>
-          <w:szCs w:val="24"/>
-        </w:rPr>
-        <w:t xml:space="preserve">SD </w:t>
-      </w:r>
-      <w:r>
-        <w:rPr>
-          <w:rFonts w:ascii="Times New Roman" w:hAnsi="Times New Roman"/>
-          <w:b w:val="false"/>
-          <w:bCs w:val="false"/>
-          <w:i w:val="false"/>
-          <w:iCs w:val="false"/>
-          <w:sz w:val="24"/>
-          <w:szCs w:val="24"/>
-        </w:rPr>
-        <w:t xml:space="preserve">= 0.85), </w:t>
-      </w:r>
-      <w:r>
-        <w:rPr>
-          <w:rFonts w:ascii="Times New Roman" w:hAnsi="Times New Roman"/>
-          <w:b w:val="false"/>
-          <w:bCs w:val="false"/>
-          <w:i/>
-          <w:iCs/>
-          <w:sz w:val="24"/>
-          <w:szCs w:val="24"/>
-        </w:rPr>
-        <w:t>t</w:t>
-      </w:r>
-      <w:r>
-        <w:rPr>
-          <w:rFonts w:ascii="Times New Roman" w:hAnsi="Times New Roman"/>
-          <w:b w:val="false"/>
-          <w:bCs w:val="false"/>
-          <w:i w:val="false"/>
-          <w:iCs w:val="false"/>
-          <w:sz w:val="24"/>
-          <w:szCs w:val="24"/>
-        </w:rPr>
-        <w:t xml:space="preserve">(158.31) = 27.12, </w:t>
-      </w:r>
-      <w:r>
-        <w:rPr>
-          <w:rFonts w:ascii="Times New Roman" w:hAnsi="Times New Roman"/>
-          <w:b w:val="false"/>
-          <w:bCs w:val="false"/>
-          <w:i/>
-          <w:iCs/>
-          <w:sz w:val="24"/>
-          <w:szCs w:val="24"/>
-        </w:rPr>
-        <w:t xml:space="preserve">p </w:t>
-      </w:r>
-      <w:r>
-        <w:rPr>
-          <w:rFonts w:ascii="Times New Roman" w:hAnsi="Times New Roman"/>
-          <w:b w:val="false"/>
-          <w:bCs w:val="false"/>
-          <w:i w:val="false"/>
-          <w:iCs w:val="false"/>
-          <w:sz w:val="24"/>
-          <w:szCs w:val="24"/>
-        </w:rPr>
-        <w:t xml:space="preserve">&lt; .001, </w:t>
-      </w:r>
-      <w:r>
-        <w:rPr>
-          <w:rFonts w:ascii="Times New Roman" w:hAnsi="Times New Roman"/>
-          <w:b w:val="false"/>
-          <w:bCs w:val="false"/>
-          <w:i/>
-          <w:iCs/>
-          <w:sz w:val="24"/>
-          <w:szCs w:val="24"/>
-        </w:rPr>
-        <w:t xml:space="preserve">d </w:t>
-      </w:r>
-      <w:r>
-        <w:rPr>
-          <w:rFonts w:ascii="Times New Roman" w:hAnsi="Times New Roman"/>
-          <w:b w:val="false"/>
-          <w:bCs w:val="false"/>
-          <w:i w:val="false"/>
-          <w:iCs w:val="false"/>
-          <w:sz w:val="24"/>
-          <w:szCs w:val="24"/>
-        </w:rPr>
-        <w:t xml:space="preserve">= 3.86 [3.39, 4.43]. There was no difference between the two conditions for the neutral statements, </w:t>
-      </w:r>
-      <w:r>
-        <w:rPr>
-          <w:rFonts w:ascii="Times New Roman" w:hAnsi="Times New Roman"/>
-          <w:b w:val="false"/>
-          <w:bCs w:val="false"/>
-          <w:i/>
-          <w:iCs/>
-          <w:sz w:val="24"/>
-          <w:szCs w:val="24"/>
-        </w:rPr>
-        <w:t>t</w:t>
-      </w:r>
-      <w:r>
-        <w:rPr>
-          <w:rFonts w:ascii="Times New Roman" w:hAnsi="Times New Roman"/>
-          <w:b w:val="false"/>
-          <w:bCs w:val="false"/>
-          <w:i w:val="false"/>
-          <w:iCs w:val="false"/>
-          <w:sz w:val="24"/>
-          <w:szCs w:val="24"/>
-        </w:rPr>
-        <w:t xml:space="preserve">(170.52) = 1.08, </w:t>
-      </w:r>
-      <w:r>
-        <w:rPr>
-          <w:rFonts w:ascii="Times New Roman" w:hAnsi="Times New Roman"/>
-          <w:b w:val="false"/>
-          <w:bCs w:val="false"/>
-          <w:i/>
-          <w:iCs/>
-          <w:sz w:val="24"/>
-          <w:szCs w:val="24"/>
-        </w:rPr>
-        <w:t xml:space="preserve">p </w:t>
-      </w:r>
-      <w:r>
-        <w:rPr>
-          <w:rFonts w:ascii="Times New Roman" w:hAnsi="Times New Roman"/>
-          <w:b w:val="false"/>
-          <w:bCs w:val="false"/>
-          <w:i w:val="false"/>
-          <w:iCs w:val="false"/>
-          <w:sz w:val="24"/>
-          <w:szCs w:val="24"/>
-        </w:rPr>
-        <w:t xml:space="preserve">= .281, </w:t>
-      </w:r>
-      <w:r>
-        <w:rPr>
-          <w:rFonts w:ascii="Times New Roman" w:hAnsi="Times New Roman"/>
-          <w:b w:val="false"/>
-          <w:bCs w:val="false"/>
-          <w:i/>
-          <w:iCs/>
-          <w:sz w:val="24"/>
-          <w:szCs w:val="24"/>
-        </w:rPr>
-        <w:t xml:space="preserve">d </w:t>
-      </w:r>
-      <w:r>
-        <w:rPr>
-          <w:rFonts w:ascii="Times New Roman" w:hAnsi="Times New Roman"/>
-          <w:b w:val="false"/>
-          <w:bCs w:val="false"/>
-          <w:i w:val="false"/>
-          <w:iCs w:val="false"/>
-          <w:sz w:val="24"/>
-          <w:szCs w:val="24"/>
-        </w:rPr>
-        <w:t xml:space="preserve">= 0.15 [-0.13, 0.43]. </w:t>
-      </w:r>
-      <w:bookmarkStart w:id="1" w:name="__DdeLink__506_3960537964"/>
-      <w:r>
-        <w:rPr>
-          <w:rFonts w:ascii="Times New Roman" w:hAnsi="Times New Roman"/>
-          <w:b w:val="false"/>
-          <w:bCs w:val="false"/>
-          <w:i w:val="false"/>
-          <w:iCs w:val="false"/>
-          <w:sz w:val="24"/>
-          <w:szCs w:val="24"/>
-        </w:rPr>
-        <w:t xml:space="preserve">Note that Welch’s </w:t>
-      </w:r>
-      <w:r>
-        <w:rPr>
-          <w:rFonts w:ascii="Times New Roman" w:hAnsi="Times New Roman"/>
-          <w:b w:val="false"/>
-          <w:bCs w:val="false"/>
-          <w:i/>
-          <w:iCs/>
-          <w:sz w:val="24"/>
-          <w:szCs w:val="24"/>
-        </w:rPr>
-        <w:t>t</w:t>
-      </w:r>
-      <w:bookmarkEnd w:id="1"/>
-      <w:r>
-        <w:rPr>
-          <w:rFonts w:ascii="Times New Roman" w:hAnsi="Times New Roman"/>
-          <w:b w:val="false"/>
-          <w:bCs w:val="false"/>
-          <w:i w:val="false"/>
-          <w:iCs w:val="false"/>
-          <w:sz w:val="24"/>
-          <w:szCs w:val="24"/>
-        </w:rPr>
-        <w:t xml:space="preserve">-test was employed due to unequal variances across conditions (Delacre, Lakens, &amp; Leys, 2017). </w:t>
+        <w:t xml:space="preserve">Study 5 </w:t>
+      </w:r>
+      <w:r>
+        <w:rPr>
+          <w:rFonts w:ascii="Times New Roman" w:hAnsi="Times New Roman"/>
+          <w:b/>
+          <w:bCs/>
+          <w:i w:val="false"/>
+          <w:iCs w:val="false"/>
+          <w:sz w:val="24"/>
+          <w:szCs w:val="24"/>
+        </w:rPr>
+        <w:t>Results</w:t>
       </w:r>
     </w:p>
     <w:p>
@@ -9213,63 +9031,122 @@
       <w:r>
         <w:rPr>
           <w:rFonts w:ascii="Times New Roman" w:hAnsi="Times New Roman"/>
-          <w:b w:val="false"/>
-          <w:bCs w:val="false"/>
+          <w:b/>
+          <w:bCs/>
           <w:i w:val="false"/>
           <w:iCs w:val="false"/>
           <w:sz w:val="24"/>
           <w:szCs w:val="24"/>
         </w:rPr>
         <w:tab/>
-        <w:t xml:space="preserve">I tested my hypothesis by regressing perceived authenticity of the negative statements on anti-fat prejudice, condition, and the interaction between the two. The interaction was significant, </w:t>
-      </w:r>
-      <w:r>
-        <w:rPr>
-          <w:rFonts w:ascii="Times New Roman" w:hAnsi="Times New Roman"/>
-          <w:b w:val="false"/>
-          <w:bCs w:val="false"/>
-          <w:i/>
-          <w:iCs/>
-          <w:sz w:val="24"/>
-          <w:szCs w:val="24"/>
-        </w:rPr>
-        <w:t xml:space="preserve">b </w:t>
-      </w:r>
-      <w:r>
-        <w:rPr>
-          <w:rFonts w:ascii="Times New Roman" w:hAnsi="Times New Roman"/>
-          <w:b w:val="false"/>
-          <w:bCs w:val="false"/>
-          <w:i w:val="false"/>
-          <w:iCs w:val="false"/>
-          <w:sz w:val="24"/>
-          <w:szCs w:val="24"/>
-        </w:rPr>
-        <w:t xml:space="preserve">= .36, </w:t>
-      </w:r>
-      <w:r>
-        <w:rPr>
-          <w:rFonts w:ascii="Times New Roman" w:hAnsi="Times New Roman"/>
-          <w:b w:val="false"/>
-          <w:bCs w:val="false"/>
-          <w:i/>
-          <w:iCs/>
-          <w:sz w:val="24"/>
-          <w:szCs w:val="24"/>
-        </w:rPr>
-        <w:t xml:space="preserve">SE </w:t>
-      </w:r>
-      <w:r>
-        <w:rPr>
-          <w:rFonts w:ascii="Times New Roman" w:hAnsi="Times New Roman"/>
-          <w:b w:val="false"/>
-          <w:bCs w:val="false"/>
-          <w:i w:val="false"/>
-          <w:iCs w:val="false"/>
-          <w:sz w:val="24"/>
-          <w:szCs w:val="24"/>
-        </w:rPr>
-        <w:t xml:space="preserve">= .12, </w:t>
+      </w:r>
+      <w:r>
+        <w:rPr>
+          <w:rFonts w:ascii="Times New Roman" w:hAnsi="Times New Roman"/>
+          <w:b w:val="false"/>
+          <w:bCs w:val="false"/>
+          <w:i w:val="false"/>
+          <w:iCs w:val="false"/>
+          <w:sz w:val="24"/>
+          <w:szCs w:val="24"/>
+        </w:rPr>
+        <w:t>The two negative statements were seen as following the rules less in the suppression condition (</w:t>
+      </w:r>
+      <w:r>
+        <w:rPr>
+          <w:rFonts w:ascii="Times New Roman" w:hAnsi="Times New Roman"/>
+          <w:b w:val="false"/>
+          <w:bCs w:val="false"/>
+          <w:i/>
+          <w:iCs/>
+          <w:sz w:val="24"/>
+          <w:szCs w:val="24"/>
+        </w:rPr>
+        <w:t xml:space="preserve">M </w:t>
+      </w:r>
+      <w:r>
+        <w:rPr>
+          <w:rFonts w:ascii="Times New Roman" w:hAnsi="Times New Roman"/>
+          <w:b w:val="false"/>
+          <w:bCs w:val="false"/>
+          <w:i w:val="false"/>
+          <w:iCs w:val="false"/>
+          <w:sz w:val="24"/>
+          <w:szCs w:val="24"/>
+        </w:rPr>
+        <w:t xml:space="preserve">= 1.89, </w:t>
+      </w:r>
+      <w:r>
+        <w:rPr>
+          <w:rFonts w:ascii="Times New Roman" w:hAnsi="Times New Roman"/>
+          <w:b w:val="false"/>
+          <w:bCs w:val="false"/>
+          <w:i/>
+          <w:iCs/>
+          <w:sz w:val="24"/>
+          <w:szCs w:val="24"/>
+        </w:rPr>
+        <w:t xml:space="preserve">SD </w:t>
+      </w:r>
+      <w:r>
+        <w:rPr>
+          <w:rFonts w:ascii="Times New Roman" w:hAnsi="Times New Roman"/>
+          <w:b w:val="false"/>
+          <w:bCs w:val="false"/>
+          <w:i w:val="false"/>
+          <w:iCs w:val="false"/>
+          <w:sz w:val="24"/>
+          <w:szCs w:val="24"/>
+        </w:rPr>
+        <w:t>= 1.27) than in the expression condition (</w:t>
+      </w:r>
+      <w:r>
+        <w:rPr>
+          <w:rFonts w:ascii="Times New Roman" w:hAnsi="Times New Roman"/>
+          <w:b w:val="false"/>
+          <w:bCs w:val="false"/>
+          <w:i/>
+          <w:iCs/>
+          <w:sz w:val="24"/>
+          <w:szCs w:val="24"/>
+        </w:rPr>
+        <w:t xml:space="preserve">M </w:t>
+      </w:r>
+      <w:r>
+        <w:rPr>
+          <w:rFonts w:ascii="Times New Roman" w:hAnsi="Times New Roman"/>
+          <w:b w:val="false"/>
+          <w:bCs w:val="false"/>
+          <w:i w:val="false"/>
+          <w:iCs w:val="false"/>
+          <w:sz w:val="24"/>
+          <w:szCs w:val="24"/>
+        </w:rPr>
+        <w:t xml:space="preserve">= 6.1, </w:t>
+      </w:r>
+      <w:r>
+        <w:rPr>
+          <w:rFonts w:ascii="Times New Roman" w:hAnsi="Times New Roman"/>
+          <w:b w:val="false"/>
+          <w:bCs w:val="false"/>
+          <w:i/>
+          <w:iCs/>
+          <w:sz w:val="24"/>
+          <w:szCs w:val="24"/>
+        </w:rPr>
+        <w:t xml:space="preserve">SD </w:t>
+      </w:r>
+      <w:r>
+        <w:rPr>
+          <w:rFonts w:ascii="Times New Roman" w:hAnsi="Times New Roman"/>
+          <w:b w:val="false"/>
+          <w:bCs w:val="false"/>
+          <w:i w:val="false"/>
+          <w:iCs w:val="false"/>
+          <w:sz w:val="24"/>
+          <w:szCs w:val="24"/>
+        </w:rPr>
+        <w:t xml:space="preserve">= 0.85), </w:t>
       </w:r>
       <w:r>
         <w:rPr>
@@ -9293,7 +9170,7 @@
           <w:sz w:val="24"/>
           <w:szCs w:val="24"/>
         </w:rPr>
-        <w:t xml:space="preserve">(194) = 3.16, </w:t>
+        <w:t xml:space="preserve">(158.31) = 27.12, </w:t>
       </w:r>
       <w:r>
         <w:rPr>
@@ -9317,55 +9194,31 @@
           <w:sz w:val="24"/>
           <w:szCs w:val="24"/>
         </w:rPr>
-        <w:t xml:space="preserve">= .002. Probing the interaction with simple slopes analyses (Preacher, Curran, &amp; Bauer, 2006) showed that prejudice was positively correlated with perceived authenticity in the suppression condition, </w:t>
-      </w:r>
-      <w:r>
-        <w:rPr>
-          <w:rFonts w:ascii="Times New Roman" w:hAnsi="Times New Roman"/>
-          <w:b w:val="false"/>
-          <w:bCs w:val="false"/>
-          <w:i/>
-          <w:iCs/>
-          <w:sz w:val="24"/>
-          <w:szCs w:val="24"/>
-        </w:rPr>
-        <w:t xml:space="preserve">b </w:t>
-      </w:r>
-      <w:r>
-        <w:rPr>
-          <w:rFonts w:ascii="Times New Roman" w:hAnsi="Times New Roman"/>
-          <w:b w:val="false"/>
-          <w:bCs w:val="false"/>
-          <w:i w:val="false"/>
-          <w:iCs w:val="false"/>
-          <w:sz w:val="24"/>
-          <w:szCs w:val="24"/>
-        </w:rPr>
-        <w:t xml:space="preserve">= .34, </w:t>
-      </w:r>
-      <w:r>
-        <w:rPr>
-          <w:rFonts w:ascii="Times New Roman" w:hAnsi="Times New Roman"/>
-          <w:b w:val="false"/>
-          <w:bCs w:val="false"/>
-          <w:i/>
-          <w:iCs/>
-          <w:sz w:val="24"/>
-          <w:szCs w:val="24"/>
-        </w:rPr>
-        <w:t xml:space="preserve">SE </w:t>
-      </w:r>
-      <w:r>
-        <w:rPr>
-          <w:rFonts w:ascii="Times New Roman" w:hAnsi="Times New Roman"/>
-          <w:b w:val="false"/>
-          <w:bCs w:val="false"/>
-          <w:i w:val="false"/>
-          <w:iCs w:val="false"/>
-          <w:sz w:val="24"/>
-          <w:szCs w:val="24"/>
-        </w:rPr>
-        <w:t xml:space="preserve">= .08, </w:t>
+        <w:t xml:space="preserve">&lt; .001, </w:t>
+      </w:r>
+      <w:r>
+        <w:rPr>
+          <w:rFonts w:ascii="Times New Roman" w:hAnsi="Times New Roman"/>
+          <w:b w:val="false"/>
+          <w:bCs w:val="false"/>
+          <w:i/>
+          <w:iCs/>
+          <w:sz w:val="24"/>
+          <w:szCs w:val="24"/>
+        </w:rPr>
+        <w:t xml:space="preserve">d </w:t>
+      </w:r>
+      <w:r>
+        <w:rPr>
+          <w:rFonts w:ascii="Times New Roman" w:hAnsi="Times New Roman"/>
+          <w:b w:val="false"/>
+          <w:bCs w:val="false"/>
+          <w:i w:val="false"/>
+          <w:iCs w:val="false"/>
+          <w:sz w:val="24"/>
+          <w:szCs w:val="24"/>
+        </w:rPr>
+        <w:t xml:space="preserve">= 3.86 [3.39, 4.43]. There was no difference between the two conditions for the neutral statements, </w:t>
       </w:r>
       <w:r>
         <w:rPr>
@@ -9389,7 +9242,7 @@
           <w:sz w:val="24"/>
           <w:szCs w:val="24"/>
         </w:rPr>
-        <w:t xml:space="preserve">(194) = 4.41, </w:t>
+        <w:t xml:space="preserve">(170.52) = 1.08, </w:t>
       </w:r>
       <w:r>
         <w:rPr>
@@ -9413,55 +9266,44 @@
           <w:sz w:val="24"/>
           <w:szCs w:val="24"/>
         </w:rPr>
-        <w:t xml:space="preserve">&lt; .001. There was no relationship between the two in the expression condition, </w:t>
-      </w:r>
-      <w:r>
-        <w:rPr>
-          <w:rFonts w:ascii="Times New Roman" w:hAnsi="Times New Roman"/>
-          <w:b w:val="false"/>
-          <w:bCs w:val="false"/>
-          <w:i/>
-          <w:iCs/>
-          <w:sz w:val="24"/>
-          <w:szCs w:val="24"/>
-        </w:rPr>
-        <w:t xml:space="preserve">b </w:t>
-      </w:r>
-      <w:r>
-        <w:rPr>
-          <w:rFonts w:ascii="Times New Roman" w:hAnsi="Times New Roman"/>
-          <w:b w:val="false"/>
-          <w:bCs w:val="false"/>
-          <w:i w:val="false"/>
-          <w:iCs w:val="false"/>
-          <w:sz w:val="24"/>
-          <w:szCs w:val="24"/>
-        </w:rPr>
-        <w:t xml:space="preserve">= -.02, </w:t>
-      </w:r>
-      <w:r>
-        <w:rPr>
-          <w:rFonts w:ascii="Times New Roman" w:hAnsi="Times New Roman"/>
-          <w:b w:val="false"/>
-          <w:bCs w:val="false"/>
-          <w:i/>
-          <w:iCs/>
-          <w:sz w:val="24"/>
-          <w:szCs w:val="24"/>
-        </w:rPr>
-        <w:t xml:space="preserve">SE </w:t>
-      </w:r>
-      <w:r>
-        <w:rPr>
-          <w:rFonts w:ascii="Times New Roman" w:hAnsi="Times New Roman"/>
-          <w:b w:val="false"/>
-          <w:bCs w:val="false"/>
-          <w:i w:val="false"/>
-          <w:iCs w:val="false"/>
-          <w:sz w:val="24"/>
-          <w:szCs w:val="24"/>
-        </w:rPr>
-        <w:t xml:space="preserve">= .08, </w:t>
+        <w:t xml:space="preserve">= .281, </w:t>
+      </w:r>
+      <w:r>
+        <w:rPr>
+          <w:rFonts w:ascii="Times New Roman" w:hAnsi="Times New Roman"/>
+          <w:b w:val="false"/>
+          <w:bCs w:val="false"/>
+          <w:i/>
+          <w:iCs/>
+          <w:sz w:val="24"/>
+          <w:szCs w:val="24"/>
+        </w:rPr>
+        <w:t xml:space="preserve">d </w:t>
+      </w:r>
+      <w:r>
+        <w:rPr>
+          <w:rFonts w:ascii="Times New Roman" w:hAnsi="Times New Roman"/>
+          <w:b w:val="false"/>
+          <w:bCs w:val="false"/>
+          <w:i w:val="false"/>
+          <w:iCs w:val="false"/>
+          <w:sz w:val="24"/>
+          <w:szCs w:val="24"/>
+        </w:rPr>
+        <w:t xml:space="preserve">= 0.15 [-0.13, 0.43]. </w:t>
+      </w:r>
+      <w:bookmarkStart w:id="1" w:name="__DdeLink__506_3960537964"/>
+      <w:r>
+        <w:rPr>
+          <w:rFonts w:ascii="Times New Roman" w:hAnsi="Times New Roman"/>
+          <w:b w:val="false"/>
+          <w:bCs w:val="false"/>
+          <w:i w:val="false"/>
+          <w:iCs w:val="false"/>
+          <w:sz w:val="24"/>
+          <w:szCs w:val="24"/>
+        </w:rPr>
+        <w:t xml:space="preserve">Note that Welch’s </w:t>
       </w:r>
       <w:r>
         <w:rPr>
@@ -9475,41 +9317,18 @@
         </w:rPr>
         <w:t>t</w:t>
       </w:r>
-      <w:r>
-        <w:rPr>
-          <w:rFonts w:ascii="Times New Roman" w:hAnsi="Times New Roman"/>
-          <w:b w:val="false"/>
-          <w:bCs w:val="false"/>
-          <w:i w:val="false"/>
-          <w:iCs w:val="false"/>
-          <w:sz w:val="24"/>
-          <w:szCs w:val="24"/>
-        </w:rPr>
-        <w:t xml:space="preserve">(194) = -0.23, </w:t>
-      </w:r>
-      <w:r>
-        <w:rPr>
-          <w:rFonts w:ascii="Times New Roman" w:hAnsi="Times New Roman"/>
-          <w:b w:val="false"/>
-          <w:bCs w:val="false"/>
-          <w:i/>
-          <w:iCs/>
-          <w:sz w:val="24"/>
-          <w:szCs w:val="24"/>
-        </w:rPr>
-        <w:t xml:space="preserve">p </w:t>
-      </w:r>
-      <w:r>
-        <w:rPr>
-          <w:rFonts w:ascii="Times New Roman" w:hAnsi="Times New Roman"/>
-          <w:b w:val="false"/>
-          <w:bCs w:val="false"/>
-          <w:i w:val="false"/>
-          <w:iCs w:val="false"/>
-          <w:sz w:val="24"/>
-          <w:szCs w:val="24"/>
-        </w:rPr>
-        <w:t>= .815.</w:t>
+      <w:bookmarkEnd w:id="1"/>
+      <w:r>
+        <w:rPr>
+          <w:rFonts w:ascii="Times New Roman" w:hAnsi="Times New Roman"/>
+          <w:b w:val="false"/>
+          <w:bCs w:val="false"/>
+          <w:i w:val="false"/>
+          <w:iCs w:val="false"/>
+          <w:sz w:val="24"/>
+          <w:szCs w:val="24"/>
+        </w:rPr>
+        <w:t xml:space="preserve">-test was employed due to unequal variances across conditions (Delacre, Lakens, &amp; Leys, 2017). </w:t>
       </w:r>
     </w:p>
     <w:p>
@@ -9534,7 +9353,7 @@
           <w:szCs w:val="24"/>
         </w:rPr>
         <w:tab/>
-        <w:t xml:space="preserve">This interaction held even after including the other two anti-fat attitudes subscales—fear and willpower—as additional predictors, </w:t>
+        <w:t xml:space="preserve">I tested my hypothesis by regressing perceived authenticity of the negative statements on anti-fat prejudice, condition, and the interaction between the two. The interaction was significant, </w:t>
       </w:r>
       <w:r>
         <w:rPr>
@@ -9558,7 +9377,7 @@
           <w:sz w:val="24"/>
           <w:szCs w:val="24"/>
         </w:rPr>
-        <w:t xml:space="preserve">= .21, </w:t>
+        <w:t xml:space="preserve">= .36, </w:t>
       </w:r>
       <w:r>
         <w:rPr>
@@ -9582,7 +9401,7 @@
           <w:sz w:val="24"/>
           <w:szCs w:val="24"/>
         </w:rPr>
-        <w:t xml:space="preserve">= .11, </w:t>
+        <w:t xml:space="preserve">= .12, </w:t>
       </w:r>
       <w:r>
         <w:rPr>
@@ -9606,7 +9425,7 @@
           <w:sz w:val="24"/>
           <w:szCs w:val="24"/>
         </w:rPr>
-        <w:t xml:space="preserve">(192) = 1.99, </w:t>
+        <w:t xml:space="preserve">(194) = 3.16, </w:t>
       </w:r>
       <w:r>
         <w:rPr>
@@ -9630,31 +9449,7 @@
           <w:sz w:val="24"/>
           <w:szCs w:val="24"/>
         </w:rPr>
-        <w:t>= .048.</w:t>
-      </w:r>
-      <w:r>
-        <w:rPr>
-          <w:rFonts w:ascii="Times New Roman" w:hAnsi="Times New Roman"/>
-          <w:b w:val="false"/>
-          <w:bCs w:val="false"/>
-          <w:i/>
-          <w:iCs/>
-          <w:sz w:val="24"/>
-          <w:szCs w:val="24"/>
-        </w:rPr>
-        <w:t xml:space="preserve"> </w:t>
-      </w:r>
-      <w:r>
-        <w:rPr>
-          <w:rFonts w:ascii="Times New Roman" w:hAnsi="Times New Roman"/>
-          <w:b w:val="false"/>
-          <w:bCs w:val="false"/>
-          <w:i w:val="false"/>
-          <w:iCs w:val="false"/>
-          <w:sz w:val="24"/>
-          <w:szCs w:val="24"/>
-        </w:rPr>
-        <w:t xml:space="preserve">Regressing the perceived authenticity of the neutral statements on anti-fat prejudice, condition, and the interaction between the two yielded a nonsignificant interaction, </w:t>
+        <w:t xml:space="preserve">= .002. Probing the interaction with simple slopes analyses (Preacher, Curran, &amp; Bauer, 2006) showed that prejudice was positively correlated with perceived authenticity in the suppression condition, </w:t>
       </w:r>
       <w:r>
         <w:rPr>
@@ -9678,7 +9473,7 @@
           <w:sz w:val="24"/>
           <w:szCs w:val="24"/>
         </w:rPr>
-        <w:t xml:space="preserve">= .10, </w:t>
+        <w:t xml:space="preserve">= .34, </w:t>
       </w:r>
       <w:r>
         <w:rPr>
@@ -9702,7 +9497,7 @@
           <w:sz w:val="24"/>
           <w:szCs w:val="24"/>
         </w:rPr>
-        <w:t xml:space="preserve">= .10, </w:t>
+        <w:t xml:space="preserve">= .08, </w:t>
       </w:r>
       <w:r>
         <w:rPr>
@@ -9726,7 +9521,7 @@
           <w:sz w:val="24"/>
           <w:szCs w:val="24"/>
         </w:rPr>
-        <w:t xml:space="preserve">(194) = 1.05, </w:t>
+        <w:t xml:space="preserve">(194) = 4.41, </w:t>
       </w:r>
       <w:r>
         <w:rPr>
@@ -9750,7 +9545,103 @@
           <w:sz w:val="24"/>
           <w:szCs w:val="24"/>
         </w:rPr>
-        <w:t>= .293.</w:t>
+        <w:t xml:space="preserve">&lt; .001. There was no relationship between the two in the expression condition, </w:t>
+      </w:r>
+      <w:r>
+        <w:rPr>
+          <w:rFonts w:ascii="Times New Roman" w:hAnsi="Times New Roman"/>
+          <w:b w:val="false"/>
+          <w:bCs w:val="false"/>
+          <w:i/>
+          <w:iCs/>
+          <w:sz w:val="24"/>
+          <w:szCs w:val="24"/>
+        </w:rPr>
+        <w:t xml:space="preserve">b </w:t>
+      </w:r>
+      <w:r>
+        <w:rPr>
+          <w:rFonts w:ascii="Times New Roman" w:hAnsi="Times New Roman"/>
+          <w:b w:val="false"/>
+          <w:bCs w:val="false"/>
+          <w:i w:val="false"/>
+          <w:iCs w:val="false"/>
+          <w:sz w:val="24"/>
+          <w:szCs w:val="24"/>
+        </w:rPr>
+        <w:t xml:space="preserve">= -.02, </w:t>
+      </w:r>
+      <w:r>
+        <w:rPr>
+          <w:rFonts w:ascii="Times New Roman" w:hAnsi="Times New Roman"/>
+          <w:b w:val="false"/>
+          <w:bCs w:val="false"/>
+          <w:i/>
+          <w:iCs/>
+          <w:sz w:val="24"/>
+          <w:szCs w:val="24"/>
+        </w:rPr>
+        <w:t xml:space="preserve">SE </w:t>
+      </w:r>
+      <w:r>
+        <w:rPr>
+          <w:rFonts w:ascii="Times New Roman" w:hAnsi="Times New Roman"/>
+          <w:b w:val="false"/>
+          <w:bCs w:val="false"/>
+          <w:i w:val="false"/>
+          <w:iCs w:val="false"/>
+          <w:sz w:val="24"/>
+          <w:szCs w:val="24"/>
+        </w:rPr>
+        <w:t xml:space="preserve">= .08, </w:t>
+      </w:r>
+      <w:r>
+        <w:rPr>
+          <w:rFonts w:ascii="Times New Roman" w:hAnsi="Times New Roman"/>
+          <w:b w:val="false"/>
+          <w:bCs w:val="false"/>
+          <w:i/>
+          <w:iCs/>
+          <w:sz w:val="24"/>
+          <w:szCs w:val="24"/>
+        </w:rPr>
+        <w:t>t</w:t>
+      </w:r>
+      <w:r>
+        <w:rPr>
+          <w:rFonts w:ascii="Times New Roman" w:hAnsi="Times New Roman"/>
+          <w:b w:val="false"/>
+          <w:bCs w:val="false"/>
+          <w:i w:val="false"/>
+          <w:iCs w:val="false"/>
+          <w:sz w:val="24"/>
+          <w:szCs w:val="24"/>
+        </w:rPr>
+        <w:t xml:space="preserve">(194) = -0.23, </w:t>
+      </w:r>
+      <w:r>
+        <w:rPr>
+          <w:rFonts w:ascii="Times New Roman" w:hAnsi="Times New Roman"/>
+          <w:b w:val="false"/>
+          <w:bCs w:val="false"/>
+          <w:i/>
+          <w:iCs/>
+          <w:sz w:val="24"/>
+          <w:szCs w:val="24"/>
+        </w:rPr>
+        <w:t xml:space="preserve">p </w:t>
+      </w:r>
+      <w:r>
+        <w:rPr>
+          <w:rFonts w:ascii="Times New Roman" w:hAnsi="Times New Roman"/>
+          <w:b w:val="false"/>
+          <w:bCs w:val="false"/>
+          <w:i w:val="false"/>
+          <w:iCs w:val="false"/>
+          <w:sz w:val="24"/>
+          <w:szCs w:val="24"/>
+        </w:rPr>
+        <w:t>= .815.</w:t>
       </w:r>
     </w:p>
     <w:p>
@@ -9761,22 +9652,237 @@
         <w:contextualSpacing/>
         <w:jc w:val="left"/>
         <w:rPr>
-          <w:b/>
-          <w:b/>
-          <w:bCs/>
+          <w:rFonts w:ascii="Times New Roman" w:hAnsi="Times New Roman"/>
         </w:rPr>
       </w:pPr>
       <w:r>
         <w:rPr>
           <w:rFonts w:ascii="Times New Roman" w:hAnsi="Times New Roman"/>
-          <w:b/>
-          <w:bCs/>
-          <w:i w:val="false"/>
-          <w:iCs w:val="false"/>
-          <w:sz w:val="24"/>
-          <w:szCs w:val="24"/>
-        </w:rPr>
-        <w:t>Discussion</w:t>
+          <w:b w:val="false"/>
+          <w:bCs w:val="false"/>
+          <w:i w:val="false"/>
+          <w:iCs w:val="false"/>
+          <w:sz w:val="24"/>
+          <w:szCs w:val="24"/>
+        </w:rPr>
+        <w:tab/>
+        <w:t xml:space="preserve">This interaction held even after including the other two anti-fat attitudes subscales—fear and willpower—as additional predictors, </w:t>
+      </w:r>
+      <w:r>
+        <w:rPr>
+          <w:rFonts w:ascii="Times New Roman" w:hAnsi="Times New Roman"/>
+          <w:b w:val="false"/>
+          <w:bCs w:val="false"/>
+          <w:i/>
+          <w:iCs/>
+          <w:sz w:val="24"/>
+          <w:szCs w:val="24"/>
+        </w:rPr>
+        <w:t xml:space="preserve">b </w:t>
+      </w:r>
+      <w:r>
+        <w:rPr>
+          <w:rFonts w:ascii="Times New Roman" w:hAnsi="Times New Roman"/>
+          <w:b w:val="false"/>
+          <w:bCs w:val="false"/>
+          <w:i w:val="false"/>
+          <w:iCs w:val="false"/>
+          <w:sz w:val="24"/>
+          <w:szCs w:val="24"/>
+        </w:rPr>
+        <w:t xml:space="preserve">= .21, </w:t>
+      </w:r>
+      <w:r>
+        <w:rPr>
+          <w:rFonts w:ascii="Times New Roman" w:hAnsi="Times New Roman"/>
+          <w:b w:val="false"/>
+          <w:bCs w:val="false"/>
+          <w:i/>
+          <w:iCs/>
+          <w:sz w:val="24"/>
+          <w:szCs w:val="24"/>
+        </w:rPr>
+        <w:t xml:space="preserve">SE </w:t>
+      </w:r>
+      <w:r>
+        <w:rPr>
+          <w:rFonts w:ascii="Times New Roman" w:hAnsi="Times New Roman"/>
+          <w:b w:val="false"/>
+          <w:bCs w:val="false"/>
+          <w:i w:val="false"/>
+          <w:iCs w:val="false"/>
+          <w:sz w:val="24"/>
+          <w:szCs w:val="24"/>
+        </w:rPr>
+        <w:t xml:space="preserve">= .11, </w:t>
+      </w:r>
+      <w:r>
+        <w:rPr>
+          <w:rFonts w:ascii="Times New Roman" w:hAnsi="Times New Roman"/>
+          <w:b w:val="false"/>
+          <w:bCs w:val="false"/>
+          <w:i/>
+          <w:iCs/>
+          <w:sz w:val="24"/>
+          <w:szCs w:val="24"/>
+        </w:rPr>
+        <w:t>t</w:t>
+      </w:r>
+      <w:r>
+        <w:rPr>
+          <w:rFonts w:ascii="Times New Roman" w:hAnsi="Times New Roman"/>
+          <w:b w:val="false"/>
+          <w:bCs w:val="false"/>
+          <w:i w:val="false"/>
+          <w:iCs w:val="false"/>
+          <w:sz w:val="24"/>
+          <w:szCs w:val="24"/>
+        </w:rPr>
+        <w:t xml:space="preserve">(192) = 1.99, </w:t>
+      </w:r>
+      <w:r>
+        <w:rPr>
+          <w:rFonts w:ascii="Times New Roman" w:hAnsi="Times New Roman"/>
+          <w:b w:val="false"/>
+          <w:bCs w:val="false"/>
+          <w:i/>
+          <w:iCs/>
+          <w:sz w:val="24"/>
+          <w:szCs w:val="24"/>
+        </w:rPr>
+        <w:t xml:space="preserve">p </w:t>
+      </w:r>
+      <w:r>
+        <w:rPr>
+          <w:rFonts w:ascii="Times New Roman" w:hAnsi="Times New Roman"/>
+          <w:b w:val="false"/>
+          <w:bCs w:val="false"/>
+          <w:i w:val="false"/>
+          <w:iCs w:val="false"/>
+          <w:sz w:val="24"/>
+          <w:szCs w:val="24"/>
+        </w:rPr>
+        <w:t>= .048.</w:t>
+      </w:r>
+      <w:r>
+        <w:rPr>
+          <w:rFonts w:ascii="Times New Roman" w:hAnsi="Times New Roman"/>
+          <w:b w:val="false"/>
+          <w:bCs w:val="false"/>
+          <w:i/>
+          <w:iCs/>
+          <w:sz w:val="24"/>
+          <w:szCs w:val="24"/>
+        </w:rPr>
+        <w:t xml:space="preserve"> </w:t>
+      </w:r>
+      <w:r>
+        <w:rPr>
+          <w:rFonts w:ascii="Times New Roman" w:hAnsi="Times New Roman"/>
+          <w:b w:val="false"/>
+          <w:bCs w:val="false"/>
+          <w:i w:val="false"/>
+          <w:iCs w:val="false"/>
+          <w:sz w:val="24"/>
+          <w:szCs w:val="24"/>
+        </w:rPr>
+        <w:t xml:space="preserve">Regressing the perceived authenticity of the neutral statements on anti-fat prejudice, condition, and the interaction between the two yielded a nonsignificant interaction, </w:t>
+      </w:r>
+      <w:r>
+        <w:rPr>
+          <w:rFonts w:ascii="Times New Roman" w:hAnsi="Times New Roman"/>
+          <w:b w:val="false"/>
+          <w:bCs w:val="false"/>
+          <w:i/>
+          <w:iCs/>
+          <w:sz w:val="24"/>
+          <w:szCs w:val="24"/>
+        </w:rPr>
+        <w:t xml:space="preserve">b </w:t>
+      </w:r>
+      <w:r>
+        <w:rPr>
+          <w:rFonts w:ascii="Times New Roman" w:hAnsi="Times New Roman"/>
+          <w:b w:val="false"/>
+          <w:bCs w:val="false"/>
+          <w:i w:val="false"/>
+          <w:iCs w:val="false"/>
+          <w:sz w:val="24"/>
+          <w:szCs w:val="24"/>
+        </w:rPr>
+        <w:t xml:space="preserve">= .10, </w:t>
+      </w:r>
+      <w:r>
+        <w:rPr>
+          <w:rFonts w:ascii="Times New Roman" w:hAnsi="Times New Roman"/>
+          <w:b w:val="false"/>
+          <w:bCs w:val="false"/>
+          <w:i/>
+          <w:iCs/>
+          <w:sz w:val="24"/>
+          <w:szCs w:val="24"/>
+        </w:rPr>
+        <w:t xml:space="preserve">SE </w:t>
+      </w:r>
+      <w:r>
+        <w:rPr>
+          <w:rFonts w:ascii="Times New Roman" w:hAnsi="Times New Roman"/>
+          <w:b w:val="false"/>
+          <w:bCs w:val="false"/>
+          <w:i w:val="false"/>
+          <w:iCs w:val="false"/>
+          <w:sz w:val="24"/>
+          <w:szCs w:val="24"/>
+        </w:rPr>
+        <w:t xml:space="preserve">= .10, </w:t>
+      </w:r>
+      <w:r>
+        <w:rPr>
+          <w:rFonts w:ascii="Times New Roman" w:hAnsi="Times New Roman"/>
+          <w:b w:val="false"/>
+          <w:bCs w:val="false"/>
+          <w:i/>
+          <w:iCs/>
+          <w:sz w:val="24"/>
+          <w:szCs w:val="24"/>
+        </w:rPr>
+        <w:t>t</w:t>
+      </w:r>
+      <w:r>
+        <w:rPr>
+          <w:rFonts w:ascii="Times New Roman" w:hAnsi="Times New Roman"/>
+          <w:b w:val="false"/>
+          <w:bCs w:val="false"/>
+          <w:i w:val="false"/>
+          <w:iCs w:val="false"/>
+          <w:sz w:val="24"/>
+          <w:szCs w:val="24"/>
+        </w:rPr>
+        <w:t xml:space="preserve">(194) = 1.05, </w:t>
+      </w:r>
+      <w:r>
+        <w:rPr>
+          <w:rFonts w:ascii="Times New Roman" w:hAnsi="Times New Roman"/>
+          <w:b w:val="false"/>
+          <w:bCs w:val="false"/>
+          <w:i/>
+          <w:iCs/>
+          <w:sz w:val="24"/>
+          <w:szCs w:val="24"/>
+        </w:rPr>
+        <w:t xml:space="preserve">p </w:t>
+      </w:r>
+      <w:r>
+        <w:rPr>
+          <w:rFonts w:ascii="Times New Roman" w:hAnsi="Times New Roman"/>
+          <w:b w:val="false"/>
+          <w:bCs w:val="false"/>
+          <w:i w:val="false"/>
+          <w:iCs w:val="false"/>
+          <w:sz w:val="24"/>
+          <w:szCs w:val="24"/>
+        </w:rPr>
+        <w:t>= .293.</w:t>
       </w:r>
     </w:p>
     <w:p>
@@ -9800,140 +9906,8 @@
           <w:sz w:val="24"/>
           <w:szCs w:val="24"/>
         </w:rPr>
-        <w:tab/>
-      </w:r>
-      <w:r>
-        <w:rPr>
-          <w:rFonts w:ascii="Times New Roman" w:hAnsi="Times New Roman"/>
-          <w:b w:val="false"/>
-          <w:bCs w:val="false"/>
-          <w:i w:val="false"/>
-          <w:iCs w:val="false"/>
-          <w:sz w:val="24"/>
-          <w:szCs w:val="24"/>
-        </w:rPr>
-        <w:t xml:space="preserve">Framing the expression </w:t>
-      </w:r>
-      <w:r>
-        <w:rPr>
-          <w:rFonts w:ascii="Times New Roman" w:hAnsi="Times New Roman"/>
-          <w:b w:val="false"/>
-          <w:bCs w:val="false"/>
-          <w:i w:val="false"/>
-          <w:iCs w:val="false"/>
-          <w:sz w:val="24"/>
-          <w:szCs w:val="24"/>
-        </w:rPr>
-        <w:t>of a</w:t>
-      </w:r>
-      <w:r>
-        <w:rPr>
-          <w:rFonts w:ascii="Times New Roman" w:hAnsi="Times New Roman"/>
-          <w:b w:val="false"/>
-          <w:bCs w:val="false"/>
-          <w:i w:val="false"/>
-          <w:iCs w:val="false"/>
-          <w:sz w:val="24"/>
-          <w:szCs w:val="24"/>
-        </w:rPr>
-        <w:t xml:space="preserve"> prejudice</w:t>
-      </w:r>
-      <w:r>
-        <w:rPr>
-          <w:rFonts w:ascii="Times New Roman" w:hAnsi="Times New Roman"/>
-          <w:b w:val="false"/>
-          <w:bCs w:val="false"/>
-          <w:i w:val="false"/>
-          <w:iCs w:val="false"/>
-          <w:sz w:val="24"/>
-          <w:szCs w:val="24"/>
-        </w:rPr>
-        <w:t>d statement</w:t>
-      </w:r>
-      <w:r>
-        <w:rPr>
-          <w:rFonts w:ascii="Times New Roman" w:hAnsi="Times New Roman"/>
-          <w:b w:val="false"/>
-          <w:bCs w:val="false"/>
-          <w:i w:val="false"/>
-          <w:iCs w:val="false"/>
-          <w:sz w:val="24"/>
-          <w:szCs w:val="24"/>
-        </w:rPr>
-        <w:t xml:space="preserve"> as acceptable eliminated the </w:t>
-      </w:r>
-      <w:r>
-        <w:rPr>
-          <w:rFonts w:ascii="Times New Roman" w:hAnsi="Times New Roman"/>
-          <w:b w:val="false"/>
-          <w:bCs w:val="false"/>
-          <w:i w:val="false"/>
-          <w:iCs w:val="false"/>
-          <w:sz w:val="24"/>
-          <w:szCs w:val="24"/>
-        </w:rPr>
-        <w:t xml:space="preserve">established </w:t>
-      </w:r>
-      <w:r>
-        <w:rPr>
-          <w:rFonts w:ascii="Times New Roman" w:hAnsi="Times New Roman"/>
-          <w:b w:val="false"/>
-          <w:bCs w:val="false"/>
-          <w:i w:val="false"/>
-          <w:iCs w:val="false"/>
-          <w:sz w:val="24"/>
-          <w:szCs w:val="24"/>
-        </w:rPr>
-        <w:t xml:space="preserve">relationship between prejudice and perceived authenticity. </w:t>
-      </w:r>
-      <w:r>
-        <w:rPr>
-          <w:rFonts w:ascii="Times New Roman" w:hAnsi="Times New Roman"/>
-          <w:b w:val="false"/>
-          <w:bCs w:val="false"/>
-          <w:i w:val="false"/>
-          <w:iCs w:val="false"/>
-          <w:sz w:val="24"/>
-          <w:szCs w:val="24"/>
-        </w:rPr>
-        <w:t xml:space="preserve">This suggests that labelling expressed prejudice as authentic is motivated by vicarious justification—people high in prejudice push back against the prescriptive norms, even when it concerns someone </w:t>
-      </w:r>
-      <w:r>
-        <w:rPr>
-          <w:rFonts w:ascii="Times New Roman" w:hAnsi="Times New Roman"/>
-          <w:b w:val="false"/>
-          <w:bCs w:val="false"/>
-          <w:i/>
-          <w:iCs/>
-          <w:sz w:val="24"/>
-          <w:szCs w:val="24"/>
-        </w:rPr>
-        <w:t xml:space="preserve">else’s </w:t>
-      </w:r>
-      <w:r>
-        <w:rPr>
-          <w:rFonts w:ascii="Times New Roman" w:hAnsi="Times New Roman"/>
-          <w:b w:val="false"/>
-          <w:bCs w:val="false"/>
-          <w:i w:val="false"/>
-          <w:iCs w:val="false"/>
-          <w:sz w:val="24"/>
-          <w:szCs w:val="24"/>
-        </w:rPr>
-        <w:t>speech act.</w:t>
-      </w:r>
-    </w:p>
-    <w:p>
-      <w:pPr>
-        <w:pStyle w:val="Normal"/>
-        <w:bidi w:val="0"/>
-        <w:spacing w:lineRule="auto" w:line="480" w:before="0" w:after="0"/>
-        <w:contextualSpacing/>
-        <w:jc w:val="center"/>
-        <w:rPr>
-          <w:rFonts w:ascii="Times New Roman" w:hAnsi="Times New Roman"/>
-        </w:rPr>
-      </w:pPr>
+        <w:t xml:space="preserve">Study 6 </w:t>
+      </w:r>
       <w:r>
         <w:rPr>
           <w:rFonts w:ascii="Times New Roman" w:hAnsi="Times New Roman"/>
@@ -9944,7 +9918,7 @@
           <w:sz w:val="24"/>
           <w:szCs w:val="24"/>
         </w:rPr>
-        <w:t>Study 6</w:t>
+        <w:t>Method</w:t>
       </w:r>
     </w:p>
     <w:p>
@@ -9956,16 +9930,13 @@
         <w:jc w:val="left"/>
         <w:rPr>
           <w:rFonts w:ascii="Times New Roman" w:hAnsi="Times New Roman"/>
-          <w:b w:val="false"/>
-          <w:b w:val="false"/>
-          <w:bCs w:val="false"/>
         </w:rPr>
       </w:pPr>
       <w:r>
         <w:rPr>
           <w:rFonts w:ascii="Times New Roman" w:hAnsi="Times New Roman"/>
-          <w:b w:val="false"/>
-          <w:bCs w:val="false"/>
+          <w:b/>
+          <w:bCs/>
           <w:i w:val="false"/>
           <w:iCs w:val="false"/>
           <w:sz w:val="24"/>
@@ -9983,7 +9954,55 @@
           <w:sz w:val="24"/>
           <w:szCs w:val="24"/>
         </w:rPr>
-        <w:t>I closely replicated the findings from Study 5. I also included measures of perceived political correctness of the expressed prejudice, reasoning that these could be seen as residing at opposite ends of a spectrum: One could be perceived as cowing to the forces of political correctness, allowing themselves to say what they authentically believe, or somewhere in between these two poles.</w:t>
+        <w:t>I recruited 200 people from MTurk to participate in a “study on person perception.” A total of 202 people participated, but one was dropped from analyses for partial responding. Participants’ ages ranged from 18 to 70 (</w:t>
+      </w:r>
+      <w:r>
+        <w:rPr>
+          <w:rFonts w:ascii="Times New Roman" w:hAnsi="Times New Roman"/>
+          <w:b w:val="false"/>
+          <w:bCs w:val="false"/>
+          <w:i/>
+          <w:iCs/>
+          <w:sz w:val="24"/>
+          <w:szCs w:val="24"/>
+        </w:rPr>
+        <w:t xml:space="preserve">M </w:t>
+      </w:r>
+      <w:r>
+        <w:rPr>
+          <w:rFonts w:ascii="Times New Roman" w:hAnsi="Times New Roman"/>
+          <w:b w:val="false"/>
+          <w:bCs w:val="false"/>
+          <w:i w:val="false"/>
+          <w:iCs w:val="false"/>
+          <w:sz w:val="24"/>
+          <w:szCs w:val="24"/>
+        </w:rPr>
+        <w:t xml:space="preserve">= 36.71, </w:t>
+      </w:r>
+      <w:r>
+        <w:rPr>
+          <w:rFonts w:ascii="Times New Roman" w:hAnsi="Times New Roman"/>
+          <w:b w:val="false"/>
+          <w:bCs w:val="false"/>
+          <w:i/>
+          <w:iCs/>
+          <w:sz w:val="24"/>
+          <w:szCs w:val="24"/>
+        </w:rPr>
+        <w:t xml:space="preserve">SD </w:t>
+      </w:r>
+      <w:r>
+        <w:rPr>
+          <w:rFonts w:ascii="Times New Roman" w:hAnsi="Times New Roman"/>
+          <w:b w:val="false"/>
+          <w:bCs w:val="false"/>
+          <w:i w:val="false"/>
+          <w:iCs w:val="false"/>
+          <w:sz w:val="24"/>
+          <w:szCs w:val="24"/>
+        </w:rPr>
+        <w:t>= 11.70), 42% identified as male, and 77% identified as White.</w:t>
       </w:r>
     </w:p>
     <w:p>
@@ -10000,14 +10019,15 @@
       <w:r>
         <w:rPr>
           <w:rFonts w:ascii="Times New Roman" w:hAnsi="Times New Roman"/>
-          <w:b/>
-          <w:bCs/>
-          <w:i w:val="false"/>
-          <w:iCs w:val="false"/>
-          <w:sz w:val="24"/>
-          <w:szCs w:val="24"/>
-        </w:rPr>
-        <w:t>Method</w:t>
+          <w:b w:val="false"/>
+          <w:bCs w:val="false"/>
+          <w:i w:val="false"/>
+          <w:iCs w:val="false"/>
+          <w:sz w:val="24"/>
+          <w:szCs w:val="24"/>
+        </w:rPr>
+        <w:tab/>
+        <w:t>The procedure was identical to Study 5, and demographics and prejudice were measured the same as in Study 5. Only the measures after reading both negative and both neutral statements changed. After reading each statement, participants indicated on a seven-point scale how “authentic and genuine,” “true and honest to themselves,” “politically correct,” and “overly careful and too polite” they believed the person was being. The former two items were designed to measure perceived authenticity, with the latter two measuring perceived political correctness.</w:t>
       </w:r>
     </w:p>
     <w:p>
@@ -10024,74 +10044,15 @@
       <w:r>
         <w:rPr>
           <w:rFonts w:ascii="Times New Roman" w:hAnsi="Times New Roman"/>
-          <w:b/>
-          <w:bCs/>
+          <w:b w:val="false"/>
+          <w:bCs w:val="false"/>
           <w:i w:val="false"/>
           <w:iCs w:val="false"/>
           <w:sz w:val="24"/>
           <w:szCs w:val="24"/>
         </w:rPr>
         <w:tab/>
-      </w:r>
-      <w:r>
-        <w:rPr>
-          <w:rFonts w:ascii="Times New Roman" w:hAnsi="Times New Roman"/>
-          <w:b w:val="false"/>
-          <w:bCs w:val="false"/>
-          <w:i w:val="false"/>
-          <w:iCs w:val="false"/>
-          <w:sz w:val="24"/>
-          <w:szCs w:val="24"/>
-        </w:rPr>
-        <w:t>I recruited 200 people from MTurk to participate in a “study on person perception.” A total of 202 people participated, but one was dropped from analyses for partial responding. Participants’ ages ranged from 18 to 70 (</w:t>
-      </w:r>
-      <w:r>
-        <w:rPr>
-          <w:rFonts w:ascii="Times New Roman" w:hAnsi="Times New Roman"/>
-          <w:b w:val="false"/>
-          <w:bCs w:val="false"/>
-          <w:i/>
-          <w:iCs/>
-          <w:sz w:val="24"/>
-          <w:szCs w:val="24"/>
-        </w:rPr>
-        <w:t xml:space="preserve">M </w:t>
-      </w:r>
-      <w:r>
-        <w:rPr>
-          <w:rFonts w:ascii="Times New Roman" w:hAnsi="Times New Roman"/>
-          <w:b w:val="false"/>
-          <w:bCs w:val="false"/>
-          <w:i w:val="false"/>
-          <w:iCs w:val="false"/>
-          <w:sz w:val="24"/>
-          <w:szCs w:val="24"/>
-        </w:rPr>
-        <w:t xml:space="preserve">= 36.71, </w:t>
-      </w:r>
-      <w:r>
-        <w:rPr>
-          <w:rFonts w:ascii="Times New Roman" w:hAnsi="Times New Roman"/>
-          <w:b w:val="false"/>
-          <w:bCs w:val="false"/>
-          <w:i/>
-          <w:iCs/>
-          <w:sz w:val="24"/>
-          <w:szCs w:val="24"/>
-        </w:rPr>
-        <w:t xml:space="preserve">SD </w:t>
-      </w:r>
-      <w:r>
-        <w:rPr>
-          <w:rFonts w:ascii="Times New Roman" w:hAnsi="Times New Roman"/>
-          <w:b w:val="false"/>
-          <w:bCs w:val="false"/>
-          <w:i w:val="false"/>
-          <w:iCs w:val="false"/>
-          <w:sz w:val="24"/>
-          <w:szCs w:val="24"/>
-        </w:rPr>
-        <w:t>= 11.70), 42% identified as male, and 77% identified as White.</w:t>
+        <w:t>Considering items in response to negative and neutral statements separately, an exploratory principal axis factor analysis with an oblimin rotation supported this two-factor solution and with simple structure (using Kaiser-Guttman criteria, a parallel analysis, and examining scree plots). The four authenticity items for the negative statements were averaged together, while the four items for the neutral statements were averaged together to measure perceived authenticity. The same was done for perceived political correctness.</w:t>
       </w:r>
     </w:p>
     <w:p>
@@ -10108,15 +10069,26 @@
       <w:r>
         <w:rPr>
           <w:rFonts w:ascii="Times New Roman" w:hAnsi="Times New Roman"/>
-          <w:b w:val="false"/>
-          <w:bCs w:val="false"/>
-          <w:i w:val="false"/>
-          <w:iCs w:val="false"/>
-          <w:sz w:val="24"/>
-          <w:szCs w:val="24"/>
-        </w:rPr>
-        <w:tab/>
-        <w:t>The procedure was identical to Study 5, and demographics and prejudice were measured the same as in Study 5. Only the measures after reading both negative and both neutral statements changed. After reading each statement, participants indicated on a seven-point scale how “authentic and genuine,” “true and honest to themselves,” “politically correct,” and “overly careful and too polite” they believed the person was being. The former two items were designed to measure perceived authenticity, with the latter two measuring perceived political correctness.</w:t>
+          <w:b/>
+          <w:bCs/>
+          <w:i w:val="false"/>
+          <w:iCs w:val="false"/>
+          <w:sz w:val="24"/>
+          <w:szCs w:val="24"/>
+        </w:rPr>
+        <w:t xml:space="preserve">Study 6 </w:t>
+      </w:r>
+      <w:r>
+        <w:rPr>
+          <w:rFonts w:ascii="Times New Roman" w:hAnsi="Times New Roman"/>
+          <w:b/>
+          <w:bCs/>
+          <w:i w:val="false"/>
+          <w:iCs w:val="false"/>
+          <w:sz w:val="24"/>
+          <w:szCs w:val="24"/>
+        </w:rPr>
+        <w:t>Results</w:t>
       </w:r>
     </w:p>
     <w:p>
@@ -10133,15 +10105,459 @@
       <w:r>
         <w:rPr>
           <w:rFonts w:ascii="Times New Roman" w:hAnsi="Times New Roman"/>
-          <w:b w:val="false"/>
-          <w:bCs w:val="false"/>
+          <w:b/>
+          <w:bCs/>
           <w:i w:val="false"/>
           <w:iCs w:val="false"/>
           <w:sz w:val="24"/>
           <w:szCs w:val="24"/>
         </w:rPr>
         <w:tab/>
-        <w:t>Considering items in response to negative and neutral statements separately, an exploratory principal axis factor analysis with an oblimin rotation supported this two-factor solution and with simple structure (using Kaiser-Guttman criteria, a parallel analysis, and examining scree plots). The four authenticity items for the negative statements were averaged together, while the four items for the neutral statements were averaged together to measure perceived authenticity. The same was done for perceived political correctness.</w:t>
+        <w:t xml:space="preserve"> </w:t>
+      </w:r>
+      <w:r>
+        <w:rPr>
+          <w:rFonts w:ascii="Times New Roman" w:hAnsi="Times New Roman"/>
+          <w:b w:val="false"/>
+          <w:bCs w:val="false"/>
+          <w:i w:val="false"/>
+          <w:iCs w:val="false"/>
+          <w:sz w:val="24"/>
+          <w:szCs w:val="24"/>
+        </w:rPr>
+        <w:t xml:space="preserve">The primary hypothesis was again tested by regressing perceived authenticity of the negative statements on anti-fat prejudice, condition, and the interaction between the two. The interaction was not significant in this study, </w:t>
+      </w:r>
+      <w:r>
+        <w:rPr>
+          <w:rFonts w:ascii="Times New Roman" w:hAnsi="Times New Roman"/>
+          <w:b w:val="false"/>
+          <w:bCs w:val="false"/>
+          <w:i/>
+          <w:iCs/>
+          <w:sz w:val="24"/>
+          <w:szCs w:val="24"/>
+        </w:rPr>
+        <w:t xml:space="preserve">b </w:t>
+      </w:r>
+      <w:r>
+        <w:rPr>
+          <w:rFonts w:ascii="Times New Roman" w:hAnsi="Times New Roman"/>
+          <w:b w:val="false"/>
+          <w:bCs w:val="false"/>
+          <w:i w:val="false"/>
+          <w:iCs w:val="false"/>
+          <w:sz w:val="24"/>
+          <w:szCs w:val="24"/>
+        </w:rPr>
+        <w:t xml:space="preserve">= .14, </w:t>
+      </w:r>
+      <w:r>
+        <w:rPr>
+          <w:rFonts w:ascii="Times New Roman" w:hAnsi="Times New Roman"/>
+          <w:b w:val="false"/>
+          <w:bCs w:val="false"/>
+          <w:i/>
+          <w:iCs/>
+          <w:sz w:val="24"/>
+          <w:szCs w:val="24"/>
+        </w:rPr>
+        <w:t xml:space="preserve">SE </w:t>
+      </w:r>
+      <w:r>
+        <w:rPr>
+          <w:rFonts w:ascii="Times New Roman" w:hAnsi="Times New Roman"/>
+          <w:b w:val="false"/>
+          <w:bCs w:val="false"/>
+          <w:i w:val="false"/>
+          <w:iCs w:val="false"/>
+          <w:sz w:val="24"/>
+          <w:szCs w:val="24"/>
+        </w:rPr>
+        <w:t xml:space="preserve">= .12, </w:t>
+      </w:r>
+      <w:r>
+        <w:rPr>
+          <w:rFonts w:ascii="Times New Roman" w:hAnsi="Times New Roman"/>
+          <w:b w:val="false"/>
+          <w:bCs w:val="false"/>
+          <w:i/>
+          <w:iCs/>
+          <w:sz w:val="24"/>
+          <w:szCs w:val="24"/>
+        </w:rPr>
+        <w:t>t</w:t>
+      </w:r>
+      <w:r>
+        <w:rPr>
+          <w:rFonts w:ascii="Times New Roman" w:hAnsi="Times New Roman"/>
+          <w:b w:val="false"/>
+          <w:bCs w:val="false"/>
+          <w:i w:val="false"/>
+          <w:iCs w:val="false"/>
+          <w:sz w:val="24"/>
+          <w:szCs w:val="24"/>
+        </w:rPr>
+        <w:t xml:space="preserve">(197) = 1.14, </w:t>
+      </w:r>
+      <w:r>
+        <w:rPr>
+          <w:rFonts w:ascii="Times New Roman" w:hAnsi="Times New Roman"/>
+          <w:b w:val="false"/>
+          <w:bCs w:val="false"/>
+          <w:i/>
+          <w:iCs/>
+          <w:sz w:val="24"/>
+          <w:szCs w:val="24"/>
+        </w:rPr>
+        <w:t xml:space="preserve">p </w:t>
+      </w:r>
+      <w:r>
+        <w:rPr>
+          <w:rFonts w:ascii="Times New Roman" w:hAnsi="Times New Roman"/>
+          <w:b w:val="false"/>
+          <w:bCs w:val="false"/>
+          <w:i w:val="false"/>
+          <w:iCs w:val="false"/>
+          <w:sz w:val="24"/>
+          <w:szCs w:val="24"/>
+        </w:rPr>
+        <w:t xml:space="preserve">= .255. However, the simple slopes followed the same pattern as in Study </w:t>
+      </w:r>
+      <w:r>
+        <w:rPr>
+          <w:rFonts w:ascii="Times New Roman" w:hAnsi="Times New Roman"/>
+          <w:b w:val="false"/>
+          <w:bCs w:val="false"/>
+          <w:i w:val="false"/>
+          <w:iCs w:val="false"/>
+          <w:sz w:val="24"/>
+          <w:szCs w:val="24"/>
+        </w:rPr>
+        <w:t>5</w:t>
+      </w:r>
+      <w:r>
+        <w:rPr>
+          <w:rFonts w:ascii="Times New Roman" w:hAnsi="Times New Roman"/>
+          <w:b w:val="false"/>
+          <w:bCs w:val="false"/>
+          <w:i w:val="false"/>
+          <w:iCs w:val="false"/>
+          <w:sz w:val="24"/>
+          <w:szCs w:val="24"/>
+        </w:rPr>
+        <w:t xml:space="preserve">: Prejudice predicted perceived authenticity in the suppression condition, </w:t>
+      </w:r>
+      <w:r>
+        <w:rPr>
+          <w:rFonts w:ascii="Times New Roman" w:hAnsi="Times New Roman"/>
+          <w:b w:val="false"/>
+          <w:bCs w:val="false"/>
+          <w:i/>
+          <w:iCs/>
+          <w:sz w:val="24"/>
+          <w:szCs w:val="24"/>
+        </w:rPr>
+        <w:t xml:space="preserve">b </w:t>
+      </w:r>
+      <w:r>
+        <w:rPr>
+          <w:rFonts w:ascii="Times New Roman" w:hAnsi="Times New Roman"/>
+          <w:b w:val="false"/>
+          <w:bCs w:val="false"/>
+          <w:i w:val="false"/>
+          <w:iCs w:val="false"/>
+          <w:sz w:val="24"/>
+          <w:szCs w:val="24"/>
+        </w:rPr>
+        <w:t xml:space="preserve">= .27, </w:t>
+      </w:r>
+      <w:r>
+        <w:rPr>
+          <w:rFonts w:ascii="Times New Roman" w:hAnsi="Times New Roman"/>
+          <w:b w:val="false"/>
+          <w:bCs w:val="false"/>
+          <w:i/>
+          <w:iCs/>
+          <w:sz w:val="24"/>
+          <w:szCs w:val="24"/>
+        </w:rPr>
+        <w:t xml:space="preserve">SE </w:t>
+      </w:r>
+      <w:r>
+        <w:rPr>
+          <w:rFonts w:ascii="Times New Roman" w:hAnsi="Times New Roman"/>
+          <w:b w:val="false"/>
+          <w:bCs w:val="false"/>
+          <w:i w:val="false"/>
+          <w:iCs w:val="false"/>
+          <w:sz w:val="24"/>
+          <w:szCs w:val="24"/>
+        </w:rPr>
+        <w:t xml:space="preserve">= .09, </w:t>
+      </w:r>
+      <w:r>
+        <w:rPr>
+          <w:rFonts w:ascii="Times New Roman" w:hAnsi="Times New Roman"/>
+          <w:b w:val="false"/>
+          <w:bCs w:val="false"/>
+          <w:i/>
+          <w:iCs/>
+          <w:sz w:val="24"/>
+          <w:szCs w:val="24"/>
+        </w:rPr>
+        <w:t>t</w:t>
+      </w:r>
+      <w:r>
+        <w:rPr>
+          <w:rFonts w:ascii="Times New Roman" w:hAnsi="Times New Roman"/>
+          <w:b w:val="false"/>
+          <w:bCs w:val="false"/>
+          <w:i w:val="false"/>
+          <w:iCs w:val="false"/>
+          <w:sz w:val="24"/>
+          <w:szCs w:val="24"/>
+        </w:rPr>
+        <w:t xml:space="preserve">(197) = 3.11, </w:t>
+      </w:r>
+      <w:r>
+        <w:rPr>
+          <w:rFonts w:ascii="Times New Roman" w:hAnsi="Times New Roman"/>
+          <w:b w:val="false"/>
+          <w:bCs w:val="false"/>
+          <w:i/>
+          <w:iCs/>
+          <w:sz w:val="24"/>
+          <w:szCs w:val="24"/>
+        </w:rPr>
+        <w:t xml:space="preserve">p </w:t>
+      </w:r>
+      <w:r>
+        <w:rPr>
+          <w:rFonts w:ascii="Times New Roman" w:hAnsi="Times New Roman"/>
+          <w:b w:val="false"/>
+          <w:bCs w:val="false"/>
+          <w:i w:val="false"/>
+          <w:iCs w:val="false"/>
+          <w:sz w:val="24"/>
+          <w:szCs w:val="24"/>
+        </w:rPr>
+        <w:t xml:space="preserve">= .002, but not in the expression condition, </w:t>
+      </w:r>
+      <w:r>
+        <w:rPr>
+          <w:rFonts w:ascii="Times New Roman" w:hAnsi="Times New Roman"/>
+          <w:b w:val="false"/>
+          <w:bCs w:val="false"/>
+          <w:i/>
+          <w:iCs/>
+          <w:sz w:val="24"/>
+          <w:szCs w:val="24"/>
+        </w:rPr>
+        <w:t xml:space="preserve">b </w:t>
+      </w:r>
+      <w:r>
+        <w:rPr>
+          <w:rFonts w:ascii="Times New Roman" w:hAnsi="Times New Roman"/>
+          <w:b w:val="false"/>
+          <w:bCs w:val="false"/>
+          <w:i w:val="false"/>
+          <w:iCs w:val="false"/>
+          <w:sz w:val="24"/>
+          <w:szCs w:val="24"/>
+        </w:rPr>
+        <w:t xml:space="preserve">= .14, </w:t>
+      </w:r>
+      <w:r>
+        <w:rPr>
+          <w:rFonts w:ascii="Times New Roman" w:hAnsi="Times New Roman"/>
+          <w:b w:val="false"/>
+          <w:bCs w:val="false"/>
+          <w:i/>
+          <w:iCs/>
+          <w:sz w:val="24"/>
+          <w:szCs w:val="24"/>
+        </w:rPr>
+        <w:t xml:space="preserve">SE </w:t>
+      </w:r>
+      <w:r>
+        <w:rPr>
+          <w:rFonts w:ascii="Times New Roman" w:hAnsi="Times New Roman"/>
+          <w:b w:val="false"/>
+          <w:bCs w:val="false"/>
+          <w:i w:val="false"/>
+          <w:iCs w:val="false"/>
+          <w:sz w:val="24"/>
+          <w:szCs w:val="24"/>
+        </w:rPr>
+        <w:t xml:space="preserve">= .08, </w:t>
+      </w:r>
+      <w:r>
+        <w:rPr>
+          <w:rFonts w:ascii="Times New Roman" w:hAnsi="Times New Roman"/>
+          <w:b w:val="false"/>
+          <w:bCs w:val="false"/>
+          <w:i/>
+          <w:iCs/>
+          <w:sz w:val="24"/>
+          <w:szCs w:val="24"/>
+        </w:rPr>
+        <w:t>t</w:t>
+      </w:r>
+      <w:r>
+        <w:rPr>
+          <w:rFonts w:ascii="Times New Roman" w:hAnsi="Times New Roman"/>
+          <w:b w:val="false"/>
+          <w:bCs w:val="false"/>
+          <w:i w:val="false"/>
+          <w:iCs w:val="false"/>
+          <w:sz w:val="24"/>
+          <w:szCs w:val="24"/>
+        </w:rPr>
+        <w:t xml:space="preserve">(197) = 1.73, </w:t>
+      </w:r>
+      <w:r>
+        <w:rPr>
+          <w:rFonts w:ascii="Times New Roman" w:hAnsi="Times New Roman"/>
+          <w:b w:val="false"/>
+          <w:bCs w:val="false"/>
+          <w:i/>
+          <w:iCs/>
+          <w:sz w:val="24"/>
+          <w:szCs w:val="24"/>
+        </w:rPr>
+        <w:t xml:space="preserve">p </w:t>
+      </w:r>
+      <w:r>
+        <w:rPr>
+          <w:rFonts w:ascii="Times New Roman" w:hAnsi="Times New Roman"/>
+          <w:b w:val="false"/>
+          <w:bCs w:val="false"/>
+          <w:i w:val="false"/>
+          <w:iCs w:val="false"/>
+          <w:sz w:val="24"/>
+          <w:szCs w:val="24"/>
+        </w:rPr>
+        <w:t xml:space="preserve">= .085. Regressing perceived authenticity of the neutral statements on prejudice, condition, and their interaction yielded a nonsignificant interaction as in Study </w:t>
+      </w:r>
+      <w:r>
+        <w:rPr>
+          <w:rFonts w:ascii="Times New Roman" w:hAnsi="Times New Roman"/>
+          <w:b w:val="false"/>
+          <w:bCs w:val="false"/>
+          <w:i w:val="false"/>
+          <w:iCs w:val="false"/>
+          <w:sz w:val="24"/>
+          <w:szCs w:val="24"/>
+        </w:rPr>
+        <w:t>5</w:t>
+      </w:r>
+      <w:r>
+        <w:rPr>
+          <w:rFonts w:ascii="Times New Roman" w:hAnsi="Times New Roman"/>
+          <w:b w:val="false"/>
+          <w:bCs w:val="false"/>
+          <w:i w:val="false"/>
+          <w:iCs w:val="false"/>
+          <w:sz w:val="24"/>
+          <w:szCs w:val="24"/>
+        </w:rPr>
+        <w:t xml:space="preserve">, </w:t>
+      </w:r>
+      <w:r>
+        <w:rPr>
+          <w:rFonts w:ascii="Times New Roman" w:hAnsi="Times New Roman"/>
+          <w:b w:val="false"/>
+          <w:bCs w:val="false"/>
+          <w:i/>
+          <w:iCs/>
+          <w:sz w:val="24"/>
+          <w:szCs w:val="24"/>
+        </w:rPr>
+        <w:t xml:space="preserve">b </w:t>
+      </w:r>
+      <w:r>
+        <w:rPr>
+          <w:rFonts w:ascii="Times New Roman" w:hAnsi="Times New Roman"/>
+          <w:b w:val="false"/>
+          <w:bCs w:val="false"/>
+          <w:i w:val="false"/>
+          <w:iCs w:val="false"/>
+          <w:sz w:val="24"/>
+          <w:szCs w:val="24"/>
+        </w:rPr>
+        <w:t xml:space="preserve">= .03, </w:t>
+      </w:r>
+      <w:r>
+        <w:rPr>
+          <w:rFonts w:ascii="Times New Roman" w:hAnsi="Times New Roman"/>
+          <w:b w:val="false"/>
+          <w:bCs w:val="false"/>
+          <w:i/>
+          <w:iCs/>
+          <w:sz w:val="24"/>
+          <w:szCs w:val="24"/>
+        </w:rPr>
+        <w:t xml:space="preserve">SE </w:t>
+      </w:r>
+      <w:r>
+        <w:rPr>
+          <w:rFonts w:ascii="Times New Roman" w:hAnsi="Times New Roman"/>
+          <w:b w:val="false"/>
+          <w:bCs w:val="false"/>
+          <w:i w:val="false"/>
+          <w:iCs w:val="false"/>
+          <w:sz w:val="24"/>
+          <w:szCs w:val="24"/>
+        </w:rPr>
+        <w:t xml:space="preserve">= .12, </w:t>
+      </w:r>
+      <w:r>
+        <w:rPr>
+          <w:rFonts w:ascii="Times New Roman" w:hAnsi="Times New Roman"/>
+          <w:b w:val="false"/>
+          <w:bCs w:val="false"/>
+          <w:i/>
+          <w:iCs/>
+          <w:sz w:val="24"/>
+          <w:szCs w:val="24"/>
+        </w:rPr>
+        <w:t>t</w:t>
+      </w:r>
+      <w:r>
+        <w:rPr>
+          <w:rFonts w:ascii="Times New Roman" w:hAnsi="Times New Roman"/>
+          <w:b w:val="false"/>
+          <w:bCs w:val="false"/>
+          <w:i w:val="false"/>
+          <w:iCs w:val="false"/>
+          <w:sz w:val="24"/>
+          <w:szCs w:val="24"/>
+        </w:rPr>
+        <w:t xml:space="preserve">(197) = 0.24, </w:t>
+      </w:r>
+      <w:r>
+        <w:rPr>
+          <w:rFonts w:ascii="Times New Roman" w:hAnsi="Times New Roman"/>
+          <w:b w:val="false"/>
+          <w:bCs w:val="false"/>
+          <w:i/>
+          <w:iCs/>
+          <w:sz w:val="24"/>
+          <w:szCs w:val="24"/>
+        </w:rPr>
+        <w:t xml:space="preserve">p </w:t>
+      </w:r>
+      <w:r>
+        <w:rPr>
+          <w:rFonts w:ascii="Times New Roman" w:hAnsi="Times New Roman"/>
+          <w:b w:val="false"/>
+          <w:bCs w:val="false"/>
+          <w:i w:val="false"/>
+          <w:iCs w:val="false"/>
+          <w:sz w:val="24"/>
+          <w:szCs w:val="24"/>
+        </w:rPr>
+        <w:t>= .808.</w:t>
       </w:r>
     </w:p>
     <w:p>
@@ -10158,14 +10574,207 @@
       <w:r>
         <w:rPr>
           <w:rFonts w:ascii="Times New Roman" w:hAnsi="Times New Roman"/>
-          <w:b/>
-          <w:bCs/>
-          <w:i w:val="false"/>
-          <w:iCs w:val="false"/>
-          <w:sz w:val="24"/>
-          <w:szCs w:val="24"/>
-        </w:rPr>
-        <w:t>Results</w:t>
+          <w:b w:val="false"/>
+          <w:bCs w:val="false"/>
+          <w:i w:val="false"/>
+          <w:iCs w:val="false"/>
+          <w:sz w:val="24"/>
+          <w:szCs w:val="24"/>
+        </w:rPr>
+        <w:tab/>
+        <w:t xml:space="preserve">I also predicted that perceived political correctness of negative statements would be negatively related to perceptions of their authenticity; this was not the case, </w:t>
+      </w:r>
+      <w:r>
+        <w:rPr>
+          <w:rFonts w:ascii="Times New Roman" w:hAnsi="Times New Roman"/>
+          <w:b w:val="false"/>
+          <w:bCs w:val="false"/>
+          <w:i/>
+          <w:iCs/>
+          <w:sz w:val="24"/>
+          <w:szCs w:val="24"/>
+        </w:rPr>
+        <w:t xml:space="preserve">r </w:t>
+      </w:r>
+      <w:r>
+        <w:rPr>
+          <w:rFonts w:ascii="Times New Roman" w:hAnsi="Times New Roman"/>
+          <w:b w:val="false"/>
+          <w:bCs w:val="false"/>
+          <w:i w:val="false"/>
+          <w:iCs w:val="false"/>
+          <w:sz w:val="24"/>
+          <w:szCs w:val="24"/>
+        </w:rPr>
+        <w:t xml:space="preserve">= -.02, </w:t>
+      </w:r>
+      <w:r>
+        <w:rPr>
+          <w:rFonts w:ascii="Times New Roman" w:hAnsi="Times New Roman"/>
+          <w:b w:val="false"/>
+          <w:bCs w:val="false"/>
+          <w:i/>
+          <w:iCs/>
+          <w:sz w:val="24"/>
+          <w:szCs w:val="24"/>
+        </w:rPr>
+        <w:t xml:space="preserve">p </w:t>
+      </w:r>
+      <w:r>
+        <w:rPr>
+          <w:rFonts w:ascii="Times New Roman" w:hAnsi="Times New Roman"/>
+          <w:b w:val="false"/>
+          <w:bCs w:val="false"/>
+          <w:i w:val="false"/>
+          <w:iCs w:val="false"/>
+          <w:sz w:val="24"/>
+          <w:szCs w:val="24"/>
+        </w:rPr>
+        <w:t xml:space="preserve">= .818. Regressing perceived political correctness of the two negative statements on anti-fat prejudice, condition, and their interaction did not yield a significant interaction, </w:t>
+      </w:r>
+      <w:r>
+        <w:rPr>
+          <w:rFonts w:ascii="Times New Roman" w:hAnsi="Times New Roman"/>
+          <w:b w:val="false"/>
+          <w:bCs w:val="false"/>
+          <w:i/>
+          <w:iCs/>
+          <w:sz w:val="24"/>
+          <w:szCs w:val="24"/>
+        </w:rPr>
+        <w:t xml:space="preserve">b </w:t>
+      </w:r>
+      <w:r>
+        <w:rPr>
+          <w:rFonts w:ascii="Times New Roman" w:hAnsi="Times New Roman"/>
+          <w:b w:val="false"/>
+          <w:bCs w:val="false"/>
+          <w:i w:val="false"/>
+          <w:iCs w:val="false"/>
+          <w:sz w:val="24"/>
+          <w:szCs w:val="24"/>
+        </w:rPr>
+        <w:t xml:space="preserve">= -.07, </w:t>
+      </w:r>
+      <w:r>
+        <w:rPr>
+          <w:rFonts w:ascii="Times New Roman" w:hAnsi="Times New Roman"/>
+          <w:b w:val="false"/>
+          <w:bCs w:val="false"/>
+          <w:i/>
+          <w:iCs/>
+          <w:sz w:val="24"/>
+          <w:szCs w:val="24"/>
+        </w:rPr>
+        <w:t xml:space="preserve">SE </w:t>
+      </w:r>
+      <w:r>
+        <w:rPr>
+          <w:rFonts w:ascii="Times New Roman" w:hAnsi="Times New Roman"/>
+          <w:b w:val="false"/>
+          <w:bCs w:val="false"/>
+          <w:i w:val="false"/>
+          <w:iCs w:val="false"/>
+          <w:sz w:val="24"/>
+          <w:szCs w:val="24"/>
+        </w:rPr>
+        <w:t xml:space="preserve">= .13, </w:t>
+      </w:r>
+      <w:r>
+        <w:rPr>
+          <w:rFonts w:ascii="Times New Roman" w:hAnsi="Times New Roman"/>
+          <w:b w:val="false"/>
+          <w:bCs w:val="false"/>
+          <w:i/>
+          <w:iCs/>
+          <w:sz w:val="24"/>
+          <w:szCs w:val="24"/>
+        </w:rPr>
+        <w:t>t</w:t>
+      </w:r>
+      <w:r>
+        <w:rPr>
+          <w:rFonts w:ascii="Times New Roman" w:hAnsi="Times New Roman"/>
+          <w:b w:val="false"/>
+          <w:bCs w:val="false"/>
+          <w:i w:val="false"/>
+          <w:iCs w:val="false"/>
+          <w:sz w:val="24"/>
+          <w:szCs w:val="24"/>
+        </w:rPr>
+        <w:t xml:space="preserve">(197), </w:t>
+      </w:r>
+      <w:r>
+        <w:rPr>
+          <w:rFonts w:ascii="Times New Roman" w:hAnsi="Times New Roman"/>
+          <w:b w:val="false"/>
+          <w:bCs w:val="false"/>
+          <w:i/>
+          <w:iCs/>
+          <w:sz w:val="24"/>
+          <w:szCs w:val="24"/>
+        </w:rPr>
+        <w:t xml:space="preserve">p </w:t>
+      </w:r>
+      <w:r>
+        <w:rPr>
+          <w:rFonts w:ascii="Times New Roman" w:hAnsi="Times New Roman"/>
+          <w:b w:val="false"/>
+          <w:bCs w:val="false"/>
+          <w:i w:val="false"/>
+          <w:iCs w:val="false"/>
+          <w:sz w:val="24"/>
+          <w:szCs w:val="24"/>
+        </w:rPr>
+        <w:t xml:space="preserve">= .609. There was a significant zero-order correlation between prejudice and perceived political correctness, however, </w:t>
+      </w:r>
+      <w:r>
+        <w:rPr>
+          <w:rFonts w:ascii="Times New Roman" w:hAnsi="Times New Roman"/>
+          <w:b w:val="false"/>
+          <w:bCs w:val="false"/>
+          <w:i/>
+          <w:iCs/>
+          <w:sz w:val="24"/>
+          <w:szCs w:val="24"/>
+        </w:rPr>
+        <w:t xml:space="preserve">r </w:t>
+      </w:r>
+      <w:r>
+        <w:rPr>
+          <w:rFonts w:ascii="Times New Roman" w:hAnsi="Times New Roman"/>
+          <w:b w:val="false"/>
+          <w:bCs w:val="false"/>
+          <w:i w:val="false"/>
+          <w:iCs w:val="false"/>
+          <w:sz w:val="24"/>
+          <w:szCs w:val="24"/>
+        </w:rPr>
+        <w:t xml:space="preserve">= .30, </w:t>
+      </w:r>
+      <w:r>
+        <w:rPr>
+          <w:rFonts w:ascii="Times New Roman" w:hAnsi="Times New Roman"/>
+          <w:b w:val="false"/>
+          <w:bCs w:val="false"/>
+          <w:i/>
+          <w:iCs/>
+          <w:sz w:val="24"/>
+          <w:szCs w:val="24"/>
+        </w:rPr>
+        <w:t xml:space="preserve">p </w:t>
+      </w:r>
+      <w:r>
+        <w:rPr>
+          <w:rFonts w:ascii="Times New Roman" w:hAnsi="Times New Roman"/>
+          <w:b w:val="false"/>
+          <w:bCs w:val="false"/>
+          <w:i w:val="false"/>
+          <w:iCs w:val="false"/>
+          <w:sz w:val="24"/>
+          <w:szCs w:val="24"/>
+        </w:rPr>
+        <w:t>&lt; .001.</w:t>
       </w:r>
     </w:p>
     <w:p>
@@ -10177,416 +10786,22 @@
         <w:jc w:val="left"/>
         <w:rPr>
           <w:rFonts w:ascii="Times New Roman" w:hAnsi="Times New Roman"/>
-        </w:rPr>
-      </w:pPr>
-      <w:r>
-        <w:rPr>
-          <w:rFonts w:ascii="Times New Roman" w:hAnsi="Times New Roman"/>
+          <w:b/>
           <w:b/>
           <w:bCs/>
-          <w:i w:val="false"/>
-          <w:iCs w:val="false"/>
-          <w:sz w:val="24"/>
-          <w:szCs w:val="24"/>
-        </w:rPr>
-        <w:tab/>
-        <w:t xml:space="preserve"> </w:t>
-      </w:r>
-      <w:r>
-        <w:rPr>
-          <w:rFonts w:ascii="Times New Roman" w:hAnsi="Times New Roman"/>
-          <w:b w:val="false"/>
-          <w:bCs w:val="false"/>
-          <w:i w:val="false"/>
-          <w:iCs w:val="false"/>
-          <w:sz w:val="24"/>
-          <w:szCs w:val="24"/>
-        </w:rPr>
-        <w:t xml:space="preserve">The primary hypothesis was again tested by regressing perceived authenticity of the negative statements on anti-fat prejudice, condition, and the interaction between the two. The interaction was not significant in this study, </w:t>
-      </w:r>
-      <w:r>
-        <w:rPr>
-          <w:rFonts w:ascii="Times New Roman" w:hAnsi="Times New Roman"/>
-          <w:b w:val="false"/>
-          <w:bCs w:val="false"/>
-          <w:i/>
-          <w:iCs/>
-          <w:sz w:val="24"/>
-          <w:szCs w:val="24"/>
-        </w:rPr>
-        <w:t xml:space="preserve">b </w:t>
-      </w:r>
-      <w:r>
-        <w:rPr>
-          <w:rFonts w:ascii="Times New Roman" w:hAnsi="Times New Roman"/>
-          <w:b w:val="false"/>
-          <w:bCs w:val="false"/>
-          <w:i w:val="false"/>
-          <w:iCs w:val="false"/>
-          <w:sz w:val="24"/>
-          <w:szCs w:val="24"/>
-        </w:rPr>
-        <w:t xml:space="preserve">= .14, </w:t>
-      </w:r>
-      <w:r>
-        <w:rPr>
-          <w:rFonts w:ascii="Times New Roman" w:hAnsi="Times New Roman"/>
-          <w:b w:val="false"/>
-          <w:bCs w:val="false"/>
-          <w:i/>
-          <w:iCs/>
-          <w:sz w:val="24"/>
-          <w:szCs w:val="24"/>
-        </w:rPr>
-        <w:t xml:space="preserve">SE </w:t>
-      </w:r>
-      <w:r>
-        <w:rPr>
-          <w:rFonts w:ascii="Times New Roman" w:hAnsi="Times New Roman"/>
-          <w:b w:val="false"/>
-          <w:bCs w:val="false"/>
-          <w:i w:val="false"/>
-          <w:iCs w:val="false"/>
-          <w:sz w:val="24"/>
-          <w:szCs w:val="24"/>
-        </w:rPr>
-        <w:t xml:space="preserve">= .12, </w:t>
-      </w:r>
-      <w:r>
-        <w:rPr>
-          <w:rFonts w:ascii="Times New Roman" w:hAnsi="Times New Roman"/>
-          <w:b w:val="false"/>
-          <w:bCs w:val="false"/>
-          <w:i/>
-          <w:iCs/>
-          <w:sz w:val="24"/>
-          <w:szCs w:val="24"/>
-        </w:rPr>
-        <w:t>t</w:t>
-      </w:r>
-      <w:r>
-        <w:rPr>
-          <w:rFonts w:ascii="Times New Roman" w:hAnsi="Times New Roman"/>
-          <w:b w:val="false"/>
-          <w:bCs w:val="false"/>
-          <w:i w:val="false"/>
-          <w:iCs w:val="false"/>
-          <w:sz w:val="24"/>
-          <w:szCs w:val="24"/>
-        </w:rPr>
-        <w:t xml:space="preserve">(197) = 1.14, </w:t>
-      </w:r>
-      <w:r>
-        <w:rPr>
-          <w:rFonts w:ascii="Times New Roman" w:hAnsi="Times New Roman"/>
-          <w:b w:val="false"/>
-          <w:bCs w:val="false"/>
-          <w:i/>
-          <w:iCs/>
-          <w:sz w:val="24"/>
-          <w:szCs w:val="24"/>
-        </w:rPr>
-        <w:t xml:space="preserve">p </w:t>
-      </w:r>
-      <w:r>
-        <w:rPr>
-          <w:rFonts w:ascii="Times New Roman" w:hAnsi="Times New Roman"/>
-          <w:b w:val="false"/>
-          <w:bCs w:val="false"/>
-          <w:i w:val="false"/>
-          <w:iCs w:val="false"/>
-          <w:sz w:val="24"/>
-          <w:szCs w:val="24"/>
-        </w:rPr>
-        <w:t xml:space="preserve">= .255. However, the simple slopes followed the same pattern as in Study 4: Prejudice predicted perceived authenticity in the suppression condition, </w:t>
-      </w:r>
-      <w:r>
-        <w:rPr>
-          <w:rFonts w:ascii="Times New Roman" w:hAnsi="Times New Roman"/>
-          <w:b w:val="false"/>
-          <w:bCs w:val="false"/>
-          <w:i/>
-          <w:iCs/>
-          <w:sz w:val="24"/>
-          <w:szCs w:val="24"/>
-        </w:rPr>
-        <w:t xml:space="preserve">b </w:t>
-      </w:r>
-      <w:r>
-        <w:rPr>
-          <w:rFonts w:ascii="Times New Roman" w:hAnsi="Times New Roman"/>
-          <w:b w:val="false"/>
-          <w:bCs w:val="false"/>
-          <w:i w:val="false"/>
-          <w:iCs w:val="false"/>
-          <w:sz w:val="24"/>
-          <w:szCs w:val="24"/>
-        </w:rPr>
-        <w:t xml:space="preserve">= .27, </w:t>
-      </w:r>
-      <w:r>
-        <w:rPr>
-          <w:rFonts w:ascii="Times New Roman" w:hAnsi="Times New Roman"/>
-          <w:b w:val="false"/>
-          <w:bCs w:val="false"/>
-          <w:i/>
-          <w:iCs/>
-          <w:sz w:val="24"/>
-          <w:szCs w:val="24"/>
-        </w:rPr>
-        <w:t xml:space="preserve">SE </w:t>
-      </w:r>
-      <w:r>
-        <w:rPr>
-          <w:rFonts w:ascii="Times New Roman" w:hAnsi="Times New Roman"/>
-          <w:b w:val="false"/>
-          <w:bCs w:val="false"/>
-          <w:i w:val="false"/>
-          <w:iCs w:val="false"/>
-          <w:sz w:val="24"/>
-          <w:szCs w:val="24"/>
-        </w:rPr>
-        <w:t xml:space="preserve">= .09, </w:t>
-      </w:r>
-      <w:r>
-        <w:rPr>
-          <w:rFonts w:ascii="Times New Roman" w:hAnsi="Times New Roman"/>
-          <w:b w:val="false"/>
-          <w:bCs w:val="false"/>
-          <w:i/>
-          <w:iCs/>
-          <w:sz w:val="24"/>
-          <w:szCs w:val="24"/>
-        </w:rPr>
-        <w:t>t</w:t>
-      </w:r>
-      <w:r>
-        <w:rPr>
-          <w:rFonts w:ascii="Times New Roman" w:hAnsi="Times New Roman"/>
-          <w:b w:val="false"/>
-          <w:bCs w:val="false"/>
-          <w:i w:val="false"/>
-          <w:iCs w:val="false"/>
-          <w:sz w:val="24"/>
-          <w:szCs w:val="24"/>
-        </w:rPr>
-        <w:t xml:space="preserve">(197) = 3.11, </w:t>
-      </w:r>
-      <w:r>
-        <w:rPr>
-          <w:rFonts w:ascii="Times New Roman" w:hAnsi="Times New Roman"/>
-          <w:b w:val="false"/>
-          <w:bCs w:val="false"/>
-          <w:i/>
-          <w:iCs/>
-          <w:sz w:val="24"/>
-          <w:szCs w:val="24"/>
-        </w:rPr>
-        <w:t xml:space="preserve">p </w:t>
-      </w:r>
-      <w:r>
-        <w:rPr>
-          <w:rFonts w:ascii="Times New Roman" w:hAnsi="Times New Roman"/>
-          <w:b w:val="false"/>
-          <w:bCs w:val="false"/>
-          <w:i w:val="false"/>
-          <w:iCs w:val="false"/>
-          <w:sz w:val="24"/>
-          <w:szCs w:val="24"/>
-        </w:rPr>
-        <w:t xml:space="preserve">= .002, but not in the expression condition, </w:t>
-      </w:r>
-      <w:r>
-        <w:rPr>
-          <w:rFonts w:ascii="Times New Roman" w:hAnsi="Times New Roman"/>
-          <w:b w:val="false"/>
-          <w:bCs w:val="false"/>
-          <w:i/>
-          <w:iCs/>
-          <w:sz w:val="24"/>
-          <w:szCs w:val="24"/>
-        </w:rPr>
-        <w:t xml:space="preserve">b </w:t>
-      </w:r>
-      <w:r>
-        <w:rPr>
-          <w:rFonts w:ascii="Times New Roman" w:hAnsi="Times New Roman"/>
-          <w:b w:val="false"/>
-          <w:bCs w:val="false"/>
-          <w:i w:val="false"/>
-          <w:iCs w:val="false"/>
-          <w:sz w:val="24"/>
-          <w:szCs w:val="24"/>
-        </w:rPr>
-        <w:t xml:space="preserve">= .14, </w:t>
-      </w:r>
-      <w:r>
-        <w:rPr>
-          <w:rFonts w:ascii="Times New Roman" w:hAnsi="Times New Roman"/>
-          <w:b w:val="false"/>
-          <w:bCs w:val="false"/>
-          <w:i/>
-          <w:iCs/>
-          <w:sz w:val="24"/>
-          <w:szCs w:val="24"/>
-        </w:rPr>
-        <w:t xml:space="preserve">SE </w:t>
-      </w:r>
-      <w:r>
-        <w:rPr>
-          <w:rFonts w:ascii="Times New Roman" w:hAnsi="Times New Roman"/>
-          <w:b w:val="false"/>
-          <w:bCs w:val="false"/>
-          <w:i w:val="false"/>
-          <w:iCs w:val="false"/>
-          <w:sz w:val="24"/>
-          <w:szCs w:val="24"/>
-        </w:rPr>
-        <w:t xml:space="preserve">= .08, </w:t>
-      </w:r>
-      <w:r>
-        <w:rPr>
-          <w:rFonts w:ascii="Times New Roman" w:hAnsi="Times New Roman"/>
-          <w:b w:val="false"/>
-          <w:bCs w:val="false"/>
-          <w:i/>
-          <w:iCs/>
-          <w:sz w:val="24"/>
-          <w:szCs w:val="24"/>
-        </w:rPr>
-        <w:t>t</w:t>
-      </w:r>
-      <w:r>
-        <w:rPr>
-          <w:rFonts w:ascii="Times New Roman" w:hAnsi="Times New Roman"/>
-          <w:b w:val="false"/>
-          <w:bCs w:val="false"/>
-          <w:i w:val="false"/>
-          <w:iCs w:val="false"/>
-          <w:sz w:val="24"/>
-          <w:szCs w:val="24"/>
-        </w:rPr>
-        <w:t xml:space="preserve">(197) = 1.73, </w:t>
-      </w:r>
-      <w:r>
-        <w:rPr>
-          <w:rFonts w:ascii="Times New Roman" w:hAnsi="Times New Roman"/>
-          <w:b w:val="false"/>
-          <w:bCs w:val="false"/>
-          <w:i/>
-          <w:iCs/>
-          <w:sz w:val="24"/>
-          <w:szCs w:val="24"/>
-        </w:rPr>
-        <w:t xml:space="preserve">p </w:t>
-      </w:r>
-      <w:r>
-        <w:rPr>
-          <w:rFonts w:ascii="Times New Roman" w:hAnsi="Times New Roman"/>
-          <w:b w:val="false"/>
-          <w:bCs w:val="false"/>
-          <w:i w:val="false"/>
-          <w:iCs w:val="false"/>
-          <w:sz w:val="24"/>
-          <w:szCs w:val="24"/>
-        </w:rPr>
-        <w:t xml:space="preserve">= .085. Regressing perceived authenticity of the neutral statements on prejudice, condition, and their interaction yielded a nonsignificant interaction as in Study 4, </w:t>
-      </w:r>
-      <w:r>
-        <w:rPr>
-          <w:rFonts w:ascii="Times New Roman" w:hAnsi="Times New Roman"/>
-          <w:b w:val="false"/>
-          <w:bCs w:val="false"/>
-          <w:i/>
-          <w:iCs/>
-          <w:sz w:val="24"/>
-          <w:szCs w:val="24"/>
-        </w:rPr>
-        <w:t xml:space="preserve">b </w:t>
-      </w:r>
-      <w:r>
-        <w:rPr>
-          <w:rFonts w:ascii="Times New Roman" w:hAnsi="Times New Roman"/>
-          <w:b w:val="false"/>
-          <w:bCs w:val="false"/>
-          <w:i w:val="false"/>
-          <w:iCs w:val="false"/>
-          <w:sz w:val="24"/>
-          <w:szCs w:val="24"/>
-        </w:rPr>
-        <w:t xml:space="preserve">= .03, </w:t>
-      </w:r>
-      <w:r>
-        <w:rPr>
-          <w:rFonts w:ascii="Times New Roman" w:hAnsi="Times New Roman"/>
-          <w:b w:val="false"/>
-          <w:bCs w:val="false"/>
-          <w:i/>
-          <w:iCs/>
-          <w:sz w:val="24"/>
-          <w:szCs w:val="24"/>
-        </w:rPr>
-        <w:t xml:space="preserve">SE </w:t>
-      </w:r>
-      <w:r>
-        <w:rPr>
-          <w:rFonts w:ascii="Times New Roman" w:hAnsi="Times New Roman"/>
-          <w:b w:val="false"/>
-          <w:bCs w:val="false"/>
-          <w:i w:val="false"/>
-          <w:iCs w:val="false"/>
-          <w:sz w:val="24"/>
-          <w:szCs w:val="24"/>
-        </w:rPr>
-        <w:t xml:space="preserve">= .12, </w:t>
-      </w:r>
-      <w:r>
-        <w:rPr>
-          <w:rFonts w:ascii="Times New Roman" w:hAnsi="Times New Roman"/>
-          <w:b w:val="false"/>
-          <w:bCs w:val="false"/>
-          <w:i/>
-          <w:iCs/>
-          <w:sz w:val="24"/>
-          <w:szCs w:val="24"/>
-        </w:rPr>
-        <w:t>t</w:t>
-      </w:r>
-      <w:r>
-        <w:rPr>
-          <w:rFonts w:ascii="Times New Roman" w:hAnsi="Times New Roman"/>
-          <w:b w:val="false"/>
-          <w:bCs w:val="false"/>
-          <w:i w:val="false"/>
-          <w:iCs w:val="false"/>
-          <w:sz w:val="24"/>
-          <w:szCs w:val="24"/>
-        </w:rPr>
-        <w:t xml:space="preserve">(197) = 0.24, </w:t>
-      </w:r>
-      <w:r>
-        <w:rPr>
-          <w:rFonts w:ascii="Times New Roman" w:hAnsi="Times New Roman"/>
-          <w:b w:val="false"/>
-          <w:bCs w:val="false"/>
-          <w:i/>
-          <w:iCs/>
-          <w:sz w:val="24"/>
-          <w:szCs w:val="24"/>
-        </w:rPr>
-        <w:t xml:space="preserve">p </w:t>
-      </w:r>
-      <w:r>
-        <w:rPr>
-          <w:rFonts w:ascii="Times New Roman" w:hAnsi="Times New Roman"/>
-          <w:b w:val="false"/>
-          <w:bCs w:val="false"/>
-          <w:i w:val="false"/>
-          <w:iCs w:val="false"/>
-          <w:sz w:val="24"/>
-          <w:szCs w:val="24"/>
-        </w:rPr>
-        <w:t>= .808.</w:t>
+        </w:rPr>
+      </w:pPr>
+      <w:r>
+        <w:rPr>
+          <w:rFonts w:ascii="Times New Roman" w:hAnsi="Times New Roman"/>
+          <w:b/>
+          <w:bCs/>
+          <w:i w:val="false"/>
+          <w:iCs w:val="false"/>
+          <w:sz w:val="24"/>
+          <w:szCs w:val="24"/>
+        </w:rPr>
+        <w:t>Studies 5 and 6 Results, Synthesized</w:t>
       </w:r>
     </w:p>
     <w:p>
@@ -10598,68 +10813,34 @@
         <w:jc w:val="left"/>
         <w:rPr>
           <w:rFonts w:ascii="Times New Roman" w:hAnsi="Times New Roman"/>
+          <w:b/>
+          <w:b/>
+          <w:bCs/>
         </w:rPr>
       </w:pPr>
       <w:r>
         <w:rPr>
           <w:rFonts w:ascii="Times New Roman" w:hAnsi="Times New Roman"/>
-          <w:b w:val="false"/>
-          <w:bCs w:val="false"/>
+          <w:b/>
+          <w:bCs/>
           <w:i w:val="false"/>
           <w:iCs w:val="false"/>
           <w:sz w:val="24"/>
           <w:szCs w:val="24"/>
         </w:rPr>
         <w:tab/>
-        <w:t xml:space="preserve">I also predicted that perceived political correctness of negative statements would be negatively related to perceptions of their authenticity; this was not the case, </w:t>
-      </w:r>
-      <w:r>
-        <w:rPr>
-          <w:rFonts w:ascii="Times New Roman" w:hAnsi="Times New Roman"/>
-          <w:b w:val="false"/>
-          <w:bCs w:val="false"/>
-          <w:i/>
-          <w:iCs/>
-          <w:sz w:val="24"/>
-          <w:szCs w:val="24"/>
-        </w:rPr>
-        <w:t xml:space="preserve">r </w:t>
-      </w:r>
-      <w:r>
-        <w:rPr>
-          <w:rFonts w:ascii="Times New Roman" w:hAnsi="Times New Roman"/>
-          <w:b w:val="false"/>
-          <w:bCs w:val="false"/>
-          <w:i w:val="false"/>
-          <w:iCs w:val="false"/>
-          <w:sz w:val="24"/>
-          <w:szCs w:val="24"/>
-        </w:rPr>
-        <w:t xml:space="preserve">= -.02, </w:t>
-      </w:r>
-      <w:r>
-        <w:rPr>
-          <w:rFonts w:ascii="Times New Roman" w:hAnsi="Times New Roman"/>
-          <w:b w:val="false"/>
-          <w:bCs w:val="false"/>
-          <w:i/>
-          <w:iCs/>
-          <w:sz w:val="24"/>
-          <w:szCs w:val="24"/>
-        </w:rPr>
-        <w:t xml:space="preserve">p </w:t>
-      </w:r>
-      <w:r>
-        <w:rPr>
-          <w:rFonts w:ascii="Times New Roman" w:hAnsi="Times New Roman"/>
-          <w:b w:val="false"/>
-          <w:bCs w:val="false"/>
-          <w:i w:val="false"/>
-          <w:iCs w:val="false"/>
-          <w:sz w:val="24"/>
-          <w:szCs w:val="24"/>
-        </w:rPr>
-        <w:t xml:space="preserve">= .818. Regressing perceived political correctness of the two negative statements on anti-fat prejudice, condition, and their interaction did not yield a significant interaction, </w:t>
+      </w:r>
+      <w:r>
+        <w:rPr>
+          <w:rFonts w:ascii="Times New Roman" w:hAnsi="Times New Roman"/>
+          <w:b w:val="false"/>
+          <w:bCs w:val="false"/>
+          <w:i w:val="false"/>
+          <w:iCs w:val="false"/>
+          <w:sz w:val="24"/>
+          <w:szCs w:val="24"/>
+        </w:rPr>
+        <w:t xml:space="preserve">In Study 5, framing the expression of a prejudiced statement as acceptable eliminated the established relationship between prejudice and perceived authenticity. However, this interaction was not significant in Study 6. Did this study “fail” to replicate? One way to answer this question is to simply look at significance: Was the replication also significant and in the same direction? By this criterion, Study 6 failed to replicate Study 5. A second way to answer this question is by examining the 95% confidence intervals for the effects of interest: Did the replication’s confidence interval contain the original study’s observed effect? Since all measures were on the same scale (condition was coded 0 or 1, all measures were 7-point Likert scales in both studies), the coefficients for the interactions can be directly compared across studies. The observed effect in Study 5 was </w:t>
       </w:r>
       <w:r>
         <w:rPr>
@@ -10683,127 +10864,31 @@
           <w:sz w:val="24"/>
           <w:szCs w:val="24"/>
         </w:rPr>
-        <w:t xml:space="preserve">= -.07, </w:t>
-      </w:r>
-      <w:r>
-        <w:rPr>
-          <w:rFonts w:ascii="Times New Roman" w:hAnsi="Times New Roman"/>
-          <w:b w:val="false"/>
-          <w:bCs w:val="false"/>
-          <w:i/>
-          <w:iCs/>
-          <w:sz w:val="24"/>
-          <w:szCs w:val="24"/>
-        </w:rPr>
-        <w:t xml:space="preserve">SE </w:t>
-      </w:r>
-      <w:r>
-        <w:rPr>
-          <w:rFonts w:ascii="Times New Roman" w:hAnsi="Times New Roman"/>
-          <w:b w:val="false"/>
-          <w:bCs w:val="false"/>
-          <w:i w:val="false"/>
-          <w:iCs w:val="false"/>
-          <w:sz w:val="24"/>
-          <w:szCs w:val="24"/>
-        </w:rPr>
-        <w:t xml:space="preserve">= .13, </w:t>
-      </w:r>
-      <w:r>
-        <w:rPr>
-          <w:rFonts w:ascii="Times New Roman" w:hAnsi="Times New Roman"/>
-          <w:b w:val="false"/>
-          <w:bCs w:val="false"/>
-          <w:i/>
-          <w:iCs/>
-          <w:sz w:val="24"/>
-          <w:szCs w:val="24"/>
-        </w:rPr>
-        <w:t>t</w:t>
-      </w:r>
-      <w:r>
-        <w:rPr>
-          <w:rFonts w:ascii="Times New Roman" w:hAnsi="Times New Roman"/>
-          <w:b w:val="false"/>
-          <w:bCs w:val="false"/>
-          <w:i w:val="false"/>
-          <w:iCs w:val="false"/>
-          <w:sz w:val="24"/>
-          <w:szCs w:val="24"/>
-        </w:rPr>
-        <w:t xml:space="preserve">(197), </w:t>
-      </w:r>
-      <w:r>
-        <w:rPr>
-          <w:rFonts w:ascii="Times New Roman" w:hAnsi="Times New Roman"/>
-          <w:b w:val="false"/>
-          <w:bCs w:val="false"/>
-          <w:i/>
-          <w:iCs/>
-          <w:sz w:val="24"/>
-          <w:szCs w:val="24"/>
-        </w:rPr>
-        <w:t xml:space="preserve">p </w:t>
-      </w:r>
-      <w:r>
-        <w:rPr>
-          <w:rFonts w:ascii="Times New Roman" w:hAnsi="Times New Roman"/>
-          <w:b w:val="false"/>
-          <w:bCs w:val="false"/>
-          <w:i w:val="false"/>
-          <w:iCs w:val="false"/>
-          <w:sz w:val="24"/>
-          <w:szCs w:val="24"/>
-        </w:rPr>
-        <w:t xml:space="preserve">= .609. There was a significant zero-order correlation between prejudice and perceived political correctness, however, </w:t>
-      </w:r>
-      <w:r>
-        <w:rPr>
-          <w:rFonts w:ascii="Times New Roman" w:hAnsi="Times New Roman"/>
-          <w:b w:val="false"/>
-          <w:bCs w:val="false"/>
-          <w:i/>
-          <w:iCs/>
-          <w:sz w:val="24"/>
-          <w:szCs w:val="24"/>
-        </w:rPr>
-        <w:t xml:space="preserve">r </w:t>
-      </w:r>
-      <w:r>
-        <w:rPr>
-          <w:rFonts w:ascii="Times New Roman" w:hAnsi="Times New Roman"/>
-          <w:b w:val="false"/>
-          <w:bCs w:val="false"/>
-          <w:i w:val="false"/>
-          <w:iCs w:val="false"/>
-          <w:sz w:val="24"/>
-          <w:szCs w:val="24"/>
-        </w:rPr>
-        <w:t xml:space="preserve">= .30, </w:t>
-      </w:r>
-      <w:r>
-        <w:rPr>
-          <w:rFonts w:ascii="Times New Roman" w:hAnsi="Times New Roman"/>
-          <w:b w:val="false"/>
-          <w:bCs w:val="false"/>
-          <w:i/>
-          <w:iCs/>
-          <w:sz w:val="24"/>
-          <w:szCs w:val="24"/>
-        </w:rPr>
-        <w:t xml:space="preserve">p </w:t>
-      </w:r>
-      <w:r>
-        <w:rPr>
-          <w:rFonts w:ascii="Times New Roman" w:hAnsi="Times New Roman"/>
-          <w:b w:val="false"/>
-          <w:bCs w:val="false"/>
-          <w:i w:val="false"/>
-          <w:iCs w:val="false"/>
-          <w:sz w:val="24"/>
-          <w:szCs w:val="24"/>
-        </w:rPr>
-        <w:t>&lt; .001.</w:t>
+        <w:t xml:space="preserve">= .36 [.14, .59]; the confidence interval for the observed interaction in Study 6 barely included the point estimate from Study 5, </w:t>
+      </w:r>
+      <w:r>
+        <w:rPr>
+          <w:rFonts w:ascii="Times New Roman" w:hAnsi="Times New Roman"/>
+          <w:b w:val="false"/>
+          <w:bCs w:val="false"/>
+          <w:i/>
+          <w:iCs/>
+          <w:sz w:val="24"/>
+          <w:szCs w:val="24"/>
+        </w:rPr>
+        <w:t xml:space="preserve">b </w:t>
+      </w:r>
+      <w:r>
+        <w:rPr>
+          <w:rFonts w:ascii="Times New Roman" w:hAnsi="Times New Roman"/>
+          <w:b w:val="false"/>
+          <w:bCs w:val="false"/>
+          <w:i w:val="false"/>
+          <w:iCs w:val="false"/>
+          <w:sz w:val="24"/>
+          <w:szCs w:val="24"/>
+        </w:rPr>
+        <w:t>= .14 [-.10, .37].</w:t>
       </w:r>
     </w:p>
     <w:p>
@@ -10823,14 +10908,327 @@
       <w:r>
         <w:rPr>
           <w:rFonts w:ascii="Times New Roman" w:hAnsi="Times New Roman"/>
-          <w:b/>
-          <w:bCs/>
-          <w:i w:val="false"/>
-          <w:iCs w:val="false"/>
-          <w:sz w:val="24"/>
-          <w:szCs w:val="24"/>
-        </w:rPr>
-        <w:t>Discussion</w:t>
+          <w:b w:val="false"/>
+          <w:bCs w:val="false"/>
+          <w:i w:val="false"/>
+          <w:iCs w:val="false"/>
+          <w:sz w:val="24"/>
+          <w:szCs w:val="24"/>
+        </w:rPr>
+        <w:tab/>
+        <w:t>But the question of “Did it replicate?” is perhaps misguided. One can see research as a cumulative process</w:t>
+      </w:r>
+      <w:r>
+        <w:rPr>
+          <w:rFonts w:ascii="Times New Roman" w:hAnsi="Times New Roman"/>
+          <w:b w:val="false"/>
+          <w:bCs w:val="false"/>
+          <w:i/>
+          <w:iCs/>
+          <w:sz w:val="24"/>
+          <w:szCs w:val="24"/>
+        </w:rPr>
+        <w:t xml:space="preserve"> </w:t>
+      </w:r>
+      <w:r>
+        <w:rPr>
+          <w:rFonts w:ascii="Times New Roman" w:hAnsi="Times New Roman"/>
+          <w:b w:val="false"/>
+          <w:bCs w:val="false"/>
+          <w:i w:val="false"/>
+          <w:iCs w:val="false"/>
+          <w:sz w:val="24"/>
+          <w:szCs w:val="24"/>
+        </w:rPr>
+        <w:t xml:space="preserve">of collecting information (e.g., Braver, Thoemmes, &amp; Rosenthal, 2014) instead of a series of significant-or-not judgments. Neither the original nor the replication should be privileged—their evidential value should be taken into consideration together. Given the similarity by which the studies were conducted and the difficulties in meta-analyzing regression slopes (e.g., Becker &amp; Wu, 2007), I simply combined the data from Studies 5 and 6, then I regressed perceived authenticity on condition, self-reported prejudice, and the interaction between the two. This interaction was significant, </w:t>
+      </w:r>
+      <w:r>
+        <w:rPr>
+          <w:rFonts w:ascii="Times New Roman" w:hAnsi="Times New Roman"/>
+          <w:b w:val="false"/>
+          <w:bCs w:val="false"/>
+          <w:i/>
+          <w:iCs/>
+          <w:sz w:val="24"/>
+          <w:szCs w:val="24"/>
+        </w:rPr>
+        <w:t xml:space="preserve">b </w:t>
+      </w:r>
+      <w:r>
+        <w:rPr>
+          <w:rFonts w:ascii="Times New Roman" w:hAnsi="Times New Roman"/>
+          <w:b w:val="false"/>
+          <w:bCs w:val="false"/>
+          <w:i w:val="false"/>
+          <w:iCs w:val="false"/>
+          <w:sz w:val="24"/>
+          <w:szCs w:val="24"/>
+        </w:rPr>
+        <w:t xml:space="preserve">= .24, </w:t>
+      </w:r>
+      <w:r>
+        <w:rPr>
+          <w:rFonts w:ascii="Times New Roman" w:hAnsi="Times New Roman"/>
+          <w:b w:val="false"/>
+          <w:bCs w:val="false"/>
+          <w:i/>
+          <w:iCs/>
+          <w:sz w:val="24"/>
+          <w:szCs w:val="24"/>
+        </w:rPr>
+        <w:t xml:space="preserve">SE </w:t>
+      </w:r>
+      <w:r>
+        <w:rPr>
+          <w:rFonts w:ascii="Times New Roman" w:hAnsi="Times New Roman"/>
+          <w:b w:val="false"/>
+          <w:bCs w:val="false"/>
+          <w:i w:val="false"/>
+          <w:iCs w:val="false"/>
+          <w:sz w:val="24"/>
+          <w:szCs w:val="24"/>
+        </w:rPr>
+        <w:t xml:space="preserve">= .08, </w:t>
+      </w:r>
+      <w:r>
+        <w:rPr>
+          <w:rFonts w:ascii="Times New Roman" w:hAnsi="Times New Roman"/>
+          <w:b w:val="false"/>
+          <w:bCs w:val="false"/>
+          <w:i/>
+          <w:iCs/>
+          <w:sz w:val="24"/>
+          <w:szCs w:val="24"/>
+        </w:rPr>
+        <w:t>t</w:t>
+      </w:r>
+      <w:r>
+        <w:rPr>
+          <w:rFonts w:ascii="Times New Roman" w:hAnsi="Times New Roman"/>
+          <w:b w:val="false"/>
+          <w:bCs w:val="false"/>
+          <w:i w:val="false"/>
+          <w:iCs w:val="false"/>
+          <w:sz w:val="24"/>
+          <w:szCs w:val="24"/>
+        </w:rPr>
+        <w:t xml:space="preserve">(395) =  2.87, </w:t>
+      </w:r>
+      <w:r>
+        <w:rPr>
+          <w:rFonts w:ascii="Times New Roman" w:hAnsi="Times New Roman"/>
+          <w:b w:val="false"/>
+          <w:bCs w:val="false"/>
+          <w:i/>
+          <w:iCs/>
+          <w:sz w:val="24"/>
+          <w:szCs w:val="24"/>
+        </w:rPr>
+        <w:t xml:space="preserve">p </w:t>
+      </w:r>
+      <w:r>
+        <w:rPr>
+          <w:rFonts w:ascii="Times New Roman" w:hAnsi="Times New Roman"/>
+          <w:b w:val="false"/>
+          <w:bCs w:val="false"/>
+          <w:i w:val="false"/>
+          <w:iCs w:val="false"/>
+          <w:sz w:val="24"/>
+          <w:szCs w:val="24"/>
+        </w:rPr>
+        <w:t xml:space="preserve">= .004. Probing this interaction revealed that prejudice predicted perceived authenticity in the suppression condition, </w:t>
+      </w:r>
+      <w:r>
+        <w:rPr>
+          <w:rFonts w:ascii="Times New Roman" w:hAnsi="Times New Roman"/>
+          <w:b w:val="false"/>
+          <w:bCs w:val="false"/>
+          <w:i/>
+          <w:iCs/>
+          <w:sz w:val="24"/>
+          <w:szCs w:val="24"/>
+        </w:rPr>
+        <w:t xml:space="preserve">b </w:t>
+      </w:r>
+      <w:r>
+        <w:rPr>
+          <w:rFonts w:ascii="Times New Roman" w:hAnsi="Times New Roman"/>
+          <w:b w:val="false"/>
+          <w:bCs w:val="false"/>
+          <w:i w:val="false"/>
+          <w:iCs w:val="false"/>
+          <w:sz w:val="24"/>
+          <w:szCs w:val="24"/>
+        </w:rPr>
+        <w:t xml:space="preserve">= .31, </w:t>
+      </w:r>
+      <w:r>
+        <w:rPr>
+          <w:rFonts w:ascii="Times New Roman" w:hAnsi="Times New Roman"/>
+          <w:b w:val="false"/>
+          <w:bCs w:val="false"/>
+          <w:i/>
+          <w:iCs/>
+          <w:sz w:val="24"/>
+          <w:szCs w:val="24"/>
+        </w:rPr>
+        <w:t xml:space="preserve">SE </w:t>
+      </w:r>
+      <w:r>
+        <w:rPr>
+          <w:rFonts w:ascii="Times New Roman" w:hAnsi="Times New Roman"/>
+          <w:b w:val="false"/>
+          <w:bCs w:val="false"/>
+          <w:i w:val="false"/>
+          <w:iCs w:val="false"/>
+          <w:sz w:val="24"/>
+          <w:szCs w:val="24"/>
+        </w:rPr>
+        <w:t xml:space="preserve">= .06, </w:t>
+      </w:r>
+      <w:r>
+        <w:rPr>
+          <w:rFonts w:ascii="Times New Roman" w:hAnsi="Times New Roman"/>
+          <w:b w:val="false"/>
+          <w:bCs w:val="false"/>
+          <w:i/>
+          <w:iCs/>
+          <w:sz w:val="24"/>
+          <w:szCs w:val="24"/>
+        </w:rPr>
+        <w:t>t</w:t>
+      </w:r>
+      <w:r>
+        <w:rPr>
+          <w:rFonts w:ascii="Times New Roman" w:hAnsi="Times New Roman"/>
+          <w:b w:val="false"/>
+          <w:bCs w:val="false"/>
+          <w:i w:val="false"/>
+          <w:iCs w:val="false"/>
+          <w:sz w:val="24"/>
+          <w:szCs w:val="24"/>
+        </w:rPr>
+        <w:t xml:space="preserve">(395) = 5.20, </w:t>
+      </w:r>
+      <w:r>
+        <w:rPr>
+          <w:rFonts w:ascii="Times New Roman" w:hAnsi="Times New Roman"/>
+          <w:b w:val="false"/>
+          <w:bCs w:val="false"/>
+          <w:i/>
+          <w:iCs/>
+          <w:sz w:val="24"/>
+          <w:szCs w:val="24"/>
+        </w:rPr>
+        <w:t xml:space="preserve">p </w:t>
+      </w:r>
+      <w:r>
+        <w:rPr>
+          <w:rFonts w:ascii="Times New Roman" w:hAnsi="Times New Roman"/>
+          <w:b w:val="false"/>
+          <w:bCs w:val="false"/>
+          <w:i w:val="false"/>
+          <w:iCs w:val="false"/>
+          <w:sz w:val="24"/>
+          <w:szCs w:val="24"/>
+        </w:rPr>
+        <w:t xml:space="preserve">&lt; .001, but not in the expression condition, </w:t>
+      </w:r>
+      <w:r>
+        <w:rPr>
+          <w:rFonts w:ascii="Times New Roman" w:hAnsi="Times New Roman"/>
+          <w:b w:val="false"/>
+          <w:bCs w:val="false"/>
+          <w:i/>
+          <w:iCs/>
+          <w:sz w:val="24"/>
+          <w:szCs w:val="24"/>
+        </w:rPr>
+        <w:t xml:space="preserve">b </w:t>
+      </w:r>
+      <w:r>
+        <w:rPr>
+          <w:rFonts w:ascii="Times New Roman" w:hAnsi="Times New Roman"/>
+          <w:b w:val="false"/>
+          <w:bCs w:val="false"/>
+          <w:i w:val="false"/>
+          <w:iCs w:val="false"/>
+          <w:sz w:val="24"/>
+          <w:szCs w:val="24"/>
+        </w:rPr>
+        <w:t xml:space="preserve">= .07, </w:t>
+      </w:r>
+      <w:r>
+        <w:rPr>
+          <w:rFonts w:ascii="Times New Roman" w:hAnsi="Times New Roman"/>
+          <w:b w:val="false"/>
+          <w:bCs w:val="false"/>
+          <w:i/>
+          <w:iCs/>
+          <w:sz w:val="24"/>
+          <w:szCs w:val="24"/>
+        </w:rPr>
+        <w:t xml:space="preserve">SE </w:t>
+      </w:r>
+      <w:r>
+        <w:rPr>
+          <w:rFonts w:ascii="Times New Roman" w:hAnsi="Times New Roman"/>
+          <w:b w:val="false"/>
+          <w:bCs w:val="false"/>
+          <w:i w:val="false"/>
+          <w:iCs w:val="false"/>
+          <w:sz w:val="24"/>
+          <w:szCs w:val="24"/>
+        </w:rPr>
+        <w:t xml:space="preserve">= .06, </w:t>
+      </w:r>
+      <w:r>
+        <w:rPr>
+          <w:rFonts w:ascii="Times New Roman" w:hAnsi="Times New Roman"/>
+          <w:b w:val="false"/>
+          <w:bCs w:val="false"/>
+          <w:i/>
+          <w:iCs/>
+          <w:sz w:val="24"/>
+          <w:szCs w:val="24"/>
+        </w:rPr>
+        <w:t>t</w:t>
+      </w:r>
+      <w:r>
+        <w:rPr>
+          <w:rFonts w:ascii="Times New Roman" w:hAnsi="Times New Roman"/>
+          <w:b w:val="false"/>
+          <w:bCs w:val="false"/>
+          <w:i w:val="false"/>
+          <w:iCs w:val="false"/>
+          <w:sz w:val="24"/>
+          <w:szCs w:val="24"/>
+        </w:rPr>
+        <w:t xml:space="preserve">(395) = 1.16, </w:t>
+      </w:r>
+      <w:r>
+        <w:rPr>
+          <w:rFonts w:ascii="Times New Roman" w:hAnsi="Times New Roman"/>
+          <w:b w:val="false"/>
+          <w:bCs w:val="false"/>
+          <w:i/>
+          <w:iCs/>
+          <w:sz w:val="24"/>
+          <w:szCs w:val="24"/>
+        </w:rPr>
+        <w:t xml:space="preserve">p </w:t>
+      </w:r>
+      <w:r>
+        <w:rPr>
+          <w:rFonts w:ascii="Times New Roman" w:hAnsi="Times New Roman"/>
+          <w:b w:val="false"/>
+          <w:bCs w:val="false"/>
+          <w:i w:val="false"/>
+          <w:iCs w:val="false"/>
+          <w:sz w:val="24"/>
+          <w:szCs w:val="24"/>
+        </w:rPr>
+        <w:t>= .245.</w:t>
       </w:r>
     </w:p>
     <w:p>
@@ -10841,22 +11239,62 @@
         <w:contextualSpacing/>
         <w:jc w:val="left"/>
         <w:rPr>
-          <w:b w:val="false"/>
-          <w:b w:val="false"/>
-          <w:bCs w:val="false"/>
-        </w:rPr>
-      </w:pPr>
-      <w:r>
-        <w:rPr>
-          <w:rFonts w:ascii="Times New Roman" w:hAnsi="Times New Roman"/>
+          <w:rFonts w:ascii="Times New Roman" w:hAnsi="Times New Roman"/>
+          <w:b/>
           <w:b/>
           <w:bCs/>
+        </w:rPr>
+      </w:pPr>
+      <w:r>
+        <w:rPr>
+          <w:rFonts w:ascii="Times New Roman" w:hAnsi="Times New Roman"/>
+          <w:b/>
+          <w:bCs/>
+          <w:i w:val="false"/>
+          <w:iCs w:val="false"/>
+          <w:sz w:val="24"/>
+          <w:szCs w:val="24"/>
+        </w:rPr>
+        <w:t>Studies 5 and 6 Discussion</w:t>
+      </w:r>
+    </w:p>
+    <w:p>
+      <w:pPr>
+        <w:pStyle w:val="Normal"/>
+        <w:bidi w:val="0"/>
+        <w:spacing w:lineRule="auto" w:line="480" w:before="0" w:after="0"/>
+        <w:contextualSpacing/>
+        <w:jc w:val="left"/>
+        <w:rPr>
+          <w:rFonts w:ascii="Times New Roman" w:hAnsi="Times New Roman"/>
+          <w:b/>
+          <w:b/>
+          <w:bCs/>
+        </w:rPr>
+      </w:pPr>
+      <w:r>
+        <w:rPr>
+          <w:rFonts w:ascii="Times New Roman" w:hAnsi="Times New Roman"/>
+          <w:b/>
+          <w:bCs/>
           <w:i w:val="false"/>
           <w:iCs w:val="false"/>
           <w:sz w:val="24"/>
           <w:szCs w:val="24"/>
         </w:rPr>
         <w:tab/>
+      </w:r>
+      <w:r>
+        <w:rPr>
+          <w:rFonts w:ascii="Times New Roman" w:hAnsi="Times New Roman"/>
+          <w:b w:val="false"/>
+          <w:bCs w:val="false"/>
+          <w:i w:val="false"/>
+          <w:iCs w:val="false"/>
+          <w:sz w:val="24"/>
+          <w:szCs w:val="24"/>
+        </w:rPr>
+        <w:t>Framing the expression of a prejudiced statement as acceptable eliminated the established relationship between prejudice and perceived authenticity. This suggests that labelling expressed prejudice as authentic is motivated by vicarious justification—people high in prejudice push back against the prescriptive norms, even when it concerns someone else’s speech act. Contrary to predictions, perceived political correctness was unrelated to perceived authenticity. While the more prejudiced people were, the more they saw the expression as politically correct, this relationship was unaffected by presenting prejudice as acceptable or unacceptable to express.</w:t>
       </w:r>
     </w:p>
     <w:p>

</xml_diff>

<commit_message>
up through study 6 discussion
</commit_message>
<xml_diff>
--- a/docs/dissertation_v1.docx
+++ b/docs/dissertation_v1.docx
@@ -8038,43 +8038,7 @@
           <w:sz w:val="24"/>
           <w:szCs w:val="24"/>
         </w:rPr>
-        <w:t>Stud</w:t>
-      </w:r>
-      <w:r>
-        <w:rPr>
-          <w:rFonts w:ascii="Times New Roman" w:hAnsi="Times New Roman"/>
-          <w:b/>
-          <w:bCs/>
-          <w:i w:val="false"/>
-          <w:iCs w:val="false"/>
-          <w:sz w:val="24"/>
-          <w:szCs w:val="24"/>
-        </w:rPr>
-        <w:t>ies</w:t>
-      </w:r>
-      <w:r>
-        <w:rPr>
-          <w:rFonts w:ascii="Times New Roman" w:hAnsi="Times New Roman"/>
-          <w:b/>
-          <w:bCs/>
-          <w:i w:val="false"/>
-          <w:iCs w:val="false"/>
-          <w:sz w:val="24"/>
-          <w:szCs w:val="24"/>
-        </w:rPr>
-        <w:t xml:space="preserve"> 5 </w:t>
-      </w:r>
-      <w:r>
-        <w:rPr>
-          <w:rFonts w:ascii="Times New Roman" w:hAnsi="Times New Roman"/>
-          <w:b/>
-          <w:bCs/>
-          <w:i w:val="false"/>
-          <w:iCs w:val="false"/>
-          <w:sz w:val="24"/>
-          <w:szCs w:val="24"/>
-        </w:rPr>
-        <w:t>and 6</w:t>
+        <w:t>Studies 5 and 6</w:t>
       </w:r>
     </w:p>
     <w:p>
@@ -8110,43 +8074,7 @@
           <w:sz w:val="24"/>
           <w:szCs w:val="24"/>
         </w:rPr>
-        <w:t xml:space="preserve">In Study 5, </w:t>
-      </w:r>
-      <w:r>
-        <w:rPr>
-          <w:rFonts w:ascii="Times New Roman" w:hAnsi="Times New Roman"/>
-          <w:b w:val="false"/>
-          <w:bCs w:val="false"/>
-          <w:i w:val="false"/>
-          <w:iCs w:val="false"/>
-          <w:sz w:val="24"/>
-          <w:szCs w:val="24"/>
-        </w:rPr>
-        <w:t xml:space="preserve">I experimentally tested the prescriptive norms account for the relationship between prejudice and perceived authenticity by manipulating whether or not it was acceptable to express </w:t>
-      </w:r>
-      <w:r>
-        <w:rPr>
-          <w:rFonts w:ascii="Times New Roman" w:hAnsi="Times New Roman"/>
-          <w:b w:val="false"/>
-          <w:bCs w:val="false"/>
-          <w:i w:val="false"/>
-          <w:iCs w:val="false"/>
-          <w:sz w:val="24"/>
-          <w:szCs w:val="24"/>
-        </w:rPr>
-        <w:t xml:space="preserve">a specific </w:t>
-      </w:r>
-      <w:r>
-        <w:rPr>
-          <w:rFonts w:ascii="Times New Roman" w:hAnsi="Times New Roman"/>
-          <w:b w:val="false"/>
-          <w:bCs w:val="false"/>
-          <w:i w:val="false"/>
-          <w:iCs w:val="false"/>
-          <w:sz w:val="24"/>
-          <w:szCs w:val="24"/>
-        </w:rPr>
-        <w:t xml:space="preserve">prejudice. I predicted that there would </w:t>
+        <w:t xml:space="preserve">In Study 5, I experimentally tested the prescriptive norms account for the relationship between prejudice and perceived authenticity by manipulating whether or not it was acceptable to express a specific prejudice. I predicted that there would </w:t>
       </w:r>
       <w:r>
         <w:rPr>
@@ -8170,31 +8098,7 @@
           <w:sz w:val="24"/>
           <w:szCs w:val="24"/>
         </w:rPr>
-        <w:t xml:space="preserve"> be a relationship between prejudice and perceived authenticity when the prejudice was </w:t>
-      </w:r>
-      <w:r>
-        <w:rPr>
-          <w:rFonts w:ascii="Times New Roman" w:hAnsi="Times New Roman"/>
-          <w:b w:val="false"/>
-          <w:bCs w:val="false"/>
-          <w:i w:val="false"/>
-          <w:iCs w:val="false"/>
-          <w:sz w:val="24"/>
-          <w:szCs w:val="24"/>
-        </w:rPr>
-        <w:t>portrayed</w:t>
-      </w:r>
-      <w:r>
-        <w:rPr>
-          <w:rFonts w:ascii="Times New Roman" w:hAnsi="Times New Roman"/>
-          <w:b w:val="false"/>
-          <w:bCs w:val="false"/>
-          <w:i w:val="false"/>
-          <w:iCs w:val="false"/>
-          <w:sz w:val="24"/>
-          <w:szCs w:val="24"/>
-        </w:rPr>
-        <w:t xml:space="preserve"> as </w:t>
+        <w:t xml:space="preserve"> be a relationship between prejudice and perceived authenticity when the prejudice was portrayed as </w:t>
       </w:r>
       <w:r>
         <w:rPr>
@@ -8218,79 +8122,7 @@
           <w:sz w:val="24"/>
           <w:szCs w:val="24"/>
         </w:rPr>
-        <w:t xml:space="preserve">. </w:t>
-      </w:r>
-      <w:r>
-        <w:rPr>
-          <w:rFonts w:ascii="Times New Roman" w:hAnsi="Times New Roman"/>
-          <w:b w:val="false"/>
-          <w:bCs w:val="false"/>
-          <w:i w:val="false"/>
-          <w:iCs w:val="false"/>
-          <w:sz w:val="24"/>
-          <w:szCs w:val="24"/>
-        </w:rPr>
-        <w:t>T</w:t>
-      </w:r>
-      <w:r>
-        <w:rPr>
-          <w:rFonts w:ascii="Times New Roman" w:hAnsi="Times New Roman"/>
-          <w:b w:val="false"/>
-          <w:bCs w:val="false"/>
-          <w:i w:val="false"/>
-          <w:iCs w:val="false"/>
-          <w:sz w:val="24"/>
-          <w:szCs w:val="24"/>
-        </w:rPr>
-        <w:t xml:space="preserve">elling participants it is </w:t>
-      </w:r>
-      <w:r>
-        <w:rPr>
-          <w:rFonts w:ascii="Times New Roman" w:hAnsi="Times New Roman"/>
-          <w:b w:val="false"/>
-          <w:bCs w:val="false"/>
-          <w:i w:val="false"/>
-          <w:iCs w:val="false"/>
-          <w:sz w:val="24"/>
-          <w:szCs w:val="24"/>
-        </w:rPr>
-        <w:t>okay</w:t>
-      </w:r>
-      <w:r>
-        <w:rPr>
-          <w:rFonts w:ascii="Times New Roman" w:hAnsi="Times New Roman"/>
-          <w:b w:val="false"/>
-          <w:bCs w:val="false"/>
-          <w:i w:val="false"/>
-          <w:iCs w:val="false"/>
-          <w:sz w:val="24"/>
-          <w:szCs w:val="24"/>
-        </w:rPr>
-        <w:t xml:space="preserve"> to express a prejudice </w:t>
-      </w:r>
-      <w:r>
-        <w:rPr>
-          <w:rFonts w:ascii="Times New Roman" w:hAnsi="Times New Roman"/>
-          <w:b w:val="false"/>
-          <w:bCs w:val="false"/>
-          <w:i w:val="false"/>
-          <w:iCs w:val="false"/>
-          <w:sz w:val="24"/>
-          <w:szCs w:val="24"/>
-        </w:rPr>
-        <w:t xml:space="preserve">eliminates the feeling of vicarious suppression and thus </w:t>
-      </w:r>
-      <w:r>
-        <w:rPr>
-          <w:rFonts w:ascii="Times New Roman" w:hAnsi="Times New Roman"/>
-          <w:b w:val="false"/>
-          <w:bCs w:val="false"/>
-          <w:i w:val="false"/>
-          <w:iCs w:val="false"/>
-          <w:sz w:val="24"/>
-          <w:szCs w:val="24"/>
-        </w:rPr>
-        <w:t>should minimize the relationship between prejudice and perceived authenticity.</w:t>
+        <w:t>. Telling participants it is okay to express a prejudice eliminates the feeling of vicarious suppression and thus should minimize the relationship between prejudice and perceived authenticity.</w:t>
       </w:r>
     </w:p>
     <w:p>
@@ -8315,17 +8147,6 @@
           <w:szCs w:val="24"/>
         </w:rPr>
         <w:tab/>
-      </w:r>
-      <w:r>
-        <w:rPr>
-          <w:rFonts w:ascii="Times New Roman" w:hAnsi="Times New Roman"/>
-          <w:b w:val="false"/>
-          <w:bCs w:val="false"/>
-          <w:i w:val="false"/>
-          <w:iCs w:val="false"/>
-          <w:sz w:val="24"/>
-          <w:szCs w:val="24"/>
-        </w:rPr>
         <w:t>Study 6 was a close replication of Study 5. I also included measures of perceived political correctness of the expressed prejudice, reasoning that these could be seen as residing at opposite ends of a spectrum: One could be perceived as cowing to the forces of political correctness, allowing themselves to say what they authentically believe, or somewhere in between these two poles. I present both studies separately and then discuss them together.</w:t>
       </w:r>
     </w:p>
@@ -8350,19 +8171,7 @@
           <w:sz w:val="24"/>
           <w:szCs w:val="24"/>
         </w:rPr>
-        <w:t xml:space="preserve">Study 5 </w:t>
-      </w:r>
-      <w:r>
-        <w:rPr>
-          <w:rFonts w:ascii="Times New Roman" w:hAnsi="Times New Roman"/>
-          <w:b/>
-          <w:bCs/>
-          <w:i w:val="false"/>
-          <w:iCs w:val="false"/>
-          <w:sz w:val="24"/>
-          <w:szCs w:val="24"/>
-        </w:rPr>
-        <w:t>Method</w:t>
+        <w:t>Study 5 Method</w:t>
       </w:r>
     </w:p>
     <w:p>
@@ -8446,31 +8255,7 @@
           <w:sz w:val="24"/>
           <w:szCs w:val="24"/>
         </w:rPr>
-        <w:t xml:space="preserve">= .00 for the other half, then choosing the sample size that led to 80% power </w:t>
-      </w:r>
-      <w:r>
-        <w:rPr>
-          <w:rFonts w:ascii="Times New Roman" w:hAnsi="Times New Roman"/>
-          <w:b w:val="false"/>
-          <w:bCs w:val="false"/>
-          <w:i w:val="false"/>
-          <w:iCs w:val="false"/>
-          <w:sz w:val="24"/>
-          <w:szCs w:val="24"/>
-        </w:rPr>
-        <w:t>(see also White &amp; Crandall, 2017)</w:t>
-      </w:r>
-      <w:r>
-        <w:rPr>
-          <w:rFonts w:ascii="Times New Roman" w:hAnsi="Times New Roman"/>
-          <w:b w:val="false"/>
-          <w:bCs w:val="false"/>
-          <w:i w:val="false"/>
-          <w:iCs w:val="false"/>
-          <w:sz w:val="24"/>
-          <w:szCs w:val="24"/>
-        </w:rPr>
-        <w:t>. This power analysis was used to inform sample sizes in all subsequent studies. Two participants failed to complete the writing task (described below); they were excluded from all analyses, leaving a final sample size of 198. Participants’ ages ranged from 19 to 77 (</w:t>
+        <w:t>= .00 for the other half, then choosing the sample size that led to 80% power (see also White &amp; Crandall, 2017). This power analysis was used to inform sample sizes in all subsequent studies. Two participants failed to complete the writing task (described below); they were excluded from all analyses, leaving a final sample size of 198. Participants’ ages ranged from 19 to 77 (</w:t>
       </w:r>
       <w:r>
         <w:rPr>
@@ -9002,19 +8787,7 @@
           <w:sz w:val="24"/>
           <w:szCs w:val="24"/>
         </w:rPr>
-        <w:t xml:space="preserve">Study 5 </w:t>
-      </w:r>
-      <w:r>
-        <w:rPr>
-          <w:rFonts w:ascii="Times New Roman" w:hAnsi="Times New Roman"/>
-          <w:b/>
-          <w:bCs/>
-          <w:i w:val="false"/>
-          <w:iCs w:val="false"/>
-          <w:sz w:val="24"/>
-          <w:szCs w:val="24"/>
-        </w:rPr>
-        <w:t>Results</w:t>
+        <w:t>Study 5 Results</w:t>
       </w:r>
     </w:p>
     <w:p>
@@ -9906,19 +9679,7 @@
           <w:sz w:val="24"/>
           <w:szCs w:val="24"/>
         </w:rPr>
-        <w:t xml:space="preserve">Study 6 </w:t>
-      </w:r>
-      <w:r>
-        <w:rPr>
-          <w:rFonts w:ascii="Times New Roman" w:hAnsi="Times New Roman"/>
-          <w:b/>
-          <w:bCs/>
-          <w:i w:val="false"/>
-          <w:iCs w:val="false"/>
-          <w:sz w:val="24"/>
-          <w:szCs w:val="24"/>
-        </w:rPr>
-        <w:t>Method</w:t>
+        <w:t>Study 6 Method</w:t>
       </w:r>
     </w:p>
     <w:p>
@@ -10076,19 +9837,7 @@
           <w:sz w:val="24"/>
           <w:szCs w:val="24"/>
         </w:rPr>
-        <w:t xml:space="preserve">Study 6 </w:t>
-      </w:r>
-      <w:r>
-        <w:rPr>
-          <w:rFonts w:ascii="Times New Roman" w:hAnsi="Times New Roman"/>
-          <w:b/>
-          <w:bCs/>
-          <w:i w:val="false"/>
-          <w:iCs w:val="false"/>
-          <w:sz w:val="24"/>
-          <w:szCs w:val="24"/>
-        </w:rPr>
-        <w:t>Results</w:t>
+        <w:t>Study 6 Results</w:t>
       </w:r>
     </w:p>
     <w:p>
@@ -10221,31 +9970,7 @@
           <w:sz w:val="24"/>
           <w:szCs w:val="24"/>
         </w:rPr>
-        <w:t xml:space="preserve">= .255. However, the simple slopes followed the same pattern as in Study </w:t>
-      </w:r>
-      <w:r>
-        <w:rPr>
-          <w:rFonts w:ascii="Times New Roman" w:hAnsi="Times New Roman"/>
-          <w:b w:val="false"/>
-          <w:bCs w:val="false"/>
-          <w:i w:val="false"/>
-          <w:iCs w:val="false"/>
-          <w:sz w:val="24"/>
-          <w:szCs w:val="24"/>
-        </w:rPr>
-        <w:t>5</w:t>
-      </w:r>
-      <w:r>
-        <w:rPr>
-          <w:rFonts w:ascii="Times New Roman" w:hAnsi="Times New Roman"/>
-          <w:b w:val="false"/>
-          <w:bCs w:val="false"/>
-          <w:i w:val="false"/>
-          <w:iCs w:val="false"/>
-          <w:sz w:val="24"/>
-          <w:szCs w:val="24"/>
-        </w:rPr>
-        <w:t xml:space="preserve">: Prejudice predicted perceived authenticity in the suppression condition, </w:t>
+        <w:t xml:space="preserve">= .255. However, the simple slopes followed the same pattern as in Study 5: Prejudice predicted perceived authenticity in the suppression condition, </w:t>
       </w:r>
       <w:r>
         <w:rPr>
@@ -10437,31 +10162,7 @@
           <w:sz w:val="24"/>
           <w:szCs w:val="24"/>
         </w:rPr>
-        <w:t xml:space="preserve">= .085. Regressing perceived authenticity of the neutral statements on prejudice, condition, and their interaction yielded a nonsignificant interaction as in Study </w:t>
-      </w:r>
-      <w:r>
-        <w:rPr>
-          <w:rFonts w:ascii="Times New Roman" w:hAnsi="Times New Roman"/>
-          <w:b w:val="false"/>
-          <w:bCs w:val="false"/>
-          <w:i w:val="false"/>
-          <w:iCs w:val="false"/>
-          <w:sz w:val="24"/>
-          <w:szCs w:val="24"/>
-        </w:rPr>
-        <w:t>5</w:t>
-      </w:r>
-      <w:r>
-        <w:rPr>
-          <w:rFonts w:ascii="Times New Roman" w:hAnsi="Times New Roman"/>
-          <w:b w:val="false"/>
-          <w:bCs w:val="false"/>
-          <w:i w:val="false"/>
-          <w:iCs w:val="false"/>
-          <w:sz w:val="24"/>
-          <w:szCs w:val="24"/>
-        </w:rPr>
-        <w:t xml:space="preserve">, </w:t>
+        <w:t xml:space="preserve">= .085. Regressing perceived authenticity of the neutral statements on prejudice, condition, and their interaction yielded a nonsignificant interaction as in Study 5, </w:t>
       </w:r>
       <w:r>
         <w:rPr>
@@ -10811,18 +10512,13 @@
         <w:spacing w:lineRule="auto" w:line="480" w:before="0" w:after="0"/>
         <w:contextualSpacing/>
         <w:jc w:val="left"/>
-        <w:rPr>
-          <w:rFonts w:ascii="Times New Roman" w:hAnsi="Times New Roman"/>
-          <w:b/>
+        <w:rPr/>
+      </w:pPr>
+      <w:r>
+        <w:rPr>
+          <w:rFonts w:ascii="Times New Roman" w:hAnsi="Times New Roman"/>
           <w:b/>
           <w:bCs/>
-        </w:rPr>
-      </w:pPr>
-      <w:r>
-        <w:rPr>
-          <w:rFonts w:ascii="Times New Roman" w:hAnsi="Times New Roman"/>
-          <w:b/>
-          <w:bCs/>
           <w:i w:val="false"/>
           <w:iCs w:val="false"/>
           <w:sz w:val="24"/>
@@ -10840,7 +10536,31 @@
           <w:sz w:val="24"/>
           <w:szCs w:val="24"/>
         </w:rPr>
-        <w:t xml:space="preserve">In Study 5, framing the expression of a prejudiced statement as acceptable eliminated the established relationship between prejudice and perceived authenticity. However, this interaction was not significant in Study 6. Did this study “fail” to replicate? One way to answer this question is to simply look at significance: Was the replication also significant and in the same direction? By this criterion, Study 6 failed to replicate Study 5. A second way to answer this question is by examining the 95% confidence intervals for the effects of interest: Did the replication’s confidence interval contain the original study’s observed effect? Since all measures were on the same scale (condition was coded 0 or 1, all measures were 7-point Likert scales in both studies), the coefficients for the interactions can be directly compared across studies. The observed effect in Study 5 was </w:t>
+        <w:t xml:space="preserve">In Study 5, framing the expression of a prejudiced statement as acceptable eliminated the established relationship between prejudice and perceived authenticity. However, this interaction was not significant in Study 6. </w:t>
+      </w:r>
+      <w:r>
+        <w:rPr>
+          <w:rFonts w:ascii="Times New Roman" w:hAnsi="Times New Roman"/>
+          <w:b w:val="false"/>
+          <w:bCs w:val="false"/>
+          <w:i w:val="false"/>
+          <w:iCs w:val="false"/>
+          <w:sz w:val="24"/>
+          <w:szCs w:val="24"/>
+        </w:rPr>
+        <w:t>One might ask, “</w:t>
+      </w:r>
+      <w:r>
+        <w:rPr>
+          <w:rFonts w:ascii="Times New Roman" w:hAnsi="Times New Roman"/>
+          <w:b w:val="false"/>
+          <w:bCs w:val="false"/>
+          <w:i w:val="false"/>
+          <w:iCs w:val="false"/>
+          <w:sz w:val="24"/>
+          <w:szCs w:val="24"/>
+        </w:rPr>
+        <w:t xml:space="preserve">Did this study “fail” to replicate?” One way to answer this question is to simply look at significance: Was the replication also significant and in the same direction? A second way to answer this question is by examining the 95% confidence intervals for the effects of interest: Did the replication’s confidence interval contain the original study’s observed effect? Since all measures were on the same scale (condition was coded 0 or 1, all measures were 7-point Likert scales in both studies), the coefficients for the interactions can be directly compared across studies. The observed effect in Study 5 was </w:t>
       </w:r>
       <w:r>
         <w:rPr>
@@ -10888,7 +10608,55 @@
           <w:sz w:val="24"/>
           <w:szCs w:val="24"/>
         </w:rPr>
-        <w:t>= .14 [-.10, .37].</w:t>
+        <w:t xml:space="preserve">= .14 [-.10, .37]. By </w:t>
+      </w:r>
+      <w:r>
+        <w:rPr>
+          <w:rFonts w:ascii="Times New Roman" w:hAnsi="Times New Roman"/>
+          <w:b w:val="false"/>
+          <w:bCs w:val="false"/>
+          <w:i w:val="false"/>
+          <w:iCs w:val="false"/>
+          <w:sz w:val="24"/>
+          <w:szCs w:val="24"/>
+        </w:rPr>
+        <w:t>both</w:t>
+      </w:r>
+      <w:r>
+        <w:rPr>
+          <w:rFonts w:ascii="Times New Roman" w:hAnsi="Times New Roman"/>
+          <w:b w:val="false"/>
+          <w:bCs w:val="false"/>
+          <w:i w:val="false"/>
+          <w:iCs w:val="false"/>
+          <w:sz w:val="24"/>
+          <w:szCs w:val="24"/>
+        </w:rPr>
+        <w:t xml:space="preserve"> criteri</w:t>
+      </w:r>
+      <w:r>
+        <w:rPr>
+          <w:rFonts w:ascii="Times New Roman" w:hAnsi="Times New Roman"/>
+          <w:b w:val="false"/>
+          <w:bCs w:val="false"/>
+          <w:i w:val="false"/>
+          <w:iCs w:val="false"/>
+          <w:sz w:val="24"/>
+          <w:szCs w:val="24"/>
+        </w:rPr>
+        <w:t>a</w:t>
+      </w:r>
+      <w:r>
+        <w:rPr>
+          <w:rFonts w:ascii="Times New Roman" w:hAnsi="Times New Roman"/>
+          <w:b w:val="false"/>
+          <w:bCs w:val="false"/>
+          <w:i w:val="false"/>
+          <w:iCs w:val="false"/>
+          <w:sz w:val="24"/>
+          <w:szCs w:val="24"/>
+        </w:rPr>
+        <w:t>, Study 6 failed to replicate Study 5.</w:t>
       </w:r>
     </w:p>
     <w:p>
@@ -10898,12 +10666,7 @@
         <w:spacing w:lineRule="auto" w:line="480" w:before="0" w:after="0"/>
         <w:contextualSpacing/>
         <w:jc w:val="left"/>
-        <w:rPr>
-          <w:rFonts w:ascii="Times New Roman" w:hAnsi="Times New Roman"/>
-          <w:b/>
-          <w:b/>
-          <w:bCs/>
-        </w:rPr>
+        <w:rPr/>
       </w:pPr>
       <w:r>
         <w:rPr>
@@ -10916,319 +10679,91 @@
           <w:szCs w:val="24"/>
         </w:rPr>
         <w:tab/>
-        <w:t>But the question of “Did it replicate?” is perhaps misguided. One can see research as a cumulative process</w:t>
-      </w:r>
-      <w:r>
-        <w:rPr>
-          <w:rFonts w:ascii="Times New Roman" w:hAnsi="Times New Roman"/>
-          <w:b w:val="false"/>
-          <w:bCs w:val="false"/>
-          <w:i/>
-          <w:iCs/>
-          <w:sz w:val="24"/>
-          <w:szCs w:val="24"/>
-        </w:rPr>
-        <w:t xml:space="preserve"> </w:t>
-      </w:r>
-      <w:r>
-        <w:rPr>
-          <w:rFonts w:ascii="Times New Roman" w:hAnsi="Times New Roman"/>
-          <w:b w:val="false"/>
-          <w:bCs w:val="false"/>
-          <w:i w:val="false"/>
-          <w:iCs w:val="false"/>
-          <w:sz w:val="24"/>
-          <w:szCs w:val="24"/>
-        </w:rPr>
-        <w:t xml:space="preserve">of collecting information (e.g., Braver, Thoemmes, &amp; Rosenthal, 2014) instead of a series of significant-or-not judgments. Neither the original nor the replication should be privileged—their evidential value should be taken into consideration together. Given the similarity by which the studies were conducted and the difficulties in meta-analyzing regression slopes (e.g., Becker &amp; Wu, 2007), I simply combined the data from Studies 5 and 6, then I regressed perceived authenticity on condition, self-reported prejudice, and the interaction between the two. This interaction was significant, </w:t>
-      </w:r>
-      <w:r>
-        <w:rPr>
-          <w:rFonts w:ascii="Times New Roman" w:hAnsi="Times New Roman"/>
-          <w:b w:val="false"/>
-          <w:bCs w:val="false"/>
-          <w:i/>
-          <w:iCs/>
-          <w:sz w:val="24"/>
-          <w:szCs w:val="24"/>
-        </w:rPr>
-        <w:t xml:space="preserve">b </w:t>
-      </w:r>
-      <w:r>
-        <w:rPr>
-          <w:rFonts w:ascii="Times New Roman" w:hAnsi="Times New Roman"/>
-          <w:b w:val="false"/>
-          <w:bCs w:val="false"/>
-          <w:i w:val="false"/>
-          <w:iCs w:val="false"/>
-          <w:sz w:val="24"/>
-          <w:szCs w:val="24"/>
-        </w:rPr>
-        <w:t xml:space="preserve">= .24, </w:t>
-      </w:r>
-      <w:r>
-        <w:rPr>
-          <w:rFonts w:ascii="Times New Roman" w:hAnsi="Times New Roman"/>
-          <w:b w:val="false"/>
-          <w:bCs w:val="false"/>
-          <w:i/>
-          <w:iCs/>
-          <w:sz w:val="24"/>
-          <w:szCs w:val="24"/>
-        </w:rPr>
-        <w:t xml:space="preserve">SE </w:t>
-      </w:r>
-      <w:r>
-        <w:rPr>
-          <w:rFonts w:ascii="Times New Roman" w:hAnsi="Times New Roman"/>
-          <w:b w:val="false"/>
-          <w:bCs w:val="false"/>
-          <w:i w:val="false"/>
-          <w:iCs w:val="false"/>
-          <w:sz w:val="24"/>
-          <w:szCs w:val="24"/>
-        </w:rPr>
-        <w:t xml:space="preserve">= .08, </w:t>
-      </w:r>
-      <w:r>
-        <w:rPr>
-          <w:rFonts w:ascii="Times New Roman" w:hAnsi="Times New Roman"/>
-          <w:b w:val="false"/>
-          <w:bCs w:val="false"/>
-          <w:i/>
-          <w:iCs/>
-          <w:sz w:val="24"/>
-          <w:szCs w:val="24"/>
-        </w:rPr>
-        <w:t>t</w:t>
-      </w:r>
-      <w:r>
-        <w:rPr>
-          <w:rFonts w:ascii="Times New Roman" w:hAnsi="Times New Roman"/>
-          <w:b w:val="false"/>
-          <w:bCs w:val="false"/>
-          <w:i w:val="false"/>
-          <w:iCs w:val="false"/>
-          <w:sz w:val="24"/>
-          <w:szCs w:val="24"/>
-        </w:rPr>
-        <w:t xml:space="preserve">(395) =  2.87, </w:t>
-      </w:r>
-      <w:r>
-        <w:rPr>
-          <w:rFonts w:ascii="Times New Roman" w:hAnsi="Times New Roman"/>
-          <w:b w:val="false"/>
-          <w:bCs w:val="false"/>
-          <w:i/>
-          <w:iCs/>
-          <w:sz w:val="24"/>
-          <w:szCs w:val="24"/>
-        </w:rPr>
-        <w:t xml:space="preserve">p </w:t>
-      </w:r>
-      <w:r>
-        <w:rPr>
-          <w:rFonts w:ascii="Times New Roman" w:hAnsi="Times New Roman"/>
-          <w:b w:val="false"/>
-          <w:bCs w:val="false"/>
-          <w:i w:val="false"/>
-          <w:iCs w:val="false"/>
-          <w:sz w:val="24"/>
-          <w:szCs w:val="24"/>
-        </w:rPr>
-        <w:t xml:space="preserve">= .004. Probing this interaction revealed that prejudice predicted perceived authenticity in the suppression condition, </w:t>
-      </w:r>
-      <w:r>
-        <w:rPr>
-          <w:rFonts w:ascii="Times New Roman" w:hAnsi="Times New Roman"/>
-          <w:b w:val="false"/>
-          <w:bCs w:val="false"/>
-          <w:i/>
-          <w:iCs/>
-          <w:sz w:val="24"/>
-          <w:szCs w:val="24"/>
-        </w:rPr>
-        <w:t xml:space="preserve">b </w:t>
-      </w:r>
-      <w:r>
-        <w:rPr>
-          <w:rFonts w:ascii="Times New Roman" w:hAnsi="Times New Roman"/>
-          <w:b w:val="false"/>
-          <w:bCs w:val="false"/>
-          <w:i w:val="false"/>
-          <w:iCs w:val="false"/>
-          <w:sz w:val="24"/>
-          <w:szCs w:val="24"/>
-        </w:rPr>
-        <w:t xml:space="preserve">= .31, </w:t>
-      </w:r>
-      <w:r>
-        <w:rPr>
-          <w:rFonts w:ascii="Times New Roman" w:hAnsi="Times New Roman"/>
-          <w:b w:val="false"/>
-          <w:bCs w:val="false"/>
-          <w:i/>
-          <w:iCs/>
-          <w:sz w:val="24"/>
-          <w:szCs w:val="24"/>
-        </w:rPr>
-        <w:t xml:space="preserve">SE </w:t>
-      </w:r>
-      <w:r>
-        <w:rPr>
-          <w:rFonts w:ascii="Times New Roman" w:hAnsi="Times New Roman"/>
-          <w:b w:val="false"/>
-          <w:bCs w:val="false"/>
-          <w:i w:val="false"/>
-          <w:iCs w:val="false"/>
-          <w:sz w:val="24"/>
-          <w:szCs w:val="24"/>
-        </w:rPr>
-        <w:t xml:space="preserve">= .06, </w:t>
-      </w:r>
-      <w:r>
-        <w:rPr>
-          <w:rFonts w:ascii="Times New Roman" w:hAnsi="Times New Roman"/>
-          <w:b w:val="false"/>
-          <w:bCs w:val="false"/>
-          <w:i/>
-          <w:iCs/>
-          <w:sz w:val="24"/>
-          <w:szCs w:val="24"/>
-        </w:rPr>
-        <w:t>t</w:t>
-      </w:r>
-      <w:r>
-        <w:rPr>
-          <w:rFonts w:ascii="Times New Roman" w:hAnsi="Times New Roman"/>
-          <w:b w:val="false"/>
-          <w:bCs w:val="false"/>
-          <w:i w:val="false"/>
-          <w:iCs w:val="false"/>
-          <w:sz w:val="24"/>
-          <w:szCs w:val="24"/>
-        </w:rPr>
-        <w:t xml:space="preserve">(395) = 5.20, </w:t>
-      </w:r>
-      <w:r>
-        <w:rPr>
-          <w:rFonts w:ascii="Times New Roman" w:hAnsi="Times New Roman"/>
-          <w:b w:val="false"/>
-          <w:bCs w:val="false"/>
-          <w:i/>
-          <w:iCs/>
-          <w:sz w:val="24"/>
-          <w:szCs w:val="24"/>
-        </w:rPr>
-        <w:t xml:space="preserve">p </w:t>
-      </w:r>
-      <w:r>
-        <w:rPr>
-          <w:rFonts w:ascii="Times New Roman" w:hAnsi="Times New Roman"/>
-          <w:b w:val="false"/>
-          <w:bCs w:val="false"/>
-          <w:i w:val="false"/>
-          <w:iCs w:val="false"/>
-          <w:sz w:val="24"/>
-          <w:szCs w:val="24"/>
-        </w:rPr>
-        <w:t xml:space="preserve">&lt; .001, but not in the expression condition, </w:t>
-      </w:r>
-      <w:r>
-        <w:rPr>
-          <w:rFonts w:ascii="Times New Roman" w:hAnsi="Times New Roman"/>
-          <w:b w:val="false"/>
-          <w:bCs w:val="false"/>
-          <w:i/>
-          <w:iCs/>
-          <w:sz w:val="24"/>
-          <w:szCs w:val="24"/>
-        </w:rPr>
-        <w:t xml:space="preserve">b </w:t>
-      </w:r>
-      <w:r>
-        <w:rPr>
-          <w:rFonts w:ascii="Times New Roman" w:hAnsi="Times New Roman"/>
-          <w:b w:val="false"/>
-          <w:bCs w:val="false"/>
-          <w:i w:val="false"/>
-          <w:iCs w:val="false"/>
-          <w:sz w:val="24"/>
-          <w:szCs w:val="24"/>
-        </w:rPr>
-        <w:t xml:space="preserve">= .07, </w:t>
-      </w:r>
-      <w:r>
-        <w:rPr>
-          <w:rFonts w:ascii="Times New Roman" w:hAnsi="Times New Roman"/>
-          <w:b w:val="false"/>
-          <w:bCs w:val="false"/>
-          <w:i/>
-          <w:iCs/>
-          <w:sz w:val="24"/>
-          <w:szCs w:val="24"/>
-        </w:rPr>
-        <w:t xml:space="preserve">SE </w:t>
-      </w:r>
-      <w:r>
-        <w:rPr>
-          <w:rFonts w:ascii="Times New Roman" w:hAnsi="Times New Roman"/>
-          <w:b w:val="false"/>
-          <w:bCs w:val="false"/>
-          <w:i w:val="false"/>
-          <w:iCs w:val="false"/>
-          <w:sz w:val="24"/>
-          <w:szCs w:val="24"/>
-        </w:rPr>
-        <w:t xml:space="preserve">= .06, </w:t>
-      </w:r>
-      <w:r>
-        <w:rPr>
-          <w:rFonts w:ascii="Times New Roman" w:hAnsi="Times New Roman"/>
-          <w:b w:val="false"/>
-          <w:bCs w:val="false"/>
-          <w:i/>
-          <w:iCs/>
-          <w:sz w:val="24"/>
-          <w:szCs w:val="24"/>
-        </w:rPr>
-        <w:t>t</w:t>
-      </w:r>
-      <w:r>
-        <w:rPr>
-          <w:rFonts w:ascii="Times New Roman" w:hAnsi="Times New Roman"/>
-          <w:b w:val="false"/>
-          <w:bCs w:val="false"/>
-          <w:i w:val="false"/>
-          <w:iCs w:val="false"/>
-          <w:sz w:val="24"/>
-          <w:szCs w:val="24"/>
-        </w:rPr>
-        <w:t xml:space="preserve">(395) = 1.16, </w:t>
-      </w:r>
-      <w:r>
-        <w:rPr>
-          <w:rFonts w:ascii="Times New Roman" w:hAnsi="Times New Roman"/>
-          <w:b w:val="false"/>
-          <w:bCs w:val="false"/>
-          <w:i/>
-          <w:iCs/>
-          <w:sz w:val="24"/>
-          <w:szCs w:val="24"/>
-        </w:rPr>
-        <w:t xml:space="preserve">p </w:t>
-      </w:r>
-      <w:r>
-        <w:rPr>
-          <w:rFonts w:ascii="Times New Roman" w:hAnsi="Times New Roman"/>
-          <w:b w:val="false"/>
-          <w:bCs w:val="false"/>
-          <w:i w:val="false"/>
-          <w:iCs w:val="false"/>
-          <w:sz w:val="24"/>
-          <w:szCs w:val="24"/>
-        </w:rPr>
-        <w:t>= .245. The effect is present, yet the effect is smaller in magnitude than was planned for a priori.</w:t>
+        <w:t xml:space="preserve">But </w:t>
+      </w:r>
+      <w:r>
+        <w:rPr>
+          <w:rFonts w:ascii="Times New Roman" w:hAnsi="Times New Roman"/>
+          <w:b w:val="false"/>
+          <w:bCs w:val="false"/>
+          <w:i w:val="false"/>
+          <w:iCs w:val="false"/>
+          <w:sz w:val="24"/>
+          <w:szCs w:val="24"/>
+        </w:rPr>
+        <w:t xml:space="preserve">asking </w:t>
+      </w:r>
+      <w:r>
+        <w:rPr>
+          <w:rFonts w:ascii="Times New Roman" w:hAnsi="Times New Roman"/>
+          <w:b w:val="false"/>
+          <w:bCs w:val="false"/>
+          <w:i w:val="false"/>
+          <w:iCs w:val="false"/>
+          <w:sz w:val="24"/>
+          <w:szCs w:val="24"/>
+        </w:rPr>
+        <w:t xml:space="preserve">“Did it replicate?” </w:t>
+      </w:r>
+      <w:r>
+        <w:rPr>
+          <w:rFonts w:ascii="Times New Roman" w:hAnsi="Times New Roman"/>
+          <w:b w:val="false"/>
+          <w:bCs w:val="false"/>
+          <w:i w:val="false"/>
+          <w:iCs w:val="false"/>
+          <w:sz w:val="24"/>
+          <w:szCs w:val="24"/>
+        </w:rPr>
+        <w:t>and expecting a simple “Yes” or “No” answer</w:t>
+      </w:r>
+      <w:r>
+        <w:rPr>
+          <w:rFonts w:ascii="Times New Roman" w:hAnsi="Times New Roman"/>
+          <w:b w:val="false"/>
+          <w:bCs w:val="false"/>
+          <w:i w:val="false"/>
+          <w:iCs w:val="false"/>
+          <w:sz w:val="24"/>
+          <w:szCs w:val="24"/>
+        </w:rPr>
+        <w:t xml:space="preserve"> is misguided. </w:t>
+      </w:r>
+      <w:r>
+        <w:rPr>
+          <w:rFonts w:ascii="Times New Roman" w:hAnsi="Times New Roman"/>
+          <w:b w:val="false"/>
+          <w:bCs w:val="false"/>
+          <w:i w:val="false"/>
+          <w:iCs w:val="false"/>
+          <w:sz w:val="24"/>
+          <w:szCs w:val="24"/>
+        </w:rPr>
+        <w:t>Differences between an original and replication study could occur for a wide variety of reasons—such as lack of power or sampling and measurement error—</w:t>
+      </w:r>
+      <w:r>
+        <w:rPr>
+          <w:rFonts w:ascii="Times New Roman" w:hAnsi="Times New Roman"/>
+          <w:b w:val="false"/>
+          <w:bCs w:val="false"/>
+          <w:i/>
+          <w:iCs/>
+          <w:sz w:val="24"/>
+          <w:szCs w:val="24"/>
+        </w:rPr>
+        <w:t xml:space="preserve">even when </w:t>
+      </w:r>
+      <w:r>
+        <w:rPr>
+          <w:rFonts w:ascii="Times New Roman" w:hAnsi="Times New Roman"/>
+          <w:b w:val="false"/>
+          <w:bCs w:val="false"/>
+          <w:i w:val="false"/>
+          <w:iCs w:val="false"/>
+          <w:sz w:val="24"/>
+          <w:szCs w:val="24"/>
+        </w:rPr>
+        <w:t>both studies are capturing the same population effect size (e.g., Maxwell, Lau, &amp; Howard, 2015; Stanley &amp; Spence, 2014). This leads to judgments about “success” or “failure” of replication, particularly in the case of two studies, to be incredibly vague.</w:t>
       </w:r>
     </w:p>
     <w:p>
@@ -11238,24 +10773,332 @@
         <w:spacing w:lineRule="auto" w:line="480" w:before="0" w:after="0"/>
         <w:contextualSpacing/>
         <w:jc w:val="left"/>
-        <w:rPr>
-          <w:rFonts w:ascii="Times New Roman" w:hAnsi="Times New Roman"/>
-          <w:b/>
-          <w:b/>
-          <w:bCs/>
-        </w:rPr>
+        <w:rPr/>
       </w:pPr>
       <w:r>
         <w:rPr>
           <w:rFonts w:ascii="Times New Roman" w:hAnsi="Times New Roman"/>
-          <w:b/>
-          <w:bCs/>
-          <w:i w:val="false"/>
-          <w:iCs w:val="false"/>
-          <w:sz w:val="24"/>
-          <w:szCs w:val="24"/>
-        </w:rPr>
-        <w:t>Studies 5 and 6 Discussion</w:t>
+          <w:b w:val="false"/>
+          <w:bCs w:val="false"/>
+          <w:i w:val="false"/>
+          <w:iCs w:val="false"/>
+          <w:sz w:val="24"/>
+          <w:szCs w:val="24"/>
+        </w:rPr>
+        <w:tab/>
+        <w:t xml:space="preserve">Instead, I ask: “Is there cumulative evidence for the hypothesis?” (e.g., Braver, Thoemmes, &amp; Rosenthal, 2014; Schmidt, 1996). </w:t>
+      </w:r>
+      <w:r>
+        <w:rPr>
+          <w:rFonts w:ascii="Times New Roman" w:hAnsi="Times New Roman"/>
+          <w:b w:val="false"/>
+          <w:bCs w:val="false"/>
+          <w:i w:val="false"/>
+          <w:iCs w:val="false"/>
+          <w:sz w:val="24"/>
+          <w:szCs w:val="24"/>
+        </w:rPr>
+        <w:t xml:space="preserve">Answering this question relies on synthesizing the data, not making a series of significant-or-not judgments. </w:t>
+      </w:r>
+      <w:r>
+        <w:rPr>
+          <w:rFonts w:ascii="Times New Roman" w:hAnsi="Times New Roman"/>
+          <w:b w:val="false"/>
+          <w:bCs w:val="false"/>
+          <w:i w:val="false"/>
+          <w:iCs w:val="false"/>
+          <w:sz w:val="24"/>
+          <w:szCs w:val="24"/>
+        </w:rPr>
+        <w:t xml:space="preserve">Neither the original nor the replication should be privileged—their evidential value should be taken into consideration together. Given the similarity by which the studies were conducted and the difficulties in meta-analyzing regression slopes (e.g., Becker &amp; Wu, 2007), I simply combined the data from Studies 5 and 6, then I regressed perceived authenticity on condition, self-reported prejudice, and the interaction between the two. This interaction was significant, </w:t>
+      </w:r>
+      <w:r>
+        <w:rPr>
+          <w:rFonts w:ascii="Times New Roman" w:hAnsi="Times New Roman"/>
+          <w:b w:val="false"/>
+          <w:bCs w:val="false"/>
+          <w:i/>
+          <w:iCs/>
+          <w:sz w:val="24"/>
+          <w:szCs w:val="24"/>
+        </w:rPr>
+        <w:t xml:space="preserve">b </w:t>
+      </w:r>
+      <w:r>
+        <w:rPr>
+          <w:rFonts w:ascii="Times New Roman" w:hAnsi="Times New Roman"/>
+          <w:b w:val="false"/>
+          <w:bCs w:val="false"/>
+          <w:i w:val="false"/>
+          <w:iCs w:val="false"/>
+          <w:sz w:val="24"/>
+          <w:szCs w:val="24"/>
+        </w:rPr>
+        <w:t xml:space="preserve">= .24, </w:t>
+      </w:r>
+      <w:r>
+        <w:rPr>
+          <w:rFonts w:ascii="Times New Roman" w:hAnsi="Times New Roman"/>
+          <w:b w:val="false"/>
+          <w:bCs w:val="false"/>
+          <w:i/>
+          <w:iCs/>
+          <w:sz w:val="24"/>
+          <w:szCs w:val="24"/>
+        </w:rPr>
+        <w:t xml:space="preserve">SE </w:t>
+      </w:r>
+      <w:r>
+        <w:rPr>
+          <w:rFonts w:ascii="Times New Roman" w:hAnsi="Times New Roman"/>
+          <w:b w:val="false"/>
+          <w:bCs w:val="false"/>
+          <w:i w:val="false"/>
+          <w:iCs w:val="false"/>
+          <w:sz w:val="24"/>
+          <w:szCs w:val="24"/>
+        </w:rPr>
+        <w:t xml:space="preserve">= .08, </w:t>
+      </w:r>
+      <w:r>
+        <w:rPr>
+          <w:rFonts w:ascii="Times New Roman" w:hAnsi="Times New Roman"/>
+          <w:b w:val="false"/>
+          <w:bCs w:val="false"/>
+          <w:i/>
+          <w:iCs/>
+          <w:sz w:val="24"/>
+          <w:szCs w:val="24"/>
+        </w:rPr>
+        <w:t>t</w:t>
+      </w:r>
+      <w:r>
+        <w:rPr>
+          <w:rFonts w:ascii="Times New Roman" w:hAnsi="Times New Roman"/>
+          <w:b w:val="false"/>
+          <w:bCs w:val="false"/>
+          <w:i w:val="false"/>
+          <w:iCs w:val="false"/>
+          <w:sz w:val="24"/>
+          <w:szCs w:val="24"/>
+        </w:rPr>
+        <w:t xml:space="preserve">(395) =  2.87, </w:t>
+      </w:r>
+      <w:r>
+        <w:rPr>
+          <w:rFonts w:ascii="Times New Roman" w:hAnsi="Times New Roman"/>
+          <w:b w:val="false"/>
+          <w:bCs w:val="false"/>
+          <w:i/>
+          <w:iCs/>
+          <w:sz w:val="24"/>
+          <w:szCs w:val="24"/>
+        </w:rPr>
+        <w:t xml:space="preserve">p </w:t>
+      </w:r>
+      <w:r>
+        <w:rPr>
+          <w:rFonts w:ascii="Times New Roman" w:hAnsi="Times New Roman"/>
+          <w:b w:val="false"/>
+          <w:bCs w:val="false"/>
+          <w:i w:val="false"/>
+          <w:iCs w:val="false"/>
+          <w:sz w:val="24"/>
+          <w:szCs w:val="24"/>
+        </w:rPr>
+        <w:t xml:space="preserve">= .004. Probing this interaction revealed that prejudice predicted perceived authenticity in the suppression condition, </w:t>
+      </w:r>
+      <w:r>
+        <w:rPr>
+          <w:rFonts w:ascii="Times New Roman" w:hAnsi="Times New Roman"/>
+          <w:b w:val="false"/>
+          <w:bCs w:val="false"/>
+          <w:i/>
+          <w:iCs/>
+          <w:sz w:val="24"/>
+          <w:szCs w:val="24"/>
+        </w:rPr>
+        <w:t xml:space="preserve">b </w:t>
+      </w:r>
+      <w:r>
+        <w:rPr>
+          <w:rFonts w:ascii="Times New Roman" w:hAnsi="Times New Roman"/>
+          <w:b w:val="false"/>
+          <w:bCs w:val="false"/>
+          <w:i w:val="false"/>
+          <w:iCs w:val="false"/>
+          <w:sz w:val="24"/>
+          <w:szCs w:val="24"/>
+        </w:rPr>
+        <w:t xml:space="preserve">= .31, </w:t>
+      </w:r>
+      <w:r>
+        <w:rPr>
+          <w:rFonts w:ascii="Times New Roman" w:hAnsi="Times New Roman"/>
+          <w:b w:val="false"/>
+          <w:bCs w:val="false"/>
+          <w:i/>
+          <w:iCs/>
+          <w:sz w:val="24"/>
+          <w:szCs w:val="24"/>
+        </w:rPr>
+        <w:t xml:space="preserve">SE </w:t>
+      </w:r>
+      <w:r>
+        <w:rPr>
+          <w:rFonts w:ascii="Times New Roman" w:hAnsi="Times New Roman"/>
+          <w:b w:val="false"/>
+          <w:bCs w:val="false"/>
+          <w:i w:val="false"/>
+          <w:iCs w:val="false"/>
+          <w:sz w:val="24"/>
+          <w:szCs w:val="24"/>
+        </w:rPr>
+        <w:t xml:space="preserve">= .06, </w:t>
+      </w:r>
+      <w:r>
+        <w:rPr>
+          <w:rFonts w:ascii="Times New Roman" w:hAnsi="Times New Roman"/>
+          <w:b w:val="false"/>
+          <w:bCs w:val="false"/>
+          <w:i/>
+          <w:iCs/>
+          <w:sz w:val="24"/>
+          <w:szCs w:val="24"/>
+        </w:rPr>
+        <w:t>t</w:t>
+      </w:r>
+      <w:r>
+        <w:rPr>
+          <w:rFonts w:ascii="Times New Roman" w:hAnsi="Times New Roman"/>
+          <w:b w:val="false"/>
+          <w:bCs w:val="false"/>
+          <w:i w:val="false"/>
+          <w:iCs w:val="false"/>
+          <w:sz w:val="24"/>
+          <w:szCs w:val="24"/>
+        </w:rPr>
+        <w:t xml:space="preserve">(395) = 5.20, </w:t>
+      </w:r>
+      <w:r>
+        <w:rPr>
+          <w:rFonts w:ascii="Times New Roman" w:hAnsi="Times New Roman"/>
+          <w:b w:val="false"/>
+          <w:bCs w:val="false"/>
+          <w:i/>
+          <w:iCs/>
+          <w:sz w:val="24"/>
+          <w:szCs w:val="24"/>
+        </w:rPr>
+        <w:t xml:space="preserve">p </w:t>
+      </w:r>
+      <w:r>
+        <w:rPr>
+          <w:rFonts w:ascii="Times New Roman" w:hAnsi="Times New Roman"/>
+          <w:b w:val="false"/>
+          <w:bCs w:val="false"/>
+          <w:i w:val="false"/>
+          <w:iCs w:val="false"/>
+          <w:sz w:val="24"/>
+          <w:szCs w:val="24"/>
+        </w:rPr>
+        <w:t xml:space="preserve">&lt; .001, but not in the expression condition, </w:t>
+      </w:r>
+      <w:r>
+        <w:rPr>
+          <w:rFonts w:ascii="Times New Roman" w:hAnsi="Times New Roman"/>
+          <w:b w:val="false"/>
+          <w:bCs w:val="false"/>
+          <w:i/>
+          <w:iCs/>
+          <w:sz w:val="24"/>
+          <w:szCs w:val="24"/>
+        </w:rPr>
+        <w:t xml:space="preserve">b </w:t>
+      </w:r>
+      <w:r>
+        <w:rPr>
+          <w:rFonts w:ascii="Times New Roman" w:hAnsi="Times New Roman"/>
+          <w:b w:val="false"/>
+          <w:bCs w:val="false"/>
+          <w:i w:val="false"/>
+          <w:iCs w:val="false"/>
+          <w:sz w:val="24"/>
+          <w:szCs w:val="24"/>
+        </w:rPr>
+        <w:t xml:space="preserve">= .07, </w:t>
+      </w:r>
+      <w:r>
+        <w:rPr>
+          <w:rFonts w:ascii="Times New Roman" w:hAnsi="Times New Roman"/>
+          <w:b w:val="false"/>
+          <w:bCs w:val="false"/>
+          <w:i/>
+          <w:iCs/>
+          <w:sz w:val="24"/>
+          <w:szCs w:val="24"/>
+        </w:rPr>
+        <w:t xml:space="preserve">SE </w:t>
+      </w:r>
+      <w:r>
+        <w:rPr>
+          <w:rFonts w:ascii="Times New Roman" w:hAnsi="Times New Roman"/>
+          <w:b w:val="false"/>
+          <w:bCs w:val="false"/>
+          <w:i w:val="false"/>
+          <w:iCs w:val="false"/>
+          <w:sz w:val="24"/>
+          <w:szCs w:val="24"/>
+        </w:rPr>
+        <w:t xml:space="preserve">= .06, </w:t>
+      </w:r>
+      <w:r>
+        <w:rPr>
+          <w:rFonts w:ascii="Times New Roman" w:hAnsi="Times New Roman"/>
+          <w:b w:val="false"/>
+          <w:bCs w:val="false"/>
+          <w:i/>
+          <w:iCs/>
+          <w:sz w:val="24"/>
+          <w:szCs w:val="24"/>
+        </w:rPr>
+        <w:t>t</w:t>
+      </w:r>
+      <w:r>
+        <w:rPr>
+          <w:rFonts w:ascii="Times New Roman" w:hAnsi="Times New Roman"/>
+          <w:b w:val="false"/>
+          <w:bCs w:val="false"/>
+          <w:i w:val="false"/>
+          <w:iCs w:val="false"/>
+          <w:sz w:val="24"/>
+          <w:szCs w:val="24"/>
+        </w:rPr>
+        <w:t xml:space="preserve">(395) = 1.16, </w:t>
+      </w:r>
+      <w:r>
+        <w:rPr>
+          <w:rFonts w:ascii="Times New Roman" w:hAnsi="Times New Roman"/>
+          <w:b w:val="false"/>
+          <w:bCs w:val="false"/>
+          <w:i/>
+          <w:iCs/>
+          <w:sz w:val="24"/>
+          <w:szCs w:val="24"/>
+        </w:rPr>
+        <w:t xml:space="preserve">p </w:t>
+      </w:r>
+      <w:r>
+        <w:rPr>
+          <w:rFonts w:ascii="Times New Roman" w:hAnsi="Times New Roman"/>
+          <w:b w:val="false"/>
+          <w:bCs w:val="false"/>
+          <w:i w:val="false"/>
+          <w:iCs w:val="false"/>
+          <w:sz w:val="24"/>
+          <w:szCs w:val="24"/>
+        </w:rPr>
+        <w:t>= .245. The effect is present, yet the effect is smaller in magnitude than was planned for a priori.</w:t>
       </w:r>
     </w:p>
     <w:p>
@@ -11265,6 +11108,259 @@
         <w:spacing w:lineRule="auto" w:line="480" w:before="0" w:after="0"/>
         <w:contextualSpacing/>
         <w:jc w:val="left"/>
+        <w:rPr/>
+      </w:pPr>
+      <w:r>
+        <w:rPr>
+          <w:rFonts w:ascii="Times New Roman" w:hAnsi="Times New Roman"/>
+          <w:b w:val="false"/>
+          <w:bCs w:val="false"/>
+          <w:i w:val="false"/>
+          <w:iCs w:val="false"/>
+          <w:sz w:val="24"/>
+          <w:szCs w:val="24"/>
+        </w:rPr>
+        <w:tab/>
+      </w:r>
+      <w:r>
+        <w:rPr>
+          <w:rFonts w:ascii="Times New Roman" w:hAnsi="Times New Roman"/>
+          <w:b w:val="false"/>
+          <w:bCs w:val="false"/>
+          <w:i w:val="false"/>
+          <w:iCs w:val="false"/>
+          <w:sz w:val="24"/>
+          <w:szCs w:val="24"/>
+        </w:rPr>
+        <w:t xml:space="preserve">I also regressed perceived authenticity on condition, prejudice, and which study the data came from (i.e., Study 5 or Study 6), as well as all possible two- and three-way interactions. The condition by prejudice interaction remained significant, </w:t>
+      </w:r>
+      <w:r>
+        <w:rPr>
+          <w:rFonts w:ascii="Times New Roman" w:hAnsi="Times New Roman"/>
+          <w:b w:val="false"/>
+          <w:bCs w:val="false"/>
+          <w:i/>
+          <w:iCs/>
+          <w:sz w:val="24"/>
+          <w:szCs w:val="24"/>
+        </w:rPr>
+        <w:t xml:space="preserve">b </w:t>
+      </w:r>
+      <w:r>
+        <w:rPr>
+          <w:rFonts w:ascii="Times New Roman" w:hAnsi="Times New Roman"/>
+          <w:b w:val="false"/>
+          <w:bCs w:val="false"/>
+          <w:i w:val="false"/>
+          <w:iCs w:val="false"/>
+          <w:sz w:val="24"/>
+          <w:szCs w:val="24"/>
+        </w:rPr>
+        <w:t xml:space="preserve">= .36, </w:t>
+      </w:r>
+      <w:r>
+        <w:rPr>
+          <w:rFonts w:ascii="Times New Roman" w:hAnsi="Times New Roman"/>
+          <w:b w:val="false"/>
+          <w:bCs w:val="false"/>
+          <w:i/>
+          <w:iCs/>
+          <w:sz w:val="24"/>
+          <w:szCs w:val="24"/>
+        </w:rPr>
+        <w:t xml:space="preserve">SE </w:t>
+      </w:r>
+      <w:r>
+        <w:rPr>
+          <w:rFonts w:ascii="Times New Roman" w:hAnsi="Times New Roman"/>
+          <w:b w:val="false"/>
+          <w:bCs w:val="false"/>
+          <w:i w:val="false"/>
+          <w:iCs w:val="false"/>
+          <w:sz w:val="24"/>
+          <w:szCs w:val="24"/>
+        </w:rPr>
+        <w:t xml:space="preserve">= .12, </w:t>
+      </w:r>
+      <w:r>
+        <w:rPr>
+          <w:rFonts w:ascii="Times New Roman" w:hAnsi="Times New Roman"/>
+          <w:b w:val="false"/>
+          <w:bCs w:val="false"/>
+          <w:i/>
+          <w:iCs/>
+          <w:sz w:val="24"/>
+          <w:szCs w:val="24"/>
+        </w:rPr>
+        <w:t>t</w:t>
+      </w:r>
+      <w:r>
+        <w:rPr>
+          <w:rFonts w:ascii="Times New Roman" w:hAnsi="Times New Roman"/>
+          <w:b w:val="false"/>
+          <w:bCs w:val="false"/>
+          <w:i w:val="false"/>
+          <w:iCs w:val="false"/>
+          <w:sz w:val="24"/>
+          <w:szCs w:val="24"/>
+        </w:rPr>
+        <w:t xml:space="preserve">(391) = 3.10, </w:t>
+      </w:r>
+      <w:r>
+        <w:rPr>
+          <w:rFonts w:ascii="Times New Roman" w:hAnsi="Times New Roman"/>
+          <w:b w:val="false"/>
+          <w:bCs w:val="false"/>
+          <w:i/>
+          <w:iCs/>
+          <w:sz w:val="24"/>
+          <w:szCs w:val="24"/>
+        </w:rPr>
+        <w:t>p</w:t>
+      </w:r>
+      <w:r>
+        <w:rPr>
+          <w:rFonts w:ascii="Times New Roman" w:hAnsi="Times New Roman"/>
+          <w:b w:val="false"/>
+          <w:bCs w:val="false"/>
+          <w:i w:val="false"/>
+          <w:iCs w:val="false"/>
+          <w:sz w:val="24"/>
+          <w:szCs w:val="24"/>
+        </w:rPr>
+        <w:t xml:space="preserve"> = .002, and was not qualified by a three-way interaction with study, </w:t>
+      </w:r>
+      <w:r>
+        <w:rPr>
+          <w:rFonts w:ascii="Times New Roman" w:hAnsi="Times New Roman"/>
+          <w:b w:val="false"/>
+          <w:bCs w:val="false"/>
+          <w:i/>
+          <w:iCs/>
+          <w:sz w:val="24"/>
+          <w:szCs w:val="24"/>
+        </w:rPr>
+        <w:t xml:space="preserve">b </w:t>
+      </w:r>
+      <w:r>
+        <w:rPr>
+          <w:rFonts w:ascii="Times New Roman" w:hAnsi="Times New Roman"/>
+          <w:b w:val="false"/>
+          <w:bCs w:val="false"/>
+          <w:i w:val="false"/>
+          <w:iCs w:val="false"/>
+          <w:sz w:val="24"/>
+          <w:szCs w:val="24"/>
+        </w:rPr>
+        <w:t xml:space="preserve">= -.23, </w:t>
+      </w:r>
+      <w:r>
+        <w:rPr>
+          <w:rFonts w:ascii="Times New Roman" w:hAnsi="Times New Roman"/>
+          <w:b w:val="false"/>
+          <w:bCs w:val="false"/>
+          <w:i/>
+          <w:iCs/>
+          <w:sz w:val="24"/>
+          <w:szCs w:val="24"/>
+        </w:rPr>
+        <w:t xml:space="preserve">SE </w:t>
+      </w:r>
+      <w:r>
+        <w:rPr>
+          <w:rFonts w:ascii="Times New Roman" w:hAnsi="Times New Roman"/>
+          <w:b w:val="false"/>
+          <w:bCs w:val="false"/>
+          <w:i w:val="false"/>
+          <w:iCs w:val="false"/>
+          <w:sz w:val="24"/>
+          <w:szCs w:val="24"/>
+        </w:rPr>
+        <w:t xml:space="preserve">= .17, </w:t>
+      </w:r>
+      <w:r>
+        <w:rPr>
+          <w:rFonts w:ascii="Times New Roman" w:hAnsi="Times New Roman"/>
+          <w:b w:val="false"/>
+          <w:bCs w:val="false"/>
+          <w:i/>
+          <w:iCs/>
+          <w:sz w:val="24"/>
+          <w:szCs w:val="24"/>
+        </w:rPr>
+        <w:t>t</w:t>
+      </w:r>
+      <w:r>
+        <w:rPr>
+          <w:rFonts w:ascii="Times New Roman" w:hAnsi="Times New Roman"/>
+          <w:b w:val="false"/>
+          <w:bCs w:val="false"/>
+          <w:i w:val="false"/>
+          <w:iCs w:val="false"/>
+          <w:sz w:val="24"/>
+          <w:szCs w:val="24"/>
+        </w:rPr>
+        <w:t xml:space="preserve">(391) = -1.38, </w:t>
+      </w:r>
+      <w:r>
+        <w:rPr>
+          <w:rFonts w:ascii="Times New Roman" w:hAnsi="Times New Roman"/>
+          <w:b w:val="false"/>
+          <w:bCs w:val="false"/>
+          <w:i/>
+          <w:iCs/>
+          <w:sz w:val="24"/>
+          <w:szCs w:val="24"/>
+        </w:rPr>
+        <w:t xml:space="preserve">p </w:t>
+      </w:r>
+      <w:r>
+        <w:rPr>
+          <w:rFonts w:ascii="Times New Roman" w:hAnsi="Times New Roman"/>
+          <w:b w:val="false"/>
+          <w:bCs w:val="false"/>
+          <w:i w:val="false"/>
+          <w:iCs w:val="false"/>
+          <w:sz w:val="24"/>
+          <w:szCs w:val="24"/>
+        </w:rPr>
+        <w:t>= .170.</w:t>
+      </w:r>
+    </w:p>
+    <w:p>
+      <w:pPr>
+        <w:pStyle w:val="Normal"/>
+        <w:bidi w:val="0"/>
+        <w:spacing w:lineRule="auto" w:line="480" w:before="0" w:after="0"/>
+        <w:contextualSpacing/>
+        <w:jc w:val="left"/>
+        <w:rPr>
+          <w:rFonts w:ascii="Times New Roman" w:hAnsi="Times New Roman"/>
+          <w:b/>
+          <w:b/>
+          <w:bCs/>
+        </w:rPr>
+      </w:pPr>
+      <w:r>
+        <w:rPr>
+          <w:rFonts w:ascii="Times New Roman" w:hAnsi="Times New Roman"/>
+          <w:b/>
+          <w:bCs/>
+          <w:i w:val="false"/>
+          <w:iCs w:val="false"/>
+          <w:sz w:val="24"/>
+          <w:szCs w:val="24"/>
+        </w:rPr>
+        <w:t>Studies 5 and 6 Discussion</w:t>
+      </w:r>
+    </w:p>
+    <w:p>
+      <w:pPr>
+        <w:pStyle w:val="Normal"/>
+        <w:bidi w:val="0"/>
+        <w:spacing w:lineRule="auto" w:line="480" w:before="0" w:after="0"/>
+        <w:contextualSpacing/>
+        <w:jc w:val="left"/>
         <w:rPr>
           <w:rFonts w:ascii="Times New Roman" w:hAnsi="Times New Roman"/>
           <w:b/>
@@ -11304,9 +11400,7 @@
         <w:spacing w:lineRule="auto" w:line="480" w:before="0" w:after="0"/>
         <w:contextualSpacing/>
         <w:jc w:val="center"/>
-        <w:rPr>
-          <w:rFonts w:ascii="Times New Roman" w:hAnsi="Times New Roman"/>
-        </w:rPr>
+        <w:rPr/>
       </w:pPr>
       <w:r>
         <w:rPr>
@@ -11319,6 +11413,32 @@
           <w:szCs w:val="24"/>
         </w:rPr>
         <w:t>Study 7</w:t>
+      </w:r>
+    </w:p>
+    <w:p>
+      <w:pPr>
+        <w:pStyle w:val="Normal"/>
+        <w:bidi w:val="0"/>
+        <w:spacing w:lineRule="auto" w:line="480" w:before="0" w:after="0"/>
+        <w:contextualSpacing/>
+        <w:jc w:val="left"/>
+        <w:rPr>
+          <w:b w:val="false"/>
+          <w:b w:val="false"/>
+          <w:bCs w:val="false"/>
+        </w:rPr>
+      </w:pPr>
+      <w:r>
+        <w:rPr>
+          <w:rFonts w:ascii="Times New Roman" w:hAnsi="Times New Roman"/>
+          <w:b/>
+          <w:bCs/>
+          <w:i w:val="false"/>
+          <w:iCs w:val="false"/>
+          <w:sz w:val="24"/>
+          <w:szCs w:val="24"/>
+        </w:rPr>
+        <w:tab/>
       </w:r>
     </w:p>
     <w:p>
@@ -14769,7 +14889,12 @@
       </w:pPr>
       <w:r>
         <w:rPr>
-          <w:rFonts w:ascii="Times New Roman" w:hAnsi="Times New Roman"/>
+          <w:b w:val="false"/>
+          <w:bCs w:val="false"/>
+          <w:i w:val="false"/>
+          <w:iCs w:val="false"/>
+          <w:sz w:val="24"/>
+          <w:szCs w:val="24"/>
         </w:rPr>
       </w:r>
       <w:r>
@@ -14837,7 +14962,7 @@
         </w:tblBorders>
         <w:tblCellMar>
           <w:top w:w="55" w:type="dxa"/>
-          <w:left w:w="27" w:type="dxa"/>
+          <w:left w:w="24" w:type="dxa"/>
           <w:bottom w:w="55" w:type="dxa"/>
           <w:right w:w="55" w:type="dxa"/>
         </w:tblCellMar>
@@ -14861,7 +14986,7 @@
             </w:tcBorders>
             <w:shd w:fill="auto" w:val="clear"/>
             <w:tcMar>
-              <w:left w:w="27" w:type="dxa"/>
+              <w:left w:w="24" w:type="dxa"/>
             </w:tcMar>
           </w:tcPr>
           <w:p>
@@ -14891,7 +15016,7 @@
             </w:tcBorders>
             <w:shd w:fill="auto" w:val="clear"/>
             <w:tcMar>
-              <w:left w:w="27" w:type="dxa"/>
+              <w:left w:w="24" w:type="dxa"/>
             </w:tcMar>
           </w:tcPr>
           <w:p>
@@ -14921,7 +15046,7 @@
             </w:tcBorders>
             <w:shd w:fill="auto" w:val="clear"/>
             <w:tcMar>
-              <w:left w:w="27" w:type="dxa"/>
+              <w:left w:w="24" w:type="dxa"/>
             </w:tcMar>
           </w:tcPr>
           <w:p>
@@ -14955,7 +15080,7 @@
             </w:tcBorders>
             <w:shd w:fill="auto" w:val="clear"/>
             <w:tcMar>
-              <w:left w:w="27" w:type="dxa"/>
+              <w:left w:w="24" w:type="dxa"/>
             </w:tcMar>
           </w:tcPr>
           <w:p>
@@ -14990,7 +15115,7 @@
             </w:tcBorders>
             <w:shd w:fill="auto" w:val="clear"/>
             <w:tcMar>
-              <w:left w:w="27" w:type="dxa"/>
+              <w:left w:w="24" w:type="dxa"/>
             </w:tcMar>
           </w:tcPr>
           <w:p>
@@ -15020,7 +15145,7 @@
             </w:tcBorders>
             <w:shd w:fill="auto" w:val="clear"/>
             <w:tcMar>
-              <w:left w:w="27" w:type="dxa"/>
+              <w:left w:w="24" w:type="dxa"/>
             </w:tcMar>
           </w:tcPr>
           <w:p>
@@ -15050,7 +15175,7 @@
             </w:tcBorders>
             <w:shd w:fill="auto" w:val="clear"/>
             <w:tcMar>
-              <w:left w:w="27" w:type="dxa"/>
+              <w:left w:w="24" w:type="dxa"/>
             </w:tcMar>
           </w:tcPr>
           <w:p>
@@ -15082,7 +15207,7 @@
             </w:tcBorders>
             <w:shd w:fill="auto" w:val="clear"/>
             <w:tcMar>
-              <w:left w:w="27" w:type="dxa"/>
+              <w:left w:w="24" w:type="dxa"/>
             </w:tcMar>
           </w:tcPr>
           <w:p>
@@ -15115,7 +15240,7 @@
             </w:tcBorders>
             <w:shd w:fill="auto" w:val="clear"/>
             <w:tcMar>
-              <w:left w:w="27" w:type="dxa"/>
+              <w:left w:w="24" w:type="dxa"/>
             </w:tcMar>
           </w:tcPr>
           <w:p>
@@ -15144,7 +15269,7 @@
             </w:tcBorders>
             <w:shd w:fill="auto" w:val="clear"/>
             <w:tcMar>
-              <w:left w:w="27" w:type="dxa"/>
+              <w:left w:w="24" w:type="dxa"/>
             </w:tcMar>
           </w:tcPr>
           <w:p>
@@ -15174,7 +15299,7 @@
             </w:tcBorders>
             <w:shd w:fill="auto" w:val="clear"/>
             <w:tcMar>
-              <w:left w:w="27" w:type="dxa"/>
+              <w:left w:w="24" w:type="dxa"/>
             </w:tcMar>
           </w:tcPr>
           <w:p>
@@ -15206,7 +15331,7 @@
             </w:tcBorders>
             <w:shd w:fill="auto" w:val="clear"/>
             <w:tcMar>
-              <w:left w:w="27" w:type="dxa"/>
+              <w:left w:w="24" w:type="dxa"/>
             </w:tcMar>
           </w:tcPr>
           <w:p>
@@ -15239,7 +15364,7 @@
             </w:tcBorders>
             <w:shd w:fill="auto" w:val="clear"/>
             <w:tcMar>
-              <w:left w:w="27" w:type="dxa"/>
+              <w:left w:w="24" w:type="dxa"/>
             </w:tcMar>
           </w:tcPr>
           <w:p>
@@ -15269,7 +15394,7 @@
             </w:tcBorders>
             <w:shd w:fill="auto" w:val="clear"/>
             <w:tcMar>
-              <w:left w:w="27" w:type="dxa"/>
+              <w:left w:w="24" w:type="dxa"/>
             </w:tcMar>
           </w:tcPr>
           <w:p>
@@ -15299,7 +15424,7 @@
             </w:tcBorders>
             <w:shd w:fill="auto" w:val="clear"/>
             <w:tcMar>
-              <w:left w:w="27" w:type="dxa"/>
+              <w:left w:w="24" w:type="dxa"/>
             </w:tcMar>
           </w:tcPr>
           <w:p>
@@ -15331,7 +15456,7 @@
             </w:tcBorders>
             <w:shd w:fill="auto" w:val="clear"/>
             <w:tcMar>
-              <w:left w:w="27" w:type="dxa"/>
+              <w:left w:w="24" w:type="dxa"/>
             </w:tcMar>
           </w:tcPr>
           <w:p>
@@ -15364,7 +15489,7 @@
             </w:tcBorders>
             <w:shd w:fill="auto" w:val="clear"/>
             <w:tcMar>
-              <w:left w:w="27" w:type="dxa"/>
+              <w:left w:w="24" w:type="dxa"/>
             </w:tcMar>
           </w:tcPr>
           <w:p>
@@ -15393,7 +15518,7 @@
             </w:tcBorders>
             <w:shd w:fill="auto" w:val="clear"/>
             <w:tcMar>
-              <w:left w:w="27" w:type="dxa"/>
+              <w:left w:w="24" w:type="dxa"/>
             </w:tcMar>
           </w:tcPr>
           <w:p>
@@ -15423,7 +15548,7 @@
             </w:tcBorders>
             <w:shd w:fill="auto" w:val="clear"/>
             <w:tcMar>
-              <w:left w:w="27" w:type="dxa"/>
+              <w:left w:w="24" w:type="dxa"/>
             </w:tcMar>
           </w:tcPr>
           <w:p>
@@ -15455,7 +15580,7 @@
             </w:tcBorders>
             <w:shd w:fill="auto" w:val="clear"/>
             <w:tcMar>
-              <w:left w:w="27" w:type="dxa"/>
+              <w:left w:w="24" w:type="dxa"/>
             </w:tcMar>
           </w:tcPr>
           <w:p>
@@ -15488,7 +15613,7 @@
             </w:tcBorders>
             <w:shd w:fill="auto" w:val="clear"/>
             <w:tcMar>
-              <w:left w:w="27" w:type="dxa"/>
+              <w:left w:w="24" w:type="dxa"/>
             </w:tcMar>
           </w:tcPr>
           <w:p>
@@ -15518,7 +15643,7 @@
             </w:tcBorders>
             <w:shd w:fill="auto" w:val="clear"/>
             <w:tcMar>
-              <w:left w:w="27" w:type="dxa"/>
+              <w:left w:w="24" w:type="dxa"/>
             </w:tcMar>
           </w:tcPr>
           <w:p>
@@ -15548,7 +15673,7 @@
             </w:tcBorders>
             <w:shd w:fill="auto" w:val="clear"/>
             <w:tcMar>
-              <w:left w:w="27" w:type="dxa"/>
+              <w:left w:w="24" w:type="dxa"/>
             </w:tcMar>
           </w:tcPr>
           <w:p>
@@ -15580,7 +15705,7 @@
             </w:tcBorders>
             <w:shd w:fill="auto" w:val="clear"/>
             <w:tcMar>
-              <w:left w:w="27" w:type="dxa"/>
+              <w:left w:w="24" w:type="dxa"/>
             </w:tcMar>
           </w:tcPr>
           <w:p>
@@ -15613,7 +15738,7 @@
             </w:tcBorders>
             <w:shd w:fill="auto" w:val="clear"/>
             <w:tcMar>
-              <w:left w:w="27" w:type="dxa"/>
+              <w:left w:w="24" w:type="dxa"/>
             </w:tcMar>
           </w:tcPr>
           <w:p>
@@ -15642,7 +15767,7 @@
             </w:tcBorders>
             <w:shd w:fill="auto" w:val="clear"/>
             <w:tcMar>
-              <w:left w:w="27" w:type="dxa"/>
+              <w:left w:w="24" w:type="dxa"/>
             </w:tcMar>
           </w:tcPr>
           <w:p>
@@ -15672,7 +15797,7 @@
             </w:tcBorders>
             <w:shd w:fill="auto" w:val="clear"/>
             <w:tcMar>
-              <w:left w:w="27" w:type="dxa"/>
+              <w:left w:w="24" w:type="dxa"/>
             </w:tcMar>
           </w:tcPr>
           <w:p>
@@ -15704,7 +15829,7 @@
             </w:tcBorders>
             <w:shd w:fill="auto" w:val="clear"/>
             <w:tcMar>
-              <w:left w:w="27" w:type="dxa"/>
+              <w:left w:w="24" w:type="dxa"/>
             </w:tcMar>
           </w:tcPr>
           <w:p>
@@ -15737,7 +15862,7 @@
             </w:tcBorders>
             <w:shd w:fill="auto" w:val="clear"/>
             <w:tcMar>
-              <w:left w:w="27" w:type="dxa"/>
+              <w:left w:w="24" w:type="dxa"/>
             </w:tcMar>
           </w:tcPr>
           <w:p>
@@ -15766,7 +15891,7 @@
             </w:tcBorders>
             <w:shd w:fill="auto" w:val="clear"/>
             <w:tcMar>
-              <w:left w:w="27" w:type="dxa"/>
+              <w:left w:w="24" w:type="dxa"/>
             </w:tcMar>
           </w:tcPr>
           <w:p>
@@ -15796,7 +15921,7 @@
             </w:tcBorders>
             <w:shd w:fill="auto" w:val="clear"/>
             <w:tcMar>
-              <w:left w:w="27" w:type="dxa"/>
+              <w:left w:w="24" w:type="dxa"/>
             </w:tcMar>
           </w:tcPr>
           <w:p>
@@ -15828,7 +15953,7 @@
             </w:tcBorders>
             <w:shd w:fill="auto" w:val="clear"/>
             <w:tcMar>
-              <w:left w:w="27" w:type="dxa"/>
+              <w:left w:w="24" w:type="dxa"/>
             </w:tcMar>
           </w:tcPr>
           <w:p>
@@ -15861,7 +15986,7 @@
             </w:tcBorders>
             <w:shd w:fill="auto" w:val="clear"/>
             <w:tcMar>
-              <w:left w:w="27" w:type="dxa"/>
+              <w:left w:w="24" w:type="dxa"/>
             </w:tcMar>
           </w:tcPr>
           <w:p>
@@ -15890,7 +16015,7 @@
             </w:tcBorders>
             <w:shd w:fill="auto" w:val="clear"/>
             <w:tcMar>
-              <w:left w:w="27" w:type="dxa"/>
+              <w:left w:w="24" w:type="dxa"/>
             </w:tcMar>
           </w:tcPr>
           <w:p>
@@ -15920,7 +16045,7 @@
             </w:tcBorders>
             <w:shd w:fill="auto" w:val="clear"/>
             <w:tcMar>
-              <w:left w:w="27" w:type="dxa"/>
+              <w:left w:w="24" w:type="dxa"/>
             </w:tcMar>
           </w:tcPr>
           <w:p>
@@ -15952,7 +16077,7 @@
             </w:tcBorders>
             <w:shd w:fill="auto" w:val="clear"/>
             <w:tcMar>
-              <w:left w:w="27" w:type="dxa"/>
+              <w:left w:w="24" w:type="dxa"/>
             </w:tcMar>
           </w:tcPr>
           <w:p>
@@ -15985,7 +16110,7 @@
             </w:tcBorders>
             <w:shd w:fill="auto" w:val="clear"/>
             <w:tcMar>
-              <w:left w:w="27" w:type="dxa"/>
+              <w:left w:w="24" w:type="dxa"/>
             </w:tcMar>
           </w:tcPr>
           <w:p>
@@ -16014,7 +16139,7 @@
             </w:tcBorders>
             <w:shd w:fill="auto" w:val="clear"/>
             <w:tcMar>
-              <w:left w:w="27" w:type="dxa"/>
+              <w:left w:w="24" w:type="dxa"/>
             </w:tcMar>
           </w:tcPr>
           <w:p>
@@ -16044,7 +16169,7 @@
             </w:tcBorders>
             <w:shd w:fill="auto" w:val="clear"/>
             <w:tcMar>
-              <w:left w:w="27" w:type="dxa"/>
+              <w:left w:w="24" w:type="dxa"/>
             </w:tcMar>
           </w:tcPr>
           <w:p>
@@ -16076,7 +16201,7 @@
             </w:tcBorders>
             <w:shd w:fill="auto" w:val="clear"/>
             <w:tcMar>
-              <w:left w:w="27" w:type="dxa"/>
+              <w:left w:w="24" w:type="dxa"/>
             </w:tcMar>
           </w:tcPr>
           <w:p>
@@ -16109,7 +16234,7 @@
             </w:tcBorders>
             <w:shd w:fill="auto" w:val="clear"/>
             <w:tcMar>
-              <w:left w:w="27" w:type="dxa"/>
+              <w:left w:w="24" w:type="dxa"/>
             </w:tcMar>
           </w:tcPr>
           <w:p>
@@ -16138,7 +16263,7 @@
             </w:tcBorders>
             <w:shd w:fill="auto" w:val="clear"/>
             <w:tcMar>
-              <w:left w:w="27" w:type="dxa"/>
+              <w:left w:w="24" w:type="dxa"/>
             </w:tcMar>
           </w:tcPr>
           <w:p>
@@ -16168,7 +16293,7 @@
             </w:tcBorders>
             <w:shd w:fill="auto" w:val="clear"/>
             <w:tcMar>
-              <w:left w:w="27" w:type="dxa"/>
+              <w:left w:w="24" w:type="dxa"/>
             </w:tcMar>
           </w:tcPr>
           <w:p>
@@ -16200,7 +16325,7 @@
             </w:tcBorders>
             <w:shd w:fill="auto" w:val="clear"/>
             <w:tcMar>
-              <w:left w:w="27" w:type="dxa"/>
+              <w:left w:w="24" w:type="dxa"/>
             </w:tcMar>
           </w:tcPr>
           <w:p>
@@ -16233,7 +16358,7 @@
             </w:tcBorders>
             <w:shd w:fill="auto" w:val="clear"/>
             <w:tcMar>
-              <w:left w:w="27" w:type="dxa"/>
+              <w:left w:w="24" w:type="dxa"/>
             </w:tcMar>
           </w:tcPr>
           <w:p>
@@ -16262,7 +16387,7 @@
             </w:tcBorders>
             <w:shd w:fill="auto" w:val="clear"/>
             <w:tcMar>
-              <w:left w:w="27" w:type="dxa"/>
+              <w:left w:w="24" w:type="dxa"/>
             </w:tcMar>
           </w:tcPr>
           <w:p>
@@ -16292,7 +16417,7 @@
             </w:tcBorders>
             <w:shd w:fill="auto" w:val="clear"/>
             <w:tcMar>
-              <w:left w:w="27" w:type="dxa"/>
+              <w:left w:w="24" w:type="dxa"/>
             </w:tcMar>
           </w:tcPr>
           <w:p>
@@ -16324,7 +16449,7 @@
             </w:tcBorders>
             <w:shd w:fill="auto" w:val="clear"/>
             <w:tcMar>
-              <w:left w:w="27" w:type="dxa"/>
+              <w:left w:w="24" w:type="dxa"/>
             </w:tcMar>
           </w:tcPr>
           <w:p>
@@ -16357,7 +16482,7 @@
             </w:tcBorders>
             <w:shd w:fill="auto" w:val="clear"/>
             <w:tcMar>
-              <w:left w:w="27" w:type="dxa"/>
+              <w:left w:w="24" w:type="dxa"/>
             </w:tcMar>
           </w:tcPr>
           <w:p>
@@ -16386,7 +16511,7 @@
             </w:tcBorders>
             <w:shd w:fill="auto" w:val="clear"/>
             <w:tcMar>
-              <w:left w:w="27" w:type="dxa"/>
+              <w:left w:w="24" w:type="dxa"/>
             </w:tcMar>
           </w:tcPr>
           <w:p>
@@ -16416,7 +16541,7 @@
             </w:tcBorders>
             <w:shd w:fill="auto" w:val="clear"/>
             <w:tcMar>
-              <w:left w:w="27" w:type="dxa"/>
+              <w:left w:w="24" w:type="dxa"/>
             </w:tcMar>
           </w:tcPr>
           <w:p>
@@ -16448,7 +16573,7 @@
             </w:tcBorders>
             <w:shd w:fill="auto" w:val="clear"/>
             <w:tcMar>
-              <w:left w:w="27" w:type="dxa"/>
+              <w:left w:w="24" w:type="dxa"/>
             </w:tcMar>
           </w:tcPr>
           <w:p>
@@ -16481,7 +16606,7 @@
             </w:tcBorders>
             <w:shd w:fill="auto" w:val="clear"/>
             <w:tcMar>
-              <w:left w:w="27" w:type="dxa"/>
+              <w:left w:w="24" w:type="dxa"/>
             </w:tcMar>
           </w:tcPr>
           <w:p>
@@ -16510,7 +16635,7 @@
             </w:tcBorders>
             <w:shd w:fill="auto" w:val="clear"/>
             <w:tcMar>
-              <w:left w:w="27" w:type="dxa"/>
+              <w:left w:w="24" w:type="dxa"/>
             </w:tcMar>
           </w:tcPr>
           <w:p>
@@ -16540,7 +16665,7 @@
             </w:tcBorders>
             <w:shd w:fill="auto" w:val="clear"/>
             <w:tcMar>
-              <w:left w:w="27" w:type="dxa"/>
+              <w:left w:w="24" w:type="dxa"/>
             </w:tcMar>
           </w:tcPr>
           <w:p>
@@ -16572,7 +16697,7 @@
             </w:tcBorders>
             <w:shd w:fill="auto" w:val="clear"/>
             <w:tcMar>
-              <w:left w:w="27" w:type="dxa"/>
+              <w:left w:w="24" w:type="dxa"/>
             </w:tcMar>
           </w:tcPr>
           <w:p>
@@ -16605,7 +16730,7 @@
             </w:tcBorders>
             <w:shd w:fill="auto" w:val="clear"/>
             <w:tcMar>
-              <w:left w:w="27" w:type="dxa"/>
+              <w:left w:w="24" w:type="dxa"/>
             </w:tcMar>
           </w:tcPr>
           <w:p>
@@ -16634,7 +16759,7 @@
             </w:tcBorders>
             <w:shd w:fill="auto" w:val="clear"/>
             <w:tcMar>
-              <w:left w:w="27" w:type="dxa"/>
+              <w:left w:w="24" w:type="dxa"/>
             </w:tcMar>
           </w:tcPr>
           <w:p>
@@ -16664,7 +16789,7 @@
             </w:tcBorders>
             <w:shd w:fill="auto" w:val="clear"/>
             <w:tcMar>
-              <w:left w:w="27" w:type="dxa"/>
+              <w:left w:w="24" w:type="dxa"/>
             </w:tcMar>
           </w:tcPr>
           <w:p>
@@ -16696,7 +16821,7 @@
             </w:tcBorders>
             <w:shd w:fill="auto" w:val="clear"/>
             <w:tcMar>
-              <w:left w:w="27" w:type="dxa"/>
+              <w:left w:w="24" w:type="dxa"/>
             </w:tcMar>
           </w:tcPr>
           <w:p>
@@ -16729,7 +16854,7 @@
             </w:tcBorders>
             <w:shd w:fill="auto" w:val="clear"/>
             <w:tcMar>
-              <w:left w:w="27" w:type="dxa"/>
+              <w:left w:w="24" w:type="dxa"/>
             </w:tcMar>
           </w:tcPr>
           <w:p>
@@ -16759,7 +16884,7 @@
             </w:tcBorders>
             <w:shd w:fill="auto" w:val="clear"/>
             <w:tcMar>
-              <w:left w:w="27" w:type="dxa"/>
+              <w:left w:w="24" w:type="dxa"/>
             </w:tcMar>
           </w:tcPr>
           <w:p>
@@ -16789,7 +16914,7 @@
             </w:tcBorders>
             <w:shd w:fill="auto" w:val="clear"/>
             <w:tcMar>
-              <w:left w:w="27" w:type="dxa"/>
+              <w:left w:w="24" w:type="dxa"/>
             </w:tcMar>
           </w:tcPr>
           <w:p>
@@ -16821,7 +16946,7 @@
             </w:tcBorders>
             <w:shd w:fill="auto" w:val="clear"/>
             <w:tcMar>
-              <w:left w:w="27" w:type="dxa"/>
+              <w:left w:w="24" w:type="dxa"/>
             </w:tcMar>
           </w:tcPr>
           <w:p>
@@ -16854,7 +16979,7 @@
             </w:tcBorders>
             <w:shd w:fill="auto" w:val="clear"/>
             <w:tcMar>
-              <w:left w:w="27" w:type="dxa"/>
+              <w:left w:w="24" w:type="dxa"/>
             </w:tcMar>
           </w:tcPr>
           <w:p>
@@ -16884,7 +17009,7 @@
             </w:tcBorders>
             <w:shd w:fill="auto" w:val="clear"/>
             <w:tcMar>
-              <w:left w:w="27" w:type="dxa"/>
+              <w:left w:w="24" w:type="dxa"/>
             </w:tcMar>
           </w:tcPr>
           <w:p>
@@ -16914,7 +17039,7 @@
             </w:tcBorders>
             <w:shd w:fill="auto" w:val="clear"/>
             <w:tcMar>
-              <w:left w:w="27" w:type="dxa"/>
+              <w:left w:w="24" w:type="dxa"/>
             </w:tcMar>
           </w:tcPr>
           <w:p>
@@ -16946,7 +17071,7 @@
             </w:tcBorders>
             <w:shd w:fill="auto" w:val="clear"/>
             <w:tcMar>
-              <w:left w:w="27" w:type="dxa"/>
+              <w:left w:w="24" w:type="dxa"/>
             </w:tcMar>
           </w:tcPr>
           <w:p>
@@ -16979,7 +17104,7 @@
             </w:tcBorders>
             <w:shd w:fill="auto" w:val="clear"/>
             <w:tcMar>
-              <w:left w:w="27" w:type="dxa"/>
+              <w:left w:w="24" w:type="dxa"/>
             </w:tcMar>
           </w:tcPr>
           <w:p>
@@ -17009,7 +17134,7 @@
             </w:tcBorders>
             <w:shd w:fill="auto" w:val="clear"/>
             <w:tcMar>
-              <w:left w:w="27" w:type="dxa"/>
+              <w:left w:w="24" w:type="dxa"/>
             </w:tcMar>
           </w:tcPr>
           <w:p>
@@ -17039,7 +17164,7 @@
             </w:tcBorders>
             <w:shd w:fill="auto" w:val="clear"/>
             <w:tcMar>
-              <w:left w:w="27" w:type="dxa"/>
+              <w:left w:w="24" w:type="dxa"/>
             </w:tcMar>
           </w:tcPr>
           <w:p>
@@ -17071,7 +17196,7 @@
             </w:tcBorders>
             <w:shd w:fill="auto" w:val="clear"/>
             <w:tcMar>
-              <w:left w:w="27" w:type="dxa"/>
+              <w:left w:w="24" w:type="dxa"/>
             </w:tcMar>
           </w:tcPr>
           <w:p>
@@ -17104,7 +17229,7 @@
             </w:tcBorders>
             <w:shd w:fill="auto" w:val="clear"/>
             <w:tcMar>
-              <w:left w:w="27" w:type="dxa"/>
+              <w:left w:w="24" w:type="dxa"/>
             </w:tcMar>
           </w:tcPr>
           <w:p>
@@ -17134,7 +17259,7 @@
             </w:tcBorders>
             <w:shd w:fill="auto" w:val="clear"/>
             <w:tcMar>
-              <w:left w:w="27" w:type="dxa"/>
+              <w:left w:w="24" w:type="dxa"/>
             </w:tcMar>
           </w:tcPr>
           <w:p>
@@ -17164,7 +17289,7 @@
             </w:tcBorders>
             <w:shd w:fill="auto" w:val="clear"/>
             <w:tcMar>
-              <w:left w:w="27" w:type="dxa"/>
+              <w:left w:w="24" w:type="dxa"/>
             </w:tcMar>
           </w:tcPr>
           <w:p>
@@ -17196,7 +17321,7 @@
             </w:tcBorders>
             <w:shd w:fill="auto" w:val="clear"/>
             <w:tcMar>
-              <w:left w:w="27" w:type="dxa"/>
+              <w:left w:w="24" w:type="dxa"/>
             </w:tcMar>
           </w:tcPr>
           <w:p>
@@ -17229,7 +17354,7 @@
             </w:tcBorders>
             <w:shd w:fill="auto" w:val="clear"/>
             <w:tcMar>
-              <w:left w:w="27" w:type="dxa"/>
+              <w:left w:w="24" w:type="dxa"/>
             </w:tcMar>
           </w:tcPr>
           <w:p>
@@ -17259,7 +17384,7 @@
             </w:tcBorders>
             <w:shd w:fill="auto" w:val="clear"/>
             <w:tcMar>
-              <w:left w:w="27" w:type="dxa"/>
+              <w:left w:w="24" w:type="dxa"/>
             </w:tcMar>
           </w:tcPr>
           <w:p>
@@ -17288,7 +17413,7 @@
             </w:tcBorders>
             <w:shd w:fill="auto" w:val="clear"/>
             <w:tcMar>
-              <w:left w:w="27" w:type="dxa"/>
+              <w:left w:w="24" w:type="dxa"/>
             </w:tcMar>
           </w:tcPr>
           <w:p>
@@ -17320,7 +17445,7 @@
             </w:tcBorders>
             <w:shd w:fill="auto" w:val="clear"/>
             <w:tcMar>
-              <w:left w:w="27" w:type="dxa"/>
+              <w:left w:w="24" w:type="dxa"/>
             </w:tcMar>
           </w:tcPr>
           <w:p>
@@ -17348,14 +17473,10 @@
         <w:spacing w:lineRule="auto" w:line="480" w:before="0" w:after="0"/>
         <w:contextualSpacing/>
         <w:jc w:val="left"/>
-        <w:rPr>
-          <w:rFonts w:ascii="Times New Roman" w:hAnsi="Times New Roman"/>
-        </w:rPr>
+        <w:rPr/>
       </w:pPr>
       <w:r>
-        <w:rPr>
-          <w:rFonts w:ascii="Times New Roman" w:hAnsi="Times New Roman"/>
-        </w:rPr>
+        <w:rPr/>
       </w:r>
     </w:p>
     <w:sectPr>

</xml_diff>

<commit_message>
add correlation to study 8 results; finish study 8 discussion
</commit_message>
<xml_diff>
--- a/docs/dissertation_v1.docx
+++ b/docs/dissertation_v1.docx
@@ -11361,13 +11361,32 @@
         <w:spacing w:lineRule="auto" w:line="480" w:before="0" w:after="0"/>
         <w:contextualSpacing/>
         <w:jc w:val="left"/>
-        <w:rPr>
-          <w:rFonts w:ascii="Times New Roman" w:hAnsi="Times New Roman"/>
-          <w:b/>
+        <w:rPr/>
+      </w:pPr>
+      <w:r>
+        <w:rPr>
+          <w:rFonts w:ascii="Times New Roman" w:hAnsi="Times New Roman"/>
           <w:b/>
           <w:bCs/>
-        </w:rPr>
-      </w:pPr>
+          <w:i w:val="false"/>
+          <w:iCs w:val="false"/>
+          <w:sz w:val="24"/>
+          <w:szCs w:val="24"/>
+        </w:rPr>
+        <w:tab/>
+      </w:r>
+      <w:r>
+        <w:rPr>
+          <w:rFonts w:ascii="Times New Roman" w:hAnsi="Times New Roman"/>
+          <w:b w:val="false"/>
+          <w:bCs w:val="false"/>
+          <w:i w:val="false"/>
+          <w:iCs w:val="false"/>
+          <w:sz w:val="24"/>
+          <w:szCs w:val="24"/>
+        </w:rPr>
+        <w:t>Framing the expression of a prejudiced statement as acceptable eliminated the established relationship between prejudice and perceived authenticity. This suggests that labelling expressed prejudice as authentic is motivated by vicarious justification—people high in prejudice push back against the prescriptive norms, even when it concerns someone else’s speech act. Contrary to predictions, perceived political correctness was unrelated to perceived authenticity. While the more prejudiced people were, the more they saw the expression as politically correct, this relationship was unaffected by presenting prejudice as acceptable or unacceptable to express.</w:t>
+      </w:r>
       <w:r>
         <w:rPr>
           <w:rFonts w:ascii="Times New Roman" w:hAnsi="Times New Roman"/>
@@ -11378,19 +11397,19 @@
           <w:sz w:val="24"/>
           <w:szCs w:val="24"/>
         </w:rPr>
-        <w:tab/>
-      </w:r>
-      <w:r>
-        <w:rPr>
-          <w:rFonts w:ascii="Times New Roman" w:hAnsi="Times New Roman"/>
-          <w:b w:val="false"/>
-          <w:bCs w:val="false"/>
-          <w:i w:val="false"/>
-          <w:iCs w:val="false"/>
-          <w:sz w:val="24"/>
-          <w:szCs w:val="24"/>
-        </w:rPr>
-        <w:t>Framing the expression of a prejudiced statement as acceptable eliminated the established relationship between prejudice and perceived authenticity. This suggests that labelling expressed prejudice as authentic is motivated by vicarious justification—people high in prejudice push back against the prescriptive norms, even when it concerns someone else’s speech act. Contrary to predictions, perceived political correctness was unrelated to perceived authenticity. While the more prejudiced people were, the more they saw the expression as politically correct, this relationship was unaffected by presenting prejudice as acceptable or unacceptable to express.</w:t>
+        <w:t xml:space="preserve"> </w:t>
+      </w:r>
+      <w:r>
+        <w:rPr>
+          <w:rFonts w:ascii="Times New Roman" w:hAnsi="Times New Roman"/>
+          <w:b w:val="false"/>
+          <w:bCs w:val="false"/>
+          <w:i w:val="false"/>
+          <w:iCs w:val="false"/>
+          <w:sz w:val="24"/>
+          <w:szCs w:val="24"/>
+        </w:rPr>
+        <w:t>I turn to testing two additional intuitive explanations for the prejudice and perceived authenticity relationship, balance and motivated reasoning, are tested in Studies 7 and 8, respectively.</w:t>
       </w:r>
     </w:p>
     <w:p>
@@ -11422,11 +11441,7 @@
         <w:spacing w:lineRule="auto" w:line="480" w:before="0" w:after="0"/>
         <w:contextualSpacing/>
         <w:jc w:val="left"/>
-        <w:rPr>
-          <w:b w:val="false"/>
-          <w:b w:val="false"/>
-          <w:bCs w:val="false"/>
-        </w:rPr>
+        <w:rPr/>
       </w:pPr>
       <w:r>
         <w:rPr>
@@ -11439,6 +11454,66 @@
           <w:szCs w:val="24"/>
         </w:rPr>
         <w:tab/>
+      </w:r>
+      <w:r>
+        <w:rPr>
+          <w:rFonts w:ascii="Times New Roman" w:hAnsi="Times New Roman"/>
+          <w:b w:val="false"/>
+          <w:bCs w:val="false"/>
+          <w:i w:val="false"/>
+          <w:iCs w:val="false"/>
+          <w:sz w:val="24"/>
+          <w:szCs w:val="24"/>
+        </w:rPr>
+        <w:t xml:space="preserve">I experimentally tested the balance account (hypothesis five)—that the positive relationship between prejudice and perceived authenticity is due to the need for affective consistency. If someone is prejudiced, they have a positive relationship with a prejudiced statement (by virtue of agreeing with it); if authenticity is presented as a </w:t>
+      </w:r>
+      <w:r>
+        <w:rPr>
+          <w:rFonts w:ascii="Times New Roman" w:hAnsi="Times New Roman"/>
+          <w:b w:val="false"/>
+          <w:bCs w:val="false"/>
+          <w:i/>
+          <w:iCs/>
+          <w:sz w:val="24"/>
+          <w:szCs w:val="24"/>
+        </w:rPr>
+        <w:t xml:space="preserve">positive </w:t>
+      </w:r>
+      <w:r>
+        <w:rPr>
+          <w:rFonts w:ascii="Times New Roman" w:hAnsi="Times New Roman"/>
+          <w:b w:val="false"/>
+          <w:bCs w:val="false"/>
+          <w:i w:val="false"/>
+          <w:iCs w:val="false"/>
+          <w:sz w:val="24"/>
+          <w:szCs w:val="24"/>
+        </w:rPr>
+        <w:t xml:space="preserve">thing, people maintain affective balance by claiming a positive relationship between the prejudiced statement and authenticity. I predict that the established relationship between prejudice and perceived authenticity should only be present when authenticity is portrayed as a positive quality, but </w:t>
+      </w:r>
+      <w:r>
+        <w:rPr>
+          <w:rFonts w:ascii="Times New Roman" w:hAnsi="Times New Roman"/>
+          <w:b w:val="false"/>
+          <w:bCs w:val="false"/>
+          <w:i/>
+          <w:iCs/>
+          <w:sz w:val="24"/>
+          <w:szCs w:val="24"/>
+        </w:rPr>
+        <w:t xml:space="preserve">not </w:t>
+      </w:r>
+      <w:r>
+        <w:rPr>
+          <w:rFonts w:ascii="Times New Roman" w:hAnsi="Times New Roman"/>
+          <w:b w:val="false"/>
+          <w:bCs w:val="false"/>
+          <w:i w:val="false"/>
+          <w:iCs w:val="false"/>
+          <w:sz w:val="24"/>
+          <w:szCs w:val="24"/>
+        </w:rPr>
+        <w:t>when portrayed negatively.</w:t>
       </w:r>
     </w:p>
     <w:p>
@@ -12266,9 +12341,7 @@
         <w:spacing w:lineRule="auto" w:line="480" w:before="0" w:after="0"/>
         <w:contextualSpacing/>
         <w:jc w:val="left"/>
-        <w:rPr>
-          <w:rFonts w:ascii="Times New Roman" w:hAnsi="Times New Roman"/>
-        </w:rPr>
+        <w:rPr/>
       </w:pPr>
       <w:r>
         <w:rPr>
@@ -12426,6 +12499,70 @@
           <w:szCs w:val="24"/>
         </w:rPr>
         <w:t>= .002.</w:t>
+      </w:r>
+    </w:p>
+    <w:p>
+      <w:pPr>
+        <w:pStyle w:val="Normal"/>
+        <w:bidi w:val="0"/>
+        <w:spacing w:lineRule="auto" w:line="480" w:before="0" w:after="0"/>
+        <w:contextualSpacing/>
+        <w:jc w:val="left"/>
+        <w:rPr>
+          <w:b/>
+          <w:b/>
+          <w:bCs/>
+        </w:rPr>
+      </w:pPr>
+      <w:r>
+        <w:rPr>
+          <w:rFonts w:ascii="Times New Roman" w:hAnsi="Times New Roman"/>
+          <w:b/>
+          <w:bCs/>
+          <w:i w:val="false"/>
+          <w:iCs w:val="false"/>
+          <w:sz w:val="24"/>
+          <w:szCs w:val="24"/>
+        </w:rPr>
+        <w:t>Discussion</w:t>
+      </w:r>
+    </w:p>
+    <w:p>
+      <w:pPr>
+        <w:pStyle w:val="Normal"/>
+        <w:bidi w:val="0"/>
+        <w:spacing w:lineRule="auto" w:line="480" w:before="0" w:after="0"/>
+        <w:contextualSpacing/>
+        <w:jc w:val="left"/>
+        <w:rPr>
+          <w:b/>
+          <w:b/>
+          <w:bCs/>
+        </w:rPr>
+      </w:pPr>
+      <w:r>
+        <w:rPr>
+          <w:rFonts w:ascii="Times New Roman" w:hAnsi="Times New Roman"/>
+          <w:b/>
+          <w:bCs/>
+          <w:i w:val="false"/>
+          <w:iCs w:val="false"/>
+          <w:sz w:val="24"/>
+          <w:szCs w:val="24"/>
+        </w:rPr>
+        <w:tab/>
+      </w:r>
+      <w:r>
+        <w:rPr>
+          <w:rFonts w:ascii="Times New Roman" w:hAnsi="Times New Roman"/>
+          <w:b w:val="false"/>
+          <w:bCs w:val="false"/>
+          <w:i w:val="false"/>
+          <w:iCs w:val="false"/>
+          <w:sz w:val="24"/>
+          <w:szCs w:val="24"/>
+        </w:rPr>
+        <w:t>Prejudice predicted perceived authenticity, regardless of authenticity’s affective valence. Contrary to the predictions following from balance theory, the relationship between prejudice and perceived authenticity remained positive even when authenticity was presented as a negative quality. I again demonstrated the relationship between perceived authenticity and prejudice was demonstrated; however, it cannot be explained by the intuitive explanation of, “People attach positive labels to the things with which they agree.” In the final study, I examine the motivated reasoning account for the present phenomenon.</w:t>
       </w:r>
     </w:p>
     <w:p>
@@ -12459,9 +12596,7 @@
         <w:spacing w:lineRule="auto" w:line="480" w:before="0" w:after="0"/>
         <w:contextualSpacing/>
         <w:jc w:val="left"/>
-        <w:rPr>
-          <w:rFonts w:ascii="Times New Roman" w:hAnsi="Times New Roman"/>
-        </w:rPr>
+        <w:rPr/>
       </w:pPr>
       <w:r>
         <w:rPr>
@@ -12473,7 +12608,19 @@
           <w:sz w:val="24"/>
           <w:szCs w:val="24"/>
         </w:rPr>
-        <w:t>TOUCH ON SPECIFICS OF WHY I CHOSE THIS MANIPULATION INSTEAD OF OTHER, STANDARD ONES.</w:t>
+        <w:tab/>
+      </w:r>
+      <w:r>
+        <w:rPr>
+          <w:rFonts w:ascii="Times New Roman" w:hAnsi="Times New Roman"/>
+          <w:b w:val="false"/>
+          <w:bCs w:val="false"/>
+          <w:i w:val="false"/>
+          <w:iCs w:val="false"/>
+          <w:sz w:val="24"/>
+          <w:szCs w:val="24"/>
+        </w:rPr>
+        <w:t>I examined the motivated reasoning (hypothesis six) account by manipulating participants’ goals in judging the statement for its authenticity. If people’s perceptions of authenticity are motivated by their need to express prejudice, then directing people toward a different perceptual goal should weaken the positive relationship between prejudice and perceived authenticity of prejudice expression. I predicted that incentivizing accuracy, in addition to providing extra information for participants to reason over, would lead to a smaller prejudice and perceived authenticity relationship than incentivizing participants to express themselves. Much of the research reviewed by Kunda (1990) encouraged accuracy goals indirectly—by telling participants they would have to defend their judgments to others, that their judgments would be evaluated or made public. As a more direct test of the theoretical argument, I directly encouraged accuracy by explicitly asking participants to focus on accuracy.</w:t>
       </w:r>
     </w:p>
     <w:p>
@@ -12756,16 +12903,7 @@
         <w:spacing w:lineRule="auto" w:line="480" w:before="0" w:after="0"/>
         <w:contextualSpacing/>
         <w:jc w:val="left"/>
-        <w:rPr>
-          <w:b w:val="false"/>
-          <w:b w:val="false"/>
-          <w:bCs w:val="false"/>
-          <w:i w:val="false"/>
-          <w:i w:val="false"/>
-          <w:iCs w:val="false"/>
-          <w:sz w:val="24"/>
-          <w:szCs w:val="24"/>
-        </w:rPr>
+        <w:rPr/>
       </w:pPr>
       <w:r>
         <w:rPr>
@@ -13068,198 +13206,6 @@
         </w:rPr>
         <w:t xml:space="preserve">p </w:t>
       </w:r>
-      <w:r>
-        <w:rPr>
-          <w:rFonts w:ascii="Times New Roman" w:hAnsi="Times New Roman"/>
-          <w:b w:val="false"/>
-          <w:bCs w:val="false"/>
-          <w:i w:val="false"/>
-          <w:iCs w:val="false"/>
-          <w:sz w:val="24"/>
-          <w:szCs w:val="24"/>
-        </w:rPr>
-        <w:t xml:space="preserve">= .491. However, the simple slopes showed the predicted pattern: prejudice positively predicted authenticity in the expression condition, </w:t>
-      </w:r>
-      <w:r>
-        <w:rPr>
-          <w:rFonts w:ascii="Times New Roman" w:hAnsi="Times New Roman"/>
-          <w:b w:val="false"/>
-          <w:bCs w:val="false"/>
-          <w:i/>
-          <w:iCs/>
-          <w:sz w:val="24"/>
-          <w:szCs w:val="24"/>
-        </w:rPr>
-        <w:t xml:space="preserve">b </w:t>
-      </w:r>
-      <w:r>
-        <w:rPr>
-          <w:rFonts w:ascii="Times New Roman" w:hAnsi="Times New Roman"/>
-          <w:b w:val="false"/>
-          <w:bCs w:val="false"/>
-          <w:i w:val="false"/>
-          <w:iCs w:val="false"/>
-          <w:sz w:val="24"/>
-          <w:szCs w:val="24"/>
-        </w:rPr>
-        <w:t xml:space="preserve">= .25, </w:t>
-      </w:r>
-      <w:r>
-        <w:rPr>
-          <w:rFonts w:ascii="Times New Roman" w:hAnsi="Times New Roman"/>
-          <w:b w:val="false"/>
-          <w:bCs w:val="false"/>
-          <w:i/>
-          <w:iCs/>
-          <w:sz w:val="24"/>
-          <w:szCs w:val="24"/>
-        </w:rPr>
-        <w:t xml:space="preserve">SE </w:t>
-      </w:r>
-      <w:r>
-        <w:rPr>
-          <w:rFonts w:ascii="Times New Roman" w:hAnsi="Times New Roman"/>
-          <w:b w:val="false"/>
-          <w:bCs w:val="false"/>
-          <w:i w:val="false"/>
-          <w:iCs w:val="false"/>
-          <w:sz w:val="24"/>
-          <w:szCs w:val="24"/>
-        </w:rPr>
-        <w:t xml:space="preserve">= .10, </w:t>
-      </w:r>
-      <w:r>
-        <w:rPr>
-          <w:rFonts w:ascii="Times New Roman" w:hAnsi="Times New Roman"/>
-          <w:b w:val="false"/>
-          <w:bCs w:val="false"/>
-          <w:i/>
-          <w:iCs/>
-          <w:sz w:val="24"/>
-          <w:szCs w:val="24"/>
-        </w:rPr>
-        <w:t>t</w:t>
-      </w:r>
-      <w:r>
-        <w:rPr>
-          <w:rFonts w:ascii="Times New Roman" w:hAnsi="Times New Roman"/>
-          <w:b w:val="false"/>
-          <w:bCs w:val="false"/>
-          <w:i w:val="false"/>
-          <w:iCs w:val="false"/>
-          <w:sz w:val="24"/>
-          <w:szCs w:val="24"/>
-        </w:rPr>
-        <w:t xml:space="preserve">(216) = 2.57, </w:t>
-      </w:r>
-      <w:r>
-        <w:rPr>
-          <w:rFonts w:ascii="Times New Roman" w:hAnsi="Times New Roman"/>
-          <w:b w:val="false"/>
-          <w:bCs w:val="false"/>
-          <w:i/>
-          <w:iCs/>
-          <w:sz w:val="24"/>
-          <w:szCs w:val="24"/>
-        </w:rPr>
-        <w:t xml:space="preserve">p </w:t>
-      </w:r>
-      <w:r>
-        <w:rPr>
-          <w:rFonts w:ascii="Times New Roman" w:hAnsi="Times New Roman"/>
-          <w:b w:val="false"/>
-          <w:bCs w:val="false"/>
-          <w:i w:val="false"/>
-          <w:iCs w:val="false"/>
-          <w:sz w:val="24"/>
-          <w:szCs w:val="24"/>
-        </w:rPr>
-        <w:t xml:space="preserve">= .011, but not in the accuracy condition, </w:t>
-      </w:r>
-      <w:r>
-        <w:rPr>
-          <w:rFonts w:ascii="Times New Roman" w:hAnsi="Times New Roman"/>
-          <w:b w:val="false"/>
-          <w:bCs w:val="false"/>
-          <w:i/>
-          <w:iCs/>
-          <w:sz w:val="24"/>
-          <w:szCs w:val="24"/>
-        </w:rPr>
-        <w:t xml:space="preserve">b </w:t>
-      </w:r>
-      <w:r>
-        <w:rPr>
-          <w:rFonts w:ascii="Times New Roman" w:hAnsi="Times New Roman"/>
-          <w:b w:val="false"/>
-          <w:bCs w:val="false"/>
-          <w:i w:val="false"/>
-          <w:iCs w:val="false"/>
-          <w:sz w:val="24"/>
-          <w:szCs w:val="24"/>
-        </w:rPr>
-        <w:t xml:space="preserve">= .15, </w:t>
-      </w:r>
-      <w:r>
-        <w:rPr>
-          <w:rFonts w:ascii="Times New Roman" w:hAnsi="Times New Roman"/>
-          <w:b w:val="false"/>
-          <w:bCs w:val="false"/>
-          <w:i/>
-          <w:iCs/>
-          <w:sz w:val="24"/>
-          <w:szCs w:val="24"/>
-        </w:rPr>
-        <w:t xml:space="preserve">SE </w:t>
-      </w:r>
-      <w:r>
-        <w:rPr>
-          <w:rFonts w:ascii="Times New Roman" w:hAnsi="Times New Roman"/>
-          <w:b w:val="false"/>
-          <w:bCs w:val="false"/>
-          <w:i w:val="false"/>
-          <w:iCs w:val="false"/>
-          <w:sz w:val="24"/>
-          <w:szCs w:val="24"/>
-        </w:rPr>
-        <w:t xml:space="preserve">= .09, </w:t>
-      </w:r>
-      <w:r>
-        <w:rPr>
-          <w:rFonts w:ascii="Times New Roman" w:hAnsi="Times New Roman"/>
-          <w:b w:val="false"/>
-          <w:bCs w:val="false"/>
-          <w:i/>
-          <w:iCs/>
-          <w:sz w:val="24"/>
-          <w:szCs w:val="24"/>
-        </w:rPr>
-        <w:t>t</w:t>
-      </w:r>
-      <w:r>
-        <w:rPr>
-          <w:rFonts w:ascii="Times New Roman" w:hAnsi="Times New Roman"/>
-          <w:b w:val="false"/>
-          <w:bCs w:val="false"/>
-          <w:i w:val="false"/>
-          <w:iCs w:val="false"/>
-          <w:sz w:val="24"/>
-          <w:szCs w:val="24"/>
-        </w:rPr>
-        <w:t xml:space="preserve">(216) = 1.65, </w:t>
-      </w:r>
-      <w:r>
-        <w:rPr>
-          <w:rFonts w:ascii="Times New Roman" w:hAnsi="Times New Roman"/>
-          <w:b w:val="false"/>
-          <w:bCs w:val="false"/>
-          <w:i/>
-          <w:iCs/>
-          <w:sz w:val="24"/>
-          <w:szCs w:val="24"/>
-        </w:rPr>
-        <w:t xml:space="preserve">p </w:t>
-      </w:r>
       <w:bookmarkEnd w:id="2"/>
       <w:r>
         <w:rPr>
@@ -13271,7 +13217,71 @@
           <w:sz w:val="24"/>
           <w:szCs w:val="24"/>
         </w:rPr>
-        <w:t>= .101.</w:t>
+        <w:t>= .491.</w:t>
+      </w:r>
+    </w:p>
+    <w:p>
+      <w:pPr>
+        <w:pStyle w:val="Normal"/>
+        <w:bidi w:val="0"/>
+        <w:spacing w:lineRule="auto" w:line="480" w:before="0" w:after="0"/>
+        <w:contextualSpacing/>
+        <w:jc w:val="left"/>
+        <w:rPr>
+          <w:b/>
+          <w:b/>
+          <w:bCs/>
+        </w:rPr>
+      </w:pPr>
+      <w:r>
+        <w:rPr>
+          <w:rFonts w:ascii="Times New Roman" w:hAnsi="Times New Roman"/>
+          <w:b/>
+          <w:bCs/>
+          <w:i w:val="false"/>
+          <w:iCs w:val="false"/>
+          <w:sz w:val="24"/>
+          <w:szCs w:val="24"/>
+        </w:rPr>
+        <w:t>Discussion</w:t>
+      </w:r>
+    </w:p>
+    <w:p>
+      <w:pPr>
+        <w:pStyle w:val="Normal"/>
+        <w:bidi w:val="0"/>
+        <w:spacing w:lineRule="auto" w:line="480" w:before="0" w:after="0"/>
+        <w:contextualSpacing/>
+        <w:jc w:val="left"/>
+        <w:rPr>
+          <w:b/>
+          <w:b/>
+          <w:bCs/>
+        </w:rPr>
+      </w:pPr>
+      <w:r>
+        <w:rPr>
+          <w:rFonts w:ascii="Times New Roman" w:hAnsi="Times New Roman"/>
+          <w:b/>
+          <w:bCs/>
+          <w:i w:val="false"/>
+          <w:iCs w:val="false"/>
+          <w:sz w:val="24"/>
+          <w:szCs w:val="24"/>
+        </w:rPr>
+        <w:tab/>
+      </w:r>
+      <w:r>
+        <w:rPr>
+          <w:rFonts w:ascii="Times New Roman" w:hAnsi="Times New Roman"/>
+          <w:b w:val="false"/>
+          <w:bCs w:val="false"/>
+          <w:i w:val="false"/>
+          <w:iCs w:val="false"/>
+          <w:sz w:val="24"/>
+          <w:szCs w:val="24"/>
+        </w:rPr>
+        <w:t>Manipulating goals in the perception of authenticity did not affect the relationship between prejudice and perceived authenticity.</w:t>
       </w:r>
     </w:p>
     <w:p>
@@ -13305,9 +13315,7 @@
         <w:spacing w:lineRule="auto" w:line="480" w:before="0" w:after="0"/>
         <w:contextualSpacing/>
         <w:jc w:val="left"/>
-        <w:rPr>
-          <w:rFonts w:ascii="Times New Roman" w:hAnsi="Times New Roman"/>
-        </w:rPr>
+        <w:rPr/>
       </w:pPr>
       <w:r>
         <w:rPr>
@@ -13379,7 +13387,19 @@
           <w:sz w:val="24"/>
           <w:szCs w:val="24"/>
         </w:rPr>
-        <w:t>= .22 [.18, .26].</w:t>
+        <w:t xml:space="preserve">= .22 [.18, .26]. </w:t>
+      </w:r>
+      <w:r>
+        <w:rPr>
+          <w:rFonts w:ascii="Times New Roman" w:hAnsi="Times New Roman"/>
+          <w:b w:val="false"/>
+          <w:bCs w:val="false"/>
+          <w:i w:val="false"/>
+          <w:iCs w:val="false"/>
+          <w:sz w:val="24"/>
+          <w:szCs w:val="24"/>
+        </w:rPr>
+        <w:t>Given that a number of experimental conditions in the paper aimed to eliminate the relationship between prejudice and perceived authenticity, however, this point estimate might be somewhat of an underestimate.</w:t>
       </w:r>
     </w:p>
     <w:p>

</xml_diff>

<commit_message>
finished specific study intros/discussions
</commit_message>
<xml_diff>
--- a/docs/dissertation_v1.docx
+++ b/docs/dissertation_v1.docx
@@ -10536,31 +10536,7 @@
           <w:sz w:val="24"/>
           <w:szCs w:val="24"/>
         </w:rPr>
-        <w:t xml:space="preserve">In Study 5, framing the expression of a prejudiced statement as acceptable eliminated the established relationship between prejudice and perceived authenticity. However, this interaction was not significant in Study 6. </w:t>
-      </w:r>
-      <w:r>
-        <w:rPr>
-          <w:rFonts w:ascii="Times New Roman" w:hAnsi="Times New Roman"/>
-          <w:b w:val="false"/>
-          <w:bCs w:val="false"/>
-          <w:i w:val="false"/>
-          <w:iCs w:val="false"/>
-          <w:sz w:val="24"/>
-          <w:szCs w:val="24"/>
-        </w:rPr>
-        <w:t>One might ask, “</w:t>
-      </w:r>
-      <w:r>
-        <w:rPr>
-          <w:rFonts w:ascii="Times New Roman" w:hAnsi="Times New Roman"/>
-          <w:b w:val="false"/>
-          <w:bCs w:val="false"/>
-          <w:i w:val="false"/>
-          <w:iCs w:val="false"/>
-          <w:sz w:val="24"/>
-          <w:szCs w:val="24"/>
-        </w:rPr>
-        <w:t xml:space="preserve">Did this study “fail” to replicate?” One way to answer this question is to simply look at significance: Was the replication also significant and in the same direction? A second way to answer this question is by examining the 95% confidence intervals for the effects of interest: Did the replication’s confidence interval contain the original study’s observed effect? Since all measures were on the same scale (condition was coded 0 or 1, all measures were 7-point Likert scales in both studies), the coefficients for the interactions can be directly compared across studies. The observed effect in Study 5 was </w:t>
+        <w:t xml:space="preserve">In Study 5, framing the expression of a prejudiced statement as acceptable eliminated the established relationship between prejudice and perceived authenticity. However, this interaction was not significant in Study 6. One might ask, “Did this study “fail” to replicate?” One way to answer this question is to simply look at significance: Was the replication also significant and in the same direction? A second way to answer this question is by examining the 95% confidence intervals for the effects of interest: Did the replication’s confidence interval contain the original study’s observed effect? Since all measures were on the same scale (condition was coded 0 or 1, all measures were 7-point Likert scales in both studies), the coefficients for the interactions can be directly compared across studies. The observed effect in Study 5 was </w:t>
       </w:r>
       <w:r>
         <w:rPr>
@@ -10608,55 +10584,7 @@
           <w:sz w:val="24"/>
           <w:szCs w:val="24"/>
         </w:rPr>
-        <w:t xml:space="preserve">= .14 [-.10, .37]. By </w:t>
-      </w:r>
-      <w:r>
-        <w:rPr>
-          <w:rFonts w:ascii="Times New Roman" w:hAnsi="Times New Roman"/>
-          <w:b w:val="false"/>
-          <w:bCs w:val="false"/>
-          <w:i w:val="false"/>
-          <w:iCs w:val="false"/>
-          <w:sz w:val="24"/>
-          <w:szCs w:val="24"/>
-        </w:rPr>
-        <w:t>both</w:t>
-      </w:r>
-      <w:r>
-        <w:rPr>
-          <w:rFonts w:ascii="Times New Roman" w:hAnsi="Times New Roman"/>
-          <w:b w:val="false"/>
-          <w:bCs w:val="false"/>
-          <w:i w:val="false"/>
-          <w:iCs w:val="false"/>
-          <w:sz w:val="24"/>
-          <w:szCs w:val="24"/>
-        </w:rPr>
-        <w:t xml:space="preserve"> criteri</w:t>
-      </w:r>
-      <w:r>
-        <w:rPr>
-          <w:rFonts w:ascii="Times New Roman" w:hAnsi="Times New Roman"/>
-          <w:b w:val="false"/>
-          <w:bCs w:val="false"/>
-          <w:i w:val="false"/>
-          <w:iCs w:val="false"/>
-          <w:sz w:val="24"/>
-          <w:szCs w:val="24"/>
-        </w:rPr>
-        <w:t>a</w:t>
-      </w:r>
-      <w:r>
-        <w:rPr>
-          <w:rFonts w:ascii="Times New Roman" w:hAnsi="Times New Roman"/>
-          <w:b w:val="false"/>
-          <w:bCs w:val="false"/>
-          <w:i w:val="false"/>
-          <w:iCs w:val="false"/>
-          <w:sz w:val="24"/>
-          <w:szCs w:val="24"/>
-        </w:rPr>
-        <w:t>, Study 6 failed to replicate Study 5.</w:t>
+        <w:t>= .14 [-.10, .37]. By both criteria, Study 6 failed to replicate Study 5.</w:t>
       </w:r>
     </w:p>
     <w:p>
@@ -10679,67 +10607,7 @@
           <w:szCs w:val="24"/>
         </w:rPr>
         <w:tab/>
-        <w:t xml:space="preserve">But </w:t>
-      </w:r>
-      <w:r>
-        <w:rPr>
-          <w:rFonts w:ascii="Times New Roman" w:hAnsi="Times New Roman"/>
-          <w:b w:val="false"/>
-          <w:bCs w:val="false"/>
-          <w:i w:val="false"/>
-          <w:iCs w:val="false"/>
-          <w:sz w:val="24"/>
-          <w:szCs w:val="24"/>
-        </w:rPr>
-        <w:t xml:space="preserve">asking </w:t>
-      </w:r>
-      <w:r>
-        <w:rPr>
-          <w:rFonts w:ascii="Times New Roman" w:hAnsi="Times New Roman"/>
-          <w:b w:val="false"/>
-          <w:bCs w:val="false"/>
-          <w:i w:val="false"/>
-          <w:iCs w:val="false"/>
-          <w:sz w:val="24"/>
-          <w:szCs w:val="24"/>
-        </w:rPr>
-        <w:t xml:space="preserve">“Did it replicate?” </w:t>
-      </w:r>
-      <w:r>
-        <w:rPr>
-          <w:rFonts w:ascii="Times New Roman" w:hAnsi="Times New Roman"/>
-          <w:b w:val="false"/>
-          <w:bCs w:val="false"/>
-          <w:i w:val="false"/>
-          <w:iCs w:val="false"/>
-          <w:sz w:val="24"/>
-          <w:szCs w:val="24"/>
-        </w:rPr>
-        <w:t>and expecting a simple “Yes” or “No” answer</w:t>
-      </w:r>
-      <w:r>
-        <w:rPr>
-          <w:rFonts w:ascii="Times New Roman" w:hAnsi="Times New Roman"/>
-          <w:b w:val="false"/>
-          <w:bCs w:val="false"/>
-          <w:i w:val="false"/>
-          <w:iCs w:val="false"/>
-          <w:sz w:val="24"/>
-          <w:szCs w:val="24"/>
-        </w:rPr>
-        <w:t xml:space="preserve"> is misguided. </w:t>
-      </w:r>
-      <w:r>
-        <w:rPr>
-          <w:rFonts w:ascii="Times New Roman" w:hAnsi="Times New Roman"/>
-          <w:b w:val="false"/>
-          <w:bCs w:val="false"/>
-          <w:i w:val="false"/>
-          <w:iCs w:val="false"/>
-          <w:sz w:val="24"/>
-          <w:szCs w:val="24"/>
-        </w:rPr>
-        <w:t>Differences between an original and replication study could occur for a wide variety of reasons—such as lack of power or sampling and measurement error—</w:t>
+        <w:t>But asking “Did it replicate?” and expecting a simple “Yes” or “No” answer is misguided. Differences between an original and replication study could occur for a wide variety of reasons—such as lack of power or sampling and measurement error—</w:t>
       </w:r>
       <w:r>
         <w:rPr>
@@ -10786,31 +10654,7 @@
           <w:szCs w:val="24"/>
         </w:rPr>
         <w:tab/>
-        <w:t xml:space="preserve">Instead, I ask: “Is there cumulative evidence for the hypothesis?” (e.g., Braver, Thoemmes, &amp; Rosenthal, 2014; Schmidt, 1996). </w:t>
-      </w:r>
-      <w:r>
-        <w:rPr>
-          <w:rFonts w:ascii="Times New Roman" w:hAnsi="Times New Roman"/>
-          <w:b w:val="false"/>
-          <w:bCs w:val="false"/>
-          <w:i w:val="false"/>
-          <w:iCs w:val="false"/>
-          <w:sz w:val="24"/>
-          <w:szCs w:val="24"/>
-        </w:rPr>
-        <w:t xml:space="preserve">Answering this question relies on synthesizing the data, not making a series of significant-or-not judgments. </w:t>
-      </w:r>
-      <w:r>
-        <w:rPr>
-          <w:rFonts w:ascii="Times New Roman" w:hAnsi="Times New Roman"/>
-          <w:b w:val="false"/>
-          <w:bCs w:val="false"/>
-          <w:i w:val="false"/>
-          <w:iCs w:val="false"/>
-          <w:sz w:val="24"/>
-          <w:szCs w:val="24"/>
-        </w:rPr>
-        <w:t xml:space="preserve">Neither the original nor the replication should be privileged—their evidential value should be taken into consideration together. Given the similarity by which the studies were conducted and the difficulties in meta-analyzing regression slopes (e.g., Becker &amp; Wu, 2007), I simply combined the data from Studies 5 and 6, then I regressed perceived authenticity on condition, self-reported prejudice, and the interaction between the two. This interaction was significant, </w:t>
+        <w:t xml:space="preserve">Instead, I ask: “Is there cumulative evidence for the hypothesis?” (e.g., Braver, Thoemmes, &amp; Rosenthal, 2014; Schmidt, 1996). Answering this question relies on synthesizing the data, not making a series of significant-or-not judgments. Neither the original nor the replication should be privileged—their evidential value should be taken into consideration together. Given the similarity by which the studies were conducted and the difficulties in meta-analyzing regression slopes (e.g., Becker &amp; Wu, 2007), I simply combined the data from Studies 5 and 6, then I regressed perceived authenticity on condition, self-reported prejudice, and the interaction between the two. This interaction was significant, </w:t>
       </w:r>
       <w:r>
         <w:rPr>
@@ -11121,17 +10965,6 @@
           <w:szCs w:val="24"/>
         </w:rPr>
         <w:tab/>
-      </w:r>
-      <w:r>
-        <w:rPr>
-          <w:rFonts w:ascii="Times New Roman" w:hAnsi="Times New Roman"/>
-          <w:b w:val="false"/>
-          <w:bCs w:val="false"/>
-          <w:i w:val="false"/>
-          <w:iCs w:val="false"/>
-          <w:sz w:val="24"/>
-          <w:szCs w:val="24"/>
-        </w:rPr>
         <w:t xml:space="preserve">I also regressed perceived authenticity on condition, prejudice, and which study the data came from (i.e., Study 5 or Study 6), as well as all possible two- and three-way interactions. The condition by prejudice interaction remained significant, </w:t>
       </w:r>
       <w:r>
@@ -13217,7 +13050,67 @@
           <w:sz w:val="24"/>
           <w:szCs w:val="24"/>
         </w:rPr>
-        <w:t>= .491.</w:t>
+        <w:t xml:space="preserve">= .491. </w:t>
+      </w:r>
+      <w:r>
+        <w:rPr>
+          <w:rFonts w:ascii="Times New Roman" w:hAnsi="Times New Roman"/>
+          <w:b w:val="false"/>
+          <w:bCs w:val="false"/>
+          <w:i w:val="false"/>
+          <w:iCs w:val="false"/>
+          <w:sz w:val="24"/>
+          <w:szCs w:val="24"/>
+        </w:rPr>
+        <w:t xml:space="preserve">There was again a zero-order relationship between prejudice and perceived authenticity, </w:t>
+      </w:r>
+      <w:r>
+        <w:rPr>
+          <w:rFonts w:ascii="Times New Roman" w:hAnsi="Times New Roman"/>
+          <w:b w:val="false"/>
+          <w:bCs w:val="false"/>
+          <w:i/>
+          <w:iCs/>
+          <w:sz w:val="24"/>
+          <w:szCs w:val="24"/>
+        </w:rPr>
+        <w:t xml:space="preserve">r </w:t>
+      </w:r>
+      <w:r>
+        <w:rPr>
+          <w:rFonts w:ascii="Times New Roman" w:hAnsi="Times New Roman"/>
+          <w:b w:val="false"/>
+          <w:bCs w:val="false"/>
+          <w:i w:val="false"/>
+          <w:iCs w:val="false"/>
+          <w:sz w:val="24"/>
+          <w:szCs w:val="24"/>
+        </w:rPr>
+        <w:t xml:space="preserve">= .20, </w:t>
+      </w:r>
+      <w:r>
+        <w:rPr>
+          <w:rFonts w:ascii="Times New Roman" w:hAnsi="Times New Roman"/>
+          <w:b w:val="false"/>
+          <w:bCs w:val="false"/>
+          <w:i/>
+          <w:iCs/>
+          <w:sz w:val="24"/>
+          <w:szCs w:val="24"/>
+        </w:rPr>
+        <w:t xml:space="preserve">p </w:t>
+      </w:r>
+      <w:r>
+        <w:rPr>
+          <w:rFonts w:ascii="Times New Roman" w:hAnsi="Times New Roman"/>
+          <w:b w:val="false"/>
+          <w:bCs w:val="false"/>
+          <w:i w:val="false"/>
+          <w:iCs w:val="false"/>
+          <w:sz w:val="24"/>
+          <w:szCs w:val="24"/>
+        </w:rPr>
+        <w:t>= .003.</w:t>
       </w:r>
     </w:p>
     <w:p>
@@ -13244,68 +13137,6 @@
           <w:szCs w:val="24"/>
         </w:rPr>
         <w:t>Discussion</w:t>
-      </w:r>
-    </w:p>
-    <w:p>
-      <w:pPr>
-        <w:pStyle w:val="Normal"/>
-        <w:bidi w:val="0"/>
-        <w:spacing w:lineRule="auto" w:line="480" w:before="0" w:after="0"/>
-        <w:contextualSpacing/>
-        <w:jc w:val="left"/>
-        <w:rPr>
-          <w:b/>
-          <w:b/>
-          <w:bCs/>
-        </w:rPr>
-      </w:pPr>
-      <w:r>
-        <w:rPr>
-          <w:rFonts w:ascii="Times New Roman" w:hAnsi="Times New Roman"/>
-          <w:b/>
-          <w:bCs/>
-          <w:i w:val="false"/>
-          <w:iCs w:val="false"/>
-          <w:sz w:val="24"/>
-          <w:szCs w:val="24"/>
-        </w:rPr>
-        <w:tab/>
-      </w:r>
-      <w:r>
-        <w:rPr>
-          <w:rFonts w:ascii="Times New Roman" w:hAnsi="Times New Roman"/>
-          <w:b w:val="false"/>
-          <w:bCs w:val="false"/>
-          <w:i w:val="false"/>
-          <w:iCs w:val="false"/>
-          <w:sz w:val="24"/>
-          <w:szCs w:val="24"/>
-        </w:rPr>
-        <w:t>Manipulating goals in the perception of authenticity did not affect the relationship between prejudice and perceived authenticity.</w:t>
-      </w:r>
-    </w:p>
-    <w:p>
-      <w:pPr>
-        <w:pStyle w:val="Normal"/>
-        <w:bidi w:val="0"/>
-        <w:spacing w:lineRule="auto" w:line="480" w:before="0" w:after="0"/>
-        <w:contextualSpacing/>
-        <w:jc w:val="center"/>
-        <w:rPr>
-          <w:rFonts w:ascii="Times New Roman" w:hAnsi="Times New Roman"/>
-        </w:rPr>
-      </w:pPr>
-      <w:r>
-        <w:rPr>
-          <w:rFonts w:ascii="Times New Roman" w:hAnsi="Times New Roman"/>
-          <w:b/>
-          <w:bCs/>
-          <w:i w:val="false"/>
-          <w:iCs w:val="false"/>
-          <w:sz w:val="24"/>
-          <w:szCs w:val="24"/>
-        </w:rPr>
-        <w:t>Meta-Analysis</w:t>
       </w:r>
     </w:p>
     <w:p>
@@ -13339,67 +13170,199 @@
           <w:sz w:val="24"/>
           <w:szCs w:val="24"/>
         </w:rPr>
-        <w:t xml:space="preserve">I performed a meta-analysis (N = 1386) on the primary correlations of interest—those between a self-reported prejudice and perceived authenticity of that same prejudice. I used a multivariate approach (Jackson, Riley, &amp; White, 2011; Konstantopoulos, 2011 , Viechtbauer, 2010) to account for the dependencies between correlations in Studies 1 and 3. Each correlation coefficient was transformed to Fisher’s </w:t>
-      </w:r>
-      <w:r>
-        <w:rPr>
-          <w:rFonts w:ascii="Times New Roman" w:hAnsi="Times New Roman"/>
-          <w:b w:val="false"/>
-          <w:bCs w:val="false"/>
-          <w:i/>
-          <w:iCs/>
-          <w:sz w:val="24"/>
-          <w:szCs w:val="24"/>
-        </w:rPr>
-        <w:t>z</w:t>
-      </w:r>
-      <w:r>
-        <w:rPr>
-          <w:rFonts w:ascii="Times New Roman" w:hAnsi="Times New Roman"/>
-          <w:b w:val="false"/>
-          <w:bCs w:val="false"/>
-          <w:i w:val="false"/>
-          <w:iCs w:val="false"/>
-          <w:sz w:val="24"/>
-          <w:szCs w:val="24"/>
-        </w:rPr>
-        <w:t xml:space="preserve">, and variances and covariances for effect sizes were calculated according to Olkin and Finn (1990). Eighteen correlations were analyzed (Table 2). The meta-analytic correlation was </w:t>
-      </w:r>
-      <w:r>
-        <w:rPr>
-          <w:rFonts w:ascii="Times New Roman" w:hAnsi="Times New Roman"/>
-          <w:b w:val="false"/>
-          <w:bCs w:val="false"/>
-          <w:i/>
-          <w:iCs/>
-          <w:sz w:val="24"/>
-          <w:szCs w:val="24"/>
-        </w:rPr>
-        <w:t xml:space="preserve">r </w:t>
-      </w:r>
-      <w:r>
-        <w:rPr>
-          <w:rFonts w:ascii="Times New Roman" w:hAnsi="Times New Roman"/>
-          <w:b w:val="false"/>
-          <w:bCs w:val="false"/>
-          <w:i w:val="false"/>
-          <w:iCs w:val="false"/>
-          <w:sz w:val="24"/>
-          <w:szCs w:val="24"/>
-        </w:rPr>
-        <w:t xml:space="preserve">= .22 [.18, .26]. </w:t>
-      </w:r>
-      <w:r>
-        <w:rPr>
-          <w:rFonts w:ascii="Times New Roman" w:hAnsi="Times New Roman"/>
-          <w:b w:val="false"/>
-          <w:bCs w:val="false"/>
-          <w:i w:val="false"/>
-          <w:iCs w:val="false"/>
-          <w:sz w:val="24"/>
-          <w:szCs w:val="24"/>
-        </w:rPr>
-        <w:t>Given that a number of experimental conditions in the paper aimed to eliminate the relationship between prejudice and perceived authenticity, however, this point estimate might be somewhat of an underestimate.</w:t>
+        <w:t xml:space="preserve">Manipulating </w:t>
+      </w:r>
+      <w:r>
+        <w:rPr>
+          <w:rFonts w:ascii="Times New Roman" w:hAnsi="Times New Roman"/>
+          <w:b w:val="false"/>
+          <w:bCs w:val="false"/>
+          <w:i w:val="false"/>
+          <w:iCs w:val="false"/>
+          <w:sz w:val="24"/>
+          <w:szCs w:val="24"/>
+        </w:rPr>
+        <w:t xml:space="preserve">perceiver’s </w:t>
+      </w:r>
+      <w:r>
+        <w:rPr>
+          <w:rFonts w:ascii="Times New Roman" w:hAnsi="Times New Roman"/>
+          <w:b w:val="false"/>
+          <w:bCs w:val="false"/>
+          <w:i w:val="false"/>
+          <w:iCs w:val="false"/>
+          <w:sz w:val="24"/>
+          <w:szCs w:val="24"/>
+        </w:rPr>
+        <w:t xml:space="preserve">goals </w:t>
+      </w:r>
+      <w:r>
+        <w:rPr>
+          <w:rFonts w:ascii="Times New Roman" w:hAnsi="Times New Roman"/>
+          <w:b w:val="false"/>
+          <w:bCs w:val="false"/>
+          <w:i w:val="false"/>
+          <w:iCs w:val="false"/>
+          <w:sz w:val="24"/>
+          <w:szCs w:val="24"/>
+        </w:rPr>
+        <w:t>when judging</w:t>
+      </w:r>
+      <w:r>
+        <w:rPr>
+          <w:rFonts w:ascii="Times New Roman" w:hAnsi="Times New Roman"/>
+          <w:b w:val="false"/>
+          <w:bCs w:val="false"/>
+          <w:i w:val="false"/>
+          <w:iCs w:val="false"/>
+          <w:sz w:val="24"/>
+          <w:szCs w:val="24"/>
+        </w:rPr>
+        <w:t xml:space="preserve"> authenticity did not affect the relationship between prejudice and perceived authenticity.</w:t>
+      </w:r>
+      <w:r>
+        <w:rPr>
+          <w:rFonts w:ascii="Times New Roman" w:hAnsi="Times New Roman"/>
+          <w:b/>
+          <w:bCs/>
+          <w:i w:val="false"/>
+          <w:iCs w:val="false"/>
+          <w:sz w:val="24"/>
+          <w:szCs w:val="24"/>
+        </w:rPr>
+        <w:t xml:space="preserve"> </w:t>
+      </w:r>
+      <w:r>
+        <w:rPr>
+          <w:rFonts w:ascii="Times New Roman" w:hAnsi="Times New Roman"/>
+          <w:b w:val="false"/>
+          <w:bCs w:val="false"/>
+          <w:i w:val="false"/>
+          <w:iCs w:val="false"/>
+          <w:sz w:val="24"/>
+          <w:szCs w:val="24"/>
+        </w:rPr>
+        <w:t xml:space="preserve">These data do not provide support for the motivated reasoning account—that prejudiced people engage in biased processing because they wish to perceive authenticity—for the core phenomenon of interest. However, it remains ambiguous as to if goals were successfully manipulated. A priori, I assumed that people would take longer reading, considering, and processing the speaker’s biographical information in the accuracy condition due to spending more cognitive resources on doing so (as is implied by Kunda, 1990, pp. 481-482). There was no significant difference in time spent reading between conditions in the present study. However, Mullen and Skitka (2006) argued that </w:t>
+      </w:r>
+      <w:r>
+        <w:rPr>
+          <w:rFonts w:ascii="Times New Roman" w:hAnsi="Times New Roman"/>
+          <w:b w:val="false"/>
+          <w:bCs w:val="false"/>
+          <w:i/>
+          <w:iCs/>
+          <w:sz w:val="24"/>
+          <w:szCs w:val="24"/>
+        </w:rPr>
+        <w:t xml:space="preserve">longer </w:t>
+      </w:r>
+      <w:r>
+        <w:rPr>
+          <w:rFonts w:ascii="Times New Roman" w:hAnsi="Times New Roman"/>
+          <w:b w:val="false"/>
+          <w:bCs w:val="false"/>
+          <w:i w:val="false"/>
+          <w:iCs w:val="false"/>
+          <w:sz w:val="24"/>
+          <w:szCs w:val="24"/>
+        </w:rPr>
+        <w:t xml:space="preserve">time spent processing as evidence for motivated reasoning. Their research focused on Dr. Jack Kevorkian’s guilty verdict of second-degree murder for his role in physician-assisted suicide. They hypothesized that those who were in support of physician-assisted suicide would have a directional goal to find flaws in the case, and thus would spend </w:t>
+      </w:r>
+      <w:r>
+        <w:rPr>
+          <w:rFonts w:ascii="Times New Roman" w:hAnsi="Times New Roman"/>
+          <w:b w:val="false"/>
+          <w:bCs w:val="false"/>
+          <w:i/>
+          <w:iCs/>
+          <w:sz w:val="24"/>
+          <w:szCs w:val="24"/>
+        </w:rPr>
+        <w:t xml:space="preserve">more time </w:t>
+      </w:r>
+      <w:r>
+        <w:rPr>
+          <w:rFonts w:ascii="Times New Roman" w:hAnsi="Times New Roman"/>
+          <w:b w:val="false"/>
+          <w:bCs w:val="false"/>
+          <w:i w:val="false"/>
+          <w:iCs w:val="false"/>
+          <w:sz w:val="24"/>
+          <w:szCs w:val="24"/>
+        </w:rPr>
+        <w:t xml:space="preserve">picking apart information from the case. Given that the current study used a biographical depiction of the speaker that was designed to be </w:t>
+      </w:r>
+      <w:r>
+        <w:rPr>
+          <w:rFonts w:ascii="Times New Roman" w:hAnsi="Times New Roman"/>
+          <w:b w:val="false"/>
+          <w:bCs w:val="false"/>
+          <w:i/>
+          <w:iCs/>
+          <w:sz w:val="24"/>
+          <w:szCs w:val="24"/>
+        </w:rPr>
+        <w:t xml:space="preserve">neutral </w:t>
+      </w:r>
+      <w:r>
+        <w:rPr>
+          <w:rFonts w:ascii="Times New Roman" w:hAnsi="Times New Roman"/>
+          <w:b w:val="false"/>
+          <w:bCs w:val="false"/>
+          <w:i w:val="false"/>
+          <w:iCs w:val="false"/>
+          <w:sz w:val="24"/>
+          <w:szCs w:val="24"/>
+        </w:rPr>
+        <w:t xml:space="preserve">in an attempt to not cause any ceiling or floor effects on the judgments of perceived authenticity (i.e., not to make it too obvious whether or not the speaker was actually prejudiced), it remains a possibility that motivated reasoning could play a role </w:t>
+      </w:r>
+      <w:r>
+        <w:rPr>
+          <w:rFonts w:ascii="Times New Roman" w:hAnsi="Times New Roman"/>
+          <w:b w:val="false"/>
+          <w:bCs w:val="false"/>
+          <w:i/>
+          <w:iCs/>
+          <w:sz w:val="24"/>
+          <w:szCs w:val="24"/>
+        </w:rPr>
+        <w:t xml:space="preserve">only </w:t>
+      </w:r>
+      <w:r>
+        <w:rPr>
+          <w:rFonts w:ascii="Times New Roman" w:hAnsi="Times New Roman"/>
+          <w:b w:val="false"/>
+          <w:bCs w:val="false"/>
+          <w:i w:val="false"/>
+          <w:iCs w:val="false"/>
+          <w:sz w:val="24"/>
+          <w:szCs w:val="24"/>
+        </w:rPr>
+        <w:t xml:space="preserve">when there is specific information that points to or against authenticity. However, this line of reasoning </w:t>
+      </w:r>
+      <w:r>
+        <w:rPr>
+          <w:rFonts w:ascii="Times New Roman" w:hAnsi="Times New Roman"/>
+          <w:b w:val="false"/>
+          <w:bCs w:val="false"/>
+          <w:i/>
+          <w:iCs/>
+          <w:sz w:val="24"/>
+          <w:szCs w:val="24"/>
+        </w:rPr>
+        <w:t xml:space="preserve">cannot </w:t>
+      </w:r>
+      <w:r>
+        <w:rPr>
+          <w:rFonts w:ascii="Times New Roman" w:hAnsi="Times New Roman"/>
+          <w:b w:val="false"/>
+          <w:bCs w:val="false"/>
+          <w:i w:val="false"/>
+          <w:iCs w:val="false"/>
+          <w:sz w:val="24"/>
+          <w:szCs w:val="24"/>
+        </w:rPr>
+        <w:t>explain why people who are told nothing else about the speaker assume that the expressions of prejudice are authentic.</w:t>
       </w:r>
     </w:p>
     <w:p>
@@ -13423,7 +13386,7 @@
           <w:sz w:val="24"/>
           <w:szCs w:val="24"/>
         </w:rPr>
-        <w:t>General Discussion</w:t>
+        <w:t>Meta-Analysis</w:t>
       </w:r>
     </w:p>
     <w:p>
@@ -13433,16 +13396,114 @@
         <w:spacing w:lineRule="auto" w:line="480" w:before="0" w:after="0"/>
         <w:contextualSpacing/>
         <w:jc w:val="left"/>
-        <w:rPr>
-          <w:rFonts w:ascii="Times New Roman" w:hAnsi="Times New Roman"/>
-          <w:b/>
+        <w:rPr/>
+      </w:pPr>
+      <w:r>
+        <w:rPr>
+          <w:rFonts w:ascii="Times New Roman" w:hAnsi="Times New Roman"/>
           <w:b/>
           <w:bCs/>
           <w:i w:val="false"/>
-          <w:i w:val="false"/>
-          <w:iCs w:val="false"/>
-          <w:sz w:val="24"/>
-          <w:szCs w:val="24"/>
+          <w:iCs w:val="false"/>
+          <w:sz w:val="24"/>
+          <w:szCs w:val="24"/>
+        </w:rPr>
+        <w:tab/>
+      </w:r>
+      <w:r>
+        <w:rPr>
+          <w:rFonts w:ascii="Times New Roman" w:hAnsi="Times New Roman"/>
+          <w:b w:val="false"/>
+          <w:bCs w:val="false"/>
+          <w:i w:val="false"/>
+          <w:iCs w:val="false"/>
+          <w:sz w:val="24"/>
+          <w:szCs w:val="24"/>
+        </w:rPr>
+        <w:t>I performed a meta-analysis (N = 1386) on the primary correlations of interest—those between a self-reported prejudice and perceived authenticity of that same prejudice—</w:t>
+      </w:r>
+      <w:r>
+        <w:rPr>
+          <w:rFonts w:ascii="Times New Roman" w:hAnsi="Times New Roman"/>
+          <w:b w:val="false"/>
+          <w:bCs w:val="false"/>
+          <w:i w:val="false"/>
+          <w:iCs w:val="false"/>
+          <w:sz w:val="24"/>
+          <w:szCs w:val="24"/>
+        </w:rPr>
+        <w:t>to assess the strength of the relationship between the two.</w:t>
+      </w:r>
+      <w:r>
+        <w:rPr>
+          <w:rFonts w:ascii="Times New Roman" w:hAnsi="Times New Roman"/>
+          <w:b w:val="false"/>
+          <w:bCs w:val="false"/>
+          <w:i w:val="false"/>
+          <w:iCs w:val="false"/>
+          <w:sz w:val="24"/>
+          <w:szCs w:val="24"/>
+        </w:rPr>
+        <w:t xml:space="preserve"> I used a multivariate approach (Jackson, Riley, &amp; White, 2011; Konstantopoulos, 2011 , Viechtbauer, 2010) to account for the dependencies between correlations in Studies 1 and 3. Each correlation coefficient was transformed to Fisher’s </w:t>
+      </w:r>
+      <w:r>
+        <w:rPr>
+          <w:rFonts w:ascii="Times New Roman" w:hAnsi="Times New Roman"/>
+          <w:b w:val="false"/>
+          <w:bCs w:val="false"/>
+          <w:i/>
+          <w:iCs/>
+          <w:sz w:val="24"/>
+          <w:szCs w:val="24"/>
+        </w:rPr>
+        <w:t>z</w:t>
+      </w:r>
+      <w:r>
+        <w:rPr>
+          <w:rFonts w:ascii="Times New Roman" w:hAnsi="Times New Roman"/>
+          <w:b w:val="false"/>
+          <w:bCs w:val="false"/>
+          <w:i w:val="false"/>
+          <w:iCs w:val="false"/>
+          <w:sz w:val="24"/>
+          <w:szCs w:val="24"/>
+        </w:rPr>
+        <w:t xml:space="preserve">, and variances and covariances for effect sizes were calculated according to Olkin and Finn (1990). Eighteen correlations were analyzed (Table 2). The meta-analytic correlation was </w:t>
+      </w:r>
+      <w:r>
+        <w:rPr>
+          <w:rFonts w:ascii="Times New Roman" w:hAnsi="Times New Roman"/>
+          <w:b w:val="false"/>
+          <w:bCs w:val="false"/>
+          <w:i/>
+          <w:iCs/>
+          <w:sz w:val="24"/>
+          <w:szCs w:val="24"/>
+        </w:rPr>
+        <w:t xml:space="preserve">r </w:t>
+      </w:r>
+      <w:r>
+        <w:rPr>
+          <w:rFonts w:ascii="Times New Roman" w:hAnsi="Times New Roman"/>
+          <w:b w:val="false"/>
+          <w:bCs w:val="false"/>
+          <w:i w:val="false"/>
+          <w:iCs w:val="false"/>
+          <w:sz w:val="24"/>
+          <w:szCs w:val="24"/>
+        </w:rPr>
+        <w:t>= .22 [.18, .26]. Given that a number of experimental conditions in the paper aimed to eliminate the relationship between prejudice and perceived authenticity, however, this point estimate might be an underestimate.</w:t>
+      </w:r>
+    </w:p>
+    <w:p>
+      <w:pPr>
+        <w:pStyle w:val="Normal"/>
+        <w:bidi w:val="0"/>
+        <w:spacing w:lineRule="auto" w:line="480" w:before="0" w:after="0"/>
+        <w:contextualSpacing/>
+        <w:jc w:val="center"/>
+        <w:rPr>
+          <w:rFonts w:ascii="Times New Roman" w:hAnsi="Times New Roman"/>
         </w:rPr>
       </w:pPr>
       <w:r>
@@ -13455,6 +13516,39 @@
           <w:sz w:val="24"/>
           <w:szCs w:val="24"/>
         </w:rPr>
+        <w:t>General Discussion</w:t>
+      </w:r>
+    </w:p>
+    <w:p>
+      <w:pPr>
+        <w:pStyle w:val="Normal"/>
+        <w:bidi w:val="0"/>
+        <w:spacing w:lineRule="auto" w:line="480" w:before="0" w:after="0"/>
+        <w:contextualSpacing/>
+        <w:jc w:val="left"/>
+        <w:rPr>
+          <w:rFonts w:ascii="Times New Roman" w:hAnsi="Times New Roman"/>
+          <w:b w:val="false"/>
+          <w:b w:val="false"/>
+          <w:bCs w:val="false"/>
+          <w:i w:val="false"/>
+          <w:i w:val="false"/>
+          <w:iCs w:val="false"/>
+          <w:sz w:val="24"/>
+          <w:szCs w:val="24"/>
+        </w:rPr>
+      </w:pPr>
+      <w:r>
+        <w:rPr>
+          <w:rFonts w:ascii="Times New Roman" w:hAnsi="Times New Roman"/>
+          <w:b w:val="false"/>
+          <w:bCs w:val="false"/>
+          <w:i w:val="false"/>
+          <w:iCs w:val="false"/>
+          <w:sz w:val="24"/>
+          <w:szCs w:val="24"/>
+        </w:rPr>
+        <w:tab/>
       </w:r>
       <w:r>
         <w:br w:type="page"/>
@@ -14982,7 +15076,7 @@
         </w:tblBorders>
         <w:tblCellMar>
           <w:top w:w="55" w:type="dxa"/>
-          <w:left w:w="24" w:type="dxa"/>
+          <w:left w:w="21" w:type="dxa"/>
           <w:bottom w:w="55" w:type="dxa"/>
           <w:right w:w="55" w:type="dxa"/>
         </w:tblCellMar>
@@ -15006,7 +15100,7 @@
             </w:tcBorders>
             <w:shd w:fill="auto" w:val="clear"/>
             <w:tcMar>
-              <w:left w:w="24" w:type="dxa"/>
+              <w:left w:w="21" w:type="dxa"/>
             </w:tcMar>
           </w:tcPr>
           <w:p>
@@ -15036,7 +15130,7 @@
             </w:tcBorders>
             <w:shd w:fill="auto" w:val="clear"/>
             <w:tcMar>
-              <w:left w:w="24" w:type="dxa"/>
+              <w:left w:w="21" w:type="dxa"/>
             </w:tcMar>
           </w:tcPr>
           <w:p>
@@ -15066,7 +15160,7 @@
             </w:tcBorders>
             <w:shd w:fill="auto" w:val="clear"/>
             <w:tcMar>
-              <w:left w:w="24" w:type="dxa"/>
+              <w:left w:w="21" w:type="dxa"/>
             </w:tcMar>
           </w:tcPr>
           <w:p>
@@ -15100,7 +15194,7 @@
             </w:tcBorders>
             <w:shd w:fill="auto" w:val="clear"/>
             <w:tcMar>
-              <w:left w:w="24" w:type="dxa"/>
+              <w:left w:w="21" w:type="dxa"/>
             </w:tcMar>
           </w:tcPr>
           <w:p>
@@ -15135,7 +15229,7 @@
             </w:tcBorders>
             <w:shd w:fill="auto" w:val="clear"/>
             <w:tcMar>
-              <w:left w:w="24" w:type="dxa"/>
+              <w:left w:w="21" w:type="dxa"/>
             </w:tcMar>
           </w:tcPr>
           <w:p>
@@ -15165,7 +15259,7 @@
             </w:tcBorders>
             <w:shd w:fill="auto" w:val="clear"/>
             <w:tcMar>
-              <w:left w:w="24" w:type="dxa"/>
+              <w:left w:w="21" w:type="dxa"/>
             </w:tcMar>
           </w:tcPr>
           <w:p>
@@ -15195,7 +15289,7 @@
             </w:tcBorders>
             <w:shd w:fill="auto" w:val="clear"/>
             <w:tcMar>
-              <w:left w:w="24" w:type="dxa"/>
+              <w:left w:w="21" w:type="dxa"/>
             </w:tcMar>
           </w:tcPr>
           <w:p>
@@ -15227,7 +15321,7 @@
             </w:tcBorders>
             <w:shd w:fill="auto" w:val="clear"/>
             <w:tcMar>
-              <w:left w:w="24" w:type="dxa"/>
+              <w:left w:w="21" w:type="dxa"/>
             </w:tcMar>
           </w:tcPr>
           <w:p>
@@ -15260,7 +15354,7 @@
             </w:tcBorders>
             <w:shd w:fill="auto" w:val="clear"/>
             <w:tcMar>
-              <w:left w:w="24" w:type="dxa"/>
+              <w:left w:w="21" w:type="dxa"/>
             </w:tcMar>
           </w:tcPr>
           <w:p>
@@ -15289,7 +15383,7 @@
             </w:tcBorders>
             <w:shd w:fill="auto" w:val="clear"/>
             <w:tcMar>
-              <w:left w:w="24" w:type="dxa"/>
+              <w:left w:w="21" w:type="dxa"/>
             </w:tcMar>
           </w:tcPr>
           <w:p>
@@ -15319,7 +15413,7 @@
             </w:tcBorders>
             <w:shd w:fill="auto" w:val="clear"/>
             <w:tcMar>
-              <w:left w:w="24" w:type="dxa"/>
+              <w:left w:w="21" w:type="dxa"/>
             </w:tcMar>
           </w:tcPr>
           <w:p>
@@ -15351,7 +15445,7 @@
             </w:tcBorders>
             <w:shd w:fill="auto" w:val="clear"/>
             <w:tcMar>
-              <w:left w:w="24" w:type="dxa"/>
+              <w:left w:w="21" w:type="dxa"/>
             </w:tcMar>
           </w:tcPr>
           <w:p>
@@ -15384,7 +15478,7 @@
             </w:tcBorders>
             <w:shd w:fill="auto" w:val="clear"/>
             <w:tcMar>
-              <w:left w:w="24" w:type="dxa"/>
+              <w:left w:w="21" w:type="dxa"/>
             </w:tcMar>
           </w:tcPr>
           <w:p>
@@ -15414,7 +15508,7 @@
             </w:tcBorders>
             <w:shd w:fill="auto" w:val="clear"/>
             <w:tcMar>
-              <w:left w:w="24" w:type="dxa"/>
+              <w:left w:w="21" w:type="dxa"/>
             </w:tcMar>
           </w:tcPr>
           <w:p>
@@ -15444,7 +15538,7 @@
             </w:tcBorders>
             <w:shd w:fill="auto" w:val="clear"/>
             <w:tcMar>
-              <w:left w:w="24" w:type="dxa"/>
+              <w:left w:w="21" w:type="dxa"/>
             </w:tcMar>
           </w:tcPr>
           <w:p>
@@ -15476,7 +15570,7 @@
             </w:tcBorders>
             <w:shd w:fill="auto" w:val="clear"/>
             <w:tcMar>
-              <w:left w:w="24" w:type="dxa"/>
+              <w:left w:w="21" w:type="dxa"/>
             </w:tcMar>
           </w:tcPr>
           <w:p>
@@ -15509,7 +15603,7 @@
             </w:tcBorders>
             <w:shd w:fill="auto" w:val="clear"/>
             <w:tcMar>
-              <w:left w:w="24" w:type="dxa"/>
+              <w:left w:w="21" w:type="dxa"/>
             </w:tcMar>
           </w:tcPr>
           <w:p>
@@ -15538,7 +15632,7 @@
             </w:tcBorders>
             <w:shd w:fill="auto" w:val="clear"/>
             <w:tcMar>
-              <w:left w:w="24" w:type="dxa"/>
+              <w:left w:w="21" w:type="dxa"/>
             </w:tcMar>
           </w:tcPr>
           <w:p>
@@ -15568,7 +15662,7 @@
             </w:tcBorders>
             <w:shd w:fill="auto" w:val="clear"/>
             <w:tcMar>
-              <w:left w:w="24" w:type="dxa"/>
+              <w:left w:w="21" w:type="dxa"/>
             </w:tcMar>
           </w:tcPr>
           <w:p>
@@ -15600,7 +15694,7 @@
             </w:tcBorders>
             <w:shd w:fill="auto" w:val="clear"/>
             <w:tcMar>
-              <w:left w:w="24" w:type="dxa"/>
+              <w:left w:w="21" w:type="dxa"/>
             </w:tcMar>
           </w:tcPr>
           <w:p>
@@ -15633,7 +15727,7 @@
             </w:tcBorders>
             <w:shd w:fill="auto" w:val="clear"/>
             <w:tcMar>
-              <w:left w:w="24" w:type="dxa"/>
+              <w:left w:w="21" w:type="dxa"/>
             </w:tcMar>
           </w:tcPr>
           <w:p>
@@ -15663,7 +15757,7 @@
             </w:tcBorders>
             <w:shd w:fill="auto" w:val="clear"/>
             <w:tcMar>
-              <w:left w:w="24" w:type="dxa"/>
+              <w:left w:w="21" w:type="dxa"/>
             </w:tcMar>
           </w:tcPr>
           <w:p>
@@ -15693,7 +15787,7 @@
             </w:tcBorders>
             <w:shd w:fill="auto" w:val="clear"/>
             <w:tcMar>
-              <w:left w:w="24" w:type="dxa"/>
+              <w:left w:w="21" w:type="dxa"/>
             </w:tcMar>
           </w:tcPr>
           <w:p>
@@ -15725,7 +15819,7 @@
             </w:tcBorders>
             <w:shd w:fill="auto" w:val="clear"/>
             <w:tcMar>
-              <w:left w:w="24" w:type="dxa"/>
+              <w:left w:w="21" w:type="dxa"/>
             </w:tcMar>
           </w:tcPr>
           <w:p>
@@ -15758,7 +15852,7 @@
             </w:tcBorders>
             <w:shd w:fill="auto" w:val="clear"/>
             <w:tcMar>
-              <w:left w:w="24" w:type="dxa"/>
+              <w:left w:w="21" w:type="dxa"/>
             </w:tcMar>
           </w:tcPr>
           <w:p>
@@ -15787,7 +15881,7 @@
             </w:tcBorders>
             <w:shd w:fill="auto" w:val="clear"/>
             <w:tcMar>
-              <w:left w:w="24" w:type="dxa"/>
+              <w:left w:w="21" w:type="dxa"/>
             </w:tcMar>
           </w:tcPr>
           <w:p>
@@ -15817,7 +15911,7 @@
             </w:tcBorders>
             <w:shd w:fill="auto" w:val="clear"/>
             <w:tcMar>
-              <w:left w:w="24" w:type="dxa"/>
+              <w:left w:w="21" w:type="dxa"/>
             </w:tcMar>
           </w:tcPr>
           <w:p>
@@ -15849,7 +15943,7 @@
             </w:tcBorders>
             <w:shd w:fill="auto" w:val="clear"/>
             <w:tcMar>
-              <w:left w:w="24" w:type="dxa"/>
+              <w:left w:w="21" w:type="dxa"/>
             </w:tcMar>
           </w:tcPr>
           <w:p>
@@ -15882,7 +15976,7 @@
             </w:tcBorders>
             <w:shd w:fill="auto" w:val="clear"/>
             <w:tcMar>
-              <w:left w:w="24" w:type="dxa"/>
+              <w:left w:w="21" w:type="dxa"/>
             </w:tcMar>
           </w:tcPr>
           <w:p>
@@ -15911,7 +16005,7 @@
             </w:tcBorders>
             <w:shd w:fill="auto" w:val="clear"/>
             <w:tcMar>
-              <w:left w:w="24" w:type="dxa"/>
+              <w:left w:w="21" w:type="dxa"/>
             </w:tcMar>
           </w:tcPr>
           <w:p>
@@ -15941,7 +16035,7 @@
             </w:tcBorders>
             <w:shd w:fill="auto" w:val="clear"/>
             <w:tcMar>
-              <w:left w:w="24" w:type="dxa"/>
+              <w:left w:w="21" w:type="dxa"/>
             </w:tcMar>
           </w:tcPr>
           <w:p>
@@ -15973,7 +16067,7 @@
             </w:tcBorders>
             <w:shd w:fill="auto" w:val="clear"/>
             <w:tcMar>
-              <w:left w:w="24" w:type="dxa"/>
+              <w:left w:w="21" w:type="dxa"/>
             </w:tcMar>
           </w:tcPr>
           <w:p>
@@ -16006,7 +16100,7 @@
             </w:tcBorders>
             <w:shd w:fill="auto" w:val="clear"/>
             <w:tcMar>
-              <w:left w:w="24" w:type="dxa"/>
+              <w:left w:w="21" w:type="dxa"/>
             </w:tcMar>
           </w:tcPr>
           <w:p>
@@ -16035,7 +16129,7 @@
             </w:tcBorders>
             <w:shd w:fill="auto" w:val="clear"/>
             <w:tcMar>
-              <w:left w:w="24" w:type="dxa"/>
+              <w:left w:w="21" w:type="dxa"/>
             </w:tcMar>
           </w:tcPr>
           <w:p>
@@ -16065,7 +16159,7 @@
             </w:tcBorders>
             <w:shd w:fill="auto" w:val="clear"/>
             <w:tcMar>
-              <w:left w:w="24" w:type="dxa"/>
+              <w:left w:w="21" w:type="dxa"/>
             </w:tcMar>
           </w:tcPr>
           <w:p>
@@ -16097,7 +16191,7 @@
             </w:tcBorders>
             <w:shd w:fill="auto" w:val="clear"/>
             <w:tcMar>
-              <w:left w:w="24" w:type="dxa"/>
+              <w:left w:w="21" w:type="dxa"/>
             </w:tcMar>
           </w:tcPr>
           <w:p>
@@ -16130,7 +16224,7 @@
             </w:tcBorders>
             <w:shd w:fill="auto" w:val="clear"/>
             <w:tcMar>
-              <w:left w:w="24" w:type="dxa"/>
+              <w:left w:w="21" w:type="dxa"/>
             </w:tcMar>
           </w:tcPr>
           <w:p>
@@ -16159,7 +16253,7 @@
             </w:tcBorders>
             <w:shd w:fill="auto" w:val="clear"/>
             <w:tcMar>
-              <w:left w:w="24" w:type="dxa"/>
+              <w:left w:w="21" w:type="dxa"/>
             </w:tcMar>
           </w:tcPr>
           <w:p>
@@ -16189,7 +16283,7 @@
             </w:tcBorders>
             <w:shd w:fill="auto" w:val="clear"/>
             <w:tcMar>
-              <w:left w:w="24" w:type="dxa"/>
+              <w:left w:w="21" w:type="dxa"/>
             </w:tcMar>
           </w:tcPr>
           <w:p>
@@ -16221,7 +16315,7 @@
             </w:tcBorders>
             <w:shd w:fill="auto" w:val="clear"/>
             <w:tcMar>
-              <w:left w:w="24" w:type="dxa"/>
+              <w:left w:w="21" w:type="dxa"/>
             </w:tcMar>
           </w:tcPr>
           <w:p>
@@ -16254,7 +16348,7 @@
             </w:tcBorders>
             <w:shd w:fill="auto" w:val="clear"/>
             <w:tcMar>
-              <w:left w:w="24" w:type="dxa"/>
+              <w:left w:w="21" w:type="dxa"/>
             </w:tcMar>
           </w:tcPr>
           <w:p>
@@ -16283,7 +16377,7 @@
             </w:tcBorders>
             <w:shd w:fill="auto" w:val="clear"/>
             <w:tcMar>
-              <w:left w:w="24" w:type="dxa"/>
+              <w:left w:w="21" w:type="dxa"/>
             </w:tcMar>
           </w:tcPr>
           <w:p>
@@ -16313,7 +16407,7 @@
             </w:tcBorders>
             <w:shd w:fill="auto" w:val="clear"/>
             <w:tcMar>
-              <w:left w:w="24" w:type="dxa"/>
+              <w:left w:w="21" w:type="dxa"/>
             </w:tcMar>
           </w:tcPr>
           <w:p>
@@ -16345,7 +16439,7 @@
             </w:tcBorders>
             <w:shd w:fill="auto" w:val="clear"/>
             <w:tcMar>
-              <w:left w:w="24" w:type="dxa"/>
+              <w:left w:w="21" w:type="dxa"/>
             </w:tcMar>
           </w:tcPr>
           <w:p>
@@ -16378,7 +16472,7 @@
             </w:tcBorders>
             <w:shd w:fill="auto" w:val="clear"/>
             <w:tcMar>
-              <w:left w:w="24" w:type="dxa"/>
+              <w:left w:w="21" w:type="dxa"/>
             </w:tcMar>
           </w:tcPr>
           <w:p>
@@ -16407,7 +16501,7 @@
             </w:tcBorders>
             <w:shd w:fill="auto" w:val="clear"/>
             <w:tcMar>
-              <w:left w:w="24" w:type="dxa"/>
+              <w:left w:w="21" w:type="dxa"/>
             </w:tcMar>
           </w:tcPr>
           <w:p>
@@ -16437,7 +16531,7 @@
             </w:tcBorders>
             <w:shd w:fill="auto" w:val="clear"/>
             <w:tcMar>
-              <w:left w:w="24" w:type="dxa"/>
+              <w:left w:w="21" w:type="dxa"/>
             </w:tcMar>
           </w:tcPr>
           <w:p>
@@ -16469,7 +16563,7 @@
             </w:tcBorders>
             <w:shd w:fill="auto" w:val="clear"/>
             <w:tcMar>
-              <w:left w:w="24" w:type="dxa"/>
+              <w:left w:w="21" w:type="dxa"/>
             </w:tcMar>
           </w:tcPr>
           <w:p>
@@ -16502,7 +16596,7 @@
             </w:tcBorders>
             <w:shd w:fill="auto" w:val="clear"/>
             <w:tcMar>
-              <w:left w:w="24" w:type="dxa"/>
+              <w:left w:w="21" w:type="dxa"/>
             </w:tcMar>
           </w:tcPr>
           <w:p>
@@ -16531,7 +16625,7 @@
             </w:tcBorders>
             <w:shd w:fill="auto" w:val="clear"/>
             <w:tcMar>
-              <w:left w:w="24" w:type="dxa"/>
+              <w:left w:w="21" w:type="dxa"/>
             </w:tcMar>
           </w:tcPr>
           <w:p>
@@ -16561,7 +16655,7 @@
             </w:tcBorders>
             <w:shd w:fill="auto" w:val="clear"/>
             <w:tcMar>
-              <w:left w:w="24" w:type="dxa"/>
+              <w:left w:w="21" w:type="dxa"/>
             </w:tcMar>
           </w:tcPr>
           <w:p>
@@ -16593,7 +16687,7 @@
             </w:tcBorders>
             <w:shd w:fill="auto" w:val="clear"/>
             <w:tcMar>
-              <w:left w:w="24" w:type="dxa"/>
+              <w:left w:w="21" w:type="dxa"/>
             </w:tcMar>
           </w:tcPr>
           <w:p>
@@ -16626,7 +16720,7 @@
             </w:tcBorders>
             <w:shd w:fill="auto" w:val="clear"/>
             <w:tcMar>
-              <w:left w:w="24" w:type="dxa"/>
+              <w:left w:w="21" w:type="dxa"/>
             </w:tcMar>
           </w:tcPr>
           <w:p>
@@ -16655,7 +16749,7 @@
             </w:tcBorders>
             <w:shd w:fill="auto" w:val="clear"/>
             <w:tcMar>
-              <w:left w:w="24" w:type="dxa"/>
+              <w:left w:w="21" w:type="dxa"/>
             </w:tcMar>
           </w:tcPr>
           <w:p>
@@ -16685,7 +16779,7 @@
             </w:tcBorders>
             <w:shd w:fill="auto" w:val="clear"/>
             <w:tcMar>
-              <w:left w:w="24" w:type="dxa"/>
+              <w:left w:w="21" w:type="dxa"/>
             </w:tcMar>
           </w:tcPr>
           <w:p>
@@ -16717,7 +16811,7 @@
             </w:tcBorders>
             <w:shd w:fill="auto" w:val="clear"/>
             <w:tcMar>
-              <w:left w:w="24" w:type="dxa"/>
+              <w:left w:w="21" w:type="dxa"/>
             </w:tcMar>
           </w:tcPr>
           <w:p>
@@ -16750,7 +16844,7 @@
             </w:tcBorders>
             <w:shd w:fill="auto" w:val="clear"/>
             <w:tcMar>
-              <w:left w:w="24" w:type="dxa"/>
+              <w:left w:w="21" w:type="dxa"/>
             </w:tcMar>
           </w:tcPr>
           <w:p>
@@ -16779,7 +16873,7 @@
             </w:tcBorders>
             <w:shd w:fill="auto" w:val="clear"/>
             <w:tcMar>
-              <w:left w:w="24" w:type="dxa"/>
+              <w:left w:w="21" w:type="dxa"/>
             </w:tcMar>
           </w:tcPr>
           <w:p>
@@ -16809,7 +16903,7 @@
             </w:tcBorders>
             <w:shd w:fill="auto" w:val="clear"/>
             <w:tcMar>
-              <w:left w:w="24" w:type="dxa"/>
+              <w:left w:w="21" w:type="dxa"/>
             </w:tcMar>
           </w:tcPr>
           <w:p>
@@ -16841,7 +16935,7 @@
             </w:tcBorders>
             <w:shd w:fill="auto" w:val="clear"/>
             <w:tcMar>
-              <w:left w:w="24" w:type="dxa"/>
+              <w:left w:w="21" w:type="dxa"/>
             </w:tcMar>
           </w:tcPr>
           <w:p>
@@ -16874,7 +16968,7 @@
             </w:tcBorders>
             <w:shd w:fill="auto" w:val="clear"/>
             <w:tcMar>
-              <w:left w:w="24" w:type="dxa"/>
+              <w:left w:w="21" w:type="dxa"/>
             </w:tcMar>
           </w:tcPr>
           <w:p>
@@ -16904,7 +16998,7 @@
             </w:tcBorders>
             <w:shd w:fill="auto" w:val="clear"/>
             <w:tcMar>
-              <w:left w:w="24" w:type="dxa"/>
+              <w:left w:w="21" w:type="dxa"/>
             </w:tcMar>
           </w:tcPr>
           <w:p>
@@ -16934,7 +17028,7 @@
             </w:tcBorders>
             <w:shd w:fill="auto" w:val="clear"/>
             <w:tcMar>
-              <w:left w:w="24" w:type="dxa"/>
+              <w:left w:w="21" w:type="dxa"/>
             </w:tcMar>
           </w:tcPr>
           <w:p>
@@ -16966,7 +17060,7 @@
             </w:tcBorders>
             <w:shd w:fill="auto" w:val="clear"/>
             <w:tcMar>
-              <w:left w:w="24" w:type="dxa"/>
+              <w:left w:w="21" w:type="dxa"/>
             </w:tcMar>
           </w:tcPr>
           <w:p>
@@ -16999,7 +17093,7 @@
             </w:tcBorders>
             <w:shd w:fill="auto" w:val="clear"/>
             <w:tcMar>
-              <w:left w:w="24" w:type="dxa"/>
+              <w:left w:w="21" w:type="dxa"/>
             </w:tcMar>
           </w:tcPr>
           <w:p>
@@ -17029,7 +17123,7 @@
             </w:tcBorders>
             <w:shd w:fill="auto" w:val="clear"/>
             <w:tcMar>
-              <w:left w:w="24" w:type="dxa"/>
+              <w:left w:w="21" w:type="dxa"/>
             </w:tcMar>
           </w:tcPr>
           <w:p>
@@ -17059,7 +17153,7 @@
             </w:tcBorders>
             <w:shd w:fill="auto" w:val="clear"/>
             <w:tcMar>
-              <w:left w:w="24" w:type="dxa"/>
+              <w:left w:w="21" w:type="dxa"/>
             </w:tcMar>
           </w:tcPr>
           <w:p>
@@ -17091,7 +17185,7 @@
             </w:tcBorders>
             <w:shd w:fill="auto" w:val="clear"/>
             <w:tcMar>
-              <w:left w:w="24" w:type="dxa"/>
+              <w:left w:w="21" w:type="dxa"/>
             </w:tcMar>
           </w:tcPr>
           <w:p>
@@ -17124,7 +17218,7 @@
             </w:tcBorders>
             <w:shd w:fill="auto" w:val="clear"/>
             <w:tcMar>
-              <w:left w:w="24" w:type="dxa"/>
+              <w:left w:w="21" w:type="dxa"/>
             </w:tcMar>
           </w:tcPr>
           <w:p>
@@ -17154,7 +17248,7 @@
             </w:tcBorders>
             <w:shd w:fill="auto" w:val="clear"/>
             <w:tcMar>
-              <w:left w:w="24" w:type="dxa"/>
+              <w:left w:w="21" w:type="dxa"/>
             </w:tcMar>
           </w:tcPr>
           <w:p>
@@ -17184,7 +17278,7 @@
             </w:tcBorders>
             <w:shd w:fill="auto" w:val="clear"/>
             <w:tcMar>
-              <w:left w:w="24" w:type="dxa"/>
+              <w:left w:w="21" w:type="dxa"/>
             </w:tcMar>
           </w:tcPr>
           <w:p>
@@ -17216,7 +17310,7 @@
             </w:tcBorders>
             <w:shd w:fill="auto" w:val="clear"/>
             <w:tcMar>
-              <w:left w:w="24" w:type="dxa"/>
+              <w:left w:w="21" w:type="dxa"/>
             </w:tcMar>
           </w:tcPr>
           <w:p>
@@ -17249,7 +17343,7 @@
             </w:tcBorders>
             <w:shd w:fill="auto" w:val="clear"/>
             <w:tcMar>
-              <w:left w:w="24" w:type="dxa"/>
+              <w:left w:w="21" w:type="dxa"/>
             </w:tcMar>
           </w:tcPr>
           <w:p>
@@ -17279,7 +17373,7 @@
             </w:tcBorders>
             <w:shd w:fill="auto" w:val="clear"/>
             <w:tcMar>
-              <w:left w:w="24" w:type="dxa"/>
+              <w:left w:w="21" w:type="dxa"/>
             </w:tcMar>
           </w:tcPr>
           <w:p>
@@ -17309,7 +17403,7 @@
             </w:tcBorders>
             <w:shd w:fill="auto" w:val="clear"/>
             <w:tcMar>
-              <w:left w:w="24" w:type="dxa"/>
+              <w:left w:w="21" w:type="dxa"/>
             </w:tcMar>
           </w:tcPr>
           <w:p>
@@ -17341,7 +17435,7 @@
             </w:tcBorders>
             <w:shd w:fill="auto" w:val="clear"/>
             <w:tcMar>
-              <w:left w:w="24" w:type="dxa"/>
+              <w:left w:w="21" w:type="dxa"/>
             </w:tcMar>
           </w:tcPr>
           <w:p>
@@ -17374,7 +17468,7 @@
             </w:tcBorders>
             <w:shd w:fill="auto" w:val="clear"/>
             <w:tcMar>
-              <w:left w:w="24" w:type="dxa"/>
+              <w:left w:w="21" w:type="dxa"/>
             </w:tcMar>
           </w:tcPr>
           <w:p>
@@ -17404,7 +17498,7 @@
             </w:tcBorders>
             <w:shd w:fill="auto" w:val="clear"/>
             <w:tcMar>
-              <w:left w:w="24" w:type="dxa"/>
+              <w:left w:w="21" w:type="dxa"/>
             </w:tcMar>
           </w:tcPr>
           <w:p>
@@ -17433,7 +17527,7 @@
             </w:tcBorders>
             <w:shd w:fill="auto" w:val="clear"/>
             <w:tcMar>
-              <w:left w:w="24" w:type="dxa"/>
+              <w:left w:w="21" w:type="dxa"/>
             </w:tcMar>
           </w:tcPr>
           <w:p>
@@ -17465,7 +17559,7 @@
             </w:tcBorders>
             <w:shd w:fill="auto" w:val="clear"/>
             <w:tcMar>
-              <w:left w:w="24" w:type="dxa"/>
+              <w:left w:w="21" w:type="dxa"/>
             </w:tcMar>
           </w:tcPr>
           <w:p>

</xml_diff>

<commit_message>
up to study 3 editing--switch hypothesis numbers in s3 intro
</commit_message>
<xml_diff>
--- a/docs/dissertation_v1.docx
+++ b/docs/dissertation_v1.docx
@@ -9,9 +9,7 @@
         <w:spacing w:lineRule="auto" w:line="480" w:before="0" w:after="0"/>
         <w:contextualSpacing/>
         <w:jc w:val="center"/>
-        <w:rPr>
-          <w:rFonts w:ascii="Times New Roman" w:hAnsi="Times New Roman"/>
-        </w:rPr>
+        <w:rPr/>
       </w:pPr>
       <w:r>
         <w:rPr>
@@ -162,9 +160,7 @@
         <w:spacing w:lineRule="auto" w:line="480" w:before="0" w:after="0"/>
         <w:contextualSpacing/>
         <w:jc w:val="left"/>
-        <w:rPr>
-          <w:rFonts w:ascii="Times New Roman" w:hAnsi="Times New Roman"/>
-        </w:rPr>
+        <w:rPr/>
       </w:pPr>
       <w:r>
         <w:rPr>
@@ -196,7 +192,55 @@
           <w:sz w:val="24"/>
           <w:szCs w:val="24"/>
         </w:rPr>
-        <w:t>and living in accordance to this core to be instinctual, so they  believed the job of the therapist was to facilitate clients living in accordance with their inner selves. Many ideas in the humanist tradition were treated synonymously with “authenticity,” even if they were not always labeled as such.</w:t>
+        <w:t xml:space="preserve">and living in accordance </w:t>
+      </w:r>
+      <w:r>
+        <w:rPr>
+          <w:rFonts w:ascii="Times New Roman" w:hAnsi="Times New Roman"/>
+          <w:b w:val="false"/>
+          <w:bCs w:val="false"/>
+          <w:i w:val="false"/>
+          <w:iCs w:val="false"/>
+          <w:sz w:val="24"/>
+          <w:szCs w:val="24"/>
+        </w:rPr>
+        <w:t>with</w:t>
+      </w:r>
+      <w:r>
+        <w:rPr>
+          <w:rFonts w:ascii="Times New Roman" w:hAnsi="Times New Roman"/>
+          <w:b w:val="false"/>
+          <w:bCs w:val="false"/>
+          <w:i w:val="false"/>
+          <w:iCs w:val="false"/>
+          <w:sz w:val="24"/>
+          <w:szCs w:val="24"/>
+        </w:rPr>
+        <w:t xml:space="preserve"> this core to be instinctual, so they believed the job of the therapist was to </w:t>
+      </w:r>
+      <w:r>
+        <w:rPr>
+          <w:rFonts w:ascii="Times New Roman" w:hAnsi="Times New Roman"/>
+          <w:b w:val="false"/>
+          <w:bCs w:val="false"/>
+          <w:i/>
+          <w:iCs/>
+          <w:sz w:val="24"/>
+          <w:szCs w:val="24"/>
+        </w:rPr>
+        <w:t>facilitate</w:t>
+      </w:r>
+      <w:r>
+        <w:rPr>
+          <w:rFonts w:ascii="Times New Roman" w:hAnsi="Times New Roman"/>
+          <w:b w:val="false"/>
+          <w:bCs w:val="false"/>
+          <w:i w:val="false"/>
+          <w:iCs w:val="false"/>
+          <w:sz w:val="24"/>
+          <w:szCs w:val="24"/>
+        </w:rPr>
+        <w:t xml:space="preserve"> clients living in accordance with their inner selves. Many ideas in the humanist tradition were treated synonymously with “authenticity,” even if they were not always labeled as such.</w:t>
       </w:r>
     </w:p>
     <w:p>
@@ -206,9 +250,7 @@
         <w:spacing w:lineRule="auto" w:line="480" w:before="0" w:after="0"/>
         <w:contextualSpacing/>
         <w:jc w:val="left"/>
-        <w:rPr>
-          <w:rFonts w:ascii="Times New Roman" w:hAnsi="Times New Roman"/>
-        </w:rPr>
+        <w:rPr/>
       </w:pPr>
       <w:r>
         <w:rPr>
@@ -244,7 +286,31 @@
           <w:sz w:val="24"/>
           <w:szCs w:val="24"/>
         </w:rPr>
-        <w:t xml:space="preserve"> was a fundamental concept in the way Carl Rogers saw psychotherapy. The idea was to align how a client thinks about themselves with their ideal version of themselves. Rogers (1961) quoted Kierkegaard to exemplify the goal he set for his clients: “to be that self which one really is.” Although he did not explicitly call this authenticity, it matches with contemporary definitions of the term, and he places centrality on closely-related concepts like being genuine, true, real, and not “putting up facades” to others. Abraham Maslow’s work focused on </w:t>
+        <w:t xml:space="preserve"> was </w:t>
+      </w:r>
+      <w:r>
+        <w:rPr>
+          <w:rFonts w:ascii="Times New Roman" w:hAnsi="Times New Roman"/>
+          <w:b w:val="false"/>
+          <w:bCs w:val="false"/>
+          <w:i w:val="false"/>
+          <w:iCs w:val="false"/>
+          <w:sz w:val="24"/>
+          <w:szCs w:val="24"/>
+        </w:rPr>
+        <w:t>the</w:t>
+      </w:r>
+      <w:r>
+        <w:rPr>
+          <w:rFonts w:ascii="Times New Roman" w:hAnsi="Times New Roman"/>
+          <w:b w:val="false"/>
+          <w:bCs w:val="false"/>
+          <w:i w:val="false"/>
+          <w:iCs w:val="false"/>
+          <w:sz w:val="24"/>
+          <w:szCs w:val="24"/>
+        </w:rPr>
+        <w:t xml:space="preserve"> fundamental concept in the way Carl Rogers saw psychotherapy. The idea was to align how a client thinks about themselves with their ideal version of themselves. Rogers (1961) quoted Kierkegaard to exemplify the goal he set for his clients: “to be that self which one really is.” Although he did not explicitly call this authenticity, it matches with contemporary definitions of the term, and he places centrality on closely-related concepts like being genuine, true, real, and not “putting up facades” to others. Abraham Maslow’s work focused on </w:t>
       </w:r>
       <w:r>
         <w:rPr>
@@ -268,7 +334,115 @@
           <w:sz w:val="24"/>
           <w:szCs w:val="24"/>
         </w:rPr>
-        <w:t>, which he defined as an “acceptance and expression of the inner core or self” (Maslow, 1968, p. 197). Again, this is similar to modern notions of authenticity; he did define an authentic person as one who resists influences to deviate from their inner core.</w:t>
+        <w:t>, which he defined as an “acceptance and expression of the inner core or self” (Maslow, 1968, p. 197). Again, this is similar to modern notions of authenticity</w:t>
+      </w:r>
+      <w:r>
+        <w:rPr>
+          <w:rFonts w:ascii="Times New Roman" w:hAnsi="Times New Roman"/>
+          <w:b w:val="false"/>
+          <w:bCs w:val="false"/>
+          <w:i w:val="false"/>
+          <w:iCs w:val="false"/>
+          <w:sz w:val="24"/>
+          <w:szCs w:val="24"/>
+        </w:rPr>
+        <w:t>.</w:t>
+      </w:r>
+      <w:r>
+        <w:rPr>
+          <w:rFonts w:ascii="Times New Roman" w:hAnsi="Times New Roman"/>
+          <w:b w:val="false"/>
+          <w:bCs w:val="false"/>
+          <w:i w:val="false"/>
+          <w:iCs w:val="false"/>
+          <w:sz w:val="24"/>
+          <w:szCs w:val="24"/>
+        </w:rPr>
+        <w:t xml:space="preserve"> </w:t>
+      </w:r>
+      <w:r>
+        <w:rPr>
+          <w:rFonts w:ascii="Times New Roman" w:hAnsi="Times New Roman"/>
+          <w:b w:val="false"/>
+          <w:bCs w:val="false"/>
+          <w:i w:val="false"/>
+          <w:iCs w:val="false"/>
+          <w:sz w:val="24"/>
+          <w:szCs w:val="24"/>
+        </w:rPr>
+        <w:t>H</w:t>
+      </w:r>
+      <w:r>
+        <w:rPr>
+          <w:rFonts w:ascii="Times New Roman" w:hAnsi="Times New Roman"/>
+          <w:b w:val="false"/>
+          <w:bCs w:val="false"/>
+          <w:i w:val="false"/>
+          <w:iCs w:val="false"/>
+          <w:sz w:val="24"/>
+          <w:szCs w:val="24"/>
+        </w:rPr>
+        <w:t xml:space="preserve">e </w:t>
+      </w:r>
+      <w:r>
+        <w:rPr>
+          <w:rFonts w:ascii="Times New Roman" w:hAnsi="Times New Roman"/>
+          <w:b w:val="false"/>
+          <w:bCs w:val="false"/>
+          <w:i w:val="false"/>
+          <w:iCs w:val="false"/>
+          <w:sz w:val="24"/>
+          <w:szCs w:val="24"/>
+        </w:rPr>
+        <w:t xml:space="preserve">touched on the concept explicitly by arguing </w:t>
+      </w:r>
+      <w:r>
+        <w:rPr>
+          <w:rFonts w:ascii="Times New Roman" w:hAnsi="Times New Roman"/>
+          <w:b w:val="false"/>
+          <w:bCs w:val="false"/>
+          <w:i w:val="false"/>
+          <w:iCs w:val="false"/>
+          <w:sz w:val="24"/>
+          <w:szCs w:val="24"/>
+        </w:rPr>
+        <w:t xml:space="preserve">an authentic person </w:t>
+      </w:r>
+      <w:r>
+        <w:rPr>
+          <w:rFonts w:ascii="Times New Roman" w:hAnsi="Times New Roman"/>
+          <w:b w:val="false"/>
+          <w:bCs w:val="false"/>
+          <w:i w:val="false"/>
+          <w:iCs w:val="false"/>
+          <w:sz w:val="24"/>
+          <w:szCs w:val="24"/>
+        </w:rPr>
+        <w:t>i</w:t>
+      </w:r>
+      <w:r>
+        <w:rPr>
+          <w:rFonts w:ascii="Times New Roman" w:hAnsi="Times New Roman"/>
+          <w:b w:val="false"/>
+          <w:bCs w:val="false"/>
+          <w:i w:val="false"/>
+          <w:iCs w:val="false"/>
+          <w:sz w:val="24"/>
+          <w:szCs w:val="24"/>
+        </w:rPr>
+        <w:t xml:space="preserve">s one who resists influences to deviate from their inner core </w:t>
+      </w:r>
+      <w:r>
+        <w:rPr>
+          <w:rFonts w:ascii="Times New Roman" w:hAnsi="Times New Roman"/>
+          <w:b w:val="false"/>
+          <w:bCs w:val="false"/>
+          <w:i w:val="false"/>
+          <w:iCs w:val="false"/>
+          <w:sz w:val="24"/>
+          <w:szCs w:val="24"/>
+        </w:rPr>
+        <w:t>(Maslow, 1968).</w:t>
       </w:r>
     </w:p>
     <w:p>
@@ -278,9 +452,7 @@
         <w:spacing w:lineRule="auto" w:line="480" w:before="0" w:after="0"/>
         <w:contextualSpacing/>
         <w:jc w:val="left"/>
-        <w:rPr>
-          <w:rFonts w:ascii="Times New Roman" w:hAnsi="Times New Roman"/>
-        </w:rPr>
+        <w:rPr/>
       </w:pPr>
       <w:r>
         <w:rPr>
@@ -293,7 +465,7 @@
           <w:szCs w:val="24"/>
         </w:rPr>
         <w:tab/>
-        <w:t xml:space="preserve">Sidney Jourard defined authenticity as something fundamentally social: He argued that we learn at a young age, through punishments and rules, to suppress our true feelings. If done chronically and inappropriately, this leads to negative psychological functioning. He saw </w:t>
+        <w:t xml:space="preserve">Sidney Jourard defined authenticity as something fundamentally social. He argued that we learn at a young age, through punishments and rules, to suppress our true feelings. If done chronically and inappropriately, this leads to negative psychological functioning. He saw </w:t>
       </w:r>
       <w:r>
         <w:rPr>
@@ -341,7 +513,79 @@
           <w:sz w:val="24"/>
           <w:szCs w:val="24"/>
         </w:rPr>
-        <w:t>—as vital for well-being. He defines the authentic person as one who is “being oneself, honestly, in one’s relations with his [sic] fellows” (Jourard, 1964; p. 153). Much of his work reiterates that one of the main goals of a therapist is to help the client live an authentic life, for the client to let people see them how they see themselves, to not allow one’s true self to be suppressed by external pressures.</w:t>
+        <w:t xml:space="preserve">—as vital for well-being. He defines the authentic person as one who is “being oneself, honestly, in one’s relations with his [sic] fellows” (Jourard, 1964, p. 153). Much of his work reiterates that one of the main goals of </w:t>
+      </w:r>
+      <w:r>
+        <w:rPr>
+          <w:rFonts w:ascii="Times New Roman" w:hAnsi="Times New Roman"/>
+          <w:b w:val="false"/>
+          <w:bCs w:val="false"/>
+          <w:i w:val="false"/>
+          <w:iCs w:val="false"/>
+          <w:sz w:val="24"/>
+          <w:szCs w:val="24"/>
+        </w:rPr>
+        <w:t>therapy</w:t>
+      </w:r>
+      <w:r>
+        <w:rPr>
+          <w:rFonts w:ascii="Times New Roman" w:hAnsi="Times New Roman"/>
+          <w:b w:val="false"/>
+          <w:bCs w:val="false"/>
+          <w:i w:val="false"/>
+          <w:iCs w:val="false"/>
+          <w:sz w:val="24"/>
+          <w:szCs w:val="24"/>
+        </w:rPr>
+        <w:t xml:space="preserve"> is to help the client live an authentic life—</w:t>
+      </w:r>
+      <w:r>
+        <w:rPr>
+          <w:rFonts w:ascii="Times New Roman" w:hAnsi="Times New Roman"/>
+          <w:b w:val="false"/>
+          <w:bCs w:val="false"/>
+          <w:i w:val="false"/>
+          <w:iCs w:val="false"/>
+          <w:sz w:val="24"/>
+          <w:szCs w:val="24"/>
+        </w:rPr>
+        <w:t xml:space="preserve">for the client to </w:t>
+      </w:r>
+      <w:r>
+        <w:rPr>
+          <w:rFonts w:ascii="Times New Roman" w:hAnsi="Times New Roman"/>
+          <w:b w:val="false"/>
+          <w:bCs w:val="false"/>
+          <w:i w:val="false"/>
+          <w:iCs w:val="false"/>
+          <w:sz w:val="24"/>
+          <w:szCs w:val="24"/>
+        </w:rPr>
+        <w:t xml:space="preserve">let people see them how they see themselves </w:t>
+      </w:r>
+      <w:r>
+        <w:rPr>
+          <w:rFonts w:ascii="Times New Roman" w:hAnsi="Times New Roman"/>
+          <w:b w:val="false"/>
+          <w:bCs w:val="false"/>
+          <w:i w:val="false"/>
+          <w:iCs w:val="false"/>
+          <w:sz w:val="24"/>
+          <w:szCs w:val="24"/>
+        </w:rPr>
+        <w:t>and resist the suppression of their true self</w:t>
+      </w:r>
+      <w:r>
+        <w:rPr>
+          <w:rFonts w:ascii="Times New Roman" w:hAnsi="Times New Roman"/>
+          <w:b w:val="false"/>
+          <w:bCs w:val="false"/>
+          <w:i w:val="false"/>
+          <w:iCs w:val="false"/>
+          <w:sz w:val="24"/>
+          <w:szCs w:val="24"/>
+        </w:rPr>
+        <w:t xml:space="preserve"> by external pressures.</w:t>
       </w:r>
     </w:p>
     <w:p>
@@ -630,9 +874,7 @@
         <w:spacing w:lineRule="auto" w:line="480" w:before="0" w:after="0"/>
         <w:contextualSpacing/>
         <w:jc w:val="left"/>
-        <w:rPr>
-          <w:rFonts w:ascii="Times New Roman" w:hAnsi="Times New Roman"/>
-        </w:rPr>
+        <w:rPr/>
       </w:pPr>
       <w:r>
         <w:rPr>
@@ -645,7 +887,30 @@
           <w:szCs w:val="24"/>
         </w:rPr>
         <w:tab/>
-        <w:t xml:space="preserve">The perceived authenticity of items in museums can literally be authentic in that they are </w:t>
+      </w:r>
+      <w:r>
+        <w:rPr>
+          <w:rFonts w:ascii="Times New Roman" w:hAnsi="Times New Roman"/>
+          <w:b w:val="false"/>
+          <w:bCs w:val="false"/>
+          <w:i w:val="false"/>
+          <w:iCs w:val="false"/>
+          <w:sz w:val="24"/>
+          <w:szCs w:val="24"/>
+        </w:rPr>
+        <w:t>I</w:t>
+      </w:r>
+      <w:r>
+        <w:rPr>
+          <w:rFonts w:ascii="Times New Roman" w:hAnsi="Times New Roman"/>
+          <w:b w:val="false"/>
+          <w:bCs w:val="false"/>
+          <w:i w:val="false"/>
+          <w:iCs w:val="false"/>
+          <w:sz w:val="24"/>
+          <w:szCs w:val="24"/>
+        </w:rPr>
+        <w:t xml:space="preserve">tems in museums can literally be authentic in that they are </w:t>
       </w:r>
       <w:r>
         <w:rPr>
@@ -825,9 +1090,7 @@
         <w:spacing w:lineRule="auto" w:line="480" w:before="0" w:after="0"/>
         <w:contextualSpacing/>
         <w:jc w:val="left"/>
-        <w:rPr>
-          <w:rFonts w:ascii="Times New Roman" w:hAnsi="Times New Roman"/>
-        </w:rPr>
+        <w:rPr/>
       </w:pPr>
       <w:r>
         <w:rPr>
@@ -840,7 +1103,7 @@
           <w:szCs w:val="24"/>
         </w:rPr>
         <w:tab/>
-        <w:t xml:space="preserve">Researchers across disciplines have also studied the correlates, causes, and consequences of perceived authenticity—a literature that is not tied together by an overarching theoretical framework. Psychologists have found that perceiving romantic partners as authentic relates to greater relationship quality (e.g., increased satisfaction, less avoidance; Wickham, 2013), seeing one’s coworker as authentic relates to liking and trusting that coworker (Liu &amp; Perrew, 2006), and people high in power (i.e., a CEO) are seen as less authentic in expressing how they feel than those in less power (Kim et al., 2017). </w:t>
+        <w:t>Researchers across disciplines have also studied the correlates, causes, and consequences of perceived authenticity—a literature that is not tied together by an overarching theoretical framework. Psychologists have found that perceiving romantic partners as authentic relates to greater relationship quality (e.g., increased satisfaction, less avoidance; Wickham, 2013), seeing one’s coworker as authentic relates to liking and trusting that coworker (Liu &amp; Perrew, 2006), and people high in power (i.e., a CEO) are seen as less authentic in expressing how they feel than those in less power (Kim et al., 2017).</w:t>
       </w:r>
     </w:p>
     <w:p>
@@ -850,9 +1113,7 @@
         <w:spacing w:lineRule="auto" w:line="480" w:before="0" w:after="0"/>
         <w:contextualSpacing/>
         <w:jc w:val="left"/>
-        <w:rPr>
-          <w:rFonts w:ascii="Times New Roman" w:hAnsi="Times New Roman"/>
-        </w:rPr>
+        <w:rPr/>
       </w:pPr>
       <w:r>
         <w:rPr>
@@ -865,7 +1126,78 @@
           <w:szCs w:val="24"/>
         </w:rPr>
         <w:tab/>
-        <w:t>Positive consequences have been found for perceived authenticity in marketing. The more people perceive a variety of products to be authentic, the more they are willing to pay for them (Kadirov, 2015). Kovacs, Carroll, &amp; Lehman (2014) analyzed nearly 19,000 Yelp reviews for restaurants, finding that the more that people mentioned authenticity-related words, the more positively they reviewed the establishment. Family-owned restaurants were perceived as authentic, while chain restaurants were seen as inauthentic. Restaurants could also be categorized into keywords, such as Italian, Chinese, burgers, sandwiches, pizza, etc.; the more categories restaurants belonged to, the less authenticity-related words reviewers used. Kovacs and colleagues replicated these findings in a vignette experiment.</w:t>
+      </w:r>
+      <w:r>
+        <w:rPr>
+          <w:rFonts w:ascii="Times New Roman" w:hAnsi="Times New Roman"/>
+          <w:b w:val="false"/>
+          <w:bCs w:val="false"/>
+          <w:i w:val="false"/>
+          <w:iCs w:val="false"/>
+          <w:sz w:val="24"/>
+          <w:szCs w:val="24"/>
+        </w:rPr>
+        <w:t>M</w:t>
+      </w:r>
+      <w:r>
+        <w:rPr>
+          <w:rFonts w:ascii="Times New Roman" w:hAnsi="Times New Roman"/>
+          <w:b w:val="false"/>
+          <w:bCs w:val="false"/>
+          <w:i w:val="false"/>
+          <w:iCs w:val="false"/>
+          <w:sz w:val="24"/>
+          <w:szCs w:val="24"/>
+        </w:rPr>
+        <w:t xml:space="preserve">arketing </w:t>
+      </w:r>
+      <w:r>
+        <w:rPr>
+          <w:rFonts w:ascii="Times New Roman" w:hAnsi="Times New Roman"/>
+          <w:b w:val="false"/>
+          <w:bCs w:val="false"/>
+          <w:i w:val="false"/>
+          <w:iCs w:val="false"/>
+          <w:sz w:val="24"/>
+          <w:szCs w:val="24"/>
+        </w:rPr>
+        <w:t>research also demonstrates positive consequences of perceived authenticity</w:t>
+      </w:r>
+      <w:r>
+        <w:rPr>
+          <w:rFonts w:ascii="Times New Roman" w:hAnsi="Times New Roman"/>
+          <w:b w:val="false"/>
+          <w:bCs w:val="false"/>
+          <w:i w:val="false"/>
+          <w:iCs w:val="false"/>
+          <w:sz w:val="24"/>
+          <w:szCs w:val="24"/>
+        </w:rPr>
+        <w:t xml:space="preserve">. The more people perceive a variety of products to be authentic, the more they are willing to pay for them (Kadirov, 2015). Kovacs, Carroll, &amp; Lehman (2014) analyzed nearly 19,000 Yelp reviews for restaurants, finding that the more that people mentioned authenticity-related words, the more positively they reviewed the establishment. Family-owned restaurants were perceived as authentic, while chain restaurants were seen as inauthentic. Restaurants could also be categorized into keywords, such as Italian, Chinese, burgers, sandwiches, pizza, etc., </w:t>
+      </w:r>
+      <w:r>
+        <w:rPr>
+          <w:rFonts w:ascii="Times New Roman" w:hAnsi="Times New Roman"/>
+          <w:b w:val="false"/>
+          <w:bCs w:val="false"/>
+          <w:i w:val="false"/>
+          <w:iCs w:val="false"/>
+          <w:sz w:val="24"/>
+          <w:szCs w:val="24"/>
+        </w:rPr>
+        <w:t>and</w:t>
+      </w:r>
+      <w:r>
+        <w:rPr>
+          <w:rFonts w:ascii="Times New Roman" w:hAnsi="Times New Roman"/>
+          <w:b w:val="false"/>
+          <w:bCs w:val="false"/>
+          <w:i w:val="false"/>
+          <w:iCs w:val="false"/>
+          <w:sz w:val="24"/>
+          <w:szCs w:val="24"/>
+        </w:rPr>
+        <w:t xml:space="preserve"> the more categories restaurants belonged to, the less authenticity-related words reviewers used. Kovacs and colleagues replicated these findings in a vignette experiment.</w:t>
       </w:r>
     </w:p>
     <w:p>
@@ -900,9 +1232,7 @@
         <w:spacing w:lineRule="auto" w:line="480" w:before="0" w:after="0"/>
         <w:contextualSpacing/>
         <w:jc w:val="left"/>
-        <w:rPr>
-          <w:rFonts w:ascii="Times New Roman" w:hAnsi="Times New Roman"/>
-        </w:rPr>
+        <w:rPr/>
       </w:pPr>
       <w:r>
         <w:rPr>
@@ -915,7 +1245,31 @@
           <w:szCs w:val="24"/>
         </w:rPr>
         <w:tab/>
-        <w:t xml:space="preserve">Two studies on perceived authenticity are more directly related to the current research question. Hahl, Kim &amp; Sivan (2017) examined why people could find a “lying demagogue” to be such an authentic political candidate. In a minimal-group experiment, Hahl and colleagues found that participants who read about a candidate telling obvious lies and making misogynist remarks perceived this candidate to be </w:t>
+        <w:t xml:space="preserve">Two studies on perceived authenticity are more directly related to the current research question. Hahl, Kim &amp; Sivan (2017) examined </w:t>
+      </w:r>
+      <w:r>
+        <w:rPr>
+          <w:rFonts w:ascii="Times New Roman" w:hAnsi="Times New Roman"/>
+          <w:b w:val="false"/>
+          <w:bCs w:val="false"/>
+          <w:i w:val="false"/>
+          <w:iCs w:val="false"/>
+          <w:sz w:val="24"/>
+          <w:szCs w:val="24"/>
+        </w:rPr>
+        <w:t>how</w:t>
+      </w:r>
+      <w:r>
+        <w:rPr>
+          <w:rFonts w:ascii="Times New Roman" w:hAnsi="Times New Roman"/>
+          <w:b w:val="false"/>
+          <w:bCs w:val="false"/>
+          <w:i w:val="false"/>
+          <w:iCs w:val="false"/>
+          <w:sz w:val="24"/>
+          <w:szCs w:val="24"/>
+        </w:rPr>
+        <w:t xml:space="preserve"> people could find a “lying demagogue” to be such an authentic political candidate. In a minimal-group experiment, Hahl and colleagues found that participants who read about a candidate telling obvious lies and making misogynist remarks perceived this candidate to be </w:t>
       </w:r>
       <w:r>
         <w:rPr>
@@ -949,9 +1303,7 @@
         <w:spacing w:lineRule="auto" w:line="480" w:before="0" w:after="0"/>
         <w:contextualSpacing/>
         <w:jc w:val="left"/>
-        <w:rPr>
-          <w:rFonts w:ascii="Times New Roman" w:hAnsi="Times New Roman"/>
-        </w:rPr>
+        <w:rPr/>
       </w:pPr>
       <w:bookmarkStart w:id="0" w:name="__DdeLink__780_2003807226"/>
       <w:r>
@@ -965,7 +1317,175 @@
           <w:szCs w:val="24"/>
         </w:rPr>
         <w:tab/>
-        <w:t xml:space="preserve">Pillow, Crabtree, Galvin, and Hale (2017) also investigated why people perceived authenticity in politicians. They argued people are motivated to see candidates they support as authentic. In a survey about five candidates from the 2016 United States presidential election, they found that the positive relationship between perceiving the candidate to speak candidly and perceiving the candidate to be authentic was stronger when people liked the candidate, compared to when they did not. Pillow and colleagues argued that this supports a motivated reasoning (Kunda, 1990) account; they interpreted the interaction to be due to people liking the candidate weighting perceived candor higher when judging the authenticity of a candidate then those who dislike the candidate. They also demonstrated that perceiving the candidate as unfiltered and not “politically correct” predicted people thinking the candidate was rejecting external influences on their behavior, which in turn predicted perceiving the candidate as authentic. They argued that this supports a correspondent inference (Jones &amp; Davis, 1965) account, given that </w:t>
+        <w:t xml:space="preserve">Pillow, Crabtree, Galvin, and Hale (2017) also investigated perceived authenticity </w:t>
+      </w:r>
+      <w:r>
+        <w:rPr>
+          <w:rFonts w:ascii="Times New Roman" w:hAnsi="Times New Roman"/>
+          <w:b w:val="false"/>
+          <w:bCs w:val="false"/>
+          <w:i w:val="false"/>
+          <w:iCs w:val="false"/>
+          <w:sz w:val="24"/>
+          <w:szCs w:val="24"/>
+        </w:rPr>
+        <w:t>of</w:t>
+      </w:r>
+      <w:r>
+        <w:rPr>
+          <w:rFonts w:ascii="Times New Roman" w:hAnsi="Times New Roman"/>
+          <w:b w:val="false"/>
+          <w:bCs w:val="false"/>
+          <w:i w:val="false"/>
+          <w:iCs w:val="false"/>
+          <w:sz w:val="24"/>
+          <w:szCs w:val="24"/>
+        </w:rPr>
+        <w:t xml:space="preserve"> politicians, argu</w:t>
+      </w:r>
+      <w:r>
+        <w:rPr>
+          <w:rFonts w:ascii="Times New Roman" w:hAnsi="Times New Roman"/>
+          <w:b w:val="false"/>
+          <w:bCs w:val="false"/>
+          <w:i w:val="false"/>
+          <w:iCs w:val="false"/>
+          <w:sz w:val="24"/>
+          <w:szCs w:val="24"/>
+        </w:rPr>
+        <w:t>ing</w:t>
+      </w:r>
+      <w:r>
+        <w:rPr>
+          <w:rFonts w:ascii="Times New Roman" w:hAnsi="Times New Roman"/>
+          <w:b w:val="false"/>
+          <w:bCs w:val="false"/>
+          <w:i w:val="false"/>
+          <w:iCs w:val="false"/>
+          <w:sz w:val="24"/>
+          <w:szCs w:val="24"/>
+        </w:rPr>
+        <w:t xml:space="preserve"> </w:t>
+      </w:r>
+      <w:r>
+        <w:rPr>
+          <w:rFonts w:ascii="Times New Roman" w:hAnsi="Times New Roman"/>
+          <w:b w:val="false"/>
+          <w:bCs w:val="false"/>
+          <w:i w:val="false"/>
+          <w:iCs w:val="false"/>
+          <w:sz w:val="24"/>
+          <w:szCs w:val="24"/>
+        </w:rPr>
+        <w:t xml:space="preserve">that </w:t>
+      </w:r>
+      <w:r>
+        <w:rPr>
+          <w:rFonts w:ascii="Times New Roman" w:hAnsi="Times New Roman"/>
+          <w:b w:val="false"/>
+          <w:bCs w:val="false"/>
+          <w:i w:val="false"/>
+          <w:iCs w:val="false"/>
+          <w:sz w:val="24"/>
+          <w:szCs w:val="24"/>
+        </w:rPr>
+        <w:t xml:space="preserve">people are motivated to see </w:t>
+      </w:r>
+      <w:r>
+        <w:rPr>
+          <w:rFonts w:ascii="Times New Roman" w:hAnsi="Times New Roman"/>
+          <w:b w:val="false"/>
+          <w:bCs w:val="false"/>
+          <w:i w:val="false"/>
+          <w:iCs w:val="false"/>
+          <w:sz w:val="24"/>
+          <w:szCs w:val="24"/>
+        </w:rPr>
+        <w:t>those</w:t>
+      </w:r>
+      <w:r>
+        <w:rPr>
+          <w:rFonts w:ascii="Times New Roman" w:hAnsi="Times New Roman"/>
+          <w:b w:val="false"/>
+          <w:bCs w:val="false"/>
+          <w:i w:val="false"/>
+          <w:iCs w:val="false"/>
+          <w:sz w:val="24"/>
+          <w:szCs w:val="24"/>
+        </w:rPr>
+        <w:t xml:space="preserve"> they support as authentic. In a survey about five candidates from the 2016 United States presidential election, they found that the positive relationship between perceiving the candidate to speak candidly and perceiving the candidate to be authentic was stronger when people liked the candidate </w:t>
+      </w:r>
+      <w:r>
+        <w:rPr>
+          <w:rFonts w:ascii="Times New Roman" w:hAnsi="Times New Roman"/>
+          <w:b w:val="false"/>
+          <w:bCs w:val="false"/>
+          <w:i w:val="false"/>
+          <w:iCs w:val="false"/>
+          <w:sz w:val="24"/>
+          <w:szCs w:val="24"/>
+        </w:rPr>
+        <w:t>(</w:t>
+      </w:r>
+      <w:r>
+        <w:rPr>
+          <w:rFonts w:ascii="Times New Roman" w:hAnsi="Times New Roman"/>
+          <w:b w:val="false"/>
+          <w:bCs w:val="false"/>
+          <w:i w:val="false"/>
+          <w:iCs w:val="false"/>
+          <w:sz w:val="24"/>
+          <w:szCs w:val="24"/>
+        </w:rPr>
+        <w:t>compared to when they did not</w:t>
+      </w:r>
+      <w:r>
+        <w:rPr>
+          <w:rFonts w:ascii="Times New Roman" w:hAnsi="Times New Roman"/>
+          <w:b w:val="false"/>
+          <w:bCs w:val="false"/>
+          <w:i w:val="false"/>
+          <w:iCs w:val="false"/>
+          <w:sz w:val="24"/>
+          <w:szCs w:val="24"/>
+        </w:rPr>
+        <w:t>)</w:t>
+      </w:r>
+      <w:r>
+        <w:rPr>
+          <w:rFonts w:ascii="Times New Roman" w:hAnsi="Times New Roman"/>
+          <w:b w:val="false"/>
+          <w:bCs w:val="false"/>
+          <w:i w:val="false"/>
+          <w:iCs w:val="false"/>
+          <w:sz w:val="24"/>
+          <w:szCs w:val="24"/>
+        </w:rPr>
+        <w:t xml:space="preserve">. Pillow and colleagues argued that this supports a motivated reasoning (Kunda, 1990) account; they interpreted the interaction to be due to people liking the candidate weighting perceived candor higher when judging the authenticity of a candidate then those who dislike the candidate. </w:t>
+      </w:r>
+      <w:r>
+        <w:rPr>
+          <w:rFonts w:ascii="Times New Roman" w:hAnsi="Times New Roman"/>
+          <w:b w:val="false"/>
+          <w:bCs w:val="false"/>
+          <w:i w:val="false"/>
+          <w:iCs w:val="false"/>
+          <w:sz w:val="24"/>
+          <w:szCs w:val="24"/>
+        </w:rPr>
+        <w:t>The authors</w:t>
+      </w:r>
+      <w:r>
+        <w:rPr>
+          <w:rFonts w:ascii="Times New Roman" w:hAnsi="Times New Roman"/>
+          <w:b w:val="false"/>
+          <w:bCs w:val="false"/>
+          <w:i w:val="false"/>
+          <w:iCs w:val="false"/>
+          <w:sz w:val="24"/>
+          <w:szCs w:val="24"/>
+        </w:rPr>
+        <w:t xml:space="preserve"> also demonstrated that perceiving the candidate as unfiltered and not “politically correct” predicted people thinking the candidate was rejecting external influences on their behavior, which in turn predicted perceiving the candidate as authentic. They argued that this supports a correspondent inference (Jones &amp; Davis, 1965) account, given that </w:t>
       </w:r>
       <w:bookmarkEnd w:id="0"/>
       <w:r>
@@ -1123,9 +1643,7 @@
         <w:spacing w:lineRule="auto" w:line="480" w:before="0" w:after="0"/>
         <w:contextualSpacing/>
         <w:jc w:val="left"/>
-        <w:rPr>
-          <w:rFonts w:ascii="Times New Roman" w:hAnsi="Times New Roman"/>
-        </w:rPr>
+        <w:rPr/>
       </w:pPr>
       <w:r>
         <w:rPr>
@@ -1161,7 +1679,7 @@
           <w:sz w:val="24"/>
           <w:szCs w:val="24"/>
         </w:rPr>
-        <w:t>is the unmanaged, unalloyed underlying negative affect one feels toward a social group or member of a social group; it is the motivational state (Brehm, 1999) that drives justification and expression. Unfortunately, genuine prejudice is currently considered to be unmeasurable, as any self-report will be contaminated by biases (e.g., social desirability) and one’s inability to report feelings of which they are not aware. Implicit and physiological measures are promising techniques for tapping into genuine prejudice, but there are still unresolved questions about what precisely these measures capture, given that they tend to correlate weakly with one another (Fazio &amp; Olson, 2003) and do not demonstrate greater predictive validity than do self-reports (Oswald, Mitchell, Blanton, Jaccard, &amp; Tetlock, 2013).</w:t>
+        <w:t>is the unmanaged, unalloyed underlying negative affect one feels toward a social group or member of a social group; it is the motivational state (Brehm, 1999) that drives justification and expression. Unfortunately, genuine prejudice is considered to be unmeasurable, as any self-report will be contaminated by biases (e.g., social desirability) and one’s inability to report feelings of which they are not aware. Implicit and physiological measures are promising techniques for tapping into genuine prejudice, but there are still unresolved questions about what precisely these measures capture, given that they tend to correlate weakly with one another (Fazio &amp; Olson, 2003) and do not demonstrate greater predictive validity than do self-reports (Oswald, Mitchell, Blanton, Jaccard, &amp; Tetlock, 2013).</w:t>
       </w:r>
     </w:p>
     <w:p>
@@ -1659,9 +2177,7 @@
         <w:spacing w:lineRule="auto" w:line="480" w:before="0" w:after="0"/>
         <w:contextualSpacing/>
         <w:jc w:val="left"/>
-        <w:rPr>
-          <w:rFonts w:ascii="Times New Roman" w:hAnsi="Times New Roman"/>
-        </w:rPr>
+        <w:rPr/>
       </w:pPr>
       <w:r>
         <w:rPr>
@@ -1674,7 +2190,7 @@
           <w:szCs w:val="24"/>
         </w:rPr>
         <w:tab/>
-        <w:t>Prejudice and perceived authenticity may be positively related because claiming prejudice as being “authentic” is a rearticulated way of expressing prejudice. It is a justification in a sense that it allows someone to express the idea that they agree with the prejudiced statement in an ostensibly race-neutral way—that is, without ever explicitly mentioning the target group.</w:t>
+        <w:t>Prejudice and perceived authenticity may be positively related because claiming prejudice as being “authentic” is a rearticulated way of expressing prejudice. It is a justification in a sense that it allows someone to express that they agree with the prejudiced statement in an ostensibly race-neutral way—that is, without ever explicitly mentioning the target group.</w:t>
       </w:r>
     </w:p>
     <w:p>
@@ -1831,9 +2347,7 @@
         <w:spacing w:lineRule="auto" w:line="480" w:before="0" w:after="0"/>
         <w:contextualSpacing/>
         <w:jc w:val="left"/>
-        <w:rPr>
-          <w:rFonts w:ascii="Times New Roman" w:hAnsi="Times New Roman"/>
-        </w:rPr>
+        <w:rPr/>
       </w:pPr>
       <w:r>
         <w:rPr>
@@ -1870,31 +2384,31 @@
           <w:sz w:val="24"/>
           <w:szCs w:val="24"/>
         </w:rPr>
-        <w:t xml:space="preserve">for prejudice, because these prescriptive norms are threatening to those who hold the unacceptable prejudices. If labelling the expression of prejudice as authentic is a justification, then the positive relationship between prejudice and perceived authenticity should be </w:t>
-      </w:r>
-      <w:r>
-        <w:rPr>
-          <w:rFonts w:ascii="Times New Roman" w:hAnsi="Times New Roman"/>
-          <w:b w:val="false"/>
-          <w:bCs w:val="false"/>
-          <w:i/>
-          <w:iCs/>
-          <w:sz w:val="24"/>
-          <w:szCs w:val="24"/>
-        </w:rPr>
-        <w:t xml:space="preserve">stronger </w:t>
-      </w:r>
-      <w:r>
-        <w:rPr>
-          <w:rFonts w:ascii="Times New Roman" w:hAnsi="Times New Roman"/>
-          <w:b w:val="false"/>
-          <w:bCs w:val="false"/>
-          <w:i w:val="false"/>
-          <w:iCs w:val="false"/>
-          <w:sz w:val="24"/>
-          <w:szCs w:val="24"/>
-        </w:rPr>
-        <w:t>when the prejudice is portrayed as prescriptively non-normative (i.e., suppression is present). This prescriptive norms account argues that perceived authenticity is a mixture of: “I agree with that” and “But I feel like I cannot express it myself.”</w:t>
+        <w:t xml:space="preserve">for prejudice, because these prescriptive norms are threatening to those who hold the unacceptable prejudices. If labelling the expression of prejudice as authentic is a justification, then the positive relationship between prejudice and perceived authenticity should </w:t>
+      </w:r>
+      <w:r>
+        <w:rPr>
+          <w:rFonts w:ascii="Times New Roman" w:hAnsi="Times New Roman"/>
+          <w:b w:val="false"/>
+          <w:bCs w:val="false"/>
+          <w:i w:val="false"/>
+          <w:iCs w:val="false"/>
+          <w:sz w:val="24"/>
+          <w:szCs w:val="24"/>
+        </w:rPr>
+        <w:t>only be present when</w:t>
+      </w:r>
+      <w:r>
+        <w:rPr>
+          <w:rFonts w:ascii="Times New Roman" w:hAnsi="Times New Roman"/>
+          <w:b w:val="false"/>
+          <w:bCs w:val="false"/>
+          <w:i w:val="false"/>
+          <w:iCs w:val="false"/>
+          <w:sz w:val="24"/>
+          <w:szCs w:val="24"/>
+        </w:rPr>
+        <w:t xml:space="preserve"> the prejudice is portrayed as prescriptively non-normative (i.e., suppression is present). This prescriptive norms account argues that perceived authenticity is a mixture of: “I agree with that,” and, “I feel like I cannot express it myself.”</w:t>
       </w:r>
     </w:p>
     <w:p>
@@ -2037,9 +2551,7 @@
         <w:spacing w:lineRule="auto" w:line="480" w:before="0" w:after="0"/>
         <w:contextualSpacing/>
         <w:jc w:val="left"/>
-        <w:rPr>
-          <w:rFonts w:ascii="Times New Roman" w:hAnsi="Times New Roman"/>
-        </w:rPr>
+        <w:rPr/>
       </w:pPr>
       <w:r>
         <w:rPr>
@@ -2184,7 +2696,7 @@
           <w:sz w:val="24"/>
           <w:szCs w:val="24"/>
         </w:rPr>
-        <w:t xml:space="preserve"> can be positive or negative. A balanced state is achieved when the signs of each of the three relations multiply out positively. For example, Ecsch (1950) presented participants with a situation: A man named Bob (</w:t>
+        <w:t xml:space="preserve"> can be positive or negative. A balanced state is achieved when the signs of each of the three relations multiply out positively. For example, Esch (1950) presented participants with a situation: A man named Bob (</w:t>
       </w:r>
       <w:r>
         <w:rPr>
@@ -2256,7 +2768,7 @@
           <w:sz w:val="24"/>
           <w:szCs w:val="24"/>
         </w:rPr>
-        <w:t>) he really likes, tracks down who wrote the poems, and finds out that it was Jim who wrote them. This situation is imbalanced: Bob has a negative opinion of Jim, a positive opinion of Jim’s poems, and Jim has a positive relationship with his poems, given that he wrote them. This multiples out negatively (i.e., -++ = -), thus creating imbalance. Esch asked participants to describe what would happen after Bob realized Jim wrote the poems. About 82% of the participants resolved the imbalance by changing the sign of one of the unit relations. For example, 46% of participants wrote some form of “Bob changes his mind about Jim.” (Readers might be anecdotally familiar with imbalanced states, such as the discomfort of having positive feelings toward two friends who dislike one another, or only liking one member of a married couple.) People searching for affective consistency has been the impetus for a large amount of research in social psychology and many psychological theories are consistent with balance theory’s predictions (Crandall, Silvia, N’Gabala, Tsang, &amp; Dawson, 2007; Zajonc, 1960).</w:t>
+        <w:t>) he really likes, tracks down who wrote the poems, and finds out that it was Jim who wrote them. This situation is imbalanced: Bob has a negative opinion of Jim, a positive opinion of Jim’s poems, and Jim has a positive relationship with his poems, given that he wrote them. This multiples out negatively (i.e., -++ = -), thus creating imbalance. Esch asked participants to describe what would happen after Bob realized Jim wrote the poems. About 82% of the participants resolved the imbalance by changing the sign of one of the unit relations. For example, 46% of participants wrote some form of “Bob changes his mind about Jim.” (Readers might be anecdotally familiar with imbalanced states, such as the discomfort of having positive feelings toward two friends who dislike one another, or only liking one member of a married couple.) People searching for affective consistency has been the impetus for a large amount of research in social psychology, and many psychological theories are consistent with balance theory’s predictions (Crandall, Silvia, N’Gabala, Tsang, &amp; Dawson, 2007; Zajonc, 1960).</w:t>
       </w:r>
     </w:p>
     <w:p>
@@ -2496,9 +3008,7 @@
         <w:spacing w:lineRule="auto" w:line="480" w:before="0" w:after="0"/>
         <w:contextualSpacing/>
         <w:jc w:val="left"/>
-        <w:rPr>
-          <w:rFonts w:ascii="Times New Roman" w:hAnsi="Times New Roman"/>
-        </w:rPr>
+        <w:rPr/>
       </w:pPr>
       <w:r>
         <w:rPr>
@@ -2511,7 +3021,7 @@
           <w:szCs w:val="24"/>
         </w:rPr>
         <w:tab/>
-        <w:t xml:space="preserve">Kunda (1990) argued that motivations can bias cognitive reasoning strategies; that is, people engage in </w:t>
+        <w:t xml:space="preserve">Kunda (1990) argued that motivations can bias cognitive reasoning strategies—people engage in </w:t>
       </w:r>
       <w:r>
         <w:rPr>
@@ -2559,7 +3069,7 @@
           <w:sz w:val="24"/>
           <w:szCs w:val="24"/>
         </w:rPr>
-        <w:t xml:space="preserve">when they are motivated to be correct; people examine information they believe is relevant to the reasoning task at hand,  spend more effort processing this information, consider alternatives, and engage with the evidence thoroughly. “Reasoning tasks” are a broad category of occasions that call for one to reason: evaluating a scientific claim, making a decision on who to vote for, impression formation, etc. </w:t>
+        <w:t xml:space="preserve">when they are motivated to be correct; people examine information they believe is relevant to the reasoning task at hand, spend more effort processing this information, consider alternatives, and engage with the evidence thoroughly. “Reasoning tasks” are a broad category of occasions that call for one to reason: evaluating a scientific claim, making a decision on who to vote for, impression formation, etc. </w:t>
       </w:r>
     </w:p>
     <w:p>
@@ -2618,9 +3128,7 @@
         <w:spacing w:lineRule="auto" w:line="480" w:before="0" w:after="0"/>
         <w:contextualSpacing/>
         <w:jc w:val="left"/>
-        <w:rPr>
-          <w:rFonts w:ascii="Times New Roman" w:hAnsi="Times New Roman"/>
-        </w:rPr>
+        <w:rPr/>
       </w:pPr>
       <w:r>
         <w:rPr>
@@ -2633,7 +3141,7 @@
           <w:szCs w:val="24"/>
         </w:rPr>
         <w:tab/>
-        <w:t xml:space="preserve">Motivated reasoning can account for a number of processes in the domain of stereotyping and prejudice (Kunda, 1990; Kunda &amp; Sinclair, 1999; Sherman, Stroessner, Conrey, &amp; Azam, 2005; Stangor &amp; Ford, 1992). In this research, the most common motivator presumed to shape directional goals is the need for positive self-regard. Stereotyping and prejudice allows people to form favorable comparisons and feel better about themselves. In accordance with the JSM, however, the goal in the present situation is to express prejudice. Crandall and Eshelman (2003) argue that motivated reasoning is a cognitive process that supports the finding of justifications. This implies the following hypothesis: The relationship between prejudice and perceived authenticity should be </w:t>
+        <w:t xml:space="preserve">Motivated reasoning can account for a number of processes in the domain of stereotyping and prejudice (Kunda, 1990; Kunda &amp; Sinclair, 1999; Sherman, Stroessner, Conrey, &amp; Azam, 2005; Stangor &amp; Ford, 1992). In this research, the most common motivator presumed to shape directional goals is the need for positive self-regard. Stereotyping and prejudice allows people to form favorable comparisons and feel better about themselves. In accordance with the JSM, however, the goal in the present situation is to express prejudice; Crandall and Eshelman (2003) argue that motivated reasoning is a cognitive process that supports the finding of justifications. This implies the following hypothesis: The relationship between prejudice and perceived authenticity should be </w:t>
       </w:r>
       <w:r>
         <w:rPr>
@@ -2691,9 +3199,7 @@
         <w:spacing w:lineRule="auto" w:line="480" w:before="0" w:after="0"/>
         <w:contextualSpacing/>
         <w:jc w:val="left"/>
-        <w:rPr>
-          <w:rFonts w:ascii="Times New Roman" w:hAnsi="Times New Roman"/>
-        </w:rPr>
+        <w:rPr/>
       </w:pPr>
       <w:r>
         <w:rPr>
@@ -2765,7 +3271,31 @@
           <w:sz w:val="24"/>
           <w:szCs w:val="24"/>
         </w:rPr>
-        <w:t>target group; conversely, there is no relationship between prejudice and the authenticity of statements in general (Studies 1 and 2). Third, prejudice positively predicts perceived descriptive normativity, which in turn causes people to perceive prejudiced statements as authentic (Studies 3 and 4). Fourth, the positive relationship between prejudice and perceived authenticity is stronger when the prejudice is prescriptively non-normative (Studies 3, 5, and 6). Fifth, prejudice should predict perceived authenticity more weakly when authenticity is portrayed negatively</w:t>
+        <w:t xml:space="preserve">target group; conversely, there is no relationship between prejudice and the authenticity of statements in general (Studies 1 and 2). Third, prejudice positively predicts perceived descriptive normativity, which in turn causes people to perceive prejudiced statements as authentic (Studies 3 and 4). Fourth, the positive relationship between prejudice and perceived authenticity is </w:t>
+      </w:r>
+      <w:r>
+        <w:rPr>
+          <w:rFonts w:ascii="Times New Roman" w:hAnsi="Times New Roman"/>
+          <w:b w:val="false"/>
+          <w:bCs w:val="false"/>
+          <w:i w:val="false"/>
+          <w:iCs w:val="false"/>
+          <w:sz w:val="24"/>
+          <w:szCs w:val="24"/>
+        </w:rPr>
+        <w:t>only present</w:t>
+      </w:r>
+      <w:r>
+        <w:rPr>
+          <w:rFonts w:ascii="Times New Roman" w:hAnsi="Times New Roman"/>
+          <w:b w:val="false"/>
+          <w:bCs w:val="false"/>
+          <w:i w:val="false"/>
+          <w:iCs w:val="false"/>
+          <w:sz w:val="24"/>
+          <w:szCs w:val="24"/>
+        </w:rPr>
+        <w:t xml:space="preserve"> when the prejudice is prescriptively non-normative (Studies 3, 5, and 6). Fifth, prejudice should predict perceived authenticity more weakly when authenticity is portrayed negatively</w:t>
       </w:r>
       <w:r>
         <w:rPr>
@@ -2821,9 +3351,7 @@
         <w:spacing w:lineRule="auto" w:line="480" w:before="0" w:after="0"/>
         <w:contextualSpacing/>
         <w:jc w:val="left"/>
-        <w:rPr>
-          <w:rFonts w:ascii="Times New Roman" w:hAnsi="Times New Roman"/>
-        </w:rPr>
+        <w:rPr/>
       </w:pPr>
       <w:r>
         <w:rPr>
@@ -2877,7 +3405,7 @@
           <w:sz w:val="24"/>
           <w:szCs w:val="24"/>
         </w:rPr>
-        <w:t>I measured how much people disliked control targets (the beach, cookies, and pizza) and perceived authenticity of negative statements about these targets, as well. These negative statements were “controls” in that they were negative, descriptively non-normative statements (e.g., most people like pizza); importantly, however, they lack the same moral implications that prejudices possess. I predicted that there would be no relationship between dislike and perceived authenticity for these control targets.</w:t>
+        <w:t>I measured how much people disliked control targets (the beach, cookies, and pizza) and perceived authenticity of negative statements about these targets, as well. These negative statements were “controls” in that they were negative, descriptively non-normative statements; importantly, however, they lack the same moral implications that prejudices possess. I predicted that there would be no relationship between dislike and perceived authenticity for these control targets.</w:t>
       </w:r>
     </w:p>
     <w:p>
@@ -3474,9 +4002,7 @@
         <w:spacing w:lineRule="auto" w:line="480" w:before="0" w:after="0"/>
         <w:contextualSpacing/>
         <w:jc w:val="left"/>
-        <w:rPr>
-          <w:rFonts w:ascii="Times New Roman" w:hAnsi="Times New Roman"/>
-        </w:rPr>
+        <w:rPr/>
       </w:pPr>
       <w:r>
         <w:rPr>
@@ -3712,7 +4238,7 @@
           <w:sz w:val="24"/>
           <w:szCs w:val="24"/>
         </w:rPr>
-        <w:t xml:space="preserve">.33 [.16, .50]; . This was also the case with anti-politician prejudice and perceived authenticity of anti-Muslim and anti-politician statements, </w:t>
+        <w:t xml:space="preserve">.33 [.16, .50]. This was also the case with anti-politician prejudice and perceived authenticity of anti-Muslim and anti-politician statements, </w:t>
       </w:r>
       <w:r>
         <w:rPr>
@@ -3947,9 +4473,7 @@
         <w:spacing w:lineRule="auto" w:line="480" w:before="0" w:after="0"/>
         <w:contextualSpacing/>
         <w:jc w:val="left"/>
-        <w:rPr>
-          <w:rFonts w:ascii="Times New Roman" w:hAnsi="Times New Roman"/>
-        </w:rPr>
+        <w:rPr/>
       </w:pPr>
       <w:r>
         <w:rPr>
@@ -3973,7 +4497,31 @@
           <w:sz w:val="24"/>
           <w:szCs w:val="24"/>
         </w:rPr>
-        <w:t>I conceptually replicated the findings from Study 1 by sampling a different population (campus pedestrians), measuring attitudes toward different target groups (students at a rival school, illegal immigrants), and employing a between-subject design. I again predicted that self-reported prejudice would positively predict the perceived authenticity of prejudiced statements—but that this effect would only be present with measures of the same target group.</w:t>
+        <w:t xml:space="preserve">I conceptually </w:t>
+      </w:r>
+      <w:r>
+        <w:rPr>
+          <w:rFonts w:ascii="Times New Roman" w:hAnsi="Times New Roman"/>
+          <w:b w:val="false"/>
+          <w:bCs w:val="false"/>
+          <w:i w:val="false"/>
+          <w:iCs w:val="false"/>
+          <w:sz w:val="24"/>
+          <w:szCs w:val="24"/>
+        </w:rPr>
+        <w:t xml:space="preserve">generalized </w:t>
+      </w:r>
+      <w:r>
+        <w:rPr>
+          <w:rFonts w:ascii="Times New Roman" w:hAnsi="Times New Roman"/>
+          <w:b w:val="false"/>
+          <w:bCs w:val="false"/>
+          <w:i w:val="false"/>
+          <w:iCs w:val="false"/>
+          <w:sz w:val="24"/>
+          <w:szCs w:val="24"/>
+        </w:rPr>
+        <w:t>the findings from Study 1 by sampling a different population (campus pedestrians), measuring attitudes toward different target groups (students at a rival school, illegal immigrants), and employing a between-subject design. I again predicted that self-reported prejudice would positively predict the perceived authenticity of prejudiced statements—but that this effect would only be present with measures of the same target group.</w:t>
       </w:r>
     </w:p>
     <w:p>
@@ -4901,9 +5449,7 @@
         <w:spacing w:lineRule="auto" w:line="480" w:before="0" w:after="0"/>
         <w:contextualSpacing/>
         <w:jc w:val="left"/>
-        <w:rPr>
-          <w:rFonts w:ascii="Times New Roman" w:hAnsi="Times New Roman"/>
-        </w:rPr>
+        <w:rPr/>
       </w:pPr>
       <w:r>
         <w:rPr>
@@ -4927,7 +5473,31 @@
           <w:sz w:val="24"/>
           <w:szCs w:val="24"/>
         </w:rPr>
-        <w:t xml:space="preserve">The more someone held a prejudice against a group, the more they perceived negative statements about that group to be authentic. Perceived authenticity of anti-illegal immigrant sentiments was only predicted by prejudice against illegal immigrants; perceived authenticity of prejudice against Kansas State students was only predicted by negative feelings toward Kansas State students. Studies 1 and 2 provide support for my first two hypotheses, suggesting that prejudice leads people to see others expressing prejudices they share to be authentic. Studies 3 – 8 continue to replicate this relationship but also extend these findings by examining potential contributing mechanisms for </w:t>
+        <w:t xml:space="preserve">The more someone held a prejudice against a group, the more they perceived negative statements about that group to be authentic. Perceived authenticity of anti-illegal immigrant sentiments was only predicted by prejudice against illegal immigrants; perceived authenticity of prejudice against Kansas State students was only predicted by negative feelings toward Kansas State students. Studies 1 and 2 provide support for my first two hypotheses, suggesting that prejudice leads people to see others expressing prejudices they share to be authentic. Studies 3 – 8 continue to </w:t>
+      </w:r>
+      <w:r>
+        <w:rPr>
+          <w:rFonts w:ascii="Times New Roman" w:hAnsi="Times New Roman"/>
+          <w:b w:val="false"/>
+          <w:bCs w:val="false"/>
+          <w:i w:val="false"/>
+          <w:iCs w:val="false"/>
+          <w:sz w:val="24"/>
+          <w:szCs w:val="24"/>
+        </w:rPr>
+        <w:t>demonstrate</w:t>
+      </w:r>
+      <w:r>
+        <w:rPr>
+          <w:rFonts w:ascii="Times New Roman" w:hAnsi="Times New Roman"/>
+          <w:b w:val="false"/>
+          <w:bCs w:val="false"/>
+          <w:i w:val="false"/>
+          <w:iCs w:val="false"/>
+          <w:sz w:val="24"/>
+          <w:szCs w:val="24"/>
+        </w:rPr>
+        <w:t xml:space="preserve"> this relationship but also extend these findings by examining potential contributing mechanisms for </w:t>
       </w:r>
       <w:r>
         <w:rPr>
@@ -13050,19 +13620,7 @@
           <w:sz w:val="24"/>
           <w:szCs w:val="24"/>
         </w:rPr>
-        <w:t xml:space="preserve">= .491. </w:t>
-      </w:r>
-      <w:r>
-        <w:rPr>
-          <w:rFonts w:ascii="Times New Roman" w:hAnsi="Times New Roman"/>
-          <w:b w:val="false"/>
-          <w:bCs w:val="false"/>
-          <w:i w:val="false"/>
-          <w:iCs w:val="false"/>
-          <w:sz w:val="24"/>
-          <w:szCs w:val="24"/>
-        </w:rPr>
-        <w:t xml:space="preserve">There was again a zero-order relationship between prejudice and perceived authenticity, </w:t>
+        <w:t xml:space="preserve">= .491. There was again a zero-order relationship between prejudice and perceived authenticity, </w:t>
       </w:r>
       <w:r>
         <w:rPr>
@@ -13170,55 +13728,7 @@
           <w:sz w:val="24"/>
           <w:szCs w:val="24"/>
         </w:rPr>
-        <w:t xml:space="preserve">Manipulating </w:t>
-      </w:r>
-      <w:r>
-        <w:rPr>
-          <w:rFonts w:ascii="Times New Roman" w:hAnsi="Times New Roman"/>
-          <w:b w:val="false"/>
-          <w:bCs w:val="false"/>
-          <w:i w:val="false"/>
-          <w:iCs w:val="false"/>
-          <w:sz w:val="24"/>
-          <w:szCs w:val="24"/>
-        </w:rPr>
-        <w:t xml:space="preserve">perceiver’s </w:t>
-      </w:r>
-      <w:r>
-        <w:rPr>
-          <w:rFonts w:ascii="Times New Roman" w:hAnsi="Times New Roman"/>
-          <w:b w:val="false"/>
-          <w:bCs w:val="false"/>
-          <w:i w:val="false"/>
-          <w:iCs w:val="false"/>
-          <w:sz w:val="24"/>
-          <w:szCs w:val="24"/>
-        </w:rPr>
-        <w:t xml:space="preserve">goals </w:t>
-      </w:r>
-      <w:r>
-        <w:rPr>
-          <w:rFonts w:ascii="Times New Roman" w:hAnsi="Times New Roman"/>
-          <w:b w:val="false"/>
-          <w:bCs w:val="false"/>
-          <w:i w:val="false"/>
-          <w:iCs w:val="false"/>
-          <w:sz w:val="24"/>
-          <w:szCs w:val="24"/>
-        </w:rPr>
-        <w:t>when judging</w:t>
-      </w:r>
-      <w:r>
-        <w:rPr>
-          <w:rFonts w:ascii="Times New Roman" w:hAnsi="Times New Roman"/>
-          <w:b w:val="false"/>
-          <w:bCs w:val="false"/>
-          <w:i w:val="false"/>
-          <w:iCs w:val="false"/>
-          <w:sz w:val="24"/>
-          <w:szCs w:val="24"/>
-        </w:rPr>
-        <w:t xml:space="preserve"> authenticity did not affect the relationship between prejudice and perceived authenticity.</w:t>
+        <w:t>Manipulating perceiver’s goals when judging authenticity did not affect the relationship between prejudice and perceived authenticity.</w:t>
       </w:r>
       <w:r>
         <w:rPr>
@@ -13420,31 +13930,7 @@
           <w:sz w:val="24"/>
           <w:szCs w:val="24"/>
         </w:rPr>
-        <w:t>I performed a meta-analysis (N = 1386) on the primary correlations of interest—those between a self-reported prejudice and perceived authenticity of that same prejudice—</w:t>
-      </w:r>
-      <w:r>
-        <w:rPr>
-          <w:rFonts w:ascii="Times New Roman" w:hAnsi="Times New Roman"/>
-          <w:b w:val="false"/>
-          <w:bCs w:val="false"/>
-          <w:i w:val="false"/>
-          <w:iCs w:val="false"/>
-          <w:sz w:val="24"/>
-          <w:szCs w:val="24"/>
-        </w:rPr>
-        <w:t>to assess the strength of the relationship between the two.</w:t>
-      </w:r>
-      <w:r>
-        <w:rPr>
-          <w:rFonts w:ascii="Times New Roman" w:hAnsi="Times New Roman"/>
-          <w:b w:val="false"/>
-          <w:bCs w:val="false"/>
-          <w:i w:val="false"/>
-          <w:iCs w:val="false"/>
-          <w:sz w:val="24"/>
-          <w:szCs w:val="24"/>
-        </w:rPr>
-        <w:t xml:space="preserve"> I used a multivariate approach (Jackson, Riley, &amp; White, 2011; Konstantopoulos, 2011 , Viechtbauer, 2010) to account for the dependencies between correlations in Studies 1 and 3. Each correlation coefficient was transformed to Fisher’s </w:t>
+        <w:t xml:space="preserve">I performed a meta-analysis (N = 1386) on the primary correlations of interest—those between a self-reported prejudice and perceived authenticity of that same prejudice—to assess the strength of the relationship between the two. I used a multivariate approach (Jackson, Riley, &amp; White, 2011; Konstantopoulos, 2011, Viechtbauer, 2010) to account for the dependencies between correlations in Studies 1 and 3. Each correlation coefficient was transformed to Fisher’s </w:t>
       </w:r>
       <w:r>
         <w:rPr>
@@ -15076,7 +15562,7 @@
         </w:tblBorders>
         <w:tblCellMar>
           <w:top w:w="55" w:type="dxa"/>
-          <w:left w:w="21" w:type="dxa"/>
+          <w:left w:w="18" w:type="dxa"/>
           <w:bottom w:w="55" w:type="dxa"/>
           <w:right w:w="55" w:type="dxa"/>
         </w:tblCellMar>
@@ -15100,7 +15586,7 @@
             </w:tcBorders>
             <w:shd w:fill="auto" w:val="clear"/>
             <w:tcMar>
-              <w:left w:w="21" w:type="dxa"/>
+              <w:left w:w="18" w:type="dxa"/>
             </w:tcMar>
           </w:tcPr>
           <w:p>
@@ -15130,7 +15616,7 @@
             </w:tcBorders>
             <w:shd w:fill="auto" w:val="clear"/>
             <w:tcMar>
-              <w:left w:w="21" w:type="dxa"/>
+              <w:left w:w="18" w:type="dxa"/>
             </w:tcMar>
           </w:tcPr>
           <w:p>
@@ -15160,7 +15646,7 @@
             </w:tcBorders>
             <w:shd w:fill="auto" w:val="clear"/>
             <w:tcMar>
-              <w:left w:w="21" w:type="dxa"/>
+              <w:left w:w="18" w:type="dxa"/>
             </w:tcMar>
           </w:tcPr>
           <w:p>
@@ -15194,7 +15680,7 @@
             </w:tcBorders>
             <w:shd w:fill="auto" w:val="clear"/>
             <w:tcMar>
-              <w:left w:w="21" w:type="dxa"/>
+              <w:left w:w="18" w:type="dxa"/>
             </w:tcMar>
           </w:tcPr>
           <w:p>
@@ -15229,7 +15715,7 @@
             </w:tcBorders>
             <w:shd w:fill="auto" w:val="clear"/>
             <w:tcMar>
-              <w:left w:w="21" w:type="dxa"/>
+              <w:left w:w="18" w:type="dxa"/>
             </w:tcMar>
           </w:tcPr>
           <w:p>
@@ -15259,7 +15745,7 @@
             </w:tcBorders>
             <w:shd w:fill="auto" w:val="clear"/>
             <w:tcMar>
-              <w:left w:w="21" w:type="dxa"/>
+              <w:left w:w="18" w:type="dxa"/>
             </w:tcMar>
           </w:tcPr>
           <w:p>
@@ -15289,7 +15775,7 @@
             </w:tcBorders>
             <w:shd w:fill="auto" w:val="clear"/>
             <w:tcMar>
-              <w:left w:w="21" w:type="dxa"/>
+              <w:left w:w="18" w:type="dxa"/>
             </w:tcMar>
           </w:tcPr>
           <w:p>
@@ -15321,7 +15807,7 @@
             </w:tcBorders>
             <w:shd w:fill="auto" w:val="clear"/>
             <w:tcMar>
-              <w:left w:w="21" w:type="dxa"/>
+              <w:left w:w="18" w:type="dxa"/>
             </w:tcMar>
           </w:tcPr>
           <w:p>
@@ -15354,7 +15840,7 @@
             </w:tcBorders>
             <w:shd w:fill="auto" w:val="clear"/>
             <w:tcMar>
-              <w:left w:w="21" w:type="dxa"/>
+              <w:left w:w="18" w:type="dxa"/>
             </w:tcMar>
           </w:tcPr>
           <w:p>
@@ -15383,7 +15869,7 @@
             </w:tcBorders>
             <w:shd w:fill="auto" w:val="clear"/>
             <w:tcMar>
-              <w:left w:w="21" w:type="dxa"/>
+              <w:left w:w="18" w:type="dxa"/>
             </w:tcMar>
           </w:tcPr>
           <w:p>
@@ -15413,7 +15899,7 @@
             </w:tcBorders>
             <w:shd w:fill="auto" w:val="clear"/>
             <w:tcMar>
-              <w:left w:w="21" w:type="dxa"/>
+              <w:left w:w="18" w:type="dxa"/>
             </w:tcMar>
           </w:tcPr>
           <w:p>
@@ -15445,7 +15931,7 @@
             </w:tcBorders>
             <w:shd w:fill="auto" w:val="clear"/>
             <w:tcMar>
-              <w:left w:w="21" w:type="dxa"/>
+              <w:left w:w="18" w:type="dxa"/>
             </w:tcMar>
           </w:tcPr>
           <w:p>
@@ -15478,7 +15964,7 @@
             </w:tcBorders>
             <w:shd w:fill="auto" w:val="clear"/>
             <w:tcMar>
-              <w:left w:w="21" w:type="dxa"/>
+              <w:left w:w="18" w:type="dxa"/>
             </w:tcMar>
           </w:tcPr>
           <w:p>
@@ -15508,7 +15994,7 @@
             </w:tcBorders>
             <w:shd w:fill="auto" w:val="clear"/>
             <w:tcMar>
-              <w:left w:w="21" w:type="dxa"/>
+              <w:left w:w="18" w:type="dxa"/>
             </w:tcMar>
           </w:tcPr>
           <w:p>
@@ -15538,7 +16024,7 @@
             </w:tcBorders>
             <w:shd w:fill="auto" w:val="clear"/>
             <w:tcMar>
-              <w:left w:w="21" w:type="dxa"/>
+              <w:left w:w="18" w:type="dxa"/>
             </w:tcMar>
           </w:tcPr>
           <w:p>
@@ -15570,7 +16056,7 @@
             </w:tcBorders>
             <w:shd w:fill="auto" w:val="clear"/>
             <w:tcMar>
-              <w:left w:w="21" w:type="dxa"/>
+              <w:left w:w="18" w:type="dxa"/>
             </w:tcMar>
           </w:tcPr>
           <w:p>
@@ -15603,7 +16089,7 @@
             </w:tcBorders>
             <w:shd w:fill="auto" w:val="clear"/>
             <w:tcMar>
-              <w:left w:w="21" w:type="dxa"/>
+              <w:left w:w="18" w:type="dxa"/>
             </w:tcMar>
           </w:tcPr>
           <w:p>
@@ -15632,7 +16118,7 @@
             </w:tcBorders>
             <w:shd w:fill="auto" w:val="clear"/>
             <w:tcMar>
-              <w:left w:w="21" w:type="dxa"/>
+              <w:left w:w="18" w:type="dxa"/>
             </w:tcMar>
           </w:tcPr>
           <w:p>
@@ -15662,7 +16148,7 @@
             </w:tcBorders>
             <w:shd w:fill="auto" w:val="clear"/>
             <w:tcMar>
-              <w:left w:w="21" w:type="dxa"/>
+              <w:left w:w="18" w:type="dxa"/>
             </w:tcMar>
           </w:tcPr>
           <w:p>
@@ -15694,7 +16180,7 @@
             </w:tcBorders>
             <w:shd w:fill="auto" w:val="clear"/>
             <w:tcMar>
-              <w:left w:w="21" w:type="dxa"/>
+              <w:left w:w="18" w:type="dxa"/>
             </w:tcMar>
           </w:tcPr>
           <w:p>
@@ -15727,7 +16213,7 @@
             </w:tcBorders>
             <w:shd w:fill="auto" w:val="clear"/>
             <w:tcMar>
-              <w:left w:w="21" w:type="dxa"/>
+              <w:left w:w="18" w:type="dxa"/>
             </w:tcMar>
           </w:tcPr>
           <w:p>
@@ -15757,7 +16243,7 @@
             </w:tcBorders>
             <w:shd w:fill="auto" w:val="clear"/>
             <w:tcMar>
-              <w:left w:w="21" w:type="dxa"/>
+              <w:left w:w="18" w:type="dxa"/>
             </w:tcMar>
           </w:tcPr>
           <w:p>
@@ -15787,7 +16273,7 @@
             </w:tcBorders>
             <w:shd w:fill="auto" w:val="clear"/>
             <w:tcMar>
-              <w:left w:w="21" w:type="dxa"/>
+              <w:left w:w="18" w:type="dxa"/>
             </w:tcMar>
           </w:tcPr>
           <w:p>
@@ -15819,7 +16305,7 @@
             </w:tcBorders>
             <w:shd w:fill="auto" w:val="clear"/>
             <w:tcMar>
-              <w:left w:w="21" w:type="dxa"/>
+              <w:left w:w="18" w:type="dxa"/>
             </w:tcMar>
           </w:tcPr>
           <w:p>
@@ -15852,7 +16338,7 @@
             </w:tcBorders>
             <w:shd w:fill="auto" w:val="clear"/>
             <w:tcMar>
-              <w:left w:w="21" w:type="dxa"/>
+              <w:left w:w="18" w:type="dxa"/>
             </w:tcMar>
           </w:tcPr>
           <w:p>
@@ -15881,7 +16367,7 @@
             </w:tcBorders>
             <w:shd w:fill="auto" w:val="clear"/>
             <w:tcMar>
-              <w:left w:w="21" w:type="dxa"/>
+              <w:left w:w="18" w:type="dxa"/>
             </w:tcMar>
           </w:tcPr>
           <w:p>
@@ -15911,7 +16397,7 @@
             </w:tcBorders>
             <w:shd w:fill="auto" w:val="clear"/>
             <w:tcMar>
-              <w:left w:w="21" w:type="dxa"/>
+              <w:left w:w="18" w:type="dxa"/>
             </w:tcMar>
           </w:tcPr>
           <w:p>
@@ -15943,7 +16429,7 @@
             </w:tcBorders>
             <w:shd w:fill="auto" w:val="clear"/>
             <w:tcMar>
-              <w:left w:w="21" w:type="dxa"/>
+              <w:left w:w="18" w:type="dxa"/>
             </w:tcMar>
           </w:tcPr>
           <w:p>
@@ -15976,7 +16462,7 @@
             </w:tcBorders>
             <w:shd w:fill="auto" w:val="clear"/>
             <w:tcMar>
-              <w:left w:w="21" w:type="dxa"/>
+              <w:left w:w="18" w:type="dxa"/>
             </w:tcMar>
           </w:tcPr>
           <w:p>
@@ -16005,7 +16491,7 @@
             </w:tcBorders>
             <w:shd w:fill="auto" w:val="clear"/>
             <w:tcMar>
-              <w:left w:w="21" w:type="dxa"/>
+              <w:left w:w="18" w:type="dxa"/>
             </w:tcMar>
           </w:tcPr>
           <w:p>
@@ -16035,7 +16521,7 @@
             </w:tcBorders>
             <w:shd w:fill="auto" w:val="clear"/>
             <w:tcMar>
-              <w:left w:w="21" w:type="dxa"/>
+              <w:left w:w="18" w:type="dxa"/>
             </w:tcMar>
           </w:tcPr>
           <w:p>
@@ -16067,7 +16553,7 @@
             </w:tcBorders>
             <w:shd w:fill="auto" w:val="clear"/>
             <w:tcMar>
-              <w:left w:w="21" w:type="dxa"/>
+              <w:left w:w="18" w:type="dxa"/>
             </w:tcMar>
           </w:tcPr>
           <w:p>
@@ -16100,7 +16586,7 @@
             </w:tcBorders>
             <w:shd w:fill="auto" w:val="clear"/>
             <w:tcMar>
-              <w:left w:w="21" w:type="dxa"/>
+              <w:left w:w="18" w:type="dxa"/>
             </w:tcMar>
           </w:tcPr>
           <w:p>
@@ -16129,7 +16615,7 @@
             </w:tcBorders>
             <w:shd w:fill="auto" w:val="clear"/>
             <w:tcMar>
-              <w:left w:w="21" w:type="dxa"/>
+              <w:left w:w="18" w:type="dxa"/>
             </w:tcMar>
           </w:tcPr>
           <w:p>
@@ -16159,7 +16645,7 @@
             </w:tcBorders>
             <w:shd w:fill="auto" w:val="clear"/>
             <w:tcMar>
-              <w:left w:w="21" w:type="dxa"/>
+              <w:left w:w="18" w:type="dxa"/>
             </w:tcMar>
           </w:tcPr>
           <w:p>
@@ -16191,7 +16677,7 @@
             </w:tcBorders>
             <w:shd w:fill="auto" w:val="clear"/>
             <w:tcMar>
-              <w:left w:w="21" w:type="dxa"/>
+              <w:left w:w="18" w:type="dxa"/>
             </w:tcMar>
           </w:tcPr>
           <w:p>
@@ -16224,7 +16710,7 @@
             </w:tcBorders>
             <w:shd w:fill="auto" w:val="clear"/>
             <w:tcMar>
-              <w:left w:w="21" w:type="dxa"/>
+              <w:left w:w="18" w:type="dxa"/>
             </w:tcMar>
           </w:tcPr>
           <w:p>
@@ -16253,7 +16739,7 @@
             </w:tcBorders>
             <w:shd w:fill="auto" w:val="clear"/>
             <w:tcMar>
-              <w:left w:w="21" w:type="dxa"/>
+              <w:left w:w="18" w:type="dxa"/>
             </w:tcMar>
           </w:tcPr>
           <w:p>
@@ -16283,7 +16769,7 @@
             </w:tcBorders>
             <w:shd w:fill="auto" w:val="clear"/>
             <w:tcMar>
-              <w:left w:w="21" w:type="dxa"/>
+              <w:left w:w="18" w:type="dxa"/>
             </w:tcMar>
           </w:tcPr>
           <w:p>
@@ -16315,7 +16801,7 @@
             </w:tcBorders>
             <w:shd w:fill="auto" w:val="clear"/>
             <w:tcMar>
-              <w:left w:w="21" w:type="dxa"/>
+              <w:left w:w="18" w:type="dxa"/>
             </w:tcMar>
           </w:tcPr>
           <w:p>
@@ -16348,7 +16834,7 @@
             </w:tcBorders>
             <w:shd w:fill="auto" w:val="clear"/>
             <w:tcMar>
-              <w:left w:w="21" w:type="dxa"/>
+              <w:left w:w="18" w:type="dxa"/>
             </w:tcMar>
           </w:tcPr>
           <w:p>
@@ -16377,7 +16863,7 @@
             </w:tcBorders>
             <w:shd w:fill="auto" w:val="clear"/>
             <w:tcMar>
-              <w:left w:w="21" w:type="dxa"/>
+              <w:left w:w="18" w:type="dxa"/>
             </w:tcMar>
           </w:tcPr>
           <w:p>
@@ -16407,7 +16893,7 @@
             </w:tcBorders>
             <w:shd w:fill="auto" w:val="clear"/>
             <w:tcMar>
-              <w:left w:w="21" w:type="dxa"/>
+              <w:left w:w="18" w:type="dxa"/>
             </w:tcMar>
           </w:tcPr>
           <w:p>
@@ -16439,7 +16925,7 @@
             </w:tcBorders>
             <w:shd w:fill="auto" w:val="clear"/>
             <w:tcMar>
-              <w:left w:w="21" w:type="dxa"/>
+              <w:left w:w="18" w:type="dxa"/>
             </w:tcMar>
           </w:tcPr>
           <w:p>
@@ -16472,7 +16958,7 @@
             </w:tcBorders>
             <w:shd w:fill="auto" w:val="clear"/>
             <w:tcMar>
-              <w:left w:w="21" w:type="dxa"/>
+              <w:left w:w="18" w:type="dxa"/>
             </w:tcMar>
           </w:tcPr>
           <w:p>
@@ -16501,7 +16987,7 @@
             </w:tcBorders>
             <w:shd w:fill="auto" w:val="clear"/>
             <w:tcMar>
-              <w:left w:w="21" w:type="dxa"/>
+              <w:left w:w="18" w:type="dxa"/>
             </w:tcMar>
           </w:tcPr>
           <w:p>
@@ -16531,7 +17017,7 @@
             </w:tcBorders>
             <w:shd w:fill="auto" w:val="clear"/>
             <w:tcMar>
-              <w:left w:w="21" w:type="dxa"/>
+              <w:left w:w="18" w:type="dxa"/>
             </w:tcMar>
           </w:tcPr>
           <w:p>
@@ -16563,7 +17049,7 @@
             </w:tcBorders>
             <w:shd w:fill="auto" w:val="clear"/>
             <w:tcMar>
-              <w:left w:w="21" w:type="dxa"/>
+              <w:left w:w="18" w:type="dxa"/>
             </w:tcMar>
           </w:tcPr>
           <w:p>
@@ -16596,7 +17082,7 @@
             </w:tcBorders>
             <w:shd w:fill="auto" w:val="clear"/>
             <w:tcMar>
-              <w:left w:w="21" w:type="dxa"/>
+              <w:left w:w="18" w:type="dxa"/>
             </w:tcMar>
           </w:tcPr>
           <w:p>
@@ -16625,7 +17111,7 @@
             </w:tcBorders>
             <w:shd w:fill="auto" w:val="clear"/>
             <w:tcMar>
-              <w:left w:w="21" w:type="dxa"/>
+              <w:left w:w="18" w:type="dxa"/>
             </w:tcMar>
           </w:tcPr>
           <w:p>
@@ -16655,7 +17141,7 @@
             </w:tcBorders>
             <w:shd w:fill="auto" w:val="clear"/>
             <w:tcMar>
-              <w:left w:w="21" w:type="dxa"/>
+              <w:left w:w="18" w:type="dxa"/>
             </w:tcMar>
           </w:tcPr>
           <w:p>
@@ -16687,7 +17173,7 @@
             </w:tcBorders>
             <w:shd w:fill="auto" w:val="clear"/>
             <w:tcMar>
-              <w:left w:w="21" w:type="dxa"/>
+              <w:left w:w="18" w:type="dxa"/>
             </w:tcMar>
           </w:tcPr>
           <w:p>
@@ -16720,7 +17206,7 @@
             </w:tcBorders>
             <w:shd w:fill="auto" w:val="clear"/>
             <w:tcMar>
-              <w:left w:w="21" w:type="dxa"/>
+              <w:left w:w="18" w:type="dxa"/>
             </w:tcMar>
           </w:tcPr>
           <w:p>
@@ -16749,7 +17235,7 @@
             </w:tcBorders>
             <w:shd w:fill="auto" w:val="clear"/>
             <w:tcMar>
-              <w:left w:w="21" w:type="dxa"/>
+              <w:left w:w="18" w:type="dxa"/>
             </w:tcMar>
           </w:tcPr>
           <w:p>
@@ -16779,7 +17265,7 @@
             </w:tcBorders>
             <w:shd w:fill="auto" w:val="clear"/>
             <w:tcMar>
-              <w:left w:w="21" w:type="dxa"/>
+              <w:left w:w="18" w:type="dxa"/>
             </w:tcMar>
           </w:tcPr>
           <w:p>
@@ -16811,7 +17297,7 @@
             </w:tcBorders>
             <w:shd w:fill="auto" w:val="clear"/>
             <w:tcMar>
-              <w:left w:w="21" w:type="dxa"/>
+              <w:left w:w="18" w:type="dxa"/>
             </w:tcMar>
           </w:tcPr>
           <w:p>
@@ -16844,7 +17330,7 @@
             </w:tcBorders>
             <w:shd w:fill="auto" w:val="clear"/>
             <w:tcMar>
-              <w:left w:w="21" w:type="dxa"/>
+              <w:left w:w="18" w:type="dxa"/>
             </w:tcMar>
           </w:tcPr>
           <w:p>
@@ -16873,7 +17359,7 @@
             </w:tcBorders>
             <w:shd w:fill="auto" w:val="clear"/>
             <w:tcMar>
-              <w:left w:w="21" w:type="dxa"/>
+              <w:left w:w="18" w:type="dxa"/>
             </w:tcMar>
           </w:tcPr>
           <w:p>
@@ -16903,7 +17389,7 @@
             </w:tcBorders>
             <w:shd w:fill="auto" w:val="clear"/>
             <w:tcMar>
-              <w:left w:w="21" w:type="dxa"/>
+              <w:left w:w="18" w:type="dxa"/>
             </w:tcMar>
           </w:tcPr>
           <w:p>
@@ -16935,7 +17421,7 @@
             </w:tcBorders>
             <w:shd w:fill="auto" w:val="clear"/>
             <w:tcMar>
-              <w:left w:w="21" w:type="dxa"/>
+              <w:left w:w="18" w:type="dxa"/>
             </w:tcMar>
           </w:tcPr>
           <w:p>
@@ -16968,7 +17454,7 @@
             </w:tcBorders>
             <w:shd w:fill="auto" w:val="clear"/>
             <w:tcMar>
-              <w:left w:w="21" w:type="dxa"/>
+              <w:left w:w="18" w:type="dxa"/>
             </w:tcMar>
           </w:tcPr>
           <w:p>
@@ -16998,7 +17484,7 @@
             </w:tcBorders>
             <w:shd w:fill="auto" w:val="clear"/>
             <w:tcMar>
-              <w:left w:w="21" w:type="dxa"/>
+              <w:left w:w="18" w:type="dxa"/>
             </w:tcMar>
           </w:tcPr>
           <w:p>
@@ -17028,7 +17514,7 @@
             </w:tcBorders>
             <w:shd w:fill="auto" w:val="clear"/>
             <w:tcMar>
-              <w:left w:w="21" w:type="dxa"/>
+              <w:left w:w="18" w:type="dxa"/>
             </w:tcMar>
           </w:tcPr>
           <w:p>
@@ -17060,7 +17546,7 @@
             </w:tcBorders>
             <w:shd w:fill="auto" w:val="clear"/>
             <w:tcMar>
-              <w:left w:w="21" w:type="dxa"/>
+              <w:left w:w="18" w:type="dxa"/>
             </w:tcMar>
           </w:tcPr>
           <w:p>
@@ -17093,7 +17579,7 @@
             </w:tcBorders>
             <w:shd w:fill="auto" w:val="clear"/>
             <w:tcMar>
-              <w:left w:w="21" w:type="dxa"/>
+              <w:left w:w="18" w:type="dxa"/>
             </w:tcMar>
           </w:tcPr>
           <w:p>
@@ -17123,7 +17609,7 @@
             </w:tcBorders>
             <w:shd w:fill="auto" w:val="clear"/>
             <w:tcMar>
-              <w:left w:w="21" w:type="dxa"/>
+              <w:left w:w="18" w:type="dxa"/>
             </w:tcMar>
           </w:tcPr>
           <w:p>
@@ -17153,7 +17639,7 @@
             </w:tcBorders>
             <w:shd w:fill="auto" w:val="clear"/>
             <w:tcMar>
-              <w:left w:w="21" w:type="dxa"/>
+              <w:left w:w="18" w:type="dxa"/>
             </w:tcMar>
           </w:tcPr>
           <w:p>
@@ -17185,7 +17671,7 @@
             </w:tcBorders>
             <w:shd w:fill="auto" w:val="clear"/>
             <w:tcMar>
-              <w:left w:w="21" w:type="dxa"/>
+              <w:left w:w="18" w:type="dxa"/>
             </w:tcMar>
           </w:tcPr>
           <w:p>
@@ -17218,7 +17704,7 @@
             </w:tcBorders>
             <w:shd w:fill="auto" w:val="clear"/>
             <w:tcMar>
-              <w:left w:w="21" w:type="dxa"/>
+              <w:left w:w="18" w:type="dxa"/>
             </w:tcMar>
           </w:tcPr>
           <w:p>
@@ -17248,7 +17734,7 @@
             </w:tcBorders>
             <w:shd w:fill="auto" w:val="clear"/>
             <w:tcMar>
-              <w:left w:w="21" w:type="dxa"/>
+              <w:left w:w="18" w:type="dxa"/>
             </w:tcMar>
           </w:tcPr>
           <w:p>
@@ -17278,7 +17764,7 @@
             </w:tcBorders>
             <w:shd w:fill="auto" w:val="clear"/>
             <w:tcMar>
-              <w:left w:w="21" w:type="dxa"/>
+              <w:left w:w="18" w:type="dxa"/>
             </w:tcMar>
           </w:tcPr>
           <w:p>
@@ -17310,7 +17796,7 @@
             </w:tcBorders>
             <w:shd w:fill="auto" w:val="clear"/>
             <w:tcMar>
-              <w:left w:w="21" w:type="dxa"/>
+              <w:left w:w="18" w:type="dxa"/>
             </w:tcMar>
           </w:tcPr>
           <w:p>
@@ -17343,7 +17829,7 @@
             </w:tcBorders>
             <w:shd w:fill="auto" w:val="clear"/>
             <w:tcMar>
-              <w:left w:w="21" w:type="dxa"/>
+              <w:left w:w="18" w:type="dxa"/>
             </w:tcMar>
           </w:tcPr>
           <w:p>
@@ -17373,7 +17859,7 @@
             </w:tcBorders>
             <w:shd w:fill="auto" w:val="clear"/>
             <w:tcMar>
-              <w:left w:w="21" w:type="dxa"/>
+              <w:left w:w="18" w:type="dxa"/>
             </w:tcMar>
           </w:tcPr>
           <w:p>
@@ -17403,7 +17889,7 @@
             </w:tcBorders>
             <w:shd w:fill="auto" w:val="clear"/>
             <w:tcMar>
-              <w:left w:w="21" w:type="dxa"/>
+              <w:left w:w="18" w:type="dxa"/>
             </w:tcMar>
           </w:tcPr>
           <w:p>
@@ -17435,7 +17921,7 @@
             </w:tcBorders>
             <w:shd w:fill="auto" w:val="clear"/>
             <w:tcMar>
-              <w:left w:w="21" w:type="dxa"/>
+              <w:left w:w="18" w:type="dxa"/>
             </w:tcMar>
           </w:tcPr>
           <w:p>
@@ -17468,7 +17954,7 @@
             </w:tcBorders>
             <w:shd w:fill="auto" w:val="clear"/>
             <w:tcMar>
-              <w:left w:w="21" w:type="dxa"/>
+              <w:left w:w="18" w:type="dxa"/>
             </w:tcMar>
           </w:tcPr>
           <w:p>
@@ -17498,7 +17984,7 @@
             </w:tcBorders>
             <w:shd w:fill="auto" w:val="clear"/>
             <w:tcMar>
-              <w:left w:w="21" w:type="dxa"/>
+              <w:left w:w="18" w:type="dxa"/>
             </w:tcMar>
           </w:tcPr>
           <w:p>
@@ -17527,7 +18013,7 @@
             </w:tcBorders>
             <w:shd w:fill="auto" w:val="clear"/>
             <w:tcMar>
-              <w:left w:w="21" w:type="dxa"/>
+              <w:left w:w="18" w:type="dxa"/>
             </w:tcMar>
           </w:tcPr>
           <w:p>
@@ -17559,7 +18045,7 @@
             </w:tcBorders>
             <w:shd w:fill="auto" w:val="clear"/>
             <w:tcMar>
-              <w:left w:w="21" w:type="dxa"/>
+              <w:left w:w="18" w:type="dxa"/>
             </w:tcMar>
           </w:tcPr>
           <w:p>

</xml_diff>

<commit_message>
recap of gen dis done
</commit_message>
<xml_diff>
--- a/docs/dissertation_v1.docx
+++ b/docs/dissertation_v1.docx
@@ -1931,12 +1931,48 @@
           <w:rFonts w:ascii="Times New Roman" w:hAnsi="Times New Roman"/>
           <w:b w:val="false"/>
           <w:bCs w:val="false"/>
-          <w:i/>
-          <w:iCs/>
-          <w:sz w:val="24"/>
-          <w:szCs w:val="24"/>
-        </w:rPr>
-        <w:t xml:space="preserve">Prescriptive </w:t>
+          <w:i w:val="false"/>
+          <w:iCs w:val="false"/>
+          <w:sz w:val="24"/>
+          <w:szCs w:val="24"/>
+        </w:rPr>
+        <w:t>Following from the justification-suppression model,</w:t>
+      </w:r>
+      <w:r>
+        <w:rPr>
+          <w:rFonts w:ascii="Times New Roman" w:hAnsi="Times New Roman"/>
+          <w:b w:val="false"/>
+          <w:bCs w:val="false"/>
+          <w:i w:val="false"/>
+          <w:iCs w:val="false"/>
+          <w:sz w:val="24"/>
+          <w:szCs w:val="24"/>
+        </w:rPr>
+        <w:t xml:space="preserve"> </w:t>
+      </w:r>
+      <w:r>
+        <w:rPr>
+          <w:rFonts w:ascii="Times New Roman" w:hAnsi="Times New Roman"/>
+          <w:b w:val="false"/>
+          <w:bCs w:val="false"/>
+          <w:i/>
+          <w:iCs/>
+          <w:sz w:val="24"/>
+          <w:szCs w:val="24"/>
+        </w:rPr>
+        <w:t>p</w:t>
+      </w:r>
+      <w:r>
+        <w:rPr>
+          <w:rFonts w:ascii="Times New Roman" w:hAnsi="Times New Roman"/>
+          <w:b w:val="false"/>
+          <w:bCs w:val="false"/>
+          <w:i/>
+          <w:iCs/>
+          <w:sz w:val="24"/>
+          <w:szCs w:val="24"/>
+        </w:rPr>
+        <w:t xml:space="preserve">rescriptive </w:t>
       </w:r>
       <w:r>
         <w:rPr>
@@ -13625,92 +13661,47 @@
         <w:spacing w:lineRule="auto" w:line="480" w:before="0" w:after="0"/>
         <w:contextualSpacing/>
         <w:jc w:val="left"/>
-        <w:rPr/>
+        <w:rPr>
+          <w:b/>
+          <w:b/>
+          <w:bCs/>
+        </w:rPr>
       </w:pPr>
       <w:r>
         <w:rPr>
           <w:rFonts w:ascii="Times New Roman" w:hAnsi="Times New Roman"/>
-          <w:b w:val="false"/>
-          <w:bCs w:val="false"/>
-          <w:i w:val="false"/>
-          <w:iCs w:val="false"/>
-          <w:sz w:val="24"/>
-          <w:szCs w:val="24"/>
-        </w:rPr>
-        <w:tab/>
-        <w:t xml:space="preserve">Only the prescriptive norms account yielded empirical support. The justification-suppression model (Crandall &amp; Eshleman, 2003) posits that many prejudices face suppressive forces that prevent people from expressing them. But this does not necessarily eliminate prejudice or its motivation to be expressed. People thus find justifications for these negative attitudes. If a prejudice is socially unacceptable (i.e., prescriptively non-normative) to express, then people seek out justifications. If a prejudice </w:t>
-      </w:r>
-      <w:r>
-        <w:rPr>
-          <w:rFonts w:ascii="Times New Roman" w:hAnsi="Times New Roman"/>
-          <w:b w:val="false"/>
-          <w:bCs w:val="false"/>
-          <w:i/>
-          <w:iCs/>
-          <w:sz w:val="24"/>
-          <w:szCs w:val="24"/>
-        </w:rPr>
-        <w:t xml:space="preserve">is </w:t>
-      </w:r>
-      <w:r>
-        <w:rPr>
-          <w:rFonts w:ascii="Times New Roman" w:hAnsi="Times New Roman"/>
-          <w:b w:val="false"/>
-          <w:bCs w:val="false"/>
-          <w:i w:val="false"/>
-          <w:iCs w:val="false"/>
-          <w:sz w:val="24"/>
-          <w:szCs w:val="24"/>
-        </w:rPr>
-        <w:t xml:space="preserve">socially acceptable, justifications are not necessary—people can directly express their prejudice. Studies 5 and 6 together demonstrated that perceptions of authenticity behave how justifications for prejudice behave: The positive relationship between prejudice and perceived authenticity was </w:t>
-      </w:r>
-      <w:r>
-        <w:rPr>
-          <w:rFonts w:ascii="Times New Roman" w:hAnsi="Times New Roman"/>
-          <w:b w:val="false"/>
-          <w:bCs w:val="false"/>
-          <w:i/>
-          <w:iCs/>
-          <w:sz w:val="24"/>
-          <w:szCs w:val="24"/>
-        </w:rPr>
-        <w:t xml:space="preserve">only </w:t>
-      </w:r>
-      <w:r>
-        <w:rPr>
-          <w:rFonts w:ascii="Times New Roman" w:hAnsi="Times New Roman"/>
-          <w:b w:val="false"/>
-          <w:bCs w:val="false"/>
-          <w:i w:val="false"/>
-          <w:iCs w:val="false"/>
-          <w:sz w:val="24"/>
-          <w:szCs w:val="24"/>
-        </w:rPr>
-        <w:t xml:space="preserve">present when prescriptive norms against expressing that prejudice were present. When I told participants that it was acceptable to blame overweight people for their own weight problems, then authenticity no longer correlated with self-reported prejudice. However, when I told participants that it was </w:t>
-      </w:r>
-      <w:r>
-        <w:rPr>
-          <w:rFonts w:ascii="Times New Roman" w:hAnsi="Times New Roman"/>
-          <w:b w:val="false"/>
-          <w:bCs w:val="false"/>
-          <w:i/>
-          <w:iCs/>
-          <w:sz w:val="24"/>
-          <w:szCs w:val="24"/>
-        </w:rPr>
-        <w:t xml:space="preserve">not </w:t>
-      </w:r>
-      <w:r>
-        <w:rPr>
-          <w:rFonts w:ascii="Times New Roman" w:hAnsi="Times New Roman"/>
-          <w:b w:val="false"/>
-          <w:bCs w:val="false"/>
-          <w:i w:val="false"/>
-          <w:iCs w:val="false"/>
-          <w:sz w:val="24"/>
-          <w:szCs w:val="24"/>
-        </w:rPr>
-        <w:t>acceptable—that, in fact, it was prejudiced—to blame overweight people for their weight, then prejudice predicted perceived authenticity. Study 3 also demonstrated this cross-sectionally; the more participants perceived the prejudice to be prescriptively non-normative, the stronger the relationship was between prejudice and perceived authenticity. These data show that perceptions of authenticity behave as do justifications for prejudice, suggesting that people might claim an expression of prejudice as authentic as a way to justify someone else’s prejudice (vicarious justification) or to express prejudice in a coded way (justification by rearticulation).</w:t>
+          <w:b/>
+          <w:bCs/>
+          <w:i w:val="false"/>
+          <w:iCs w:val="false"/>
+          <w:sz w:val="24"/>
+          <w:szCs w:val="24"/>
+        </w:rPr>
+        <w:t xml:space="preserve">Prescriptive Norms: </w:t>
+      </w:r>
+      <w:r>
+        <w:rPr>
+          <w:rFonts w:ascii="Times New Roman" w:hAnsi="Times New Roman"/>
+          <w:b/>
+          <w:bCs/>
+          <w:i w:val="false"/>
+          <w:iCs w:val="false"/>
+          <w:sz w:val="24"/>
+          <w:szCs w:val="24"/>
+        </w:rPr>
+        <w:t>A</w:t>
+      </w:r>
+      <w:r>
+        <w:rPr>
+          <w:rFonts w:ascii="Times New Roman" w:hAnsi="Times New Roman"/>
+          <w:b/>
+          <w:bCs/>
+          <w:i w:val="false"/>
+          <w:iCs w:val="false"/>
+          <w:sz w:val="24"/>
+          <w:szCs w:val="24"/>
+        </w:rPr>
+        <w:t>uthenticity as a Justification for Prejudice</w:t>
       </w:r>
     </w:p>
     <w:p>
@@ -13727,6 +13718,270 @@
           <w:rFonts w:ascii="Times New Roman" w:hAnsi="Times New Roman"/>
           <w:b w:val="false"/>
           <w:bCs w:val="false"/>
+          <w:i w:val="false"/>
+          <w:iCs w:val="false"/>
+          <w:sz w:val="24"/>
+          <w:szCs w:val="24"/>
+        </w:rPr>
+        <w:tab/>
+        <w:t xml:space="preserve">Only the prescriptive norms account yielded empirical support. The justification-suppression model (Crandall &amp; Eshleman, 2003) posits that many prejudices face suppressive forces that prevent people from expressing them. But this does not necessarily eliminate prejudice or its motivation to be expressed. People thus find justifications for these negative attitudes. If a prejudice is socially unacceptable (i.e., prescriptively non-normative) to express, then people seek out justifications. If a prejudice </w:t>
+      </w:r>
+      <w:r>
+        <w:rPr>
+          <w:rFonts w:ascii="Times New Roman" w:hAnsi="Times New Roman"/>
+          <w:b w:val="false"/>
+          <w:bCs w:val="false"/>
+          <w:i/>
+          <w:iCs/>
+          <w:sz w:val="24"/>
+          <w:szCs w:val="24"/>
+        </w:rPr>
+        <w:t xml:space="preserve">is </w:t>
+      </w:r>
+      <w:r>
+        <w:rPr>
+          <w:rFonts w:ascii="Times New Roman" w:hAnsi="Times New Roman"/>
+          <w:b w:val="false"/>
+          <w:bCs w:val="false"/>
+          <w:i w:val="false"/>
+          <w:iCs w:val="false"/>
+          <w:sz w:val="24"/>
+          <w:szCs w:val="24"/>
+        </w:rPr>
+        <w:t xml:space="preserve">socially acceptable, justifications are not necessary—people can directly express their prejudice. Studies 5 and 6 together demonstrated that perceptions of authenticity behave how justifications for prejudice behave: The positive relationship between prejudice and perceived authenticity was </w:t>
+      </w:r>
+      <w:r>
+        <w:rPr>
+          <w:rFonts w:ascii="Times New Roman" w:hAnsi="Times New Roman"/>
+          <w:b w:val="false"/>
+          <w:bCs w:val="false"/>
+          <w:i/>
+          <w:iCs/>
+          <w:sz w:val="24"/>
+          <w:szCs w:val="24"/>
+        </w:rPr>
+        <w:t xml:space="preserve">only </w:t>
+      </w:r>
+      <w:r>
+        <w:rPr>
+          <w:rFonts w:ascii="Times New Roman" w:hAnsi="Times New Roman"/>
+          <w:b w:val="false"/>
+          <w:bCs w:val="false"/>
+          <w:i w:val="false"/>
+          <w:iCs w:val="false"/>
+          <w:sz w:val="24"/>
+          <w:szCs w:val="24"/>
+        </w:rPr>
+        <w:t xml:space="preserve">present when prescriptive norms against expressing that prejudice were present. When I told participants that it was acceptable to blame overweight people for their own weight problems, then authenticity no longer correlated with self-reported prejudice. However, when I told participants that it was </w:t>
+      </w:r>
+      <w:r>
+        <w:rPr>
+          <w:rFonts w:ascii="Times New Roman" w:hAnsi="Times New Roman"/>
+          <w:b w:val="false"/>
+          <w:bCs w:val="false"/>
+          <w:i/>
+          <w:iCs/>
+          <w:sz w:val="24"/>
+          <w:szCs w:val="24"/>
+        </w:rPr>
+        <w:t xml:space="preserve">not </w:t>
+      </w:r>
+      <w:r>
+        <w:rPr>
+          <w:rFonts w:ascii="Times New Roman" w:hAnsi="Times New Roman"/>
+          <w:b w:val="false"/>
+          <w:bCs w:val="false"/>
+          <w:i w:val="false"/>
+          <w:iCs w:val="false"/>
+          <w:sz w:val="24"/>
+          <w:szCs w:val="24"/>
+        </w:rPr>
+        <w:t>acceptable—that, in fact, it was prejudiced—to blame overweight people for their weight, then prejudice predicted perceived authenticity. Study 3 also demonstrated this cross-sectionally; the more participants perceived the prejudice to be prescriptively non-normative, the stronger the relationship was between prejudice and perceived authenticity. These data show that perceptions of authenticity behave as do justifications for prejudice, suggesting that people might claim an expression of prejudice as authentic as a way to justify someone else’s prejudice (vicarious justification) or to express prejudice in a coded way (justification by rearticulation).</w:t>
+      </w:r>
+    </w:p>
+    <w:p>
+      <w:pPr>
+        <w:pStyle w:val="Normal"/>
+        <w:bidi w:val="0"/>
+        <w:spacing w:lineRule="auto" w:line="480" w:before="0" w:after="0"/>
+        <w:contextualSpacing/>
+        <w:jc w:val="left"/>
+        <w:rPr>
+          <w:b/>
+          <w:b/>
+          <w:bCs/>
+        </w:rPr>
+      </w:pPr>
+      <w:r>
+        <w:rPr>
+          <w:rFonts w:ascii="Times New Roman" w:hAnsi="Times New Roman"/>
+          <w:b/>
+          <w:bCs/>
+          <w:i w:val="false"/>
+          <w:iCs w:val="false"/>
+          <w:sz w:val="24"/>
+          <w:szCs w:val="24"/>
+        </w:rPr>
+        <w:t>Social Projection, Balance, and Motivated Reasoning</w:t>
+      </w:r>
+    </w:p>
+    <w:p>
+      <w:pPr>
+        <w:pStyle w:val="Normal"/>
+        <w:bidi w:val="0"/>
+        <w:spacing w:lineRule="auto" w:line="480" w:before="0" w:after="0"/>
+        <w:contextualSpacing/>
+        <w:jc w:val="left"/>
+        <w:rPr>
+          <w:b/>
+          <w:b/>
+          <w:bCs/>
+        </w:rPr>
+      </w:pPr>
+      <w:r>
+        <w:rPr>
+          <w:rFonts w:ascii="Times New Roman" w:hAnsi="Times New Roman"/>
+          <w:b/>
+          <w:bCs/>
+          <w:i w:val="false"/>
+          <w:iCs w:val="false"/>
+          <w:sz w:val="24"/>
+          <w:szCs w:val="24"/>
+        </w:rPr>
+        <w:tab/>
+      </w:r>
+      <w:r>
+        <w:rPr>
+          <w:rFonts w:ascii="Times New Roman" w:hAnsi="Times New Roman"/>
+          <w:b w:val="false"/>
+          <w:bCs w:val="false"/>
+          <w:i w:val="false"/>
+          <w:iCs w:val="false"/>
+          <w:sz w:val="24"/>
+          <w:szCs w:val="24"/>
+        </w:rPr>
+        <w:t>The social projection, balance, and motivated reasoning accounts did not yield much empirical support. Social projection (Kreuger, 2007) occurs when people think others are like themselves. In the present case, prejudiced people are more likely to think people in general are prejudiced. The more prejudiced people are in general, the more likely that any one person is to be prejudiced; this leads prejudiced people to see authenticity due to a cognitive bias—they think it is more common, so any expression of prejudice is more likely to be authentic or real. Study 3 results provided suggestive evidence for the social projection account. The more prejudiced participants reported, the more common they thought the prejudice was in society (i.e., descriptive normativity). Perceived descriptive normativity, in turn, predicted greater perceived authenticity of prejudiced statements. I manipulated descriptive normativity of prejudice in Study 4, however, and it had no effect on perceived authenticity. This cognitive account does not seem to explain the positive relationship between prejudice and perceived authenticity.</w:t>
+      </w:r>
+    </w:p>
+    <w:p>
+      <w:pPr>
+        <w:pStyle w:val="Normal"/>
+        <w:bidi w:val="0"/>
+        <w:spacing w:lineRule="auto" w:line="480" w:before="0" w:after="0"/>
+        <w:contextualSpacing/>
+        <w:jc w:val="left"/>
+        <w:rPr>
+          <w:b/>
+          <w:b/>
+          <w:bCs/>
+        </w:rPr>
+      </w:pPr>
+      <w:r>
+        <w:rPr>
+          <w:rFonts w:ascii="Times New Roman" w:hAnsi="Times New Roman"/>
+          <w:b w:val="false"/>
+          <w:bCs w:val="false"/>
+          <w:i w:val="false"/>
+          <w:iCs w:val="false"/>
+          <w:sz w:val="24"/>
+          <w:szCs w:val="24"/>
+        </w:rPr>
+        <w:tab/>
+        <w:t xml:space="preserve">Like the prescriptive norms hypothesis, predictions generated from the balance and motivated reasoning accounts both relied on the logic that the correlation between prejudice and perceived authenticity would be eliminated—or at least shrink—if the underlying causal mechanism was removed. Studies 7 and 8 did not find evidence for either the balance or motivated reasoning accounts. Balance theory (Heider, 1958, Chapter 7) suggests that the need for affective balance simply leads people to label positively things with which they agree—prejudiced people call expressions of prejudice authentic. However, framing authenticity as a negative concept did </w:t>
+      </w:r>
+      <w:r>
+        <w:rPr>
+          <w:rFonts w:ascii="Times New Roman" w:hAnsi="Times New Roman"/>
+          <w:b w:val="false"/>
+          <w:bCs w:val="false"/>
+          <w:i/>
+          <w:iCs/>
+          <w:sz w:val="24"/>
+          <w:szCs w:val="24"/>
+        </w:rPr>
+        <w:t xml:space="preserve">not </w:t>
+      </w:r>
+      <w:r>
+        <w:rPr>
+          <w:rFonts w:ascii="Times New Roman" w:hAnsi="Times New Roman"/>
+          <w:b w:val="false"/>
+          <w:bCs w:val="false"/>
+          <w:i w:val="false"/>
+          <w:iCs w:val="false"/>
+          <w:sz w:val="24"/>
+          <w:szCs w:val="24"/>
+        </w:rPr>
+        <w:t xml:space="preserve">affect the relationship between prejudice and authenticity. Motivated reasoning (Kunda, 1990) suggests that people will process information in a biased fashion when they are motivated to make a certain inference about someone (e.g., if they are being authentic), while people process information more dispassionately when they are motivated to be accurate. Prejudiced people might be motivated to see others as authentic, leading to the relationship between prejudice and perceived authenticity. However, motivating participants to be accurate in their judgments—as compared to expressing themselves with their judgments—did </w:t>
+      </w:r>
+      <w:r>
+        <w:rPr>
+          <w:rFonts w:ascii="Times New Roman" w:hAnsi="Times New Roman"/>
+          <w:b w:val="false"/>
+          <w:bCs w:val="false"/>
+          <w:i/>
+          <w:iCs/>
+          <w:sz w:val="24"/>
+          <w:szCs w:val="24"/>
+        </w:rPr>
+        <w:t xml:space="preserve">not </w:t>
+      </w:r>
+      <w:r>
+        <w:rPr>
+          <w:rFonts w:ascii="Times New Roman" w:hAnsi="Times New Roman"/>
+          <w:b w:val="false"/>
+          <w:bCs w:val="false"/>
+          <w:i w:val="false"/>
+          <w:iCs w:val="false"/>
+          <w:sz w:val="24"/>
+          <w:szCs w:val="24"/>
+        </w:rPr>
+        <w:t>affect the relationship between prejudice and authenticity. The social projection, balance, and motivated reasoning accounts were not supported by the data.</w:t>
+      </w:r>
+    </w:p>
+    <w:p>
+      <w:pPr>
+        <w:pStyle w:val="Normal"/>
+        <w:bidi w:val="0"/>
+        <w:spacing w:lineRule="auto" w:line="480" w:before="0" w:after="0"/>
+        <w:contextualSpacing/>
+        <w:jc w:val="left"/>
+        <w:rPr>
+          <w:b/>
+          <w:b/>
+          <w:bCs/>
+        </w:rPr>
+      </w:pPr>
+      <w:r>
+        <w:rPr>
+          <w:rFonts w:ascii="Times New Roman" w:hAnsi="Times New Roman"/>
+          <w:b/>
+          <w:bCs/>
+          <w:i w:val="false"/>
+          <w:iCs w:val="false"/>
+          <w:sz w:val="24"/>
+          <w:szCs w:val="24"/>
+        </w:rPr>
+        <w:t>Vicarious Justifications</w:t>
+      </w:r>
+    </w:p>
+    <w:p>
+      <w:pPr>
+        <w:pStyle w:val="Normal"/>
+        <w:bidi w:val="0"/>
+        <w:spacing w:lineRule="auto" w:line="480" w:before="0" w:after="0"/>
+        <w:contextualSpacing/>
+        <w:jc w:val="left"/>
+        <w:rPr>
+          <w:b/>
+          <w:b/>
+          <w:bCs/>
+        </w:rPr>
+      </w:pPr>
+      <w:r>
+        <w:rPr>
+          <w:rFonts w:ascii="Times New Roman" w:hAnsi="Times New Roman"/>
+          <w:b/>
+          <w:bCs/>
           <w:i w:val="false"/>
           <w:iCs w:val="false"/>
           <w:sz w:val="24"/>

</xml_diff>

<commit_message>
start at vicarious just
</commit_message>
<xml_diff>
--- a/docs/dissertation_v1.docx
+++ b/docs/dissertation_v1.docx
@@ -14108,7 +14108,11 @@
         <w:spacing w:lineRule="auto" w:line="480" w:before="0" w:after="0"/>
         <w:contextualSpacing/>
         <w:jc w:val="left"/>
-        <w:rPr/>
+        <w:rPr>
+          <w:b w:val="false"/>
+          <w:b w:val="false"/>
+          <w:bCs w:val="false"/>
+        </w:rPr>
       </w:pPr>
       <w:r>
         <w:rPr>
@@ -14120,7 +14124,7 @@
           <w:sz w:val="24"/>
           <w:szCs w:val="24"/>
         </w:rPr>
-        <w:t>Justification by Rearticulation</w:t>
+        <w:tab/>
       </w:r>
     </w:p>
     <w:p>
@@ -14142,7 +14146,51 @@
           <w:sz w:val="24"/>
           <w:szCs w:val="24"/>
         </w:rPr>
-        <w:t>Authenticity Versus Political Correctness?</w:t>
+        <w:t>Justification by Rearticulation</w:t>
+      </w:r>
+    </w:p>
+    <w:p>
+      <w:pPr>
+        <w:pStyle w:val="Normal"/>
+        <w:bidi w:val="0"/>
+        <w:spacing w:lineRule="auto" w:line="480" w:before="0" w:after="0"/>
+        <w:contextualSpacing/>
+        <w:jc w:val="left"/>
+        <w:rPr/>
+      </w:pPr>
+      <w:r>
+        <w:rPr>
+          <w:rFonts w:ascii="Times New Roman" w:hAnsi="Times New Roman"/>
+          <w:b/>
+          <w:bCs/>
+          <w:i w:val="false"/>
+          <w:iCs w:val="false"/>
+          <w:sz w:val="24"/>
+          <w:szCs w:val="24"/>
+        </w:rPr>
+        <w:t>Authenticity Versus Political Correctness</w:t>
+      </w:r>
+    </w:p>
+    <w:p>
+      <w:pPr>
+        <w:pStyle w:val="Normal"/>
+        <w:bidi w:val="0"/>
+        <w:spacing w:lineRule="auto" w:line="480" w:before="0" w:after="0"/>
+        <w:contextualSpacing/>
+        <w:jc w:val="left"/>
+        <w:rPr/>
+      </w:pPr>
+      <w:r>
+        <w:rPr>
+          <w:rFonts w:ascii="Times New Roman" w:hAnsi="Times New Roman"/>
+          <w:b/>
+          <w:bCs/>
+          <w:i w:val="false"/>
+          <w:iCs w:val="false"/>
+          <w:sz w:val="24"/>
+          <w:szCs w:val="24"/>
+        </w:rPr>
+        <w:t>Portraying Prejudice as Authentic</w:t>
       </w:r>
     </w:p>
     <w:p>

</xml_diff>

<commit_message>
first draft done. start with editing gen dis, then send to chris
</commit_message>
<xml_diff>
--- a/docs/dissertation_v1.docx
+++ b/docs/dissertation_v1.docx
@@ -110,31 +110,7 @@
           <w:rFonts w:ascii="Times New Roman" w:hAnsi="Times New Roman"/>
         </w:rPr>
         <w:tab/>
-        <w:t>I examine this phenomenon across eight studies, generalizing beyon</w:t>
-      </w:r>
-      <w:r>
-        <w:rPr>
-          <w:rFonts w:ascii="Times New Roman" w:hAnsi="Times New Roman"/>
-        </w:rPr>
-        <w:t>d the case of</w:t>
-      </w:r>
-      <w:r>
-        <w:rPr>
-          <w:rFonts w:ascii="Times New Roman" w:hAnsi="Times New Roman"/>
-        </w:rPr>
-        <w:t xml:space="preserve"> Donald Trump: Why do people perceive another’s expression of prejudice to be authentic? I propose that people will </w:t>
-      </w:r>
-      <w:r>
-        <w:rPr>
-          <w:rFonts w:ascii="Times New Roman" w:hAnsi="Times New Roman"/>
-        </w:rPr>
-        <w:t xml:space="preserve">do so when </w:t>
-      </w:r>
-      <w:r>
-        <w:rPr>
-          <w:rFonts w:ascii="Times New Roman" w:hAnsi="Times New Roman"/>
-        </w:rPr>
-        <w:t xml:space="preserve">they hold that same prejudice. In the following sections, I discuss the nebulous concept of authenticity—both how theorists conceptualize it as well as how people perceive it—before examining how this concept fits within modern theories of prejudice expression. I then propose a number of hypotheses that may explain </w:t>
+        <w:t xml:space="preserve">I examine this phenomenon across eight studies, generalizing beyond the case of Donald Trump: Why do people perceive another’s expression of prejudice to be authentic? I propose that people will do so when they hold that same prejudice. In the following sections, I discuss the nebulous concept of authenticity—both how theorists conceptualize it as well as how people perceive it—before examining how this concept fits within modern theories of prejudice expression. I then propose a number of hypotheses that may explain </w:t>
       </w:r>
       <w:r>
         <w:rPr>
@@ -202,27 +178,7 @@
           <w:sz w:val="24"/>
           <w:szCs w:val="24"/>
         </w:rPr>
-        <w:t xml:space="preserve">Philosophers have been interested in the concept of being authentic or true to oneself for thousands of years, but the psychological study of authenticity was first embraced by humanistic psychologists (Kernis &amp; Goldman, 2004). In this tradition, authenticity was </w:t>
-      </w:r>
-      <w:r>
-        <w:rPr>
-          <w:rFonts w:ascii="Times New Roman" w:hAnsi="Times New Roman"/>
-          <w:b w:val="false"/>
-          <w:bCs w:val="false"/>
-          <w:sz w:val="24"/>
-          <w:szCs w:val="24"/>
-        </w:rPr>
-        <w:t xml:space="preserve">broadly </w:t>
-      </w:r>
-      <w:r>
-        <w:rPr>
-          <w:rFonts w:ascii="Times New Roman" w:hAnsi="Times New Roman"/>
-          <w:b w:val="false"/>
-          <w:bCs w:val="false"/>
-          <w:sz w:val="24"/>
-          <w:szCs w:val="24"/>
-        </w:rPr>
-        <w:t xml:space="preserve">defined as living in accordance with one’s true, core, inner self. These psychologists saw the inner core of people as being fundamentally good </w:t>
+        <w:t xml:space="preserve">Philosophers have been interested in the concept of being authentic or true to oneself for thousands of years, but the psychological study of authenticity was first embraced by humanistic psychologists (Kernis &amp; Goldman, 2004). In this tradition, authenticity was broadly defined as living in accordance with one’s true, core, inner self. These psychologists saw the inner core of people as being fundamentally good </w:t>
       </w:r>
       <w:r>
         <w:rPr>
@@ -304,79 +260,7 @@
           <w:sz w:val="24"/>
           <w:szCs w:val="24"/>
         </w:rPr>
-        <w:t xml:space="preserve"> </w:t>
-      </w:r>
-      <w:r>
-        <w:rPr>
-          <w:rFonts w:ascii="Times New Roman" w:hAnsi="Times New Roman"/>
-          <w:b w:val="false"/>
-          <w:bCs w:val="false"/>
-          <w:i w:val="false"/>
-          <w:iCs w:val="false"/>
-          <w:sz w:val="24"/>
-          <w:szCs w:val="24"/>
-        </w:rPr>
-        <w:t xml:space="preserve">fundamental to </w:t>
-      </w:r>
-      <w:r>
-        <w:rPr>
-          <w:rFonts w:ascii="Times New Roman" w:hAnsi="Times New Roman"/>
-          <w:b w:val="false"/>
-          <w:bCs w:val="false"/>
-          <w:i w:val="false"/>
-          <w:iCs w:val="false"/>
-          <w:sz w:val="24"/>
-          <w:szCs w:val="24"/>
-        </w:rPr>
-        <w:t>the way Carl Rogers saw psychotherapy. The idea was to align how a client thinks about themselves with their ideal version of themselves. Rogers (1961) quoted Kierkegaard to exemplify th</w:t>
-      </w:r>
-      <w:r>
-        <w:rPr>
-          <w:rFonts w:ascii="Times New Roman" w:hAnsi="Times New Roman"/>
-          <w:b w:val="false"/>
-          <w:bCs w:val="false"/>
-          <w:i w:val="false"/>
-          <w:iCs w:val="false"/>
-          <w:sz w:val="24"/>
-          <w:szCs w:val="24"/>
-        </w:rPr>
-        <w:t>is</w:t>
-      </w:r>
-      <w:r>
-        <w:rPr>
-          <w:rFonts w:ascii="Times New Roman" w:hAnsi="Times New Roman"/>
-          <w:b w:val="false"/>
-          <w:bCs w:val="false"/>
-          <w:i w:val="false"/>
-          <w:iCs w:val="false"/>
-          <w:sz w:val="24"/>
-          <w:szCs w:val="24"/>
-        </w:rPr>
-        <w:t xml:space="preserve"> goal </w:t>
-      </w:r>
-      <w:r>
-        <w:rPr>
-          <w:rFonts w:ascii="Times New Roman" w:hAnsi="Times New Roman"/>
-          <w:b w:val="false"/>
-          <w:bCs w:val="false"/>
-          <w:i w:val="false"/>
-          <w:iCs w:val="false"/>
-          <w:sz w:val="24"/>
-          <w:szCs w:val="24"/>
-        </w:rPr>
-        <w:t>of congruence</w:t>
-      </w:r>
-      <w:r>
-        <w:rPr>
-          <w:rFonts w:ascii="Times New Roman" w:hAnsi="Times New Roman"/>
-          <w:b w:val="false"/>
-          <w:bCs w:val="false"/>
-          <w:i w:val="false"/>
-          <w:iCs w:val="false"/>
-          <w:sz w:val="24"/>
-          <w:szCs w:val="24"/>
-        </w:rPr>
-        <w:t xml:space="preserve"> he set for his clients: “to be that self which one really is.” Although he did not explicitly call this authenticity, it matches with contemporary definitions of the term, and he places centrality on closely-related concepts like being genuine, true, real, and not “putting up facades” to others. Abraham Maslow’s work focused on </w:t>
+        <w:t xml:space="preserve"> fundamental to the way Carl Rogers saw psychotherapy. The idea was to align how a client thinks about themselves with their ideal version of themselves. Rogers (1961) quoted Kierkegaard to exemplify this goal of congruence he set for his clients: “to be that self which one really is.” Although he did not explicitly call this authenticity, it matches with contemporary definitions of the term, and he places centrality on closely-related concepts like being genuine, true, real, and not “putting up facades” to others. Abraham Maslow’s work focused on </w:t>
       </w:r>
       <w:r>
         <w:rPr>
@@ -471,19 +355,7 @@
           <w:sz w:val="24"/>
           <w:szCs w:val="24"/>
         </w:rPr>
-        <w:t xml:space="preserve">—as vital for well-being. He defines the authentic person as one who is “being oneself, honestly, in one’s relations with his [sic] fellows” (Jourard, 1964, p. 153). Much of his work reiterates that one of the main goals of therapy is to help the client live an authentic life—for the client to let people see them how they see themselves and resist the suppression of their true self by external pressures </w:t>
-      </w:r>
-      <w:r>
-        <w:rPr>
-          <w:rFonts w:ascii="Times New Roman" w:hAnsi="Times New Roman"/>
-          <w:b w:val="false"/>
-          <w:bCs w:val="false"/>
-          <w:i w:val="false"/>
-          <w:iCs w:val="false"/>
-          <w:sz w:val="24"/>
-          <w:szCs w:val="24"/>
-        </w:rPr>
-        <w:t>(Jourard, 1964; 1971; 1974).</w:t>
+        <w:t>—as vital for well-being. He defines the authentic person as one who is “being oneself, honestly, in one’s relations with his [sic] fellows” (Jourard, 1964, p. 153). Much of his work reiterates that one of the main goals of therapy is to help the client live an authentic life—for the client to let people see them how they see themselves and resist the suppression of their true self by external pressures (Jourard, 1964; 1971; 1974).</w:t>
       </w:r>
     </w:p>
     <w:p>
@@ -949,19 +821,7 @@
           <w:szCs w:val="24"/>
         </w:rPr>
         <w:tab/>
-        <w:t xml:space="preserve">Kovacs, Carroll, and Lehman (2014) asked participants to choose or nominate words that would describe a restaurant as authentic. In addition to the synonyms commonly found across authenticity research (e.g., genuine, real), participants also associated authentic restaurants with words like skilled, traditional, historical, expert, professional, and iconic. Some of these words contradict what people perceive to be authentic in political candidates, as amateurism and non-professionalism can lend an aura of authenticity to a candidate (Enli, 2017; Manning, Penfold-Mounce, Loader, Vromen, &amp; Xenos, 2017). </w:t>
-      </w:r>
-      <w:r>
-        <w:rPr>
-          <w:rFonts w:ascii="Times New Roman" w:hAnsi="Times New Roman"/>
-          <w:b w:val="false"/>
-          <w:bCs w:val="false"/>
-          <w:i w:val="false"/>
-          <w:iCs w:val="false"/>
-          <w:sz w:val="24"/>
-          <w:szCs w:val="24"/>
-        </w:rPr>
-        <w:t>This body of qualitative research clearly demonstrates that the meaning of authenticity is fluid; it seems as though it can be assigned to many things that are simply “good,” depending on the context.</w:t>
+        <w:t>Kovacs, Carroll, and Lehman (2014) asked participants to choose or nominate words that would describe a restaurant as authentic. In addition to the synonyms commonly found across authenticity research (e.g., genuine, real), participants also associated authentic restaurants with words like skilled, traditional, historical, expert, professional, and iconic. Some of these words contradict what people perceive to be authentic in political candidates, as amateurism and non-professionalism can lend an aura of authenticity to a candidate (Enli, 2017; Manning, Penfold-Mounce, Loader, Vromen, &amp; Xenos, 2017). This body of qualitative research clearly demonstrates that the meaning of authenticity is fluid; it seems as though it can be assigned to many things that are simply “good,” depending on the context.</w:t>
       </w:r>
     </w:p>
     <w:p>
@@ -1079,31 +939,7 @@
           <w:sz w:val="24"/>
           <w:szCs w:val="24"/>
         </w:rPr>
-        <w:t xml:space="preserve">authentic when the participant felt like they were from an aggrieved social group and that the political system was not representing their interests. The authors argued that this was because lying and misogyny </w:t>
-      </w:r>
-      <w:r>
-        <w:rPr>
-          <w:rFonts w:ascii="Times New Roman" w:hAnsi="Times New Roman"/>
-          <w:b w:val="false"/>
-          <w:bCs w:val="false"/>
-          <w:i w:val="false"/>
-          <w:iCs w:val="false"/>
-          <w:sz w:val="24"/>
-          <w:szCs w:val="24"/>
-        </w:rPr>
-        <w:t>disregard</w:t>
-      </w:r>
-      <w:r>
-        <w:rPr>
-          <w:rFonts w:ascii="Times New Roman" w:hAnsi="Times New Roman"/>
-          <w:b w:val="false"/>
-          <w:bCs w:val="false"/>
-          <w:i w:val="false"/>
-          <w:iCs w:val="false"/>
-          <w:sz w:val="24"/>
-          <w:szCs w:val="24"/>
-        </w:rPr>
-        <w:t xml:space="preserve"> the established norms of a political system that participants found illegitimate.</w:t>
+        <w:t>authentic when the participant felt like they were from an aggrieved social group and that the political system was not representing their interests. The authors argued that this was because lying and misogyny disregard the established norms of a political system that participants found illegitimate.</w:t>
       </w:r>
     </w:p>
     <w:p>
@@ -1461,31 +1297,7 @@
           <w:sz w:val="24"/>
           <w:szCs w:val="24"/>
         </w:rPr>
-        <w:t>of prejudice. For example, when people have already demonstrated that they can be non-prejudiced, they can feel justified to act in discriminatory ways (</w:t>
-      </w:r>
-      <w:r>
-        <w:rPr>
-          <w:rFonts w:ascii="Times New Roman" w:hAnsi="Times New Roman"/>
-          <w:b w:val="false"/>
-          <w:bCs w:val="false"/>
-          <w:i w:val="false"/>
-          <w:iCs w:val="false"/>
-          <w:sz w:val="24"/>
-          <w:szCs w:val="24"/>
-        </w:rPr>
-        <w:t xml:space="preserve">Miller &amp; Effron, 2010; </w:t>
-      </w:r>
-      <w:r>
-        <w:rPr>
-          <w:rFonts w:ascii="Times New Roman" w:hAnsi="Times New Roman"/>
-          <w:b w:val="false"/>
-          <w:bCs w:val="false"/>
-          <w:i w:val="false"/>
-          <w:iCs w:val="false"/>
-          <w:sz w:val="24"/>
-          <w:szCs w:val="24"/>
-        </w:rPr>
-        <w:t>Monin &amp; Miller, 2001).</w:t>
+        <w:t>of prejudice. For example, when people have already demonstrated that they can be non-prejudiced, they can feel justified to act in discriminatory ways (Miller &amp; Effron, 2010; Monin &amp; Miller, 2001).</w:t>
       </w:r>
     </w:p>
     <w:p>
@@ -3578,31 +3390,7 @@
           <w:sz w:val="24"/>
           <w:szCs w:val="24"/>
         </w:rPr>
-        <w:t xml:space="preserve">= .048 </w:t>
-      </w:r>
-      <w:r>
-        <w:rPr>
-          <w:rFonts w:ascii="Times New Roman" w:hAnsi="Times New Roman"/>
-          <w:b w:val="false"/>
-          <w:bCs w:val="false"/>
-          <w:i w:val="false"/>
-          <w:iCs w:val="false"/>
-          <w:sz w:val="24"/>
-          <w:szCs w:val="24"/>
-        </w:rPr>
-        <w:t>(Figure 1)</w:t>
-      </w:r>
-      <w:r>
-        <w:rPr>
-          <w:rFonts w:ascii="Times New Roman" w:hAnsi="Times New Roman"/>
-          <w:b w:val="false"/>
-          <w:bCs w:val="false"/>
-          <w:i w:val="false"/>
-          <w:iCs w:val="false"/>
-          <w:sz w:val="24"/>
-          <w:szCs w:val="24"/>
-        </w:rPr>
-        <w:t>. However, control dislikes</w:t>
+        <w:t>= .048 (Figure 1). However, control dislikes</w:t>
       </w:r>
       <w:r>
         <w:rPr>
@@ -5021,31 +4809,7 @@
           <w:sz w:val="24"/>
           <w:szCs w:val="24"/>
         </w:rPr>
-        <w:t xml:space="preserve">= .513 </w:t>
-      </w:r>
-      <w:r>
-        <w:rPr>
-          <w:rFonts w:ascii="Times New Roman" w:hAnsi="Times New Roman"/>
-          <w:b w:val="false"/>
-          <w:bCs w:val="false"/>
-          <w:i w:val="false"/>
-          <w:iCs w:val="false"/>
-          <w:sz w:val="24"/>
-          <w:szCs w:val="24"/>
-        </w:rPr>
-        <w:t>(Figure 2)</w:t>
-      </w:r>
-      <w:r>
-        <w:rPr>
-          <w:rFonts w:ascii="Times New Roman" w:hAnsi="Times New Roman"/>
-          <w:b w:val="false"/>
-          <w:bCs w:val="false"/>
-          <w:i w:val="false"/>
-          <w:iCs w:val="false"/>
-          <w:sz w:val="24"/>
-          <w:szCs w:val="24"/>
-        </w:rPr>
-        <w:t>.</w:t>
+        <w:t>= .513 (Figure 2).</w:t>
       </w:r>
     </w:p>
     <w:p>
@@ -6129,31 +5893,7 @@
           <w:sz w:val="24"/>
           <w:szCs w:val="24"/>
         </w:rPr>
-        <w:t xml:space="preserve">&lt; .001 </w:t>
-      </w:r>
-      <w:r>
-        <w:rPr>
-          <w:rFonts w:ascii="Times New Roman" w:hAnsi="Times New Roman"/>
-          <w:b w:val="false"/>
-          <w:bCs w:val="false"/>
-          <w:i w:val="false"/>
-          <w:iCs w:val="false"/>
-          <w:sz w:val="24"/>
-          <w:szCs w:val="24"/>
-        </w:rPr>
-        <w:t>(Figure 3)</w:t>
-      </w:r>
-      <w:r>
-        <w:rPr>
-          <w:rFonts w:ascii="Times New Roman" w:hAnsi="Times New Roman"/>
-          <w:b w:val="false"/>
-          <w:bCs w:val="false"/>
-          <w:i w:val="false"/>
-          <w:iCs w:val="false"/>
-          <w:sz w:val="24"/>
-          <w:szCs w:val="24"/>
-        </w:rPr>
-        <w:t xml:space="preserve">. Additionally, the </w:t>
+        <w:t xml:space="preserve">&lt; .001 (Figure 3). Additionally, the </w:t>
       </w:r>
       <w:r>
         <w:rPr>
@@ -6558,43 +6298,7 @@
           <w:sz w:val="24"/>
           <w:szCs w:val="24"/>
         </w:rPr>
-        <w:t xml:space="preserve">I tested if the relationship between prejudice and perceived authenticity was moderated by perceived prescriptive normativity. I regressed perceived authenticity on prejudice, </w:t>
-      </w:r>
-      <w:r>
-        <w:rPr>
-          <w:rFonts w:ascii="Times New Roman" w:hAnsi="Times New Roman"/>
-          <w:b w:val="false"/>
-          <w:bCs w:val="false"/>
-          <w:i w:val="false"/>
-          <w:iCs w:val="false"/>
-          <w:sz w:val="24"/>
-          <w:szCs w:val="24"/>
-        </w:rPr>
-        <w:t>prescriptive normativity</w:t>
-      </w:r>
-      <w:r>
-        <w:rPr>
-          <w:rFonts w:ascii="Times New Roman" w:hAnsi="Times New Roman"/>
-          <w:b w:val="false"/>
-          <w:bCs w:val="false"/>
-          <w:i w:val="false"/>
-          <w:iCs w:val="false"/>
-          <w:sz w:val="24"/>
-          <w:szCs w:val="24"/>
-        </w:rPr>
-        <w:t xml:space="preserve">, and the interaction between the two. </w:t>
-      </w:r>
-      <w:r>
-        <w:rPr>
-          <w:rFonts w:ascii="Times New Roman" w:hAnsi="Times New Roman"/>
-          <w:b w:val="false"/>
-          <w:bCs w:val="false"/>
-          <w:i w:val="false"/>
-          <w:iCs w:val="false"/>
-          <w:sz w:val="24"/>
-          <w:szCs w:val="24"/>
-        </w:rPr>
-        <w:t>All coefficients were allowed to vary by individual (i.e., each were estimated as a random effect).</w:t>
+        <w:t>I tested if the relationship between prejudice and perceived authenticity was moderated by perceived prescriptive normativity. I regressed perceived authenticity on prejudice, prescriptive normativity, and the interaction between the two. All coefficients were allowed to vary by individual (i.e., each were estimated as a random effect).</w:t>
       </w:r>
     </w:p>
     <w:p>
@@ -6929,31 +6633,7 @@
           <w:sz w:val="24"/>
           <w:szCs w:val="24"/>
         </w:rPr>
-        <w:t xml:space="preserve">&lt; .001 </w:t>
-      </w:r>
-      <w:r>
-        <w:rPr>
-          <w:rFonts w:ascii="Times New Roman" w:hAnsi="Times New Roman"/>
-          <w:b w:val="false"/>
-          <w:bCs w:val="false"/>
-          <w:i w:val="false"/>
-          <w:iCs w:val="false"/>
-          <w:sz w:val="24"/>
-          <w:szCs w:val="24"/>
-        </w:rPr>
-        <w:t>(Figure 4)</w:t>
-      </w:r>
-      <w:r>
-        <w:rPr>
-          <w:rFonts w:ascii="Times New Roman" w:hAnsi="Times New Roman"/>
-          <w:b w:val="false"/>
-          <w:bCs w:val="false"/>
-          <w:i w:val="false"/>
-          <w:iCs w:val="false"/>
-          <w:sz w:val="24"/>
-          <w:szCs w:val="24"/>
-        </w:rPr>
-        <w:t>.</w:t>
+        <w:t>&lt; .001 (Figure 4).</w:t>
       </w:r>
     </w:p>
     <w:p>
@@ -7036,55 +6716,7 @@
           <w:szCs w:val="24"/>
         </w:rPr>
         <w:tab/>
-        <w:t xml:space="preserve">The data also supported the prescriptive norms account: The less prescriptively normative one perceived the prejudice to be, the greater was the relationship between prejudice and perceived authenticity. Studies 5 and 6 aim to </w:t>
-      </w:r>
-      <w:r>
-        <w:rPr>
-          <w:rFonts w:ascii="Times New Roman" w:hAnsi="Times New Roman"/>
-          <w:b w:val="false"/>
-          <w:bCs w:val="false"/>
-          <w:i w:val="false"/>
-          <w:iCs w:val="false"/>
-          <w:sz w:val="24"/>
-          <w:szCs w:val="24"/>
-        </w:rPr>
-        <w:t>experimentally test</w:t>
-      </w:r>
-      <w:r>
-        <w:rPr>
-          <w:rFonts w:ascii="Times New Roman" w:hAnsi="Times New Roman"/>
-          <w:b w:val="false"/>
-          <w:bCs w:val="false"/>
-          <w:i w:val="false"/>
-          <w:iCs w:val="false"/>
-          <w:sz w:val="24"/>
-          <w:szCs w:val="24"/>
-        </w:rPr>
-        <w:t xml:space="preserve"> this </w:t>
-      </w:r>
-      <w:r>
-        <w:rPr>
-          <w:rFonts w:ascii="Times New Roman" w:hAnsi="Times New Roman"/>
-          <w:b w:val="false"/>
-          <w:bCs w:val="false"/>
-          <w:i w:val="false"/>
-          <w:iCs w:val="false"/>
-          <w:sz w:val="24"/>
-          <w:szCs w:val="24"/>
-        </w:rPr>
-        <w:t xml:space="preserve">account </w:t>
-      </w:r>
-      <w:r>
-        <w:rPr>
-          <w:rFonts w:ascii="Times New Roman" w:hAnsi="Times New Roman"/>
-          <w:b w:val="false"/>
-          <w:bCs w:val="false"/>
-          <w:i w:val="false"/>
-          <w:iCs w:val="false"/>
-          <w:sz w:val="24"/>
-          <w:szCs w:val="24"/>
-        </w:rPr>
-        <w:t>by manipulating prescriptive normativity directly.</w:t>
+        <w:t>The data also supported the prescriptive norms account: The less prescriptively normative one perceived the prejudice to be, the greater was the relationship between prejudice and perceived authenticity. Studies 5 and 6 aim to experimentally test this account by manipulating prescriptive normativity directly.</w:t>
       </w:r>
     </w:p>
     <w:p>
@@ -7927,31 +7559,7 @@
           <w:sz w:val="24"/>
           <w:szCs w:val="24"/>
         </w:rPr>
-        <w:t xml:space="preserve">= .17 [-.10, .44] </w:t>
-      </w:r>
-      <w:r>
-        <w:rPr>
-          <w:rFonts w:ascii="Times New Roman" w:hAnsi="Times New Roman"/>
-          <w:b w:val="false"/>
-          <w:bCs w:val="false"/>
-          <w:i w:val="false"/>
-          <w:iCs w:val="false"/>
-          <w:sz w:val="24"/>
-          <w:szCs w:val="24"/>
-        </w:rPr>
-        <w:t>(Figure 5)</w:t>
-      </w:r>
-      <w:r>
-        <w:rPr>
-          <w:rFonts w:ascii="Times New Roman" w:hAnsi="Times New Roman"/>
-          <w:b w:val="false"/>
-          <w:bCs w:val="false"/>
-          <w:i w:val="false"/>
-          <w:iCs w:val="false"/>
-          <w:sz w:val="24"/>
-          <w:szCs w:val="24"/>
-        </w:rPr>
-        <w:t xml:space="preserve">. The measure of perceived descriptive normativity did not correlate with perceived authenticity, either, </w:t>
+        <w:t xml:space="preserve">= .17 [-.10, .44] (Figure 5). The measure of perceived descriptive normativity did not correlate with perceived authenticity, either, </w:t>
       </w:r>
       <w:r>
         <w:rPr>
@@ -10819,31 +10427,7 @@
           <w:sz w:val="24"/>
           <w:szCs w:val="24"/>
         </w:rPr>
-        <w:t xml:space="preserve">= .004 </w:t>
-      </w:r>
-      <w:r>
-        <w:rPr>
-          <w:rFonts w:ascii="Times New Roman" w:hAnsi="Times New Roman"/>
-          <w:b w:val="false"/>
-          <w:bCs w:val="false"/>
-          <w:i w:val="false"/>
-          <w:iCs w:val="false"/>
-          <w:sz w:val="24"/>
-          <w:szCs w:val="24"/>
-        </w:rPr>
-        <w:t>(Figure 6)</w:t>
-      </w:r>
-      <w:r>
-        <w:rPr>
-          <w:rFonts w:ascii="Times New Roman" w:hAnsi="Times New Roman"/>
-          <w:b w:val="false"/>
-          <w:bCs w:val="false"/>
-          <w:i w:val="false"/>
-          <w:iCs w:val="false"/>
-          <w:sz w:val="24"/>
-          <w:szCs w:val="24"/>
-        </w:rPr>
-        <w:t xml:space="preserve">. Probing this interaction revealed that prejudice predicted perceived authenticity in the suppression condition, </w:t>
+        <w:t xml:space="preserve">= .004 (Figure 6). Probing this interaction revealed that prejudice predicted perceived authenticity in the suppression condition, </w:t>
       </w:r>
       <w:r>
         <w:rPr>
@@ -12372,31 +11956,7 @@
           <w:sz w:val="24"/>
           <w:szCs w:val="24"/>
         </w:rPr>
-        <w:t xml:space="preserve">= .486 </w:t>
-      </w:r>
-      <w:r>
-        <w:rPr>
-          <w:rFonts w:ascii="Times New Roman" w:hAnsi="Times New Roman"/>
-          <w:b w:val="false"/>
-          <w:bCs w:val="false"/>
-          <w:i w:val="false"/>
-          <w:iCs w:val="false"/>
-          <w:sz w:val="24"/>
-          <w:szCs w:val="24"/>
-        </w:rPr>
-        <w:t>(Figure 7)</w:t>
-      </w:r>
-      <w:r>
-        <w:rPr>
-          <w:rFonts w:ascii="Times New Roman" w:hAnsi="Times New Roman"/>
-          <w:b w:val="false"/>
-          <w:bCs w:val="false"/>
-          <w:i w:val="false"/>
-          <w:iCs w:val="false"/>
-          <w:sz w:val="24"/>
-          <w:szCs w:val="24"/>
-        </w:rPr>
-        <w:t xml:space="preserve">. However, prejudice again positively predicted perceived authenticity, </w:t>
+        <w:t xml:space="preserve">= .486 (Figure 7). However, prejudice again positively predicted perceived authenticity, </w:t>
       </w:r>
       <w:r>
         <w:rPr>
@@ -13155,31 +12715,7 @@
           <w:sz w:val="24"/>
           <w:szCs w:val="24"/>
         </w:rPr>
-        <w:t xml:space="preserve">= .491 </w:t>
-      </w:r>
-      <w:r>
-        <w:rPr>
-          <w:rFonts w:ascii="Times New Roman" w:hAnsi="Times New Roman"/>
-          <w:b w:val="false"/>
-          <w:bCs w:val="false"/>
-          <w:i w:val="false"/>
-          <w:iCs w:val="false"/>
-          <w:sz w:val="24"/>
-          <w:szCs w:val="24"/>
-        </w:rPr>
-        <w:t>(Figure 8)</w:t>
-      </w:r>
-      <w:r>
-        <w:rPr>
-          <w:rFonts w:ascii="Times New Roman" w:hAnsi="Times New Roman"/>
-          <w:b w:val="false"/>
-          <w:bCs w:val="false"/>
-          <w:i w:val="false"/>
-          <w:iCs w:val="false"/>
-          <w:sz w:val="24"/>
-          <w:szCs w:val="24"/>
-        </w:rPr>
-        <w:t xml:space="preserve">. There was again a zero-order relationship between prejudice and perceived authenticity, </w:t>
+        <w:t xml:space="preserve">= .491 (Figure 8). There was again a zero-order relationship between prejudice and perceived authenticity, </w:t>
       </w:r>
       <w:r>
         <w:rPr>
@@ -13705,31 +13241,7 @@
           <w:szCs w:val="24"/>
         </w:rPr>
         <w:tab/>
-        <w:t xml:space="preserve">Only the prescriptive norms account yielded empirical support. The justification-suppression model (Crandall &amp; Eshleman, 2003) posits that many prejudices face suppressive forces that prevent people from expressing them. But this does not necessarily eliminate prejudice or its motivation to be expressed. People thus find justifications for these negative attitudes </w:t>
-      </w:r>
-      <w:r>
-        <w:rPr>
-          <w:rFonts w:ascii="Times New Roman" w:hAnsi="Times New Roman"/>
-          <w:b w:val="false"/>
-          <w:bCs w:val="false"/>
-          <w:i w:val="false"/>
-          <w:iCs w:val="false"/>
-          <w:sz w:val="24"/>
-          <w:szCs w:val="24"/>
-        </w:rPr>
-        <w:t>in an attempt to express them without facing punishment from others or feelings of guilt</w:t>
-      </w:r>
-      <w:r>
-        <w:rPr>
-          <w:rFonts w:ascii="Times New Roman" w:hAnsi="Times New Roman"/>
-          <w:b w:val="false"/>
-          <w:bCs w:val="false"/>
-          <w:i w:val="false"/>
-          <w:iCs w:val="false"/>
-          <w:sz w:val="24"/>
-          <w:szCs w:val="24"/>
-        </w:rPr>
-        <w:t xml:space="preserve">. If a prejudice is socially unacceptable (i.e., prescriptively non-normative) to express, then people seek out justifications. If a prejudice </w:t>
+        <w:t xml:space="preserve">Only the prescriptive norms account yielded empirical support. The justification-suppression model (Crandall &amp; Eshleman, 2003) posits that many prejudices face suppressive forces that prevent people from expressing them. But this does not necessarily eliminate prejudice or its motivation to be expressed. People thus find justifications for these negative attitudes in an attempt to express them without facing punishment from others or feelings of guilt. If a prejudice is socially unacceptable (i.e., prescriptively non-normative) to express, then people seek out justifications. If a prejudice </w:t>
       </w:r>
       <w:r>
         <w:rPr>
@@ -13861,127 +13373,7 @@
           <w:sz w:val="24"/>
           <w:szCs w:val="24"/>
         </w:rPr>
-        <w:t xml:space="preserve">The social projection, balance, and motivated reasoning accounts did not yield empirical support. Social projection (Kreuger, 2007) occurs when people </w:t>
-      </w:r>
-      <w:r>
-        <w:rPr>
-          <w:rFonts w:ascii="Times New Roman" w:hAnsi="Times New Roman"/>
-          <w:b w:val="false"/>
-          <w:bCs w:val="false"/>
-          <w:i w:val="false"/>
-          <w:iCs w:val="false"/>
-          <w:sz w:val="24"/>
-          <w:szCs w:val="24"/>
-        </w:rPr>
-        <w:t>presume</w:t>
-      </w:r>
-      <w:r>
-        <w:rPr>
-          <w:rFonts w:ascii="Times New Roman" w:hAnsi="Times New Roman"/>
-          <w:b w:val="false"/>
-          <w:bCs w:val="false"/>
-          <w:i w:val="false"/>
-          <w:iCs w:val="false"/>
-          <w:sz w:val="24"/>
-          <w:szCs w:val="24"/>
-        </w:rPr>
-        <w:t xml:space="preserve"> others are like themselves. In the present case, prejudiced people are more likely to think people in general are prejudiced. The more prejudiced people are </w:t>
-      </w:r>
-      <w:r>
-        <w:rPr>
-          <w:rFonts w:ascii="Times New Roman" w:hAnsi="Times New Roman"/>
-          <w:b w:val="false"/>
-          <w:bCs w:val="false"/>
-          <w:i w:val="false"/>
-          <w:iCs w:val="false"/>
-          <w:sz w:val="24"/>
-          <w:szCs w:val="24"/>
-        </w:rPr>
-        <w:t xml:space="preserve">perceived to be </w:t>
-      </w:r>
-      <w:r>
-        <w:rPr>
-          <w:rFonts w:ascii="Times New Roman" w:hAnsi="Times New Roman"/>
-          <w:b w:val="false"/>
-          <w:bCs w:val="false"/>
-          <w:i w:val="false"/>
-          <w:iCs w:val="false"/>
-          <w:sz w:val="24"/>
-          <w:szCs w:val="24"/>
-        </w:rPr>
-        <w:t xml:space="preserve">in general, the more likely </w:t>
-      </w:r>
-      <w:r>
-        <w:rPr>
-          <w:rFonts w:ascii="Times New Roman" w:hAnsi="Times New Roman"/>
-          <w:b w:val="false"/>
-          <w:bCs w:val="false"/>
-          <w:i w:val="false"/>
-          <w:iCs w:val="false"/>
-          <w:sz w:val="24"/>
-          <w:szCs w:val="24"/>
-        </w:rPr>
-        <w:t xml:space="preserve">it is </w:t>
-      </w:r>
-      <w:r>
-        <w:rPr>
-          <w:rFonts w:ascii="Times New Roman" w:hAnsi="Times New Roman"/>
-          <w:b w:val="false"/>
-          <w:bCs w:val="false"/>
-          <w:i w:val="false"/>
-          <w:iCs w:val="false"/>
-          <w:sz w:val="24"/>
-          <w:szCs w:val="24"/>
-        </w:rPr>
-        <w:t xml:space="preserve">that any one person is </w:t>
-      </w:r>
-      <w:r>
-        <w:rPr>
-          <w:rFonts w:ascii="Times New Roman" w:hAnsi="Times New Roman"/>
-          <w:b w:val="false"/>
-          <w:bCs w:val="false"/>
-          <w:i w:val="false"/>
-          <w:iCs w:val="false"/>
-          <w:sz w:val="24"/>
-          <w:szCs w:val="24"/>
-        </w:rPr>
-        <w:t xml:space="preserve">believed </w:t>
-      </w:r>
-      <w:r>
-        <w:rPr>
-          <w:rFonts w:ascii="Times New Roman" w:hAnsi="Times New Roman"/>
-          <w:b w:val="false"/>
-          <w:bCs w:val="false"/>
-          <w:i w:val="false"/>
-          <w:iCs w:val="false"/>
-          <w:sz w:val="24"/>
-          <w:szCs w:val="24"/>
-        </w:rPr>
-        <w:t xml:space="preserve">to be prejudiced. </w:t>
-      </w:r>
-      <w:r>
-        <w:rPr>
-          <w:rFonts w:ascii="Times New Roman" w:hAnsi="Times New Roman"/>
-          <w:b w:val="false"/>
-          <w:bCs w:val="false"/>
-          <w:i w:val="false"/>
-          <w:iCs w:val="false"/>
-          <w:sz w:val="24"/>
-          <w:szCs w:val="24"/>
-        </w:rPr>
-        <w:t>T</w:t>
-      </w:r>
-      <w:r>
-        <w:rPr>
-          <w:rFonts w:ascii="Times New Roman" w:hAnsi="Times New Roman"/>
-          <w:b w:val="false"/>
-          <w:bCs w:val="false"/>
-          <w:i w:val="false"/>
-          <w:iCs w:val="false"/>
-          <w:sz w:val="24"/>
-          <w:szCs w:val="24"/>
-        </w:rPr>
-        <w:t>his leads prejudiced people to see authenticity due to a cognitive bias—they think it is more common, so any expression of prejudice is more likely to be authentic or real. Study 3 results provided suggestive evidence for the social projection account. The more prejudiced participants reported, the more common they thought the prejudice was in society (i.e., descriptive normativity). Perceived descriptive normativity, in turn, predicted greater perceived authenticity of prejudiced statements. I manipulated descriptive normativity of prejudice in Study 4, however, and it had no effect on perceived authenticity. This cognitive account does not seem to explain the positive relationship between prejudice and perceived authenticity.</w:t>
+        <w:t>The social projection, balance, and motivated reasoning accounts did not yield empirical support. Social projection (Kreuger, 2007) occurs when people presume others are like themselves. In the present case, prejudiced people are more likely to think people in general are prejudiced. The more prejudiced people are perceived to be in general, the more likely it is that any one person is believed to be prejudiced. This leads prejudiced people to see authenticity due to a cognitive bias—they think it is more common, so any expression of prejudice is more likely to be authentic or real. Study 3 results provided suggestive evidence for the social projection account. The more prejudiced participants reported, the more common they thought the prejudice was in society (i.e., descriptive normativity). Perceived descriptive normativity, in turn, predicted greater perceived authenticity of prejudiced statements. I manipulated descriptive normativity of prejudice in Study 4, however, and it had no effect on perceived authenticity. This cognitive account does not seem to explain the positive relationship between prejudice and perceived authenticity.</w:t>
       </w:r>
     </w:p>
     <w:p>
@@ -14028,31 +13420,7 @@
           <w:sz w:val="24"/>
           <w:szCs w:val="24"/>
         </w:rPr>
-        <w:t xml:space="preserve">affect the relationship between prejudice and authenticity. Motivated reasoning (Kunda, 1990) suggests that people will process information in a biased fashion when they are motivated to make a certain inference about someone (e.g., if </w:t>
-      </w:r>
-      <w:r>
-        <w:rPr>
-          <w:rFonts w:ascii="Times New Roman" w:hAnsi="Times New Roman"/>
-          <w:b w:val="false"/>
-          <w:bCs w:val="false"/>
-          <w:i w:val="false"/>
-          <w:iCs w:val="false"/>
-          <w:sz w:val="24"/>
-          <w:szCs w:val="24"/>
-        </w:rPr>
-        <w:t xml:space="preserve">a target is </w:t>
-      </w:r>
-      <w:r>
-        <w:rPr>
-          <w:rFonts w:ascii="Times New Roman" w:hAnsi="Times New Roman"/>
-          <w:b w:val="false"/>
-          <w:bCs w:val="false"/>
-          <w:i w:val="false"/>
-          <w:iCs w:val="false"/>
-          <w:sz w:val="24"/>
-          <w:szCs w:val="24"/>
-        </w:rPr>
-        <w:t xml:space="preserve">being authentic), while people process information more dispassionately when they are motivated to be accurate. Prejudiced people might be motivated to see others as authentic, leading to the relationship between prejudice and perceived authenticity. However, motivating participants to be accurate in their judgments—as compared to expressing themselves with their judgments—did </w:t>
+        <w:t xml:space="preserve">affect the relationship between prejudice and authenticity. Motivated reasoning (Kunda, 1990) suggests that people will process information in a biased fashion when they are motivated to make a certain inference about someone (e.g., if a target is being authentic), while people process information more dispassionately when they are motivated to be accurate. Prejudiced people might be motivated to see others as authentic, leading to the relationship between prejudice and perceived authenticity. However, motivating participants to be accurate in their judgments—as compared to expressing themselves with their judgments—did </w:t>
       </w:r>
       <w:r>
         <w:rPr>
@@ -14108,11 +13476,7 @@
         <w:spacing w:lineRule="auto" w:line="480" w:before="0" w:after="0"/>
         <w:contextualSpacing/>
         <w:jc w:val="left"/>
-        <w:rPr>
-          <w:b w:val="false"/>
-          <w:b w:val="false"/>
-          <w:bCs w:val="false"/>
-        </w:rPr>
+        <w:rPr/>
       </w:pPr>
       <w:r>
         <w:rPr>
@@ -14126,6 +13490,18 @@
         </w:rPr>
         <w:tab/>
       </w:r>
+      <w:r>
+        <w:rPr>
+          <w:rFonts w:ascii="Times New Roman" w:hAnsi="Times New Roman"/>
+          <w:b w:val="false"/>
+          <w:bCs w:val="false"/>
+          <w:i w:val="false"/>
+          <w:iCs w:val="false"/>
+          <w:sz w:val="24"/>
+          <w:szCs w:val="24"/>
+        </w:rPr>
+        <w:t>White and Crandall (2017) argued that people may justify someone else’s prejudice as a function of their own. When an employee was fired for saying something offensive on social media, anti-Black prejudice predicted more agreement that this firing went against the employee’s right to freedom of speech—but only when the offensive remark was also anti-Black. This could, in part, be explained by prejudiced people feeling a threat to their expressive autonomy: Reading about a person fired for expressing prejudice led similarly-prejudiced people to feel as if they could not express themselves, which in turn predicted people suggesting the firing violated free speech rights.</w:t>
+      </w:r>
     </w:p>
     <w:p>
       <w:pPr>
@@ -14136,6 +13512,112 @@
         <w:jc w:val="left"/>
         <w:rPr/>
       </w:pPr>
+      <w:r>
+        <w:rPr>
+          <w:rFonts w:ascii="Times New Roman" w:hAnsi="Times New Roman"/>
+          <w:b w:val="false"/>
+          <w:bCs w:val="false"/>
+          <w:i w:val="false"/>
+          <w:iCs w:val="false"/>
+          <w:sz w:val="24"/>
+          <w:szCs w:val="24"/>
+        </w:rPr>
+        <w:tab/>
+        <w:t>I consider claiming another’s expression of prejudice to be authentic as a justification for another’s prejudice, much like freedom of speech. White and Crandall (2017) presented participants with a punishment for the prejudiced speaker, making freedom of speech a relevant justification in that circumstance. In the present studies, the only information participants could rely on was the statement itself—and their own notion of what it meant to be authentic. In both sets of studies, however, the forces of prescriptive norms were present: Telling participants that someone was fired for saying anti-Black statements (White &amp; Crandall, 2017) and telling participants that it is against the rules—and prejudiced—to blame overweight people for being overweight (Studies 5 and 6) both communicate a prescriptive norm that it is unacceptable to express prejudice. Anti-Black prejudice and anti-fat prejudice only predicted freedom of speech and perceived authenticity, respectively, when prescriptive norms against expressing those prejudices were made salient.</w:t>
+      </w:r>
+    </w:p>
+    <w:p>
+      <w:pPr>
+        <w:pStyle w:val="Normal"/>
+        <w:bidi w:val="0"/>
+        <w:spacing w:lineRule="auto" w:line="480" w:before="0" w:after="0"/>
+        <w:contextualSpacing/>
+        <w:jc w:val="left"/>
+        <w:rPr/>
+      </w:pPr>
+      <w:r>
+        <w:rPr>
+          <w:rFonts w:ascii="Times New Roman" w:hAnsi="Times New Roman"/>
+          <w:b w:val="false"/>
+          <w:bCs w:val="false"/>
+          <w:i w:val="false"/>
+          <w:iCs w:val="false"/>
+          <w:sz w:val="24"/>
+          <w:szCs w:val="24"/>
+        </w:rPr>
+        <w:tab/>
+        <w:t xml:space="preserve">The present studies, along with White and Crandall (2017), provide converging evidence that people can feel the suppressive forces placed on someone else expressing a shared prejudice. In accordance with the justification-suppression model (Crandall &amp; Eshleman, 2003), people then seek out justifications to circumvent suppression. The content of the justification will change with the context. Freedom of speech is especially relevant in the case of one being fired for expressing prejudice; perceived authenticity might be especially relevant in the case of politicians, who are often labelled as inauthentic, insincere, and Machiavellian (Enli, 2017; Hahl et al., 2017; Manning et al., 2017; Serazio, 2017). The present studies did not present participants with a context, which may be one of the many reasons why the observed correlation between prejudice and the justification is smaller in the present paper (meta-analytic </w:t>
+      </w:r>
+      <w:r>
+        <w:rPr>
+          <w:rFonts w:ascii="Times New Roman" w:hAnsi="Times New Roman"/>
+          <w:b w:val="false"/>
+          <w:bCs w:val="false"/>
+          <w:i/>
+          <w:iCs/>
+          <w:sz w:val="24"/>
+          <w:szCs w:val="24"/>
+        </w:rPr>
+        <w:t xml:space="preserve">r </w:t>
+      </w:r>
+      <w:r>
+        <w:rPr>
+          <w:rFonts w:ascii="Times New Roman" w:hAnsi="Times New Roman"/>
+          <w:b w:val="false"/>
+          <w:bCs w:val="false"/>
+          <w:i w:val="false"/>
+          <w:iCs w:val="false"/>
+          <w:sz w:val="24"/>
+          <w:szCs w:val="24"/>
+        </w:rPr>
+        <w:t xml:space="preserve">= .22) than in White and Crandall’s (2017) article, (meta-analytic </w:t>
+      </w:r>
+      <w:r>
+        <w:rPr>
+          <w:rFonts w:ascii="Times New Roman" w:hAnsi="Times New Roman"/>
+          <w:b w:val="false"/>
+          <w:bCs w:val="false"/>
+          <w:i/>
+          <w:iCs/>
+          <w:sz w:val="24"/>
+          <w:szCs w:val="24"/>
+        </w:rPr>
+        <w:t xml:space="preserve">r </w:t>
+      </w:r>
+      <w:r>
+        <w:rPr>
+          <w:rFonts w:ascii="Times New Roman" w:hAnsi="Times New Roman"/>
+          <w:b w:val="false"/>
+          <w:bCs w:val="false"/>
+          <w:i w:val="false"/>
+          <w:iCs w:val="false"/>
+          <w:sz w:val="24"/>
+          <w:szCs w:val="24"/>
+        </w:rPr>
+        <w:t>= .43). A ripe area for future research is examining how the content of justifications change with the context in which prejudice is expressed.</w:t>
+      </w:r>
+    </w:p>
+    <w:p>
+      <w:pPr>
+        <w:pStyle w:val="Normal"/>
+        <w:bidi w:val="0"/>
+        <w:spacing w:lineRule="auto" w:line="480" w:before="0" w:after="0"/>
+        <w:contextualSpacing/>
+        <w:jc w:val="left"/>
+        <w:rPr/>
+      </w:pPr>
+      <w:r>
+        <w:rPr>
+          <w:rFonts w:ascii="Times New Roman" w:hAnsi="Times New Roman"/>
+          <w:b w:val="false"/>
+          <w:bCs w:val="false"/>
+          <w:i w:val="false"/>
+          <w:iCs w:val="false"/>
+          <w:sz w:val="24"/>
+          <w:szCs w:val="24"/>
+        </w:rPr>
+        <w:tab/>
+      </w:r>
       <w:r>
         <w:rPr>
           <w:rFonts w:ascii="Times New Roman" w:hAnsi="Times New Roman"/>
@@ -14146,18 +13628,8 @@
           <w:sz w:val="24"/>
           <w:szCs w:val="24"/>
         </w:rPr>
-        <w:t>Justification by Rearticulation</w:t>
-      </w:r>
-    </w:p>
-    <w:p>
-      <w:pPr>
-        <w:pStyle w:val="Normal"/>
-        <w:bidi w:val="0"/>
-        <w:spacing w:lineRule="auto" w:line="480" w:before="0" w:after="0"/>
-        <w:contextualSpacing/>
-        <w:jc w:val="left"/>
-        <w:rPr/>
-      </w:pPr>
+        <w:t xml:space="preserve">Establishing </w:t>
+      </w:r>
       <w:r>
         <w:rPr>
           <w:rFonts w:ascii="Times New Roman" w:hAnsi="Times New Roman"/>
@@ -14168,18 +13640,8 @@
           <w:sz w:val="24"/>
           <w:szCs w:val="24"/>
         </w:rPr>
-        <w:t>Authenticity Versus Political Correctness</w:t>
-      </w:r>
-    </w:p>
-    <w:p>
-      <w:pPr>
-        <w:pStyle w:val="Normal"/>
-        <w:bidi w:val="0"/>
-        <w:spacing w:lineRule="auto" w:line="480" w:before="0" w:after="0"/>
-        <w:contextualSpacing/>
-        <w:jc w:val="left"/>
-        <w:rPr/>
-      </w:pPr>
+        <w:t>the underlying cause</w:t>
+      </w:r>
       <w:r>
         <w:rPr>
           <w:rFonts w:ascii="Times New Roman" w:hAnsi="Times New Roman"/>
@@ -14190,7 +13652,345 @@
           <w:sz w:val="24"/>
           <w:szCs w:val="24"/>
         </w:rPr>
+        <w:t xml:space="preserve">. </w:t>
+      </w:r>
+      <w:r>
+        <w:rPr>
+          <w:rFonts w:ascii="Times New Roman" w:hAnsi="Times New Roman"/>
+          <w:b w:val="false"/>
+          <w:bCs w:val="false"/>
+          <w:i w:val="false"/>
+          <w:iCs w:val="false"/>
+          <w:sz w:val="24"/>
+          <w:szCs w:val="24"/>
+        </w:rPr>
+        <w:t xml:space="preserve">I argue that perceived authenticity, like freedom of speech, is a vicarious justification for another’s expressed prejudice. In doing so, I argue that suppressive forces—particularly prescriptive norms against prejudice—are the </w:t>
+      </w:r>
+      <w:r>
+        <w:rPr>
+          <w:rFonts w:ascii="Times New Roman" w:hAnsi="Times New Roman"/>
+          <w:b w:val="false"/>
+          <w:bCs w:val="false"/>
+          <w:i/>
+          <w:iCs/>
+          <w:sz w:val="24"/>
+          <w:szCs w:val="24"/>
+        </w:rPr>
+        <w:t xml:space="preserve">underlying cause </w:t>
+      </w:r>
+      <w:r>
+        <w:rPr>
+          <w:rFonts w:ascii="Times New Roman" w:hAnsi="Times New Roman"/>
+          <w:b w:val="false"/>
+          <w:bCs w:val="false"/>
+          <w:i w:val="false"/>
+          <w:iCs w:val="false"/>
+          <w:sz w:val="24"/>
+          <w:szCs w:val="24"/>
+        </w:rPr>
+        <w:t>for the relationship between self-reported prejudice and these justifications.</w:t>
+      </w:r>
+      <w:r>
+        <w:rPr>
+          <w:rFonts w:ascii="Times New Roman" w:hAnsi="Times New Roman"/>
+          <w:b/>
+          <w:bCs/>
+          <w:i w:val="false"/>
+          <w:iCs w:val="false"/>
+          <w:sz w:val="24"/>
+          <w:szCs w:val="24"/>
+        </w:rPr>
+        <w:t xml:space="preserve"> </w:t>
+      </w:r>
+      <w:r>
+        <w:rPr>
+          <w:rFonts w:ascii="Times New Roman" w:hAnsi="Times New Roman"/>
+          <w:b w:val="false"/>
+          <w:bCs w:val="false"/>
+          <w:i w:val="false"/>
+          <w:iCs w:val="false"/>
+          <w:sz w:val="24"/>
+          <w:szCs w:val="24"/>
+        </w:rPr>
+        <w:t xml:space="preserve">Reliably demonstrating meaningful relationships is difficult; determining </w:t>
+      </w:r>
+      <w:r>
+        <w:rPr>
+          <w:rFonts w:ascii="Times New Roman" w:hAnsi="Times New Roman"/>
+          <w:b w:val="false"/>
+          <w:bCs w:val="false"/>
+          <w:i/>
+          <w:iCs/>
+          <w:sz w:val="24"/>
+          <w:szCs w:val="24"/>
+        </w:rPr>
+        <w:t xml:space="preserve">why </w:t>
+      </w:r>
+      <w:r>
+        <w:rPr>
+          <w:rFonts w:ascii="Times New Roman" w:hAnsi="Times New Roman"/>
+          <w:b w:val="false"/>
+          <w:bCs w:val="false"/>
+          <w:i w:val="false"/>
+          <w:iCs w:val="false"/>
+          <w:sz w:val="24"/>
+          <w:szCs w:val="24"/>
+        </w:rPr>
+        <w:t xml:space="preserve">these relationships occur is even more difficult </w:t>
+      </w:r>
+      <w:r>
+        <w:rPr>
+          <w:rFonts w:ascii="Times New Roman" w:hAnsi="Times New Roman"/>
+          <w:b w:val="false"/>
+          <w:bCs w:val="false"/>
+          <w:i w:val="false"/>
+          <w:iCs w:val="false"/>
+          <w:sz w:val="24"/>
+          <w:szCs w:val="24"/>
+        </w:rPr>
+        <w:t>and requires an accumulation of evidence (Bullock et al., 2010).</w:t>
+      </w:r>
+    </w:p>
+    <w:p>
+      <w:pPr>
+        <w:pStyle w:val="Normal"/>
+        <w:bidi w:val="0"/>
+        <w:spacing w:lineRule="auto" w:line="480" w:before="0" w:after="0"/>
+        <w:contextualSpacing/>
+        <w:jc w:val="left"/>
+        <w:rPr/>
+      </w:pPr>
+      <w:r>
+        <w:rPr>
+          <w:rFonts w:ascii="Times New Roman" w:hAnsi="Times New Roman"/>
+          <w:b w:val="false"/>
+          <w:bCs w:val="false"/>
+          <w:i w:val="false"/>
+          <w:iCs w:val="false"/>
+          <w:sz w:val="24"/>
+          <w:szCs w:val="24"/>
+        </w:rPr>
+        <w:tab/>
+        <w:t>In Study 3, prejudice was a stronger predictor of perceived authenticity among those who perceived the perceived prejudices to be prescriptively non-normative; in Studies 5 and 6, the relationship between prejudice and perceived authenticity was eliminated when prescriptive non-normativity was absent. White and Crandall (2017, Study 3) also demonstrate this with freedom of speech as a justification, and they demonstrate (Study 8) that it is partially due to prejudiced people report feeling suppression—feeling as if their autonomy is threatened. Each of these studies have limitations. Study 3 is cross-sectional. Studies 5 and 6 operate on the following logic: Prejudice and perceived authenticity correlate when prescriptive non-normativity is present, but they do not when prescriptive non-normativity is absent; therefore, prescriptive non-normativity is the underlying cause for that relationship. This conclusion does not follow from a strict, deductive logic—just because (but see Barker &amp; Kitcher, 2014, Study 2; Haig, 2005). White and Crandall (2017, Study 8) employ a moderated mediation model, which suffers from strict statistical assumptions that are assuredly not met (Imai et al., 2010). However, I argue that the present studies are nonetheless consistent with—and support—a vicarious justification account for why perceived authenticity is positively predicted by self-reported prejudice. Causal interpretations do not deductively follow from the evidence, but they nonetheless provide cumulative evidence for the proposed account.</w:t>
+      </w:r>
+      <w:r>
+        <w:rPr>
+          <w:rFonts w:ascii="Times New Roman" w:hAnsi="Times New Roman"/>
+          <w:b w:val="false"/>
+          <w:bCs w:val="false"/>
+          <w:i w:val="false"/>
+          <w:iCs w:val="false"/>
+          <w:sz w:val="24"/>
+          <w:szCs w:val="24"/>
+        </w:rPr>
+        <w:t xml:space="preserve"> </w:t>
+      </w:r>
+      <w:r>
+        <w:rPr>
+          <w:rFonts w:ascii="Times New Roman" w:hAnsi="Times New Roman"/>
+          <w:b w:val="false"/>
+          <w:bCs w:val="false"/>
+          <w:i w:val="false"/>
+          <w:iCs w:val="false"/>
+          <w:sz w:val="24"/>
+          <w:szCs w:val="24"/>
+        </w:rPr>
+        <w:t>Future research should continue to conceptually replicate the present phenomena.</w:t>
+      </w:r>
+    </w:p>
+    <w:p>
+      <w:pPr>
+        <w:pStyle w:val="Normal"/>
+        <w:bidi w:val="0"/>
+        <w:spacing w:lineRule="auto" w:line="480" w:before="0" w:after="0"/>
+        <w:contextualSpacing/>
+        <w:jc w:val="left"/>
+        <w:rPr/>
+      </w:pPr>
+      <w:r>
+        <w:rPr>
+          <w:rFonts w:ascii="Times New Roman" w:hAnsi="Times New Roman"/>
+          <w:b/>
+          <w:bCs/>
+          <w:i w:val="false"/>
+          <w:iCs w:val="false"/>
+          <w:sz w:val="24"/>
+          <w:szCs w:val="24"/>
+        </w:rPr>
+        <w:tab/>
+        <w:t xml:space="preserve">Lowly-prejudiced people. </w:t>
+      </w:r>
+      <w:r>
+        <w:rPr>
+          <w:rFonts w:ascii="Times New Roman" w:hAnsi="Times New Roman"/>
+          <w:b w:val="false"/>
+          <w:bCs w:val="false"/>
+          <w:i w:val="false"/>
+          <w:iCs w:val="false"/>
+          <w:sz w:val="24"/>
+          <w:szCs w:val="24"/>
+        </w:rPr>
+        <w:t xml:space="preserve">One might note that Figures 4 and 6 demonstrate that lowly-prejudiced people are the cases where prescriptive normativity makes a difference. People in my sample who reported the most prejudice tended to find the statements authentic, regardless of prescriptive normativity. It is clear that lowly-prejudiced people gravitate </w:t>
+      </w:r>
+      <w:r>
+        <w:rPr>
+          <w:rFonts w:ascii="Times New Roman" w:hAnsi="Times New Roman"/>
+          <w:b w:val="false"/>
+          <w:bCs w:val="false"/>
+          <w:i/>
+          <w:iCs/>
+          <w:sz w:val="24"/>
+          <w:szCs w:val="24"/>
+        </w:rPr>
+        <w:t xml:space="preserve">away </w:t>
+      </w:r>
+      <w:r>
+        <w:rPr>
+          <w:rFonts w:ascii="Times New Roman" w:hAnsi="Times New Roman"/>
+          <w:b w:val="false"/>
+          <w:bCs w:val="false"/>
+          <w:i w:val="false"/>
+          <w:iCs w:val="false"/>
+          <w:sz w:val="24"/>
+          <w:szCs w:val="24"/>
+        </w:rPr>
+        <w:t>from justifications for prejudice (see also White &amp; Crandall, 2017, p. 425); however, it is likely that non-significant differences among highly-prejudiced people are due to the underrepresentation of prejudiced people in the samples. Both Mechanical Turk and college campus samples tend to be less prejudiced—lower in demographic characteristics that correlate positively with prejudice—than the general population (Clifford, Jewell, &amp; Waggoner, 2015; Henry, 2008). The prejudice measures employed here tended to be positively-skewed. Future research should seek out ways to recruit participants at the high end of the prejudice spectrum so that phenomena concerning highly-prejudiced people can be better understood.</w:t>
+      </w:r>
+    </w:p>
+    <w:p>
+      <w:pPr>
+        <w:pStyle w:val="Normal"/>
+        <w:bidi w:val="0"/>
+        <w:spacing w:lineRule="auto" w:line="480" w:before="0" w:after="0"/>
+        <w:contextualSpacing/>
+        <w:jc w:val="left"/>
+        <w:rPr/>
+      </w:pPr>
+      <w:r>
+        <w:rPr>
+          <w:rFonts w:ascii="Times New Roman" w:hAnsi="Times New Roman"/>
+          <w:b/>
+          <w:bCs/>
+          <w:i w:val="false"/>
+          <w:iCs w:val="false"/>
+          <w:sz w:val="24"/>
+          <w:szCs w:val="24"/>
+        </w:rPr>
+        <w:t>Justification by Rearticulation</w:t>
+      </w:r>
+    </w:p>
+    <w:p>
+      <w:pPr>
+        <w:pStyle w:val="Normal"/>
+        <w:bidi w:val="0"/>
+        <w:spacing w:lineRule="auto" w:line="480" w:before="0" w:after="0"/>
+        <w:contextualSpacing/>
+        <w:jc w:val="left"/>
+        <w:rPr/>
+      </w:pPr>
+      <w:r>
+        <w:rPr>
+          <w:rFonts w:ascii="Times New Roman" w:hAnsi="Times New Roman"/>
+          <w:b/>
+          <w:bCs/>
+          <w:i w:val="false"/>
+          <w:iCs w:val="false"/>
+          <w:sz w:val="24"/>
+          <w:szCs w:val="24"/>
+        </w:rPr>
+        <w:tab/>
+      </w:r>
+      <w:r>
+        <w:rPr>
+          <w:rFonts w:ascii="Times New Roman" w:hAnsi="Times New Roman"/>
+          <w:b w:val="false"/>
+          <w:bCs w:val="false"/>
+          <w:i w:val="false"/>
+          <w:iCs w:val="false"/>
+          <w:sz w:val="24"/>
+          <w:szCs w:val="24"/>
+        </w:rPr>
+        <w:t xml:space="preserve">Justifications rarely let people openly express prejudice in the current sociopolitical climate that sharply punishes explicit bigotry; instead, people use ostensibly race-neutral phrases to express their feelings toward social groups. For example, instead of claiming that “Black people are lazy, and that is why they don’t have jobs,” one could say that there is a “tailspin of culture, in our inner cities in particular, of men not working… or learning the value and the culture of work...” (Blow, 2014). The meta-analytic correlation here shows that prejudice predicts something that is ostensibly race-neutral—in claiming that a speaker was being authentic, one never explicitly </w:t>
+      </w:r>
+      <w:r>
+        <w:rPr>
+          <w:rFonts w:ascii="Times New Roman" w:hAnsi="Times New Roman"/>
+          <w:b w:val="false"/>
+          <w:bCs w:val="false"/>
+          <w:i/>
+          <w:iCs/>
+          <w:sz w:val="24"/>
+          <w:szCs w:val="24"/>
+        </w:rPr>
+        <w:t xml:space="preserve">agrees </w:t>
+      </w:r>
+      <w:r>
+        <w:rPr>
+          <w:rFonts w:ascii="Times New Roman" w:hAnsi="Times New Roman"/>
+          <w:b w:val="false"/>
+          <w:bCs w:val="false"/>
+          <w:i w:val="false"/>
+          <w:iCs w:val="false"/>
+          <w:sz w:val="24"/>
+          <w:szCs w:val="24"/>
+        </w:rPr>
+        <w:t>with the prejudiced statement, even though I find that agreement is one of the predictors of claiming authenticity. In a culture where explicit prejudice is proscribed, it is vital that researchers continue to examine the prejudices underlying ostensibly prejudice-neutral conversations (White &amp; Baldwin, 2018).</w:t>
+      </w:r>
+    </w:p>
+    <w:p>
+      <w:pPr>
+        <w:pStyle w:val="Normal"/>
+        <w:bidi w:val="0"/>
+        <w:spacing w:lineRule="auto" w:line="480" w:before="0" w:after="0"/>
+        <w:contextualSpacing/>
+        <w:jc w:val="left"/>
+        <w:rPr/>
+      </w:pPr>
+      <w:r>
+        <w:rPr>
+          <w:rFonts w:ascii="Times New Roman" w:hAnsi="Times New Roman"/>
+          <w:b/>
+          <w:bCs/>
+          <w:i w:val="false"/>
+          <w:iCs w:val="false"/>
+          <w:sz w:val="24"/>
+          <w:szCs w:val="24"/>
+        </w:rPr>
         <w:t>Portraying Prejudice as Authentic</w:t>
+      </w:r>
+    </w:p>
+    <w:p>
+      <w:pPr>
+        <w:pStyle w:val="Normal"/>
+        <w:bidi w:val="0"/>
+        <w:spacing w:lineRule="auto" w:line="480" w:before="0" w:after="0"/>
+        <w:contextualSpacing/>
+        <w:jc w:val="left"/>
+        <w:rPr/>
+      </w:pPr>
+      <w:r>
+        <w:rPr>
+          <w:rFonts w:ascii="Times New Roman" w:hAnsi="Times New Roman"/>
+          <w:b/>
+          <w:bCs/>
+          <w:i w:val="false"/>
+          <w:iCs w:val="false"/>
+          <w:sz w:val="24"/>
+          <w:szCs w:val="24"/>
+        </w:rPr>
+        <w:tab/>
+      </w:r>
+      <w:r>
+        <w:rPr>
+          <w:rFonts w:ascii="Times New Roman" w:hAnsi="Times New Roman"/>
+          <w:b w:val="false"/>
+          <w:bCs w:val="false"/>
+          <w:i w:val="false"/>
+          <w:iCs w:val="false"/>
+          <w:sz w:val="24"/>
+          <w:szCs w:val="24"/>
+        </w:rPr>
+        <w:t>The majority of work concerning the justification of prejudice is examining how, why, and the content of justifications for prejudice. But if prejudices are social or psychological processes that allow people to express prejudice without negative sanction, an important question is to ask: Do justifications work? For whom do justifications work? In the example of the present justification, how would portraying an expression of prejudice as authentic influence how others perceived the expresser of prejudice? Would it actually prevent the negative sanctioning that the expresser believes the justification will prevent? A fuller understanding of the justification-suppression model would benefit from research focusing on the interplay between expresser and audience: Does the expresser tailor their justifications to the audience? How does the audience react to the justification? This conception of the phenomena could use the model to map the entire “national conversation” about prejudice that is often discussed in the media.</w:t>
       </w:r>
     </w:p>
     <w:p>
@@ -14214,6 +14014,16 @@
         </w:rPr>
         <w:t>Conclusion</w:t>
       </w:r>
+    </w:p>
+    <w:p>
+      <w:pPr>
+        <w:pStyle w:val="Normal"/>
+        <w:bidi w:val="0"/>
+        <w:spacing w:lineRule="auto" w:line="480" w:before="0" w:after="0"/>
+        <w:contextualSpacing/>
+        <w:jc w:val="left"/>
+        <w:rPr/>
+      </w:pPr>
       <w:r>
         <w:rPr>
           <w:rFonts w:ascii="Times New Roman" w:hAnsi="Times New Roman"/>
@@ -14225,6 +14035,18 @@
           <w:szCs w:val="24"/>
         </w:rPr>
         <w:tab/>
+      </w:r>
+      <w:r>
+        <w:rPr>
+          <w:rFonts w:ascii="Times New Roman" w:hAnsi="Times New Roman"/>
+          <w:b w:val="false"/>
+          <w:bCs w:val="false"/>
+          <w:i w:val="false"/>
+          <w:iCs w:val="false"/>
+          <w:sz w:val="24"/>
+          <w:szCs w:val="24"/>
+        </w:rPr>
+        <w:t>Authenticity is a nebulous concept. Boyle (2003) claimed that trying to “pin down” what authentic means is “fiendishly paradoxical” (p. xviii), which inspired him to spend nearly 300 pages exploring what authentic means in modern society. The idea of authenticity has puzzled researchers and philosophers for thousands of years. The present studies showed that one of the many uses of authenticity is to express agreement with and justify the expression of prejudice. The more prejudiced someone was, the more they perceived an expression of that same prejudice as being authentic; this was only present when the prejudice was described as socially unacceptable, prescriptively non-normative. Authenticity, like many other abstract concepts, can carry with it prejudiced implications, and people can use this concept strategically to defend socially unacceptable attitudes that they share.</w:t>
       </w:r>
       <w:r>
         <w:br w:type="page"/>
@@ -15750,7 +15572,7 @@
         </w:tblBorders>
         <w:tblCellMar>
           <w:top w:w="55" w:type="dxa"/>
-          <w:left w:w="9" w:type="dxa"/>
+          <w:left w:w="6" w:type="dxa"/>
           <w:bottom w:w="55" w:type="dxa"/>
           <w:right w:w="55" w:type="dxa"/>
         </w:tblCellMar>
@@ -15774,7 +15596,7 @@
             </w:tcBorders>
             <w:shd w:fill="auto" w:val="clear"/>
             <w:tcMar>
-              <w:left w:w="9" w:type="dxa"/>
+              <w:left w:w="6" w:type="dxa"/>
             </w:tcMar>
           </w:tcPr>
           <w:p>
@@ -15804,7 +15626,7 @@
             </w:tcBorders>
             <w:shd w:fill="auto" w:val="clear"/>
             <w:tcMar>
-              <w:left w:w="9" w:type="dxa"/>
+              <w:left w:w="6" w:type="dxa"/>
             </w:tcMar>
           </w:tcPr>
           <w:p>
@@ -15834,7 +15656,7 @@
             </w:tcBorders>
             <w:shd w:fill="auto" w:val="clear"/>
             <w:tcMar>
-              <w:left w:w="9" w:type="dxa"/>
+              <w:left w:w="6" w:type="dxa"/>
             </w:tcMar>
           </w:tcPr>
           <w:p>
@@ -15868,7 +15690,7 @@
             </w:tcBorders>
             <w:shd w:fill="auto" w:val="clear"/>
             <w:tcMar>
-              <w:left w:w="9" w:type="dxa"/>
+              <w:left w:w="6" w:type="dxa"/>
             </w:tcMar>
           </w:tcPr>
           <w:p>
@@ -15903,7 +15725,7 @@
             </w:tcBorders>
             <w:shd w:fill="auto" w:val="clear"/>
             <w:tcMar>
-              <w:left w:w="9" w:type="dxa"/>
+              <w:left w:w="6" w:type="dxa"/>
             </w:tcMar>
           </w:tcPr>
           <w:p>
@@ -15933,7 +15755,7 @@
             </w:tcBorders>
             <w:shd w:fill="auto" w:val="clear"/>
             <w:tcMar>
-              <w:left w:w="9" w:type="dxa"/>
+              <w:left w:w="6" w:type="dxa"/>
             </w:tcMar>
           </w:tcPr>
           <w:p>
@@ -15963,7 +15785,7 @@
             </w:tcBorders>
             <w:shd w:fill="auto" w:val="clear"/>
             <w:tcMar>
-              <w:left w:w="9" w:type="dxa"/>
+              <w:left w:w="6" w:type="dxa"/>
             </w:tcMar>
           </w:tcPr>
           <w:p>
@@ -15995,7 +15817,7 @@
             </w:tcBorders>
             <w:shd w:fill="auto" w:val="clear"/>
             <w:tcMar>
-              <w:left w:w="9" w:type="dxa"/>
+              <w:left w:w="6" w:type="dxa"/>
             </w:tcMar>
           </w:tcPr>
           <w:p>
@@ -16028,7 +15850,7 @@
             </w:tcBorders>
             <w:shd w:fill="auto" w:val="clear"/>
             <w:tcMar>
-              <w:left w:w="9" w:type="dxa"/>
+              <w:left w:w="6" w:type="dxa"/>
             </w:tcMar>
           </w:tcPr>
           <w:p>
@@ -16057,7 +15879,7 @@
             </w:tcBorders>
             <w:shd w:fill="auto" w:val="clear"/>
             <w:tcMar>
-              <w:left w:w="9" w:type="dxa"/>
+              <w:left w:w="6" w:type="dxa"/>
             </w:tcMar>
           </w:tcPr>
           <w:p>
@@ -16087,7 +15909,7 @@
             </w:tcBorders>
             <w:shd w:fill="auto" w:val="clear"/>
             <w:tcMar>
-              <w:left w:w="9" w:type="dxa"/>
+              <w:left w:w="6" w:type="dxa"/>
             </w:tcMar>
           </w:tcPr>
           <w:p>
@@ -16119,7 +15941,7 @@
             </w:tcBorders>
             <w:shd w:fill="auto" w:val="clear"/>
             <w:tcMar>
-              <w:left w:w="9" w:type="dxa"/>
+              <w:left w:w="6" w:type="dxa"/>
             </w:tcMar>
           </w:tcPr>
           <w:p>
@@ -16152,7 +15974,7 @@
             </w:tcBorders>
             <w:shd w:fill="auto" w:val="clear"/>
             <w:tcMar>
-              <w:left w:w="9" w:type="dxa"/>
+              <w:left w:w="6" w:type="dxa"/>
             </w:tcMar>
           </w:tcPr>
           <w:p>
@@ -16182,7 +16004,7 @@
             </w:tcBorders>
             <w:shd w:fill="auto" w:val="clear"/>
             <w:tcMar>
-              <w:left w:w="9" w:type="dxa"/>
+              <w:left w:w="6" w:type="dxa"/>
             </w:tcMar>
           </w:tcPr>
           <w:p>
@@ -16212,7 +16034,7 @@
             </w:tcBorders>
             <w:shd w:fill="auto" w:val="clear"/>
             <w:tcMar>
-              <w:left w:w="9" w:type="dxa"/>
+              <w:left w:w="6" w:type="dxa"/>
             </w:tcMar>
           </w:tcPr>
           <w:p>
@@ -16244,7 +16066,7 @@
             </w:tcBorders>
             <w:shd w:fill="auto" w:val="clear"/>
             <w:tcMar>
-              <w:left w:w="9" w:type="dxa"/>
+              <w:left w:w="6" w:type="dxa"/>
             </w:tcMar>
           </w:tcPr>
           <w:p>
@@ -16277,7 +16099,7 @@
             </w:tcBorders>
             <w:shd w:fill="auto" w:val="clear"/>
             <w:tcMar>
-              <w:left w:w="9" w:type="dxa"/>
+              <w:left w:w="6" w:type="dxa"/>
             </w:tcMar>
           </w:tcPr>
           <w:p>
@@ -16306,7 +16128,7 @@
             </w:tcBorders>
             <w:shd w:fill="auto" w:val="clear"/>
             <w:tcMar>
-              <w:left w:w="9" w:type="dxa"/>
+              <w:left w:w="6" w:type="dxa"/>
             </w:tcMar>
           </w:tcPr>
           <w:p>
@@ -16336,7 +16158,7 @@
             </w:tcBorders>
             <w:shd w:fill="auto" w:val="clear"/>
             <w:tcMar>
-              <w:left w:w="9" w:type="dxa"/>
+              <w:left w:w="6" w:type="dxa"/>
             </w:tcMar>
           </w:tcPr>
           <w:p>
@@ -16368,7 +16190,7 @@
             </w:tcBorders>
             <w:shd w:fill="auto" w:val="clear"/>
             <w:tcMar>
-              <w:left w:w="9" w:type="dxa"/>
+              <w:left w:w="6" w:type="dxa"/>
             </w:tcMar>
           </w:tcPr>
           <w:p>
@@ -16401,7 +16223,7 @@
             </w:tcBorders>
             <w:shd w:fill="auto" w:val="clear"/>
             <w:tcMar>
-              <w:left w:w="9" w:type="dxa"/>
+              <w:left w:w="6" w:type="dxa"/>
             </w:tcMar>
           </w:tcPr>
           <w:p>
@@ -16431,7 +16253,7 @@
             </w:tcBorders>
             <w:shd w:fill="auto" w:val="clear"/>
             <w:tcMar>
-              <w:left w:w="9" w:type="dxa"/>
+              <w:left w:w="6" w:type="dxa"/>
             </w:tcMar>
           </w:tcPr>
           <w:p>
@@ -16461,7 +16283,7 @@
             </w:tcBorders>
             <w:shd w:fill="auto" w:val="clear"/>
             <w:tcMar>
-              <w:left w:w="9" w:type="dxa"/>
+              <w:left w:w="6" w:type="dxa"/>
             </w:tcMar>
           </w:tcPr>
           <w:p>
@@ -16493,7 +16315,7 @@
             </w:tcBorders>
             <w:shd w:fill="auto" w:val="clear"/>
             <w:tcMar>
-              <w:left w:w="9" w:type="dxa"/>
+              <w:left w:w="6" w:type="dxa"/>
             </w:tcMar>
           </w:tcPr>
           <w:p>
@@ -16526,7 +16348,7 @@
             </w:tcBorders>
             <w:shd w:fill="auto" w:val="clear"/>
             <w:tcMar>
-              <w:left w:w="9" w:type="dxa"/>
+              <w:left w:w="6" w:type="dxa"/>
             </w:tcMar>
           </w:tcPr>
           <w:p>
@@ -16555,7 +16377,7 @@
             </w:tcBorders>
             <w:shd w:fill="auto" w:val="clear"/>
             <w:tcMar>
-              <w:left w:w="9" w:type="dxa"/>
+              <w:left w:w="6" w:type="dxa"/>
             </w:tcMar>
           </w:tcPr>
           <w:p>
@@ -16585,7 +16407,7 @@
             </w:tcBorders>
             <w:shd w:fill="auto" w:val="clear"/>
             <w:tcMar>
-              <w:left w:w="9" w:type="dxa"/>
+              <w:left w:w="6" w:type="dxa"/>
             </w:tcMar>
           </w:tcPr>
           <w:p>
@@ -16617,7 +16439,7 @@
             </w:tcBorders>
             <w:shd w:fill="auto" w:val="clear"/>
             <w:tcMar>
-              <w:left w:w="9" w:type="dxa"/>
+              <w:left w:w="6" w:type="dxa"/>
             </w:tcMar>
           </w:tcPr>
           <w:p>
@@ -16650,7 +16472,7 @@
             </w:tcBorders>
             <w:shd w:fill="auto" w:val="clear"/>
             <w:tcMar>
-              <w:left w:w="9" w:type="dxa"/>
+              <w:left w:w="6" w:type="dxa"/>
             </w:tcMar>
           </w:tcPr>
           <w:p>
@@ -16679,7 +16501,7 @@
             </w:tcBorders>
             <w:shd w:fill="auto" w:val="clear"/>
             <w:tcMar>
-              <w:left w:w="9" w:type="dxa"/>
+              <w:left w:w="6" w:type="dxa"/>
             </w:tcMar>
           </w:tcPr>
           <w:p>
@@ -16709,7 +16531,7 @@
             </w:tcBorders>
             <w:shd w:fill="auto" w:val="clear"/>
             <w:tcMar>
-              <w:left w:w="9" w:type="dxa"/>
+              <w:left w:w="6" w:type="dxa"/>
             </w:tcMar>
           </w:tcPr>
           <w:p>
@@ -16741,7 +16563,7 @@
             </w:tcBorders>
             <w:shd w:fill="auto" w:val="clear"/>
             <w:tcMar>
-              <w:left w:w="9" w:type="dxa"/>
+              <w:left w:w="6" w:type="dxa"/>
             </w:tcMar>
           </w:tcPr>
           <w:p>
@@ -16774,7 +16596,7 @@
             </w:tcBorders>
             <w:shd w:fill="auto" w:val="clear"/>
             <w:tcMar>
-              <w:left w:w="9" w:type="dxa"/>
+              <w:left w:w="6" w:type="dxa"/>
             </w:tcMar>
           </w:tcPr>
           <w:p>
@@ -16803,7 +16625,7 @@
             </w:tcBorders>
             <w:shd w:fill="auto" w:val="clear"/>
             <w:tcMar>
-              <w:left w:w="9" w:type="dxa"/>
+              <w:left w:w="6" w:type="dxa"/>
             </w:tcMar>
           </w:tcPr>
           <w:p>
@@ -16833,7 +16655,7 @@
             </w:tcBorders>
             <w:shd w:fill="auto" w:val="clear"/>
             <w:tcMar>
-              <w:left w:w="9" w:type="dxa"/>
+              <w:left w:w="6" w:type="dxa"/>
             </w:tcMar>
           </w:tcPr>
           <w:p>
@@ -16865,7 +16687,7 @@
             </w:tcBorders>
             <w:shd w:fill="auto" w:val="clear"/>
             <w:tcMar>
-              <w:left w:w="9" w:type="dxa"/>
+              <w:left w:w="6" w:type="dxa"/>
             </w:tcMar>
           </w:tcPr>
           <w:p>
@@ -16898,7 +16720,7 @@
             </w:tcBorders>
             <w:shd w:fill="auto" w:val="clear"/>
             <w:tcMar>
-              <w:left w:w="9" w:type="dxa"/>
+              <w:left w:w="6" w:type="dxa"/>
             </w:tcMar>
           </w:tcPr>
           <w:p>
@@ -16927,7 +16749,7 @@
             </w:tcBorders>
             <w:shd w:fill="auto" w:val="clear"/>
             <w:tcMar>
-              <w:left w:w="9" w:type="dxa"/>
+              <w:left w:w="6" w:type="dxa"/>
             </w:tcMar>
           </w:tcPr>
           <w:p>
@@ -16957,7 +16779,7 @@
             </w:tcBorders>
             <w:shd w:fill="auto" w:val="clear"/>
             <w:tcMar>
-              <w:left w:w="9" w:type="dxa"/>
+              <w:left w:w="6" w:type="dxa"/>
             </w:tcMar>
           </w:tcPr>
           <w:p>
@@ -16989,7 +16811,7 @@
             </w:tcBorders>
             <w:shd w:fill="auto" w:val="clear"/>
             <w:tcMar>
-              <w:left w:w="9" w:type="dxa"/>
+              <w:left w:w="6" w:type="dxa"/>
             </w:tcMar>
           </w:tcPr>
           <w:p>
@@ -17022,7 +16844,7 @@
             </w:tcBorders>
             <w:shd w:fill="auto" w:val="clear"/>
             <w:tcMar>
-              <w:left w:w="9" w:type="dxa"/>
+              <w:left w:w="6" w:type="dxa"/>
             </w:tcMar>
           </w:tcPr>
           <w:p>
@@ -17051,7 +16873,7 @@
             </w:tcBorders>
             <w:shd w:fill="auto" w:val="clear"/>
             <w:tcMar>
-              <w:left w:w="9" w:type="dxa"/>
+              <w:left w:w="6" w:type="dxa"/>
             </w:tcMar>
           </w:tcPr>
           <w:p>
@@ -17081,7 +16903,7 @@
             </w:tcBorders>
             <w:shd w:fill="auto" w:val="clear"/>
             <w:tcMar>
-              <w:left w:w="9" w:type="dxa"/>
+              <w:left w:w="6" w:type="dxa"/>
             </w:tcMar>
           </w:tcPr>
           <w:p>
@@ -17113,7 +16935,7 @@
             </w:tcBorders>
             <w:shd w:fill="auto" w:val="clear"/>
             <w:tcMar>
-              <w:left w:w="9" w:type="dxa"/>
+              <w:left w:w="6" w:type="dxa"/>
             </w:tcMar>
           </w:tcPr>
           <w:p>
@@ -17146,7 +16968,7 @@
             </w:tcBorders>
             <w:shd w:fill="auto" w:val="clear"/>
             <w:tcMar>
-              <w:left w:w="9" w:type="dxa"/>
+              <w:left w:w="6" w:type="dxa"/>
             </w:tcMar>
           </w:tcPr>
           <w:p>
@@ -17175,7 +16997,7 @@
             </w:tcBorders>
             <w:shd w:fill="auto" w:val="clear"/>
             <w:tcMar>
-              <w:left w:w="9" w:type="dxa"/>
+              <w:left w:w="6" w:type="dxa"/>
             </w:tcMar>
           </w:tcPr>
           <w:p>
@@ -17205,7 +17027,7 @@
             </w:tcBorders>
             <w:shd w:fill="auto" w:val="clear"/>
             <w:tcMar>
-              <w:left w:w="9" w:type="dxa"/>
+              <w:left w:w="6" w:type="dxa"/>
             </w:tcMar>
           </w:tcPr>
           <w:p>
@@ -17237,7 +17059,7 @@
             </w:tcBorders>
             <w:shd w:fill="auto" w:val="clear"/>
             <w:tcMar>
-              <w:left w:w="9" w:type="dxa"/>
+              <w:left w:w="6" w:type="dxa"/>
             </w:tcMar>
           </w:tcPr>
           <w:p>
@@ -17270,7 +17092,7 @@
             </w:tcBorders>
             <w:shd w:fill="auto" w:val="clear"/>
             <w:tcMar>
-              <w:left w:w="9" w:type="dxa"/>
+              <w:left w:w="6" w:type="dxa"/>
             </w:tcMar>
           </w:tcPr>
           <w:p>
@@ -17299,7 +17121,7 @@
             </w:tcBorders>
             <w:shd w:fill="auto" w:val="clear"/>
             <w:tcMar>
-              <w:left w:w="9" w:type="dxa"/>
+              <w:left w:w="6" w:type="dxa"/>
             </w:tcMar>
           </w:tcPr>
           <w:p>
@@ -17329,7 +17151,7 @@
             </w:tcBorders>
             <w:shd w:fill="auto" w:val="clear"/>
             <w:tcMar>
-              <w:left w:w="9" w:type="dxa"/>
+              <w:left w:w="6" w:type="dxa"/>
             </w:tcMar>
           </w:tcPr>
           <w:p>
@@ -17361,7 +17183,7 @@
             </w:tcBorders>
             <w:shd w:fill="auto" w:val="clear"/>
             <w:tcMar>
-              <w:left w:w="9" w:type="dxa"/>
+              <w:left w:w="6" w:type="dxa"/>
             </w:tcMar>
           </w:tcPr>
           <w:p>
@@ -17394,7 +17216,7 @@
             </w:tcBorders>
             <w:shd w:fill="auto" w:val="clear"/>
             <w:tcMar>
-              <w:left w:w="9" w:type="dxa"/>
+              <w:left w:w="6" w:type="dxa"/>
             </w:tcMar>
           </w:tcPr>
           <w:p>
@@ -17423,7 +17245,7 @@
             </w:tcBorders>
             <w:shd w:fill="auto" w:val="clear"/>
             <w:tcMar>
-              <w:left w:w="9" w:type="dxa"/>
+              <w:left w:w="6" w:type="dxa"/>
             </w:tcMar>
           </w:tcPr>
           <w:p>
@@ -17453,7 +17275,7 @@
             </w:tcBorders>
             <w:shd w:fill="auto" w:val="clear"/>
             <w:tcMar>
-              <w:left w:w="9" w:type="dxa"/>
+              <w:left w:w="6" w:type="dxa"/>
             </w:tcMar>
           </w:tcPr>
           <w:p>
@@ -17485,7 +17307,7 @@
             </w:tcBorders>
             <w:shd w:fill="auto" w:val="clear"/>
             <w:tcMar>
-              <w:left w:w="9" w:type="dxa"/>
+              <w:left w:w="6" w:type="dxa"/>
             </w:tcMar>
           </w:tcPr>
           <w:p>
@@ -17518,7 +17340,7 @@
             </w:tcBorders>
             <w:shd w:fill="auto" w:val="clear"/>
             <w:tcMar>
-              <w:left w:w="9" w:type="dxa"/>
+              <w:left w:w="6" w:type="dxa"/>
             </w:tcMar>
           </w:tcPr>
           <w:p>
@@ -17547,7 +17369,7 @@
             </w:tcBorders>
             <w:shd w:fill="auto" w:val="clear"/>
             <w:tcMar>
-              <w:left w:w="9" w:type="dxa"/>
+              <w:left w:w="6" w:type="dxa"/>
             </w:tcMar>
           </w:tcPr>
           <w:p>
@@ -17577,7 +17399,7 @@
             </w:tcBorders>
             <w:shd w:fill="auto" w:val="clear"/>
             <w:tcMar>
-              <w:left w:w="9" w:type="dxa"/>
+              <w:left w:w="6" w:type="dxa"/>
             </w:tcMar>
           </w:tcPr>
           <w:p>
@@ -17609,7 +17431,7 @@
             </w:tcBorders>
             <w:shd w:fill="auto" w:val="clear"/>
             <w:tcMar>
-              <w:left w:w="9" w:type="dxa"/>
+              <w:left w:w="6" w:type="dxa"/>
             </w:tcMar>
           </w:tcPr>
           <w:p>
@@ -17642,7 +17464,7 @@
             </w:tcBorders>
             <w:shd w:fill="auto" w:val="clear"/>
             <w:tcMar>
-              <w:left w:w="9" w:type="dxa"/>
+              <w:left w:w="6" w:type="dxa"/>
             </w:tcMar>
           </w:tcPr>
           <w:p>
@@ -17672,7 +17494,7 @@
             </w:tcBorders>
             <w:shd w:fill="auto" w:val="clear"/>
             <w:tcMar>
-              <w:left w:w="9" w:type="dxa"/>
+              <w:left w:w="6" w:type="dxa"/>
             </w:tcMar>
           </w:tcPr>
           <w:p>
@@ -17702,7 +17524,7 @@
             </w:tcBorders>
             <w:shd w:fill="auto" w:val="clear"/>
             <w:tcMar>
-              <w:left w:w="9" w:type="dxa"/>
+              <w:left w:w="6" w:type="dxa"/>
             </w:tcMar>
           </w:tcPr>
           <w:p>
@@ -17734,7 +17556,7 @@
             </w:tcBorders>
             <w:shd w:fill="auto" w:val="clear"/>
             <w:tcMar>
-              <w:left w:w="9" w:type="dxa"/>
+              <w:left w:w="6" w:type="dxa"/>
             </w:tcMar>
           </w:tcPr>
           <w:p>
@@ -17767,7 +17589,7 @@
             </w:tcBorders>
             <w:shd w:fill="auto" w:val="clear"/>
             <w:tcMar>
-              <w:left w:w="9" w:type="dxa"/>
+              <w:left w:w="6" w:type="dxa"/>
             </w:tcMar>
           </w:tcPr>
           <w:p>
@@ -17797,7 +17619,7 @@
             </w:tcBorders>
             <w:shd w:fill="auto" w:val="clear"/>
             <w:tcMar>
-              <w:left w:w="9" w:type="dxa"/>
+              <w:left w:w="6" w:type="dxa"/>
             </w:tcMar>
           </w:tcPr>
           <w:p>
@@ -17827,7 +17649,7 @@
             </w:tcBorders>
             <w:shd w:fill="auto" w:val="clear"/>
             <w:tcMar>
-              <w:left w:w="9" w:type="dxa"/>
+              <w:left w:w="6" w:type="dxa"/>
             </w:tcMar>
           </w:tcPr>
           <w:p>
@@ -17859,7 +17681,7 @@
             </w:tcBorders>
             <w:shd w:fill="auto" w:val="clear"/>
             <w:tcMar>
-              <w:left w:w="9" w:type="dxa"/>
+              <w:left w:w="6" w:type="dxa"/>
             </w:tcMar>
           </w:tcPr>
           <w:p>
@@ -17892,7 +17714,7 @@
             </w:tcBorders>
             <w:shd w:fill="auto" w:val="clear"/>
             <w:tcMar>
-              <w:left w:w="9" w:type="dxa"/>
+              <w:left w:w="6" w:type="dxa"/>
             </w:tcMar>
           </w:tcPr>
           <w:p>
@@ -17922,7 +17744,7 @@
             </w:tcBorders>
             <w:shd w:fill="auto" w:val="clear"/>
             <w:tcMar>
-              <w:left w:w="9" w:type="dxa"/>
+              <w:left w:w="6" w:type="dxa"/>
             </w:tcMar>
           </w:tcPr>
           <w:p>
@@ -17952,7 +17774,7 @@
             </w:tcBorders>
             <w:shd w:fill="auto" w:val="clear"/>
             <w:tcMar>
-              <w:left w:w="9" w:type="dxa"/>
+              <w:left w:w="6" w:type="dxa"/>
             </w:tcMar>
           </w:tcPr>
           <w:p>
@@ -17984,7 +17806,7 @@
             </w:tcBorders>
             <w:shd w:fill="auto" w:val="clear"/>
             <w:tcMar>
-              <w:left w:w="9" w:type="dxa"/>
+              <w:left w:w="6" w:type="dxa"/>
             </w:tcMar>
           </w:tcPr>
           <w:p>
@@ -18017,7 +17839,7 @@
             </w:tcBorders>
             <w:shd w:fill="auto" w:val="clear"/>
             <w:tcMar>
-              <w:left w:w="9" w:type="dxa"/>
+              <w:left w:w="6" w:type="dxa"/>
             </w:tcMar>
           </w:tcPr>
           <w:p>
@@ -18047,7 +17869,7 @@
             </w:tcBorders>
             <w:shd w:fill="auto" w:val="clear"/>
             <w:tcMar>
-              <w:left w:w="9" w:type="dxa"/>
+              <w:left w:w="6" w:type="dxa"/>
             </w:tcMar>
           </w:tcPr>
           <w:p>
@@ -18077,7 +17899,7 @@
             </w:tcBorders>
             <w:shd w:fill="auto" w:val="clear"/>
             <w:tcMar>
-              <w:left w:w="9" w:type="dxa"/>
+              <w:left w:w="6" w:type="dxa"/>
             </w:tcMar>
           </w:tcPr>
           <w:p>
@@ -18109,7 +17931,7 @@
             </w:tcBorders>
             <w:shd w:fill="auto" w:val="clear"/>
             <w:tcMar>
-              <w:left w:w="9" w:type="dxa"/>
+              <w:left w:w="6" w:type="dxa"/>
             </w:tcMar>
           </w:tcPr>
           <w:p>
@@ -18142,7 +17964,7 @@
             </w:tcBorders>
             <w:shd w:fill="auto" w:val="clear"/>
             <w:tcMar>
-              <w:left w:w="9" w:type="dxa"/>
+              <w:left w:w="6" w:type="dxa"/>
             </w:tcMar>
           </w:tcPr>
           <w:p>
@@ -18172,7 +17994,7 @@
             </w:tcBorders>
             <w:shd w:fill="auto" w:val="clear"/>
             <w:tcMar>
-              <w:left w:w="9" w:type="dxa"/>
+              <w:left w:w="6" w:type="dxa"/>
             </w:tcMar>
           </w:tcPr>
           <w:p>
@@ -18201,7 +18023,7 @@
             </w:tcBorders>
             <w:shd w:fill="auto" w:val="clear"/>
             <w:tcMar>
-              <w:left w:w="9" w:type="dxa"/>
+              <w:left w:w="6" w:type="dxa"/>
             </w:tcMar>
           </w:tcPr>
           <w:p>
@@ -18233,7 +18055,7 @@
             </w:tcBorders>
             <w:shd w:fill="auto" w:val="clear"/>
             <w:tcMar>
-              <w:left w:w="9" w:type="dxa"/>
+              <w:left w:w="6" w:type="dxa"/>
             </w:tcMar>
           </w:tcPr>
           <w:p>
@@ -18313,8 +18135,8 @@
       </w:pPr>
       <w:r>
         <w:rPr>
-          <w:i/>
-          <w:iCs/>
+          <w:i w:val="false"/>
+          <w:iCs w:val="false"/>
         </w:rPr>
         <w:drawing>
           <wp:anchor behindDoc="0" distT="0" distB="0" distL="0" distR="0" simplePos="0" locked="0" layoutInCell="1" allowOverlap="1" relativeHeight="2">
@@ -18373,11 +18195,7 @@
         <w:spacing w:lineRule="auto" w:line="480" w:before="0" w:after="0"/>
         <w:contextualSpacing/>
         <w:jc w:val="left"/>
-        <w:rPr>
-          <w:i/>
-          <w:i/>
-          <w:iCs/>
-        </w:rPr>
+        <w:rPr/>
       </w:pPr>
       <w:r>
         <w:rPr>
@@ -18393,6 +18211,34 @@
         </w:rPr>
         <w:t>Negative statements about illegal immigrants are positively predicted by illegal immigrant prejudice; the same is true for Kansas State students.</w:t>
       </w:r>
+      <w:r>
+        <w:rPr>
+          <w:i/>
+          <w:iCs/>
+        </w:rPr>
+        <w:t xml:space="preserve"> </w:t>
+      </w:r>
+      <w:r>
+        <w:rPr>
+          <w:i w:val="false"/>
+          <w:iCs w:val="false"/>
+        </w:rPr>
+        <w:t xml:space="preserve">Unlike the regression equation that tested the hypothesis, these slopes are for presentational purposes and are </w:t>
+      </w:r>
+      <w:r>
+        <w:rPr>
+          <w:i/>
+          <w:iCs/>
+        </w:rPr>
+        <w:t xml:space="preserve">not </w:t>
+      </w:r>
+      <w:r>
+        <w:rPr>
+          <w:i w:val="false"/>
+          <w:iCs w:val="false"/>
+        </w:rPr>
+        <w:t>controlling for the influence of the other prejudice.</w:t>
+      </w:r>
     </w:p>
     <w:p>
       <w:pPr>
@@ -18409,8 +18255,8 @@
       </w:pPr>
       <w:r>
         <w:rPr>
-          <w:i/>
-          <w:iCs/>
+          <w:i w:val="false"/>
+          <w:iCs w:val="false"/>
         </w:rPr>
         <w:drawing>
           <wp:anchor behindDoc="0" distT="0" distB="0" distL="0" distR="0" simplePos="0" locked="0" layoutInCell="1" allowOverlap="1" relativeHeight="3">
@@ -18505,8 +18351,8 @@
       </w:pPr>
       <w:r>
         <w:rPr>
-          <w:i/>
-          <w:iCs/>
+          <w:i w:val="false"/>
+          <w:iCs w:val="false"/>
         </w:rPr>
         <w:drawing>
           <wp:anchor behindDoc="0" distT="0" distB="0" distL="0" distR="0" simplePos="0" locked="0" layoutInCell="1" allowOverlap="1" relativeHeight="4">
@@ -18601,8 +18447,8 @@
       </w:pPr>
       <w:r>
         <w:rPr>
-          <w:i/>
-          <w:iCs/>
+          <w:i w:val="false"/>
+          <w:iCs w:val="false"/>
         </w:rPr>
         <w:drawing>
           <wp:anchor behindDoc="0" distT="0" distB="0" distL="0" distR="0" simplePos="0" locked="0" layoutInCell="1" allowOverlap="1" relativeHeight="5">
@@ -18697,8 +18543,8 @@
       </w:pPr>
       <w:r>
         <w:rPr>
-          <w:i/>
-          <w:iCs/>
+          <w:i w:val="false"/>
+          <w:iCs w:val="false"/>
         </w:rPr>
         <w:drawing>
           <wp:anchor behindDoc="0" distT="0" distB="0" distL="0" distR="0" simplePos="0" locked="0" layoutInCell="1" allowOverlap="1" relativeHeight="6">
@@ -18793,8 +18639,8 @@
       </w:pPr>
       <w:r>
         <w:rPr>
-          <w:i/>
-          <w:iCs/>
+          <w:i w:val="false"/>
+          <w:iCs w:val="false"/>
         </w:rPr>
         <w:drawing>
           <wp:anchor behindDoc="0" distT="0" distB="0" distL="0" distR="0" simplePos="0" locked="0" layoutInCell="1" allowOverlap="1" relativeHeight="7">
@@ -18889,8 +18735,8 @@
       </w:pPr>
       <w:r>
         <w:rPr>
-          <w:i/>
-          <w:iCs/>
+          <w:i w:val="false"/>
+          <w:iCs w:val="false"/>
         </w:rPr>
         <w:drawing>
           <wp:anchor behindDoc="0" distT="0" distB="0" distL="0" distR="0" simplePos="0" locked="0" layoutInCell="1" allowOverlap="1" relativeHeight="9">
@@ -18977,17 +18823,10 @@
         <w:spacing w:lineRule="auto" w:line="480" w:before="0" w:after="0"/>
         <w:contextualSpacing/>
         <w:jc w:val="left"/>
-        <w:rPr>
-          <w:i w:val="false"/>
-          <w:i w:val="false"/>
-          <w:iCs w:val="false"/>
-        </w:rPr>
-      </w:pPr>
-      <w:r>
-        <w:rPr>
-          <w:i/>
-          <w:iCs/>
-        </w:rPr>
+        <w:rPr/>
+      </w:pPr>
+      <w:r>
+        <w:rPr/>
         <w:drawing>
           <wp:anchor behindDoc="0" distT="0" distB="0" distL="0" distR="0" simplePos="0" locked="0" layoutInCell="1" allowOverlap="1" relativeHeight="8">
             <wp:simplePos x="0" y="0"/>

</xml_diff>